<commit_message>
Order changes; more edits need to be made on my part.
</commit_message>
<xml_diff>
--- a/docassemble/latedocketingstatement/data/templates/late_docketing_statement.docx
+++ b/docassemble/latedocketingstatement/data/templates/late_docketing_statement.docx
@@ -163,15 +163,23 @@
       <w:pPr>
         <w:jc w:val="center"/>
         <w:rPr>
-          <w:rFonts w:eastAsia="Times New Roman"/>
-        </w:rPr>
-      </w:pPr>
-      <w:r>
-        <w:rPr>
-          <w:rFonts w:ascii="Calibri" w:eastAsia="Times New Roman" w:hAnsi="Calibri" w:cs="Calibri"/>
-          <w:color w:val="000000"/>
-        </w:rPr>
-        <w:t>{{ plaintiff }}</w:t>
+          <w:rFonts w:ascii="Calibri" w:hAnsi="Calibri" w:cs="Calibri"/>
+          <w:color w:val="000000"/>
+        </w:rPr>
+      </w:pPr>
+      <w:r>
+        <w:rPr>
+          <w:rFonts w:ascii="Calibri" w:eastAsia="Times New Roman" w:hAnsi="Calibri" w:cs="Calibri"/>
+          <w:color w:val="000000"/>
+        </w:rPr>
+        <w:t xml:space="preserve">{{ </w:t>
+      </w:r>
+      <w:r>
+        <w:rPr>
+          <w:rFonts w:ascii="Calibri" w:eastAsia="Times New Roman" w:hAnsi="Calibri" w:cs="Calibri"/>
+          <w:color w:val="000000"/>
+        </w:rPr>
+        <w:t>plaintiff }}</w:t>
       </w:r>
     </w:p>
     <w:p>
@@ -639,7 +647,59 @@
           <w:rFonts w:ascii="Calibri" w:eastAsia="Times New Roman" w:hAnsi="Calibri" w:cs="Calibri"/>
           <w:color w:val="000000"/>
         </w:rPr>
-        <w:t>{{</w:t>
+        <w:t xml:space="preserve">{{ </w:t>
+      </w:r>
+      <w:r>
+        <w:rPr>
+          <w:rFonts w:ascii="Calibri" w:hAnsi="Calibri" w:cs="Calibri"/>
+          <w:color w:val="000000"/>
+        </w:rPr>
+        <w:t>users[0].</w:t>
+      </w:r>
+      <w:proofErr w:type="spellStart"/>
+      <w:r>
+        <w:rPr>
+          <w:rFonts w:ascii="Calibri" w:hAnsi="Calibri" w:cs="Calibri"/>
+          <w:color w:val="000000"/>
+        </w:rPr>
+        <w:t>name.first</w:t>
+      </w:r>
+      <w:proofErr w:type="spellEnd"/>
+      <w:r>
+        <w:rPr>
+          <w:rFonts w:ascii="Calibri" w:eastAsia="Times New Roman" w:hAnsi="Calibri" w:cs="Calibri"/>
+          <w:color w:val="000000"/>
+        </w:rPr>
+        <w:t xml:space="preserve"> }} </w:t>
+      </w:r>
+      <w:r>
+        <w:rPr>
+          <w:rFonts w:ascii="Calibri" w:eastAsia="Times New Roman" w:hAnsi="Calibri" w:cs="Calibri"/>
+          <w:b/>
+          <w:bCs/>
+          <w:color w:val="000000"/>
+        </w:rPr>
+        <w:t>{ user[0].</w:t>
+      </w:r>
+      <w:proofErr w:type="spellStart"/>
+      <w:r>
+        <w:rPr>
+          <w:rFonts w:ascii="Calibri" w:eastAsia="Times New Roman" w:hAnsi="Calibri" w:cs="Calibri"/>
+          <w:b/>
+          <w:bCs/>
+          <w:color w:val="000000"/>
+        </w:rPr>
+        <w:t>name.middle</w:t>
+      </w:r>
+      <w:proofErr w:type="spellEnd"/>
+      <w:r>
+        <w:rPr>
+          <w:rFonts w:ascii="Calibri" w:eastAsia="Times New Roman" w:hAnsi="Calibri" w:cs="Calibri"/>
+          <w:b/>
+          <w:bCs/>
+          <w:color w:val="000000"/>
+        </w:rPr>
+        <w:t xml:space="preserve"> }</w:t>
       </w:r>
       <w:r>
         <w:rPr>
@@ -648,13 +708,20 @@
         </w:rPr>
         <w:t xml:space="preserve"> </w:t>
       </w:r>
+      <w:r>
+        <w:rPr>
+          <w:rFonts w:ascii="Calibri" w:eastAsia="Times New Roman" w:hAnsi="Calibri" w:cs="Calibri"/>
+          <w:color w:val="000000"/>
+        </w:rPr>
+        <w:t>{{ users[0].</w:t>
+      </w:r>
       <w:proofErr w:type="spellStart"/>
       <w:r>
         <w:rPr>
           <w:rFonts w:ascii="Calibri" w:eastAsia="Times New Roman" w:hAnsi="Calibri" w:cs="Calibri"/>
           <w:color w:val="000000"/>
         </w:rPr>
-        <w:t>user_name</w:t>
+        <w:t>name.last</w:t>
       </w:r>
       <w:proofErr w:type="spellEnd"/>
       <w:r>
@@ -662,161 +729,299 @@
           <w:rFonts w:ascii="Calibri" w:eastAsia="Times New Roman" w:hAnsi="Calibri" w:cs="Calibri"/>
           <w:color w:val="000000"/>
         </w:rPr>
-        <w:t> }}</w:t>
-      </w:r>
-    </w:p>
-    <w:p>
-      <w:pPr>
-        <w:rPr>
-          <w:rFonts w:ascii="Calibri" w:eastAsia="Times New Roman" w:hAnsi="Calibri" w:cs="Calibri"/>
-          <w:color w:val="000000"/>
-        </w:rPr>
-      </w:pPr>
-      <w:r>
-        <w:rPr>
-          <w:rFonts w:ascii="Calibri" w:eastAsia="Times New Roman" w:hAnsi="Calibri" w:cs="Calibri"/>
-          <w:color w:val="000000"/>
+        <w:t xml:space="preserve"> }}</w:t>
+      </w:r>
+    </w:p>
+    <w:p>
+      <w:pPr>
+        <w:pStyle w:val="HTMLPreformatted"/>
+        <w:shd w:val="clear" w:color="auto" w:fill="FFFFFF"/>
+        <w:rPr>
+          <w:rFonts w:ascii="Calibri" w:hAnsi="Calibri" w:cs="Calibri"/>
+          <w:color w:val="000000"/>
+          <w:sz w:val="24"/>
+          <w:szCs w:val="24"/>
+        </w:rPr>
+      </w:pPr>
+      <w:r>
+        <w:rPr>
+          <w:rFonts w:ascii="Calibri" w:hAnsi="Calibri" w:cs="Calibri"/>
+          <w:color w:val="000000"/>
+          <w:sz w:val="24"/>
+          <w:szCs w:val="24"/>
         </w:rPr>
         <w:t xml:space="preserve">{{ </w:t>
       </w:r>
+      <w:r>
+        <w:rPr>
+          <w:rFonts w:ascii="Calibri" w:hAnsi="Calibri" w:cs="Calibri"/>
+          <w:color w:val="212529"/>
+          <w:sz w:val="24"/>
+          <w:szCs w:val="24"/>
+        </w:rPr>
+        <w:t>users[0].</w:t>
+      </w:r>
       <w:proofErr w:type="spellStart"/>
       <w:r>
         <w:rPr>
-          <w:rFonts w:ascii="Calibri" w:eastAsia="Times New Roman" w:hAnsi="Calibri" w:cs="Calibri"/>
-          <w:color w:val="000000"/>
-        </w:rPr>
-        <w:t>user_address</w:t>
+          <w:rFonts w:ascii="Calibri" w:hAnsi="Calibri" w:cs="Calibri"/>
+          <w:color w:val="212529"/>
+          <w:sz w:val="24"/>
+          <w:szCs w:val="24"/>
+        </w:rPr>
+        <w:t>address.address</w:t>
       </w:r>
       <w:proofErr w:type="spellEnd"/>
       <w:r>
         <w:rPr>
-          <w:rFonts w:ascii="Calibri" w:eastAsia="Times New Roman" w:hAnsi="Calibri" w:cs="Calibri"/>
-          <w:color w:val="000000"/>
+          <w:rFonts w:ascii="Calibri" w:hAnsi="Calibri" w:cs="Calibri"/>
+          <w:color w:val="212529"/>
+          <w:sz w:val="24"/>
+          <w:szCs w:val="24"/>
+        </w:rPr>
+        <w:t xml:space="preserve"> </w:t>
+      </w:r>
+      <w:r>
+        <w:rPr>
+          <w:rFonts w:ascii="Calibri" w:hAnsi="Calibri" w:cs="Calibri"/>
+          <w:color w:val="000000"/>
+          <w:sz w:val="24"/>
+          <w:szCs w:val="24"/>
+        </w:rPr>
+        <w:t>}}</w:t>
+      </w:r>
+    </w:p>
+    <w:p>
+      <w:pPr>
+        <w:pStyle w:val="HTMLPreformatted"/>
+        <w:rPr>
+          <w:rFonts w:ascii="Calibri" w:hAnsi="Calibri" w:cs="Calibri"/>
+          <w:color w:val="212529"/>
+          <w:sz w:val="24"/>
+          <w:szCs w:val="24"/>
+        </w:rPr>
+      </w:pPr>
+      <w:r>
+        <w:rPr>
+          <w:rFonts w:ascii="Calibri" w:hAnsi="Calibri" w:cs="Calibri"/>
+          <w:color w:val="212529"/>
+          <w:sz w:val="24"/>
+          <w:szCs w:val="24"/>
+        </w:rPr>
+        <w:t xml:space="preserve">{{ </w:t>
+      </w:r>
+      <w:r>
+        <w:rPr>
+          <w:rFonts w:ascii="Calibri" w:hAnsi="Calibri" w:cs="Calibri"/>
+          <w:color w:val="212529"/>
+          <w:sz w:val="24"/>
+          <w:szCs w:val="24"/>
+        </w:rPr>
+        <w:t>users[0].</w:t>
+      </w:r>
+      <w:proofErr w:type="spellStart"/>
+      <w:r>
+        <w:rPr>
+          <w:rFonts w:ascii="Calibri" w:hAnsi="Calibri" w:cs="Calibri"/>
+          <w:color w:val="212529"/>
+          <w:sz w:val="24"/>
+          <w:szCs w:val="24"/>
+        </w:rPr>
+        <w:t>address.city</w:t>
+      </w:r>
+      <w:proofErr w:type="spellEnd"/>
+      <w:r>
+        <w:rPr>
+          <w:rFonts w:ascii="Calibri" w:hAnsi="Calibri" w:cs="Calibri"/>
+          <w:color w:val="212529"/>
+          <w:sz w:val="24"/>
+          <w:szCs w:val="24"/>
         </w:rPr>
         <w:t xml:space="preserve"> }}</w:t>
       </w:r>
     </w:p>
     <w:p>
       <w:pPr>
-        <w:rPr>
-          <w:rFonts w:ascii="Calibri" w:eastAsia="Times New Roman" w:hAnsi="Calibri" w:cs="Calibri"/>
-          <w:color w:val="000000"/>
-        </w:rPr>
-      </w:pPr>
-      <w:r>
-        <w:rPr>
-          <w:rFonts w:ascii="Calibri" w:eastAsia="Times New Roman" w:hAnsi="Calibri" w:cs="Calibri"/>
-          <w:color w:val="000000"/>
+        <w:pStyle w:val="HTMLPreformatted"/>
+        <w:shd w:val="clear" w:color="auto" w:fill="FFFFFF"/>
+        <w:rPr>
+          <w:rStyle w:val="l"/>
+          <w:rFonts w:ascii="Calibri" w:hAnsi="Calibri" w:cs="Calibri"/>
+          <w:color w:val="212529"/>
+          <w:sz w:val="24"/>
+          <w:szCs w:val="24"/>
+        </w:rPr>
+      </w:pPr>
+      <w:r>
+        <w:rPr>
+          <w:rFonts w:ascii="Calibri" w:hAnsi="Calibri" w:cs="Calibri"/>
+          <w:color w:val="212529"/>
+          <w:sz w:val="24"/>
+          <w:szCs w:val="24"/>
         </w:rPr>
         <w:t xml:space="preserve">{{ </w:t>
       </w:r>
+      <w:r>
+        <w:rPr>
+          <w:rStyle w:val="l"/>
+          <w:rFonts w:ascii="Calibri" w:hAnsi="Calibri" w:cs="Calibri"/>
+          <w:color w:val="212529"/>
+          <w:sz w:val="24"/>
+          <w:szCs w:val="24"/>
+        </w:rPr>
+        <w:t>users[0].address.zip</w:t>
+      </w:r>
+      <w:r>
+        <w:rPr>
+          <w:rStyle w:val="l"/>
+          <w:rFonts w:ascii="Calibri" w:hAnsi="Calibri" w:cs="Calibri"/>
+          <w:color w:val="212529"/>
+          <w:sz w:val="24"/>
+          <w:szCs w:val="24"/>
+        </w:rPr>
+        <w:t xml:space="preserve"> }}</w:t>
+      </w:r>
+    </w:p>
+    <w:p>
+      <w:pPr>
+        <w:pStyle w:val="HTMLPreformatted"/>
+        <w:shd w:val="clear" w:color="auto" w:fill="FFFFFF"/>
+        <w:rPr>
+          <w:rStyle w:val="l"/>
+          <w:rFonts w:ascii="Calibri" w:hAnsi="Calibri" w:cs="Calibri"/>
+          <w:color w:val="212529"/>
+          <w:sz w:val="24"/>
+          <w:szCs w:val="24"/>
+        </w:rPr>
+      </w:pPr>
+      <w:r>
+        <w:rPr>
+          <w:rStyle w:val="l"/>
+          <w:rFonts w:ascii="Calibri" w:hAnsi="Calibri" w:cs="Calibri"/>
+          <w:color w:val="212529"/>
+          <w:sz w:val="24"/>
+          <w:szCs w:val="24"/>
+        </w:rPr>
+        <w:t xml:space="preserve">{{ </w:t>
+      </w:r>
       <w:proofErr w:type="spellStart"/>
       <w:r>
         <w:rPr>
-          <w:rFonts w:ascii="Calibri" w:eastAsia="Times New Roman" w:hAnsi="Calibri" w:cs="Calibri"/>
-          <w:color w:val="000000"/>
+          <w:rStyle w:val="l"/>
+          <w:rFonts w:ascii="Calibri" w:hAnsi="Calibri" w:cs="Calibri"/>
+          <w:color w:val="212529"/>
+          <w:sz w:val="24"/>
+          <w:szCs w:val="24"/>
         </w:rPr>
         <w:t>user_email</w:t>
       </w:r>
       <w:proofErr w:type="spellEnd"/>
       <w:r>
         <w:rPr>
-          <w:rFonts w:ascii="Calibri" w:eastAsia="Times New Roman" w:hAnsi="Calibri" w:cs="Calibri"/>
-          <w:color w:val="000000"/>
+          <w:rStyle w:val="l"/>
+          <w:rFonts w:ascii="Calibri" w:hAnsi="Calibri" w:cs="Calibri"/>
+          <w:color w:val="212529"/>
+          <w:sz w:val="24"/>
+          <w:szCs w:val="24"/>
         </w:rPr>
         <w:t xml:space="preserve"> }}</w:t>
       </w:r>
     </w:p>
     <w:p>
       <w:pPr>
-        <w:rPr>
-          <w:rFonts w:ascii="Calibri" w:eastAsia="Times New Roman" w:hAnsi="Calibri" w:cs="Calibri"/>
-          <w:color w:val="000000"/>
-        </w:rPr>
-      </w:pPr>
-      <w:r>
-        <w:rPr>
-          <w:rFonts w:ascii="Calibri" w:eastAsia="Times New Roman" w:hAnsi="Calibri" w:cs="Calibri"/>
-          <w:color w:val="000000"/>
+        <w:pStyle w:val="HTMLPreformatted"/>
+        <w:shd w:val="clear" w:color="auto" w:fill="FFFFFF"/>
+        <w:rPr>
+          <w:rStyle w:val="l"/>
+          <w:rFonts w:ascii="Calibri" w:hAnsi="Calibri" w:cs="Calibri"/>
+          <w:color w:val="212529"/>
+          <w:sz w:val="24"/>
+          <w:szCs w:val="24"/>
+        </w:rPr>
+      </w:pPr>
+      <w:r>
+        <w:rPr>
+          <w:rStyle w:val="l"/>
+          <w:rFonts w:ascii="Calibri" w:hAnsi="Calibri" w:cs="Calibri"/>
+          <w:color w:val="212529"/>
+          <w:sz w:val="24"/>
+          <w:szCs w:val="24"/>
         </w:rPr>
         <w:t xml:space="preserve">{{ </w:t>
       </w:r>
       <w:proofErr w:type="spellStart"/>
       <w:r>
         <w:rPr>
-          <w:rFonts w:ascii="Calibri" w:eastAsia="Times New Roman" w:hAnsi="Calibri" w:cs="Calibri"/>
-          <w:color w:val="000000"/>
-        </w:rPr>
-        <w:t>user_phone</w:t>
+          <w:rStyle w:val="l"/>
+          <w:rFonts w:ascii="Calibri" w:hAnsi="Calibri" w:cs="Calibri"/>
+          <w:color w:val="212529"/>
+          <w:sz w:val="24"/>
+          <w:szCs w:val="24"/>
+        </w:rPr>
+        <w:t>user_number</w:t>
       </w:r>
       <w:proofErr w:type="spellEnd"/>
       <w:r>
         <w:rPr>
-          <w:rFonts w:ascii="Calibri" w:eastAsia="Times New Roman" w:hAnsi="Calibri" w:cs="Calibri"/>
-          <w:color w:val="000000"/>
+          <w:rStyle w:val="l"/>
+          <w:rFonts w:ascii="Calibri" w:hAnsi="Calibri" w:cs="Calibri"/>
+          <w:color w:val="212529"/>
+          <w:sz w:val="24"/>
+          <w:szCs w:val="24"/>
         </w:rPr>
         <w:t xml:space="preserve"> }}</w:t>
       </w:r>
     </w:p>
     <w:p>
       <w:pPr>
-        <w:rPr>
-          <w:rFonts w:ascii="Calibri" w:eastAsia="Times New Roman" w:hAnsi="Calibri" w:cs="Calibri"/>
-          <w:color w:val="000000"/>
-        </w:rPr>
-      </w:pPr>
-      <w:r>
-        <w:rPr>
-          <w:rFonts w:ascii="Calibri" w:eastAsia="Times New Roman" w:hAnsi="Calibri" w:cs="Calibri"/>
-          <w:color w:val="000000"/>
+        <w:pStyle w:val="HTMLPreformatted"/>
+        <w:shd w:val="clear" w:color="auto" w:fill="FFFFFF"/>
+        <w:rPr>
+          <w:rFonts w:ascii="Calibri" w:hAnsi="Calibri" w:cs="Calibri"/>
+          <w:color w:val="212529"/>
+          <w:sz w:val="24"/>
+          <w:szCs w:val="24"/>
+        </w:rPr>
+      </w:pPr>
+      <w:r>
+        <w:rPr>
+          <w:rStyle w:val="l"/>
+          <w:rFonts w:ascii="Calibri" w:hAnsi="Calibri" w:cs="Calibri"/>
+          <w:color w:val="212529"/>
+          <w:sz w:val="24"/>
+          <w:szCs w:val="24"/>
         </w:rPr>
         <w:t xml:space="preserve">{{ </w:t>
       </w:r>
       <w:proofErr w:type="spellStart"/>
       <w:r>
         <w:rPr>
-          <w:rFonts w:ascii="Calibri" w:eastAsia="Times New Roman" w:hAnsi="Calibri" w:cs="Calibri"/>
-          <w:color w:val="000000"/>
+          <w:rStyle w:val="l"/>
+          <w:rFonts w:ascii="Calibri" w:hAnsi="Calibri" w:cs="Calibri"/>
+          <w:color w:val="212529"/>
+          <w:sz w:val="24"/>
+          <w:szCs w:val="24"/>
         </w:rPr>
         <w:t>user_date</w:t>
       </w:r>
       <w:proofErr w:type="spellEnd"/>
       <w:r>
         <w:rPr>
-          <w:rFonts w:ascii="Calibri" w:eastAsia="Times New Roman" w:hAnsi="Calibri" w:cs="Calibri"/>
-          <w:color w:val="000000"/>
+          <w:rStyle w:val="l"/>
+          <w:rFonts w:ascii="Calibri" w:hAnsi="Calibri" w:cs="Calibri"/>
+          <w:color w:val="212529"/>
+          <w:sz w:val="24"/>
+          <w:szCs w:val="24"/>
         </w:rPr>
         <w:t xml:space="preserve"> }}</w:t>
       </w:r>
     </w:p>
     <w:p>
       <w:pPr>
-        <w:rPr>
-          <w:rFonts w:ascii="Calibri" w:eastAsia="Times New Roman" w:hAnsi="Calibri" w:cs="Calibri"/>
-          <w:color w:val="000000"/>
-        </w:rPr>
-      </w:pPr>
-    </w:p>
-    <w:p>
-      <w:pPr>
-        <w:rPr>
-          <w:rFonts w:ascii="Calibri" w:eastAsia="Times New Roman" w:hAnsi="Calibri" w:cs="Calibri"/>
-          <w:color w:val="000000"/>
-        </w:rPr>
-      </w:pPr>
-    </w:p>
-    <w:p>
-      <w:pPr>
-        <w:rPr>
-          <w:rFonts w:ascii="Calibri" w:eastAsia="Times New Roman" w:hAnsi="Calibri" w:cs="Calibri"/>
-          <w:color w:val="000000"/>
-        </w:rPr>
-      </w:pPr>
-    </w:p>
-    <w:p>
-      <w:pPr>
-        <w:rPr>
-          <w:rFonts w:eastAsia="Times New Roman"/>
+        <w:jc w:val="center"/>
+        <w:rPr>
+          <w:rFonts w:ascii="Calibri" w:eastAsia="Times New Roman" w:hAnsi="Calibri" w:cs="Calibri"/>
+          <w:color w:val="000000"/>
         </w:rPr>
       </w:pPr>
     </w:p>
@@ -1061,6 +1266,14 @@
           <w:color w:val="000000"/>
         </w:rPr>
       </w:pPr>
+    </w:p>
+    <w:p>
+      <w:pPr>
+        <w:rPr>
+          <w:rFonts w:ascii="Calibri" w:eastAsia="Times New Roman" w:hAnsi="Calibri" w:cs="Calibri"/>
+          <w:color w:val="000000"/>
+        </w:rPr>
+      </w:pPr>
       <w:r>
         <w:rPr>
           <w:rFonts w:ascii="Calibri" w:eastAsia="Times New Roman" w:hAnsi="Calibri" w:cs="Calibri"/>
@@ -1068,13 +1281,20 @@
         </w:rPr>
         <w:t xml:space="preserve">{{ </w:t>
       </w:r>
+      <w:r>
+        <w:rPr>
+          <w:rFonts w:ascii="Calibri" w:hAnsi="Calibri" w:cs="Calibri"/>
+          <w:color w:val="000000"/>
+        </w:rPr>
+        <w:t>users[0].</w:t>
+      </w:r>
       <w:proofErr w:type="spellStart"/>
       <w:r>
         <w:rPr>
-          <w:rFonts w:ascii="Calibri" w:eastAsia="Times New Roman" w:hAnsi="Calibri" w:cs="Calibri"/>
-          <w:color w:val="000000"/>
-        </w:rPr>
-        <w:t>user_name</w:t>
+          <w:rFonts w:ascii="Calibri" w:hAnsi="Calibri" w:cs="Calibri"/>
+          <w:color w:val="000000"/>
+        </w:rPr>
+        <w:t>name.first</w:t>
       </w:r>
       <w:proofErr w:type="spellEnd"/>
       <w:r>
@@ -1082,13 +1302,37 @@
           <w:rFonts w:ascii="Calibri" w:eastAsia="Times New Roman" w:hAnsi="Calibri" w:cs="Calibri"/>
           <w:color w:val="000000"/>
         </w:rPr>
+        <w:t xml:space="preserve"> }} </w:t>
+      </w:r>
+      <w:r>
+        <w:rPr>
+          <w:rFonts w:ascii="Calibri" w:eastAsia="Times New Roman" w:hAnsi="Calibri" w:cs="Calibri"/>
+          <w:color w:val="000000"/>
+        </w:rPr>
+        <w:t>{{ users[0].</w:t>
+      </w:r>
+      <w:proofErr w:type="spellStart"/>
+      <w:r>
+        <w:rPr>
+          <w:rFonts w:ascii="Calibri" w:eastAsia="Times New Roman" w:hAnsi="Calibri" w:cs="Calibri"/>
+          <w:color w:val="000000"/>
+        </w:rPr>
+        <w:t>name.last</w:t>
+      </w:r>
+      <w:proofErr w:type="spellEnd"/>
+      <w:r>
+        <w:rPr>
+          <w:rFonts w:ascii="Calibri" w:eastAsia="Times New Roman" w:hAnsi="Calibri" w:cs="Calibri"/>
+          <w:color w:val="000000"/>
+        </w:rPr>
         <w:t xml:space="preserve"> }}</w:t>
       </w:r>
     </w:p>
     <w:p>
       <w:pPr>
         <w:rPr>
-          <w:rFonts w:eastAsia="Times New Roman"/>
+          <w:rFonts w:ascii="Calibri" w:eastAsia="Times New Roman" w:hAnsi="Calibri" w:cs="Calibri"/>
+          <w:color w:val="000000"/>
         </w:rPr>
       </w:pPr>
       <w:r>
@@ -1378,70 +1622,14 @@
     </w:p>
     <w:p>
       <w:pPr>
-        <w:jc w:val="center"/>
-        <w:rPr>
-          <w:rFonts w:ascii="Calibri" w:eastAsia="Times New Roman" w:hAnsi="Calibri" w:cs="Calibri"/>
-          <w:color w:val="000000"/>
-        </w:rPr>
-      </w:pPr>
-    </w:p>
-    <w:p>
-      <w:pPr>
-        <w:jc w:val="center"/>
-        <w:rPr>
-          <w:rFonts w:ascii="Calibri" w:eastAsia="Times New Roman" w:hAnsi="Calibri" w:cs="Calibri"/>
-          <w:color w:val="000000"/>
-        </w:rPr>
-      </w:pPr>
-    </w:p>
-    <w:p>
-      <w:pPr>
-        <w:jc w:val="center"/>
-        <w:rPr>
-          <w:rFonts w:ascii="Calibri" w:eastAsia="Times New Roman" w:hAnsi="Calibri" w:cs="Calibri"/>
-          <w:color w:val="000000"/>
-        </w:rPr>
-      </w:pPr>
-    </w:p>
-    <w:p>
-      <w:pPr>
-        <w:jc w:val="center"/>
-        <w:rPr>
-          <w:rFonts w:ascii="Calibri" w:eastAsia="Times New Roman" w:hAnsi="Calibri" w:cs="Calibri"/>
-          <w:color w:val="000000"/>
-        </w:rPr>
-      </w:pPr>
-    </w:p>
-    <w:p>
-      <w:pPr>
-        <w:jc w:val="center"/>
-        <w:rPr>
-          <w:rFonts w:ascii="Calibri" w:eastAsia="Times New Roman" w:hAnsi="Calibri" w:cs="Calibri"/>
-          <w:color w:val="000000"/>
-        </w:rPr>
-      </w:pPr>
-    </w:p>
-    <w:p>
-      <w:pPr>
-        <w:jc w:val="center"/>
-        <w:rPr>
-          <w:rFonts w:ascii="Calibri" w:eastAsia="Times New Roman" w:hAnsi="Calibri" w:cs="Calibri"/>
-          <w:color w:val="000000"/>
-        </w:rPr>
-      </w:pPr>
-    </w:p>
-    <w:p>
-      <w:pPr>
-        <w:jc w:val="center"/>
-        <w:rPr>
-          <w:rFonts w:ascii="Calibri" w:eastAsia="Times New Roman" w:hAnsi="Calibri" w:cs="Calibri"/>
-          <w:color w:val="000000"/>
-        </w:rPr>
-      </w:pPr>
-    </w:p>
-    <w:p>
-      <w:pPr>
-        <w:jc w:val="center"/>
+        <w:rPr>
+          <w:rFonts w:ascii="Calibri" w:eastAsia="Times New Roman" w:hAnsi="Calibri" w:cs="Calibri"/>
+          <w:color w:val="000000"/>
+        </w:rPr>
+      </w:pPr>
+    </w:p>
+    <w:p>
+      <w:pPr>
         <w:rPr>
           <w:rFonts w:ascii="Calibri" w:eastAsia="Times New Roman" w:hAnsi="Calibri" w:cs="Calibri"/>
           <w:color w:val="000000"/>
@@ -2724,7 +2912,7 @@
   <w:style w:type="paragraph" w:default="1" w:styleId="Normal">
     <w:name w:val="Normal"/>
     <w:qFormat/>
-    <w:rsid w:val="006C5199"/>
+    <w:rsid w:val="000A0452"/>
     <w:pPr>
       <w:pBdr>
         <w:top w:val="nil"/>
@@ -2744,7 +2932,6 @@
   <w:style w:type="character" w:default="1" w:styleId="DefaultParagraphFont">
     <w:name w:val="Default Paragraph Font"/>
     <w:uiPriority w:val="1"/>
-    <w:semiHidden/>
     <w:unhideWhenUsed/>
   </w:style>
   <w:style w:type="table" w:default="1" w:styleId="TableNormal">
@@ -2822,6 +3009,65 @@
         <w14:bevel/>
       </w14:textOutline>
     </w:rPr>
+  </w:style>
+  <w:style w:type="paragraph" w:styleId="HTMLPreformatted">
+    <w:name w:val="HTML Preformatted"/>
+    <w:basedOn w:val="Normal"/>
+    <w:link w:val="HTMLPreformattedChar"/>
+    <w:uiPriority w:val="99"/>
+    <w:unhideWhenUsed/>
+    <w:rsid w:val="00273863"/>
+    <w:pPr>
+      <w:pBdr>
+        <w:top w:val="none" w:sz="0" w:space="0" w:color="auto"/>
+        <w:left w:val="none" w:sz="0" w:space="0" w:color="auto"/>
+        <w:bottom w:val="none" w:sz="0" w:space="0" w:color="auto"/>
+        <w:right w:val="none" w:sz="0" w:space="0" w:color="auto"/>
+        <w:between w:val="none" w:sz="0" w:space="0" w:color="auto"/>
+        <w:bar w:val="none" w:sz="0" w:color="auto"/>
+      </w:pBdr>
+      <w:tabs>
+        <w:tab w:val="left" w:pos="916"/>
+        <w:tab w:val="left" w:pos="1832"/>
+        <w:tab w:val="left" w:pos="2748"/>
+        <w:tab w:val="left" w:pos="3664"/>
+        <w:tab w:val="left" w:pos="4580"/>
+        <w:tab w:val="left" w:pos="5496"/>
+        <w:tab w:val="left" w:pos="6412"/>
+        <w:tab w:val="left" w:pos="7328"/>
+        <w:tab w:val="left" w:pos="8244"/>
+        <w:tab w:val="left" w:pos="9160"/>
+        <w:tab w:val="left" w:pos="10076"/>
+        <w:tab w:val="left" w:pos="10992"/>
+        <w:tab w:val="left" w:pos="11908"/>
+        <w:tab w:val="left" w:pos="12824"/>
+        <w:tab w:val="left" w:pos="13740"/>
+        <w:tab w:val="left" w:pos="14656"/>
+      </w:tabs>
+    </w:pPr>
+    <w:rPr>
+      <w:rFonts w:ascii="Courier New" w:eastAsia="Times New Roman" w:hAnsi="Courier New" w:cs="Courier New"/>
+      <w:sz w:val="20"/>
+      <w:szCs w:val="20"/>
+      <w:bdr w:val="none" w:sz="0" w:space="0" w:color="auto"/>
+    </w:rPr>
+  </w:style>
+  <w:style w:type="character" w:customStyle="1" w:styleId="HTMLPreformattedChar">
+    <w:name w:val="HTML Preformatted Char"/>
+    <w:basedOn w:val="DefaultParagraphFont"/>
+    <w:link w:val="HTMLPreformatted"/>
+    <w:uiPriority w:val="99"/>
+    <w:rsid w:val="00273863"/>
+    <w:rPr>
+      <w:rFonts w:ascii="Courier New" w:eastAsia="Times New Roman" w:hAnsi="Courier New" w:cs="Courier New"/>
+      <w:sz w:val="20"/>
+      <w:szCs w:val="20"/>
+    </w:rPr>
+  </w:style>
+  <w:style w:type="character" w:customStyle="1" w:styleId="l">
+    <w:name w:val="l"/>
+    <w:basedOn w:val="DefaultParagraphFont"/>
+    <w:rsid w:val="00273863"/>
   </w:style>
 </w:styles>
 </file>

</xml_diff>

<commit_message>
add motion to dismiss and address block
</commit_message>
<xml_diff>
--- a/docassemble/latedocketingstatement/data/templates/late_docketing_statement.docx
+++ b/docassemble/latedocketingstatement/data/templates/late_docketing_statement.docx
@@ -1,6 +1,6 @@
 
 <file path=word/document.xml><?xml version="1.0" encoding="utf-8"?>
-<w:document xmlns:wpc="http://schemas.microsoft.com/office/word/2010/wordprocessingCanvas" xmlns:cx="http://schemas.microsoft.com/office/drawing/2014/chartex" xmlns:cx1="http://schemas.microsoft.com/office/drawing/2015/9/8/chartex" xmlns:cx2="http://schemas.microsoft.com/office/drawing/2015/10/21/chartex" xmlns:cx3="http://schemas.microsoft.com/office/drawing/2016/5/9/chartex" xmlns:cx4="http://schemas.microsoft.com/office/drawing/2016/5/10/chartex" xmlns:cx5="http://schemas.microsoft.com/office/drawing/2016/5/11/chartex" xmlns:cx6="http://schemas.microsoft.com/office/drawing/2016/5/12/chartex" xmlns:cx7="http://schemas.microsoft.com/office/drawing/2016/5/13/chartex" xmlns:cx8="http://schemas.microsoft.com/office/drawing/2016/5/14/chartex" xmlns:mc="http://schemas.openxmlformats.org/markup-compatibility/2006" xmlns:aink="http://schemas.microsoft.com/office/drawing/2016/ink" xmlns:am3d="http://schemas.microsoft.com/office/drawing/2017/model3d" xmlns:o="urn:schemas-microsoft-com:office:office" xmlns:r="http://schemas.openxmlformats.org/officeDocument/2006/relationships" xmlns:m="http://schemas.openxmlformats.org/officeDocument/2006/math" xmlns:v="urn:schemas-microsoft-com:vml" xmlns:wp14="http://schemas.microsoft.com/office/word/2010/wordprocessingDrawing" xmlns:wp="http://schemas.openxmlformats.org/drawingml/2006/wordprocessingDrawing" xmlns:w10="urn:schemas-microsoft-com:office:word" xmlns:w="http://schemas.openxmlformats.org/wordprocessingml/2006/main" xmlns:w14="http://schemas.microsoft.com/office/word/2010/wordml" xmlns:w15="http://schemas.microsoft.com/office/word/2012/wordml" xmlns:w16cex="http://schemas.microsoft.com/office/word/2018/wordml/cex" xmlns:w16cid="http://schemas.microsoft.com/office/word/2016/wordml/cid" xmlns:w16="http://schemas.microsoft.com/office/word/2018/wordml" xmlns:w16se="http://schemas.microsoft.com/office/word/2015/wordml/symex" xmlns:wpg="http://schemas.microsoft.com/office/word/2010/wordprocessingGroup" xmlns:wpi="http://schemas.microsoft.com/office/word/2010/wordprocessingInk" xmlns:wne="http://schemas.microsoft.com/office/word/2006/wordml" xmlns:wps="http://schemas.microsoft.com/office/word/2010/wordprocessingShape" mc:Ignorable="w14 w15 w16se w16cid w16 w16cex wp14">
+<w:document xmlns:wpc="http://schemas.microsoft.com/office/word/2010/wordprocessingCanvas" xmlns:cx="http://schemas.microsoft.com/office/drawing/2014/chartex" xmlns:cx1="http://schemas.microsoft.com/office/drawing/2015/9/8/chartex" xmlns:cx2="http://schemas.microsoft.com/office/drawing/2015/10/21/chartex" xmlns:cx3="http://schemas.microsoft.com/office/drawing/2016/5/9/chartex" xmlns:cx4="http://schemas.microsoft.com/office/drawing/2016/5/10/chartex" xmlns:cx5="http://schemas.microsoft.com/office/drawing/2016/5/11/chartex" xmlns:cx6="http://schemas.microsoft.com/office/drawing/2016/5/12/chartex" xmlns:cx7="http://schemas.microsoft.com/office/drawing/2016/5/13/chartex" xmlns:cx8="http://schemas.microsoft.com/office/drawing/2016/5/14/chartex" xmlns:mc="http://schemas.openxmlformats.org/markup-compatibility/2006" xmlns:aink="http://schemas.microsoft.com/office/drawing/2016/ink" xmlns:am3d="http://schemas.microsoft.com/office/drawing/2017/model3d" xmlns:o="urn:schemas-microsoft-com:office:office" xmlns:r="http://schemas.openxmlformats.org/officeDocument/2006/relationships" xmlns:m="http://schemas.openxmlformats.org/officeDocument/2006/math" xmlns:v="urn:schemas-microsoft-com:vml" xmlns:wp14="http://schemas.microsoft.com/office/word/2010/wordprocessingDrawing" xmlns:wp="http://schemas.openxmlformats.org/drawingml/2006/wordprocessingDrawing" xmlns:w10="urn:schemas-microsoft-com:office:word" xmlns:w="http://schemas.openxmlformats.org/wordprocessingml/2006/main" xmlns:w14="http://schemas.microsoft.com/office/word/2010/wordml" xmlns:w15="http://schemas.microsoft.com/office/word/2012/wordml" xmlns:w16cex="http://schemas.microsoft.com/office/word/2018/wordml/cex" xmlns:w16cid="http://schemas.microsoft.com/office/word/2016/wordml/cid" xmlns:w16="http://schemas.microsoft.com/office/word/2018/wordml" xmlns:w16sdtdh="http://schemas.microsoft.com/office/word/2020/wordml/sdtdatahash" xmlns:w16se="http://schemas.microsoft.com/office/word/2015/wordml/symex" xmlns:wpg="http://schemas.microsoft.com/office/word/2010/wordprocessingGroup" xmlns:wpi="http://schemas.microsoft.com/office/word/2010/wordprocessingInk" xmlns:wne="http://schemas.microsoft.com/office/word/2006/wordml" xmlns:wps="http://schemas.microsoft.com/office/word/2010/wordprocessingShape" mc:Ignorable="w14 w15 w16se w16cid w16 w16cex w16sdtdh wp14">
   <w:body>
     <w:p>
       <w:pPr>
@@ -396,6 +396,7 @@
         </w:rPr>
         <w:t xml:space="preserve">(3) The appellee </w:t>
       </w:r>
+      <w:proofErr w:type="gramStart"/>
       <w:r>
         <w:rPr>
           <w:rFonts w:ascii="Calibri" w:eastAsia="Times New Roman" w:hAnsi="Calibri" w:cs="Calibri"/>
@@ -409,7 +410,15 @@
           <w:rFonts w:ascii="Calibri" w:eastAsia="Times New Roman" w:hAnsi="Calibri" w:cs="Calibri"/>
           <w:color w:val="000000"/>
         </w:rPr>
-        <w:t>other_parties</w:t>
+        <w:t>other</w:t>
+      </w:r>
+      <w:proofErr w:type="gramEnd"/>
+      <w:r>
+        <w:rPr>
+          <w:rFonts w:ascii="Calibri" w:eastAsia="Times New Roman" w:hAnsi="Calibri" w:cs="Calibri"/>
+          <w:color w:val="000000"/>
+        </w:rPr>
+        <w:t>_parties</w:t>
       </w:r>
       <w:proofErr w:type="spellEnd"/>
       <w:r>
@@ -418,6 +427,29 @@
           <w:color w:val="000000"/>
         </w:rPr>
         <w:t xml:space="preserve"> }}</w:t>
+      </w:r>
+      <w:r>
+        <w:rPr>
+          <w:rFonts w:ascii="Calibri" w:eastAsia="Times New Roman" w:hAnsi="Calibri" w:cs="Calibri"/>
+          <w:color w:val="000000"/>
+        </w:rPr>
+        <w:t xml:space="preserve"> {% if </w:t>
+      </w:r>
+      <w:proofErr w:type="spellStart"/>
+      <w:r>
+        <w:rPr>
+          <w:rFonts w:ascii="Calibri" w:eastAsia="Times New Roman" w:hAnsi="Calibri" w:cs="Calibri"/>
+          <w:color w:val="000000"/>
+        </w:rPr>
+        <w:t>motion_to_dismiss</w:t>
+      </w:r>
+      <w:proofErr w:type="spellEnd"/>
+      <w:r>
+        <w:rPr>
+          <w:rFonts w:ascii="Calibri" w:eastAsia="Times New Roman" w:hAnsi="Calibri" w:cs="Calibri"/>
+          <w:color w:val="000000"/>
+        </w:rPr>
+        <w:t xml:space="preserve"> == True %} has {% else %} has not {% endif %}</w:t>
       </w:r>
       <w:r>
         <w:rPr>
@@ -426,14 +458,14 @@
           <w:bCs/>
           <w:color w:val="000000"/>
         </w:rPr>
-        <w:t xml:space="preserve"> {has/has not}</w:t>
-      </w:r>
-      <w:r>
-        <w:rPr>
-          <w:rFonts w:ascii="Calibri" w:eastAsia="Times New Roman" w:hAnsi="Calibri" w:cs="Calibri"/>
-          <w:color w:val="000000"/>
-        </w:rPr>
-        <w:t xml:space="preserve"> filed a motion to dismiss my appeal in the trial court pursuant to Mass. R.A.P. 10(c).</w:t>
+        <w:t xml:space="preserve"> </w:t>
+      </w:r>
+      <w:r>
+        <w:rPr>
+          <w:rFonts w:ascii="Calibri" w:eastAsia="Times New Roman" w:hAnsi="Calibri" w:cs="Calibri"/>
+          <w:color w:val="000000"/>
+        </w:rPr>
+        <w:t>filed a motion to dismiss my appeal in the trial court pursuant to Mass. R.A.P. 10(c).</w:t>
       </w:r>
     </w:p>
     <w:p>
@@ -638,13 +670,14 @@
     <w:p>
       <w:pPr>
         <w:rPr>
-          <w:rFonts w:ascii="Calibri" w:eastAsia="Times New Roman" w:hAnsi="Calibri" w:cs="Calibri"/>
-          <w:color w:val="000000"/>
-        </w:rPr>
-      </w:pPr>
-      <w:r>
-        <w:rPr>
-          <w:rFonts w:ascii="Calibri" w:eastAsia="Times New Roman" w:hAnsi="Calibri" w:cs="Calibri"/>
+          <w:rFonts w:ascii="Calibri" w:hAnsi="Calibri" w:cs="Calibri"/>
+          <w:color w:val="000000"/>
+        </w:rPr>
+      </w:pPr>
+      <w:proofErr w:type="gramStart"/>
+      <w:r>
+        <w:rPr>
+          <w:rFonts w:ascii="Calibri" w:hAnsi="Calibri" w:cs="Calibri"/>
           <w:color w:val="000000"/>
         </w:rPr>
         <w:t xml:space="preserve">{{ </w:t>
@@ -654,7 +687,51 @@
           <w:rFonts w:ascii="Calibri" w:hAnsi="Calibri" w:cs="Calibri"/>
           <w:color w:val="000000"/>
         </w:rPr>
-        <w:t>users[0].</w:t>
+        <w:t>users</w:t>
+      </w:r>
+      <w:proofErr w:type="gramEnd"/>
+      <w:r>
+        <w:rPr>
+          <w:rFonts w:ascii="Calibri" w:hAnsi="Calibri" w:cs="Calibri"/>
+          <w:color w:val="000000"/>
+        </w:rPr>
+        <w:t>[0]</w:t>
+      </w:r>
+      <w:r>
+        <w:rPr>
+          <w:rFonts w:ascii="Calibri" w:hAnsi="Calibri" w:cs="Calibri"/>
+          <w:color w:val="000000"/>
+        </w:rPr>
+        <w:t xml:space="preserve"> }} </w:t>
+      </w:r>
+    </w:p>
+    <w:p>
+      <w:pPr>
+        <w:rPr>
+          <w:rFonts w:ascii="Calibri" w:hAnsi="Calibri" w:cs="Calibri"/>
+          <w:color w:val="000000"/>
+        </w:rPr>
+      </w:pPr>
+      <w:r>
+        <w:rPr>
+          <w:rFonts w:ascii="Calibri" w:hAnsi="Calibri" w:cs="Calibri"/>
+          <w:color w:val="000000"/>
+        </w:rPr>
+        <w:t>{{</w:t>
+      </w:r>
+      <w:r>
+        <w:rPr>
+          <w:rFonts w:ascii="Calibri" w:hAnsi="Calibri" w:cs="Calibri"/>
+          <w:color w:val="000000"/>
+        </w:rPr>
+        <w:t xml:space="preserve"> users</w:t>
+      </w:r>
+      <w:r>
+        <w:rPr>
+          <w:rFonts w:ascii="Calibri" w:hAnsi="Calibri" w:cs="Calibri"/>
+          <w:color w:val="000000"/>
+        </w:rPr>
+        <w:t>[0].</w:t>
       </w:r>
       <w:proofErr w:type="spellStart"/>
       <w:r>
@@ -662,180 +739,20 @@
           <w:rFonts w:ascii="Calibri" w:hAnsi="Calibri" w:cs="Calibri"/>
           <w:color w:val="000000"/>
         </w:rPr>
-        <w:t>name.first</w:t>
+        <w:t>address.block</w:t>
       </w:r>
       <w:proofErr w:type="spellEnd"/>
       <w:r>
         <w:rPr>
-          <w:rFonts w:ascii="Calibri" w:eastAsia="Times New Roman" w:hAnsi="Calibri" w:cs="Calibri"/>
-          <w:color w:val="000000"/>
-        </w:rPr>
-        <w:t xml:space="preserve"> }} </w:t>
-      </w:r>
-      <w:r>
-        <w:rPr>
-          <w:rFonts w:ascii="Calibri" w:eastAsia="Times New Roman" w:hAnsi="Calibri" w:cs="Calibri"/>
-          <w:b/>
-          <w:bCs/>
-          <w:color w:val="000000"/>
-        </w:rPr>
-        <w:t>{ user[0].</w:t>
-      </w:r>
-      <w:proofErr w:type="spellStart"/>
-      <w:r>
-        <w:rPr>
-          <w:rFonts w:ascii="Calibri" w:eastAsia="Times New Roman" w:hAnsi="Calibri" w:cs="Calibri"/>
-          <w:b/>
-          <w:bCs/>
-          <w:color w:val="000000"/>
-        </w:rPr>
-        <w:t>name.middle</w:t>
-      </w:r>
-      <w:proofErr w:type="spellEnd"/>
-      <w:r>
-        <w:rPr>
-          <w:rFonts w:ascii="Calibri" w:eastAsia="Times New Roman" w:hAnsi="Calibri" w:cs="Calibri"/>
-          <w:b/>
-          <w:bCs/>
-          <w:color w:val="000000"/>
-        </w:rPr>
-        <w:t xml:space="preserve"> }</w:t>
-      </w:r>
-      <w:r>
-        <w:rPr>
-          <w:rFonts w:ascii="Calibri" w:eastAsia="Times New Roman" w:hAnsi="Calibri" w:cs="Calibri"/>
-          <w:color w:val="000000"/>
-        </w:rPr>
-        <w:t xml:space="preserve"> </w:t>
-      </w:r>
-      <w:r>
-        <w:rPr>
-          <w:rFonts w:ascii="Calibri" w:eastAsia="Times New Roman" w:hAnsi="Calibri" w:cs="Calibri"/>
-          <w:color w:val="000000"/>
-        </w:rPr>
-        <w:t>{{ users[0].</w:t>
-      </w:r>
-      <w:proofErr w:type="spellStart"/>
-      <w:r>
-        <w:rPr>
-          <w:rFonts w:ascii="Calibri" w:eastAsia="Times New Roman" w:hAnsi="Calibri" w:cs="Calibri"/>
-          <w:color w:val="000000"/>
-        </w:rPr>
-        <w:t>name.last</w:t>
-      </w:r>
-      <w:proofErr w:type="spellEnd"/>
-      <w:r>
-        <w:rPr>
-          <w:rFonts w:ascii="Calibri" w:eastAsia="Times New Roman" w:hAnsi="Calibri" w:cs="Calibri"/>
-          <w:color w:val="000000"/>
-        </w:rPr>
-        <w:t xml:space="preserve"> }}</w:t>
-      </w:r>
-    </w:p>
-    <w:p>
-      <w:pPr>
-        <w:pStyle w:val="HTMLPreformatted"/>
-        <w:shd w:val="clear" w:color="auto" w:fill="FFFFFF"/>
-        <w:rPr>
           <w:rFonts w:ascii="Calibri" w:hAnsi="Calibri" w:cs="Calibri"/>
           <w:color w:val="000000"/>
-          <w:sz w:val="24"/>
-          <w:szCs w:val="24"/>
-        </w:rPr>
-      </w:pPr>
+        </w:rPr>
+        <w:t>()</w:t>
+      </w:r>
       <w:r>
         <w:rPr>
           <w:rFonts w:ascii="Calibri" w:hAnsi="Calibri" w:cs="Calibri"/>
           <w:color w:val="000000"/>
-          <w:sz w:val="24"/>
-          <w:szCs w:val="24"/>
-        </w:rPr>
-        <w:t xml:space="preserve">{{ </w:t>
-      </w:r>
-      <w:r>
-        <w:rPr>
-          <w:rFonts w:ascii="Calibri" w:hAnsi="Calibri" w:cs="Calibri"/>
-          <w:color w:val="212529"/>
-          <w:sz w:val="24"/>
-          <w:szCs w:val="24"/>
-        </w:rPr>
-        <w:t>users[0].</w:t>
-      </w:r>
-      <w:proofErr w:type="spellStart"/>
-      <w:r>
-        <w:rPr>
-          <w:rFonts w:ascii="Calibri" w:hAnsi="Calibri" w:cs="Calibri"/>
-          <w:color w:val="212529"/>
-          <w:sz w:val="24"/>
-          <w:szCs w:val="24"/>
-        </w:rPr>
-        <w:t>address.address</w:t>
-      </w:r>
-      <w:proofErr w:type="spellEnd"/>
-      <w:r>
-        <w:rPr>
-          <w:rFonts w:ascii="Calibri" w:hAnsi="Calibri" w:cs="Calibri"/>
-          <w:color w:val="212529"/>
-          <w:sz w:val="24"/>
-          <w:szCs w:val="24"/>
-        </w:rPr>
-        <w:t xml:space="preserve"> </w:t>
-      </w:r>
-      <w:r>
-        <w:rPr>
-          <w:rFonts w:ascii="Calibri" w:hAnsi="Calibri" w:cs="Calibri"/>
-          <w:color w:val="000000"/>
-          <w:sz w:val="24"/>
-          <w:szCs w:val="24"/>
-        </w:rPr>
-        <w:t>}}</w:t>
-      </w:r>
-    </w:p>
-    <w:p>
-      <w:pPr>
-        <w:pStyle w:val="HTMLPreformatted"/>
-        <w:rPr>
-          <w:rFonts w:ascii="Calibri" w:hAnsi="Calibri" w:cs="Calibri"/>
-          <w:color w:val="212529"/>
-          <w:sz w:val="24"/>
-          <w:szCs w:val="24"/>
-        </w:rPr>
-      </w:pPr>
-      <w:r>
-        <w:rPr>
-          <w:rFonts w:ascii="Calibri" w:hAnsi="Calibri" w:cs="Calibri"/>
-          <w:color w:val="212529"/>
-          <w:sz w:val="24"/>
-          <w:szCs w:val="24"/>
-        </w:rPr>
-        <w:t xml:space="preserve">{{ </w:t>
-      </w:r>
-      <w:r>
-        <w:rPr>
-          <w:rFonts w:ascii="Calibri" w:hAnsi="Calibri" w:cs="Calibri"/>
-          <w:color w:val="212529"/>
-          <w:sz w:val="24"/>
-          <w:szCs w:val="24"/>
-        </w:rPr>
-        <w:t>users[0].</w:t>
-      </w:r>
-      <w:proofErr w:type="spellStart"/>
-      <w:r>
-        <w:rPr>
-          <w:rFonts w:ascii="Calibri" w:hAnsi="Calibri" w:cs="Calibri"/>
-          <w:color w:val="212529"/>
-          <w:sz w:val="24"/>
-          <w:szCs w:val="24"/>
-        </w:rPr>
-        <w:t>address.city</w:t>
-      </w:r>
-      <w:proofErr w:type="spellEnd"/>
-      <w:r>
-        <w:rPr>
-          <w:rFonts w:ascii="Calibri" w:hAnsi="Calibri" w:cs="Calibri"/>
-          <w:color w:val="212529"/>
-          <w:sz w:val="24"/>
-          <w:szCs w:val="24"/>
         </w:rPr>
         <w:t xml:space="preserve"> }}</w:t>
       </w:r>
@@ -852,15 +769,7 @@
           <w:szCs w:val="24"/>
         </w:rPr>
       </w:pPr>
-      <w:r>
-        <w:rPr>
-          <w:rFonts w:ascii="Calibri" w:hAnsi="Calibri" w:cs="Calibri"/>
-          <w:color w:val="212529"/>
-          <w:sz w:val="24"/>
-          <w:szCs w:val="24"/>
-        </w:rPr>
-        <w:t xml:space="preserve">{{ </w:t>
-      </w:r>
+      <w:proofErr w:type="gramStart"/>
       <w:r>
         <w:rPr>
           <w:rStyle w:val="l"/>
@@ -869,8 +778,9 @@
           <w:sz w:val="24"/>
           <w:szCs w:val="24"/>
         </w:rPr>
-        <w:t>users[0].address.zip</w:t>
-      </w:r>
+        <w:t xml:space="preserve">{{ </w:t>
+      </w:r>
+      <w:proofErr w:type="spellStart"/>
       <w:r>
         <w:rPr>
           <w:rStyle w:val="l"/>
@@ -879,13 +789,10 @@
           <w:sz w:val="24"/>
           <w:szCs w:val="24"/>
         </w:rPr>
-        <w:t xml:space="preserve"> }}</w:t>
-      </w:r>
-    </w:p>
-    <w:p>
-      <w:pPr>
-        <w:pStyle w:val="HTMLPreformatted"/>
-        <w:shd w:val="clear" w:color="auto" w:fill="FFFFFF"/>
+        <w:t>user</w:t>
+      </w:r>
+      <w:proofErr w:type="gramEnd"/>
+      <w:r>
         <w:rPr>
           <w:rStyle w:val="l"/>
           <w:rFonts w:ascii="Calibri" w:hAnsi="Calibri" w:cs="Calibri"/>
@@ -893,7 +800,9 @@
           <w:sz w:val="24"/>
           <w:szCs w:val="24"/>
         </w:rPr>
-      </w:pPr>
+        <w:t>_email</w:t>
+      </w:r>
+      <w:proofErr w:type="spellEnd"/>
       <w:r>
         <w:rPr>
           <w:rStyle w:val="l"/>
@@ -902,10 +811,13 @@
           <w:sz w:val="24"/>
           <w:szCs w:val="24"/>
         </w:rPr>
-        <w:t xml:space="preserve">{{ </w:t>
-      </w:r>
-      <w:proofErr w:type="spellStart"/>
-      <w:r>
+        <w:t xml:space="preserve"> }}</w:t>
+      </w:r>
+    </w:p>
+    <w:p>
+      <w:pPr>
+        <w:pStyle w:val="HTMLPreformatted"/>
+        <w:shd w:val="clear" w:color="auto" w:fill="FFFFFF"/>
         <w:rPr>
           <w:rStyle w:val="l"/>
           <w:rFonts w:ascii="Calibri" w:hAnsi="Calibri" w:cs="Calibri"/>
@@ -913,9 +825,7 @@
           <w:sz w:val="24"/>
           <w:szCs w:val="24"/>
         </w:rPr>
-        <w:t>user_email</w:t>
-      </w:r>
-      <w:proofErr w:type="spellEnd"/>
+      </w:pPr>
       <w:r>
         <w:rPr>
           <w:rStyle w:val="l"/>
@@ -924,13 +834,10 @@
           <w:sz w:val="24"/>
           <w:szCs w:val="24"/>
         </w:rPr>
-        <w:t xml:space="preserve"> }}</w:t>
-      </w:r>
-    </w:p>
-    <w:p>
-      <w:pPr>
-        <w:pStyle w:val="HTMLPreformatted"/>
-        <w:shd w:val="clear" w:color="auto" w:fill="FFFFFF"/>
+        <w:t xml:space="preserve">{{ </w:t>
+      </w:r>
+      <w:proofErr w:type="spellStart"/>
+      <w:r>
         <w:rPr>
           <w:rStyle w:val="l"/>
           <w:rFonts w:ascii="Calibri" w:hAnsi="Calibri" w:cs="Calibri"/>
@@ -938,7 +845,9 @@
           <w:sz w:val="24"/>
           <w:szCs w:val="24"/>
         </w:rPr>
-      </w:pPr>
+        <w:t>user_number</w:t>
+      </w:r>
+      <w:proofErr w:type="spellEnd"/>
       <w:r>
         <w:rPr>
           <w:rStyle w:val="l"/>
@@ -947,9 +856,20 @@
           <w:sz w:val="24"/>
           <w:szCs w:val="24"/>
         </w:rPr>
-        <w:t xml:space="preserve">{{ </w:t>
-      </w:r>
-      <w:proofErr w:type="spellStart"/>
+        <w:t xml:space="preserve"> }}</w:t>
+      </w:r>
+    </w:p>
+    <w:p>
+      <w:pPr>
+        <w:pStyle w:val="HTMLPreformatted"/>
+        <w:shd w:val="clear" w:color="auto" w:fill="FFFFFF"/>
+        <w:rPr>
+          <w:rFonts w:ascii="Calibri" w:hAnsi="Calibri" w:cs="Calibri"/>
+          <w:color w:val="212529"/>
+          <w:sz w:val="24"/>
+          <w:szCs w:val="24"/>
+        </w:rPr>
+      </w:pPr>
       <w:r>
         <w:rPr>
           <w:rStyle w:val="l"/>
@@ -958,9 +878,9 @@
           <w:sz w:val="24"/>
           <w:szCs w:val="24"/>
         </w:rPr>
-        <w:t>user_number</w:t>
-      </w:r>
-      <w:proofErr w:type="spellEnd"/>
+        <w:t xml:space="preserve">{{ </w:t>
+      </w:r>
+      <w:proofErr w:type="spellStart"/>
       <w:r>
         <w:rPr>
           <w:rStyle w:val="l"/>
@@ -969,20 +889,9 @@
           <w:sz w:val="24"/>
           <w:szCs w:val="24"/>
         </w:rPr>
-        <w:t xml:space="preserve"> }}</w:t>
-      </w:r>
-    </w:p>
-    <w:p>
-      <w:pPr>
-        <w:pStyle w:val="HTMLPreformatted"/>
-        <w:shd w:val="clear" w:color="auto" w:fill="FFFFFF"/>
-        <w:rPr>
-          <w:rFonts w:ascii="Calibri" w:hAnsi="Calibri" w:cs="Calibri"/>
-          <w:color w:val="212529"/>
-          <w:sz w:val="24"/>
-          <w:szCs w:val="24"/>
-        </w:rPr>
-      </w:pPr>
+        <w:t>user_date</w:t>
+      </w:r>
+      <w:proofErr w:type="spellEnd"/>
       <w:r>
         <w:rPr>
           <w:rStyle w:val="l"/>
@@ -991,27 +900,339 @@
           <w:sz w:val="24"/>
           <w:szCs w:val="24"/>
         </w:rPr>
+        <w:t xml:space="preserve"> }}</w:t>
+      </w:r>
+    </w:p>
+    <w:p>
+      <w:pPr>
+        <w:jc w:val="center"/>
+        <w:rPr>
+          <w:rFonts w:ascii="Calibri" w:eastAsia="Times New Roman" w:hAnsi="Calibri" w:cs="Calibri"/>
+          <w:color w:val="000000"/>
+        </w:rPr>
+      </w:pPr>
+    </w:p>
+    <w:p>
+      <w:pPr>
+        <w:jc w:val="center"/>
+        <w:rPr>
+          <w:rFonts w:eastAsia="Times New Roman"/>
+        </w:rPr>
+      </w:pPr>
+      <w:r>
+        <w:rPr>
+          <w:rFonts w:ascii="Calibri" w:eastAsia="Times New Roman" w:hAnsi="Calibri" w:cs="Calibri"/>
+          <w:color w:val="000000"/>
+          <w:u w:val="single"/>
+        </w:rPr>
+        <w:t>CERTIFICATE OF SERVICE</w:t>
+      </w:r>
+    </w:p>
+    <w:p>
+      <w:pPr>
+        <w:rPr>
+          <w:rFonts w:eastAsia="Times New Roman"/>
+        </w:rPr>
+      </w:pPr>
+    </w:p>
+    <w:p>
+      <w:pPr>
+        <w:rPr>
+          <w:rFonts w:eastAsia="Times New Roman"/>
+        </w:rPr>
+      </w:pPr>
+      <w:r>
+        <w:rPr>
+          <w:rFonts w:ascii="Calibri" w:eastAsia="Times New Roman" w:hAnsi="Calibri" w:cs="Calibri"/>
+          <w:color w:val="000000"/>
+        </w:rPr>
+        <w:lastRenderedPageBreak/>
+        <w:t xml:space="preserve">Pursuant to Mass. R.A.P. 13 (d), I hereby certify under the penalties of perjury, that I have served or will serve the attached motion upon the attorney of record for each attorney of record, or if the party has no attorney then I made service directly on the self-represented party by </w:t>
+      </w:r>
+      <w:proofErr w:type="gramStart"/>
+      <w:r>
+        <w:rPr>
+          <w:rFonts w:ascii="Calibri" w:eastAsia="Times New Roman" w:hAnsi="Calibri" w:cs="Calibri"/>
+          <w:color w:val="000000"/>
+        </w:rPr>
         <w:t xml:space="preserve">{{ </w:t>
       </w:r>
       <w:proofErr w:type="spellStart"/>
       <w:r>
         <w:rPr>
-          <w:rStyle w:val="l"/>
+          <w:rFonts w:ascii="Calibri" w:eastAsia="Times New Roman" w:hAnsi="Calibri" w:cs="Calibri"/>
+          <w:color w:val="000000"/>
+        </w:rPr>
+        <w:t>motion</w:t>
+      </w:r>
+      <w:proofErr w:type="gramEnd"/>
+      <w:r>
+        <w:rPr>
+          <w:rFonts w:ascii="Calibri" w:eastAsia="Times New Roman" w:hAnsi="Calibri" w:cs="Calibri"/>
+          <w:color w:val="000000"/>
+        </w:rPr>
+        <w:t>_delivery</w:t>
+      </w:r>
+      <w:proofErr w:type="spellEnd"/>
+      <w:r>
+        <w:rPr>
+          <w:rFonts w:ascii="Calibri" w:eastAsia="Times New Roman" w:hAnsi="Calibri" w:cs="Calibri"/>
+          <w:color w:val="000000"/>
+        </w:rPr>
+        <w:t xml:space="preserve"> }}</w:t>
+      </w:r>
+      <w:r>
+        <w:rPr>
+          <w:rFonts w:ascii="Calibri" w:eastAsia="Times New Roman" w:hAnsi="Calibri" w:cs="Calibri"/>
+          <w:color w:val="000000"/>
+        </w:rPr>
+        <w:t xml:space="preserve">.  To the following person(s) at the following physical or email address(es): </w:t>
+      </w:r>
+      <w:proofErr w:type="gramStart"/>
+      <w:r>
+        <w:rPr>
+          <w:rFonts w:ascii="Calibri" w:eastAsia="Times New Roman" w:hAnsi="Calibri" w:cs="Calibri"/>
+          <w:color w:val="000000"/>
+        </w:rPr>
+        <w:t xml:space="preserve">{{ </w:t>
+      </w:r>
+      <w:r>
+        <w:rPr>
+          <w:rFonts w:ascii="Calibri" w:eastAsia="Times New Roman" w:hAnsi="Calibri" w:cs="Calibri"/>
+          <w:color w:val="000000"/>
+        </w:rPr>
+        <w:t>attorney</w:t>
+      </w:r>
+      <w:proofErr w:type="gramEnd"/>
+      <w:r>
+        <w:rPr>
+          <w:rFonts w:ascii="Calibri" w:eastAsia="Times New Roman" w:hAnsi="Calibri" w:cs="Calibri"/>
+          <w:color w:val="000000"/>
+        </w:rPr>
+        <w:t>[0]</w:t>
+      </w:r>
+      <w:r>
+        <w:rPr>
+          <w:rFonts w:ascii="Calibri" w:eastAsia="Times New Roman" w:hAnsi="Calibri" w:cs="Calibri"/>
+          <w:color w:val="000000"/>
+        </w:rPr>
+        <w:t xml:space="preserve"> }}</w:t>
+      </w:r>
+      <w:r>
+        <w:rPr>
+          <w:rFonts w:ascii="Calibri" w:eastAsia="Times New Roman" w:hAnsi="Calibri" w:cs="Calibri"/>
+          <w:color w:val="000000"/>
+        </w:rPr>
+        <w:t>, {{attorney</w:t>
+      </w:r>
+      <w:r>
+        <w:rPr>
+          <w:rFonts w:ascii="Calibri" w:eastAsia="Times New Roman" w:hAnsi="Calibri" w:cs="Calibri"/>
+          <w:color w:val="000000"/>
+        </w:rPr>
+        <w:t>[0].address</w:t>
+      </w:r>
+      <w:r>
+        <w:rPr>
+          <w:rFonts w:ascii="Calibri" w:eastAsia="Times New Roman" w:hAnsi="Calibri" w:cs="Calibri"/>
+          <w:color w:val="000000"/>
+        </w:rPr>
+        <w:t xml:space="preserve"> }}</w:t>
+      </w:r>
+      <w:r>
+        <w:rPr>
+          <w:rFonts w:ascii="Calibri" w:eastAsia="Times New Roman" w:hAnsi="Calibri" w:cs="Calibri"/>
+          <w:color w:val="000000"/>
+        </w:rPr>
+        <w:t>.</w:t>
+      </w:r>
+      <w:r>
+        <w:rPr>
+          <w:rFonts w:ascii="Calibri" w:eastAsia="Times New Roman" w:hAnsi="Calibri" w:cs="Calibri"/>
+          <w:color w:val="000000"/>
+        </w:rPr>
+        <w:t xml:space="preserve">  I have made or will make service on </w:t>
+      </w:r>
+      <w:r>
+        <w:rPr>
+          <w:rFonts w:ascii="Calibri" w:eastAsia="Times New Roman" w:hAnsi="Calibri" w:cs="Calibri"/>
+          <w:color w:val="000000"/>
+        </w:rPr>
+        <w:t xml:space="preserve">{{ </w:t>
+      </w:r>
+      <w:proofErr w:type="spellStart"/>
+      <w:r>
+        <w:rPr>
+          <w:rFonts w:ascii="Calibri" w:eastAsia="Times New Roman" w:hAnsi="Calibri" w:cs="Calibri"/>
+          <w:color w:val="000000"/>
+        </w:rPr>
+        <w:t>service_date</w:t>
+      </w:r>
+      <w:proofErr w:type="spellEnd"/>
+      <w:r>
+        <w:rPr>
+          <w:rFonts w:ascii="Calibri" w:eastAsia="Times New Roman" w:hAnsi="Calibri" w:cs="Calibri"/>
+          <w:color w:val="000000"/>
+        </w:rPr>
+        <w:t xml:space="preserve"> }}</w:t>
+      </w:r>
+    </w:p>
+    <w:p>
+      <w:pPr>
+        <w:rPr>
+          <w:rFonts w:eastAsia="Times New Roman"/>
+        </w:rPr>
+      </w:pPr>
+    </w:p>
+    <w:p>
+      <w:pPr>
+        <w:rPr>
+          <w:rFonts w:ascii="Calibri" w:eastAsia="Times New Roman" w:hAnsi="Calibri" w:cs="Calibri"/>
+          <w:color w:val="000000"/>
+        </w:rPr>
+      </w:pPr>
+      <w:r>
+        <w:rPr>
+          <w:rFonts w:ascii="Calibri" w:eastAsia="Times New Roman" w:hAnsi="Calibri" w:cs="Calibri"/>
+          <w:color w:val="000000"/>
+        </w:rPr>
+        <w:t>Signed under the penalties of perjury, </w:t>
+      </w:r>
+    </w:p>
+    <w:p>
+      <w:pPr>
+        <w:rPr>
+          <w:rFonts w:eastAsia="Times New Roman"/>
+        </w:rPr>
+      </w:pPr>
+    </w:p>
+    <w:p>
+      <w:pPr>
+        <w:rPr>
+          <w:rFonts w:ascii="Calibri" w:eastAsia="Times New Roman" w:hAnsi="Calibri" w:cs="Calibri"/>
+          <w:color w:val="000000"/>
+        </w:rPr>
+      </w:pPr>
+      <w:r>
+        <w:rPr>
+          <w:rFonts w:ascii="Calibri" w:eastAsia="Times New Roman" w:hAnsi="Calibri" w:cs="Calibri"/>
+          <w:color w:val="000000"/>
+        </w:rPr>
+        <w:t xml:space="preserve">{{ </w:t>
+      </w:r>
+      <w:proofErr w:type="spellStart"/>
+      <w:r>
+        <w:rPr>
+          <w:rFonts w:ascii="Calibri" w:eastAsia="Times New Roman" w:hAnsi="Calibri" w:cs="Calibri"/>
+          <w:color w:val="000000"/>
+        </w:rPr>
+        <w:t>e_signature</w:t>
+      </w:r>
+      <w:proofErr w:type="spellEnd"/>
+      <w:r>
+        <w:rPr>
+          <w:rFonts w:ascii="Calibri" w:eastAsia="Times New Roman" w:hAnsi="Calibri" w:cs="Calibri"/>
+          <w:color w:val="000000"/>
+        </w:rPr>
+        <w:t xml:space="preserve"> }}. </w:t>
+      </w:r>
+    </w:p>
+    <w:p>
+      <w:pPr>
+        <w:rPr>
+          <w:rFonts w:ascii="Calibri" w:eastAsia="Times New Roman" w:hAnsi="Calibri" w:cs="Calibri"/>
+          <w:color w:val="000000"/>
+        </w:rPr>
+      </w:pPr>
+    </w:p>
+    <w:p>
+      <w:pPr>
+        <w:rPr>
+          <w:rFonts w:ascii="Calibri" w:eastAsia="Times New Roman" w:hAnsi="Calibri" w:cs="Calibri"/>
+          <w:color w:val="000000"/>
+        </w:rPr>
+      </w:pPr>
+      <w:r>
+        <w:rPr>
+          <w:rFonts w:ascii="Calibri" w:eastAsia="Times New Roman" w:hAnsi="Calibri" w:cs="Calibri"/>
+          <w:color w:val="000000"/>
+        </w:rPr>
+        <w:t xml:space="preserve">{{ </w:t>
+      </w:r>
+      <w:r>
+        <w:rPr>
           <w:rFonts w:ascii="Calibri" w:hAnsi="Calibri" w:cs="Calibri"/>
-          <w:color w:val="212529"/>
-          <w:sz w:val="24"/>
-          <w:szCs w:val="24"/>
+          <w:color w:val="000000"/>
+        </w:rPr>
+        <w:t>users[0].</w:t>
+      </w:r>
+      <w:proofErr w:type="spellStart"/>
+      <w:r>
+        <w:rPr>
+          <w:rFonts w:ascii="Calibri" w:hAnsi="Calibri" w:cs="Calibri"/>
+          <w:color w:val="000000"/>
+        </w:rPr>
+        <w:t>name.first</w:t>
+      </w:r>
+      <w:proofErr w:type="spellEnd"/>
+      <w:r>
+        <w:rPr>
+          <w:rFonts w:ascii="Calibri" w:eastAsia="Times New Roman" w:hAnsi="Calibri" w:cs="Calibri"/>
+          <w:color w:val="000000"/>
+        </w:rPr>
+        <w:t xml:space="preserve"> }} </w:t>
+      </w:r>
+      <w:r>
+        <w:rPr>
+          <w:rFonts w:ascii="Calibri" w:eastAsia="Times New Roman" w:hAnsi="Calibri" w:cs="Calibri"/>
+          <w:color w:val="000000"/>
+        </w:rPr>
+        <w:t>{{ users[0].</w:t>
+      </w:r>
+      <w:proofErr w:type="spellStart"/>
+      <w:r>
+        <w:rPr>
+          <w:rFonts w:ascii="Calibri" w:eastAsia="Times New Roman" w:hAnsi="Calibri" w:cs="Calibri"/>
+          <w:color w:val="000000"/>
+        </w:rPr>
+        <w:t>name.last</w:t>
+      </w:r>
+      <w:proofErr w:type="spellEnd"/>
+      <w:r>
+        <w:rPr>
+          <w:rFonts w:ascii="Calibri" w:eastAsia="Times New Roman" w:hAnsi="Calibri" w:cs="Calibri"/>
+          <w:color w:val="000000"/>
+        </w:rPr>
+        <w:t xml:space="preserve"> }}</w:t>
+      </w:r>
+    </w:p>
+    <w:p>
+      <w:pPr>
+        <w:rPr>
+          <w:rFonts w:ascii="Calibri" w:eastAsia="Times New Roman" w:hAnsi="Calibri" w:cs="Calibri"/>
+          <w:color w:val="000000"/>
+        </w:rPr>
+      </w:pPr>
+      <w:r>
+        <w:rPr>
+          <w:rFonts w:ascii="Calibri" w:eastAsia="Times New Roman" w:hAnsi="Calibri" w:cs="Calibri"/>
+          <w:color w:val="000000"/>
+        </w:rPr>
+        <w:t xml:space="preserve">{{ </w:t>
+      </w:r>
+      <w:proofErr w:type="spellStart"/>
+      <w:r>
+        <w:rPr>
+          <w:rFonts w:ascii="Calibri" w:eastAsia="Times New Roman" w:hAnsi="Calibri" w:cs="Calibri"/>
+          <w:color w:val="000000"/>
         </w:rPr>
         <w:t>user_date</w:t>
       </w:r>
       <w:proofErr w:type="spellEnd"/>
       <w:r>
         <w:rPr>
-          <w:rStyle w:val="l"/>
-          <w:rFonts w:ascii="Calibri" w:hAnsi="Calibri" w:cs="Calibri"/>
-          <w:color w:val="212529"/>
-          <w:sz w:val="24"/>
-          <w:szCs w:val="24"/>
+          <w:rFonts w:ascii="Calibri" w:eastAsia="Times New Roman" w:hAnsi="Calibri" w:cs="Calibri"/>
+          <w:color w:val="000000"/>
         </w:rPr>
         <w:t xml:space="preserve"> }}</w:t>
       </w:r>
@@ -1029,658 +1250,316 @@
       <w:pPr>
         <w:jc w:val="center"/>
         <w:rPr>
-          <w:rFonts w:eastAsia="Times New Roman"/>
-        </w:rPr>
-      </w:pPr>
-      <w:r>
-        <w:rPr>
-          <w:rFonts w:ascii="Calibri" w:eastAsia="Times New Roman" w:hAnsi="Calibri" w:cs="Calibri"/>
-          <w:color w:val="000000"/>
-          <w:u w:val="single"/>
+          <w:rFonts w:ascii="Calibri" w:eastAsia="Times New Roman" w:hAnsi="Calibri" w:cs="Calibri"/>
+          <w:color w:val="000000"/>
+        </w:rPr>
+      </w:pPr>
+    </w:p>
+    <w:p>
+      <w:pPr>
+        <w:jc w:val="center"/>
+        <w:rPr>
+          <w:rFonts w:ascii="Calibri" w:eastAsia="Times New Roman" w:hAnsi="Calibri" w:cs="Calibri"/>
+          <w:color w:val="000000"/>
+        </w:rPr>
+      </w:pPr>
+    </w:p>
+    <w:p>
+      <w:pPr>
+        <w:jc w:val="center"/>
+        <w:rPr>
+          <w:rFonts w:ascii="Calibri" w:eastAsia="Times New Roman" w:hAnsi="Calibri" w:cs="Calibri"/>
+          <w:color w:val="000000"/>
+        </w:rPr>
+      </w:pPr>
+    </w:p>
+    <w:p>
+      <w:pPr>
+        <w:jc w:val="center"/>
+        <w:rPr>
+          <w:rFonts w:ascii="Calibri" w:eastAsia="Times New Roman" w:hAnsi="Calibri" w:cs="Calibri"/>
+          <w:color w:val="000000"/>
+        </w:rPr>
+      </w:pPr>
+    </w:p>
+    <w:p>
+      <w:pPr>
+        <w:jc w:val="center"/>
+        <w:rPr>
+          <w:rFonts w:ascii="Calibri" w:eastAsia="Times New Roman" w:hAnsi="Calibri" w:cs="Calibri"/>
+          <w:color w:val="000000"/>
+        </w:rPr>
+      </w:pPr>
+    </w:p>
+    <w:p>
+      <w:pPr>
+        <w:jc w:val="center"/>
+        <w:rPr>
+          <w:rFonts w:ascii="Calibri" w:eastAsia="Times New Roman" w:hAnsi="Calibri" w:cs="Calibri"/>
+          <w:color w:val="000000"/>
+        </w:rPr>
+      </w:pPr>
+    </w:p>
+    <w:p>
+      <w:pPr>
+        <w:jc w:val="center"/>
+        <w:rPr>
+          <w:rFonts w:ascii="Calibri" w:eastAsia="Times New Roman" w:hAnsi="Calibri" w:cs="Calibri"/>
+          <w:color w:val="000000"/>
+        </w:rPr>
+      </w:pPr>
+    </w:p>
+    <w:p>
+      <w:pPr>
+        <w:jc w:val="center"/>
+        <w:rPr>
+          <w:rFonts w:ascii="Calibri" w:eastAsia="Times New Roman" w:hAnsi="Calibri" w:cs="Calibri"/>
+          <w:color w:val="000000"/>
+        </w:rPr>
+      </w:pPr>
+    </w:p>
+    <w:p>
+      <w:pPr>
+        <w:jc w:val="center"/>
+        <w:rPr>
+          <w:rFonts w:ascii="Calibri" w:eastAsia="Times New Roman" w:hAnsi="Calibri" w:cs="Calibri"/>
+          <w:color w:val="000000"/>
+        </w:rPr>
+      </w:pPr>
+    </w:p>
+    <w:p>
+      <w:pPr>
+        <w:jc w:val="center"/>
+        <w:rPr>
+          <w:rFonts w:ascii="Calibri" w:eastAsia="Times New Roman" w:hAnsi="Calibri" w:cs="Calibri"/>
+          <w:color w:val="000000"/>
+        </w:rPr>
+      </w:pPr>
+    </w:p>
+    <w:p>
+      <w:pPr>
+        <w:jc w:val="center"/>
+        <w:rPr>
+          <w:rFonts w:ascii="Calibri" w:eastAsia="Times New Roman" w:hAnsi="Calibri" w:cs="Calibri"/>
+          <w:color w:val="000000"/>
+        </w:rPr>
+      </w:pPr>
+    </w:p>
+    <w:p>
+      <w:pPr>
+        <w:jc w:val="center"/>
+        <w:rPr>
+          <w:rFonts w:ascii="Calibri" w:eastAsia="Times New Roman" w:hAnsi="Calibri" w:cs="Calibri"/>
+          <w:color w:val="000000"/>
+        </w:rPr>
+      </w:pPr>
+    </w:p>
+    <w:p>
+      <w:pPr>
+        <w:jc w:val="center"/>
+        <w:rPr>
+          <w:rFonts w:ascii="Calibri" w:eastAsia="Times New Roman" w:hAnsi="Calibri" w:cs="Calibri"/>
+          <w:color w:val="000000"/>
+        </w:rPr>
+      </w:pPr>
+    </w:p>
+    <w:p>
+      <w:pPr>
+        <w:jc w:val="center"/>
+        <w:rPr>
+          <w:rFonts w:ascii="Calibri" w:eastAsia="Times New Roman" w:hAnsi="Calibri" w:cs="Calibri"/>
+          <w:color w:val="000000"/>
+        </w:rPr>
+      </w:pPr>
+    </w:p>
+    <w:p>
+      <w:pPr>
+        <w:jc w:val="center"/>
+        <w:rPr>
+          <w:rFonts w:ascii="Calibri" w:eastAsia="Times New Roman" w:hAnsi="Calibri" w:cs="Calibri"/>
+          <w:color w:val="000000"/>
+        </w:rPr>
+      </w:pPr>
+    </w:p>
+    <w:p>
+      <w:pPr>
+        <w:jc w:val="center"/>
+        <w:rPr>
+          <w:rFonts w:ascii="Calibri" w:eastAsia="Times New Roman" w:hAnsi="Calibri" w:cs="Calibri"/>
+          <w:color w:val="000000"/>
+        </w:rPr>
+      </w:pPr>
+    </w:p>
+    <w:p>
+      <w:pPr>
+        <w:jc w:val="center"/>
+        <w:rPr>
+          <w:rFonts w:ascii="Calibri" w:eastAsia="Times New Roman" w:hAnsi="Calibri" w:cs="Calibri"/>
+          <w:color w:val="000000"/>
+        </w:rPr>
+      </w:pPr>
+    </w:p>
+    <w:p>
+      <w:pPr>
+        <w:jc w:val="center"/>
+        <w:rPr>
+          <w:rFonts w:ascii="Calibri" w:eastAsia="Times New Roman" w:hAnsi="Calibri" w:cs="Calibri"/>
+          <w:color w:val="000000"/>
+        </w:rPr>
+      </w:pPr>
+    </w:p>
+    <w:p>
+      <w:pPr>
+        <w:jc w:val="center"/>
+        <w:rPr>
+          <w:rFonts w:ascii="Calibri" w:eastAsia="Times New Roman" w:hAnsi="Calibri" w:cs="Calibri"/>
+          <w:color w:val="000000"/>
+        </w:rPr>
+      </w:pPr>
+    </w:p>
+    <w:p>
+      <w:pPr>
+        <w:jc w:val="center"/>
+        <w:rPr>
+          <w:rFonts w:ascii="Calibri" w:eastAsia="Times New Roman" w:hAnsi="Calibri" w:cs="Calibri"/>
+          <w:color w:val="000000"/>
+        </w:rPr>
+      </w:pPr>
+    </w:p>
+    <w:p>
+      <w:pPr>
+        <w:jc w:val="center"/>
+        <w:rPr>
+          <w:rFonts w:ascii="Calibri" w:eastAsia="Times New Roman" w:hAnsi="Calibri" w:cs="Calibri"/>
+          <w:color w:val="000000"/>
+        </w:rPr>
+      </w:pPr>
+    </w:p>
+    <w:p>
+      <w:pPr>
+        <w:jc w:val="center"/>
+        <w:rPr>
+          <w:rFonts w:ascii="Calibri" w:eastAsia="Times New Roman" w:hAnsi="Calibri" w:cs="Calibri"/>
+          <w:color w:val="000000"/>
+        </w:rPr>
+      </w:pPr>
+    </w:p>
+    <w:p>
+      <w:pPr>
+        <w:jc w:val="center"/>
+        <w:rPr>
+          <w:rFonts w:ascii="Calibri" w:eastAsia="Times New Roman" w:hAnsi="Calibri" w:cs="Calibri"/>
+          <w:color w:val="000000"/>
+        </w:rPr>
+      </w:pPr>
+    </w:p>
+    <w:p>
+      <w:pPr>
+        <w:jc w:val="center"/>
+        <w:rPr>
+          <w:rFonts w:ascii="Calibri" w:eastAsia="Times New Roman" w:hAnsi="Calibri" w:cs="Calibri"/>
+          <w:color w:val="000000"/>
+        </w:rPr>
+      </w:pPr>
+    </w:p>
+    <w:p>
+      <w:pPr>
+        <w:jc w:val="center"/>
+        <w:rPr>
+          <w:rFonts w:ascii="Calibri" w:eastAsia="Times New Roman" w:hAnsi="Calibri" w:cs="Calibri"/>
+          <w:color w:val="000000"/>
+        </w:rPr>
+      </w:pPr>
+    </w:p>
+    <w:p>
+      <w:pPr>
+        <w:jc w:val="center"/>
+        <w:rPr>
+          <w:rFonts w:ascii="Calibri" w:eastAsia="Times New Roman" w:hAnsi="Calibri" w:cs="Calibri"/>
+          <w:color w:val="000000"/>
+        </w:rPr>
+      </w:pPr>
+    </w:p>
+    <w:p>
+      <w:pPr>
+        <w:jc w:val="center"/>
+        <w:rPr>
+          <w:rFonts w:ascii="Calibri" w:eastAsia="Times New Roman" w:hAnsi="Calibri" w:cs="Calibri"/>
+          <w:color w:val="000000"/>
+        </w:rPr>
+      </w:pPr>
+    </w:p>
+    <w:p>
+      <w:pPr>
+        <w:jc w:val="center"/>
+        <w:rPr>
+          <w:rFonts w:ascii="Calibri" w:eastAsia="Times New Roman" w:hAnsi="Calibri" w:cs="Calibri"/>
+          <w:color w:val="000000"/>
+        </w:rPr>
+      </w:pPr>
+    </w:p>
+    <w:p>
+      <w:pPr>
+        <w:rPr>
+          <w:rFonts w:ascii="Calibri" w:eastAsia="Times New Roman" w:hAnsi="Calibri" w:cs="Calibri"/>
+          <w:color w:val="000000"/>
+        </w:rPr>
+      </w:pPr>
+    </w:p>
+    <w:p>
+      <w:pPr>
+        <w:rPr>
+          <w:rFonts w:ascii="Calibri" w:eastAsia="Times New Roman" w:hAnsi="Calibri" w:cs="Calibri"/>
+          <w:color w:val="000000"/>
+        </w:rPr>
+      </w:pPr>
+    </w:p>
+    <w:p>
+      <w:pPr>
+        <w:jc w:val="center"/>
+        <w:rPr>
+          <w:rFonts w:ascii="Calibri" w:eastAsia="Times New Roman" w:hAnsi="Calibri" w:cs="Calibri"/>
+          <w:color w:val="000000"/>
+        </w:rPr>
+      </w:pPr>
+    </w:p>
+    <w:p>
+      <w:pPr>
+        <w:jc w:val="center"/>
+        <w:rPr>
+          <w:rFonts w:ascii="Calibri" w:eastAsia="Times New Roman" w:hAnsi="Calibri" w:cs="Calibri"/>
+          <w:color w:val="000000"/>
+        </w:rPr>
+      </w:pPr>
+    </w:p>
+    <w:p>
+      <w:pPr>
+        <w:jc w:val="center"/>
+        <w:rPr>
+          <w:rFonts w:eastAsia="Times New Roman"/>
+        </w:rPr>
+      </w:pPr>
+      <w:r>
+        <w:rPr>
+          <w:rFonts w:ascii="Calibri" w:eastAsia="Times New Roman" w:hAnsi="Calibri" w:cs="Calibri"/>
+          <w:color w:val="000000"/>
+        </w:rPr>
+        <w:t>COMMONWEALTH OF MASSACHUSETTS</w:t>
+      </w:r>
+    </w:p>
+    <w:p>
+      <w:pPr>
+        <w:jc w:val="center"/>
+        <w:rPr>
+          <w:rFonts w:eastAsia="Times New Roman"/>
+        </w:rPr>
+      </w:pPr>
+      <w:r>
+        <w:rPr>
+          <w:rFonts w:ascii="Calibri" w:eastAsia="Times New Roman" w:hAnsi="Calibri" w:cs="Calibri"/>
+          <w:color w:val="000000"/>
         </w:rPr>
         <w:lastRenderedPageBreak/>
-        <w:t>CERTIFICATE OF SERVICE</w:t>
-      </w:r>
-    </w:p>
-    <w:p>
-      <w:pPr>
-        <w:rPr>
-          <w:rFonts w:eastAsia="Times New Roman"/>
-        </w:rPr>
-      </w:pPr>
-    </w:p>
-    <w:p>
-      <w:pPr>
-        <w:rPr>
-          <w:rFonts w:eastAsia="Times New Roman"/>
-        </w:rPr>
-      </w:pPr>
-      <w:r>
-        <w:rPr>
-          <w:rFonts w:ascii="Calibri" w:eastAsia="Times New Roman" w:hAnsi="Calibri" w:cs="Calibri"/>
-          <w:color w:val="000000"/>
-        </w:rPr>
-        <w:t xml:space="preserve">Pursuant to Mass. R.A.P. 13 (d), I hereby certify under the penalties of perjury, that I have served or will serve the attached motion upon the attorney of record for each attorney of record, or if the party has no </w:t>
-      </w:r>
-      <w:proofErr w:type="gramStart"/>
-      <w:r>
-        <w:rPr>
-          <w:rFonts w:ascii="Calibri" w:eastAsia="Times New Roman" w:hAnsi="Calibri" w:cs="Calibri"/>
-          <w:color w:val="000000"/>
-        </w:rPr>
-        <w:t>attorney</w:t>
-      </w:r>
-      <w:proofErr w:type="gramEnd"/>
-      <w:r>
-        <w:rPr>
-          <w:rFonts w:ascii="Calibri" w:eastAsia="Times New Roman" w:hAnsi="Calibri" w:cs="Calibri"/>
-          <w:color w:val="000000"/>
-        </w:rPr>
-        <w:t xml:space="preserve"> then I made service directly on the self-represented party by </w:t>
-      </w:r>
-      <w:r>
-        <w:rPr>
-          <w:rFonts w:ascii="Calibri" w:eastAsia="Times New Roman" w:hAnsi="Calibri" w:cs="Calibri"/>
-          <w:color w:val="000000"/>
-        </w:rPr>
-        <w:t xml:space="preserve">{{ </w:t>
-      </w:r>
-      <w:proofErr w:type="spellStart"/>
-      <w:r>
-        <w:rPr>
-          <w:rFonts w:ascii="Calibri" w:eastAsia="Times New Roman" w:hAnsi="Calibri" w:cs="Calibri"/>
-          <w:color w:val="000000"/>
-        </w:rPr>
-        <w:t>motion_delivery</w:t>
-      </w:r>
-      <w:proofErr w:type="spellEnd"/>
-      <w:r>
-        <w:rPr>
-          <w:rFonts w:ascii="Calibri" w:eastAsia="Times New Roman" w:hAnsi="Calibri" w:cs="Calibri"/>
-          <w:color w:val="000000"/>
-        </w:rPr>
-        <w:t xml:space="preserve"> }}</w:t>
-      </w:r>
-      <w:r>
-        <w:rPr>
-          <w:rFonts w:ascii="Calibri" w:eastAsia="Times New Roman" w:hAnsi="Calibri" w:cs="Calibri"/>
-          <w:color w:val="000000"/>
-        </w:rPr>
-        <w:t xml:space="preserve">.  To the following person(s) at the following physical or email address(es): </w:t>
-      </w:r>
-      <w:r>
-        <w:rPr>
-          <w:rFonts w:ascii="Calibri" w:eastAsia="Times New Roman" w:hAnsi="Calibri" w:cs="Calibri"/>
-          <w:color w:val="000000"/>
-        </w:rPr>
-        <w:t xml:space="preserve">{{ </w:t>
-      </w:r>
-      <w:proofErr w:type="spellStart"/>
-      <w:r>
-        <w:rPr>
-          <w:rFonts w:ascii="Calibri" w:eastAsia="Times New Roman" w:hAnsi="Calibri" w:cs="Calibri"/>
-          <w:color w:val="000000"/>
-        </w:rPr>
-        <w:t>attorney_</w:t>
-      </w:r>
-      <w:r>
-        <w:rPr>
-          <w:rFonts w:ascii="Calibri" w:eastAsia="Times New Roman" w:hAnsi="Calibri" w:cs="Calibri"/>
-          <w:color w:val="000000"/>
-        </w:rPr>
-        <w:t>name</w:t>
-      </w:r>
-      <w:proofErr w:type="spellEnd"/>
-      <w:r>
-        <w:rPr>
-          <w:rFonts w:ascii="Calibri" w:eastAsia="Times New Roman" w:hAnsi="Calibri" w:cs="Calibri"/>
-          <w:color w:val="000000"/>
-        </w:rPr>
-        <w:t xml:space="preserve"> }}</w:t>
-      </w:r>
-      <w:r>
-        <w:rPr>
-          <w:rFonts w:ascii="Calibri" w:eastAsia="Times New Roman" w:hAnsi="Calibri" w:cs="Calibri"/>
-          <w:color w:val="000000"/>
-        </w:rPr>
-        <w:t>, {{</w:t>
-      </w:r>
-      <w:proofErr w:type="spellStart"/>
-      <w:r>
-        <w:rPr>
-          <w:rFonts w:ascii="Calibri" w:eastAsia="Times New Roman" w:hAnsi="Calibri" w:cs="Calibri"/>
-          <w:color w:val="000000"/>
-        </w:rPr>
-        <w:t>attorney_address</w:t>
-      </w:r>
-      <w:proofErr w:type="spellEnd"/>
-      <w:r>
-        <w:rPr>
-          <w:rFonts w:ascii="Calibri" w:eastAsia="Times New Roman" w:hAnsi="Calibri" w:cs="Calibri"/>
-          <w:color w:val="000000"/>
-        </w:rPr>
-        <w:t xml:space="preserve"> }}</w:t>
-      </w:r>
-      <w:r>
-        <w:rPr>
-          <w:rFonts w:ascii="Calibri" w:eastAsia="Times New Roman" w:hAnsi="Calibri" w:cs="Calibri"/>
-          <w:color w:val="000000"/>
-        </w:rPr>
-        <w:t>.</w:t>
-      </w:r>
-      <w:r>
-        <w:rPr>
-          <w:rFonts w:ascii="Calibri" w:eastAsia="Times New Roman" w:hAnsi="Calibri" w:cs="Calibri"/>
-          <w:color w:val="000000"/>
-        </w:rPr>
-        <w:t xml:space="preserve">  I have made or will make service on </w:t>
-      </w:r>
-      <w:r>
-        <w:rPr>
-          <w:rFonts w:ascii="Calibri" w:eastAsia="Times New Roman" w:hAnsi="Calibri" w:cs="Calibri"/>
-          <w:color w:val="000000"/>
-        </w:rPr>
-        <w:t xml:space="preserve">{{ </w:t>
-      </w:r>
-      <w:proofErr w:type="spellStart"/>
-      <w:r>
-        <w:rPr>
-          <w:rFonts w:ascii="Calibri" w:eastAsia="Times New Roman" w:hAnsi="Calibri" w:cs="Calibri"/>
-          <w:color w:val="000000"/>
-        </w:rPr>
-        <w:t>service_date</w:t>
-      </w:r>
-      <w:proofErr w:type="spellEnd"/>
-      <w:r>
-        <w:rPr>
-          <w:rFonts w:ascii="Calibri" w:eastAsia="Times New Roman" w:hAnsi="Calibri" w:cs="Calibri"/>
-          <w:color w:val="000000"/>
-        </w:rPr>
-        <w:t xml:space="preserve"> }}</w:t>
-      </w:r>
-    </w:p>
-    <w:p>
-      <w:pPr>
-        <w:rPr>
-          <w:rFonts w:eastAsia="Times New Roman"/>
-        </w:rPr>
-      </w:pPr>
-    </w:p>
-    <w:p>
-      <w:pPr>
-        <w:rPr>
-          <w:rFonts w:ascii="Calibri" w:eastAsia="Times New Roman" w:hAnsi="Calibri" w:cs="Calibri"/>
-          <w:color w:val="000000"/>
-        </w:rPr>
-      </w:pPr>
-      <w:r>
-        <w:rPr>
-          <w:rFonts w:ascii="Calibri" w:eastAsia="Times New Roman" w:hAnsi="Calibri" w:cs="Calibri"/>
-          <w:color w:val="000000"/>
-        </w:rPr>
-        <w:t>Signed under the penalties of perjury, </w:t>
-      </w:r>
-    </w:p>
-    <w:p>
-      <w:pPr>
-        <w:rPr>
-          <w:rFonts w:eastAsia="Times New Roman"/>
-        </w:rPr>
-      </w:pPr>
-    </w:p>
-    <w:p>
-      <w:pPr>
-        <w:rPr>
-          <w:rFonts w:ascii="Calibri" w:eastAsia="Times New Roman" w:hAnsi="Calibri" w:cs="Calibri"/>
-          <w:color w:val="000000"/>
-        </w:rPr>
-      </w:pPr>
-      <w:r>
-        <w:rPr>
-          <w:rFonts w:ascii="Calibri" w:eastAsia="Times New Roman" w:hAnsi="Calibri" w:cs="Calibri"/>
-          <w:color w:val="000000"/>
-        </w:rPr>
-        <w:t xml:space="preserve">{{ </w:t>
-      </w:r>
-      <w:proofErr w:type="spellStart"/>
-      <w:r>
-        <w:rPr>
-          <w:rFonts w:ascii="Calibri" w:eastAsia="Times New Roman" w:hAnsi="Calibri" w:cs="Calibri"/>
-          <w:color w:val="000000"/>
-        </w:rPr>
-        <w:t>e_signature</w:t>
-      </w:r>
-      <w:proofErr w:type="spellEnd"/>
-      <w:r>
-        <w:rPr>
-          <w:rFonts w:ascii="Calibri" w:eastAsia="Times New Roman" w:hAnsi="Calibri" w:cs="Calibri"/>
-          <w:color w:val="000000"/>
-        </w:rPr>
-        <w:t xml:space="preserve"> }}. </w:t>
-      </w:r>
-    </w:p>
-    <w:p>
-      <w:pPr>
-        <w:rPr>
-          <w:rFonts w:ascii="Calibri" w:eastAsia="Times New Roman" w:hAnsi="Calibri" w:cs="Calibri"/>
-          <w:color w:val="000000"/>
-        </w:rPr>
-      </w:pPr>
-    </w:p>
-    <w:p>
-      <w:pPr>
-        <w:rPr>
-          <w:rFonts w:ascii="Calibri" w:eastAsia="Times New Roman" w:hAnsi="Calibri" w:cs="Calibri"/>
-          <w:color w:val="000000"/>
-        </w:rPr>
-      </w:pPr>
-      <w:r>
-        <w:rPr>
-          <w:rFonts w:ascii="Calibri" w:eastAsia="Times New Roman" w:hAnsi="Calibri" w:cs="Calibri"/>
-          <w:color w:val="000000"/>
-        </w:rPr>
-        <w:t xml:space="preserve">{{ </w:t>
-      </w:r>
-      <w:r>
-        <w:rPr>
-          <w:rFonts w:ascii="Calibri" w:hAnsi="Calibri" w:cs="Calibri"/>
-          <w:color w:val="000000"/>
-        </w:rPr>
-        <w:t>users[0].</w:t>
-      </w:r>
-      <w:proofErr w:type="spellStart"/>
-      <w:r>
-        <w:rPr>
-          <w:rFonts w:ascii="Calibri" w:hAnsi="Calibri" w:cs="Calibri"/>
-          <w:color w:val="000000"/>
-        </w:rPr>
-        <w:t>name.first</w:t>
-      </w:r>
-      <w:proofErr w:type="spellEnd"/>
-      <w:r>
-        <w:rPr>
-          <w:rFonts w:ascii="Calibri" w:eastAsia="Times New Roman" w:hAnsi="Calibri" w:cs="Calibri"/>
-          <w:color w:val="000000"/>
-        </w:rPr>
-        <w:t xml:space="preserve"> }} </w:t>
-      </w:r>
-      <w:r>
-        <w:rPr>
-          <w:rFonts w:ascii="Calibri" w:eastAsia="Times New Roman" w:hAnsi="Calibri" w:cs="Calibri"/>
-          <w:color w:val="000000"/>
-        </w:rPr>
-        <w:t>{{ users[0].</w:t>
-      </w:r>
-      <w:proofErr w:type="spellStart"/>
-      <w:r>
-        <w:rPr>
-          <w:rFonts w:ascii="Calibri" w:eastAsia="Times New Roman" w:hAnsi="Calibri" w:cs="Calibri"/>
-          <w:color w:val="000000"/>
-        </w:rPr>
-        <w:t>name.last</w:t>
-      </w:r>
-      <w:proofErr w:type="spellEnd"/>
-      <w:r>
-        <w:rPr>
-          <w:rFonts w:ascii="Calibri" w:eastAsia="Times New Roman" w:hAnsi="Calibri" w:cs="Calibri"/>
-          <w:color w:val="000000"/>
-        </w:rPr>
-        <w:t xml:space="preserve"> }}</w:t>
-      </w:r>
-    </w:p>
-    <w:p>
-      <w:pPr>
-        <w:rPr>
-          <w:rFonts w:ascii="Calibri" w:eastAsia="Times New Roman" w:hAnsi="Calibri" w:cs="Calibri"/>
-          <w:color w:val="000000"/>
-        </w:rPr>
-      </w:pPr>
-      <w:r>
-        <w:rPr>
-          <w:rFonts w:ascii="Calibri" w:eastAsia="Times New Roman" w:hAnsi="Calibri" w:cs="Calibri"/>
-          <w:color w:val="000000"/>
-        </w:rPr>
-        <w:t xml:space="preserve">{{ </w:t>
-      </w:r>
-      <w:proofErr w:type="spellStart"/>
-      <w:r>
-        <w:rPr>
-          <w:rFonts w:ascii="Calibri" w:eastAsia="Times New Roman" w:hAnsi="Calibri" w:cs="Calibri"/>
-          <w:color w:val="000000"/>
-        </w:rPr>
-        <w:t>user_date</w:t>
-      </w:r>
-      <w:proofErr w:type="spellEnd"/>
-      <w:r>
-        <w:rPr>
-          <w:rFonts w:ascii="Calibri" w:eastAsia="Times New Roman" w:hAnsi="Calibri" w:cs="Calibri"/>
-          <w:color w:val="000000"/>
-        </w:rPr>
-        <w:t xml:space="preserve"> }}</w:t>
-      </w:r>
-    </w:p>
-    <w:p>
-      <w:pPr>
-        <w:jc w:val="center"/>
-        <w:rPr>
-          <w:rFonts w:ascii="Calibri" w:eastAsia="Times New Roman" w:hAnsi="Calibri" w:cs="Calibri"/>
-          <w:color w:val="000000"/>
-        </w:rPr>
-      </w:pPr>
-    </w:p>
-    <w:p>
-      <w:pPr>
-        <w:jc w:val="center"/>
-        <w:rPr>
-          <w:rFonts w:ascii="Calibri" w:eastAsia="Times New Roman" w:hAnsi="Calibri" w:cs="Calibri"/>
-          <w:color w:val="000000"/>
-        </w:rPr>
-      </w:pPr>
-    </w:p>
-    <w:p>
-      <w:pPr>
-        <w:jc w:val="center"/>
-        <w:rPr>
-          <w:rFonts w:ascii="Calibri" w:eastAsia="Times New Roman" w:hAnsi="Calibri" w:cs="Calibri"/>
-          <w:color w:val="000000"/>
-        </w:rPr>
-      </w:pPr>
-    </w:p>
-    <w:p>
-      <w:pPr>
-        <w:jc w:val="center"/>
-        <w:rPr>
-          <w:rFonts w:ascii="Calibri" w:eastAsia="Times New Roman" w:hAnsi="Calibri" w:cs="Calibri"/>
-          <w:color w:val="000000"/>
-        </w:rPr>
-      </w:pPr>
-    </w:p>
-    <w:p>
-      <w:pPr>
-        <w:jc w:val="center"/>
-        <w:rPr>
-          <w:rFonts w:ascii="Calibri" w:eastAsia="Times New Roman" w:hAnsi="Calibri" w:cs="Calibri"/>
-          <w:color w:val="000000"/>
-        </w:rPr>
-      </w:pPr>
-    </w:p>
-    <w:p>
-      <w:pPr>
-        <w:jc w:val="center"/>
-        <w:rPr>
-          <w:rFonts w:ascii="Calibri" w:eastAsia="Times New Roman" w:hAnsi="Calibri" w:cs="Calibri"/>
-          <w:color w:val="000000"/>
-        </w:rPr>
-      </w:pPr>
-    </w:p>
-    <w:p>
-      <w:pPr>
-        <w:jc w:val="center"/>
-        <w:rPr>
-          <w:rFonts w:ascii="Calibri" w:eastAsia="Times New Roman" w:hAnsi="Calibri" w:cs="Calibri"/>
-          <w:color w:val="000000"/>
-        </w:rPr>
-      </w:pPr>
-    </w:p>
-    <w:p>
-      <w:pPr>
-        <w:jc w:val="center"/>
-        <w:rPr>
-          <w:rFonts w:ascii="Calibri" w:eastAsia="Times New Roman" w:hAnsi="Calibri" w:cs="Calibri"/>
-          <w:color w:val="000000"/>
-        </w:rPr>
-      </w:pPr>
-    </w:p>
-    <w:p>
-      <w:pPr>
-        <w:jc w:val="center"/>
-        <w:rPr>
-          <w:rFonts w:ascii="Calibri" w:eastAsia="Times New Roman" w:hAnsi="Calibri" w:cs="Calibri"/>
-          <w:color w:val="000000"/>
-        </w:rPr>
-      </w:pPr>
-    </w:p>
-    <w:p>
-      <w:pPr>
-        <w:jc w:val="center"/>
-        <w:rPr>
-          <w:rFonts w:ascii="Calibri" w:eastAsia="Times New Roman" w:hAnsi="Calibri" w:cs="Calibri"/>
-          <w:color w:val="000000"/>
-        </w:rPr>
-      </w:pPr>
-    </w:p>
-    <w:p>
-      <w:pPr>
-        <w:jc w:val="center"/>
-        <w:rPr>
-          <w:rFonts w:ascii="Calibri" w:eastAsia="Times New Roman" w:hAnsi="Calibri" w:cs="Calibri"/>
-          <w:color w:val="000000"/>
-        </w:rPr>
-      </w:pPr>
-    </w:p>
-    <w:p>
-      <w:pPr>
-        <w:jc w:val="center"/>
-        <w:rPr>
-          <w:rFonts w:ascii="Calibri" w:eastAsia="Times New Roman" w:hAnsi="Calibri" w:cs="Calibri"/>
-          <w:color w:val="000000"/>
-        </w:rPr>
-      </w:pPr>
-    </w:p>
-    <w:p>
-      <w:pPr>
-        <w:jc w:val="center"/>
-        <w:rPr>
-          <w:rFonts w:ascii="Calibri" w:eastAsia="Times New Roman" w:hAnsi="Calibri" w:cs="Calibri"/>
-          <w:color w:val="000000"/>
-        </w:rPr>
-      </w:pPr>
-    </w:p>
-    <w:p>
-      <w:pPr>
-        <w:jc w:val="center"/>
-        <w:rPr>
-          <w:rFonts w:ascii="Calibri" w:eastAsia="Times New Roman" w:hAnsi="Calibri" w:cs="Calibri"/>
-          <w:color w:val="000000"/>
-        </w:rPr>
-      </w:pPr>
-    </w:p>
-    <w:p>
-      <w:pPr>
-        <w:jc w:val="center"/>
-        <w:rPr>
-          <w:rFonts w:ascii="Calibri" w:eastAsia="Times New Roman" w:hAnsi="Calibri" w:cs="Calibri"/>
-          <w:color w:val="000000"/>
-        </w:rPr>
-      </w:pPr>
-    </w:p>
-    <w:p>
-      <w:pPr>
-        <w:jc w:val="center"/>
-        <w:rPr>
-          <w:rFonts w:ascii="Calibri" w:eastAsia="Times New Roman" w:hAnsi="Calibri" w:cs="Calibri"/>
-          <w:color w:val="000000"/>
-        </w:rPr>
-      </w:pPr>
-    </w:p>
-    <w:p>
-      <w:pPr>
-        <w:jc w:val="center"/>
-        <w:rPr>
-          <w:rFonts w:ascii="Calibri" w:eastAsia="Times New Roman" w:hAnsi="Calibri" w:cs="Calibri"/>
-          <w:color w:val="000000"/>
-        </w:rPr>
-      </w:pPr>
-    </w:p>
-    <w:p>
-      <w:pPr>
-        <w:jc w:val="center"/>
-        <w:rPr>
-          <w:rFonts w:ascii="Calibri" w:eastAsia="Times New Roman" w:hAnsi="Calibri" w:cs="Calibri"/>
-          <w:color w:val="000000"/>
-        </w:rPr>
-      </w:pPr>
-    </w:p>
-    <w:p>
-      <w:pPr>
-        <w:jc w:val="center"/>
-        <w:rPr>
-          <w:rFonts w:ascii="Calibri" w:eastAsia="Times New Roman" w:hAnsi="Calibri" w:cs="Calibri"/>
-          <w:color w:val="000000"/>
-        </w:rPr>
-      </w:pPr>
-    </w:p>
-    <w:p>
-      <w:pPr>
-        <w:jc w:val="center"/>
-        <w:rPr>
-          <w:rFonts w:ascii="Calibri" w:eastAsia="Times New Roman" w:hAnsi="Calibri" w:cs="Calibri"/>
-          <w:color w:val="000000"/>
-        </w:rPr>
-      </w:pPr>
-    </w:p>
-    <w:p>
-      <w:pPr>
-        <w:jc w:val="center"/>
-        <w:rPr>
-          <w:rFonts w:ascii="Calibri" w:eastAsia="Times New Roman" w:hAnsi="Calibri" w:cs="Calibri"/>
-          <w:color w:val="000000"/>
-        </w:rPr>
-      </w:pPr>
-    </w:p>
-    <w:p>
-      <w:pPr>
-        <w:jc w:val="center"/>
-        <w:rPr>
-          <w:rFonts w:ascii="Calibri" w:eastAsia="Times New Roman" w:hAnsi="Calibri" w:cs="Calibri"/>
-          <w:color w:val="000000"/>
-        </w:rPr>
-      </w:pPr>
-    </w:p>
-    <w:p>
-      <w:pPr>
-        <w:jc w:val="center"/>
-        <w:rPr>
-          <w:rFonts w:ascii="Calibri" w:eastAsia="Times New Roman" w:hAnsi="Calibri" w:cs="Calibri"/>
-          <w:color w:val="000000"/>
-        </w:rPr>
-      </w:pPr>
-    </w:p>
-    <w:p>
-      <w:pPr>
-        <w:jc w:val="center"/>
-        <w:rPr>
-          <w:rFonts w:ascii="Calibri" w:eastAsia="Times New Roman" w:hAnsi="Calibri" w:cs="Calibri"/>
-          <w:color w:val="000000"/>
-        </w:rPr>
-      </w:pPr>
-    </w:p>
-    <w:p>
-      <w:pPr>
-        <w:jc w:val="center"/>
-        <w:rPr>
-          <w:rFonts w:ascii="Calibri" w:eastAsia="Times New Roman" w:hAnsi="Calibri" w:cs="Calibri"/>
-          <w:color w:val="000000"/>
-        </w:rPr>
-      </w:pPr>
-    </w:p>
-    <w:p>
-      <w:pPr>
-        <w:jc w:val="center"/>
-        <w:rPr>
-          <w:rFonts w:ascii="Calibri" w:eastAsia="Times New Roman" w:hAnsi="Calibri" w:cs="Calibri"/>
-          <w:color w:val="000000"/>
-        </w:rPr>
-      </w:pPr>
-    </w:p>
-    <w:p>
-      <w:pPr>
-        <w:jc w:val="center"/>
-        <w:rPr>
-          <w:rFonts w:ascii="Calibri" w:eastAsia="Times New Roman" w:hAnsi="Calibri" w:cs="Calibri"/>
-          <w:color w:val="000000"/>
-        </w:rPr>
-      </w:pPr>
-    </w:p>
-    <w:p>
-      <w:pPr>
-        <w:jc w:val="center"/>
-        <w:rPr>
-          <w:rFonts w:ascii="Calibri" w:eastAsia="Times New Roman" w:hAnsi="Calibri" w:cs="Calibri"/>
-          <w:color w:val="000000"/>
-        </w:rPr>
-      </w:pPr>
-    </w:p>
-    <w:p>
-      <w:pPr>
-        <w:jc w:val="center"/>
-        <w:rPr>
-          <w:rFonts w:ascii="Calibri" w:eastAsia="Times New Roman" w:hAnsi="Calibri" w:cs="Calibri"/>
-          <w:color w:val="000000"/>
-        </w:rPr>
-      </w:pPr>
-    </w:p>
-    <w:p>
-      <w:pPr>
-        <w:rPr>
-          <w:rFonts w:ascii="Calibri" w:eastAsia="Times New Roman" w:hAnsi="Calibri" w:cs="Calibri"/>
-          <w:color w:val="000000"/>
-        </w:rPr>
-      </w:pPr>
-    </w:p>
-    <w:p>
-      <w:pPr>
-        <w:rPr>
-          <w:rFonts w:ascii="Calibri" w:eastAsia="Times New Roman" w:hAnsi="Calibri" w:cs="Calibri"/>
-          <w:color w:val="000000"/>
-        </w:rPr>
-      </w:pPr>
-    </w:p>
-    <w:p>
-      <w:pPr>
-        <w:jc w:val="center"/>
-        <w:rPr>
-          <w:rFonts w:ascii="Calibri" w:eastAsia="Times New Roman" w:hAnsi="Calibri" w:cs="Calibri"/>
-          <w:color w:val="000000"/>
-        </w:rPr>
-      </w:pPr>
-    </w:p>
-    <w:p>
-      <w:pPr>
-        <w:jc w:val="center"/>
-        <w:rPr>
-          <w:rFonts w:ascii="Calibri" w:eastAsia="Times New Roman" w:hAnsi="Calibri" w:cs="Calibri"/>
-          <w:color w:val="000000"/>
-        </w:rPr>
-      </w:pPr>
-    </w:p>
-    <w:p>
-      <w:pPr>
-        <w:jc w:val="center"/>
-        <w:rPr>
-          <w:rFonts w:eastAsia="Times New Roman"/>
-        </w:rPr>
-      </w:pPr>
-      <w:r>
-        <w:rPr>
-          <w:rFonts w:ascii="Calibri" w:eastAsia="Times New Roman" w:hAnsi="Calibri" w:cs="Calibri"/>
-          <w:color w:val="000000"/>
-        </w:rPr>
-        <w:t>COMMONWEALTH OF MASSACHUSETTS</w:t>
-      </w:r>
-    </w:p>
-    <w:p>
-      <w:pPr>
-        <w:jc w:val="center"/>
-        <w:rPr>
-          <w:rFonts w:eastAsia="Times New Roman"/>
-        </w:rPr>
-      </w:pPr>
-      <w:r>
-        <w:rPr>
-          <w:rFonts w:ascii="Calibri" w:eastAsia="Times New Roman" w:hAnsi="Calibri" w:cs="Calibri"/>
-          <w:color w:val="000000"/>
-        </w:rPr>
         <w:t>APPEALS COURT</w:t>
       </w:r>
     </w:p>
@@ -2323,8 +2202,8 @@
     <w:p/>
     <w:p/>
     <w:sectPr>
-      <w:headerReference w:type="default" r:id="rId5"/>
-      <w:footerReference w:type="default" r:id="rId6"/>
+      <w:headerReference w:type="default" r:id="rId7"/>
+      <w:footerReference w:type="default" r:id="rId8"/>
       <w:pgSz w:w="12240" w:h="15840"/>
       <w:pgMar w:top="1360" w:right="1320" w:bottom="280" w:left="1340" w:header="720" w:footer="720" w:gutter="0"/>
       <w:cols w:space="720"/>
@@ -2333,8 +2212,27 @@
 </w:document>
 </file>
 
+<file path=word/endnotes.xml><?xml version="1.0" encoding="utf-8"?>
+<w:endnotes xmlns:wpc="http://schemas.microsoft.com/office/word/2010/wordprocessingCanvas" xmlns:cx="http://schemas.microsoft.com/office/drawing/2014/chartex" xmlns:cx1="http://schemas.microsoft.com/office/drawing/2015/9/8/chartex" xmlns:cx2="http://schemas.microsoft.com/office/drawing/2015/10/21/chartex" xmlns:cx3="http://schemas.microsoft.com/office/drawing/2016/5/9/chartex" xmlns:cx4="http://schemas.microsoft.com/office/drawing/2016/5/10/chartex" xmlns:cx5="http://schemas.microsoft.com/office/drawing/2016/5/11/chartex" xmlns:cx6="http://schemas.microsoft.com/office/drawing/2016/5/12/chartex" xmlns:cx7="http://schemas.microsoft.com/office/drawing/2016/5/13/chartex" xmlns:cx8="http://schemas.microsoft.com/office/drawing/2016/5/14/chartex" xmlns:mc="http://schemas.openxmlformats.org/markup-compatibility/2006" xmlns:aink="http://schemas.microsoft.com/office/drawing/2016/ink" xmlns:am3d="http://schemas.microsoft.com/office/drawing/2017/model3d" xmlns:o="urn:schemas-microsoft-com:office:office" xmlns:r="http://schemas.openxmlformats.org/officeDocument/2006/relationships" xmlns:m="http://schemas.openxmlformats.org/officeDocument/2006/math" xmlns:v="urn:schemas-microsoft-com:vml" xmlns:wp14="http://schemas.microsoft.com/office/word/2010/wordprocessingDrawing" xmlns:wp="http://schemas.openxmlformats.org/drawingml/2006/wordprocessingDrawing" xmlns:w10="urn:schemas-microsoft-com:office:word" xmlns:w="http://schemas.openxmlformats.org/wordprocessingml/2006/main" xmlns:w14="http://schemas.microsoft.com/office/word/2010/wordml" xmlns:w15="http://schemas.microsoft.com/office/word/2012/wordml" xmlns:w16cex="http://schemas.microsoft.com/office/word/2018/wordml/cex" xmlns:w16cid="http://schemas.microsoft.com/office/word/2016/wordml/cid" xmlns:w16="http://schemas.microsoft.com/office/word/2018/wordml" xmlns:w16sdtdh="http://schemas.microsoft.com/office/word/2020/wordml/sdtdatahash" xmlns:w16se="http://schemas.microsoft.com/office/word/2015/wordml/symex" xmlns:wpg="http://schemas.microsoft.com/office/word/2010/wordprocessingGroup" xmlns:wpi="http://schemas.microsoft.com/office/word/2010/wordprocessingInk" xmlns:wne="http://schemas.microsoft.com/office/word/2006/wordml" xmlns:wps="http://schemas.microsoft.com/office/word/2010/wordprocessingShape" mc:Ignorable="w14 w15 w16se w16cid w16 w16cex w16sdtdh wp14">
+  <w:endnote w:type="separator" w:id="-1">
+    <w:p>
+      <w:r>
+        <w:separator/>
+      </w:r>
+    </w:p>
+  </w:endnote>
+  <w:endnote w:type="continuationSeparator" w:id="0">
+    <w:p>
+      <w:r>
+        <w:continuationSeparator/>
+      </w:r>
+    </w:p>
+  </w:endnote>
+</w:endnotes>
+</file>
+
 <file path=word/footer1.xml><?xml version="1.0" encoding="utf-8"?>
-<w:ftr xmlns:wpc="http://schemas.microsoft.com/office/word/2010/wordprocessingCanvas" xmlns:cx="http://schemas.microsoft.com/office/drawing/2014/chartex" xmlns:cx1="http://schemas.microsoft.com/office/drawing/2015/9/8/chartex" xmlns:cx2="http://schemas.microsoft.com/office/drawing/2015/10/21/chartex" xmlns:cx3="http://schemas.microsoft.com/office/drawing/2016/5/9/chartex" xmlns:cx4="http://schemas.microsoft.com/office/drawing/2016/5/10/chartex" xmlns:cx5="http://schemas.microsoft.com/office/drawing/2016/5/11/chartex" xmlns:cx6="http://schemas.microsoft.com/office/drawing/2016/5/12/chartex" xmlns:cx7="http://schemas.microsoft.com/office/drawing/2016/5/13/chartex" xmlns:cx8="http://schemas.microsoft.com/office/drawing/2016/5/14/chartex" xmlns:mc="http://schemas.openxmlformats.org/markup-compatibility/2006" xmlns:aink="http://schemas.microsoft.com/office/drawing/2016/ink" xmlns:am3d="http://schemas.microsoft.com/office/drawing/2017/model3d" xmlns:o="urn:schemas-microsoft-com:office:office" xmlns:r="http://schemas.openxmlformats.org/officeDocument/2006/relationships" xmlns:m="http://schemas.openxmlformats.org/officeDocument/2006/math" xmlns:v="urn:schemas-microsoft-com:vml" xmlns:wp14="http://schemas.microsoft.com/office/word/2010/wordprocessingDrawing" xmlns:wp="http://schemas.openxmlformats.org/drawingml/2006/wordprocessingDrawing" xmlns:w10="urn:schemas-microsoft-com:office:word" xmlns:w="http://schemas.openxmlformats.org/wordprocessingml/2006/main" xmlns:w14="http://schemas.microsoft.com/office/word/2010/wordml" xmlns:w15="http://schemas.microsoft.com/office/word/2012/wordml" xmlns:w16cex="http://schemas.microsoft.com/office/word/2018/wordml/cex" xmlns:w16cid="http://schemas.microsoft.com/office/word/2016/wordml/cid" xmlns:w16="http://schemas.microsoft.com/office/word/2018/wordml" xmlns:w16se="http://schemas.microsoft.com/office/word/2015/wordml/symex" xmlns:wpg="http://schemas.microsoft.com/office/word/2010/wordprocessingGroup" xmlns:wpi="http://schemas.microsoft.com/office/word/2010/wordprocessingInk" xmlns:wne="http://schemas.microsoft.com/office/word/2006/wordml" xmlns:wps="http://schemas.microsoft.com/office/word/2010/wordprocessingShape" mc:Ignorable="w14 w15 w16se w16cid w16 w16cex wp14">
+<w:ftr xmlns:wpc="http://schemas.microsoft.com/office/word/2010/wordprocessingCanvas" xmlns:cx="http://schemas.microsoft.com/office/drawing/2014/chartex" xmlns:cx1="http://schemas.microsoft.com/office/drawing/2015/9/8/chartex" xmlns:cx2="http://schemas.microsoft.com/office/drawing/2015/10/21/chartex" xmlns:cx3="http://schemas.microsoft.com/office/drawing/2016/5/9/chartex" xmlns:cx4="http://schemas.microsoft.com/office/drawing/2016/5/10/chartex" xmlns:cx5="http://schemas.microsoft.com/office/drawing/2016/5/11/chartex" xmlns:cx6="http://schemas.microsoft.com/office/drawing/2016/5/12/chartex" xmlns:cx7="http://schemas.microsoft.com/office/drawing/2016/5/13/chartex" xmlns:cx8="http://schemas.microsoft.com/office/drawing/2016/5/14/chartex" xmlns:mc="http://schemas.openxmlformats.org/markup-compatibility/2006" xmlns:aink="http://schemas.microsoft.com/office/drawing/2016/ink" xmlns:am3d="http://schemas.microsoft.com/office/drawing/2017/model3d" xmlns:o="urn:schemas-microsoft-com:office:office" xmlns:r="http://schemas.openxmlformats.org/officeDocument/2006/relationships" xmlns:m="http://schemas.openxmlformats.org/officeDocument/2006/math" xmlns:v="urn:schemas-microsoft-com:vml" xmlns:wp14="http://schemas.microsoft.com/office/word/2010/wordprocessingDrawing" xmlns:wp="http://schemas.openxmlformats.org/drawingml/2006/wordprocessingDrawing" xmlns:w10="urn:schemas-microsoft-com:office:word" xmlns:w="http://schemas.openxmlformats.org/wordprocessingml/2006/main" xmlns:w14="http://schemas.microsoft.com/office/word/2010/wordml" xmlns:w15="http://schemas.microsoft.com/office/word/2012/wordml" xmlns:w16cex="http://schemas.microsoft.com/office/word/2018/wordml/cex" xmlns:w16cid="http://schemas.microsoft.com/office/word/2016/wordml/cid" xmlns:w16="http://schemas.microsoft.com/office/word/2018/wordml" xmlns:w16sdtdh="http://schemas.microsoft.com/office/word/2020/wordml/sdtdatahash" xmlns:w16se="http://schemas.microsoft.com/office/word/2015/wordml/symex" xmlns:wpg="http://schemas.microsoft.com/office/word/2010/wordprocessingGroup" xmlns:wpi="http://schemas.microsoft.com/office/word/2010/wordprocessingInk" xmlns:wne="http://schemas.microsoft.com/office/word/2006/wordml" xmlns:wps="http://schemas.microsoft.com/office/word/2010/wordprocessingShape" mc:Ignorable="w14 w15 w16se w16cid w16 w16cex w16sdtdh wp14">
   <w:p>
     <w:pPr>
       <w:pStyle w:val="HeaderFooter"/>
@@ -2361,30 +2259,39 @@
     <w:r>
       <w:t>/</w:t>
     </w:r>
-    <w:r>
-      <w:fldChar w:fldCharType="begin"/>
-    </w:r>
-    <w:r>
-      <w:instrText xml:space="preserve"> NUMPAGES </w:instrText>
-    </w:r>
-    <w:r>
-      <w:fldChar w:fldCharType="separate"/>
-    </w:r>
-    <w:r>
-      <w:rPr>
-        <w:noProof/>
-      </w:rPr>
-      <w:t>2</w:t>
-    </w:r>
-    <w:r>
-      <w:fldChar w:fldCharType="end"/>
-    </w:r>
+    <w:fldSimple w:instr=" NUMPAGES ">
+      <w:r>
+        <w:rPr>
+          <w:noProof/>
+        </w:rPr>
+        <w:t>2</w:t>
+      </w:r>
+    </w:fldSimple>
   </w:p>
 </w:ftr>
 </file>
 
+<file path=word/footnotes.xml><?xml version="1.0" encoding="utf-8"?>
+<w:footnotes xmlns:wpc="http://schemas.microsoft.com/office/word/2010/wordprocessingCanvas" xmlns:cx="http://schemas.microsoft.com/office/drawing/2014/chartex" xmlns:cx1="http://schemas.microsoft.com/office/drawing/2015/9/8/chartex" xmlns:cx2="http://schemas.microsoft.com/office/drawing/2015/10/21/chartex" xmlns:cx3="http://schemas.microsoft.com/office/drawing/2016/5/9/chartex" xmlns:cx4="http://schemas.microsoft.com/office/drawing/2016/5/10/chartex" xmlns:cx5="http://schemas.microsoft.com/office/drawing/2016/5/11/chartex" xmlns:cx6="http://schemas.microsoft.com/office/drawing/2016/5/12/chartex" xmlns:cx7="http://schemas.microsoft.com/office/drawing/2016/5/13/chartex" xmlns:cx8="http://schemas.microsoft.com/office/drawing/2016/5/14/chartex" xmlns:mc="http://schemas.openxmlformats.org/markup-compatibility/2006" xmlns:aink="http://schemas.microsoft.com/office/drawing/2016/ink" xmlns:am3d="http://schemas.microsoft.com/office/drawing/2017/model3d" xmlns:o="urn:schemas-microsoft-com:office:office" xmlns:r="http://schemas.openxmlformats.org/officeDocument/2006/relationships" xmlns:m="http://schemas.openxmlformats.org/officeDocument/2006/math" xmlns:v="urn:schemas-microsoft-com:vml" xmlns:wp14="http://schemas.microsoft.com/office/word/2010/wordprocessingDrawing" xmlns:wp="http://schemas.openxmlformats.org/drawingml/2006/wordprocessingDrawing" xmlns:w10="urn:schemas-microsoft-com:office:word" xmlns:w="http://schemas.openxmlformats.org/wordprocessingml/2006/main" xmlns:w14="http://schemas.microsoft.com/office/word/2010/wordml" xmlns:w15="http://schemas.microsoft.com/office/word/2012/wordml" xmlns:w16cex="http://schemas.microsoft.com/office/word/2018/wordml/cex" xmlns:w16cid="http://schemas.microsoft.com/office/word/2016/wordml/cid" xmlns:w16="http://schemas.microsoft.com/office/word/2018/wordml" xmlns:w16sdtdh="http://schemas.microsoft.com/office/word/2020/wordml/sdtdatahash" xmlns:w16se="http://schemas.microsoft.com/office/word/2015/wordml/symex" xmlns:wpg="http://schemas.microsoft.com/office/word/2010/wordprocessingGroup" xmlns:wpi="http://schemas.microsoft.com/office/word/2010/wordprocessingInk" xmlns:wne="http://schemas.microsoft.com/office/word/2006/wordml" xmlns:wps="http://schemas.microsoft.com/office/word/2010/wordprocessingShape" mc:Ignorable="w14 w15 w16se w16cid w16 w16cex w16sdtdh wp14">
+  <w:footnote w:type="separator" w:id="-1">
+    <w:p>
+      <w:r>
+        <w:separator/>
+      </w:r>
+    </w:p>
+  </w:footnote>
+  <w:footnote w:type="continuationSeparator" w:id="0">
+    <w:p>
+      <w:r>
+        <w:continuationSeparator/>
+      </w:r>
+    </w:p>
+  </w:footnote>
+</w:footnotes>
+</file>
+
 <file path=word/header1.xml><?xml version="1.0" encoding="utf-8"?>
-<w:hdr xmlns:wpc="http://schemas.microsoft.com/office/word/2010/wordprocessingCanvas" xmlns:cx="http://schemas.microsoft.com/office/drawing/2014/chartex" xmlns:cx1="http://schemas.microsoft.com/office/drawing/2015/9/8/chartex" xmlns:cx2="http://schemas.microsoft.com/office/drawing/2015/10/21/chartex" xmlns:cx3="http://schemas.microsoft.com/office/drawing/2016/5/9/chartex" xmlns:cx4="http://schemas.microsoft.com/office/drawing/2016/5/10/chartex" xmlns:cx5="http://schemas.microsoft.com/office/drawing/2016/5/11/chartex" xmlns:cx6="http://schemas.microsoft.com/office/drawing/2016/5/12/chartex" xmlns:cx7="http://schemas.microsoft.com/office/drawing/2016/5/13/chartex" xmlns:cx8="http://schemas.microsoft.com/office/drawing/2016/5/14/chartex" xmlns:mc="http://schemas.openxmlformats.org/markup-compatibility/2006" xmlns:aink="http://schemas.microsoft.com/office/drawing/2016/ink" xmlns:am3d="http://schemas.microsoft.com/office/drawing/2017/model3d" xmlns:o="urn:schemas-microsoft-com:office:office" xmlns:r="http://schemas.openxmlformats.org/officeDocument/2006/relationships" xmlns:m="http://schemas.openxmlformats.org/officeDocument/2006/math" xmlns:v="urn:schemas-microsoft-com:vml" xmlns:wp14="http://schemas.microsoft.com/office/word/2010/wordprocessingDrawing" xmlns:wp="http://schemas.openxmlformats.org/drawingml/2006/wordprocessingDrawing" xmlns:w10="urn:schemas-microsoft-com:office:word" xmlns:w="http://schemas.openxmlformats.org/wordprocessingml/2006/main" xmlns:w14="http://schemas.microsoft.com/office/word/2010/wordml" xmlns:w15="http://schemas.microsoft.com/office/word/2012/wordml" xmlns:w16cex="http://schemas.microsoft.com/office/word/2018/wordml/cex" xmlns:w16cid="http://schemas.microsoft.com/office/word/2016/wordml/cid" xmlns:w16="http://schemas.microsoft.com/office/word/2018/wordml" xmlns:w16se="http://schemas.microsoft.com/office/word/2015/wordml/symex" xmlns:wpg="http://schemas.microsoft.com/office/word/2010/wordprocessingGroup" xmlns:wpi="http://schemas.microsoft.com/office/word/2010/wordprocessingInk" xmlns:wne="http://schemas.microsoft.com/office/word/2006/wordml" xmlns:wps="http://schemas.microsoft.com/office/word/2010/wordprocessingShape" mc:Ignorable="w14 w15 w16se w16cid w16 w16cex wp14">
+<w:hdr xmlns:wpc="http://schemas.microsoft.com/office/word/2010/wordprocessingCanvas" xmlns:cx="http://schemas.microsoft.com/office/drawing/2014/chartex" xmlns:cx1="http://schemas.microsoft.com/office/drawing/2015/9/8/chartex" xmlns:cx2="http://schemas.microsoft.com/office/drawing/2015/10/21/chartex" xmlns:cx3="http://schemas.microsoft.com/office/drawing/2016/5/9/chartex" xmlns:cx4="http://schemas.microsoft.com/office/drawing/2016/5/10/chartex" xmlns:cx5="http://schemas.microsoft.com/office/drawing/2016/5/11/chartex" xmlns:cx6="http://schemas.microsoft.com/office/drawing/2016/5/12/chartex" xmlns:cx7="http://schemas.microsoft.com/office/drawing/2016/5/13/chartex" xmlns:cx8="http://schemas.microsoft.com/office/drawing/2016/5/14/chartex" xmlns:mc="http://schemas.openxmlformats.org/markup-compatibility/2006" xmlns:aink="http://schemas.microsoft.com/office/drawing/2016/ink" xmlns:am3d="http://schemas.microsoft.com/office/drawing/2017/model3d" xmlns:o="urn:schemas-microsoft-com:office:office" xmlns:r="http://schemas.openxmlformats.org/officeDocument/2006/relationships" xmlns:m="http://schemas.openxmlformats.org/officeDocument/2006/math" xmlns:v="urn:schemas-microsoft-com:vml" xmlns:wp14="http://schemas.microsoft.com/office/word/2010/wordprocessingDrawing" xmlns:wp="http://schemas.openxmlformats.org/drawingml/2006/wordprocessingDrawing" xmlns:w10="urn:schemas-microsoft-com:office:word" xmlns:w="http://schemas.openxmlformats.org/wordprocessingml/2006/main" xmlns:w14="http://schemas.microsoft.com/office/word/2010/wordml" xmlns:w15="http://schemas.microsoft.com/office/word/2012/wordml" xmlns:w16cex="http://schemas.microsoft.com/office/word/2018/wordml/cex" xmlns:w16cid="http://schemas.microsoft.com/office/word/2016/wordml/cid" xmlns:w16="http://schemas.microsoft.com/office/word/2018/wordml" xmlns:w16sdtdh="http://schemas.microsoft.com/office/word/2020/wordml/sdtdatahash" xmlns:w16se="http://schemas.microsoft.com/office/word/2015/wordml/symex" xmlns:wpg="http://schemas.microsoft.com/office/word/2010/wordprocessingGroup" xmlns:wpi="http://schemas.microsoft.com/office/word/2010/wordprocessingInk" xmlns:wne="http://schemas.microsoft.com/office/word/2006/wordml" xmlns:wps="http://schemas.microsoft.com/office/word/2010/wordprocessingShape" mc:Ignorable="w14 w15 w16se w16cid w16 w16cex w16sdtdh wp14">
   <w:p>
     <w:pPr>
       <w:pStyle w:val="HeaderFooter"/>
@@ -2394,7 +2301,7 @@
 </file>
 
 <file path=word/numbering.xml><?xml version="1.0" encoding="utf-8"?>
-<w:numbering xmlns:wpc="http://schemas.microsoft.com/office/word/2010/wordprocessingCanvas" xmlns:cx="http://schemas.microsoft.com/office/drawing/2014/chartex" xmlns:cx1="http://schemas.microsoft.com/office/drawing/2015/9/8/chartex" xmlns:cx2="http://schemas.microsoft.com/office/drawing/2015/10/21/chartex" xmlns:cx3="http://schemas.microsoft.com/office/drawing/2016/5/9/chartex" xmlns:cx4="http://schemas.microsoft.com/office/drawing/2016/5/10/chartex" xmlns:cx5="http://schemas.microsoft.com/office/drawing/2016/5/11/chartex" xmlns:cx6="http://schemas.microsoft.com/office/drawing/2016/5/12/chartex" xmlns:cx7="http://schemas.microsoft.com/office/drawing/2016/5/13/chartex" xmlns:cx8="http://schemas.microsoft.com/office/drawing/2016/5/14/chartex" xmlns:mc="http://schemas.openxmlformats.org/markup-compatibility/2006" xmlns:aink="http://schemas.microsoft.com/office/drawing/2016/ink" xmlns:am3d="http://schemas.microsoft.com/office/drawing/2017/model3d" xmlns:o="urn:schemas-microsoft-com:office:office" xmlns:r="http://schemas.openxmlformats.org/officeDocument/2006/relationships" xmlns:m="http://schemas.openxmlformats.org/officeDocument/2006/math" xmlns:v="urn:schemas-microsoft-com:vml" xmlns:wp14="http://schemas.microsoft.com/office/word/2010/wordprocessingDrawing" xmlns:wp="http://schemas.openxmlformats.org/drawingml/2006/wordprocessingDrawing" xmlns:w10="urn:schemas-microsoft-com:office:word" xmlns:w="http://schemas.openxmlformats.org/wordprocessingml/2006/main" xmlns:w14="http://schemas.microsoft.com/office/word/2010/wordml" xmlns:w15="http://schemas.microsoft.com/office/word/2012/wordml" xmlns:w16cex="http://schemas.microsoft.com/office/word/2018/wordml/cex" xmlns:w16cid="http://schemas.microsoft.com/office/word/2016/wordml/cid" xmlns:w16="http://schemas.microsoft.com/office/word/2018/wordml" xmlns:w16se="http://schemas.microsoft.com/office/word/2015/wordml/symex" xmlns:wpg="http://schemas.microsoft.com/office/word/2010/wordprocessingGroup" xmlns:wpi="http://schemas.microsoft.com/office/word/2010/wordprocessingInk" xmlns:wne="http://schemas.microsoft.com/office/word/2006/wordml" xmlns:wps="http://schemas.microsoft.com/office/word/2010/wordprocessingShape" mc:Ignorable="w14 w15 w16se w16cid w16 w16cex wp14">
+<w:numbering xmlns:wpc="http://schemas.microsoft.com/office/word/2010/wordprocessingCanvas" xmlns:cx="http://schemas.microsoft.com/office/drawing/2014/chartex" xmlns:cx1="http://schemas.microsoft.com/office/drawing/2015/9/8/chartex" xmlns:cx2="http://schemas.microsoft.com/office/drawing/2015/10/21/chartex" xmlns:cx3="http://schemas.microsoft.com/office/drawing/2016/5/9/chartex" xmlns:cx4="http://schemas.microsoft.com/office/drawing/2016/5/10/chartex" xmlns:cx5="http://schemas.microsoft.com/office/drawing/2016/5/11/chartex" xmlns:cx6="http://schemas.microsoft.com/office/drawing/2016/5/12/chartex" xmlns:cx7="http://schemas.microsoft.com/office/drawing/2016/5/13/chartex" xmlns:cx8="http://schemas.microsoft.com/office/drawing/2016/5/14/chartex" xmlns:mc="http://schemas.openxmlformats.org/markup-compatibility/2006" xmlns:aink="http://schemas.microsoft.com/office/drawing/2016/ink" xmlns:am3d="http://schemas.microsoft.com/office/drawing/2017/model3d" xmlns:o="urn:schemas-microsoft-com:office:office" xmlns:r="http://schemas.openxmlformats.org/officeDocument/2006/relationships" xmlns:m="http://schemas.openxmlformats.org/officeDocument/2006/math" xmlns:v="urn:schemas-microsoft-com:vml" xmlns:wp14="http://schemas.microsoft.com/office/word/2010/wordprocessingDrawing" xmlns:wp="http://schemas.openxmlformats.org/drawingml/2006/wordprocessingDrawing" xmlns:w10="urn:schemas-microsoft-com:office:word" xmlns:w="http://schemas.openxmlformats.org/wordprocessingml/2006/main" xmlns:w14="http://schemas.microsoft.com/office/word/2010/wordml" xmlns:w15="http://schemas.microsoft.com/office/word/2012/wordml" xmlns:w16cex="http://schemas.microsoft.com/office/word/2018/wordml/cex" xmlns:w16cid="http://schemas.microsoft.com/office/word/2016/wordml/cid" xmlns:w16="http://schemas.microsoft.com/office/word/2018/wordml" xmlns:w16sdtdh="http://schemas.microsoft.com/office/word/2020/wordml/sdtdatahash" xmlns:w16se="http://schemas.microsoft.com/office/word/2015/wordml/symex" xmlns:wpg="http://schemas.microsoft.com/office/word/2010/wordprocessingGroup" xmlns:wpi="http://schemas.microsoft.com/office/word/2010/wordprocessingInk" xmlns:wne="http://schemas.microsoft.com/office/word/2006/wordml" xmlns:wps="http://schemas.microsoft.com/office/word/2010/wordprocessingShape" mc:Ignorable="w14 w15 w16se w16cid w16 w16cex w16sdtdh wp14">
   <w:abstractNum w:abstractNumId="0" w15:restartNumberingAfterBreak="0">
     <w:nsid w:val="507B35C9"/>
     <w:multiLevelType w:val="multilevel"/>
@@ -2519,7 +2426,7 @@
 </file>
 
 <file path=word/styles.xml><?xml version="1.0" encoding="utf-8"?>
-<w:styles xmlns:mc="http://schemas.openxmlformats.org/markup-compatibility/2006" xmlns:r="http://schemas.openxmlformats.org/officeDocument/2006/relationships" xmlns:w="http://schemas.openxmlformats.org/wordprocessingml/2006/main" xmlns:w14="http://schemas.microsoft.com/office/word/2010/wordml" xmlns:w15="http://schemas.microsoft.com/office/word/2012/wordml" xmlns:w16cex="http://schemas.microsoft.com/office/word/2018/wordml/cex" xmlns:w16cid="http://schemas.microsoft.com/office/word/2016/wordml/cid" xmlns:w16="http://schemas.microsoft.com/office/word/2018/wordml" xmlns:w16se="http://schemas.microsoft.com/office/word/2015/wordml/symex" mc:Ignorable="w14 w15 w16se w16cid w16 w16cex">
+<w:styles xmlns:mc="http://schemas.openxmlformats.org/markup-compatibility/2006" xmlns:r="http://schemas.openxmlformats.org/officeDocument/2006/relationships" xmlns:w="http://schemas.openxmlformats.org/wordprocessingml/2006/main" xmlns:w14="http://schemas.microsoft.com/office/word/2010/wordml" xmlns:w15="http://schemas.microsoft.com/office/word/2012/wordml" xmlns:w16cex="http://schemas.microsoft.com/office/word/2018/wordml/cex" xmlns:w16cid="http://schemas.microsoft.com/office/word/2016/wordml/cid" xmlns:w16="http://schemas.microsoft.com/office/word/2018/wordml" xmlns:w16sdtdh="http://schemas.microsoft.com/office/word/2020/wordml/sdtdatahash" xmlns:w16se="http://schemas.microsoft.com/office/word/2015/wordml/symex" mc:Ignorable="w14 w15 w16se w16cid w16 w16cex w16sdtdh">
   <w:docDefaults>
     <w:rPrDefault>
       <w:rPr>
@@ -2932,6 +2839,7 @@
   <w:style w:type="character" w:default="1" w:styleId="DefaultParagraphFont">
     <w:name w:val="Default Paragraph Font"/>
     <w:uiPriority w:val="1"/>
+    <w:semiHidden/>
     <w:unhideWhenUsed/>
   </w:style>
   <w:style w:type="table" w:default="1" w:styleId="TableNormal">
@@ -3068,6 +2976,17 @@
     <w:name w:val="l"/>
     <w:basedOn w:val="DefaultParagraphFont"/>
     <w:rsid w:val="00273863"/>
+  </w:style>
+  <w:style w:type="character" w:styleId="Strong">
+    <w:name w:val="Strong"/>
+    <w:basedOn w:val="DefaultParagraphFont"/>
+    <w:uiPriority w:val="22"/>
+    <w:qFormat/>
+    <w:rsid w:val="007349FB"/>
+    <w:rPr>
+      <w:b/>
+      <w:bCs/>
+    </w:rPr>
   </w:style>
 </w:styles>
 </file>

</xml_diff>

<commit_message>
added doc upload list
</commit_message>
<xml_diff>
--- a/docassemble/latedocketingstatement/data/templates/late_docketing_statement.docx
+++ b/docassemble/latedocketingstatement/data/templates/late_docketing_statement.docx
@@ -1,6 +1,6 @@
 
 <file path=word/document.xml><?xml version="1.0" encoding="utf-8"?>
-<w:document xmlns:wpc="http://schemas.microsoft.com/office/word/2010/wordprocessingCanvas" xmlns:cx="http://schemas.microsoft.com/office/drawing/2014/chartex" xmlns:cx1="http://schemas.microsoft.com/office/drawing/2015/9/8/chartex" xmlns:cx2="http://schemas.microsoft.com/office/drawing/2015/10/21/chartex" xmlns:cx3="http://schemas.microsoft.com/office/drawing/2016/5/9/chartex" xmlns:cx4="http://schemas.microsoft.com/office/drawing/2016/5/10/chartex" xmlns:cx5="http://schemas.microsoft.com/office/drawing/2016/5/11/chartex" xmlns:cx6="http://schemas.microsoft.com/office/drawing/2016/5/12/chartex" xmlns:cx7="http://schemas.microsoft.com/office/drawing/2016/5/13/chartex" xmlns:cx8="http://schemas.microsoft.com/office/drawing/2016/5/14/chartex" xmlns:mc="http://schemas.openxmlformats.org/markup-compatibility/2006" xmlns:aink="http://schemas.microsoft.com/office/drawing/2016/ink" xmlns:am3d="http://schemas.microsoft.com/office/drawing/2017/model3d" xmlns:o="urn:schemas-microsoft-com:office:office" xmlns:r="http://schemas.openxmlformats.org/officeDocument/2006/relationships" xmlns:m="http://schemas.openxmlformats.org/officeDocument/2006/math" xmlns:v="urn:schemas-microsoft-com:vml" xmlns:wp14="http://schemas.microsoft.com/office/word/2010/wordprocessingDrawing" xmlns:wp="http://schemas.openxmlformats.org/drawingml/2006/wordprocessingDrawing" xmlns:w10="urn:schemas-microsoft-com:office:word" xmlns:w="http://schemas.openxmlformats.org/wordprocessingml/2006/main" xmlns:w14="http://schemas.microsoft.com/office/word/2010/wordml" xmlns:w15="http://schemas.microsoft.com/office/word/2012/wordml" xmlns:w16cex="http://schemas.microsoft.com/office/word/2018/wordml/cex" xmlns:w16cid="http://schemas.microsoft.com/office/word/2016/wordml/cid" xmlns:w16="http://schemas.microsoft.com/office/word/2018/wordml" xmlns:w16se="http://schemas.microsoft.com/office/word/2015/wordml/symex" xmlns:wpg="http://schemas.microsoft.com/office/word/2010/wordprocessingGroup" xmlns:wpi="http://schemas.microsoft.com/office/word/2010/wordprocessingInk" xmlns:wne="http://schemas.microsoft.com/office/word/2006/wordml" xmlns:wps="http://schemas.microsoft.com/office/word/2010/wordprocessingShape" mc:Ignorable="w14 w15 w16se w16cid w16 w16cex wp14">
+<w:document xmlns:wpc="http://schemas.microsoft.com/office/word/2010/wordprocessingCanvas" xmlns:cx="http://schemas.microsoft.com/office/drawing/2014/chartex" xmlns:cx1="http://schemas.microsoft.com/office/drawing/2015/9/8/chartex" xmlns:cx2="http://schemas.microsoft.com/office/drawing/2015/10/21/chartex" xmlns:cx3="http://schemas.microsoft.com/office/drawing/2016/5/9/chartex" xmlns:cx4="http://schemas.microsoft.com/office/drawing/2016/5/10/chartex" xmlns:cx5="http://schemas.microsoft.com/office/drawing/2016/5/11/chartex" xmlns:cx6="http://schemas.microsoft.com/office/drawing/2016/5/12/chartex" xmlns:cx7="http://schemas.microsoft.com/office/drawing/2016/5/13/chartex" xmlns:cx8="http://schemas.microsoft.com/office/drawing/2016/5/14/chartex" xmlns:mc="http://schemas.openxmlformats.org/markup-compatibility/2006" xmlns:aink="http://schemas.microsoft.com/office/drawing/2016/ink" xmlns:am3d="http://schemas.microsoft.com/office/drawing/2017/model3d" xmlns:o="urn:schemas-microsoft-com:office:office" xmlns:r="http://schemas.openxmlformats.org/officeDocument/2006/relationships" xmlns:m="http://schemas.openxmlformats.org/officeDocument/2006/math" xmlns:v="urn:schemas-microsoft-com:vml" xmlns:wp14="http://schemas.microsoft.com/office/word/2010/wordprocessingDrawing" xmlns:wp="http://schemas.openxmlformats.org/drawingml/2006/wordprocessingDrawing" xmlns:w10="urn:schemas-microsoft-com:office:word" xmlns:w="http://schemas.openxmlformats.org/wordprocessingml/2006/main" xmlns:w14="http://schemas.microsoft.com/office/word/2010/wordml" xmlns:w15="http://schemas.microsoft.com/office/word/2012/wordml" xmlns:w16cex="http://schemas.microsoft.com/office/word/2018/wordml/cex" xmlns:w16cid="http://schemas.microsoft.com/office/word/2016/wordml/cid" xmlns:w16="http://schemas.microsoft.com/office/word/2018/wordml" xmlns:w16sdtdh="http://schemas.microsoft.com/office/word/2020/wordml/sdtdatahash" xmlns:w16se="http://schemas.microsoft.com/office/word/2015/wordml/symex" xmlns:wpg="http://schemas.microsoft.com/office/word/2010/wordprocessingGroup" xmlns:wpi="http://schemas.microsoft.com/office/word/2010/wordprocessingInk" xmlns:wne="http://schemas.microsoft.com/office/word/2006/wordml" xmlns:wps="http://schemas.microsoft.com/office/word/2010/wordprocessingShape" mc:Ignorable="w14 w15 w16se w16cid w16 w16cex w16sdtdh wp14">
   <w:body>
     <w:p>
       <w:pPr>
@@ -917,7 +917,7 @@
           <w:color w:val="000000"/>
         </w:rPr>
         <w:lastRenderedPageBreak/>
-        <w:t xml:space="preserve">Pursuant to Mass. R.A.P. 13 (d), I hereby certify under the penalties of perjury, that I have served or will serve the attached motion upon the attorney of record for each attorney of record, or if the party has no </w:t>
+        <w:t xml:space="preserve">Pursuant to Mass. R.A.P. 13 (d), I hereby certify under the penalties of perjury, that I have served or will serve the attached motion upon the attorney of record for each attorney of record, or if the party has no attorney then I made service directly on the self-represented party by </w:t>
       </w:r>
       <w:proofErr w:type="gramStart"/>
       <w:r>
@@ -925,7 +925,15 @@
           <w:rFonts w:ascii="Calibri" w:eastAsia="Times New Roman" w:hAnsi="Calibri" w:cs="Calibri"/>
           <w:color w:val="000000"/>
         </w:rPr>
-        <w:t>attorney</w:t>
+        <w:t xml:space="preserve">{{ </w:t>
+      </w:r>
+      <w:proofErr w:type="spellStart"/>
+      <w:r>
+        <w:rPr>
+          <w:rFonts w:ascii="Calibri" w:eastAsia="Times New Roman" w:hAnsi="Calibri" w:cs="Calibri"/>
+          <w:color w:val="000000"/>
+        </w:rPr>
+        <w:t>motion</w:t>
       </w:r>
       <w:proofErr w:type="gramEnd"/>
       <w:r>
@@ -933,22 +941,7 @@
           <w:rFonts w:ascii="Calibri" w:eastAsia="Times New Roman" w:hAnsi="Calibri" w:cs="Calibri"/>
           <w:color w:val="000000"/>
         </w:rPr>
-        <w:t xml:space="preserve"> then I made service directly on the self-represented party by </w:t>
-      </w:r>
-      <w:r>
-        <w:rPr>
-          <w:rFonts w:ascii="Calibri" w:eastAsia="Times New Roman" w:hAnsi="Calibri" w:cs="Calibri"/>
-          <w:color w:val="000000"/>
-        </w:rPr>
-        <w:t xml:space="preserve">{{ </w:t>
-      </w:r>
-      <w:proofErr w:type="spellStart"/>
-      <w:r>
-        <w:rPr>
-          <w:rFonts w:ascii="Calibri" w:eastAsia="Times New Roman" w:hAnsi="Calibri" w:cs="Calibri"/>
-          <w:color w:val="000000"/>
-        </w:rPr>
-        <w:t>motion_delivery</w:t>
+        <w:t>_delivery</w:t>
       </w:r>
       <w:proofErr w:type="spellEnd"/>
       <w:r>
@@ -1891,23 +1884,45 @@
           <w:between w:val="none" w:sz="0" w:space="0" w:color="auto"/>
           <w:bar w:val="none" w:sz="0" w:color="auto"/>
         </w:pBdr>
-        <w:spacing w:line="480" w:lineRule="auto"/>
-        <w:textAlignment w:val="baseline"/>
-        <w:rPr>
-          <w:rFonts w:ascii="Calibri" w:eastAsia="Times New Roman" w:hAnsi="Calibri" w:cs="Calibri"/>
-          <w:color w:val="000000"/>
-          <w:sz w:val="20"/>
-          <w:szCs w:val="20"/>
-        </w:rPr>
-      </w:pPr>
-      <w:r>
-        <w:rPr>
-          <w:rFonts w:ascii="Calibri" w:eastAsia="Times New Roman" w:hAnsi="Calibri" w:cs="Calibri"/>
-          <w:color w:val="000000"/>
-          <w:sz w:val="20"/>
-          <w:szCs w:val="20"/>
-        </w:rPr>
-        <w:t>_____________________________________________________________________</w:t>
+        <w:spacing w:before="100" w:beforeAutospacing="1" w:after="100" w:afterAutospacing="1"/>
+        <w:rPr>
+          <w:rFonts w:ascii="Segoe UI" w:eastAsia="Times New Roman" w:hAnsi="Segoe UI" w:cs="Segoe UI"/>
+          <w:sz w:val="21"/>
+          <w:szCs w:val="21"/>
+          <w:bdr w:val="none" w:sz="0" w:space="0" w:color="auto"/>
+        </w:rPr>
+      </w:pPr>
+      <w:r>
+        <w:rPr>
+          <w:rFonts w:ascii="Calibri" w:eastAsia="Times New Roman" w:hAnsi="Calibri" w:cs="Calibri"/>
+          <w:bdr w:val="none" w:sz="0" w:space="0" w:color="auto"/>
+        </w:rPr>
+        <w:t xml:space="preserve">{%p if </w:t>
+      </w:r>
+      <w:proofErr w:type="spellStart"/>
+      <w:r>
+        <w:rPr>
+          <w:rFonts w:ascii="Calibri" w:eastAsia="Times New Roman" w:hAnsi="Calibri" w:cs="Calibri"/>
+          <w:bdr w:val="none" w:sz="0" w:space="0" w:color="auto"/>
+        </w:rPr>
+        <w:t>doc_upload</w:t>
+      </w:r>
+      <w:proofErr w:type="spellEnd"/>
+      <w:r>
+        <w:rPr>
+          <w:rFonts w:ascii="Calibri" w:eastAsia="Times New Roman" w:hAnsi="Calibri" w:cs="Calibri"/>
+          <w:bdr w:val="none" w:sz="0" w:space="0" w:color="auto"/>
+        </w:rPr>
+        <w:t xml:space="preserve"> %}</w:t>
+      </w:r>
+      <w:r>
+        <w:rPr>
+          <w:rFonts w:ascii="Segoe UI" w:eastAsia="Times New Roman" w:hAnsi="Segoe UI" w:cs="Segoe UI"/>
+          <w:sz w:val="21"/>
+          <w:szCs w:val="21"/>
+          <w:bdr w:val="none" w:sz="0" w:space="0" w:color="auto"/>
+        </w:rPr>
+        <w:t xml:space="preserve"> </w:t>
       </w:r>
     </w:p>
     <w:p>
@@ -1924,23 +1939,59 @@
           <w:between w:val="none" w:sz="0" w:space="0" w:color="auto"/>
           <w:bar w:val="none" w:sz="0" w:color="auto"/>
         </w:pBdr>
-        <w:spacing w:line="480" w:lineRule="auto"/>
-        <w:textAlignment w:val="baseline"/>
-        <w:rPr>
-          <w:rFonts w:ascii="Calibri" w:eastAsia="Times New Roman" w:hAnsi="Calibri" w:cs="Calibri"/>
-          <w:color w:val="000000"/>
-          <w:sz w:val="20"/>
-          <w:szCs w:val="20"/>
-        </w:rPr>
-      </w:pPr>
-      <w:r>
-        <w:rPr>
-          <w:rFonts w:ascii="Calibri" w:eastAsia="Times New Roman" w:hAnsi="Calibri" w:cs="Calibri"/>
-          <w:color w:val="000000"/>
-          <w:sz w:val="20"/>
-          <w:szCs w:val="20"/>
-        </w:rPr>
-        <w:t>_____________________________________________________________________</w:t>
+        <w:spacing w:before="100" w:beforeAutospacing="1" w:after="100" w:afterAutospacing="1"/>
+        <w:rPr>
+          <w:rFonts w:ascii="Segoe UI" w:eastAsia="Times New Roman" w:hAnsi="Segoe UI" w:cs="Segoe UI"/>
+          <w:sz w:val="21"/>
+          <w:szCs w:val="21"/>
+          <w:bdr w:val="none" w:sz="0" w:space="0" w:color="auto"/>
+        </w:rPr>
+      </w:pPr>
+      <w:r>
+        <w:rPr>
+          <w:rFonts w:ascii="Calibri" w:eastAsia="Times New Roman" w:hAnsi="Calibri" w:cs="Calibri"/>
+          <w:bdr w:val="none" w:sz="0" w:space="0" w:color="auto"/>
+        </w:rPr>
+        <w:t xml:space="preserve">{%p for </w:t>
+      </w:r>
+      <w:r>
+        <w:rPr>
+          <w:rFonts w:ascii="Calibri" w:eastAsia="Times New Roman" w:hAnsi="Calibri" w:cs="Calibri"/>
+          <w:bdr w:val="none" w:sz="0" w:space="0" w:color="auto"/>
+        </w:rPr>
+        <w:t xml:space="preserve">doc in </w:t>
+      </w:r>
+      <w:proofErr w:type="spellStart"/>
+      <w:r>
+        <w:rPr>
+          <w:rFonts w:ascii="Calibri" w:eastAsia="Times New Roman" w:hAnsi="Calibri" w:cs="Calibri"/>
+          <w:bdr w:val="none" w:sz="0" w:space="0" w:color="auto"/>
+        </w:rPr>
+        <w:t>doc</w:t>
+      </w:r>
+      <w:r>
+        <w:rPr>
+          <w:rFonts w:ascii="Calibri" w:eastAsia="Times New Roman" w:hAnsi="Calibri" w:cs="Calibri"/>
+          <w:bdr w:val="none" w:sz="0" w:space="0" w:color="auto"/>
+        </w:rPr>
+        <w:t>_upload</w:t>
+      </w:r>
+      <w:proofErr w:type="spellEnd"/>
+      <w:r>
+        <w:rPr>
+          <w:rFonts w:ascii="Calibri" w:eastAsia="Times New Roman" w:hAnsi="Calibri" w:cs="Calibri"/>
+          <w:bdr w:val="none" w:sz="0" w:space="0" w:color="auto"/>
+        </w:rPr>
+        <w:t xml:space="preserve"> %}</w:t>
+      </w:r>
+      <w:r>
+        <w:rPr>
+          <w:rFonts w:ascii="Segoe UI" w:eastAsia="Times New Roman" w:hAnsi="Segoe UI" w:cs="Segoe UI"/>
+          <w:sz w:val="21"/>
+          <w:szCs w:val="21"/>
+          <w:bdr w:val="none" w:sz="0" w:space="0" w:color="auto"/>
+        </w:rPr>
+        <w:t xml:space="preserve"> </w:t>
       </w:r>
     </w:p>
     <w:p>
@@ -1957,23 +2008,61 @@
           <w:between w:val="none" w:sz="0" w:space="0" w:color="auto"/>
           <w:bar w:val="none" w:sz="0" w:color="auto"/>
         </w:pBdr>
-        <w:spacing w:line="480" w:lineRule="auto"/>
-        <w:textAlignment w:val="baseline"/>
-        <w:rPr>
-          <w:rFonts w:ascii="Calibri" w:eastAsia="Times New Roman" w:hAnsi="Calibri" w:cs="Calibri"/>
-          <w:color w:val="000000"/>
-          <w:sz w:val="20"/>
-          <w:szCs w:val="20"/>
-        </w:rPr>
-      </w:pPr>
-      <w:r>
-        <w:rPr>
-          <w:rFonts w:ascii="Calibri" w:eastAsia="Times New Roman" w:hAnsi="Calibri" w:cs="Calibri"/>
-          <w:color w:val="000000"/>
-          <w:sz w:val="20"/>
-          <w:szCs w:val="20"/>
-        </w:rPr>
-        <w:t>_____________________________________________________________________</w:t>
+        <w:spacing w:before="100" w:beforeAutospacing="1" w:after="100" w:afterAutospacing="1"/>
+        <w:rPr>
+          <w:rFonts w:ascii="Segoe UI" w:eastAsia="Times New Roman" w:hAnsi="Segoe UI" w:cs="Segoe UI"/>
+          <w:sz w:val="21"/>
+          <w:szCs w:val="21"/>
+          <w:bdr w:val="none" w:sz="0" w:space="0" w:color="auto"/>
+        </w:rPr>
+      </w:pPr>
+      <w:proofErr w:type="gramStart"/>
+      <w:r>
+        <w:rPr>
+          <w:rFonts w:ascii="Calibri" w:eastAsia="Times New Roman" w:hAnsi="Calibri" w:cs="Calibri"/>
+          <w:bdr w:val="none" w:sz="0" w:space="0" w:color="auto"/>
+        </w:rPr>
+        <w:t xml:space="preserve">{{ </w:t>
+      </w:r>
+      <w:proofErr w:type="spellStart"/>
+      <w:r>
+        <w:rPr>
+          <w:rFonts w:ascii="Calibri" w:eastAsia="Times New Roman" w:hAnsi="Calibri" w:cs="Calibri"/>
+          <w:bdr w:val="none" w:sz="0" w:space="0" w:color="auto"/>
+        </w:rPr>
+        <w:t>doc</w:t>
+      </w:r>
+      <w:proofErr w:type="gramEnd"/>
+      <w:r>
+        <w:rPr>
+          <w:rFonts w:ascii="Calibri" w:eastAsia="Times New Roman" w:hAnsi="Calibri" w:cs="Calibri"/>
+          <w:bdr w:val="none" w:sz="0" w:space="0" w:color="auto"/>
+        </w:rPr>
+        <w:t>.</w:t>
+      </w:r>
+      <w:r>
+        <w:rPr>
+          <w:rFonts w:ascii="Calibri" w:eastAsia="Times New Roman" w:hAnsi="Calibri" w:cs="Calibri"/>
+          <w:bdr w:val="none" w:sz="0" w:space="0" w:color="auto"/>
+        </w:rPr>
+        <w:t>filename</w:t>
+      </w:r>
+      <w:proofErr w:type="spellEnd"/>
+      <w:r>
+        <w:rPr>
+          <w:rFonts w:ascii="Calibri" w:eastAsia="Times New Roman" w:hAnsi="Calibri" w:cs="Calibri"/>
+          <w:bdr w:val="none" w:sz="0" w:space="0" w:color="auto"/>
+        </w:rPr>
+        <w:t xml:space="preserve"> }}</w:t>
+      </w:r>
+      <w:r>
+        <w:rPr>
+          <w:rFonts w:ascii="Segoe UI" w:eastAsia="Times New Roman" w:hAnsi="Segoe UI" w:cs="Segoe UI"/>
+          <w:sz w:val="21"/>
+          <w:szCs w:val="21"/>
+          <w:bdr w:val="none" w:sz="0" w:space="0" w:color="auto"/>
+        </w:rPr>
+        <w:t xml:space="preserve"> </w:t>
       </w:r>
     </w:p>
     <w:p>
@@ -1990,23 +2079,45 @@
           <w:between w:val="none" w:sz="0" w:space="0" w:color="auto"/>
           <w:bar w:val="none" w:sz="0" w:color="auto"/>
         </w:pBdr>
-        <w:spacing w:line="480" w:lineRule="auto"/>
-        <w:textAlignment w:val="baseline"/>
-        <w:rPr>
-          <w:rFonts w:ascii="Calibri" w:eastAsia="Times New Roman" w:hAnsi="Calibri" w:cs="Calibri"/>
-          <w:color w:val="000000"/>
-          <w:sz w:val="20"/>
-          <w:szCs w:val="20"/>
-        </w:rPr>
-      </w:pPr>
-      <w:r>
-        <w:rPr>
-          <w:rFonts w:ascii="Calibri" w:eastAsia="Times New Roman" w:hAnsi="Calibri" w:cs="Calibri"/>
-          <w:color w:val="000000"/>
-          <w:sz w:val="20"/>
-          <w:szCs w:val="20"/>
-        </w:rPr>
-        <w:t>_____________________________________________________________________</w:t>
+        <w:spacing w:before="100" w:beforeAutospacing="1" w:after="100" w:afterAutospacing="1"/>
+        <w:rPr>
+          <w:rFonts w:ascii="Segoe UI" w:eastAsia="Times New Roman" w:hAnsi="Segoe UI" w:cs="Segoe UI"/>
+          <w:sz w:val="21"/>
+          <w:szCs w:val="21"/>
+          <w:bdr w:val="none" w:sz="0" w:space="0" w:color="auto"/>
+        </w:rPr>
+      </w:pPr>
+      <w:r>
+        <w:rPr>
+          <w:rFonts w:ascii="Calibri" w:eastAsia="Times New Roman" w:hAnsi="Calibri" w:cs="Calibri"/>
+          <w:bdr w:val="none" w:sz="0" w:space="0" w:color="auto"/>
+        </w:rPr>
+        <w:t xml:space="preserve">{%p </w:t>
+      </w:r>
+      <w:proofErr w:type="spellStart"/>
+      <w:r>
+        <w:rPr>
+          <w:rFonts w:ascii="Calibri" w:eastAsia="Times New Roman" w:hAnsi="Calibri" w:cs="Calibri"/>
+          <w:bdr w:val="none" w:sz="0" w:space="0" w:color="auto"/>
+        </w:rPr>
+        <w:t>endfor</w:t>
+      </w:r>
+      <w:proofErr w:type="spellEnd"/>
+      <w:r>
+        <w:rPr>
+          <w:rFonts w:ascii="Calibri" w:eastAsia="Times New Roman" w:hAnsi="Calibri" w:cs="Calibri"/>
+          <w:bdr w:val="none" w:sz="0" w:space="0" w:color="auto"/>
+        </w:rPr>
+        <w:t xml:space="preserve"> %}</w:t>
+      </w:r>
+      <w:r>
+        <w:rPr>
+          <w:rFonts w:ascii="Segoe UI" w:eastAsia="Times New Roman" w:hAnsi="Segoe UI" w:cs="Segoe UI"/>
+          <w:sz w:val="21"/>
+          <w:szCs w:val="21"/>
+          <w:bdr w:val="none" w:sz="0" w:space="0" w:color="auto"/>
+        </w:rPr>
+        <w:t xml:space="preserve"> </w:t>
       </w:r>
     </w:p>
     <w:p>
@@ -2023,155 +2134,29 @@
           <w:between w:val="none" w:sz="0" w:space="0" w:color="auto"/>
           <w:bar w:val="none" w:sz="0" w:color="auto"/>
         </w:pBdr>
-        <w:spacing w:line="480" w:lineRule="auto"/>
-        <w:textAlignment w:val="baseline"/>
-        <w:rPr>
-          <w:rFonts w:ascii="Calibri" w:eastAsia="Times New Roman" w:hAnsi="Calibri" w:cs="Calibri"/>
-          <w:color w:val="000000"/>
-          <w:sz w:val="20"/>
-          <w:szCs w:val="20"/>
-        </w:rPr>
-      </w:pPr>
-      <w:r>
-        <w:rPr>
-          <w:rFonts w:ascii="Calibri" w:eastAsia="Times New Roman" w:hAnsi="Calibri" w:cs="Calibri"/>
-          <w:color w:val="000000"/>
-          <w:sz w:val="20"/>
-          <w:szCs w:val="20"/>
-        </w:rPr>
-        <w:t>_____________________________________________________________________</w:t>
-      </w:r>
-    </w:p>
-    <w:p>
-      <w:pPr>
-        <w:numPr>
-          <w:ilvl w:val="0"/>
-          <w:numId w:val="1"/>
-        </w:numPr>
-        <w:pBdr>
-          <w:top w:val="none" w:sz="0" w:space="0" w:color="auto"/>
-          <w:left w:val="none" w:sz="0" w:space="0" w:color="auto"/>
-          <w:bottom w:val="none" w:sz="0" w:space="0" w:color="auto"/>
-          <w:right w:val="none" w:sz="0" w:space="0" w:color="auto"/>
-          <w:between w:val="none" w:sz="0" w:space="0" w:color="auto"/>
-          <w:bar w:val="none" w:sz="0" w:color="auto"/>
-        </w:pBdr>
-        <w:spacing w:line="480" w:lineRule="auto"/>
-        <w:textAlignment w:val="baseline"/>
-        <w:rPr>
-          <w:rFonts w:ascii="Calibri" w:eastAsia="Times New Roman" w:hAnsi="Calibri" w:cs="Calibri"/>
-          <w:color w:val="000000"/>
-          <w:sz w:val="20"/>
-          <w:szCs w:val="20"/>
-        </w:rPr>
-      </w:pPr>
-      <w:r>
-        <w:rPr>
-          <w:rFonts w:ascii="Calibri" w:eastAsia="Times New Roman" w:hAnsi="Calibri" w:cs="Calibri"/>
-          <w:color w:val="000000"/>
-          <w:sz w:val="20"/>
-          <w:szCs w:val="20"/>
-        </w:rPr>
-        <w:t>_____________________________________________________________________</w:t>
-      </w:r>
-    </w:p>
-    <w:p>
-      <w:pPr>
-        <w:numPr>
-          <w:ilvl w:val="0"/>
-          <w:numId w:val="1"/>
-        </w:numPr>
-        <w:pBdr>
-          <w:top w:val="none" w:sz="0" w:space="0" w:color="auto"/>
-          <w:left w:val="none" w:sz="0" w:space="0" w:color="auto"/>
-          <w:bottom w:val="none" w:sz="0" w:space="0" w:color="auto"/>
-          <w:right w:val="none" w:sz="0" w:space="0" w:color="auto"/>
-          <w:between w:val="none" w:sz="0" w:space="0" w:color="auto"/>
-          <w:bar w:val="none" w:sz="0" w:color="auto"/>
-        </w:pBdr>
-        <w:spacing w:line="480" w:lineRule="auto"/>
-        <w:textAlignment w:val="baseline"/>
-        <w:rPr>
-          <w:rFonts w:ascii="Calibri" w:eastAsia="Times New Roman" w:hAnsi="Calibri" w:cs="Calibri"/>
-          <w:color w:val="000000"/>
-          <w:sz w:val="20"/>
-          <w:szCs w:val="20"/>
-        </w:rPr>
-      </w:pPr>
-      <w:r>
-        <w:rPr>
-          <w:rFonts w:ascii="Calibri" w:eastAsia="Times New Roman" w:hAnsi="Calibri" w:cs="Calibri"/>
-          <w:color w:val="000000"/>
-          <w:sz w:val="20"/>
-          <w:szCs w:val="20"/>
-        </w:rPr>
-        <w:t>_____________________________________________________________________</w:t>
-      </w:r>
-    </w:p>
-    <w:p>
-      <w:pPr>
-        <w:numPr>
-          <w:ilvl w:val="0"/>
-          <w:numId w:val="1"/>
-        </w:numPr>
-        <w:pBdr>
-          <w:top w:val="none" w:sz="0" w:space="0" w:color="auto"/>
-          <w:left w:val="none" w:sz="0" w:space="0" w:color="auto"/>
-          <w:bottom w:val="none" w:sz="0" w:space="0" w:color="auto"/>
-          <w:right w:val="none" w:sz="0" w:space="0" w:color="auto"/>
-          <w:between w:val="none" w:sz="0" w:space="0" w:color="auto"/>
-          <w:bar w:val="none" w:sz="0" w:color="auto"/>
-        </w:pBdr>
-        <w:spacing w:line="480" w:lineRule="auto"/>
-        <w:textAlignment w:val="baseline"/>
-        <w:rPr>
-          <w:rFonts w:ascii="Calibri" w:eastAsia="Times New Roman" w:hAnsi="Calibri" w:cs="Calibri"/>
-          <w:color w:val="000000"/>
-          <w:sz w:val="20"/>
-          <w:szCs w:val="20"/>
-        </w:rPr>
-      </w:pPr>
-      <w:r>
-        <w:rPr>
-          <w:rFonts w:ascii="Calibri" w:eastAsia="Times New Roman" w:hAnsi="Calibri" w:cs="Calibri"/>
-          <w:color w:val="000000"/>
-          <w:sz w:val="20"/>
-          <w:szCs w:val="20"/>
-        </w:rPr>
-        <w:t>_____________________________________________________________________</w:t>
-      </w:r>
-    </w:p>
-    <w:p>
-      <w:pPr>
-        <w:numPr>
-          <w:ilvl w:val="0"/>
-          <w:numId w:val="1"/>
-        </w:numPr>
-        <w:pBdr>
-          <w:top w:val="none" w:sz="0" w:space="0" w:color="auto"/>
-          <w:left w:val="none" w:sz="0" w:space="0" w:color="auto"/>
-          <w:bottom w:val="none" w:sz="0" w:space="0" w:color="auto"/>
-          <w:right w:val="none" w:sz="0" w:space="0" w:color="auto"/>
-          <w:between w:val="none" w:sz="0" w:space="0" w:color="auto"/>
-          <w:bar w:val="none" w:sz="0" w:color="auto"/>
-        </w:pBdr>
-        <w:spacing w:line="480" w:lineRule="auto"/>
-        <w:textAlignment w:val="baseline"/>
-        <w:rPr>
-          <w:rFonts w:ascii="Calibri" w:eastAsia="Times New Roman" w:hAnsi="Calibri" w:cs="Calibri"/>
-          <w:color w:val="000000"/>
-          <w:sz w:val="20"/>
-          <w:szCs w:val="20"/>
-        </w:rPr>
-      </w:pPr>
-      <w:r>
-        <w:rPr>
-          <w:rFonts w:ascii="Calibri" w:eastAsia="Times New Roman" w:hAnsi="Calibri" w:cs="Calibri"/>
-          <w:color w:val="000000"/>
-          <w:sz w:val="20"/>
-          <w:szCs w:val="20"/>
-        </w:rPr>
-        <w:t>_____________________________________________________________________</w:t>
+        <w:spacing w:before="100" w:beforeAutospacing="1" w:after="100" w:afterAutospacing="1"/>
+        <w:rPr>
+          <w:rFonts w:ascii="Segoe UI" w:eastAsia="Times New Roman" w:hAnsi="Segoe UI" w:cs="Segoe UI"/>
+          <w:sz w:val="21"/>
+          <w:szCs w:val="21"/>
+          <w:bdr w:val="none" w:sz="0" w:space="0" w:color="auto"/>
+        </w:rPr>
+      </w:pPr>
+      <w:r>
+        <w:rPr>
+          <w:rFonts w:ascii="Calibri" w:eastAsia="Times New Roman" w:hAnsi="Calibri" w:cs="Calibri"/>
+          <w:bdr w:val="none" w:sz="0" w:space="0" w:color="auto"/>
+        </w:rPr>
+        <w:t>{%p endif %}</w:t>
+      </w:r>
+      <w:r>
+        <w:rPr>
+          <w:rFonts w:ascii="Segoe UI" w:eastAsia="Times New Roman" w:hAnsi="Segoe UI" w:cs="Segoe UI"/>
+          <w:sz w:val="21"/>
+          <w:szCs w:val="21"/>
+          <w:bdr w:val="none" w:sz="0" w:space="0" w:color="auto"/>
+        </w:rPr>
+        <w:t xml:space="preserve"> </w:t>
       </w:r>
     </w:p>
     <w:p>
@@ -2195,7 +2180,7 @@
 </file>
 
 <file path=word/endnotes.xml><?xml version="1.0" encoding="utf-8"?>
-<w:endnotes xmlns:wpc="http://schemas.microsoft.com/office/word/2010/wordprocessingCanvas" xmlns:cx="http://schemas.microsoft.com/office/drawing/2014/chartex" xmlns:cx1="http://schemas.microsoft.com/office/drawing/2015/9/8/chartex" xmlns:cx2="http://schemas.microsoft.com/office/drawing/2015/10/21/chartex" xmlns:cx3="http://schemas.microsoft.com/office/drawing/2016/5/9/chartex" xmlns:cx4="http://schemas.microsoft.com/office/drawing/2016/5/10/chartex" xmlns:cx5="http://schemas.microsoft.com/office/drawing/2016/5/11/chartex" xmlns:cx6="http://schemas.microsoft.com/office/drawing/2016/5/12/chartex" xmlns:cx7="http://schemas.microsoft.com/office/drawing/2016/5/13/chartex" xmlns:cx8="http://schemas.microsoft.com/office/drawing/2016/5/14/chartex" xmlns:mc="http://schemas.openxmlformats.org/markup-compatibility/2006" xmlns:aink="http://schemas.microsoft.com/office/drawing/2016/ink" xmlns:am3d="http://schemas.microsoft.com/office/drawing/2017/model3d" xmlns:o="urn:schemas-microsoft-com:office:office" xmlns:r="http://schemas.openxmlformats.org/officeDocument/2006/relationships" xmlns:m="http://schemas.openxmlformats.org/officeDocument/2006/math" xmlns:v="urn:schemas-microsoft-com:vml" xmlns:wp14="http://schemas.microsoft.com/office/word/2010/wordprocessingDrawing" xmlns:wp="http://schemas.openxmlformats.org/drawingml/2006/wordprocessingDrawing" xmlns:w10="urn:schemas-microsoft-com:office:word" xmlns:w="http://schemas.openxmlformats.org/wordprocessingml/2006/main" xmlns:w14="http://schemas.microsoft.com/office/word/2010/wordml" xmlns:w15="http://schemas.microsoft.com/office/word/2012/wordml" xmlns:w16cex="http://schemas.microsoft.com/office/word/2018/wordml/cex" xmlns:w16cid="http://schemas.microsoft.com/office/word/2016/wordml/cid" xmlns:w16="http://schemas.microsoft.com/office/word/2018/wordml" xmlns:w16se="http://schemas.microsoft.com/office/word/2015/wordml/symex" xmlns:wpg="http://schemas.microsoft.com/office/word/2010/wordprocessingGroup" xmlns:wpi="http://schemas.microsoft.com/office/word/2010/wordprocessingInk" xmlns:wne="http://schemas.microsoft.com/office/word/2006/wordml" xmlns:wps="http://schemas.microsoft.com/office/word/2010/wordprocessingShape" mc:Ignorable="w14 w15 w16se w16cid w16 w16cex wp14">
+<w:endnotes xmlns:wpc="http://schemas.microsoft.com/office/word/2010/wordprocessingCanvas" xmlns:cx="http://schemas.microsoft.com/office/drawing/2014/chartex" xmlns:cx1="http://schemas.microsoft.com/office/drawing/2015/9/8/chartex" xmlns:cx2="http://schemas.microsoft.com/office/drawing/2015/10/21/chartex" xmlns:cx3="http://schemas.microsoft.com/office/drawing/2016/5/9/chartex" xmlns:cx4="http://schemas.microsoft.com/office/drawing/2016/5/10/chartex" xmlns:cx5="http://schemas.microsoft.com/office/drawing/2016/5/11/chartex" xmlns:cx6="http://schemas.microsoft.com/office/drawing/2016/5/12/chartex" xmlns:cx7="http://schemas.microsoft.com/office/drawing/2016/5/13/chartex" xmlns:cx8="http://schemas.microsoft.com/office/drawing/2016/5/14/chartex" xmlns:mc="http://schemas.openxmlformats.org/markup-compatibility/2006" xmlns:aink="http://schemas.microsoft.com/office/drawing/2016/ink" xmlns:am3d="http://schemas.microsoft.com/office/drawing/2017/model3d" xmlns:o="urn:schemas-microsoft-com:office:office" xmlns:r="http://schemas.openxmlformats.org/officeDocument/2006/relationships" xmlns:m="http://schemas.openxmlformats.org/officeDocument/2006/math" xmlns:v="urn:schemas-microsoft-com:vml" xmlns:wp14="http://schemas.microsoft.com/office/word/2010/wordprocessingDrawing" xmlns:wp="http://schemas.openxmlformats.org/drawingml/2006/wordprocessingDrawing" xmlns:w10="urn:schemas-microsoft-com:office:word" xmlns:w="http://schemas.openxmlformats.org/wordprocessingml/2006/main" xmlns:w14="http://schemas.microsoft.com/office/word/2010/wordml" xmlns:w15="http://schemas.microsoft.com/office/word/2012/wordml" xmlns:w16cex="http://schemas.microsoft.com/office/word/2018/wordml/cex" xmlns:w16cid="http://schemas.microsoft.com/office/word/2016/wordml/cid" xmlns:w16="http://schemas.microsoft.com/office/word/2018/wordml" xmlns:w16sdtdh="http://schemas.microsoft.com/office/word/2020/wordml/sdtdatahash" xmlns:w16se="http://schemas.microsoft.com/office/word/2015/wordml/symex" xmlns:wpg="http://schemas.microsoft.com/office/word/2010/wordprocessingGroup" xmlns:wpi="http://schemas.microsoft.com/office/word/2010/wordprocessingInk" xmlns:wne="http://schemas.microsoft.com/office/word/2006/wordml" xmlns:wps="http://schemas.microsoft.com/office/word/2010/wordprocessingShape" mc:Ignorable="w14 w15 w16se w16cid w16 w16cex w16sdtdh wp14">
   <w:endnote w:type="separator" w:id="-1">
     <w:p>
       <w:r>
@@ -2214,7 +2199,7 @@
 </file>
 
 <file path=word/footer1.xml><?xml version="1.0" encoding="utf-8"?>
-<w:ftr xmlns:wpc="http://schemas.microsoft.com/office/word/2010/wordprocessingCanvas" xmlns:cx="http://schemas.microsoft.com/office/drawing/2014/chartex" xmlns:cx1="http://schemas.microsoft.com/office/drawing/2015/9/8/chartex" xmlns:cx2="http://schemas.microsoft.com/office/drawing/2015/10/21/chartex" xmlns:cx3="http://schemas.microsoft.com/office/drawing/2016/5/9/chartex" xmlns:cx4="http://schemas.microsoft.com/office/drawing/2016/5/10/chartex" xmlns:cx5="http://schemas.microsoft.com/office/drawing/2016/5/11/chartex" xmlns:cx6="http://schemas.microsoft.com/office/drawing/2016/5/12/chartex" xmlns:cx7="http://schemas.microsoft.com/office/drawing/2016/5/13/chartex" xmlns:cx8="http://schemas.microsoft.com/office/drawing/2016/5/14/chartex" xmlns:mc="http://schemas.openxmlformats.org/markup-compatibility/2006" xmlns:aink="http://schemas.microsoft.com/office/drawing/2016/ink" xmlns:am3d="http://schemas.microsoft.com/office/drawing/2017/model3d" xmlns:o="urn:schemas-microsoft-com:office:office" xmlns:r="http://schemas.openxmlformats.org/officeDocument/2006/relationships" xmlns:m="http://schemas.openxmlformats.org/officeDocument/2006/math" xmlns:v="urn:schemas-microsoft-com:vml" xmlns:wp14="http://schemas.microsoft.com/office/word/2010/wordprocessingDrawing" xmlns:wp="http://schemas.openxmlformats.org/drawingml/2006/wordprocessingDrawing" xmlns:w10="urn:schemas-microsoft-com:office:word" xmlns:w="http://schemas.openxmlformats.org/wordprocessingml/2006/main" xmlns:w14="http://schemas.microsoft.com/office/word/2010/wordml" xmlns:w15="http://schemas.microsoft.com/office/word/2012/wordml" xmlns:w16cex="http://schemas.microsoft.com/office/word/2018/wordml/cex" xmlns:w16cid="http://schemas.microsoft.com/office/word/2016/wordml/cid" xmlns:w16="http://schemas.microsoft.com/office/word/2018/wordml" xmlns:w16se="http://schemas.microsoft.com/office/word/2015/wordml/symex" xmlns:wpg="http://schemas.microsoft.com/office/word/2010/wordprocessingGroup" xmlns:wpi="http://schemas.microsoft.com/office/word/2010/wordprocessingInk" xmlns:wne="http://schemas.microsoft.com/office/word/2006/wordml" xmlns:wps="http://schemas.microsoft.com/office/word/2010/wordprocessingShape" mc:Ignorable="w14 w15 w16se w16cid w16 w16cex wp14">
+<w:ftr xmlns:wpc="http://schemas.microsoft.com/office/word/2010/wordprocessingCanvas" xmlns:cx="http://schemas.microsoft.com/office/drawing/2014/chartex" xmlns:cx1="http://schemas.microsoft.com/office/drawing/2015/9/8/chartex" xmlns:cx2="http://schemas.microsoft.com/office/drawing/2015/10/21/chartex" xmlns:cx3="http://schemas.microsoft.com/office/drawing/2016/5/9/chartex" xmlns:cx4="http://schemas.microsoft.com/office/drawing/2016/5/10/chartex" xmlns:cx5="http://schemas.microsoft.com/office/drawing/2016/5/11/chartex" xmlns:cx6="http://schemas.microsoft.com/office/drawing/2016/5/12/chartex" xmlns:cx7="http://schemas.microsoft.com/office/drawing/2016/5/13/chartex" xmlns:cx8="http://schemas.microsoft.com/office/drawing/2016/5/14/chartex" xmlns:mc="http://schemas.openxmlformats.org/markup-compatibility/2006" xmlns:aink="http://schemas.microsoft.com/office/drawing/2016/ink" xmlns:am3d="http://schemas.microsoft.com/office/drawing/2017/model3d" xmlns:o="urn:schemas-microsoft-com:office:office" xmlns:r="http://schemas.openxmlformats.org/officeDocument/2006/relationships" xmlns:m="http://schemas.openxmlformats.org/officeDocument/2006/math" xmlns:v="urn:schemas-microsoft-com:vml" xmlns:wp14="http://schemas.microsoft.com/office/word/2010/wordprocessingDrawing" xmlns:wp="http://schemas.openxmlformats.org/drawingml/2006/wordprocessingDrawing" xmlns:w10="urn:schemas-microsoft-com:office:word" xmlns:w="http://schemas.openxmlformats.org/wordprocessingml/2006/main" xmlns:w14="http://schemas.microsoft.com/office/word/2010/wordml" xmlns:w15="http://schemas.microsoft.com/office/word/2012/wordml" xmlns:w16cex="http://schemas.microsoft.com/office/word/2018/wordml/cex" xmlns:w16cid="http://schemas.microsoft.com/office/word/2016/wordml/cid" xmlns:w16="http://schemas.microsoft.com/office/word/2018/wordml" xmlns:w16sdtdh="http://schemas.microsoft.com/office/word/2020/wordml/sdtdatahash" xmlns:w16se="http://schemas.microsoft.com/office/word/2015/wordml/symex" xmlns:wpg="http://schemas.microsoft.com/office/word/2010/wordprocessingGroup" xmlns:wpi="http://schemas.microsoft.com/office/word/2010/wordprocessingInk" xmlns:wne="http://schemas.microsoft.com/office/word/2006/wordml" xmlns:wps="http://schemas.microsoft.com/office/word/2010/wordprocessingShape" mc:Ignorable="w14 w15 w16se w16cid w16 w16cex w16sdtdh wp14">
   <w:p>
     <w:pPr>
       <w:pStyle w:val="HeaderFooter"/>
@@ -2241,33 +2226,20 @@
     <w:r>
       <w:t>/</w:t>
     </w:r>
-    <w:r>
-      <w:fldChar w:fldCharType="begin"/>
-    </w:r>
-    <w:r>
-      <w:instrText xml:space="preserve"> NUMPAGES </w:instrText>
-    </w:r>
-    <w:r>
-      <w:fldChar w:fldCharType="separate"/>
-    </w:r>
-    <w:r>
-      <w:rPr>
-        <w:noProof/>
-      </w:rPr>
-      <w:t>2</w:t>
-    </w:r>
-    <w:r>
-      <w:rPr>
-        <w:noProof/>
-      </w:rPr>
-      <w:fldChar w:fldCharType="end"/>
-    </w:r>
+    <w:fldSimple w:instr=" NUMPAGES ">
+      <w:r>
+        <w:rPr>
+          <w:noProof/>
+        </w:rPr>
+        <w:t>2</w:t>
+      </w:r>
+    </w:fldSimple>
   </w:p>
 </w:ftr>
 </file>
 
 <file path=word/footnotes.xml><?xml version="1.0" encoding="utf-8"?>
-<w:footnotes xmlns:wpc="http://schemas.microsoft.com/office/word/2010/wordprocessingCanvas" xmlns:cx="http://schemas.microsoft.com/office/drawing/2014/chartex" xmlns:cx1="http://schemas.microsoft.com/office/drawing/2015/9/8/chartex" xmlns:cx2="http://schemas.microsoft.com/office/drawing/2015/10/21/chartex" xmlns:cx3="http://schemas.microsoft.com/office/drawing/2016/5/9/chartex" xmlns:cx4="http://schemas.microsoft.com/office/drawing/2016/5/10/chartex" xmlns:cx5="http://schemas.microsoft.com/office/drawing/2016/5/11/chartex" xmlns:cx6="http://schemas.microsoft.com/office/drawing/2016/5/12/chartex" xmlns:cx7="http://schemas.microsoft.com/office/drawing/2016/5/13/chartex" xmlns:cx8="http://schemas.microsoft.com/office/drawing/2016/5/14/chartex" xmlns:mc="http://schemas.openxmlformats.org/markup-compatibility/2006" xmlns:aink="http://schemas.microsoft.com/office/drawing/2016/ink" xmlns:am3d="http://schemas.microsoft.com/office/drawing/2017/model3d" xmlns:o="urn:schemas-microsoft-com:office:office" xmlns:r="http://schemas.openxmlformats.org/officeDocument/2006/relationships" xmlns:m="http://schemas.openxmlformats.org/officeDocument/2006/math" xmlns:v="urn:schemas-microsoft-com:vml" xmlns:wp14="http://schemas.microsoft.com/office/word/2010/wordprocessingDrawing" xmlns:wp="http://schemas.openxmlformats.org/drawingml/2006/wordprocessingDrawing" xmlns:w10="urn:schemas-microsoft-com:office:word" xmlns:w="http://schemas.openxmlformats.org/wordprocessingml/2006/main" xmlns:w14="http://schemas.microsoft.com/office/word/2010/wordml" xmlns:w15="http://schemas.microsoft.com/office/word/2012/wordml" xmlns:w16cex="http://schemas.microsoft.com/office/word/2018/wordml/cex" xmlns:w16cid="http://schemas.microsoft.com/office/word/2016/wordml/cid" xmlns:w16="http://schemas.microsoft.com/office/word/2018/wordml" xmlns:w16se="http://schemas.microsoft.com/office/word/2015/wordml/symex" xmlns:wpg="http://schemas.microsoft.com/office/word/2010/wordprocessingGroup" xmlns:wpi="http://schemas.microsoft.com/office/word/2010/wordprocessingInk" xmlns:wne="http://schemas.microsoft.com/office/word/2006/wordml" xmlns:wps="http://schemas.microsoft.com/office/word/2010/wordprocessingShape" mc:Ignorable="w14 w15 w16se w16cid w16 w16cex wp14">
+<w:footnotes xmlns:wpc="http://schemas.microsoft.com/office/word/2010/wordprocessingCanvas" xmlns:cx="http://schemas.microsoft.com/office/drawing/2014/chartex" xmlns:cx1="http://schemas.microsoft.com/office/drawing/2015/9/8/chartex" xmlns:cx2="http://schemas.microsoft.com/office/drawing/2015/10/21/chartex" xmlns:cx3="http://schemas.microsoft.com/office/drawing/2016/5/9/chartex" xmlns:cx4="http://schemas.microsoft.com/office/drawing/2016/5/10/chartex" xmlns:cx5="http://schemas.microsoft.com/office/drawing/2016/5/11/chartex" xmlns:cx6="http://schemas.microsoft.com/office/drawing/2016/5/12/chartex" xmlns:cx7="http://schemas.microsoft.com/office/drawing/2016/5/13/chartex" xmlns:cx8="http://schemas.microsoft.com/office/drawing/2016/5/14/chartex" xmlns:mc="http://schemas.openxmlformats.org/markup-compatibility/2006" xmlns:aink="http://schemas.microsoft.com/office/drawing/2016/ink" xmlns:am3d="http://schemas.microsoft.com/office/drawing/2017/model3d" xmlns:o="urn:schemas-microsoft-com:office:office" xmlns:r="http://schemas.openxmlformats.org/officeDocument/2006/relationships" xmlns:m="http://schemas.openxmlformats.org/officeDocument/2006/math" xmlns:v="urn:schemas-microsoft-com:vml" xmlns:wp14="http://schemas.microsoft.com/office/word/2010/wordprocessingDrawing" xmlns:wp="http://schemas.openxmlformats.org/drawingml/2006/wordprocessingDrawing" xmlns:w10="urn:schemas-microsoft-com:office:word" xmlns:w="http://schemas.openxmlformats.org/wordprocessingml/2006/main" xmlns:w14="http://schemas.microsoft.com/office/word/2010/wordml" xmlns:w15="http://schemas.microsoft.com/office/word/2012/wordml" xmlns:w16cex="http://schemas.microsoft.com/office/word/2018/wordml/cex" xmlns:w16cid="http://schemas.microsoft.com/office/word/2016/wordml/cid" xmlns:w16="http://schemas.microsoft.com/office/word/2018/wordml" xmlns:w16sdtdh="http://schemas.microsoft.com/office/word/2020/wordml/sdtdatahash" xmlns:w16se="http://schemas.microsoft.com/office/word/2015/wordml/symex" xmlns:wpg="http://schemas.microsoft.com/office/word/2010/wordprocessingGroup" xmlns:wpi="http://schemas.microsoft.com/office/word/2010/wordprocessingInk" xmlns:wne="http://schemas.microsoft.com/office/word/2006/wordml" xmlns:wps="http://schemas.microsoft.com/office/word/2010/wordprocessingShape" mc:Ignorable="w14 w15 w16se w16cid w16 w16cex w16sdtdh wp14">
   <w:footnote w:type="separator" w:id="-1">
     <w:p>
       <w:r>
@@ -2286,7 +2258,7 @@
 </file>
 
 <file path=word/header1.xml><?xml version="1.0" encoding="utf-8"?>
-<w:hdr xmlns:wpc="http://schemas.microsoft.com/office/word/2010/wordprocessingCanvas" xmlns:cx="http://schemas.microsoft.com/office/drawing/2014/chartex" xmlns:cx1="http://schemas.microsoft.com/office/drawing/2015/9/8/chartex" xmlns:cx2="http://schemas.microsoft.com/office/drawing/2015/10/21/chartex" xmlns:cx3="http://schemas.microsoft.com/office/drawing/2016/5/9/chartex" xmlns:cx4="http://schemas.microsoft.com/office/drawing/2016/5/10/chartex" xmlns:cx5="http://schemas.microsoft.com/office/drawing/2016/5/11/chartex" xmlns:cx6="http://schemas.microsoft.com/office/drawing/2016/5/12/chartex" xmlns:cx7="http://schemas.microsoft.com/office/drawing/2016/5/13/chartex" xmlns:cx8="http://schemas.microsoft.com/office/drawing/2016/5/14/chartex" xmlns:mc="http://schemas.openxmlformats.org/markup-compatibility/2006" xmlns:aink="http://schemas.microsoft.com/office/drawing/2016/ink" xmlns:am3d="http://schemas.microsoft.com/office/drawing/2017/model3d" xmlns:o="urn:schemas-microsoft-com:office:office" xmlns:r="http://schemas.openxmlformats.org/officeDocument/2006/relationships" xmlns:m="http://schemas.openxmlformats.org/officeDocument/2006/math" xmlns:v="urn:schemas-microsoft-com:vml" xmlns:wp14="http://schemas.microsoft.com/office/word/2010/wordprocessingDrawing" xmlns:wp="http://schemas.openxmlformats.org/drawingml/2006/wordprocessingDrawing" xmlns:w10="urn:schemas-microsoft-com:office:word" xmlns:w="http://schemas.openxmlformats.org/wordprocessingml/2006/main" xmlns:w14="http://schemas.microsoft.com/office/word/2010/wordml" xmlns:w15="http://schemas.microsoft.com/office/word/2012/wordml" xmlns:w16cex="http://schemas.microsoft.com/office/word/2018/wordml/cex" xmlns:w16cid="http://schemas.microsoft.com/office/word/2016/wordml/cid" xmlns:w16="http://schemas.microsoft.com/office/word/2018/wordml" xmlns:w16se="http://schemas.microsoft.com/office/word/2015/wordml/symex" xmlns:wpg="http://schemas.microsoft.com/office/word/2010/wordprocessingGroup" xmlns:wpi="http://schemas.microsoft.com/office/word/2010/wordprocessingInk" xmlns:wne="http://schemas.microsoft.com/office/word/2006/wordml" xmlns:wps="http://schemas.microsoft.com/office/word/2010/wordprocessingShape" mc:Ignorable="w14 w15 w16se w16cid w16 w16cex wp14">
+<w:hdr xmlns:wpc="http://schemas.microsoft.com/office/word/2010/wordprocessingCanvas" xmlns:cx="http://schemas.microsoft.com/office/drawing/2014/chartex" xmlns:cx1="http://schemas.microsoft.com/office/drawing/2015/9/8/chartex" xmlns:cx2="http://schemas.microsoft.com/office/drawing/2015/10/21/chartex" xmlns:cx3="http://schemas.microsoft.com/office/drawing/2016/5/9/chartex" xmlns:cx4="http://schemas.microsoft.com/office/drawing/2016/5/10/chartex" xmlns:cx5="http://schemas.microsoft.com/office/drawing/2016/5/11/chartex" xmlns:cx6="http://schemas.microsoft.com/office/drawing/2016/5/12/chartex" xmlns:cx7="http://schemas.microsoft.com/office/drawing/2016/5/13/chartex" xmlns:cx8="http://schemas.microsoft.com/office/drawing/2016/5/14/chartex" xmlns:mc="http://schemas.openxmlformats.org/markup-compatibility/2006" xmlns:aink="http://schemas.microsoft.com/office/drawing/2016/ink" xmlns:am3d="http://schemas.microsoft.com/office/drawing/2017/model3d" xmlns:o="urn:schemas-microsoft-com:office:office" xmlns:r="http://schemas.openxmlformats.org/officeDocument/2006/relationships" xmlns:m="http://schemas.openxmlformats.org/officeDocument/2006/math" xmlns:v="urn:schemas-microsoft-com:vml" xmlns:wp14="http://schemas.microsoft.com/office/word/2010/wordprocessingDrawing" xmlns:wp="http://schemas.openxmlformats.org/drawingml/2006/wordprocessingDrawing" xmlns:w10="urn:schemas-microsoft-com:office:word" xmlns:w="http://schemas.openxmlformats.org/wordprocessingml/2006/main" xmlns:w14="http://schemas.microsoft.com/office/word/2010/wordml" xmlns:w15="http://schemas.microsoft.com/office/word/2012/wordml" xmlns:w16cex="http://schemas.microsoft.com/office/word/2018/wordml/cex" xmlns:w16cid="http://schemas.microsoft.com/office/word/2016/wordml/cid" xmlns:w16="http://schemas.microsoft.com/office/word/2018/wordml" xmlns:w16sdtdh="http://schemas.microsoft.com/office/word/2020/wordml/sdtdatahash" xmlns:w16se="http://schemas.microsoft.com/office/word/2015/wordml/symex" xmlns:wpg="http://schemas.microsoft.com/office/word/2010/wordprocessingGroup" xmlns:wpi="http://schemas.microsoft.com/office/word/2010/wordprocessingInk" xmlns:wne="http://schemas.microsoft.com/office/word/2006/wordml" xmlns:wps="http://schemas.microsoft.com/office/word/2010/wordprocessingShape" mc:Ignorable="w14 w15 w16se w16cid w16 w16cex w16sdtdh wp14">
   <w:p>
     <w:pPr>
       <w:pStyle w:val="HeaderFooter"/>
@@ -2296,8 +2268,121 @@
 </file>
 
 <file path=word/numbering.xml><?xml version="1.0" encoding="utf-8"?>
-<w:numbering xmlns:wpc="http://schemas.microsoft.com/office/word/2010/wordprocessingCanvas" xmlns:cx="http://schemas.microsoft.com/office/drawing/2014/chartex" xmlns:cx1="http://schemas.microsoft.com/office/drawing/2015/9/8/chartex" xmlns:cx2="http://schemas.microsoft.com/office/drawing/2015/10/21/chartex" xmlns:cx3="http://schemas.microsoft.com/office/drawing/2016/5/9/chartex" xmlns:cx4="http://schemas.microsoft.com/office/drawing/2016/5/10/chartex" xmlns:cx5="http://schemas.microsoft.com/office/drawing/2016/5/11/chartex" xmlns:cx6="http://schemas.microsoft.com/office/drawing/2016/5/12/chartex" xmlns:cx7="http://schemas.microsoft.com/office/drawing/2016/5/13/chartex" xmlns:cx8="http://schemas.microsoft.com/office/drawing/2016/5/14/chartex" xmlns:mc="http://schemas.openxmlformats.org/markup-compatibility/2006" xmlns:aink="http://schemas.microsoft.com/office/drawing/2016/ink" xmlns:am3d="http://schemas.microsoft.com/office/drawing/2017/model3d" xmlns:o="urn:schemas-microsoft-com:office:office" xmlns:r="http://schemas.openxmlformats.org/officeDocument/2006/relationships" xmlns:m="http://schemas.openxmlformats.org/officeDocument/2006/math" xmlns:v="urn:schemas-microsoft-com:vml" xmlns:wp14="http://schemas.microsoft.com/office/word/2010/wordprocessingDrawing" xmlns:wp="http://schemas.openxmlformats.org/drawingml/2006/wordprocessingDrawing" xmlns:w10="urn:schemas-microsoft-com:office:word" xmlns:w="http://schemas.openxmlformats.org/wordprocessingml/2006/main" xmlns:w14="http://schemas.microsoft.com/office/word/2010/wordml" xmlns:w15="http://schemas.microsoft.com/office/word/2012/wordml" xmlns:w16cex="http://schemas.microsoft.com/office/word/2018/wordml/cex" xmlns:w16cid="http://schemas.microsoft.com/office/word/2016/wordml/cid" xmlns:w16="http://schemas.microsoft.com/office/word/2018/wordml" xmlns:w16se="http://schemas.microsoft.com/office/word/2015/wordml/symex" xmlns:wpg="http://schemas.microsoft.com/office/word/2010/wordprocessingGroup" xmlns:wpi="http://schemas.microsoft.com/office/word/2010/wordprocessingInk" xmlns:wne="http://schemas.microsoft.com/office/word/2006/wordml" xmlns:wps="http://schemas.microsoft.com/office/word/2010/wordprocessingShape" mc:Ignorable="w14 w15 w16se w16cid w16 w16cex wp14">
+<w:numbering xmlns:wpc="http://schemas.microsoft.com/office/word/2010/wordprocessingCanvas" xmlns:cx="http://schemas.microsoft.com/office/drawing/2014/chartex" xmlns:cx1="http://schemas.microsoft.com/office/drawing/2015/9/8/chartex" xmlns:cx2="http://schemas.microsoft.com/office/drawing/2015/10/21/chartex" xmlns:cx3="http://schemas.microsoft.com/office/drawing/2016/5/9/chartex" xmlns:cx4="http://schemas.microsoft.com/office/drawing/2016/5/10/chartex" xmlns:cx5="http://schemas.microsoft.com/office/drawing/2016/5/11/chartex" xmlns:cx6="http://schemas.microsoft.com/office/drawing/2016/5/12/chartex" xmlns:cx7="http://schemas.microsoft.com/office/drawing/2016/5/13/chartex" xmlns:cx8="http://schemas.microsoft.com/office/drawing/2016/5/14/chartex" xmlns:mc="http://schemas.openxmlformats.org/markup-compatibility/2006" xmlns:aink="http://schemas.microsoft.com/office/drawing/2016/ink" xmlns:am3d="http://schemas.microsoft.com/office/drawing/2017/model3d" xmlns:o="urn:schemas-microsoft-com:office:office" xmlns:r="http://schemas.openxmlformats.org/officeDocument/2006/relationships" xmlns:m="http://schemas.openxmlformats.org/officeDocument/2006/math" xmlns:v="urn:schemas-microsoft-com:vml" xmlns:wp14="http://schemas.microsoft.com/office/word/2010/wordprocessingDrawing" xmlns:wp="http://schemas.openxmlformats.org/drawingml/2006/wordprocessingDrawing" xmlns:w10="urn:schemas-microsoft-com:office:word" xmlns:w="http://schemas.openxmlformats.org/wordprocessingml/2006/main" xmlns:w14="http://schemas.microsoft.com/office/word/2010/wordml" xmlns:w15="http://schemas.microsoft.com/office/word/2012/wordml" xmlns:w16cex="http://schemas.microsoft.com/office/word/2018/wordml/cex" xmlns:w16cid="http://schemas.microsoft.com/office/word/2016/wordml/cid" xmlns:w16="http://schemas.microsoft.com/office/word/2018/wordml" xmlns:w16sdtdh="http://schemas.microsoft.com/office/word/2020/wordml/sdtdatahash" xmlns:w16se="http://schemas.microsoft.com/office/word/2015/wordml/symex" xmlns:wpg="http://schemas.microsoft.com/office/word/2010/wordprocessingGroup" xmlns:wpi="http://schemas.microsoft.com/office/word/2010/wordprocessingInk" xmlns:wne="http://schemas.microsoft.com/office/word/2006/wordml" xmlns:wps="http://schemas.microsoft.com/office/word/2010/wordprocessingShape" mc:Ignorable="w14 w15 w16se w16cid w16 w16cex w16sdtdh wp14">
   <w:abstractNum w:abstractNumId="0" w15:restartNumberingAfterBreak="0">
+    <w:nsid w:val="1C286774"/>
+    <w:multiLevelType w:val="multilevel"/>
+    <w:tmpl w:val="11985D5E"/>
+    <w:lvl w:ilvl="0">
+      <w:start w:val="1"/>
+      <w:numFmt w:val="decimal"/>
+      <w:lvlText w:val="%1."/>
+      <w:lvlJc w:val="left"/>
+      <w:pPr>
+        <w:tabs>
+          <w:tab w:val="num" w:pos="720"/>
+        </w:tabs>
+        <w:ind w:left="720" w:hanging="360"/>
+      </w:pPr>
+    </w:lvl>
+    <w:lvl w:ilvl="1" w:tentative="1">
+      <w:start w:val="1"/>
+      <w:numFmt w:val="decimal"/>
+      <w:lvlText w:val="%2."/>
+      <w:lvlJc w:val="left"/>
+      <w:pPr>
+        <w:tabs>
+          <w:tab w:val="num" w:pos="1440"/>
+        </w:tabs>
+        <w:ind w:left="1440" w:hanging="360"/>
+      </w:pPr>
+    </w:lvl>
+    <w:lvl w:ilvl="2" w:tentative="1">
+      <w:start w:val="1"/>
+      <w:numFmt w:val="decimal"/>
+      <w:lvlText w:val="%3."/>
+      <w:lvlJc w:val="left"/>
+      <w:pPr>
+        <w:tabs>
+          <w:tab w:val="num" w:pos="2160"/>
+        </w:tabs>
+        <w:ind w:left="2160" w:hanging="360"/>
+      </w:pPr>
+    </w:lvl>
+    <w:lvl w:ilvl="3" w:tentative="1">
+      <w:start w:val="1"/>
+      <w:numFmt w:val="decimal"/>
+      <w:lvlText w:val="%4."/>
+      <w:lvlJc w:val="left"/>
+      <w:pPr>
+        <w:tabs>
+          <w:tab w:val="num" w:pos="2880"/>
+        </w:tabs>
+        <w:ind w:left="2880" w:hanging="360"/>
+      </w:pPr>
+    </w:lvl>
+    <w:lvl w:ilvl="4" w:tentative="1">
+      <w:start w:val="1"/>
+      <w:numFmt w:val="decimal"/>
+      <w:lvlText w:val="%5."/>
+      <w:lvlJc w:val="left"/>
+      <w:pPr>
+        <w:tabs>
+          <w:tab w:val="num" w:pos="3600"/>
+        </w:tabs>
+        <w:ind w:left="3600" w:hanging="360"/>
+      </w:pPr>
+    </w:lvl>
+    <w:lvl w:ilvl="5" w:tentative="1">
+      <w:start w:val="1"/>
+      <w:numFmt w:val="decimal"/>
+      <w:lvlText w:val="%6."/>
+      <w:lvlJc w:val="left"/>
+      <w:pPr>
+        <w:tabs>
+          <w:tab w:val="num" w:pos="4320"/>
+        </w:tabs>
+        <w:ind w:left="4320" w:hanging="360"/>
+      </w:pPr>
+    </w:lvl>
+    <w:lvl w:ilvl="6" w:tentative="1">
+      <w:start w:val="1"/>
+      <w:numFmt w:val="decimal"/>
+      <w:lvlText w:val="%7."/>
+      <w:lvlJc w:val="left"/>
+      <w:pPr>
+        <w:tabs>
+          <w:tab w:val="num" w:pos="5040"/>
+        </w:tabs>
+        <w:ind w:left="5040" w:hanging="360"/>
+      </w:pPr>
+    </w:lvl>
+    <w:lvl w:ilvl="7" w:tentative="1">
+      <w:start w:val="1"/>
+      <w:numFmt w:val="decimal"/>
+      <w:lvlText w:val="%8."/>
+      <w:lvlJc w:val="left"/>
+      <w:pPr>
+        <w:tabs>
+          <w:tab w:val="num" w:pos="5760"/>
+        </w:tabs>
+        <w:ind w:left="5760" w:hanging="360"/>
+      </w:pPr>
+    </w:lvl>
+    <w:lvl w:ilvl="8" w:tentative="1">
+      <w:start w:val="1"/>
+      <w:numFmt w:val="decimal"/>
+      <w:lvlText w:val="%9."/>
+      <w:lvlJc w:val="left"/>
+      <w:pPr>
+        <w:tabs>
+          <w:tab w:val="num" w:pos="6480"/>
+        </w:tabs>
+        <w:ind w:left="6480" w:hanging="360"/>
+      </w:pPr>
+    </w:lvl>
+  </w:abstractNum>
+  <w:abstractNum w:abstractNumId="1" w15:restartNumberingAfterBreak="0">
     <w:nsid w:val="507B35C9"/>
     <w:multiLevelType w:val="multilevel"/>
     <w:tmpl w:val="B8D09516"/>
@@ -2415,13 +2500,16 @@
     </w:lvl>
   </w:abstractNum>
   <w:num w:numId="1">
+    <w:abstractNumId w:val="1"/>
+  </w:num>
+  <w:num w:numId="2">
     <w:abstractNumId w:val="0"/>
   </w:num>
 </w:numbering>
 </file>
 
 <file path=word/styles.xml><?xml version="1.0" encoding="utf-8"?>
-<w:styles xmlns:mc="http://schemas.openxmlformats.org/markup-compatibility/2006" xmlns:r="http://schemas.openxmlformats.org/officeDocument/2006/relationships" xmlns:w="http://schemas.openxmlformats.org/wordprocessingml/2006/main" xmlns:w14="http://schemas.microsoft.com/office/word/2010/wordml" xmlns:w15="http://schemas.microsoft.com/office/word/2012/wordml" xmlns:w16cex="http://schemas.microsoft.com/office/word/2018/wordml/cex" xmlns:w16cid="http://schemas.microsoft.com/office/word/2016/wordml/cid" xmlns:w16="http://schemas.microsoft.com/office/word/2018/wordml" xmlns:w16se="http://schemas.microsoft.com/office/word/2015/wordml/symex" mc:Ignorable="w14 w15 w16se w16cid w16 w16cex">
+<w:styles xmlns:mc="http://schemas.openxmlformats.org/markup-compatibility/2006" xmlns:r="http://schemas.openxmlformats.org/officeDocument/2006/relationships" xmlns:w="http://schemas.openxmlformats.org/wordprocessingml/2006/main" xmlns:w14="http://schemas.microsoft.com/office/word/2010/wordml" xmlns:w15="http://schemas.microsoft.com/office/word/2012/wordml" xmlns:w16cex="http://schemas.microsoft.com/office/word/2018/wordml/cex" xmlns:w16cid="http://schemas.microsoft.com/office/word/2016/wordml/cid" xmlns:w16="http://schemas.microsoft.com/office/word/2018/wordml" xmlns:w16sdtdh="http://schemas.microsoft.com/office/word/2020/wordml/sdtdatahash" xmlns:w16se="http://schemas.microsoft.com/office/word/2015/wordml/symex" mc:Ignorable="w14 w15 w16se w16cid w16 w16cex w16sdtdh">
   <w:docDefaults>
     <w:rPrDefault>
       <w:rPr>

</xml_diff>

<commit_message>
Changed the format for the trial court question from a text box to a dropdown.
</commit_message>
<xml_diff>
--- a/docassemble/latedocketingstatement/data/templates/late_docketing_statement.docx
+++ b/docassemble/latedocketingstatement/data/templates/late_docketing_statement.docx
@@ -58,8 +58,24 @@
           <w:rFonts w:ascii="Calibri" w:eastAsia="Times New Roman" w:hAnsi="Calibri" w:cs="Calibri"/>
           <w:color w:val="000000"/>
         </w:rPr>
-        <w:t xml:space="preserve"> trial_court_department</w:t>
-      </w:r>
+        <w:t xml:space="preserve"> </w:t>
+      </w:r>
+      <w:proofErr w:type="spellStart"/>
+      <w:r>
+        <w:rPr>
+          <w:rFonts w:ascii="Calibri" w:eastAsia="Times New Roman" w:hAnsi="Calibri" w:cs="Calibri"/>
+          <w:color w:val="000000"/>
+        </w:rPr>
+        <w:t>trial_cour</w:t>
+      </w:r>
+      <w:r>
+        <w:rPr>
+          <w:rFonts w:ascii="Calibri" w:eastAsia="Times New Roman" w:hAnsi="Calibri" w:cs="Calibri"/>
+          <w:color w:val="000000"/>
+        </w:rPr>
+        <w:t>t</w:t>
+      </w:r>
+      <w:proofErr w:type="spellEnd"/>
       <w:r>
         <w:rPr>
           <w:rFonts w:ascii="Calibri" w:eastAsia="Times New Roman" w:hAnsi="Calibri" w:cs="Calibri"/>
@@ -1668,8 +1684,17 @@
           <w:rFonts w:ascii="Calibri" w:eastAsia="Times New Roman" w:hAnsi="Calibri" w:cs="Calibri"/>
           <w:color w:val="000000"/>
         </w:rPr>
-        <w:t xml:space="preserve"> trial_court_department</w:t>
-      </w:r>
+        <w:t xml:space="preserve"> </w:t>
+      </w:r>
+      <w:proofErr w:type="spellStart"/>
+      <w:r>
+        <w:rPr>
+          <w:rFonts w:ascii="Calibri" w:eastAsia="Times New Roman" w:hAnsi="Calibri" w:cs="Calibri"/>
+          <w:color w:val="000000"/>
+        </w:rPr>
+        <w:t>trial_court</w:t>
+      </w:r>
+      <w:proofErr w:type="spellEnd"/>
       <w:r>
         <w:rPr>
           <w:rFonts w:ascii="Calibri" w:eastAsia="Times New Roman" w:hAnsi="Calibri" w:cs="Calibri"/>
@@ -1943,64 +1968,6 @@
           <w:rFonts w:eastAsia="Times New Roman"/>
         </w:rPr>
       </w:pPr>
-      <w:r>
-        <w:rPr>
-          <w:rFonts w:eastAsia="Times New Roman"/>
-        </w:rPr>
-        <w:br/>
-      </w:r>
-    </w:p>
-    <w:p>
-      <w:pPr>
-        <w:pBdr>
-          <w:top w:val="none" w:sz="0" w:space="0" w:color="auto"/>
-          <w:left w:val="none" w:sz="0" w:space="0" w:color="auto"/>
-          <w:bottom w:val="none" w:sz="0" w:space="0" w:color="auto"/>
-          <w:right w:val="none" w:sz="0" w:space="0" w:color="auto"/>
-          <w:between w:val="none" w:sz="0" w:space="0" w:color="auto"/>
-          <w:bar w:val="none" w:sz="0" w:color="auto"/>
-        </w:pBdr>
-        <w:spacing w:line="480" w:lineRule="auto"/>
-        <w:ind w:left="720"/>
-        <w:textAlignment w:val="baseline"/>
-        <w:rPr>
-          <w:rFonts w:ascii="Calibri" w:eastAsia="Times New Roman" w:hAnsi="Calibri" w:cs="Calibri"/>
-          <w:b/>
-          <w:bCs/>
-          <w:color w:val="000000"/>
-          <w:sz w:val="20"/>
-          <w:szCs w:val="20"/>
-        </w:rPr>
-      </w:pPr>
-      <w:r>
-        <w:rPr>
-          <w:rFonts w:ascii="Calibri" w:eastAsia="Times New Roman" w:hAnsi="Calibri" w:cs="Calibri"/>
-          <w:color w:val="000000"/>
-          <w:sz w:val="20"/>
-          <w:szCs w:val="20"/>
-        </w:rPr>
-        <w:t xml:space="preserve">{{ </w:t>
-      </w:r>
-      <w:proofErr w:type="spellStart"/>
-      <w:r>
-        <w:rPr>
-          <w:rFonts w:ascii="Calibri" w:eastAsia="Times New Roman" w:hAnsi="Calibri" w:cs="Calibri"/>
-          <w:color w:val="000000"/>
-          <w:sz w:val="20"/>
-          <w:szCs w:val="20"/>
-        </w:rPr>
-        <w:t>doc_upload</w:t>
-      </w:r>
-      <w:proofErr w:type="spellEnd"/>
-      <w:r>
-        <w:rPr>
-          <w:rFonts w:ascii="Calibri" w:eastAsia="Times New Roman" w:hAnsi="Calibri" w:cs="Calibri"/>
-          <w:color w:val="000000"/>
-          <w:sz w:val="20"/>
-          <w:szCs w:val="20"/>
-        </w:rPr>
-        <w:t xml:space="preserve"> }}</w:t>
-      </w:r>
     </w:p>
     <w:p>
       <w:pPr>
@@ -2288,6 +2255,87 @@
         </w:rPr>
         <w:t xml:space="preserve"> </w:t>
       </w:r>
+    </w:p>
+    <w:p>
+      <w:pPr>
+        <w:pBdr>
+          <w:top w:val="none" w:sz="0" w:space="0" w:color="auto"/>
+          <w:left w:val="none" w:sz="0" w:space="0" w:color="auto"/>
+          <w:bottom w:val="none" w:sz="0" w:space="0" w:color="auto"/>
+          <w:right w:val="none" w:sz="0" w:space="0" w:color="auto"/>
+          <w:between w:val="none" w:sz="0" w:space="0" w:color="auto"/>
+          <w:bar w:val="none" w:sz="0" w:color="auto"/>
+        </w:pBdr>
+        <w:spacing w:before="100" w:beforeAutospacing="1" w:after="100" w:afterAutospacing="1"/>
+        <w:rPr>
+          <w:rFonts w:ascii="Segoe UI" w:eastAsia="Times New Roman" w:hAnsi="Segoe UI" w:cs="Segoe UI"/>
+          <w:sz w:val="21"/>
+          <w:szCs w:val="21"/>
+          <w:bdr w:val="none" w:sz="0" w:space="0" w:color="auto"/>
+        </w:rPr>
+      </w:pPr>
+    </w:p>
+    <w:p>
+      <w:pPr>
+        <w:pBdr>
+          <w:top w:val="none" w:sz="0" w:space="0" w:color="auto"/>
+          <w:left w:val="none" w:sz="0" w:space="0" w:color="auto"/>
+          <w:bottom w:val="none" w:sz="0" w:space="0" w:color="auto"/>
+          <w:right w:val="none" w:sz="0" w:space="0" w:color="auto"/>
+          <w:between w:val="none" w:sz="0" w:space="0" w:color="auto"/>
+          <w:bar w:val="none" w:sz="0" w:color="auto"/>
+        </w:pBdr>
+        <w:spacing w:line="480" w:lineRule="auto"/>
+        <w:textAlignment w:val="baseline"/>
+        <w:rPr>
+          <w:rFonts w:ascii="Calibri" w:eastAsia="Times New Roman" w:hAnsi="Calibri" w:cs="Calibri"/>
+          <w:b/>
+          <w:bCs/>
+          <w:color w:val="000000"/>
+        </w:rPr>
+      </w:pPr>
+      <w:r>
+        <w:rPr>
+          <w:rFonts w:ascii="Calibri" w:eastAsia="Times New Roman" w:hAnsi="Calibri" w:cs="Calibri"/>
+          <w:color w:val="000000"/>
+        </w:rPr>
+        <w:t xml:space="preserve">{{ </w:t>
+      </w:r>
+      <w:proofErr w:type="spellStart"/>
+      <w:r>
+        <w:rPr>
+          <w:rFonts w:ascii="Calibri" w:eastAsia="Times New Roman" w:hAnsi="Calibri" w:cs="Calibri"/>
+          <w:color w:val="000000"/>
+        </w:rPr>
+        <w:t>doc_upload</w:t>
+      </w:r>
+      <w:proofErr w:type="spellEnd"/>
+      <w:r>
+        <w:rPr>
+          <w:rFonts w:ascii="Calibri" w:eastAsia="Times New Roman" w:hAnsi="Calibri" w:cs="Calibri"/>
+          <w:color w:val="000000"/>
+        </w:rPr>
+        <w:t xml:space="preserve"> }}</w:t>
+      </w:r>
+    </w:p>
+    <w:p>
+      <w:pPr>
+        <w:pBdr>
+          <w:top w:val="none" w:sz="0" w:space="0" w:color="auto"/>
+          <w:left w:val="none" w:sz="0" w:space="0" w:color="auto"/>
+          <w:bottom w:val="none" w:sz="0" w:space="0" w:color="auto"/>
+          <w:right w:val="none" w:sz="0" w:space="0" w:color="auto"/>
+          <w:between w:val="none" w:sz="0" w:space="0" w:color="auto"/>
+          <w:bar w:val="none" w:sz="0" w:color="auto"/>
+        </w:pBdr>
+        <w:spacing w:before="100" w:beforeAutospacing="1" w:after="100" w:afterAutospacing="1"/>
+        <w:rPr>
+          <w:rFonts w:ascii="Segoe UI" w:eastAsia="Times New Roman" w:hAnsi="Segoe UI" w:cs="Segoe UI"/>
+          <w:sz w:val="21"/>
+          <w:szCs w:val="21"/>
+          <w:bdr w:val="none" w:sz="0" w:space="0" w:color="auto"/>
+        </w:rPr>
+      </w:pPr>
     </w:p>
     <w:p>
       <w:pPr>
@@ -2356,27 +2404,14 @@
     <w:r>
       <w:t>/</w:t>
     </w:r>
-    <w:r>
-      <w:fldChar w:fldCharType="begin"/>
-    </w:r>
-    <w:r>
-      <w:instrText xml:space="preserve"> NUMPAGES </w:instrText>
-    </w:r>
-    <w:r>
-      <w:fldChar w:fldCharType="separate"/>
-    </w:r>
-    <w:r>
-      <w:rPr>
-        <w:noProof/>
-      </w:rPr>
-      <w:t>2</w:t>
-    </w:r>
-    <w:r>
-      <w:rPr>
-        <w:noProof/>
-      </w:rPr>
-      <w:fldChar w:fldCharType="end"/>
-    </w:r>
+    <w:fldSimple w:instr=" NUMPAGES ">
+      <w:r>
+        <w:rPr>
+          <w:noProof/>
+        </w:rPr>
+        <w:t>2</w:t>
+      </w:r>
+    </w:fldSimple>
   </w:p>
 </w:ftr>
 </file>
@@ -3065,6 +3100,7 @@
   <w:style w:type="character" w:default="1" w:styleId="DefaultParagraphFont">
     <w:name w:val="Default Paragraph Font"/>
     <w:uiPriority w:val="1"/>
+    <w:semiHidden/>
     <w:unhideWhenUsed/>
   </w:style>
   <w:style w:type="table" w:default="1" w:styleId="TableNormal">

</xml_diff>

<commit_message>
Corrected doc uploads issue. Still has issue with attorney address.
</commit_message>
<xml_diff>
--- a/docassemble/latedocketingstatement/data/templates/late_docketing_statement.docx
+++ b/docassemble/latedocketingstatement/data/templates/late_docketing_statement.docx
@@ -1214,23 +1214,37 @@
           <w:rFonts w:ascii="Calibri" w:eastAsia="Times New Roman" w:hAnsi="Calibri" w:cs="Calibri"/>
           <w:color w:val="000000"/>
         </w:rPr>
-        <w:t xml:space="preserve">{{ </w:t>
-      </w:r>
-      <w:proofErr w:type="spellStart"/>
-      <w:r>
-        <w:rPr>
-          <w:rFonts w:ascii="Calibri" w:eastAsia="Times New Roman" w:hAnsi="Calibri" w:cs="Calibri"/>
-          <w:color w:val="000000"/>
-        </w:rPr>
-        <w:t>e_signature</w:t>
-      </w:r>
-      <w:proofErr w:type="spellEnd"/>
-      <w:r>
-        <w:rPr>
-          <w:rFonts w:ascii="Calibri" w:eastAsia="Times New Roman" w:hAnsi="Calibri" w:cs="Calibri"/>
-          <w:color w:val="000000"/>
-        </w:rPr>
-        <w:t xml:space="preserve"> }}. </w:t>
+        <w:t>{%p if i == "final" %}</w:t>
+      </w:r>
+    </w:p>
+    <w:p>
+      <w:pPr>
+        <w:rPr>
+          <w:rFonts w:ascii="Calibri" w:eastAsia="Times New Roman" w:hAnsi="Calibri" w:cs="Calibri"/>
+          <w:color w:val="000000"/>
+        </w:rPr>
+      </w:pPr>
+      <w:r>
+        <w:rPr>
+          <w:rFonts w:ascii="Calibri" w:eastAsia="Times New Roman" w:hAnsi="Calibri" w:cs="Calibri"/>
+          <w:color w:val="000000"/>
+        </w:rPr>
+        <w:t>{{ users[0].signature }}</w:t>
+      </w:r>
+    </w:p>
+    <w:p>
+      <w:pPr>
+        <w:rPr>
+          <w:rFonts w:ascii="Calibri" w:eastAsia="Times New Roman" w:hAnsi="Calibri" w:cs="Calibri"/>
+          <w:color w:val="000000"/>
+        </w:rPr>
+      </w:pPr>
+      <w:r>
+        <w:rPr>
+          <w:rFonts w:ascii="Calibri" w:eastAsia="Times New Roman" w:hAnsi="Calibri" w:cs="Calibri"/>
+          <w:color w:val="000000"/>
+        </w:rPr>
+        <w:t>{%p endif %}</w:t>
       </w:r>
     </w:p>
     <w:p>
@@ -2006,6 +2020,13 @@
         </w:rPr>
         <w:t>doc_upload</w:t>
       </w:r>
+      <w:r>
+        <w:rPr>
+          <w:rFonts w:ascii="Calibri" w:eastAsia="Times New Roman" w:hAnsi="Calibri" w:cs="Calibri"/>
+          <w:bdr w:val="none" w:sz="0" w:space="0" w:color="auto"/>
+        </w:rPr>
+        <w:t>s</w:t>
+      </w:r>
       <w:proofErr w:type="spellEnd"/>
       <w:r>
         <w:rPr>
@@ -2053,12 +2074,28 @@
         </w:rPr>
         <w:t xml:space="preserve">{%p for </w:t>
       </w:r>
+      <w:proofErr w:type="spellStart"/>
       <w:r>
         <w:rPr>
           <w:rFonts w:ascii="Calibri" w:eastAsia="Times New Roman" w:hAnsi="Calibri" w:cs="Calibri"/>
           <w:bdr w:val="none" w:sz="0" w:space="0" w:color="auto"/>
         </w:rPr>
-        <w:t xml:space="preserve">doc in </w:t>
+        <w:t>doc</w:t>
+      </w:r>
+      <w:r>
+        <w:rPr>
+          <w:rFonts w:ascii="Calibri" w:eastAsia="Times New Roman" w:hAnsi="Calibri" w:cs="Calibri"/>
+          <w:bdr w:val="none" w:sz="0" w:space="0" w:color="auto"/>
+        </w:rPr>
+        <w:t>_upload</w:t>
+      </w:r>
+      <w:proofErr w:type="spellEnd"/>
+      <w:r>
+        <w:rPr>
+          <w:rFonts w:ascii="Calibri" w:eastAsia="Times New Roman" w:hAnsi="Calibri" w:cs="Calibri"/>
+          <w:bdr w:val="none" w:sz="0" w:space="0" w:color="auto"/>
+        </w:rPr>
+        <w:t xml:space="preserve"> in </w:t>
       </w:r>
       <w:proofErr w:type="spellStart"/>
       <w:r>
@@ -2066,14 +2103,14 @@
           <w:rFonts w:ascii="Calibri" w:eastAsia="Times New Roman" w:hAnsi="Calibri" w:cs="Calibri"/>
           <w:bdr w:val="none" w:sz="0" w:space="0" w:color="auto"/>
         </w:rPr>
-        <w:t>doc</w:t>
+        <w:t>doc_upload</w:t>
       </w:r>
       <w:r>
         <w:rPr>
           <w:rFonts w:ascii="Calibri" w:eastAsia="Times New Roman" w:hAnsi="Calibri" w:cs="Calibri"/>
           <w:bdr w:val="none" w:sz="0" w:space="0" w:color="auto"/>
         </w:rPr>
-        <w:t>_upload</w:t>
+        <w:t>s</w:t>
       </w:r>
       <w:proofErr w:type="spellEnd"/>
       <w:r>
@@ -2081,7 +2118,14 @@
           <w:rFonts w:ascii="Calibri" w:eastAsia="Times New Roman" w:hAnsi="Calibri" w:cs="Calibri"/>
           <w:bdr w:val="none" w:sz="0" w:space="0" w:color="auto"/>
         </w:rPr>
-        <w:t xml:space="preserve"> %}</w:t>
+        <w:t xml:space="preserve"> </w:t>
+      </w:r>
+      <w:r>
+        <w:rPr>
+          <w:rFonts w:ascii="Calibri" w:eastAsia="Times New Roman" w:hAnsi="Calibri" w:cs="Calibri"/>
+          <w:bdr w:val="none" w:sz="0" w:space="0" w:color="auto"/>
+        </w:rPr>
+        <w:t>%}</w:t>
       </w:r>
       <w:r>
         <w:rPr>
@@ -2135,6 +2179,13 @@
           <w:rFonts w:ascii="Calibri" w:eastAsia="Times New Roman" w:hAnsi="Calibri" w:cs="Calibri"/>
           <w:bdr w:val="none" w:sz="0" w:space="0" w:color="auto"/>
         </w:rPr>
+        <w:t>_upload</w:t>
+      </w:r>
+      <w:r>
+        <w:rPr>
+          <w:rFonts w:ascii="Calibri" w:eastAsia="Times New Roman" w:hAnsi="Calibri" w:cs="Calibri"/>
+          <w:bdr w:val="none" w:sz="0" w:space="0" w:color="auto"/>
+        </w:rPr>
         <w:t>.</w:t>
       </w:r>
       <w:r>
@@ -2305,17 +2356,31 @@
       <w:r>
         <w:rPr>
           <w:rFonts w:ascii="Calibri" w:eastAsia="Times New Roman" w:hAnsi="Calibri" w:cs="Calibri"/>
-          <w:color w:val="000000"/>
+          <w:bdr w:val="none" w:sz="0" w:space="0" w:color="auto"/>
         </w:rPr>
         <w:t>doc_upload</w:t>
       </w:r>
+      <w:r>
+        <w:rPr>
+          <w:rFonts w:ascii="Calibri" w:eastAsia="Times New Roman" w:hAnsi="Calibri" w:cs="Calibri"/>
+          <w:bdr w:val="none" w:sz="0" w:space="0" w:color="auto"/>
+        </w:rPr>
+        <w:t>s</w:t>
+      </w:r>
       <w:proofErr w:type="spellEnd"/>
       <w:r>
         <w:rPr>
           <w:rFonts w:ascii="Calibri" w:eastAsia="Times New Roman" w:hAnsi="Calibri" w:cs="Calibri"/>
-          <w:color w:val="000000"/>
-        </w:rPr>
-        <w:t xml:space="preserve"> }}</w:t>
+          <w:bdr w:val="none" w:sz="0" w:space="0" w:color="auto"/>
+        </w:rPr>
+        <w:t xml:space="preserve"> </w:t>
+      </w:r>
+      <w:r>
+        <w:rPr>
+          <w:rFonts w:ascii="Calibri" w:eastAsia="Times New Roman" w:hAnsi="Calibri" w:cs="Calibri"/>
+          <w:color w:val="000000"/>
+        </w:rPr>
+        <w:t>}}</w:t>
       </w:r>
     </w:p>
     <w:p>
@@ -2404,14 +2469,27 @@
     <w:r>
       <w:t>/</w:t>
     </w:r>
-    <w:fldSimple w:instr=" NUMPAGES ">
-      <w:r>
-        <w:rPr>
-          <w:noProof/>
-        </w:rPr>
-        <w:t>2</w:t>
-      </w:r>
-    </w:fldSimple>
+    <w:r>
+      <w:fldChar w:fldCharType="begin"/>
+    </w:r>
+    <w:r>
+      <w:instrText xml:space="preserve"> NUMPAGES </w:instrText>
+    </w:r>
+    <w:r>
+      <w:fldChar w:fldCharType="separate"/>
+    </w:r>
+    <w:r>
+      <w:rPr>
+        <w:noProof/>
+      </w:rPr>
+      <w:t>2</w:t>
+    </w:r>
+    <w:r>
+      <w:rPr>
+        <w:noProof/>
+      </w:rPr>
+      <w:fldChar w:fldCharType="end"/>
+    </w:r>
   </w:p>
 </w:ftr>
 </file>
@@ -3100,7 +3178,6 @@
   <w:style w:type="character" w:default="1" w:styleId="DefaultParagraphFont">
     <w:name w:val="Default Paragraph Font"/>
     <w:uiPriority w:val="1"/>
-    <w:semiHidden/>
     <w:unhideWhenUsed/>
   </w:style>
   <w:style w:type="table" w:default="1" w:styleId="TableNormal">

</xml_diff>

<commit_message>
Corrected docx template to match main. PR to be made soon.
</commit_message>
<xml_diff>
--- a/docassemble/latedocketingstatement/data/templates/late_docketing_statement.docx
+++ b/docassemble/latedocketingstatement/data/templates/late_docketing_statement.docx
@@ -58,24 +58,8 @@
           <w:rFonts w:ascii="Calibri" w:eastAsia="Times New Roman" w:hAnsi="Calibri" w:cs="Calibri"/>
           <w:color w:val="000000"/>
         </w:rPr>
-        <w:t xml:space="preserve"> </w:t>
-      </w:r>
-      <w:proofErr w:type="spellStart"/>
-      <w:r>
-        <w:rPr>
-          <w:rFonts w:ascii="Calibri" w:eastAsia="Times New Roman" w:hAnsi="Calibri" w:cs="Calibri"/>
-          <w:color w:val="000000"/>
-        </w:rPr>
-        <w:t>trial_cour</w:t>
-      </w:r>
-      <w:r>
-        <w:rPr>
-          <w:rFonts w:ascii="Calibri" w:eastAsia="Times New Roman" w:hAnsi="Calibri" w:cs="Calibri"/>
-          <w:color w:val="000000"/>
-        </w:rPr>
-        <w:t>t</w:t>
-      </w:r>
-      <w:proofErr w:type="spellEnd"/>
+        <w:t xml:space="preserve"> trial_court</w:t>
+      </w:r>
       <w:r>
         <w:rPr>
           <w:rFonts w:ascii="Calibri" w:eastAsia="Times New Roman" w:hAnsi="Calibri" w:cs="Calibri"/>
@@ -104,23 +88,7 @@
           <w:rFonts w:ascii="Calibri" w:eastAsia="Times New Roman" w:hAnsi="Calibri" w:cs="Calibri"/>
           <w:color w:val="000000"/>
         </w:rPr>
-        <w:t xml:space="preserve">{{ </w:t>
-      </w:r>
-      <w:proofErr w:type="spellStart"/>
-      <w:r>
-        <w:rPr>
-          <w:rFonts w:ascii="Calibri" w:eastAsia="Times New Roman" w:hAnsi="Calibri" w:cs="Calibri"/>
-          <w:color w:val="000000"/>
-        </w:rPr>
-        <w:t>docket_number</w:t>
-      </w:r>
-      <w:proofErr w:type="spellEnd"/>
-      <w:r>
-        <w:rPr>
-          <w:rFonts w:ascii="Calibri" w:eastAsia="Times New Roman" w:hAnsi="Calibri" w:cs="Calibri"/>
-          <w:color w:val="000000"/>
-        </w:rPr>
-        <w:t xml:space="preserve"> }}</w:t>
+        <w:t>{{ docket_number }}</w:t>
       </w:r>
     </w:p>
     <w:p>
@@ -142,23 +110,7 @@
           <w:rFonts w:ascii="Calibri" w:eastAsia="Times New Roman" w:hAnsi="Calibri" w:cs="Calibri"/>
           <w:color w:val="000000"/>
         </w:rPr>
-        <w:t xml:space="preserve">{{ </w:t>
-      </w:r>
-      <w:proofErr w:type="spellStart"/>
-      <w:r>
-        <w:rPr>
-          <w:rFonts w:ascii="Calibri" w:eastAsia="Times New Roman" w:hAnsi="Calibri" w:cs="Calibri"/>
-          <w:color w:val="000000"/>
-        </w:rPr>
-        <w:t>appeals_docket_number</w:t>
-      </w:r>
-      <w:proofErr w:type="spellEnd"/>
-      <w:r>
-        <w:rPr>
-          <w:rFonts w:ascii="Calibri" w:eastAsia="Times New Roman" w:hAnsi="Calibri" w:cs="Calibri"/>
-          <w:color w:val="000000"/>
-        </w:rPr>
-        <w:t xml:space="preserve"> }}</w:t>
+        <w:t>{{ appeals_docket_number }}</w:t>
       </w:r>
     </w:p>
     <w:p>
@@ -401,23 +353,7 @@
           <w:rFonts w:ascii="Calibri" w:eastAsia="Times New Roman" w:hAnsi="Calibri" w:cs="Calibri"/>
           <w:color w:val="000000"/>
         </w:rPr>
-        <w:t xml:space="preserve">{{ </w:t>
-      </w:r>
-      <w:proofErr w:type="spellStart"/>
-      <w:r>
-        <w:rPr>
-          <w:rFonts w:ascii="Calibri" w:eastAsia="Times New Roman" w:hAnsi="Calibri" w:cs="Calibri"/>
-          <w:color w:val="000000"/>
-        </w:rPr>
-        <w:t>notice_date</w:t>
-      </w:r>
-      <w:proofErr w:type="spellEnd"/>
-      <w:r>
-        <w:rPr>
-          <w:rFonts w:ascii="Calibri" w:eastAsia="Times New Roman" w:hAnsi="Calibri" w:cs="Calibri"/>
-          <w:color w:val="000000"/>
-        </w:rPr>
-        <w:t xml:space="preserve"> }}</w:t>
+        <w:t>{{ notice_date }}</w:t>
       </w:r>
     </w:p>
     <w:p>
@@ -445,46 +381,14 @@
           <w:rFonts w:ascii="Calibri" w:eastAsia="Times New Roman" w:hAnsi="Calibri" w:cs="Calibri"/>
           <w:color w:val="000000"/>
         </w:rPr>
-        <w:t xml:space="preserve">{{ </w:t>
-      </w:r>
-      <w:proofErr w:type="spellStart"/>
-      <w:r>
-        <w:rPr>
-          <w:rFonts w:ascii="Calibri" w:eastAsia="Times New Roman" w:hAnsi="Calibri" w:cs="Calibri"/>
-          <w:color w:val="000000"/>
-        </w:rPr>
-        <w:t>other_parties</w:t>
-      </w:r>
-      <w:proofErr w:type="spellEnd"/>
-      <w:r>
-        <w:rPr>
-          <w:rFonts w:ascii="Calibri" w:eastAsia="Times New Roman" w:hAnsi="Calibri" w:cs="Calibri"/>
-          <w:color w:val="000000"/>
-        </w:rPr>
-        <w:t xml:space="preserve"> }}</w:t>
-      </w:r>
-      <w:r>
-        <w:rPr>
-          <w:rFonts w:ascii="Calibri" w:eastAsia="Times New Roman" w:hAnsi="Calibri" w:cs="Calibri"/>
-          <w:color w:val="000000"/>
-        </w:rPr>
-        <w:t xml:space="preserve"> {% if </w:t>
-      </w:r>
-      <w:proofErr w:type="spellStart"/>
-      <w:r>
-        <w:rPr>
-          <w:rFonts w:ascii="Calibri" w:eastAsia="Times New Roman" w:hAnsi="Calibri" w:cs="Calibri"/>
-          <w:color w:val="000000"/>
-        </w:rPr>
-        <w:t>motion_to_dismiss</w:t>
-      </w:r>
-      <w:proofErr w:type="spellEnd"/>
-      <w:r>
-        <w:rPr>
-          <w:rFonts w:ascii="Calibri" w:eastAsia="Times New Roman" w:hAnsi="Calibri" w:cs="Calibri"/>
-          <w:color w:val="000000"/>
-        </w:rPr>
-        <w:t xml:space="preserve"> == True %} has {% else %} has not {% endif %}</w:t>
+        <w:t>{{ other_parties }}</w:t>
+      </w:r>
+      <w:r>
+        <w:rPr>
+          <w:rFonts w:ascii="Calibri" w:eastAsia="Times New Roman" w:hAnsi="Calibri" w:cs="Calibri"/>
+          <w:color w:val="000000"/>
+        </w:rPr>
+        <w:t xml:space="preserve"> {% if motion_to_dismiss == True %} has {% else %} has not {% endif %}</w:t>
       </w:r>
       <w:r>
         <w:rPr>
@@ -523,7 +427,6 @@
         </w:rPr>
         <w:t xml:space="preserve">(4) Good cause exists to grant leave to late docket this appeal.  See </w:t>
       </w:r>
-      <w:proofErr w:type="spellStart"/>
       <w:r>
         <w:rPr>
           <w:rFonts w:ascii="Calibri" w:eastAsia="Times New Roman" w:hAnsi="Calibri" w:cs="Calibri"/>
@@ -532,7 +435,6 @@
         </w:rPr>
         <w:t>Tisei</w:t>
       </w:r>
-      <w:proofErr w:type="spellEnd"/>
       <w:r>
         <w:rPr>
           <w:rFonts w:ascii="Calibri" w:eastAsia="Times New Roman" w:hAnsi="Calibri" w:cs="Calibri"/>
@@ -596,137 +498,230 @@
           <w:rFonts w:ascii="Calibri" w:eastAsia="Times New Roman" w:hAnsi="Calibri" w:cs="Calibri"/>
           <w:color w:val="000000"/>
         </w:rPr>
+        <w:t>{{ excuse_description }}</w:t>
+      </w:r>
+    </w:p>
+    <w:p>
+      <w:pPr>
+        <w:rPr>
+          <w:rFonts w:eastAsia="Times New Roman"/>
+        </w:rPr>
+      </w:pPr>
+    </w:p>
+    <w:p>
+      <w:pPr>
+        <w:rPr>
+          <w:rFonts w:eastAsia="Times New Roman"/>
+        </w:rPr>
+      </w:pPr>
+      <w:r>
+        <w:rPr>
+          <w:rFonts w:ascii="Calibri" w:eastAsia="Times New Roman" w:hAnsi="Calibri" w:cs="Calibri"/>
+          <w:color w:val="000000"/>
+        </w:rPr>
+        <w:t xml:space="preserve">(6) </w:t>
+      </w:r>
+      <w:r>
+        <w:rPr>
+          <w:rFonts w:ascii="Calibri" w:eastAsia="Times New Roman" w:hAnsi="Calibri" w:cs="Calibri"/>
+          <w:color w:val="000000"/>
+          <w:u w:val="single"/>
+        </w:rPr>
+        <w:t>Meritorious issue on appeal</w:t>
+      </w:r>
+      <w:r>
+        <w:rPr>
+          <w:rFonts w:ascii="Calibri" w:eastAsia="Times New Roman" w:hAnsi="Calibri" w:cs="Calibri"/>
+          <w:color w:val="000000"/>
+        </w:rPr>
+        <w:t xml:space="preserve">.  This appeal presents at least one meritorious issue on appeal. </w:t>
+      </w:r>
+      <w:r>
+        <w:rPr>
+          <w:rFonts w:ascii="Calibri" w:eastAsia="Times New Roman" w:hAnsi="Calibri" w:cs="Calibri"/>
+          <w:color w:val="000000"/>
+        </w:rPr>
+        <w:t>{{ issue_description }}</w:t>
+      </w:r>
+    </w:p>
+    <w:p>
+      <w:pPr>
+        <w:rPr>
+          <w:rFonts w:eastAsia="Times New Roman"/>
+        </w:rPr>
+      </w:pPr>
+    </w:p>
+    <w:p>
+      <w:pPr>
+        <w:rPr>
+          <w:rFonts w:asciiTheme="minorHAnsi" w:eastAsia="Times New Roman" w:hAnsiTheme="minorHAnsi" w:cstheme="minorHAnsi"/>
+        </w:rPr>
+      </w:pPr>
+      <w:r>
+        <w:rPr>
+          <w:rFonts w:ascii="Calibri" w:eastAsia="Times New Roman" w:hAnsi="Calibri" w:cs="Calibri"/>
+          <w:color w:val="000000"/>
+        </w:rPr>
+        <w:t>(7</w:t>
+      </w:r>
+      <w:r>
+        <w:rPr>
+          <w:rFonts w:asciiTheme="minorHAnsi" w:eastAsia="Times New Roman" w:hAnsiTheme="minorHAnsi" w:cstheme="minorHAnsi"/>
+        </w:rPr>
+        <w:t>) For these reasons, I request leave to late docket this appeal.</w:t>
+      </w:r>
+    </w:p>
+    <w:p>
+      <w:pPr>
+        <w:rPr>
+          <w:rFonts w:asciiTheme="minorHAnsi" w:eastAsia="Times New Roman" w:hAnsiTheme="minorHAnsi" w:cstheme="minorHAnsi"/>
+        </w:rPr>
+      </w:pPr>
+    </w:p>
+    <w:p>
+      <w:pPr>
+        <w:pBdr>
+          <w:top w:val="none" w:sz="0" w:space="0" w:color="auto"/>
+          <w:left w:val="none" w:sz="0" w:space="0" w:color="auto"/>
+          <w:bottom w:val="none" w:sz="0" w:space="0" w:color="auto"/>
+          <w:right w:val="none" w:sz="0" w:space="0" w:color="auto"/>
+          <w:between w:val="none" w:sz="0" w:space="0" w:color="auto"/>
+          <w:bar w:val="none" w:sz="0" w:color="auto"/>
+        </w:pBdr>
+        <w:tabs>
+          <w:tab w:val="left" w:pos="916"/>
+          <w:tab w:val="left" w:pos="1832"/>
+          <w:tab w:val="left" w:pos="2748"/>
+          <w:tab w:val="left" w:pos="3664"/>
+          <w:tab w:val="left" w:pos="4580"/>
+          <w:tab w:val="left" w:pos="5496"/>
+          <w:tab w:val="left" w:pos="6412"/>
+          <w:tab w:val="left" w:pos="7328"/>
+          <w:tab w:val="left" w:pos="8244"/>
+          <w:tab w:val="left" w:pos="9160"/>
+          <w:tab w:val="left" w:pos="10076"/>
+          <w:tab w:val="left" w:pos="10992"/>
+          <w:tab w:val="left" w:pos="11908"/>
+          <w:tab w:val="left" w:pos="12824"/>
+          <w:tab w:val="left" w:pos="13740"/>
+          <w:tab w:val="left" w:pos="14656"/>
+        </w:tabs>
+        <w:rPr>
+          <w:rFonts w:asciiTheme="minorHAnsi" w:eastAsia="Times New Roman" w:hAnsiTheme="minorHAnsi" w:cstheme="minorHAnsi"/>
+          <w:bdr w:val="none" w:sz="0" w:space="0" w:color="auto"/>
+        </w:rPr>
+      </w:pPr>
+      <w:r>
+        <w:rPr>
+          <w:rFonts w:asciiTheme="minorHAnsi" w:eastAsia="Times New Roman" w:hAnsiTheme="minorHAnsi" w:cstheme="minorHAnsi"/>
+          <w:bdr w:val="none" w:sz="0" w:space="0" w:color="auto"/>
+        </w:rPr>
+        <w:t>{%p if i == "final" %}</w:t>
+      </w:r>
+    </w:p>
+    <w:p>
+      <w:pPr>
+        <w:pBdr>
+          <w:top w:val="none" w:sz="0" w:space="0" w:color="auto"/>
+          <w:left w:val="none" w:sz="0" w:space="0" w:color="auto"/>
+          <w:bottom w:val="none" w:sz="0" w:space="0" w:color="auto"/>
+          <w:right w:val="none" w:sz="0" w:space="0" w:color="auto"/>
+          <w:between w:val="none" w:sz="0" w:space="0" w:color="auto"/>
+          <w:bar w:val="none" w:sz="0" w:color="auto"/>
+        </w:pBdr>
+        <w:tabs>
+          <w:tab w:val="left" w:pos="916"/>
+          <w:tab w:val="left" w:pos="1832"/>
+          <w:tab w:val="left" w:pos="2748"/>
+          <w:tab w:val="left" w:pos="3664"/>
+          <w:tab w:val="left" w:pos="4580"/>
+          <w:tab w:val="left" w:pos="5496"/>
+          <w:tab w:val="left" w:pos="6412"/>
+          <w:tab w:val="left" w:pos="7328"/>
+          <w:tab w:val="left" w:pos="8244"/>
+          <w:tab w:val="left" w:pos="9160"/>
+          <w:tab w:val="left" w:pos="10076"/>
+          <w:tab w:val="left" w:pos="10992"/>
+          <w:tab w:val="left" w:pos="11908"/>
+          <w:tab w:val="left" w:pos="12824"/>
+          <w:tab w:val="left" w:pos="13740"/>
+          <w:tab w:val="left" w:pos="14656"/>
+        </w:tabs>
+        <w:rPr>
+          <w:rFonts w:asciiTheme="minorHAnsi" w:eastAsia="Times New Roman" w:hAnsiTheme="minorHAnsi" w:cstheme="minorHAnsi"/>
+          <w:bdr w:val="none" w:sz="0" w:space="0" w:color="auto"/>
+        </w:rPr>
+      </w:pPr>
+      <w:r>
+        <w:rPr>
+          <w:rFonts w:asciiTheme="minorHAnsi" w:eastAsia="Times New Roman" w:hAnsiTheme="minorHAnsi" w:cstheme="minorHAnsi"/>
+          <w:bdr w:val="none" w:sz="0" w:space="0" w:color="auto"/>
+        </w:rPr>
+        <w:t>{{ users[0].signature }}</w:t>
+      </w:r>
+    </w:p>
+    <w:p>
+      <w:pPr>
+        <w:pBdr>
+          <w:top w:val="none" w:sz="0" w:space="0" w:color="auto"/>
+          <w:left w:val="none" w:sz="0" w:space="0" w:color="auto"/>
+          <w:bottom w:val="none" w:sz="0" w:space="0" w:color="auto"/>
+          <w:right w:val="none" w:sz="0" w:space="0" w:color="auto"/>
+          <w:between w:val="none" w:sz="0" w:space="0" w:color="auto"/>
+          <w:bar w:val="none" w:sz="0" w:color="auto"/>
+        </w:pBdr>
+        <w:tabs>
+          <w:tab w:val="left" w:pos="916"/>
+          <w:tab w:val="left" w:pos="1832"/>
+          <w:tab w:val="left" w:pos="2748"/>
+          <w:tab w:val="left" w:pos="3664"/>
+          <w:tab w:val="left" w:pos="4580"/>
+          <w:tab w:val="left" w:pos="5496"/>
+          <w:tab w:val="left" w:pos="6412"/>
+          <w:tab w:val="left" w:pos="7328"/>
+          <w:tab w:val="left" w:pos="8244"/>
+          <w:tab w:val="left" w:pos="9160"/>
+          <w:tab w:val="left" w:pos="10076"/>
+          <w:tab w:val="left" w:pos="10992"/>
+          <w:tab w:val="left" w:pos="11908"/>
+          <w:tab w:val="left" w:pos="12824"/>
+          <w:tab w:val="left" w:pos="13740"/>
+          <w:tab w:val="left" w:pos="14656"/>
+        </w:tabs>
+        <w:rPr>
+          <w:rFonts w:asciiTheme="minorHAnsi" w:eastAsia="Times New Roman" w:hAnsiTheme="minorHAnsi" w:cstheme="minorHAnsi"/>
+          <w:bdr w:val="none" w:sz="0" w:space="0" w:color="auto"/>
+        </w:rPr>
+      </w:pPr>
+      <w:r>
+        <w:rPr>
+          <w:rFonts w:asciiTheme="minorHAnsi" w:eastAsia="Times New Roman" w:hAnsiTheme="minorHAnsi" w:cstheme="minorHAnsi"/>
+          <w:bdr w:val="none" w:sz="0" w:space="0" w:color="auto"/>
+        </w:rPr>
+        <w:t>{%p endif %}</w:t>
+      </w:r>
+    </w:p>
+    <w:p>
+      <w:pPr>
+        <w:rPr>
+          <w:rFonts w:asciiTheme="minorHAnsi" w:hAnsiTheme="minorHAnsi" w:cstheme="minorHAnsi"/>
+        </w:rPr>
+      </w:pPr>
+      <w:r>
+        <w:rPr>
+          <w:rFonts w:asciiTheme="minorHAnsi" w:hAnsiTheme="minorHAnsi" w:cstheme="minorHAnsi"/>
+        </w:rPr>
         <w:t xml:space="preserve">{{ </w:t>
       </w:r>
-      <w:proofErr w:type="spellStart"/>
-      <w:r>
-        <w:rPr>
-          <w:rFonts w:ascii="Calibri" w:eastAsia="Times New Roman" w:hAnsi="Calibri" w:cs="Calibri"/>
-          <w:color w:val="000000"/>
-        </w:rPr>
-        <w:t>excuse_description</w:t>
-      </w:r>
-      <w:proofErr w:type="spellEnd"/>
-      <w:r>
-        <w:rPr>
-          <w:rFonts w:ascii="Calibri" w:eastAsia="Times New Roman" w:hAnsi="Calibri" w:cs="Calibri"/>
-          <w:color w:val="000000"/>
-        </w:rPr>
-        <w:t xml:space="preserve"> }}</w:t>
-      </w:r>
-    </w:p>
-    <w:p>
-      <w:pPr>
-        <w:rPr>
-          <w:rFonts w:eastAsia="Times New Roman"/>
-        </w:rPr>
-      </w:pPr>
-    </w:p>
-    <w:p>
-      <w:pPr>
-        <w:rPr>
-          <w:rFonts w:eastAsia="Times New Roman"/>
-        </w:rPr>
-      </w:pPr>
-      <w:r>
-        <w:rPr>
-          <w:rFonts w:ascii="Calibri" w:eastAsia="Times New Roman" w:hAnsi="Calibri" w:cs="Calibri"/>
-          <w:color w:val="000000"/>
-        </w:rPr>
-        <w:t xml:space="preserve">(6) </w:t>
-      </w:r>
-      <w:r>
-        <w:rPr>
-          <w:rFonts w:ascii="Calibri" w:eastAsia="Times New Roman" w:hAnsi="Calibri" w:cs="Calibri"/>
-          <w:color w:val="000000"/>
-          <w:u w:val="single"/>
-        </w:rPr>
-        <w:t>Meritorious issue on appeal</w:t>
-      </w:r>
-      <w:r>
-        <w:rPr>
-          <w:rFonts w:ascii="Calibri" w:eastAsia="Times New Roman" w:hAnsi="Calibri" w:cs="Calibri"/>
-          <w:color w:val="000000"/>
-        </w:rPr>
-        <w:t xml:space="preserve">.  This appeal presents at least one meritorious issue on appeal. </w:t>
-      </w:r>
-      <w:r>
-        <w:rPr>
-          <w:rFonts w:ascii="Calibri" w:eastAsia="Times New Roman" w:hAnsi="Calibri" w:cs="Calibri"/>
-          <w:color w:val="000000"/>
-        </w:rPr>
-        <w:t xml:space="preserve">{{ </w:t>
-      </w:r>
-      <w:proofErr w:type="spellStart"/>
-      <w:r>
-        <w:rPr>
-          <w:rFonts w:ascii="Calibri" w:eastAsia="Times New Roman" w:hAnsi="Calibri" w:cs="Calibri"/>
-          <w:color w:val="000000"/>
-        </w:rPr>
-        <w:t>issue_description</w:t>
-      </w:r>
-      <w:proofErr w:type="spellEnd"/>
-      <w:r>
-        <w:rPr>
-          <w:rFonts w:ascii="Calibri" w:eastAsia="Times New Roman" w:hAnsi="Calibri" w:cs="Calibri"/>
-          <w:color w:val="000000"/>
-        </w:rPr>
-        <w:t xml:space="preserve"> }}</w:t>
-      </w:r>
-    </w:p>
-    <w:p>
-      <w:pPr>
-        <w:rPr>
-          <w:rFonts w:eastAsia="Times New Roman"/>
-        </w:rPr>
-      </w:pPr>
-    </w:p>
-    <w:p>
-      <w:pPr>
-        <w:rPr>
-          <w:rFonts w:eastAsia="Times New Roman"/>
-        </w:rPr>
-      </w:pPr>
-      <w:r>
-        <w:rPr>
-          <w:rFonts w:ascii="Calibri" w:eastAsia="Times New Roman" w:hAnsi="Calibri" w:cs="Calibri"/>
-          <w:color w:val="000000"/>
-        </w:rPr>
-        <w:t>(7) For these reasons, I request leave to late docket this appeal.</w:t>
-      </w:r>
-    </w:p>
-    <w:p>
-      <w:pPr>
-        <w:rPr>
-          <w:rFonts w:eastAsia="Times New Roman"/>
-        </w:rPr>
-      </w:pPr>
-    </w:p>
-    <w:p>
-      <w:pPr>
-        <w:rPr>
-          <w:rFonts w:ascii="Calibri" w:hAnsi="Calibri" w:cs="Calibri"/>
-          <w:color w:val="000000"/>
-        </w:rPr>
-      </w:pPr>
-      <w:r>
-        <w:rPr>
-          <w:rFonts w:ascii="Calibri" w:hAnsi="Calibri" w:cs="Calibri"/>
-          <w:color w:val="000000"/>
-        </w:rPr>
-        <w:t xml:space="preserve">{{ </w:t>
-      </w:r>
-      <w:r>
-        <w:rPr>
-          <w:rFonts w:ascii="Calibri" w:hAnsi="Calibri" w:cs="Calibri"/>
-          <w:color w:val="000000"/>
+      <w:r>
+        <w:rPr>
+          <w:rFonts w:asciiTheme="minorHAnsi" w:hAnsiTheme="minorHAnsi" w:cstheme="minorHAnsi"/>
         </w:rPr>
         <w:t>users[0]</w:t>
       </w:r>
       <w:r>
         <w:rPr>
-          <w:rFonts w:ascii="Calibri" w:hAnsi="Calibri" w:cs="Calibri"/>
-          <w:color w:val="000000"/>
+          <w:rFonts w:asciiTheme="minorHAnsi" w:hAnsiTheme="minorHAnsi" w:cstheme="minorHAnsi"/>
         </w:rPr>
         <w:t xml:space="preserve"> }} </w:t>
       </w:r>
@@ -734,53 +729,33 @@
     <w:p>
       <w:pPr>
         <w:rPr>
-          <w:rFonts w:ascii="Calibri" w:hAnsi="Calibri" w:cs="Calibri"/>
-          <w:color w:val="000000"/>
-        </w:rPr>
-      </w:pPr>
-      <w:r>
-        <w:rPr>
-          <w:rFonts w:ascii="Calibri" w:hAnsi="Calibri" w:cs="Calibri"/>
-          <w:color w:val="000000"/>
-        </w:rPr>
-        <w:t>{{</w:t>
-      </w:r>
-      <w:r>
-        <w:rPr>
-          <w:rFonts w:ascii="Calibri" w:hAnsi="Calibri" w:cs="Calibri"/>
-          <w:color w:val="000000"/>
-        </w:rPr>
-        <w:t xml:space="preserve"> users</w:t>
-      </w:r>
-      <w:r>
-        <w:rPr>
-          <w:rFonts w:ascii="Calibri" w:hAnsi="Calibri" w:cs="Calibri"/>
-          <w:color w:val="000000"/>
-        </w:rPr>
-        <w:t>[0].</w:t>
-      </w:r>
-      <w:proofErr w:type="spellStart"/>
-      <w:r>
-        <w:rPr>
-          <w:rFonts w:ascii="Calibri" w:hAnsi="Calibri" w:cs="Calibri"/>
-          <w:color w:val="000000"/>
-        </w:rPr>
-        <w:t>address.block</w:t>
-      </w:r>
-      <w:proofErr w:type="spellEnd"/>
-      <w:r>
-        <w:rPr>
-          <w:rFonts w:ascii="Calibri" w:hAnsi="Calibri" w:cs="Calibri"/>
-          <w:color w:val="000000"/>
-        </w:rPr>
-        <w:t>()</w:t>
-      </w:r>
-      <w:r>
-        <w:rPr>
-          <w:rFonts w:ascii="Calibri" w:hAnsi="Calibri" w:cs="Calibri"/>
-          <w:color w:val="000000"/>
-        </w:rPr>
-        <w:t xml:space="preserve"> }}</w:t>
+          <w:rFonts w:asciiTheme="minorHAnsi" w:hAnsiTheme="minorHAnsi" w:cstheme="minorHAnsi"/>
+        </w:rPr>
+      </w:pPr>
+      <w:r>
+        <w:rPr>
+          <w:rFonts w:asciiTheme="minorHAnsi" w:hAnsiTheme="minorHAnsi" w:cstheme="minorHAnsi"/>
+        </w:rPr>
+        <w:t>{{ users[0].address.block() }}</w:t>
+      </w:r>
+    </w:p>
+    <w:p>
+      <w:pPr>
+        <w:pStyle w:val="HTMLPreformatted"/>
+        <w:shd w:val="clear" w:color="auto" w:fill="FFFFFF"/>
+        <w:rPr>
+          <w:rFonts w:asciiTheme="minorHAnsi" w:hAnsiTheme="minorHAnsi" w:cstheme="minorHAnsi"/>
+          <w:sz w:val="24"/>
+          <w:szCs w:val="24"/>
+        </w:rPr>
+      </w:pPr>
+      <w:r>
+        <w:rPr>
+          <w:rFonts w:asciiTheme="minorHAnsi" w:hAnsiTheme="minorHAnsi" w:cstheme="minorHAnsi"/>
+          <w:sz w:val="24"/>
+          <w:szCs w:val="24"/>
+        </w:rPr>
+        <w:t xml:space="preserve">{{ showifdef('users[0].mobile_number') }} {{ showifdef('users[0].phone_number')}} </w:t>
       </w:r>
     </w:p>
     <w:p>
@@ -796,125 +771,12 @@
       </w:pPr>
       <w:r>
         <w:rPr>
-          <w:rFonts w:ascii="Calibri" w:hAnsi="Calibri" w:cs="Calibri"/>
-          <w:color w:val="212529"/>
+          <w:rFonts w:asciiTheme="minorHAnsi" w:hAnsiTheme="minorHAnsi" w:cstheme="minorHAnsi"/>
           <w:sz w:val="24"/>
           <w:szCs w:val="24"/>
         </w:rPr>
-        <w:t xml:space="preserve">{{ </w:t>
-      </w:r>
-      <w:proofErr w:type="spellStart"/>
-      <w:r>
-        <w:rPr>
-          <w:rFonts w:ascii="Calibri" w:hAnsi="Calibri" w:cs="Calibri"/>
-          <w:color w:val="212529"/>
-          <w:sz w:val="24"/>
-          <w:szCs w:val="24"/>
-        </w:rPr>
-        <w:t>showifdef</w:t>
-      </w:r>
-      <w:proofErr w:type="spellEnd"/>
-      <w:r>
-        <w:rPr>
-          <w:rFonts w:ascii="Calibri" w:hAnsi="Calibri" w:cs="Calibri"/>
-          <w:color w:val="212529"/>
-          <w:sz w:val="24"/>
-          <w:szCs w:val="24"/>
-        </w:rPr>
-        <w:t>('users[0].</w:t>
-      </w:r>
-      <w:proofErr w:type="spellStart"/>
-      <w:r>
-        <w:rPr>
-          <w:rFonts w:ascii="Calibri" w:hAnsi="Calibri" w:cs="Calibri"/>
-          <w:color w:val="212529"/>
-          <w:sz w:val="24"/>
-          <w:szCs w:val="24"/>
-        </w:rPr>
-        <w:t>mobile_number</w:t>
-      </w:r>
-      <w:proofErr w:type="spellEnd"/>
-      <w:r>
-        <w:rPr>
-          <w:rFonts w:ascii="Calibri" w:hAnsi="Calibri" w:cs="Calibri"/>
-          <w:color w:val="212529"/>
-          <w:sz w:val="24"/>
-          <w:szCs w:val="24"/>
-        </w:rPr>
-        <w:t xml:space="preserve">') }} {{ </w:t>
-      </w:r>
-      <w:proofErr w:type="spellStart"/>
-      <w:r>
-        <w:rPr>
-          <w:rFonts w:ascii="Calibri" w:hAnsi="Calibri" w:cs="Calibri"/>
-          <w:color w:val="212529"/>
-          <w:sz w:val="24"/>
-          <w:szCs w:val="24"/>
-        </w:rPr>
-        <w:t>showifdef</w:t>
-      </w:r>
-      <w:proofErr w:type="spellEnd"/>
-      <w:r>
-        <w:rPr>
-          <w:rFonts w:ascii="Calibri" w:hAnsi="Calibri" w:cs="Calibri"/>
-          <w:color w:val="212529"/>
-          <w:sz w:val="24"/>
-          <w:szCs w:val="24"/>
-        </w:rPr>
-        <w:t>('users[0].</w:t>
-      </w:r>
-      <w:proofErr w:type="spellStart"/>
-      <w:r>
-        <w:rPr>
-          <w:rFonts w:ascii="Calibri" w:hAnsi="Calibri" w:cs="Calibri"/>
-          <w:color w:val="212529"/>
-          <w:sz w:val="24"/>
-          <w:szCs w:val="24"/>
-        </w:rPr>
-        <w:t>phone_number</w:t>
-      </w:r>
-      <w:proofErr w:type="spellEnd"/>
-      <w:r>
-        <w:rPr>
-          <w:rFonts w:ascii="Calibri" w:hAnsi="Calibri" w:cs="Calibri"/>
-          <w:color w:val="212529"/>
-          <w:sz w:val="24"/>
-          <w:szCs w:val="24"/>
-        </w:rPr>
-        <w:t xml:space="preserve">')}} </w:t>
-      </w:r>
-    </w:p>
-    <w:p>
-      <w:pPr>
-        <w:pStyle w:val="HTMLPreformatted"/>
-        <w:shd w:val="clear" w:color="auto" w:fill="FFFFFF"/>
-        <w:rPr>
-          <w:rFonts w:ascii="Calibri" w:hAnsi="Calibri" w:cs="Calibri"/>
-          <w:color w:val="212529"/>
-          <w:sz w:val="24"/>
-          <w:szCs w:val="24"/>
-        </w:rPr>
-      </w:pPr>
-      <w:r>
-        <w:rPr>
-          <w:rFonts w:ascii="Calibri" w:hAnsi="Calibri" w:cs="Calibri"/>
-          <w:color w:val="212529"/>
-          <w:sz w:val="24"/>
-          <w:szCs w:val="24"/>
-        </w:rPr>
-        <w:t xml:space="preserve">{{ </w:t>
-      </w:r>
-      <w:proofErr w:type="spellStart"/>
-      <w:r>
-        <w:rPr>
-          <w:rFonts w:ascii="Calibri" w:hAnsi="Calibri" w:cs="Calibri"/>
-          <w:color w:val="212529"/>
-          <w:sz w:val="24"/>
-          <w:szCs w:val="24"/>
-        </w:rPr>
-        <w:t>showifdef</w:t>
-      </w:r>
-      <w:proofErr w:type="spellEnd"/>
+        <w:t>{{ showifdef</w:t>
+      </w:r>
       <w:r>
         <w:rPr>
           <w:rFonts w:ascii="Calibri" w:hAnsi="Calibri" w:cs="Calibri"/>
@@ -944,716 +806,611 @@
           <w:sz w:val="24"/>
           <w:szCs w:val="24"/>
         </w:rPr>
+        <w:t>{{ user_date }}</w:t>
+      </w:r>
+    </w:p>
+    <w:p>
+      <w:pPr>
+        <w:jc w:val="center"/>
+        <w:rPr>
+          <w:rFonts w:ascii="Calibri" w:eastAsia="Times New Roman" w:hAnsi="Calibri" w:cs="Calibri"/>
+          <w:color w:val="000000"/>
+        </w:rPr>
+      </w:pPr>
+    </w:p>
+    <w:p>
+      <w:pPr>
+        <w:jc w:val="center"/>
+        <w:rPr>
+          <w:rFonts w:ascii="Calibri" w:eastAsia="Times New Roman" w:hAnsi="Calibri" w:cs="Calibri"/>
+          <w:color w:val="000000"/>
+        </w:rPr>
+      </w:pPr>
+    </w:p>
+    <w:p>
+      <w:pPr>
+        <w:jc w:val="center"/>
+        <w:rPr>
+          <w:rFonts w:ascii="Calibri" w:eastAsia="Times New Roman" w:hAnsi="Calibri" w:cs="Calibri"/>
+          <w:color w:val="000000"/>
+        </w:rPr>
+      </w:pPr>
+    </w:p>
+    <w:p>
+      <w:pPr>
+        <w:jc w:val="center"/>
+        <w:rPr>
+          <w:rFonts w:eastAsia="Times New Roman"/>
+        </w:rPr>
+      </w:pPr>
+      <w:r>
+        <w:rPr>
+          <w:rFonts w:ascii="Calibri" w:eastAsia="Times New Roman" w:hAnsi="Calibri" w:cs="Calibri"/>
+          <w:color w:val="000000"/>
+          <w:u w:val="single"/>
+        </w:rPr>
+        <w:t>CERTIFICATE OF SERVICE</w:t>
+      </w:r>
+    </w:p>
+    <w:p>
+      <w:pPr>
+        <w:rPr>
+          <w:rFonts w:eastAsia="Times New Roman"/>
+        </w:rPr>
+      </w:pPr>
+    </w:p>
+    <w:p>
+      <w:pPr>
+        <w:rPr>
+          <w:rFonts w:asciiTheme="minorHAnsi" w:eastAsia="Times New Roman" w:hAnsiTheme="minorHAnsi" w:cstheme="minorHAnsi"/>
+        </w:rPr>
+      </w:pPr>
+      <w:r>
+        <w:rPr>
+          <w:rFonts w:ascii="Calibri" w:eastAsia="Times New Roman" w:hAnsi="Calibri" w:cs="Calibri"/>
+          <w:color w:val="000000"/>
+        </w:rPr>
+        <w:t xml:space="preserve">Pursuant to Mass. R.A.P. 13 (d), I hereby certify under the penalties of perjury, that I have served or will serve the attached motion upon the attorney of record for each attorney of record, or if the party has no attorney then I made service directly on the self-represented party by </w:t>
+      </w:r>
+      <w:r>
+        <w:rPr>
+          <w:rFonts w:ascii="Calibri" w:eastAsia="Times New Roman" w:hAnsi="Calibri" w:cs="Calibri"/>
+          <w:color w:val="000000"/>
+        </w:rPr>
+        <w:t>{{ motion_delivery }}</w:t>
+      </w:r>
+      <w:r>
+        <w:rPr>
+          <w:rFonts w:ascii="Calibri" w:eastAsia="Times New Roman" w:hAnsi="Calibri" w:cs="Calibri"/>
+          <w:color w:val="000000"/>
+        </w:rPr>
+        <w:t xml:space="preserve">.  To the following person(s) at the following physical or email address(es): </w:t>
+      </w:r>
+      <w:r>
+        <w:rPr>
+          <w:rFonts w:ascii="Calibri" w:eastAsia="Times New Roman" w:hAnsi="Calibri" w:cs="Calibri"/>
+          <w:color w:val="000000"/>
+        </w:rPr>
         <w:t xml:space="preserve">{{ </w:t>
       </w:r>
-      <w:proofErr w:type="spellStart"/>
-      <w:r>
-        <w:rPr>
-          <w:rStyle w:val="l"/>
-          <w:rFonts w:ascii="Calibri" w:hAnsi="Calibri" w:cs="Calibri"/>
-          <w:color w:val="212529"/>
-          <w:sz w:val="24"/>
-          <w:szCs w:val="24"/>
-        </w:rPr>
-        <w:t>user_date</w:t>
-      </w:r>
-      <w:proofErr w:type="spellEnd"/>
-      <w:r>
-        <w:rPr>
-          <w:rStyle w:val="l"/>
-          <w:rFonts w:ascii="Calibri" w:hAnsi="Calibri" w:cs="Calibri"/>
-          <w:color w:val="212529"/>
-          <w:sz w:val="24"/>
-          <w:szCs w:val="24"/>
+      <w:r>
+        <w:rPr>
+          <w:rFonts w:asciiTheme="minorHAnsi" w:eastAsia="Times New Roman" w:hAnsiTheme="minorHAnsi" w:cstheme="minorHAnsi"/>
+        </w:rPr>
+        <w:t>attorney[0]</w:t>
+      </w:r>
+      <w:r>
+        <w:rPr>
+          <w:rFonts w:asciiTheme="minorHAnsi" w:eastAsia="Times New Roman" w:hAnsiTheme="minorHAnsi" w:cstheme="minorHAnsi"/>
         </w:rPr>
         <w:t xml:space="preserve"> }}</w:t>
       </w:r>
-    </w:p>
-    <w:p>
-      <w:pPr>
-        <w:jc w:val="center"/>
-        <w:rPr>
-          <w:rFonts w:ascii="Calibri" w:eastAsia="Times New Roman" w:hAnsi="Calibri" w:cs="Calibri"/>
-          <w:color w:val="000000"/>
-        </w:rPr>
-      </w:pPr>
-    </w:p>
-    <w:p>
-      <w:pPr>
-        <w:jc w:val="center"/>
-        <w:rPr>
-          <w:rFonts w:ascii="Calibri" w:eastAsia="Times New Roman" w:hAnsi="Calibri" w:cs="Calibri"/>
-          <w:color w:val="000000"/>
-        </w:rPr>
-      </w:pPr>
-    </w:p>
-    <w:p>
-      <w:pPr>
-        <w:jc w:val="center"/>
-        <w:rPr>
-          <w:rFonts w:ascii="Calibri" w:eastAsia="Times New Roman" w:hAnsi="Calibri" w:cs="Calibri"/>
-          <w:color w:val="000000"/>
-        </w:rPr>
-      </w:pPr>
-    </w:p>
-    <w:p>
-      <w:pPr>
-        <w:jc w:val="center"/>
-        <w:rPr>
-          <w:rFonts w:eastAsia="Times New Roman"/>
-        </w:rPr>
-      </w:pPr>
-      <w:r>
-        <w:rPr>
-          <w:rFonts w:ascii="Calibri" w:eastAsia="Times New Roman" w:hAnsi="Calibri" w:cs="Calibri"/>
-          <w:color w:val="000000"/>
-          <w:u w:val="single"/>
+      <w:r>
+        <w:rPr>
+          <w:rFonts w:asciiTheme="minorHAnsi" w:eastAsia="Times New Roman" w:hAnsiTheme="minorHAnsi" w:cstheme="minorHAnsi"/>
+        </w:rPr>
+        <w:t>, {{</w:t>
+      </w:r>
+      <w:r>
+        <w:rPr>
+          <w:rFonts w:asciiTheme="minorHAnsi" w:eastAsia="Times New Roman" w:hAnsiTheme="minorHAnsi" w:cstheme="minorHAnsi"/>
+        </w:rPr>
+        <w:t xml:space="preserve"> </w:t>
+      </w:r>
+      <w:r>
+        <w:rPr>
+          <w:rFonts w:asciiTheme="minorHAnsi" w:eastAsia="Times New Roman" w:hAnsiTheme="minorHAnsi" w:cstheme="minorHAnsi"/>
+        </w:rPr>
+        <w:t>attorney</w:t>
+      </w:r>
+      <w:r>
+        <w:rPr>
+          <w:rFonts w:asciiTheme="minorHAnsi" w:eastAsia="Times New Roman" w:hAnsiTheme="minorHAnsi" w:cstheme="minorHAnsi"/>
+        </w:rPr>
+        <w:t>[0].address</w:t>
+      </w:r>
+      <w:r>
+        <w:rPr>
+          <w:rFonts w:asciiTheme="minorHAnsi" w:eastAsia="Times New Roman" w:hAnsiTheme="minorHAnsi" w:cstheme="minorHAnsi"/>
+        </w:rPr>
+        <w:t xml:space="preserve"> }}</w:t>
+      </w:r>
+      <w:r>
+        <w:rPr>
+          <w:rFonts w:asciiTheme="minorHAnsi" w:eastAsia="Times New Roman" w:hAnsiTheme="minorHAnsi" w:cstheme="minorHAnsi"/>
+        </w:rPr>
+        <w:t>.</w:t>
+      </w:r>
+      <w:r>
+        <w:rPr>
+          <w:rFonts w:asciiTheme="minorHAnsi" w:eastAsia="Times New Roman" w:hAnsiTheme="minorHAnsi" w:cstheme="minorHAnsi"/>
+        </w:rPr>
+        <w:t xml:space="preserve">  I have made or will make service on </w:t>
+      </w:r>
+      <w:r>
+        <w:rPr>
+          <w:rFonts w:asciiTheme="minorHAnsi" w:eastAsia="Times New Roman" w:hAnsiTheme="minorHAnsi" w:cstheme="minorHAnsi"/>
+        </w:rPr>
+        <w:t>{{ service_date }}</w:t>
+      </w:r>
+    </w:p>
+    <w:p>
+      <w:pPr>
+        <w:rPr>
+          <w:rFonts w:asciiTheme="minorHAnsi" w:eastAsia="Times New Roman" w:hAnsiTheme="minorHAnsi" w:cstheme="minorHAnsi"/>
+        </w:rPr>
+      </w:pPr>
+    </w:p>
+    <w:p>
+      <w:pPr>
+        <w:rPr>
+          <w:rFonts w:asciiTheme="minorHAnsi" w:eastAsia="Times New Roman" w:hAnsiTheme="minorHAnsi" w:cstheme="minorHAnsi"/>
+        </w:rPr>
+      </w:pPr>
+      <w:r>
+        <w:rPr>
+          <w:rFonts w:asciiTheme="minorHAnsi" w:eastAsia="Times New Roman" w:hAnsiTheme="minorHAnsi" w:cstheme="minorHAnsi"/>
+        </w:rPr>
+        <w:t>Signed under the penalties of perjury, </w:t>
+      </w:r>
+    </w:p>
+    <w:p>
+      <w:pPr>
+        <w:rPr>
+          <w:rFonts w:asciiTheme="minorHAnsi" w:eastAsia="Times New Roman" w:hAnsiTheme="minorHAnsi" w:cstheme="minorHAnsi"/>
+        </w:rPr>
+      </w:pPr>
+    </w:p>
+    <w:p>
+      <w:pPr>
+        <w:pBdr>
+          <w:top w:val="none" w:sz="0" w:space="0" w:color="auto"/>
+          <w:left w:val="none" w:sz="0" w:space="0" w:color="auto"/>
+          <w:bottom w:val="none" w:sz="0" w:space="0" w:color="auto"/>
+          <w:right w:val="none" w:sz="0" w:space="0" w:color="auto"/>
+          <w:between w:val="none" w:sz="0" w:space="0" w:color="auto"/>
+          <w:bar w:val="none" w:sz="0" w:color="auto"/>
+        </w:pBdr>
+        <w:tabs>
+          <w:tab w:val="left" w:pos="916"/>
+          <w:tab w:val="left" w:pos="1832"/>
+          <w:tab w:val="left" w:pos="2748"/>
+          <w:tab w:val="left" w:pos="3664"/>
+          <w:tab w:val="left" w:pos="4580"/>
+          <w:tab w:val="left" w:pos="5496"/>
+          <w:tab w:val="left" w:pos="6412"/>
+          <w:tab w:val="left" w:pos="7328"/>
+          <w:tab w:val="left" w:pos="8244"/>
+          <w:tab w:val="left" w:pos="9160"/>
+          <w:tab w:val="left" w:pos="10076"/>
+          <w:tab w:val="left" w:pos="10992"/>
+          <w:tab w:val="left" w:pos="11908"/>
+          <w:tab w:val="left" w:pos="12824"/>
+          <w:tab w:val="left" w:pos="13740"/>
+          <w:tab w:val="left" w:pos="14656"/>
+        </w:tabs>
+        <w:rPr>
+          <w:rFonts w:asciiTheme="minorHAnsi" w:eastAsia="Times New Roman" w:hAnsiTheme="minorHAnsi" w:cstheme="minorHAnsi"/>
+          <w:bdr w:val="none" w:sz="0" w:space="0" w:color="auto"/>
+        </w:rPr>
+      </w:pPr>
+      <w:r>
+        <w:rPr>
+          <w:rFonts w:asciiTheme="minorHAnsi" w:eastAsia="Times New Roman" w:hAnsiTheme="minorHAnsi" w:cstheme="minorHAnsi"/>
+          <w:bdr w:val="none" w:sz="0" w:space="0" w:color="auto"/>
+        </w:rPr>
+        <w:t>{%p if i == "final" %}</w:t>
+      </w:r>
+    </w:p>
+    <w:p>
+      <w:pPr>
+        <w:pBdr>
+          <w:top w:val="none" w:sz="0" w:space="0" w:color="auto"/>
+          <w:left w:val="none" w:sz="0" w:space="0" w:color="auto"/>
+          <w:bottom w:val="none" w:sz="0" w:space="0" w:color="auto"/>
+          <w:right w:val="none" w:sz="0" w:space="0" w:color="auto"/>
+          <w:between w:val="none" w:sz="0" w:space="0" w:color="auto"/>
+          <w:bar w:val="none" w:sz="0" w:color="auto"/>
+        </w:pBdr>
+        <w:tabs>
+          <w:tab w:val="left" w:pos="916"/>
+          <w:tab w:val="left" w:pos="1832"/>
+          <w:tab w:val="left" w:pos="2748"/>
+          <w:tab w:val="left" w:pos="3664"/>
+          <w:tab w:val="left" w:pos="4580"/>
+          <w:tab w:val="left" w:pos="5496"/>
+          <w:tab w:val="left" w:pos="6412"/>
+          <w:tab w:val="left" w:pos="7328"/>
+          <w:tab w:val="left" w:pos="8244"/>
+          <w:tab w:val="left" w:pos="9160"/>
+          <w:tab w:val="left" w:pos="10076"/>
+          <w:tab w:val="left" w:pos="10992"/>
+          <w:tab w:val="left" w:pos="11908"/>
+          <w:tab w:val="left" w:pos="12824"/>
+          <w:tab w:val="left" w:pos="13740"/>
+          <w:tab w:val="left" w:pos="14656"/>
+        </w:tabs>
+        <w:rPr>
+          <w:rFonts w:asciiTheme="minorHAnsi" w:eastAsia="Times New Roman" w:hAnsiTheme="minorHAnsi" w:cstheme="minorHAnsi"/>
+          <w:bdr w:val="none" w:sz="0" w:space="0" w:color="auto"/>
+        </w:rPr>
+      </w:pPr>
+      <w:r>
+        <w:rPr>
+          <w:rFonts w:asciiTheme="minorHAnsi" w:eastAsia="Times New Roman" w:hAnsiTheme="minorHAnsi" w:cstheme="minorHAnsi"/>
+          <w:bdr w:val="none" w:sz="0" w:space="0" w:color="auto"/>
+        </w:rPr>
+        <w:t>{{ users[0].signature }}</w:t>
+      </w:r>
+    </w:p>
+    <w:p>
+      <w:pPr>
+        <w:pBdr>
+          <w:top w:val="none" w:sz="0" w:space="0" w:color="auto"/>
+          <w:left w:val="none" w:sz="0" w:space="0" w:color="auto"/>
+          <w:bottom w:val="none" w:sz="0" w:space="0" w:color="auto"/>
+          <w:right w:val="none" w:sz="0" w:space="0" w:color="auto"/>
+          <w:between w:val="none" w:sz="0" w:space="0" w:color="auto"/>
+          <w:bar w:val="none" w:sz="0" w:color="auto"/>
+        </w:pBdr>
+        <w:tabs>
+          <w:tab w:val="left" w:pos="916"/>
+          <w:tab w:val="left" w:pos="1832"/>
+          <w:tab w:val="left" w:pos="2748"/>
+          <w:tab w:val="left" w:pos="3664"/>
+          <w:tab w:val="left" w:pos="4580"/>
+          <w:tab w:val="left" w:pos="5496"/>
+          <w:tab w:val="left" w:pos="6412"/>
+          <w:tab w:val="left" w:pos="7328"/>
+          <w:tab w:val="left" w:pos="8244"/>
+          <w:tab w:val="left" w:pos="9160"/>
+          <w:tab w:val="left" w:pos="10076"/>
+          <w:tab w:val="left" w:pos="10992"/>
+          <w:tab w:val="left" w:pos="11908"/>
+          <w:tab w:val="left" w:pos="12824"/>
+          <w:tab w:val="left" w:pos="13740"/>
+          <w:tab w:val="left" w:pos="14656"/>
+        </w:tabs>
+        <w:rPr>
+          <w:rFonts w:asciiTheme="minorHAnsi" w:eastAsia="Times New Roman" w:hAnsiTheme="minorHAnsi" w:cstheme="minorHAnsi"/>
+          <w:bdr w:val="none" w:sz="0" w:space="0" w:color="auto"/>
+        </w:rPr>
+      </w:pPr>
+      <w:r>
+        <w:rPr>
+          <w:rFonts w:asciiTheme="minorHAnsi" w:eastAsia="Times New Roman" w:hAnsiTheme="minorHAnsi" w:cstheme="minorHAnsi"/>
+          <w:bdr w:val="none" w:sz="0" w:space="0" w:color="auto"/>
+        </w:rPr>
+        <w:t>{%p endif %}</w:t>
+      </w:r>
+    </w:p>
+    <w:p>
+      <w:pPr>
+        <w:rPr>
+          <w:rFonts w:asciiTheme="minorHAnsi" w:eastAsia="Times New Roman" w:hAnsiTheme="minorHAnsi" w:cstheme="minorHAnsi"/>
+        </w:rPr>
+      </w:pPr>
+    </w:p>
+    <w:p>
+      <w:pPr>
+        <w:rPr>
+          <w:rFonts w:asciiTheme="minorHAnsi" w:eastAsia="Times New Roman" w:hAnsiTheme="minorHAnsi" w:cstheme="minorHAnsi"/>
+        </w:rPr>
+      </w:pPr>
+      <w:r>
+        <w:rPr>
+          <w:rFonts w:asciiTheme="minorHAnsi" w:eastAsia="Times New Roman" w:hAnsiTheme="minorHAnsi" w:cstheme="minorHAnsi"/>
+        </w:rPr>
+        <w:t xml:space="preserve">{{ </w:t>
+      </w:r>
+      <w:r>
+        <w:rPr>
+          <w:rFonts w:asciiTheme="minorHAnsi" w:hAnsiTheme="minorHAnsi" w:cstheme="minorHAnsi"/>
+        </w:rPr>
+        <w:t>users[0].name.first</w:t>
+      </w:r>
+      <w:r>
+        <w:rPr>
+          <w:rFonts w:asciiTheme="minorHAnsi" w:eastAsia="Times New Roman" w:hAnsiTheme="minorHAnsi" w:cstheme="minorHAnsi"/>
+        </w:rPr>
+        <w:t xml:space="preserve"> }} {{ users[0].name.last }}</w:t>
+      </w:r>
+    </w:p>
+    <w:p>
+      <w:pPr>
+        <w:rPr>
+          <w:rFonts w:ascii="Calibri" w:eastAsia="Times New Roman" w:hAnsi="Calibri" w:cs="Calibri"/>
+          <w:color w:val="000000"/>
+        </w:rPr>
+      </w:pPr>
+      <w:r>
+        <w:rPr>
+          <w:rFonts w:asciiTheme="minorHAnsi" w:eastAsia="Times New Roman" w:hAnsiTheme="minorHAnsi" w:cstheme="minorHAnsi"/>
+        </w:rPr>
+        <w:t>{{ user</w:t>
+      </w:r>
+      <w:r>
+        <w:rPr>
+          <w:rFonts w:ascii="Calibri" w:eastAsia="Times New Roman" w:hAnsi="Calibri" w:cs="Calibri"/>
+          <w:color w:val="000000"/>
+        </w:rPr>
+        <w:t>_date }}</w:t>
+      </w:r>
+    </w:p>
+    <w:p>
+      <w:pPr>
+        <w:jc w:val="center"/>
+        <w:rPr>
+          <w:rFonts w:ascii="Calibri" w:eastAsia="Times New Roman" w:hAnsi="Calibri" w:cs="Calibri"/>
+          <w:color w:val="000000"/>
+        </w:rPr>
+      </w:pPr>
+    </w:p>
+    <w:p>
+      <w:pPr>
+        <w:jc w:val="center"/>
+        <w:rPr>
+          <w:rFonts w:ascii="Calibri" w:eastAsia="Times New Roman" w:hAnsi="Calibri" w:cs="Calibri"/>
+          <w:color w:val="000000"/>
+        </w:rPr>
+      </w:pPr>
+    </w:p>
+    <w:p>
+      <w:pPr>
+        <w:jc w:val="center"/>
+        <w:rPr>
+          <w:rFonts w:ascii="Calibri" w:eastAsia="Times New Roman" w:hAnsi="Calibri" w:cs="Calibri"/>
+          <w:color w:val="000000"/>
+        </w:rPr>
+      </w:pPr>
+    </w:p>
+    <w:p>
+      <w:pPr>
+        <w:jc w:val="center"/>
+        <w:rPr>
+          <w:rFonts w:ascii="Calibri" w:eastAsia="Times New Roman" w:hAnsi="Calibri" w:cs="Calibri"/>
+          <w:color w:val="000000"/>
+        </w:rPr>
+      </w:pPr>
+    </w:p>
+    <w:p>
+      <w:pPr>
+        <w:jc w:val="center"/>
+        <w:rPr>
+          <w:rFonts w:ascii="Calibri" w:eastAsia="Times New Roman" w:hAnsi="Calibri" w:cs="Calibri"/>
+          <w:color w:val="000000"/>
+        </w:rPr>
+      </w:pPr>
+    </w:p>
+    <w:p>
+      <w:pPr>
+        <w:jc w:val="center"/>
+        <w:rPr>
+          <w:rFonts w:ascii="Calibri" w:eastAsia="Times New Roman" w:hAnsi="Calibri" w:cs="Calibri"/>
+          <w:color w:val="000000"/>
+        </w:rPr>
+      </w:pPr>
+    </w:p>
+    <w:p>
+      <w:pPr>
+        <w:jc w:val="center"/>
+        <w:rPr>
+          <w:rFonts w:ascii="Calibri" w:eastAsia="Times New Roman" w:hAnsi="Calibri" w:cs="Calibri"/>
+          <w:color w:val="000000"/>
+        </w:rPr>
+      </w:pPr>
+    </w:p>
+    <w:p>
+      <w:pPr>
+        <w:jc w:val="center"/>
+        <w:rPr>
+          <w:rFonts w:ascii="Calibri" w:eastAsia="Times New Roman" w:hAnsi="Calibri" w:cs="Calibri"/>
+          <w:color w:val="000000"/>
+        </w:rPr>
+      </w:pPr>
+    </w:p>
+    <w:p>
+      <w:pPr>
+        <w:jc w:val="center"/>
+        <w:rPr>
+          <w:rFonts w:ascii="Calibri" w:eastAsia="Times New Roman" w:hAnsi="Calibri" w:cs="Calibri"/>
+          <w:color w:val="000000"/>
+        </w:rPr>
+      </w:pPr>
+    </w:p>
+    <w:p>
+      <w:pPr>
+        <w:jc w:val="center"/>
+        <w:rPr>
+          <w:rFonts w:ascii="Calibri" w:eastAsia="Times New Roman" w:hAnsi="Calibri" w:cs="Calibri"/>
+          <w:color w:val="000000"/>
+        </w:rPr>
+      </w:pPr>
+    </w:p>
+    <w:p>
+      <w:pPr>
+        <w:jc w:val="center"/>
+        <w:rPr>
+          <w:rFonts w:ascii="Calibri" w:eastAsia="Times New Roman" w:hAnsi="Calibri" w:cs="Calibri"/>
+          <w:color w:val="000000"/>
+        </w:rPr>
+      </w:pPr>
+    </w:p>
+    <w:p>
+      <w:pPr>
+        <w:jc w:val="center"/>
+        <w:rPr>
+          <w:rFonts w:ascii="Calibri" w:eastAsia="Times New Roman" w:hAnsi="Calibri" w:cs="Calibri"/>
+          <w:color w:val="000000"/>
+        </w:rPr>
+      </w:pPr>
+    </w:p>
+    <w:p>
+      <w:pPr>
+        <w:jc w:val="center"/>
+        <w:rPr>
+          <w:rFonts w:ascii="Calibri" w:eastAsia="Times New Roman" w:hAnsi="Calibri" w:cs="Calibri"/>
+          <w:color w:val="000000"/>
+        </w:rPr>
+      </w:pPr>
+    </w:p>
+    <w:p>
+      <w:pPr>
+        <w:jc w:val="center"/>
+        <w:rPr>
+          <w:rFonts w:ascii="Calibri" w:eastAsia="Times New Roman" w:hAnsi="Calibri" w:cs="Calibri"/>
+          <w:color w:val="000000"/>
+        </w:rPr>
+      </w:pPr>
+    </w:p>
+    <w:p>
+      <w:pPr>
+        <w:jc w:val="center"/>
+        <w:rPr>
+          <w:rFonts w:ascii="Calibri" w:eastAsia="Times New Roman" w:hAnsi="Calibri" w:cs="Calibri"/>
+          <w:color w:val="000000"/>
+        </w:rPr>
+      </w:pPr>
+    </w:p>
+    <w:p>
+      <w:pPr>
+        <w:jc w:val="center"/>
+        <w:rPr>
+          <w:rFonts w:ascii="Calibri" w:eastAsia="Times New Roman" w:hAnsi="Calibri" w:cs="Calibri"/>
+          <w:color w:val="000000"/>
+        </w:rPr>
+      </w:pPr>
+    </w:p>
+    <w:p>
+      <w:pPr>
+        <w:jc w:val="center"/>
+        <w:rPr>
+          <w:rFonts w:ascii="Calibri" w:eastAsia="Times New Roman" w:hAnsi="Calibri" w:cs="Calibri"/>
+          <w:color w:val="000000"/>
+        </w:rPr>
+      </w:pPr>
+    </w:p>
+    <w:p>
+      <w:pPr>
+        <w:jc w:val="center"/>
+        <w:rPr>
+          <w:rFonts w:ascii="Calibri" w:eastAsia="Times New Roman" w:hAnsi="Calibri" w:cs="Calibri"/>
+          <w:color w:val="000000"/>
+        </w:rPr>
+      </w:pPr>
+    </w:p>
+    <w:p>
+      <w:pPr>
+        <w:jc w:val="center"/>
+        <w:rPr>
+          <w:rFonts w:ascii="Calibri" w:eastAsia="Times New Roman" w:hAnsi="Calibri" w:cs="Calibri"/>
+          <w:color w:val="000000"/>
+        </w:rPr>
+      </w:pPr>
+    </w:p>
+    <w:p>
+      <w:pPr>
+        <w:jc w:val="center"/>
+        <w:rPr>
+          <w:rFonts w:ascii="Calibri" w:eastAsia="Times New Roman" w:hAnsi="Calibri" w:cs="Calibri"/>
+          <w:color w:val="000000"/>
+        </w:rPr>
+      </w:pPr>
+    </w:p>
+    <w:p>
+      <w:pPr>
+        <w:jc w:val="center"/>
+        <w:rPr>
+          <w:rFonts w:ascii="Calibri" w:eastAsia="Times New Roman" w:hAnsi="Calibri" w:cs="Calibri"/>
+          <w:color w:val="000000"/>
+        </w:rPr>
+      </w:pPr>
+    </w:p>
+    <w:p>
+      <w:pPr>
+        <w:jc w:val="center"/>
+        <w:rPr>
+          <w:rFonts w:ascii="Calibri" w:eastAsia="Times New Roman" w:hAnsi="Calibri" w:cs="Calibri"/>
+          <w:color w:val="000000"/>
+        </w:rPr>
+      </w:pPr>
+    </w:p>
+    <w:p>
+      <w:pPr>
+        <w:jc w:val="center"/>
+        <w:rPr>
+          <w:rFonts w:ascii="Calibri" w:eastAsia="Times New Roman" w:hAnsi="Calibri" w:cs="Calibri"/>
+          <w:color w:val="000000"/>
+        </w:rPr>
+      </w:pPr>
+    </w:p>
+    <w:p>
+      <w:pPr>
+        <w:jc w:val="center"/>
+        <w:rPr>
+          <w:rFonts w:ascii="Calibri" w:eastAsia="Times New Roman" w:hAnsi="Calibri" w:cs="Calibri"/>
+          <w:color w:val="000000"/>
+        </w:rPr>
+      </w:pPr>
+    </w:p>
+    <w:p>
+      <w:pPr>
+        <w:rPr>
+          <w:rFonts w:ascii="Calibri" w:eastAsia="Times New Roman" w:hAnsi="Calibri" w:cs="Calibri"/>
+          <w:color w:val="000000"/>
+        </w:rPr>
+      </w:pPr>
+    </w:p>
+    <w:p>
+      <w:pPr>
+        <w:rPr>
+          <w:rFonts w:ascii="Calibri" w:eastAsia="Times New Roman" w:hAnsi="Calibri" w:cs="Calibri"/>
+          <w:color w:val="000000"/>
+        </w:rPr>
+      </w:pPr>
+    </w:p>
+    <w:p>
+      <w:pPr>
+        <w:jc w:val="center"/>
+        <w:rPr>
+          <w:rFonts w:ascii="Calibri" w:eastAsia="Times New Roman" w:hAnsi="Calibri" w:cs="Calibri"/>
+          <w:color w:val="000000"/>
+        </w:rPr>
+      </w:pPr>
+    </w:p>
+    <w:p>
+      <w:pPr>
+        <w:jc w:val="center"/>
+        <w:rPr>
+          <w:rFonts w:eastAsia="Times New Roman"/>
+        </w:rPr>
+      </w:pPr>
+      <w:r>
+        <w:rPr>
+          <w:rFonts w:ascii="Calibri" w:eastAsia="Times New Roman" w:hAnsi="Calibri" w:cs="Calibri"/>
+          <w:color w:val="000000"/>
         </w:rPr>
         <w:lastRenderedPageBreak/>
-        <w:t>CERTIFICATE OF SERVICE</w:t>
-      </w:r>
-    </w:p>
-    <w:p>
-      <w:pPr>
-        <w:rPr>
-          <w:rFonts w:eastAsia="Times New Roman"/>
-        </w:rPr>
-      </w:pPr>
-    </w:p>
-    <w:p>
-      <w:pPr>
-        <w:rPr>
-          <w:rFonts w:eastAsia="Times New Roman"/>
-        </w:rPr>
-      </w:pPr>
-      <w:r>
-        <w:rPr>
-          <w:rFonts w:ascii="Calibri" w:eastAsia="Times New Roman" w:hAnsi="Calibri" w:cs="Calibri"/>
-          <w:color w:val="000000"/>
-        </w:rPr>
-        <w:t xml:space="preserve">Pursuant to Mass. R.A.P. 13 (d), I hereby certify under the penalties of perjury, that I have served or will serve the attached motion upon the attorney of record for each attorney of record, or if the party has no </w:t>
-      </w:r>
-      <w:proofErr w:type="gramStart"/>
-      <w:r>
-        <w:rPr>
-          <w:rFonts w:ascii="Calibri" w:eastAsia="Times New Roman" w:hAnsi="Calibri" w:cs="Calibri"/>
-          <w:color w:val="000000"/>
-        </w:rPr>
-        <w:t>attorney</w:t>
-      </w:r>
-      <w:proofErr w:type="gramEnd"/>
-      <w:r>
-        <w:rPr>
-          <w:rFonts w:ascii="Calibri" w:eastAsia="Times New Roman" w:hAnsi="Calibri" w:cs="Calibri"/>
-          <w:color w:val="000000"/>
-        </w:rPr>
-        <w:t xml:space="preserve"> then I made service directly on the self-represented party by </w:t>
-      </w:r>
-      <w:r>
-        <w:rPr>
-          <w:rFonts w:ascii="Calibri" w:eastAsia="Times New Roman" w:hAnsi="Calibri" w:cs="Calibri"/>
-          <w:color w:val="000000"/>
-        </w:rPr>
-        <w:t xml:space="preserve">{{ </w:t>
-      </w:r>
-      <w:proofErr w:type="spellStart"/>
-      <w:r>
-        <w:rPr>
-          <w:rFonts w:ascii="Calibri" w:eastAsia="Times New Roman" w:hAnsi="Calibri" w:cs="Calibri"/>
-          <w:color w:val="000000"/>
-        </w:rPr>
-        <w:t>motion_delivery</w:t>
-      </w:r>
-      <w:proofErr w:type="spellEnd"/>
-      <w:r>
-        <w:rPr>
-          <w:rFonts w:ascii="Calibri" w:eastAsia="Times New Roman" w:hAnsi="Calibri" w:cs="Calibri"/>
-          <w:color w:val="000000"/>
-        </w:rPr>
-        <w:t xml:space="preserve"> }}</w:t>
-      </w:r>
-      <w:r>
-        <w:rPr>
-          <w:rFonts w:ascii="Calibri" w:eastAsia="Times New Roman" w:hAnsi="Calibri" w:cs="Calibri"/>
-          <w:color w:val="000000"/>
-        </w:rPr>
-        <w:t xml:space="preserve">.  To the following person(s) at the following physical or email address(es): </w:t>
-      </w:r>
-      <w:r>
-        <w:rPr>
-          <w:rFonts w:ascii="Calibri" w:eastAsia="Times New Roman" w:hAnsi="Calibri" w:cs="Calibri"/>
-          <w:color w:val="000000"/>
-        </w:rPr>
-        <w:t xml:space="preserve">{{ </w:t>
-      </w:r>
-      <w:r>
-        <w:rPr>
-          <w:rFonts w:ascii="Calibri" w:eastAsia="Times New Roman" w:hAnsi="Calibri" w:cs="Calibri"/>
-          <w:color w:val="000000"/>
-        </w:rPr>
-        <w:t>attorney[0]</w:t>
-      </w:r>
-      <w:r>
-        <w:rPr>
-          <w:rFonts w:ascii="Calibri" w:eastAsia="Times New Roman" w:hAnsi="Calibri" w:cs="Calibri"/>
-          <w:color w:val="000000"/>
-        </w:rPr>
-        <w:t xml:space="preserve"> }}</w:t>
-      </w:r>
-      <w:r>
-        <w:rPr>
-          <w:rFonts w:ascii="Calibri" w:eastAsia="Times New Roman" w:hAnsi="Calibri" w:cs="Calibri"/>
-          <w:color w:val="000000"/>
-        </w:rPr>
-        <w:t>, {{</w:t>
-      </w:r>
-      <w:r>
-        <w:rPr>
-          <w:rFonts w:ascii="Calibri" w:eastAsia="Times New Roman" w:hAnsi="Calibri" w:cs="Calibri"/>
-          <w:color w:val="000000"/>
-        </w:rPr>
-        <w:t xml:space="preserve"> </w:t>
-      </w:r>
-      <w:r>
-        <w:rPr>
-          <w:rFonts w:ascii="Calibri" w:eastAsia="Times New Roman" w:hAnsi="Calibri" w:cs="Calibri"/>
-          <w:color w:val="000000"/>
-        </w:rPr>
-        <w:t>attorney</w:t>
-      </w:r>
-      <w:r>
-        <w:rPr>
-          <w:rFonts w:ascii="Calibri" w:eastAsia="Times New Roman" w:hAnsi="Calibri" w:cs="Calibri"/>
-          <w:color w:val="000000"/>
-        </w:rPr>
-        <w:t>[0].address</w:t>
-      </w:r>
-      <w:r>
-        <w:rPr>
-          <w:rFonts w:ascii="Calibri" w:eastAsia="Times New Roman" w:hAnsi="Calibri" w:cs="Calibri"/>
-          <w:color w:val="000000"/>
-        </w:rPr>
-        <w:t xml:space="preserve"> }}</w:t>
-      </w:r>
-      <w:r>
-        <w:rPr>
-          <w:rFonts w:ascii="Calibri" w:eastAsia="Times New Roman" w:hAnsi="Calibri" w:cs="Calibri"/>
-          <w:color w:val="000000"/>
-        </w:rPr>
-        <w:t>.</w:t>
-      </w:r>
-      <w:r>
-        <w:rPr>
-          <w:rFonts w:ascii="Calibri" w:eastAsia="Times New Roman" w:hAnsi="Calibri" w:cs="Calibri"/>
-          <w:color w:val="000000"/>
-        </w:rPr>
-        <w:t xml:space="preserve">  I have made or will make service on </w:t>
-      </w:r>
-      <w:r>
-        <w:rPr>
-          <w:rFonts w:ascii="Calibri" w:eastAsia="Times New Roman" w:hAnsi="Calibri" w:cs="Calibri"/>
-          <w:color w:val="000000"/>
-        </w:rPr>
-        <w:t xml:space="preserve">{{ </w:t>
-      </w:r>
-      <w:proofErr w:type="spellStart"/>
-      <w:r>
-        <w:rPr>
-          <w:rFonts w:ascii="Calibri" w:eastAsia="Times New Roman" w:hAnsi="Calibri" w:cs="Calibri"/>
-          <w:color w:val="000000"/>
-        </w:rPr>
-        <w:t>service_date</w:t>
-      </w:r>
-      <w:proofErr w:type="spellEnd"/>
-      <w:r>
-        <w:rPr>
-          <w:rFonts w:ascii="Calibri" w:eastAsia="Times New Roman" w:hAnsi="Calibri" w:cs="Calibri"/>
-          <w:color w:val="000000"/>
-        </w:rPr>
-        <w:t xml:space="preserve"> }}</w:t>
-      </w:r>
-    </w:p>
-    <w:p>
-      <w:pPr>
-        <w:rPr>
-          <w:rFonts w:eastAsia="Times New Roman"/>
-        </w:rPr>
-      </w:pPr>
-    </w:p>
-    <w:p>
-      <w:pPr>
-        <w:rPr>
-          <w:rFonts w:ascii="Calibri" w:eastAsia="Times New Roman" w:hAnsi="Calibri" w:cs="Calibri"/>
-          <w:color w:val="000000"/>
-        </w:rPr>
-      </w:pPr>
-      <w:r>
-        <w:rPr>
-          <w:rFonts w:ascii="Calibri" w:eastAsia="Times New Roman" w:hAnsi="Calibri" w:cs="Calibri"/>
-          <w:color w:val="000000"/>
-        </w:rPr>
-        <w:t>Signed under the penalties of perjury, </w:t>
-      </w:r>
-    </w:p>
-    <w:p>
-      <w:pPr>
-        <w:rPr>
-          <w:rFonts w:eastAsia="Times New Roman"/>
-        </w:rPr>
-      </w:pPr>
-    </w:p>
-    <w:p>
-      <w:pPr>
-        <w:rPr>
-          <w:rFonts w:ascii="Calibri" w:eastAsia="Times New Roman" w:hAnsi="Calibri" w:cs="Calibri"/>
-          <w:color w:val="000000"/>
-        </w:rPr>
-      </w:pPr>
-      <w:r>
-        <w:rPr>
-          <w:rFonts w:ascii="Calibri" w:eastAsia="Times New Roman" w:hAnsi="Calibri" w:cs="Calibri"/>
-          <w:color w:val="000000"/>
-        </w:rPr>
-        <w:t>{%p if i == "final" %}</w:t>
-      </w:r>
-    </w:p>
-    <w:p>
-      <w:pPr>
-        <w:rPr>
-          <w:rFonts w:ascii="Calibri" w:eastAsia="Times New Roman" w:hAnsi="Calibri" w:cs="Calibri"/>
-          <w:color w:val="000000"/>
-        </w:rPr>
-      </w:pPr>
-      <w:r>
-        <w:rPr>
-          <w:rFonts w:ascii="Calibri" w:eastAsia="Times New Roman" w:hAnsi="Calibri" w:cs="Calibri"/>
-          <w:color w:val="000000"/>
-        </w:rPr>
-        <w:t>{{ users[0].signature }}</w:t>
-      </w:r>
-    </w:p>
-    <w:p>
-      <w:pPr>
-        <w:rPr>
-          <w:rFonts w:ascii="Calibri" w:eastAsia="Times New Roman" w:hAnsi="Calibri" w:cs="Calibri"/>
-          <w:color w:val="000000"/>
-        </w:rPr>
-      </w:pPr>
-      <w:r>
-        <w:rPr>
-          <w:rFonts w:ascii="Calibri" w:eastAsia="Times New Roman" w:hAnsi="Calibri" w:cs="Calibri"/>
-          <w:color w:val="000000"/>
-        </w:rPr>
-        <w:t>{%p endif %}</w:t>
-      </w:r>
-    </w:p>
-    <w:p>
-      <w:pPr>
-        <w:rPr>
-          <w:rFonts w:ascii="Calibri" w:eastAsia="Times New Roman" w:hAnsi="Calibri" w:cs="Calibri"/>
-          <w:color w:val="000000"/>
-        </w:rPr>
-      </w:pPr>
-    </w:p>
-    <w:p>
-      <w:pPr>
-        <w:rPr>
-          <w:rFonts w:ascii="Calibri" w:eastAsia="Times New Roman" w:hAnsi="Calibri" w:cs="Calibri"/>
-          <w:color w:val="000000"/>
-        </w:rPr>
-      </w:pPr>
-      <w:r>
-        <w:rPr>
-          <w:rFonts w:ascii="Calibri" w:eastAsia="Times New Roman" w:hAnsi="Calibri" w:cs="Calibri"/>
-          <w:color w:val="000000"/>
-        </w:rPr>
-        <w:t xml:space="preserve">{{ </w:t>
-      </w:r>
-      <w:r>
-        <w:rPr>
-          <w:rFonts w:ascii="Calibri" w:hAnsi="Calibri" w:cs="Calibri"/>
-          <w:color w:val="000000"/>
-        </w:rPr>
-        <w:t>users[0].</w:t>
-      </w:r>
-      <w:proofErr w:type="spellStart"/>
-      <w:r>
-        <w:rPr>
-          <w:rFonts w:ascii="Calibri" w:hAnsi="Calibri" w:cs="Calibri"/>
-          <w:color w:val="000000"/>
-        </w:rPr>
-        <w:t>name.first</w:t>
-      </w:r>
-      <w:proofErr w:type="spellEnd"/>
-      <w:r>
-        <w:rPr>
-          <w:rFonts w:ascii="Calibri" w:eastAsia="Times New Roman" w:hAnsi="Calibri" w:cs="Calibri"/>
-          <w:color w:val="000000"/>
-        </w:rPr>
-        <w:t xml:space="preserve"> }} </w:t>
-      </w:r>
-      <w:r>
-        <w:rPr>
-          <w:rFonts w:ascii="Calibri" w:eastAsia="Times New Roman" w:hAnsi="Calibri" w:cs="Calibri"/>
-          <w:color w:val="000000"/>
-        </w:rPr>
-        <w:t>{{ users[0].</w:t>
-      </w:r>
-      <w:proofErr w:type="spellStart"/>
-      <w:r>
-        <w:rPr>
-          <w:rFonts w:ascii="Calibri" w:eastAsia="Times New Roman" w:hAnsi="Calibri" w:cs="Calibri"/>
-          <w:color w:val="000000"/>
-        </w:rPr>
-        <w:t>name.last</w:t>
-      </w:r>
-      <w:proofErr w:type="spellEnd"/>
-      <w:r>
-        <w:rPr>
-          <w:rFonts w:ascii="Calibri" w:eastAsia="Times New Roman" w:hAnsi="Calibri" w:cs="Calibri"/>
-          <w:color w:val="000000"/>
-        </w:rPr>
-        <w:t xml:space="preserve"> }}</w:t>
-      </w:r>
-    </w:p>
-    <w:p>
-      <w:pPr>
-        <w:rPr>
-          <w:rFonts w:ascii="Calibri" w:eastAsia="Times New Roman" w:hAnsi="Calibri" w:cs="Calibri"/>
-          <w:color w:val="000000"/>
-        </w:rPr>
-      </w:pPr>
-      <w:r>
-        <w:rPr>
-          <w:rFonts w:ascii="Calibri" w:eastAsia="Times New Roman" w:hAnsi="Calibri" w:cs="Calibri"/>
-          <w:color w:val="000000"/>
-        </w:rPr>
-        <w:t xml:space="preserve">{{ </w:t>
-      </w:r>
-      <w:proofErr w:type="spellStart"/>
-      <w:r>
-        <w:rPr>
-          <w:rFonts w:ascii="Calibri" w:eastAsia="Times New Roman" w:hAnsi="Calibri" w:cs="Calibri"/>
-          <w:color w:val="000000"/>
-        </w:rPr>
-        <w:t>user_date</w:t>
-      </w:r>
-      <w:proofErr w:type="spellEnd"/>
-      <w:r>
-        <w:rPr>
-          <w:rFonts w:ascii="Calibri" w:eastAsia="Times New Roman" w:hAnsi="Calibri" w:cs="Calibri"/>
-          <w:color w:val="000000"/>
-        </w:rPr>
-        <w:t xml:space="preserve"> }}</w:t>
-      </w:r>
-    </w:p>
-    <w:p>
-      <w:pPr>
-        <w:jc w:val="center"/>
-        <w:rPr>
-          <w:rFonts w:ascii="Calibri" w:eastAsia="Times New Roman" w:hAnsi="Calibri" w:cs="Calibri"/>
-          <w:color w:val="000000"/>
-        </w:rPr>
-      </w:pPr>
-    </w:p>
-    <w:p>
-      <w:pPr>
-        <w:jc w:val="center"/>
-        <w:rPr>
-          <w:rFonts w:ascii="Calibri" w:eastAsia="Times New Roman" w:hAnsi="Calibri" w:cs="Calibri"/>
-          <w:color w:val="000000"/>
-        </w:rPr>
-      </w:pPr>
-    </w:p>
-    <w:p>
-      <w:pPr>
-        <w:jc w:val="center"/>
-        <w:rPr>
-          <w:rFonts w:ascii="Calibri" w:eastAsia="Times New Roman" w:hAnsi="Calibri" w:cs="Calibri"/>
-          <w:color w:val="000000"/>
-        </w:rPr>
-      </w:pPr>
-    </w:p>
-    <w:p>
-      <w:pPr>
-        <w:jc w:val="center"/>
-        <w:rPr>
-          <w:rFonts w:ascii="Calibri" w:eastAsia="Times New Roman" w:hAnsi="Calibri" w:cs="Calibri"/>
-          <w:color w:val="000000"/>
-        </w:rPr>
-      </w:pPr>
-    </w:p>
-    <w:p>
-      <w:pPr>
-        <w:jc w:val="center"/>
-        <w:rPr>
-          <w:rFonts w:ascii="Calibri" w:eastAsia="Times New Roman" w:hAnsi="Calibri" w:cs="Calibri"/>
-          <w:color w:val="000000"/>
-        </w:rPr>
-      </w:pPr>
-    </w:p>
-    <w:p>
-      <w:pPr>
-        <w:jc w:val="center"/>
-        <w:rPr>
-          <w:rFonts w:ascii="Calibri" w:eastAsia="Times New Roman" w:hAnsi="Calibri" w:cs="Calibri"/>
-          <w:color w:val="000000"/>
-        </w:rPr>
-      </w:pPr>
-    </w:p>
-    <w:p>
-      <w:pPr>
-        <w:jc w:val="center"/>
-        <w:rPr>
-          <w:rFonts w:ascii="Calibri" w:eastAsia="Times New Roman" w:hAnsi="Calibri" w:cs="Calibri"/>
-          <w:color w:val="000000"/>
-        </w:rPr>
-      </w:pPr>
-    </w:p>
-    <w:p>
-      <w:pPr>
-        <w:jc w:val="center"/>
-        <w:rPr>
-          <w:rFonts w:ascii="Calibri" w:eastAsia="Times New Roman" w:hAnsi="Calibri" w:cs="Calibri"/>
-          <w:color w:val="000000"/>
-        </w:rPr>
-      </w:pPr>
-    </w:p>
-    <w:p>
-      <w:pPr>
-        <w:jc w:val="center"/>
-        <w:rPr>
-          <w:rFonts w:ascii="Calibri" w:eastAsia="Times New Roman" w:hAnsi="Calibri" w:cs="Calibri"/>
-          <w:color w:val="000000"/>
-        </w:rPr>
-      </w:pPr>
-    </w:p>
-    <w:p>
-      <w:pPr>
-        <w:jc w:val="center"/>
-        <w:rPr>
-          <w:rFonts w:ascii="Calibri" w:eastAsia="Times New Roman" w:hAnsi="Calibri" w:cs="Calibri"/>
-          <w:color w:val="000000"/>
-        </w:rPr>
-      </w:pPr>
-    </w:p>
-    <w:p>
-      <w:pPr>
-        <w:jc w:val="center"/>
-        <w:rPr>
-          <w:rFonts w:ascii="Calibri" w:eastAsia="Times New Roman" w:hAnsi="Calibri" w:cs="Calibri"/>
-          <w:color w:val="000000"/>
-        </w:rPr>
-      </w:pPr>
-    </w:p>
-    <w:p>
-      <w:pPr>
-        <w:jc w:val="center"/>
-        <w:rPr>
-          <w:rFonts w:ascii="Calibri" w:eastAsia="Times New Roman" w:hAnsi="Calibri" w:cs="Calibri"/>
-          <w:color w:val="000000"/>
-        </w:rPr>
-      </w:pPr>
-    </w:p>
-    <w:p>
-      <w:pPr>
-        <w:jc w:val="center"/>
-        <w:rPr>
-          <w:rFonts w:ascii="Calibri" w:eastAsia="Times New Roman" w:hAnsi="Calibri" w:cs="Calibri"/>
-          <w:color w:val="000000"/>
-        </w:rPr>
-      </w:pPr>
-    </w:p>
-    <w:p>
-      <w:pPr>
-        <w:jc w:val="center"/>
-        <w:rPr>
-          <w:rFonts w:ascii="Calibri" w:eastAsia="Times New Roman" w:hAnsi="Calibri" w:cs="Calibri"/>
-          <w:color w:val="000000"/>
-        </w:rPr>
-      </w:pPr>
-    </w:p>
-    <w:p>
-      <w:pPr>
-        <w:jc w:val="center"/>
-        <w:rPr>
-          <w:rFonts w:ascii="Calibri" w:eastAsia="Times New Roman" w:hAnsi="Calibri" w:cs="Calibri"/>
-          <w:color w:val="000000"/>
-        </w:rPr>
-      </w:pPr>
-    </w:p>
-    <w:p>
-      <w:pPr>
-        <w:jc w:val="center"/>
-        <w:rPr>
-          <w:rFonts w:ascii="Calibri" w:eastAsia="Times New Roman" w:hAnsi="Calibri" w:cs="Calibri"/>
-          <w:color w:val="000000"/>
-        </w:rPr>
-      </w:pPr>
-    </w:p>
-    <w:p>
-      <w:pPr>
-        <w:jc w:val="center"/>
-        <w:rPr>
-          <w:rFonts w:ascii="Calibri" w:eastAsia="Times New Roman" w:hAnsi="Calibri" w:cs="Calibri"/>
-          <w:color w:val="000000"/>
-        </w:rPr>
-      </w:pPr>
-    </w:p>
-    <w:p>
-      <w:pPr>
-        <w:jc w:val="center"/>
-        <w:rPr>
-          <w:rFonts w:ascii="Calibri" w:eastAsia="Times New Roman" w:hAnsi="Calibri" w:cs="Calibri"/>
-          <w:color w:val="000000"/>
-        </w:rPr>
-      </w:pPr>
-    </w:p>
-    <w:p>
-      <w:pPr>
-        <w:jc w:val="center"/>
-        <w:rPr>
-          <w:rFonts w:ascii="Calibri" w:eastAsia="Times New Roman" w:hAnsi="Calibri" w:cs="Calibri"/>
-          <w:color w:val="000000"/>
-        </w:rPr>
-      </w:pPr>
-    </w:p>
-    <w:p>
-      <w:pPr>
-        <w:jc w:val="center"/>
-        <w:rPr>
-          <w:rFonts w:ascii="Calibri" w:eastAsia="Times New Roman" w:hAnsi="Calibri" w:cs="Calibri"/>
-          <w:color w:val="000000"/>
-        </w:rPr>
-      </w:pPr>
-    </w:p>
-    <w:p>
-      <w:pPr>
-        <w:jc w:val="center"/>
-        <w:rPr>
-          <w:rFonts w:ascii="Calibri" w:eastAsia="Times New Roman" w:hAnsi="Calibri" w:cs="Calibri"/>
-          <w:color w:val="000000"/>
-        </w:rPr>
-      </w:pPr>
-    </w:p>
-    <w:p>
-      <w:pPr>
-        <w:jc w:val="center"/>
-        <w:rPr>
-          <w:rFonts w:ascii="Calibri" w:eastAsia="Times New Roman" w:hAnsi="Calibri" w:cs="Calibri"/>
-          <w:color w:val="000000"/>
-        </w:rPr>
-      </w:pPr>
-    </w:p>
-    <w:p>
-      <w:pPr>
-        <w:jc w:val="center"/>
-        <w:rPr>
-          <w:rFonts w:ascii="Calibri" w:eastAsia="Times New Roman" w:hAnsi="Calibri" w:cs="Calibri"/>
-          <w:color w:val="000000"/>
-        </w:rPr>
-      </w:pPr>
-    </w:p>
-    <w:p>
-      <w:pPr>
-        <w:jc w:val="center"/>
-        <w:rPr>
-          <w:rFonts w:ascii="Calibri" w:eastAsia="Times New Roman" w:hAnsi="Calibri" w:cs="Calibri"/>
-          <w:color w:val="000000"/>
-        </w:rPr>
-      </w:pPr>
-    </w:p>
-    <w:p>
-      <w:pPr>
-        <w:jc w:val="center"/>
-        <w:rPr>
-          <w:rFonts w:ascii="Calibri" w:eastAsia="Times New Roman" w:hAnsi="Calibri" w:cs="Calibri"/>
-          <w:color w:val="000000"/>
-        </w:rPr>
-      </w:pPr>
-    </w:p>
-    <w:p>
-      <w:pPr>
-        <w:jc w:val="center"/>
-        <w:rPr>
-          <w:rFonts w:ascii="Calibri" w:eastAsia="Times New Roman" w:hAnsi="Calibri" w:cs="Calibri"/>
-          <w:color w:val="000000"/>
-        </w:rPr>
-      </w:pPr>
-    </w:p>
-    <w:p>
-      <w:pPr>
-        <w:jc w:val="center"/>
-        <w:rPr>
-          <w:rFonts w:ascii="Calibri" w:eastAsia="Times New Roman" w:hAnsi="Calibri" w:cs="Calibri"/>
-          <w:color w:val="000000"/>
-        </w:rPr>
-      </w:pPr>
-    </w:p>
-    <w:p>
-      <w:pPr>
-        <w:jc w:val="center"/>
-        <w:rPr>
-          <w:rFonts w:ascii="Calibri" w:eastAsia="Times New Roman" w:hAnsi="Calibri" w:cs="Calibri"/>
-          <w:color w:val="000000"/>
-        </w:rPr>
-      </w:pPr>
-    </w:p>
-    <w:p>
-      <w:pPr>
-        <w:jc w:val="center"/>
-        <w:rPr>
-          <w:rFonts w:ascii="Calibri" w:eastAsia="Times New Roman" w:hAnsi="Calibri" w:cs="Calibri"/>
-          <w:color w:val="000000"/>
-        </w:rPr>
-      </w:pPr>
-    </w:p>
-    <w:p>
-      <w:pPr>
-        <w:rPr>
-          <w:rFonts w:ascii="Calibri" w:eastAsia="Times New Roman" w:hAnsi="Calibri" w:cs="Calibri"/>
-          <w:color w:val="000000"/>
-        </w:rPr>
-      </w:pPr>
-    </w:p>
-    <w:p>
-      <w:pPr>
-        <w:rPr>
-          <w:rFonts w:ascii="Calibri" w:eastAsia="Times New Roman" w:hAnsi="Calibri" w:cs="Calibri"/>
-          <w:color w:val="000000"/>
-        </w:rPr>
-      </w:pPr>
-    </w:p>
-    <w:p>
-      <w:pPr>
-        <w:jc w:val="center"/>
-        <w:rPr>
-          <w:rFonts w:ascii="Calibri" w:eastAsia="Times New Roman" w:hAnsi="Calibri" w:cs="Calibri"/>
-          <w:color w:val="000000"/>
-        </w:rPr>
-      </w:pPr>
-    </w:p>
-    <w:p>
-      <w:pPr>
-        <w:jc w:val="center"/>
-        <w:rPr>
-          <w:rFonts w:ascii="Calibri" w:eastAsia="Times New Roman" w:hAnsi="Calibri" w:cs="Calibri"/>
-          <w:color w:val="000000"/>
-        </w:rPr>
-      </w:pPr>
-    </w:p>
-    <w:p>
-      <w:pPr>
-        <w:jc w:val="center"/>
-        <w:rPr>
-          <w:rFonts w:eastAsia="Times New Roman"/>
-        </w:rPr>
-      </w:pPr>
-      <w:r>
-        <w:rPr>
-          <w:rFonts w:ascii="Calibri" w:eastAsia="Times New Roman" w:hAnsi="Calibri" w:cs="Calibri"/>
-          <w:color w:val="000000"/>
-        </w:rPr>
         <w:t>COMMONWEALTH OF MASSACHUSETTS</w:t>
       </w:r>
     </w:p>
@@ -1698,17 +1455,8 @@
           <w:rFonts w:ascii="Calibri" w:eastAsia="Times New Roman" w:hAnsi="Calibri" w:cs="Calibri"/>
           <w:color w:val="000000"/>
         </w:rPr>
-        <w:t xml:space="preserve"> </w:t>
-      </w:r>
-      <w:proofErr w:type="spellStart"/>
-      <w:r>
-        <w:rPr>
-          <w:rFonts w:ascii="Calibri" w:eastAsia="Times New Roman" w:hAnsi="Calibri" w:cs="Calibri"/>
-          <w:color w:val="000000"/>
-        </w:rPr>
-        <w:t>trial_court</w:t>
-      </w:r>
-      <w:proofErr w:type="spellEnd"/>
+        <w:t xml:space="preserve"> trial_court</w:t>
+      </w:r>
       <w:r>
         <w:rPr>
           <w:rFonts w:ascii="Calibri" w:eastAsia="Times New Roman" w:hAnsi="Calibri" w:cs="Calibri"/>
@@ -1746,23 +1494,7 @@
           <w:rFonts w:ascii="Calibri" w:eastAsia="Times New Roman" w:hAnsi="Calibri" w:cs="Calibri"/>
           <w:color w:val="000000"/>
         </w:rPr>
-        <w:t xml:space="preserve">{{ </w:t>
-      </w:r>
-      <w:proofErr w:type="spellStart"/>
-      <w:r>
-        <w:rPr>
-          <w:rFonts w:ascii="Calibri" w:eastAsia="Times New Roman" w:hAnsi="Calibri" w:cs="Calibri"/>
-          <w:color w:val="000000"/>
-        </w:rPr>
-        <w:t>docket_number</w:t>
-      </w:r>
-      <w:proofErr w:type="spellEnd"/>
-      <w:r>
-        <w:rPr>
-          <w:rFonts w:ascii="Calibri" w:eastAsia="Times New Roman" w:hAnsi="Calibri" w:cs="Calibri"/>
-          <w:color w:val="000000"/>
-        </w:rPr>
-        <w:t xml:space="preserve"> }}</w:t>
+        <w:t>{{ docket_number }}</w:t>
       </w:r>
     </w:p>
     <w:p>
@@ -1784,23 +1516,7 @@
           <w:rFonts w:ascii="Calibri" w:eastAsia="Times New Roman" w:hAnsi="Calibri" w:cs="Calibri"/>
           <w:color w:val="000000"/>
         </w:rPr>
-        <w:t xml:space="preserve">{{ </w:t>
-      </w:r>
-      <w:proofErr w:type="spellStart"/>
-      <w:r>
-        <w:rPr>
-          <w:rFonts w:ascii="Calibri" w:eastAsia="Times New Roman" w:hAnsi="Calibri" w:cs="Calibri"/>
-          <w:color w:val="000000"/>
-        </w:rPr>
-        <w:t>appeals_docket_number</w:t>
-      </w:r>
-      <w:proofErr w:type="spellEnd"/>
-      <w:r>
-        <w:rPr>
-          <w:rFonts w:ascii="Calibri" w:eastAsia="Times New Roman" w:hAnsi="Calibri" w:cs="Calibri"/>
-          <w:color w:val="000000"/>
-        </w:rPr>
-        <w:t xml:space="preserve"> }}</w:t>
+        <w:t>{{ appeals_docket_number }}</w:t>
       </w:r>
     </w:p>
     <w:p>
@@ -1982,6 +1698,12 @@
           <w:rFonts w:eastAsia="Times New Roman"/>
         </w:rPr>
       </w:pPr>
+      <w:r>
+        <w:rPr>
+          <w:rFonts w:eastAsia="Times New Roman"/>
+        </w:rPr>
+        <w:br/>
+      </w:r>
     </w:p>
     <w:p>
       <w:pPr>
@@ -2012,7 +1734,6 @@
         </w:rPr>
         <w:t xml:space="preserve">{%p if </w:t>
       </w:r>
-      <w:proofErr w:type="spellStart"/>
       <w:r>
         <w:rPr>
           <w:rFonts w:ascii="Calibri" w:eastAsia="Times New Roman" w:hAnsi="Calibri" w:cs="Calibri"/>
@@ -2027,7 +1748,6 @@
         </w:rPr>
         <w:t>s</w:t>
       </w:r>
-      <w:proofErr w:type="spellEnd"/>
       <w:r>
         <w:rPr>
           <w:rFonts w:ascii="Calibri" w:eastAsia="Times New Roman" w:hAnsi="Calibri" w:cs="Calibri"/>
@@ -2074,7 +1794,6 @@
         </w:rPr>
         <w:t xml:space="preserve">{%p for </w:t>
       </w:r>
-      <w:proofErr w:type="spellStart"/>
       <w:r>
         <w:rPr>
           <w:rFonts w:ascii="Calibri" w:eastAsia="Times New Roman" w:hAnsi="Calibri" w:cs="Calibri"/>
@@ -2089,21 +1808,19 @@
         </w:rPr>
         <w:t>_upload</w:t>
       </w:r>
-      <w:proofErr w:type="spellEnd"/>
-      <w:r>
-        <w:rPr>
-          <w:rFonts w:ascii="Calibri" w:eastAsia="Times New Roman" w:hAnsi="Calibri" w:cs="Calibri"/>
-          <w:bdr w:val="none" w:sz="0" w:space="0" w:color="auto"/>
-        </w:rPr>
-        <w:t xml:space="preserve"> in </w:t>
-      </w:r>
-      <w:proofErr w:type="spellStart"/>
-      <w:r>
-        <w:rPr>
-          <w:rFonts w:ascii="Calibri" w:eastAsia="Times New Roman" w:hAnsi="Calibri" w:cs="Calibri"/>
-          <w:bdr w:val="none" w:sz="0" w:space="0" w:color="auto"/>
-        </w:rPr>
-        <w:t>doc_upload</w:t>
+      <w:r>
+        <w:rPr>
+          <w:rFonts w:ascii="Calibri" w:eastAsia="Times New Roman" w:hAnsi="Calibri" w:cs="Calibri"/>
+          <w:bdr w:val="none" w:sz="0" w:space="0" w:color="auto"/>
+        </w:rPr>
+        <w:t xml:space="preserve"> in doc</w:t>
+      </w:r>
+      <w:r>
+        <w:rPr>
+          <w:rFonts w:ascii="Calibri" w:eastAsia="Times New Roman" w:hAnsi="Calibri" w:cs="Calibri"/>
+          <w:bdr w:val="none" w:sz="0" w:space="0" w:color="auto"/>
+        </w:rPr>
+        <w:t>_upload</w:t>
       </w:r>
       <w:r>
         <w:rPr>
@@ -2112,20 +1829,12 @@
         </w:rPr>
         <w:t>s</w:t>
       </w:r>
-      <w:proofErr w:type="spellEnd"/>
-      <w:r>
-        <w:rPr>
-          <w:rFonts w:ascii="Calibri" w:eastAsia="Times New Roman" w:hAnsi="Calibri" w:cs="Calibri"/>
-          <w:bdr w:val="none" w:sz="0" w:space="0" w:color="auto"/>
-        </w:rPr>
-        <w:t xml:space="preserve"> </w:t>
-      </w:r>
-      <w:r>
-        <w:rPr>
-          <w:rFonts w:ascii="Calibri" w:eastAsia="Times New Roman" w:hAnsi="Calibri" w:cs="Calibri"/>
-          <w:bdr w:val="none" w:sz="0" w:space="0" w:color="auto"/>
-        </w:rPr>
-        <w:t>%}</w:t>
+      <w:r>
+        <w:rPr>
+          <w:rFonts w:ascii="Calibri" w:eastAsia="Times New Roman" w:hAnsi="Calibri" w:cs="Calibri"/>
+          <w:bdr w:val="none" w:sz="0" w:space="0" w:color="auto"/>
+        </w:rPr>
+        <w:t xml:space="preserve"> %}</w:t>
       </w:r>
       <w:r>
         <w:rPr>
@@ -2166,7 +1875,6 @@
         </w:rPr>
         <w:t xml:space="preserve">{{ </w:t>
       </w:r>
-      <w:proofErr w:type="spellStart"/>
       <w:r>
         <w:rPr>
           <w:rFonts w:ascii="Calibri" w:eastAsia="Times New Roman" w:hAnsi="Calibri" w:cs="Calibri"/>
@@ -2193,15 +1901,7 @@
           <w:rFonts w:ascii="Calibri" w:eastAsia="Times New Roman" w:hAnsi="Calibri" w:cs="Calibri"/>
           <w:bdr w:val="none" w:sz="0" w:space="0" w:color="auto"/>
         </w:rPr>
-        <w:t>filename</w:t>
-      </w:r>
-      <w:proofErr w:type="spellEnd"/>
-      <w:r>
-        <w:rPr>
-          <w:rFonts w:ascii="Calibri" w:eastAsia="Times New Roman" w:hAnsi="Calibri" w:cs="Calibri"/>
-          <w:bdr w:val="none" w:sz="0" w:space="0" w:color="auto"/>
-        </w:rPr>
-        <w:t xml:space="preserve"> }}</w:t>
+        <w:t>filename }}</w:t>
       </w:r>
       <w:r>
         <w:rPr>
@@ -2240,23 +1940,7 @@
           <w:rFonts w:ascii="Calibri" w:eastAsia="Times New Roman" w:hAnsi="Calibri" w:cs="Calibri"/>
           <w:bdr w:val="none" w:sz="0" w:space="0" w:color="auto"/>
         </w:rPr>
-        <w:t xml:space="preserve">{%p </w:t>
-      </w:r>
-      <w:proofErr w:type="spellStart"/>
-      <w:r>
-        <w:rPr>
-          <w:rFonts w:ascii="Calibri" w:eastAsia="Times New Roman" w:hAnsi="Calibri" w:cs="Calibri"/>
-          <w:bdr w:val="none" w:sz="0" w:space="0" w:color="auto"/>
-        </w:rPr>
-        <w:t>endfor</w:t>
-      </w:r>
-      <w:proofErr w:type="spellEnd"/>
-      <w:r>
-        <w:rPr>
-          <w:rFonts w:ascii="Calibri" w:eastAsia="Times New Roman" w:hAnsi="Calibri" w:cs="Calibri"/>
-          <w:bdr w:val="none" w:sz="0" w:space="0" w:color="auto"/>
-        </w:rPr>
-        <w:t xml:space="preserve"> %}</w:t>
+        <w:t>{%p endfor %}</w:t>
       </w:r>
       <w:r>
         <w:rPr>
@@ -2317,7 +2001,8 @@
           <w:between w:val="none" w:sz="0" w:space="0" w:color="auto"/>
           <w:bar w:val="none" w:sz="0" w:color="auto"/>
         </w:pBdr>
-        <w:spacing w:before="100" w:beforeAutospacing="1" w:after="100" w:afterAutospacing="1"/>
+        <w:spacing w:line="480" w:lineRule="auto"/>
+        <w:textAlignment w:val="baseline"/>
         <w:rPr>
           <w:rFonts w:ascii="Segoe UI" w:eastAsia="Times New Roman" w:hAnsi="Segoe UI" w:cs="Segoe UI"/>
           <w:sz w:val="21"/>
@@ -2343,44 +2028,18 @@
           <w:b/>
           <w:bCs/>
           <w:color w:val="000000"/>
-        </w:rPr>
-      </w:pPr>
-      <w:r>
-        <w:rPr>
-          <w:rFonts w:ascii="Calibri" w:eastAsia="Times New Roman" w:hAnsi="Calibri" w:cs="Calibri"/>
-          <w:color w:val="000000"/>
-        </w:rPr>
-        <w:t xml:space="preserve">{{ </w:t>
-      </w:r>
-      <w:proofErr w:type="spellStart"/>
-      <w:r>
-        <w:rPr>
-          <w:rFonts w:ascii="Calibri" w:eastAsia="Times New Roman" w:hAnsi="Calibri" w:cs="Calibri"/>
-          <w:bdr w:val="none" w:sz="0" w:space="0" w:color="auto"/>
-        </w:rPr>
-        <w:t>doc_upload</w:t>
-      </w:r>
-      <w:r>
-        <w:rPr>
-          <w:rFonts w:ascii="Calibri" w:eastAsia="Times New Roman" w:hAnsi="Calibri" w:cs="Calibri"/>
-          <w:bdr w:val="none" w:sz="0" w:space="0" w:color="auto"/>
-        </w:rPr>
-        <w:t>s</w:t>
-      </w:r>
-      <w:proofErr w:type="spellEnd"/>
-      <w:r>
-        <w:rPr>
-          <w:rFonts w:ascii="Calibri" w:eastAsia="Times New Roman" w:hAnsi="Calibri" w:cs="Calibri"/>
-          <w:bdr w:val="none" w:sz="0" w:space="0" w:color="auto"/>
-        </w:rPr>
-        <w:t xml:space="preserve"> </w:t>
-      </w:r>
-      <w:r>
-        <w:rPr>
-          <w:rFonts w:ascii="Calibri" w:eastAsia="Times New Roman" w:hAnsi="Calibri" w:cs="Calibri"/>
-          <w:color w:val="000000"/>
-        </w:rPr>
-        <w:t>}}</w:t>
+          <w:sz w:val="20"/>
+          <w:szCs w:val="20"/>
+        </w:rPr>
+      </w:pPr>
+      <w:r>
+        <w:rPr>
+          <w:rFonts w:ascii="Calibri" w:eastAsia="Times New Roman" w:hAnsi="Calibri" w:cs="Calibri"/>
+          <w:color w:val="000000"/>
+          <w:sz w:val="20"/>
+          <w:szCs w:val="20"/>
+        </w:rPr>
+        <w:t>{{ doc_uploads }}</w:t>
       </w:r>
     </w:p>
     <w:p>
@@ -3178,6 +2837,7 @@
   <w:style w:type="character" w:default="1" w:styleId="DefaultParagraphFont">
     <w:name w:val="Default Paragraph Font"/>
     <w:uiPriority w:val="1"/>
+    <w:semiHidden/>
     <w:unhideWhenUsed/>
   </w:style>
   <w:style w:type="table" w:default="1" w:styleId="TableNormal">
@@ -3325,6 +2985,11 @@
       <w:b/>
       <w:bCs/>
     </w:rPr>
+  </w:style>
+  <w:style w:type="character" w:customStyle="1" w:styleId="cm-line">
+    <w:name w:val="cm-line"/>
+    <w:basedOn w:val="DefaultParagraphFont"/>
+    <w:rsid w:val="00D93357"/>
   </w:style>
 </w:styles>
 </file>

</xml_diff>

<commit_message>
Added the yes no choice for appeals number #2
</commit_message>
<xml_diff>
--- a/docassemble/latedocketingstatement/data/templates/late_docketing_statement.docx
+++ b/docassemble/latedocketingstatement/data/templates/late_docketing_statement.docx
@@ -1,6 +1,6 @@
 
 <file path=word/document.xml><?xml version="1.0" encoding="utf-8"?>
-<w:document xmlns:wpc="http://schemas.microsoft.com/office/word/2010/wordprocessingCanvas" xmlns:cx="http://schemas.microsoft.com/office/drawing/2014/chartex" xmlns:cx1="http://schemas.microsoft.com/office/drawing/2015/9/8/chartex" xmlns:cx2="http://schemas.microsoft.com/office/drawing/2015/10/21/chartex" xmlns:cx3="http://schemas.microsoft.com/office/drawing/2016/5/9/chartex" xmlns:cx4="http://schemas.microsoft.com/office/drawing/2016/5/10/chartex" xmlns:cx5="http://schemas.microsoft.com/office/drawing/2016/5/11/chartex" xmlns:cx6="http://schemas.microsoft.com/office/drawing/2016/5/12/chartex" xmlns:cx7="http://schemas.microsoft.com/office/drawing/2016/5/13/chartex" xmlns:cx8="http://schemas.microsoft.com/office/drawing/2016/5/14/chartex" xmlns:mc="http://schemas.openxmlformats.org/markup-compatibility/2006" xmlns:aink="http://schemas.microsoft.com/office/drawing/2016/ink" xmlns:am3d="http://schemas.microsoft.com/office/drawing/2017/model3d" xmlns:o="urn:schemas-microsoft-com:office:office" xmlns:r="http://schemas.openxmlformats.org/officeDocument/2006/relationships" xmlns:m="http://schemas.openxmlformats.org/officeDocument/2006/math" xmlns:v="urn:schemas-microsoft-com:vml" xmlns:wp14="http://schemas.microsoft.com/office/word/2010/wordprocessingDrawing" xmlns:wp="http://schemas.openxmlformats.org/drawingml/2006/wordprocessingDrawing" xmlns:w10="urn:schemas-microsoft-com:office:word" xmlns:w="http://schemas.openxmlformats.org/wordprocessingml/2006/main" xmlns:w14="http://schemas.microsoft.com/office/word/2010/wordml" xmlns:w15="http://schemas.microsoft.com/office/word/2012/wordml" xmlns:w16cex="http://schemas.microsoft.com/office/word/2018/wordml/cex" xmlns:w16cid="http://schemas.microsoft.com/office/word/2016/wordml/cid" xmlns:w16="http://schemas.microsoft.com/office/word/2018/wordml" xmlns:w16se="http://schemas.microsoft.com/office/word/2015/wordml/symex" xmlns:wpg="http://schemas.microsoft.com/office/word/2010/wordprocessingGroup" xmlns:wpi="http://schemas.microsoft.com/office/word/2010/wordprocessingInk" xmlns:wne="http://schemas.microsoft.com/office/word/2006/wordml" xmlns:wps="http://schemas.microsoft.com/office/word/2010/wordprocessingShape" mc:Ignorable="w14 w15 w16se w16cid w16 w16cex wp14">
+<w:document xmlns:wpc="http://schemas.microsoft.com/office/word/2010/wordprocessingCanvas" xmlns:cx="http://schemas.microsoft.com/office/drawing/2014/chartex" xmlns:cx1="http://schemas.microsoft.com/office/drawing/2015/9/8/chartex" xmlns:cx2="http://schemas.microsoft.com/office/drawing/2015/10/21/chartex" xmlns:cx3="http://schemas.microsoft.com/office/drawing/2016/5/9/chartex" xmlns:cx4="http://schemas.microsoft.com/office/drawing/2016/5/10/chartex" xmlns:cx5="http://schemas.microsoft.com/office/drawing/2016/5/11/chartex" xmlns:cx6="http://schemas.microsoft.com/office/drawing/2016/5/12/chartex" xmlns:cx7="http://schemas.microsoft.com/office/drawing/2016/5/13/chartex" xmlns:cx8="http://schemas.microsoft.com/office/drawing/2016/5/14/chartex" xmlns:mc="http://schemas.openxmlformats.org/markup-compatibility/2006" xmlns:aink="http://schemas.microsoft.com/office/drawing/2016/ink" xmlns:am3d="http://schemas.microsoft.com/office/drawing/2017/model3d" xmlns:o="urn:schemas-microsoft-com:office:office" xmlns:r="http://schemas.openxmlformats.org/officeDocument/2006/relationships" xmlns:m="http://schemas.openxmlformats.org/officeDocument/2006/math" xmlns:v="urn:schemas-microsoft-com:vml" xmlns:wp14="http://schemas.microsoft.com/office/word/2010/wordprocessingDrawing" xmlns:wp="http://schemas.openxmlformats.org/drawingml/2006/wordprocessingDrawing" xmlns:w10="urn:schemas-microsoft-com:office:word" xmlns:w="http://schemas.openxmlformats.org/wordprocessingml/2006/main" xmlns:w14="http://schemas.microsoft.com/office/word/2010/wordml" xmlns:w15="http://schemas.microsoft.com/office/word/2012/wordml" xmlns:w16cex="http://schemas.microsoft.com/office/word/2018/wordml/cex" xmlns:w16cid="http://schemas.microsoft.com/office/word/2016/wordml/cid" xmlns:w16="http://schemas.microsoft.com/office/word/2018/wordml" xmlns:w16sdtdh="http://schemas.microsoft.com/office/word/2020/wordml/sdtdatahash" xmlns:w16se="http://schemas.microsoft.com/office/word/2015/wordml/symex" xmlns:wpg="http://schemas.microsoft.com/office/word/2010/wordprocessingGroup" xmlns:wpi="http://schemas.microsoft.com/office/word/2010/wordprocessingInk" xmlns:wne="http://schemas.microsoft.com/office/word/2006/wordml" xmlns:wps="http://schemas.microsoft.com/office/word/2010/wordprocessingShape" mc:Ignorable="w14 w15 w16se w16cid w16 w16cex w16sdtdh wp14">
   <w:body>
     <w:p>
       <w:pPr>
@@ -46,6 +46,7 @@
           <w:rFonts w:eastAsia="Times New Roman"/>
         </w:rPr>
       </w:pPr>
+      <w:proofErr w:type="gramStart"/>
       <w:r>
         <w:rPr>
           <w:rFonts w:ascii="Calibri" w:eastAsia="Times New Roman" w:hAnsi="Calibri" w:cs="Calibri"/>
@@ -58,8 +59,25 @@
           <w:rFonts w:ascii="Calibri" w:eastAsia="Times New Roman" w:hAnsi="Calibri" w:cs="Calibri"/>
           <w:color w:val="000000"/>
         </w:rPr>
-        <w:t xml:space="preserve"> trial_court</w:t>
-      </w:r>
+        <w:t xml:space="preserve"> </w:t>
+      </w:r>
+      <w:proofErr w:type="spellStart"/>
+      <w:r>
+        <w:rPr>
+          <w:rFonts w:ascii="Calibri" w:eastAsia="Times New Roman" w:hAnsi="Calibri" w:cs="Calibri"/>
+          <w:color w:val="000000"/>
+        </w:rPr>
+        <w:t>trial</w:t>
+      </w:r>
+      <w:proofErr w:type="gramEnd"/>
+      <w:r>
+        <w:rPr>
+          <w:rFonts w:ascii="Calibri" w:eastAsia="Times New Roman" w:hAnsi="Calibri" w:cs="Calibri"/>
+          <w:color w:val="000000"/>
+        </w:rPr>
+        <w:t>_court</w:t>
+      </w:r>
+      <w:proofErr w:type="spellEnd"/>
       <w:r>
         <w:rPr>
           <w:rFonts w:ascii="Calibri" w:eastAsia="Times New Roman" w:hAnsi="Calibri" w:cs="Calibri"/>
@@ -88,74 +106,17 @@
           <w:rFonts w:ascii="Calibri" w:eastAsia="Times New Roman" w:hAnsi="Calibri" w:cs="Calibri"/>
           <w:color w:val="000000"/>
         </w:rPr>
-        <w:t>{{ docket_number }}</w:t>
-      </w:r>
-    </w:p>
-    <w:p>
-      <w:pPr>
-        <w:ind w:left="2160" w:firstLine="720"/>
-        <w:rPr>
-          <w:rFonts w:eastAsia="Times New Roman"/>
-        </w:rPr>
-      </w:pPr>
-      <w:r>
-        <w:rPr>
-          <w:rFonts w:ascii="Calibri" w:eastAsia="Times New Roman" w:hAnsi="Calibri" w:cs="Calibri"/>
-          <w:color w:val="000000"/>
-        </w:rPr>
-        <w:t xml:space="preserve">APPEALS COURT DOCKET NO. </w:t>
-      </w:r>
-      <w:r>
-        <w:rPr>
-          <w:rFonts w:ascii="Calibri" w:eastAsia="Times New Roman" w:hAnsi="Calibri" w:cs="Calibri"/>
-          <w:color w:val="000000"/>
-        </w:rPr>
-        <w:t>{{ appeals_docket_number }}</w:t>
-      </w:r>
-    </w:p>
-    <w:p>
-      <w:pPr>
-        <w:spacing w:after="240"/>
-        <w:rPr>
-          <w:rFonts w:eastAsia="Times New Roman"/>
-        </w:rPr>
-      </w:pPr>
-      <w:r>
-        <w:rPr>
-          <w:rFonts w:eastAsia="Times New Roman"/>
-        </w:rPr>
-        <w:br/>
-      </w:r>
-    </w:p>
-    <w:p>
-      <w:pPr>
-        <w:jc w:val="center"/>
-        <w:rPr>
-          <w:rFonts w:ascii="Calibri" w:hAnsi="Calibri" w:cs="Calibri"/>
-          <w:color w:val="000000"/>
-        </w:rPr>
-      </w:pPr>
-      <w:r>
-        <w:rPr>
-          <w:rFonts w:ascii="Calibri" w:eastAsia="Times New Roman" w:hAnsi="Calibri" w:cs="Calibri"/>
-          <w:color w:val="000000"/>
-        </w:rPr>
         <w:t xml:space="preserve">{{ </w:t>
       </w:r>
-      <w:r>
-        <w:rPr>
-          <w:rFonts w:ascii="Calibri" w:eastAsia="Times New Roman" w:hAnsi="Calibri" w:cs="Calibri"/>
-          <w:color w:val="000000"/>
-        </w:rPr>
-        <w:t>plaintiff</w:t>
-      </w:r>
-      <w:r>
-        <w:rPr>
-          <w:rFonts w:ascii="Calibri" w:eastAsia="Times New Roman" w:hAnsi="Calibri" w:cs="Calibri"/>
-          <w:color w:val="000000"/>
-        </w:rPr>
-        <w:t>s</w:t>
-      </w:r>
+      <w:proofErr w:type="spellStart"/>
+      <w:r>
+        <w:rPr>
+          <w:rFonts w:ascii="Calibri" w:eastAsia="Times New Roman" w:hAnsi="Calibri" w:cs="Calibri"/>
+          <w:color w:val="000000"/>
+        </w:rPr>
+        <w:t>docket_number</w:t>
+      </w:r>
+      <w:proofErr w:type="spellEnd"/>
       <w:r>
         <w:rPr>
           <w:rFonts w:ascii="Calibri" w:eastAsia="Times New Roman" w:hAnsi="Calibri" w:cs="Calibri"/>
@@ -163,420 +124,6 @@
         </w:rPr>
         <w:t xml:space="preserve"> }}</w:t>
       </w:r>
-    </w:p>
-    <w:p>
-      <w:pPr>
-        <w:jc w:val="center"/>
-        <w:rPr>
-          <w:rFonts w:eastAsia="Times New Roman"/>
-        </w:rPr>
-      </w:pPr>
-      <w:r>
-        <w:rPr>
-          <w:rFonts w:ascii="Calibri" w:eastAsia="Times New Roman" w:hAnsi="Calibri" w:cs="Calibri"/>
-          <w:color w:val="000000"/>
-        </w:rPr>
-        <w:t>PLAINTIFF(S)</w:t>
-      </w:r>
-    </w:p>
-    <w:p>
-      <w:pPr>
-        <w:rPr>
-          <w:rFonts w:eastAsia="Times New Roman"/>
-        </w:rPr>
-      </w:pPr>
-    </w:p>
-    <w:p>
-      <w:pPr>
-        <w:jc w:val="center"/>
-        <w:rPr>
-          <w:rFonts w:eastAsia="Times New Roman"/>
-        </w:rPr>
-      </w:pPr>
-      <w:r>
-        <w:rPr>
-          <w:rFonts w:ascii="Calibri" w:eastAsia="Times New Roman" w:hAnsi="Calibri" w:cs="Calibri"/>
-          <w:color w:val="000000"/>
-        </w:rPr>
-        <w:t>v.</w:t>
-      </w:r>
-    </w:p>
-    <w:p>
-      <w:pPr>
-        <w:rPr>
-          <w:rFonts w:eastAsia="Times New Roman"/>
-        </w:rPr>
-      </w:pPr>
-    </w:p>
-    <w:p>
-      <w:pPr>
-        <w:jc w:val="center"/>
-        <w:rPr>
-          <w:rFonts w:eastAsia="Times New Roman"/>
-        </w:rPr>
-      </w:pPr>
-      <w:r>
-        <w:rPr>
-          <w:rFonts w:ascii="Calibri" w:eastAsia="Times New Roman" w:hAnsi="Calibri" w:cs="Calibri"/>
-          <w:color w:val="000000"/>
-        </w:rPr>
-        <w:t>{{ defendant</w:t>
-      </w:r>
-      <w:r>
-        <w:rPr>
-          <w:rFonts w:ascii="Calibri" w:eastAsia="Times New Roman" w:hAnsi="Calibri" w:cs="Calibri"/>
-          <w:color w:val="000000"/>
-        </w:rPr>
-        <w:t>s</w:t>
-      </w:r>
-      <w:r>
-        <w:rPr>
-          <w:rFonts w:ascii="Calibri" w:eastAsia="Times New Roman" w:hAnsi="Calibri" w:cs="Calibri"/>
-          <w:color w:val="000000"/>
-        </w:rPr>
-        <w:t xml:space="preserve"> }}</w:t>
-      </w:r>
-    </w:p>
-    <w:p>
-      <w:pPr>
-        <w:jc w:val="center"/>
-        <w:rPr>
-          <w:rFonts w:eastAsia="Times New Roman"/>
-        </w:rPr>
-      </w:pPr>
-      <w:r>
-        <w:rPr>
-          <w:rFonts w:ascii="Calibri" w:eastAsia="Times New Roman" w:hAnsi="Calibri" w:cs="Calibri"/>
-          <w:smallCaps/>
-          <w:color w:val="000000"/>
-        </w:rPr>
-        <w:t>DEFENDANT(S)</w:t>
-      </w:r>
-    </w:p>
-    <w:p>
-      <w:pPr>
-        <w:rPr>
-          <w:rFonts w:eastAsia="Times New Roman"/>
-        </w:rPr>
-      </w:pPr>
-    </w:p>
-    <w:p>
-      <w:pPr>
-        <w:jc w:val="center"/>
-        <w:rPr>
-          <w:rFonts w:eastAsia="Times New Roman"/>
-        </w:rPr>
-      </w:pPr>
-      <w:r>
-        <w:rPr>
-          <w:rFonts w:ascii="Calibri" w:eastAsia="Times New Roman" w:hAnsi="Calibri" w:cs="Calibri"/>
-          <w:b/>
-          <w:bCs/>
-          <w:smallCaps/>
-          <w:color w:val="000000"/>
-          <w:u w:val="single"/>
-        </w:rPr>
-        <w:t>MOTION FOR</w:t>
-      </w:r>
-      <w:r>
-        <w:rPr>
-          <w:rFonts w:ascii="Calibri" w:eastAsia="Times New Roman" w:hAnsi="Calibri" w:cs="Calibri"/>
-          <w:smallCaps/>
-          <w:color w:val="000000"/>
-          <w:u w:val="single"/>
-        </w:rPr>
-        <w:t xml:space="preserve"> </w:t>
-      </w:r>
-      <w:r>
-        <w:rPr>
-          <w:rFonts w:ascii="Calibri" w:eastAsia="Times New Roman" w:hAnsi="Calibri" w:cs="Calibri"/>
-          <w:b/>
-          <w:bCs/>
-          <w:color w:val="000000"/>
-          <w:u w:val="single"/>
-        </w:rPr>
-        <w:t>LEAVE TO LATE DOCKET APPEAL</w:t>
-      </w:r>
-    </w:p>
-    <w:p>
-      <w:pPr>
-        <w:rPr>
-          <w:rFonts w:eastAsia="Times New Roman"/>
-        </w:rPr>
-      </w:pPr>
-    </w:p>
-    <w:p>
-      <w:pPr>
-        <w:rPr>
-          <w:rFonts w:eastAsia="Times New Roman"/>
-        </w:rPr>
-      </w:pPr>
-      <w:r>
-        <w:rPr>
-          <w:rFonts w:ascii="Calibri" w:eastAsia="Times New Roman" w:hAnsi="Calibri" w:cs="Calibri"/>
-          <w:color w:val="000000"/>
-        </w:rPr>
-        <w:t>(1) Pursuant to Mass. R.A.P. 14(b), I am requesting that the Appeals Court, or a single justice thereof, issue an order enlarging the time for me to enter my appeal on the docket as required by Mass. R.A.P. 10(a)</w:t>
-      </w:r>
-      <w:r>
-        <w:rPr>
-          <w:rFonts w:ascii="Calibri" w:eastAsia="Times New Roman" w:hAnsi="Calibri" w:cs="Calibri"/>
-          <w:b/>
-          <w:bCs/>
-          <w:color w:val="000000"/>
-        </w:rPr>
-        <w:t>.</w:t>
-      </w:r>
-    </w:p>
-    <w:p>
-      <w:pPr>
-        <w:rPr>
-          <w:rFonts w:eastAsia="Times New Roman"/>
-        </w:rPr>
-      </w:pPr>
-    </w:p>
-    <w:p>
-      <w:pPr>
-        <w:rPr>
-          <w:rFonts w:eastAsia="Times New Roman"/>
-        </w:rPr>
-      </w:pPr>
-      <w:r>
-        <w:rPr>
-          <w:rFonts w:ascii="Calibri" w:eastAsia="Times New Roman" w:hAnsi="Calibri" w:cs="Calibri"/>
-          <w:color w:val="000000"/>
-        </w:rPr>
-        <w:t xml:space="preserve">(2) I received the notice of assembly of the record from the lower court on </w:t>
-      </w:r>
-      <w:r>
-        <w:rPr>
-          <w:rFonts w:ascii="Calibri" w:eastAsia="Times New Roman" w:hAnsi="Calibri" w:cs="Calibri"/>
-          <w:color w:val="000000"/>
-        </w:rPr>
-        <w:t>{{ notice_date }}</w:t>
-      </w:r>
-    </w:p>
-    <w:p>
-      <w:pPr>
-        <w:rPr>
-          <w:rFonts w:eastAsia="Times New Roman"/>
-        </w:rPr>
-      </w:pPr>
-    </w:p>
-    <w:p>
-      <w:pPr>
-        <w:rPr>
-          <w:rFonts w:eastAsia="Times New Roman"/>
-        </w:rPr>
-      </w:pPr>
-      <w:r>
-        <w:rPr>
-          <w:rFonts w:ascii="Calibri" w:eastAsia="Times New Roman" w:hAnsi="Calibri" w:cs="Calibri"/>
-          <w:color w:val="000000"/>
-        </w:rPr>
-        <w:t xml:space="preserve">(3) The appellee </w:t>
-      </w:r>
-      <w:r>
-        <w:rPr>
-          <w:rFonts w:ascii="Calibri" w:eastAsia="Times New Roman" w:hAnsi="Calibri" w:cs="Calibri"/>
-          <w:color w:val="000000"/>
-        </w:rPr>
-        <w:t>{{ other_parties }}</w:t>
-      </w:r>
-      <w:r>
-        <w:rPr>
-          <w:rFonts w:ascii="Calibri" w:eastAsia="Times New Roman" w:hAnsi="Calibri" w:cs="Calibri"/>
-          <w:color w:val="000000"/>
-        </w:rPr>
-        <w:t xml:space="preserve"> {% if motion_to_dismiss == True %} has {% else %} has not {% endif %}</w:t>
-      </w:r>
-      <w:r>
-        <w:rPr>
-          <w:rFonts w:ascii="Calibri" w:eastAsia="Times New Roman" w:hAnsi="Calibri" w:cs="Calibri"/>
-          <w:b/>
-          <w:bCs/>
-          <w:color w:val="000000"/>
-        </w:rPr>
-        <w:t xml:space="preserve"> </w:t>
-      </w:r>
-      <w:r>
-        <w:rPr>
-          <w:rFonts w:ascii="Calibri" w:eastAsia="Times New Roman" w:hAnsi="Calibri" w:cs="Calibri"/>
-          <w:color w:val="000000"/>
-        </w:rPr>
-        <w:t>filed a motion to dismiss my appeal in the trial court pursuant to Mass. R.A.P. 10(c).</w:t>
-      </w:r>
-    </w:p>
-    <w:p>
-      <w:pPr>
-        <w:rPr>
-          <w:rFonts w:eastAsia="Times New Roman"/>
-        </w:rPr>
-      </w:pPr>
-    </w:p>
-    <w:p>
-      <w:pPr>
-        <w:rPr>
-          <w:rFonts w:eastAsia="Times New Roman"/>
-        </w:rPr>
-      </w:pPr>
-      <w:r>
-        <w:rPr>
-          <w:rFonts w:ascii="Calibri" w:eastAsia="Times New Roman" w:hAnsi="Calibri" w:cs="Calibri"/>
-          <w:color w:val="000000"/>
-        </w:rPr>
-        <w:t xml:space="preserve">(4) Good cause exists to grant leave to late docket this appeal.  See </w:t>
-      </w:r>
-      <w:r>
-        <w:rPr>
-          <w:rFonts w:ascii="Calibri" w:eastAsia="Times New Roman" w:hAnsi="Calibri" w:cs="Calibri"/>
-          <w:color w:val="000000"/>
-          <w:u w:val="single"/>
-        </w:rPr>
-        <w:t>Tisei</w:t>
-      </w:r>
-      <w:r>
-        <w:rPr>
-          <w:rFonts w:ascii="Calibri" w:eastAsia="Times New Roman" w:hAnsi="Calibri" w:cs="Calibri"/>
-          <w:color w:val="000000"/>
-        </w:rPr>
-        <w:t xml:space="preserve"> v. </w:t>
-      </w:r>
-      <w:r>
-        <w:rPr>
-          <w:rFonts w:ascii="Calibri" w:eastAsia="Times New Roman" w:hAnsi="Calibri" w:cs="Calibri"/>
-          <w:color w:val="000000"/>
-          <w:u w:val="single"/>
-        </w:rPr>
-        <w:t>Building Inspector of Marlborough</w:t>
-      </w:r>
-      <w:r>
-        <w:rPr>
-          <w:rFonts w:ascii="Calibri" w:eastAsia="Times New Roman" w:hAnsi="Calibri" w:cs="Calibri"/>
-          <w:color w:val="000000"/>
-        </w:rPr>
-        <w:t>, 3 Mass. App. Ct. 377, 378-79 (1975).  </w:t>
-      </w:r>
-    </w:p>
-    <w:p>
-      <w:pPr>
-        <w:rPr>
-          <w:rFonts w:eastAsia="Times New Roman"/>
-        </w:rPr>
-      </w:pPr>
-    </w:p>
-    <w:p>
-      <w:pPr>
-        <w:rPr>
-          <w:rFonts w:eastAsia="Times New Roman"/>
-        </w:rPr>
-      </w:pPr>
-      <w:r>
-        <w:rPr>
-          <w:rFonts w:ascii="Calibri" w:eastAsia="Times New Roman" w:hAnsi="Calibri" w:cs="Calibri"/>
-          <w:color w:val="000000"/>
-        </w:rPr>
-        <w:t xml:space="preserve">(5) </w:t>
-      </w:r>
-      <w:r>
-        <w:rPr>
-          <w:rFonts w:ascii="Calibri" w:eastAsia="Times New Roman" w:hAnsi="Calibri" w:cs="Calibri"/>
-          <w:color w:val="000000"/>
-          <w:u w:val="single"/>
-        </w:rPr>
-        <w:t>Excusable neglect</w:t>
-      </w:r>
-      <w:r>
-        <w:rPr>
-          <w:rFonts w:ascii="Calibri" w:eastAsia="Times New Roman" w:hAnsi="Calibri" w:cs="Calibri"/>
-          <w:color w:val="000000"/>
-        </w:rPr>
-        <w:t xml:space="preserve">.  My failure to timely docket this appeal was the result of excusable neglect.  </w:t>
-      </w:r>
-      <w:r>
-        <w:rPr>
-          <w:rFonts w:ascii="Calibri" w:eastAsia="Times New Roman" w:hAnsi="Calibri" w:cs="Calibri"/>
-          <w:color w:val="000000"/>
-        </w:rPr>
-        <w:t>{{ excuse_description }}</w:t>
-      </w:r>
-    </w:p>
-    <w:p>
-      <w:pPr>
-        <w:rPr>
-          <w:rFonts w:eastAsia="Times New Roman"/>
-        </w:rPr>
-      </w:pPr>
-    </w:p>
-    <w:p>
-      <w:pPr>
-        <w:rPr>
-          <w:rFonts w:eastAsia="Times New Roman"/>
-        </w:rPr>
-      </w:pPr>
-      <w:r>
-        <w:rPr>
-          <w:rFonts w:ascii="Calibri" w:eastAsia="Times New Roman" w:hAnsi="Calibri" w:cs="Calibri"/>
-          <w:color w:val="000000"/>
-        </w:rPr>
-        <w:t xml:space="preserve">(6) </w:t>
-      </w:r>
-      <w:r>
-        <w:rPr>
-          <w:rFonts w:ascii="Calibri" w:eastAsia="Times New Roman" w:hAnsi="Calibri" w:cs="Calibri"/>
-          <w:color w:val="000000"/>
-          <w:u w:val="single"/>
-        </w:rPr>
-        <w:t>Meritorious issue on appeal</w:t>
-      </w:r>
-      <w:r>
-        <w:rPr>
-          <w:rFonts w:ascii="Calibri" w:eastAsia="Times New Roman" w:hAnsi="Calibri" w:cs="Calibri"/>
-          <w:color w:val="000000"/>
-        </w:rPr>
-        <w:t xml:space="preserve">.  This appeal presents at least one meritorious issue on appeal. </w:t>
-      </w:r>
-      <w:r>
-        <w:rPr>
-          <w:rFonts w:ascii="Calibri" w:eastAsia="Times New Roman" w:hAnsi="Calibri" w:cs="Calibri"/>
-          <w:color w:val="000000"/>
-        </w:rPr>
-        <w:t>{{ issue_description }}</w:t>
-      </w:r>
-    </w:p>
-    <w:p>
-      <w:pPr>
-        <w:rPr>
-          <w:rFonts w:eastAsia="Times New Roman"/>
-        </w:rPr>
-      </w:pPr>
-    </w:p>
-    <w:p>
-      <w:pPr>
-        <w:rPr>
-          <w:rFonts w:asciiTheme="minorHAnsi" w:eastAsia="Times New Roman" w:hAnsiTheme="minorHAnsi" w:cstheme="minorHAnsi"/>
-        </w:rPr>
-      </w:pPr>
-      <w:r>
-        <w:rPr>
-          <w:rFonts w:ascii="Calibri" w:eastAsia="Times New Roman" w:hAnsi="Calibri" w:cs="Calibri"/>
-          <w:color w:val="000000"/>
-        </w:rPr>
-        <w:t>(7</w:t>
-      </w:r>
-      <w:r>
-        <w:rPr>
-          <w:rFonts w:asciiTheme="minorHAnsi" w:eastAsia="Times New Roman" w:hAnsiTheme="minorHAnsi" w:cstheme="minorHAnsi"/>
-        </w:rPr>
-        <w:t>) For these reasons, I request leave to late docket this appeal.</w:t>
-      </w:r>
-    </w:p>
-    <w:p>
-      <w:pPr>
-        <w:rPr>
-          <w:rFonts w:asciiTheme="minorHAnsi" w:eastAsia="Times New Roman" w:hAnsiTheme="minorHAnsi" w:cstheme="minorHAnsi"/>
-        </w:rPr>
-      </w:pPr>
     </w:p>
     <w:p>
       <w:pPr>
@@ -613,11 +160,703 @@
       </w:pPr>
       <w:r>
         <w:rPr>
-          <w:rFonts w:asciiTheme="minorHAnsi" w:eastAsia="Times New Roman" w:hAnsiTheme="minorHAnsi" w:cstheme="minorHAnsi"/>
-          <w:bdr w:val="none" w:sz="0" w:space="0" w:color="auto"/>
-        </w:rPr>
-        <w:t>{%p if i == "final" %}</w:t>
-      </w:r>
+          <w:rFonts w:ascii="Calibri" w:eastAsia="Times New Roman" w:hAnsi="Calibri" w:cs="Calibri"/>
+          <w:color w:val="000000"/>
+        </w:rPr>
+        <w:t xml:space="preserve">APPEALS COURT DOCKET NO. </w:t>
+      </w:r>
+      <w:r>
+        <w:rPr>
+          <w:rFonts w:asciiTheme="minorHAnsi" w:eastAsia="Times New Roman" w:hAnsiTheme="minorHAnsi" w:cstheme="minorHAnsi"/>
+          <w:bdr w:val="none" w:sz="0" w:space="0" w:color="auto"/>
+        </w:rPr>
+        <w:t xml:space="preserve">{% if </w:t>
+      </w:r>
+      <w:proofErr w:type="spellStart"/>
+      <w:r>
+        <w:rPr>
+          <w:rFonts w:asciiTheme="minorHAnsi" w:eastAsia="Times New Roman" w:hAnsiTheme="minorHAnsi" w:cstheme="minorHAnsi"/>
+          <w:bdr w:val="none" w:sz="0" w:space="0" w:color="auto"/>
+        </w:rPr>
+        <w:t>knows_docket_number</w:t>
+      </w:r>
+      <w:proofErr w:type="spellEnd"/>
+      <w:r>
+        <w:rPr>
+          <w:rFonts w:asciiTheme="minorHAnsi" w:eastAsia="Times New Roman" w:hAnsiTheme="minorHAnsi" w:cstheme="minorHAnsi"/>
+          <w:bdr w:val="none" w:sz="0" w:space="0" w:color="auto"/>
+        </w:rPr>
+        <w:t xml:space="preserve"> </w:t>
+      </w:r>
+      <w:r>
+        <w:rPr>
+          <w:rFonts w:asciiTheme="minorHAnsi" w:eastAsia="Times New Roman" w:hAnsiTheme="minorHAnsi" w:cstheme="minorHAnsi"/>
+          <w:bdr w:val="none" w:sz="0" w:space="0" w:color="auto"/>
+        </w:rPr>
+        <w:t>%</w:t>
+      </w:r>
+      <w:r>
+        <w:rPr>
+          <w:rFonts w:asciiTheme="minorHAnsi" w:eastAsia="Times New Roman" w:hAnsiTheme="minorHAnsi" w:cstheme="minorHAnsi"/>
+          <w:bdr w:val="none" w:sz="0" w:space="0" w:color="auto"/>
+        </w:rPr>
+        <w:t>}</w:t>
+      </w:r>
+      <w:r>
+        <w:rPr>
+          <w:rFonts w:asciiTheme="minorHAnsi" w:eastAsia="Times New Roman" w:hAnsiTheme="minorHAnsi" w:cstheme="minorHAnsi"/>
+          <w:bdr w:val="none" w:sz="0" w:space="0" w:color="auto"/>
+        </w:rPr>
+        <w:t xml:space="preserve"> </w:t>
+      </w:r>
+      <w:proofErr w:type="gramStart"/>
+      <w:r>
+        <w:rPr>
+          <w:rFonts w:asciiTheme="minorHAnsi" w:eastAsia="Times New Roman" w:hAnsiTheme="minorHAnsi" w:cstheme="minorHAnsi"/>
+          <w:bdr w:val="none" w:sz="0" w:space="0" w:color="auto"/>
+        </w:rPr>
+        <w:t xml:space="preserve">{{ </w:t>
+      </w:r>
+      <w:proofErr w:type="spellStart"/>
+      <w:r>
+        <w:rPr>
+          <w:rFonts w:ascii="Calibri" w:eastAsia="Times New Roman" w:hAnsi="Calibri" w:cs="Calibri"/>
+          <w:color w:val="000000"/>
+        </w:rPr>
+        <w:t>appeals</w:t>
+      </w:r>
+      <w:proofErr w:type="gramEnd"/>
+      <w:r>
+        <w:rPr>
+          <w:rFonts w:ascii="Calibri" w:eastAsia="Times New Roman" w:hAnsi="Calibri" w:cs="Calibri"/>
+          <w:color w:val="000000"/>
+        </w:rPr>
+        <w:t>_docket_number</w:t>
+      </w:r>
+      <w:proofErr w:type="spellEnd"/>
+      <w:r>
+        <w:rPr>
+          <w:rFonts w:ascii="Calibri" w:eastAsia="Times New Roman" w:hAnsi="Calibri" w:cs="Calibri"/>
+          <w:color w:val="000000"/>
+        </w:rPr>
+        <w:t xml:space="preserve"> </w:t>
+      </w:r>
+      <w:r>
+        <w:rPr>
+          <w:rFonts w:asciiTheme="minorHAnsi" w:eastAsia="Times New Roman" w:hAnsiTheme="minorHAnsi" w:cstheme="minorHAnsi"/>
+          <w:bdr w:val="none" w:sz="0" w:space="0" w:color="auto"/>
+        </w:rPr>
+        <w:t>}}</w:t>
+      </w:r>
+      <w:r>
+        <w:rPr>
+          <w:rFonts w:asciiTheme="minorHAnsi" w:eastAsia="Times New Roman" w:hAnsiTheme="minorHAnsi" w:cstheme="minorHAnsi"/>
+          <w:bdr w:val="none" w:sz="0" w:space="0" w:color="auto"/>
+        </w:rPr>
+        <w:t xml:space="preserve"> </w:t>
+      </w:r>
+      <w:r>
+        <w:rPr>
+          <w:rFonts w:asciiTheme="minorHAnsi" w:eastAsia="Times New Roman" w:hAnsiTheme="minorHAnsi" w:cstheme="minorHAnsi"/>
+          <w:bdr w:val="none" w:sz="0" w:space="0" w:color="auto"/>
+        </w:rPr>
+        <w:t>{% endif %}</w:t>
+      </w:r>
+    </w:p>
+    <w:p>
+      <w:pPr>
+        <w:ind w:left="2160" w:firstLine="720"/>
+        <w:rPr>
+          <w:rFonts w:eastAsia="Times New Roman"/>
+        </w:rPr>
+      </w:pPr>
+    </w:p>
+    <w:p>
+      <w:pPr>
+        <w:spacing w:after="240"/>
+        <w:rPr>
+          <w:rFonts w:eastAsia="Times New Roman"/>
+        </w:rPr>
+      </w:pPr>
+      <w:r>
+        <w:rPr>
+          <w:rFonts w:eastAsia="Times New Roman"/>
+        </w:rPr>
+        <w:br/>
+      </w:r>
+    </w:p>
+    <w:p>
+      <w:pPr>
+        <w:jc w:val="center"/>
+        <w:rPr>
+          <w:rFonts w:ascii="Calibri" w:hAnsi="Calibri" w:cs="Calibri"/>
+          <w:color w:val="000000"/>
+        </w:rPr>
+      </w:pPr>
+      <w:proofErr w:type="gramStart"/>
+      <w:r>
+        <w:rPr>
+          <w:rFonts w:ascii="Calibri" w:eastAsia="Times New Roman" w:hAnsi="Calibri" w:cs="Calibri"/>
+          <w:color w:val="000000"/>
+        </w:rPr>
+        <w:t xml:space="preserve">{{ </w:t>
+      </w:r>
+      <w:r>
+        <w:rPr>
+          <w:rFonts w:ascii="Calibri" w:eastAsia="Times New Roman" w:hAnsi="Calibri" w:cs="Calibri"/>
+          <w:color w:val="000000"/>
+        </w:rPr>
+        <w:t>plaintiff</w:t>
+      </w:r>
+      <w:r>
+        <w:rPr>
+          <w:rFonts w:ascii="Calibri" w:eastAsia="Times New Roman" w:hAnsi="Calibri" w:cs="Calibri"/>
+          <w:color w:val="000000"/>
+        </w:rPr>
+        <w:t>s</w:t>
+      </w:r>
+      <w:proofErr w:type="gramEnd"/>
+      <w:r>
+        <w:rPr>
+          <w:rFonts w:ascii="Calibri" w:eastAsia="Times New Roman" w:hAnsi="Calibri" w:cs="Calibri"/>
+          <w:color w:val="000000"/>
+        </w:rPr>
+        <w:t xml:space="preserve"> }}</w:t>
+      </w:r>
+    </w:p>
+    <w:p>
+      <w:pPr>
+        <w:jc w:val="center"/>
+        <w:rPr>
+          <w:rFonts w:eastAsia="Times New Roman"/>
+        </w:rPr>
+      </w:pPr>
+      <w:r>
+        <w:rPr>
+          <w:rFonts w:ascii="Calibri" w:eastAsia="Times New Roman" w:hAnsi="Calibri" w:cs="Calibri"/>
+          <w:color w:val="000000"/>
+        </w:rPr>
+        <w:t>PLAINTIFF(S)</w:t>
+      </w:r>
+    </w:p>
+    <w:p>
+      <w:pPr>
+        <w:rPr>
+          <w:rFonts w:eastAsia="Times New Roman"/>
+        </w:rPr>
+      </w:pPr>
+    </w:p>
+    <w:p>
+      <w:pPr>
+        <w:jc w:val="center"/>
+        <w:rPr>
+          <w:rFonts w:eastAsia="Times New Roman"/>
+        </w:rPr>
+      </w:pPr>
+      <w:r>
+        <w:rPr>
+          <w:rFonts w:ascii="Calibri" w:eastAsia="Times New Roman" w:hAnsi="Calibri" w:cs="Calibri"/>
+          <w:color w:val="000000"/>
+        </w:rPr>
+        <w:t>v.</w:t>
+      </w:r>
+    </w:p>
+    <w:p>
+      <w:pPr>
+        <w:rPr>
+          <w:rFonts w:eastAsia="Times New Roman"/>
+        </w:rPr>
+      </w:pPr>
+    </w:p>
+    <w:p>
+      <w:pPr>
+        <w:jc w:val="center"/>
+        <w:rPr>
+          <w:rFonts w:eastAsia="Times New Roman"/>
+        </w:rPr>
+      </w:pPr>
+      <w:proofErr w:type="gramStart"/>
+      <w:r>
+        <w:rPr>
+          <w:rFonts w:ascii="Calibri" w:eastAsia="Times New Roman" w:hAnsi="Calibri" w:cs="Calibri"/>
+          <w:color w:val="000000"/>
+        </w:rPr>
+        <w:t>{{ defendant</w:t>
+      </w:r>
+      <w:r>
+        <w:rPr>
+          <w:rFonts w:ascii="Calibri" w:eastAsia="Times New Roman" w:hAnsi="Calibri" w:cs="Calibri"/>
+          <w:color w:val="000000"/>
+        </w:rPr>
+        <w:t>s</w:t>
+      </w:r>
+      <w:proofErr w:type="gramEnd"/>
+      <w:r>
+        <w:rPr>
+          <w:rFonts w:ascii="Calibri" w:eastAsia="Times New Roman" w:hAnsi="Calibri" w:cs="Calibri"/>
+          <w:color w:val="000000"/>
+        </w:rPr>
+        <w:t xml:space="preserve"> }}</w:t>
+      </w:r>
+    </w:p>
+    <w:p>
+      <w:pPr>
+        <w:jc w:val="center"/>
+        <w:rPr>
+          <w:rFonts w:eastAsia="Times New Roman"/>
+        </w:rPr>
+      </w:pPr>
+      <w:r>
+        <w:rPr>
+          <w:rFonts w:ascii="Calibri" w:eastAsia="Times New Roman" w:hAnsi="Calibri" w:cs="Calibri"/>
+          <w:smallCaps/>
+          <w:color w:val="000000"/>
+        </w:rPr>
+        <w:t>DEFENDANT(S)</w:t>
+      </w:r>
+    </w:p>
+    <w:p>
+      <w:pPr>
+        <w:rPr>
+          <w:rFonts w:eastAsia="Times New Roman"/>
+        </w:rPr>
+      </w:pPr>
+    </w:p>
+    <w:p>
+      <w:pPr>
+        <w:jc w:val="center"/>
+        <w:rPr>
+          <w:rFonts w:eastAsia="Times New Roman"/>
+        </w:rPr>
+      </w:pPr>
+      <w:r>
+        <w:rPr>
+          <w:rFonts w:ascii="Calibri" w:eastAsia="Times New Roman" w:hAnsi="Calibri" w:cs="Calibri"/>
+          <w:b/>
+          <w:bCs/>
+          <w:smallCaps/>
+          <w:color w:val="000000"/>
+          <w:u w:val="single"/>
+        </w:rPr>
+        <w:t>MOTION FOR</w:t>
+      </w:r>
+      <w:r>
+        <w:rPr>
+          <w:rFonts w:ascii="Calibri" w:eastAsia="Times New Roman" w:hAnsi="Calibri" w:cs="Calibri"/>
+          <w:smallCaps/>
+          <w:color w:val="000000"/>
+          <w:u w:val="single"/>
+        </w:rPr>
+        <w:t xml:space="preserve"> </w:t>
+      </w:r>
+      <w:r>
+        <w:rPr>
+          <w:rFonts w:ascii="Calibri" w:eastAsia="Times New Roman" w:hAnsi="Calibri" w:cs="Calibri"/>
+          <w:b/>
+          <w:bCs/>
+          <w:color w:val="000000"/>
+          <w:u w:val="single"/>
+        </w:rPr>
+        <w:t>LEAVE TO LATE DOCKET APPEAL</w:t>
+      </w:r>
+    </w:p>
+    <w:p>
+      <w:pPr>
+        <w:rPr>
+          <w:rFonts w:eastAsia="Times New Roman"/>
+        </w:rPr>
+      </w:pPr>
+    </w:p>
+    <w:p>
+      <w:pPr>
+        <w:rPr>
+          <w:rFonts w:eastAsia="Times New Roman"/>
+        </w:rPr>
+      </w:pPr>
+      <w:r>
+        <w:rPr>
+          <w:rFonts w:ascii="Calibri" w:eastAsia="Times New Roman" w:hAnsi="Calibri" w:cs="Calibri"/>
+          <w:color w:val="000000"/>
+        </w:rPr>
+        <w:t>(1) Pursuant to Mass. R.A.P. 14(b), I am requesting that the Appeals Court, or a single justice thereof, issue an order enlarging the time for me to enter my appeal on the docket as required by Mass. R.A.P. 10(a)</w:t>
+      </w:r>
+      <w:r>
+        <w:rPr>
+          <w:rFonts w:ascii="Calibri" w:eastAsia="Times New Roman" w:hAnsi="Calibri" w:cs="Calibri"/>
+          <w:b/>
+          <w:bCs/>
+          <w:color w:val="000000"/>
+        </w:rPr>
+        <w:t>.</w:t>
+      </w:r>
+    </w:p>
+    <w:p>
+      <w:pPr>
+        <w:rPr>
+          <w:rFonts w:eastAsia="Times New Roman"/>
+        </w:rPr>
+      </w:pPr>
+    </w:p>
+    <w:p>
+      <w:pPr>
+        <w:rPr>
+          <w:rFonts w:eastAsia="Times New Roman"/>
+        </w:rPr>
+      </w:pPr>
+      <w:r>
+        <w:rPr>
+          <w:rFonts w:ascii="Calibri" w:eastAsia="Times New Roman" w:hAnsi="Calibri" w:cs="Calibri"/>
+          <w:color w:val="000000"/>
+        </w:rPr>
+        <w:t xml:space="preserve">(2) I received the notice of assembly of the record from the lower court on </w:t>
+      </w:r>
+      <w:proofErr w:type="gramStart"/>
+      <w:r>
+        <w:rPr>
+          <w:rFonts w:ascii="Calibri" w:eastAsia="Times New Roman" w:hAnsi="Calibri" w:cs="Calibri"/>
+          <w:color w:val="000000"/>
+        </w:rPr>
+        <w:t xml:space="preserve">{{ </w:t>
+      </w:r>
+      <w:proofErr w:type="spellStart"/>
+      <w:r>
+        <w:rPr>
+          <w:rFonts w:ascii="Calibri" w:eastAsia="Times New Roman" w:hAnsi="Calibri" w:cs="Calibri"/>
+          <w:color w:val="000000"/>
+        </w:rPr>
+        <w:t>notice</w:t>
+      </w:r>
+      <w:proofErr w:type="gramEnd"/>
+      <w:r>
+        <w:rPr>
+          <w:rFonts w:ascii="Calibri" w:eastAsia="Times New Roman" w:hAnsi="Calibri" w:cs="Calibri"/>
+          <w:color w:val="000000"/>
+        </w:rPr>
+        <w:t>_date</w:t>
+      </w:r>
+      <w:proofErr w:type="spellEnd"/>
+      <w:r>
+        <w:rPr>
+          <w:rFonts w:ascii="Calibri" w:eastAsia="Times New Roman" w:hAnsi="Calibri" w:cs="Calibri"/>
+          <w:color w:val="000000"/>
+        </w:rPr>
+        <w:t xml:space="preserve"> }}</w:t>
+      </w:r>
+    </w:p>
+    <w:p>
+      <w:pPr>
+        <w:rPr>
+          <w:rFonts w:eastAsia="Times New Roman"/>
+        </w:rPr>
+      </w:pPr>
+    </w:p>
+    <w:p>
+      <w:pPr>
+        <w:rPr>
+          <w:rFonts w:eastAsia="Times New Roman"/>
+        </w:rPr>
+      </w:pPr>
+      <w:r>
+        <w:rPr>
+          <w:rFonts w:ascii="Calibri" w:eastAsia="Times New Roman" w:hAnsi="Calibri" w:cs="Calibri"/>
+          <w:color w:val="000000"/>
+        </w:rPr>
+        <w:t xml:space="preserve">(3) The appellee </w:t>
+      </w:r>
+      <w:proofErr w:type="gramStart"/>
+      <w:r>
+        <w:rPr>
+          <w:rFonts w:ascii="Calibri" w:eastAsia="Times New Roman" w:hAnsi="Calibri" w:cs="Calibri"/>
+          <w:color w:val="000000"/>
+        </w:rPr>
+        <w:t xml:space="preserve">{{ </w:t>
+      </w:r>
+      <w:proofErr w:type="spellStart"/>
+      <w:r>
+        <w:rPr>
+          <w:rFonts w:ascii="Calibri" w:eastAsia="Times New Roman" w:hAnsi="Calibri" w:cs="Calibri"/>
+          <w:color w:val="000000"/>
+        </w:rPr>
+        <w:t>other</w:t>
+      </w:r>
+      <w:proofErr w:type="gramEnd"/>
+      <w:r>
+        <w:rPr>
+          <w:rFonts w:ascii="Calibri" w:eastAsia="Times New Roman" w:hAnsi="Calibri" w:cs="Calibri"/>
+          <w:color w:val="000000"/>
+        </w:rPr>
+        <w:t>_parties</w:t>
+      </w:r>
+      <w:proofErr w:type="spellEnd"/>
+      <w:r>
+        <w:rPr>
+          <w:rFonts w:ascii="Calibri" w:eastAsia="Times New Roman" w:hAnsi="Calibri" w:cs="Calibri"/>
+          <w:color w:val="000000"/>
+        </w:rPr>
+        <w:t xml:space="preserve"> }}</w:t>
+      </w:r>
+      <w:r>
+        <w:rPr>
+          <w:rFonts w:ascii="Calibri" w:eastAsia="Times New Roman" w:hAnsi="Calibri" w:cs="Calibri"/>
+          <w:color w:val="000000"/>
+        </w:rPr>
+        <w:t xml:space="preserve"> {% if </w:t>
+      </w:r>
+      <w:proofErr w:type="spellStart"/>
+      <w:r>
+        <w:rPr>
+          <w:rFonts w:ascii="Calibri" w:eastAsia="Times New Roman" w:hAnsi="Calibri" w:cs="Calibri"/>
+          <w:color w:val="000000"/>
+        </w:rPr>
+        <w:t>motion_to_dismiss</w:t>
+      </w:r>
+      <w:proofErr w:type="spellEnd"/>
+      <w:r>
+        <w:rPr>
+          <w:rFonts w:ascii="Calibri" w:eastAsia="Times New Roman" w:hAnsi="Calibri" w:cs="Calibri"/>
+          <w:color w:val="000000"/>
+        </w:rPr>
+        <w:t xml:space="preserve"> == True %} has {% else %} has not {% endif %}</w:t>
+      </w:r>
+      <w:r>
+        <w:rPr>
+          <w:rFonts w:ascii="Calibri" w:eastAsia="Times New Roman" w:hAnsi="Calibri" w:cs="Calibri"/>
+          <w:b/>
+          <w:bCs/>
+          <w:color w:val="000000"/>
+        </w:rPr>
+        <w:t xml:space="preserve"> </w:t>
+      </w:r>
+      <w:r>
+        <w:rPr>
+          <w:rFonts w:ascii="Calibri" w:eastAsia="Times New Roman" w:hAnsi="Calibri" w:cs="Calibri"/>
+          <w:color w:val="000000"/>
+        </w:rPr>
+        <w:t>filed a motion to dismiss my appeal in the trial court pursuant to Mass. R.A.P. 10(c).</w:t>
+      </w:r>
+    </w:p>
+    <w:p>
+      <w:pPr>
+        <w:rPr>
+          <w:rFonts w:eastAsia="Times New Roman"/>
+        </w:rPr>
+      </w:pPr>
+    </w:p>
+    <w:p>
+      <w:pPr>
+        <w:rPr>
+          <w:rFonts w:eastAsia="Times New Roman"/>
+        </w:rPr>
+      </w:pPr>
+      <w:r>
+        <w:rPr>
+          <w:rFonts w:ascii="Calibri" w:eastAsia="Times New Roman" w:hAnsi="Calibri" w:cs="Calibri"/>
+          <w:color w:val="000000"/>
+        </w:rPr>
+        <w:t xml:space="preserve">(4) Good cause exists to grant leave to late docket this appeal.  See </w:t>
+      </w:r>
+      <w:proofErr w:type="spellStart"/>
+      <w:r>
+        <w:rPr>
+          <w:rFonts w:ascii="Calibri" w:eastAsia="Times New Roman" w:hAnsi="Calibri" w:cs="Calibri"/>
+          <w:color w:val="000000"/>
+          <w:u w:val="single"/>
+        </w:rPr>
+        <w:t>Tisei</w:t>
+      </w:r>
+      <w:proofErr w:type="spellEnd"/>
+      <w:r>
+        <w:rPr>
+          <w:rFonts w:ascii="Calibri" w:eastAsia="Times New Roman" w:hAnsi="Calibri" w:cs="Calibri"/>
+          <w:color w:val="000000"/>
+        </w:rPr>
+        <w:t xml:space="preserve"> v. </w:t>
+      </w:r>
+      <w:r>
+        <w:rPr>
+          <w:rFonts w:ascii="Calibri" w:eastAsia="Times New Roman" w:hAnsi="Calibri" w:cs="Calibri"/>
+          <w:color w:val="000000"/>
+          <w:u w:val="single"/>
+        </w:rPr>
+        <w:t>Building Inspector of Marlborough</w:t>
+      </w:r>
+      <w:r>
+        <w:rPr>
+          <w:rFonts w:ascii="Calibri" w:eastAsia="Times New Roman" w:hAnsi="Calibri" w:cs="Calibri"/>
+          <w:color w:val="000000"/>
+        </w:rPr>
+        <w:t>, 3 Mass. App. Ct. 377, 378-79 (1975).  </w:t>
+      </w:r>
+    </w:p>
+    <w:p>
+      <w:pPr>
+        <w:rPr>
+          <w:rFonts w:eastAsia="Times New Roman"/>
+        </w:rPr>
+      </w:pPr>
+    </w:p>
+    <w:p>
+      <w:pPr>
+        <w:rPr>
+          <w:rFonts w:eastAsia="Times New Roman"/>
+        </w:rPr>
+      </w:pPr>
+      <w:r>
+        <w:rPr>
+          <w:rFonts w:ascii="Calibri" w:eastAsia="Times New Roman" w:hAnsi="Calibri" w:cs="Calibri"/>
+          <w:color w:val="000000"/>
+        </w:rPr>
+        <w:t xml:space="preserve">(5) </w:t>
+      </w:r>
+      <w:r>
+        <w:rPr>
+          <w:rFonts w:ascii="Calibri" w:eastAsia="Times New Roman" w:hAnsi="Calibri" w:cs="Calibri"/>
+          <w:color w:val="000000"/>
+          <w:u w:val="single"/>
+        </w:rPr>
+        <w:t>Excusable neglect</w:t>
+      </w:r>
+      <w:r>
+        <w:rPr>
+          <w:rFonts w:ascii="Calibri" w:eastAsia="Times New Roman" w:hAnsi="Calibri" w:cs="Calibri"/>
+          <w:color w:val="000000"/>
+        </w:rPr>
+        <w:t xml:space="preserve">.  My failure to timely docket this appeal was the result of excusable neglect.  </w:t>
+      </w:r>
+      <w:proofErr w:type="gramStart"/>
+      <w:r>
+        <w:rPr>
+          <w:rFonts w:ascii="Calibri" w:eastAsia="Times New Roman" w:hAnsi="Calibri" w:cs="Calibri"/>
+          <w:color w:val="000000"/>
+        </w:rPr>
+        <w:t xml:space="preserve">{{ </w:t>
+      </w:r>
+      <w:proofErr w:type="spellStart"/>
+      <w:r>
+        <w:rPr>
+          <w:rFonts w:ascii="Calibri" w:eastAsia="Times New Roman" w:hAnsi="Calibri" w:cs="Calibri"/>
+          <w:color w:val="000000"/>
+        </w:rPr>
+        <w:t>excuse</w:t>
+      </w:r>
+      <w:proofErr w:type="gramEnd"/>
+      <w:r>
+        <w:rPr>
+          <w:rFonts w:ascii="Calibri" w:eastAsia="Times New Roman" w:hAnsi="Calibri" w:cs="Calibri"/>
+          <w:color w:val="000000"/>
+        </w:rPr>
+        <w:t>_description</w:t>
+      </w:r>
+      <w:proofErr w:type="spellEnd"/>
+      <w:r>
+        <w:rPr>
+          <w:rFonts w:ascii="Calibri" w:eastAsia="Times New Roman" w:hAnsi="Calibri" w:cs="Calibri"/>
+          <w:color w:val="000000"/>
+        </w:rPr>
+        <w:t xml:space="preserve"> }}</w:t>
+      </w:r>
+    </w:p>
+    <w:p>
+      <w:pPr>
+        <w:rPr>
+          <w:rFonts w:eastAsia="Times New Roman"/>
+        </w:rPr>
+      </w:pPr>
+    </w:p>
+    <w:p>
+      <w:pPr>
+        <w:rPr>
+          <w:rFonts w:eastAsia="Times New Roman"/>
+        </w:rPr>
+      </w:pPr>
+      <w:r>
+        <w:rPr>
+          <w:rFonts w:ascii="Calibri" w:eastAsia="Times New Roman" w:hAnsi="Calibri" w:cs="Calibri"/>
+          <w:color w:val="000000"/>
+        </w:rPr>
+        <w:t xml:space="preserve">(6) </w:t>
+      </w:r>
+      <w:r>
+        <w:rPr>
+          <w:rFonts w:ascii="Calibri" w:eastAsia="Times New Roman" w:hAnsi="Calibri" w:cs="Calibri"/>
+          <w:color w:val="000000"/>
+          <w:u w:val="single"/>
+        </w:rPr>
+        <w:t>Meritorious issue on appeal</w:t>
+      </w:r>
+      <w:r>
+        <w:rPr>
+          <w:rFonts w:ascii="Calibri" w:eastAsia="Times New Roman" w:hAnsi="Calibri" w:cs="Calibri"/>
+          <w:color w:val="000000"/>
+        </w:rPr>
+        <w:t xml:space="preserve">.  This appeal presents at least one meritorious issue on appeal. </w:t>
+      </w:r>
+      <w:proofErr w:type="gramStart"/>
+      <w:r>
+        <w:rPr>
+          <w:rFonts w:ascii="Calibri" w:eastAsia="Times New Roman" w:hAnsi="Calibri" w:cs="Calibri"/>
+          <w:color w:val="000000"/>
+        </w:rPr>
+        <w:t xml:space="preserve">{{ </w:t>
+      </w:r>
+      <w:proofErr w:type="spellStart"/>
+      <w:r>
+        <w:rPr>
+          <w:rFonts w:ascii="Calibri" w:eastAsia="Times New Roman" w:hAnsi="Calibri" w:cs="Calibri"/>
+          <w:color w:val="000000"/>
+        </w:rPr>
+        <w:t>issue</w:t>
+      </w:r>
+      <w:proofErr w:type="gramEnd"/>
+      <w:r>
+        <w:rPr>
+          <w:rFonts w:ascii="Calibri" w:eastAsia="Times New Roman" w:hAnsi="Calibri" w:cs="Calibri"/>
+          <w:color w:val="000000"/>
+        </w:rPr>
+        <w:t>_description</w:t>
+      </w:r>
+      <w:proofErr w:type="spellEnd"/>
+      <w:r>
+        <w:rPr>
+          <w:rFonts w:ascii="Calibri" w:eastAsia="Times New Roman" w:hAnsi="Calibri" w:cs="Calibri"/>
+          <w:color w:val="000000"/>
+        </w:rPr>
+        <w:t xml:space="preserve"> }}</w:t>
+      </w:r>
+    </w:p>
+    <w:p>
+      <w:pPr>
+        <w:rPr>
+          <w:rFonts w:eastAsia="Times New Roman"/>
+        </w:rPr>
+      </w:pPr>
+    </w:p>
+    <w:p>
+      <w:pPr>
+        <w:rPr>
+          <w:rFonts w:asciiTheme="minorHAnsi" w:eastAsia="Times New Roman" w:hAnsiTheme="minorHAnsi" w:cstheme="minorHAnsi"/>
+        </w:rPr>
+      </w:pPr>
+      <w:r>
+        <w:rPr>
+          <w:rFonts w:ascii="Calibri" w:eastAsia="Times New Roman" w:hAnsi="Calibri" w:cs="Calibri"/>
+          <w:color w:val="000000"/>
+        </w:rPr>
+        <w:t>(7</w:t>
+      </w:r>
+      <w:r>
+        <w:rPr>
+          <w:rFonts w:asciiTheme="minorHAnsi" w:eastAsia="Times New Roman" w:hAnsiTheme="minorHAnsi" w:cstheme="minorHAnsi"/>
+        </w:rPr>
+        <w:t>) For these reasons, I request leave to late docket this appeal.</w:t>
+      </w:r>
+    </w:p>
+    <w:p>
+      <w:pPr>
+        <w:rPr>
+          <w:rFonts w:asciiTheme="minorHAnsi" w:eastAsia="Times New Roman" w:hAnsiTheme="minorHAnsi" w:cstheme="minorHAnsi"/>
+        </w:rPr>
+      </w:pPr>
     </w:p>
     <w:p>
       <w:pPr>
@@ -657,7 +896,23 @@
           <w:rFonts w:asciiTheme="minorHAnsi" w:eastAsia="Times New Roman" w:hAnsiTheme="minorHAnsi" w:cstheme="minorHAnsi"/>
           <w:bdr w:val="none" w:sz="0" w:space="0" w:color="auto"/>
         </w:rPr>
-        <w:t>{{ users[0].signature }}</w:t>
+        <w:t xml:space="preserve">{%p if </w:t>
+      </w:r>
+      <w:proofErr w:type="spellStart"/>
+      <w:r>
+        <w:rPr>
+          <w:rFonts w:asciiTheme="minorHAnsi" w:eastAsia="Times New Roman" w:hAnsiTheme="minorHAnsi" w:cstheme="minorHAnsi"/>
+          <w:bdr w:val="none" w:sz="0" w:space="0" w:color="auto"/>
+        </w:rPr>
+        <w:t>i</w:t>
+      </w:r>
+      <w:proofErr w:type="spellEnd"/>
+      <w:r>
+        <w:rPr>
+          <w:rFonts w:asciiTheme="minorHAnsi" w:eastAsia="Times New Roman" w:hAnsiTheme="minorHAnsi" w:cstheme="minorHAnsi"/>
+          <w:bdr w:val="none" w:sz="0" w:space="0" w:color="auto"/>
+        </w:rPr>
+        <w:t xml:space="preserve"> == "final" %}</w:t>
       </w:r>
     </w:p>
     <w:p>
@@ -693,293 +948,22 @@
           <w:bdr w:val="none" w:sz="0" w:space="0" w:color="auto"/>
         </w:rPr>
       </w:pPr>
-      <w:r>
-        <w:rPr>
-          <w:rFonts w:asciiTheme="minorHAnsi" w:eastAsia="Times New Roman" w:hAnsiTheme="minorHAnsi" w:cstheme="minorHAnsi"/>
-          <w:bdr w:val="none" w:sz="0" w:space="0" w:color="auto"/>
-        </w:rPr>
-        <w:t>{%p endif %}</w:t>
-      </w:r>
-    </w:p>
-    <w:p>
-      <w:pPr>
-        <w:rPr>
-          <w:rFonts w:asciiTheme="minorHAnsi" w:hAnsiTheme="minorHAnsi" w:cstheme="minorHAnsi"/>
-        </w:rPr>
-      </w:pPr>
-      <w:r>
-        <w:rPr>
-          <w:rFonts w:asciiTheme="minorHAnsi" w:hAnsiTheme="minorHAnsi" w:cstheme="minorHAnsi"/>
-        </w:rPr>
-        <w:t xml:space="preserve">{{ </w:t>
-      </w:r>
-      <w:r>
-        <w:rPr>
-          <w:rFonts w:asciiTheme="minorHAnsi" w:hAnsiTheme="minorHAnsi" w:cstheme="minorHAnsi"/>
-        </w:rPr>
-        <w:t>users[0]</w:t>
-      </w:r>
-      <w:r>
-        <w:rPr>
-          <w:rFonts w:asciiTheme="minorHAnsi" w:hAnsiTheme="minorHAnsi" w:cstheme="minorHAnsi"/>
-        </w:rPr>
-        <w:t xml:space="preserve"> }} </w:t>
-      </w:r>
-    </w:p>
-    <w:p>
-      <w:pPr>
-        <w:rPr>
-          <w:rFonts w:asciiTheme="minorHAnsi" w:hAnsiTheme="minorHAnsi" w:cstheme="minorHAnsi"/>
-        </w:rPr>
-      </w:pPr>
-      <w:r>
-        <w:rPr>
-          <w:rFonts w:asciiTheme="minorHAnsi" w:hAnsiTheme="minorHAnsi" w:cstheme="minorHAnsi"/>
-        </w:rPr>
-        <w:t>{{ users[0].address.block() }}</w:t>
-      </w:r>
-    </w:p>
-    <w:p>
-      <w:pPr>
-        <w:pStyle w:val="HTMLPreformatted"/>
-        <w:shd w:val="clear" w:color="auto" w:fill="FFFFFF"/>
-        <w:rPr>
-          <w:rFonts w:asciiTheme="minorHAnsi" w:hAnsiTheme="minorHAnsi" w:cstheme="minorHAnsi"/>
-          <w:sz w:val="24"/>
-          <w:szCs w:val="24"/>
-        </w:rPr>
-      </w:pPr>
-      <w:r>
-        <w:rPr>
-          <w:rFonts w:asciiTheme="minorHAnsi" w:hAnsiTheme="minorHAnsi" w:cstheme="minorHAnsi"/>
-          <w:sz w:val="24"/>
-          <w:szCs w:val="24"/>
-        </w:rPr>
-        <w:t xml:space="preserve">{{ showifdef('users[0].mobile_number') }} {{ showifdef('users[0].phone_number')}} </w:t>
-      </w:r>
-    </w:p>
-    <w:p>
-      <w:pPr>
-        <w:pStyle w:val="HTMLPreformatted"/>
-        <w:shd w:val="clear" w:color="auto" w:fill="FFFFFF"/>
-        <w:rPr>
-          <w:rFonts w:ascii="Calibri" w:hAnsi="Calibri" w:cs="Calibri"/>
-          <w:color w:val="212529"/>
-          <w:sz w:val="24"/>
-          <w:szCs w:val="24"/>
-        </w:rPr>
-      </w:pPr>
-      <w:r>
-        <w:rPr>
-          <w:rFonts w:asciiTheme="minorHAnsi" w:hAnsiTheme="minorHAnsi" w:cstheme="minorHAnsi"/>
-          <w:sz w:val="24"/>
-          <w:szCs w:val="24"/>
-        </w:rPr>
-        <w:t>{{ showifdef</w:t>
-      </w:r>
-      <w:r>
-        <w:rPr>
-          <w:rFonts w:ascii="Calibri" w:hAnsi="Calibri" w:cs="Calibri"/>
-          <w:color w:val="212529"/>
-          <w:sz w:val="24"/>
-          <w:szCs w:val="24"/>
-        </w:rPr>
-        <w:t>('users[0].email') }}</w:t>
-      </w:r>
-    </w:p>
-    <w:p>
-      <w:pPr>
-        <w:pStyle w:val="HTMLPreformatted"/>
-        <w:shd w:val="clear" w:color="auto" w:fill="FFFFFF"/>
-        <w:rPr>
-          <w:rFonts w:ascii="Calibri" w:hAnsi="Calibri" w:cs="Calibri"/>
-          <w:color w:val="212529"/>
-          <w:sz w:val="24"/>
-          <w:szCs w:val="24"/>
-        </w:rPr>
-      </w:pPr>
-      <w:r>
-        <w:rPr>
-          <w:rStyle w:val="l"/>
-          <w:rFonts w:ascii="Calibri" w:hAnsi="Calibri" w:cs="Calibri"/>
-          <w:color w:val="212529"/>
-          <w:sz w:val="24"/>
-          <w:szCs w:val="24"/>
-        </w:rPr>
-        <w:t>{{ user_date }}</w:t>
-      </w:r>
-    </w:p>
-    <w:p>
-      <w:pPr>
-        <w:jc w:val="center"/>
-        <w:rPr>
-          <w:rFonts w:ascii="Calibri" w:eastAsia="Times New Roman" w:hAnsi="Calibri" w:cs="Calibri"/>
-          <w:color w:val="000000"/>
-        </w:rPr>
-      </w:pPr>
-    </w:p>
-    <w:p>
-      <w:pPr>
-        <w:jc w:val="center"/>
-        <w:rPr>
-          <w:rFonts w:ascii="Calibri" w:eastAsia="Times New Roman" w:hAnsi="Calibri" w:cs="Calibri"/>
-          <w:color w:val="000000"/>
-        </w:rPr>
-      </w:pPr>
-    </w:p>
-    <w:p>
-      <w:pPr>
-        <w:jc w:val="center"/>
-        <w:rPr>
-          <w:rFonts w:ascii="Calibri" w:eastAsia="Times New Roman" w:hAnsi="Calibri" w:cs="Calibri"/>
-          <w:color w:val="000000"/>
-        </w:rPr>
-      </w:pPr>
-    </w:p>
-    <w:p>
-      <w:pPr>
-        <w:jc w:val="center"/>
-        <w:rPr>
-          <w:rFonts w:eastAsia="Times New Roman"/>
-        </w:rPr>
-      </w:pPr>
-      <w:r>
-        <w:rPr>
-          <w:rFonts w:ascii="Calibri" w:eastAsia="Times New Roman" w:hAnsi="Calibri" w:cs="Calibri"/>
-          <w:color w:val="000000"/>
-          <w:u w:val="single"/>
-        </w:rPr>
-        <w:t>CERTIFICATE OF SERVICE</w:t>
-      </w:r>
-    </w:p>
-    <w:p>
-      <w:pPr>
-        <w:rPr>
-          <w:rFonts w:eastAsia="Times New Roman"/>
-        </w:rPr>
-      </w:pPr>
-    </w:p>
-    <w:p>
-      <w:pPr>
-        <w:rPr>
-          <w:rFonts w:asciiTheme="minorHAnsi" w:eastAsia="Times New Roman" w:hAnsiTheme="minorHAnsi" w:cstheme="minorHAnsi"/>
-        </w:rPr>
-      </w:pPr>
-      <w:r>
-        <w:rPr>
-          <w:rFonts w:ascii="Calibri" w:eastAsia="Times New Roman" w:hAnsi="Calibri" w:cs="Calibri"/>
-          <w:color w:val="000000"/>
-        </w:rPr>
-        <w:t xml:space="preserve">Pursuant to Mass. R.A.P. 13 (d), I hereby certify under the penalties of perjury, that I have served or will serve the attached motion upon the attorney of record for each attorney of record, or if the party has no attorney then I made service directly on the self-represented party by </w:t>
-      </w:r>
-      <w:r>
-        <w:rPr>
-          <w:rFonts w:ascii="Calibri" w:eastAsia="Times New Roman" w:hAnsi="Calibri" w:cs="Calibri"/>
-          <w:color w:val="000000"/>
-        </w:rPr>
-        <w:t>{{ motion_delivery }}</w:t>
-      </w:r>
-      <w:r>
-        <w:rPr>
-          <w:rFonts w:ascii="Calibri" w:eastAsia="Times New Roman" w:hAnsi="Calibri" w:cs="Calibri"/>
-          <w:color w:val="000000"/>
-        </w:rPr>
-        <w:t xml:space="preserve">.  To the following person(s) at the following physical or email address(es): </w:t>
-      </w:r>
-      <w:r>
-        <w:rPr>
-          <w:rFonts w:ascii="Calibri" w:eastAsia="Times New Roman" w:hAnsi="Calibri" w:cs="Calibri"/>
-          <w:color w:val="000000"/>
-        </w:rPr>
-        <w:t xml:space="preserve">{{ </w:t>
-      </w:r>
-      <w:r>
-        <w:rPr>
-          <w:rFonts w:asciiTheme="minorHAnsi" w:eastAsia="Times New Roman" w:hAnsiTheme="minorHAnsi" w:cstheme="minorHAnsi"/>
-        </w:rPr>
-        <w:t>attorney[0]</w:t>
-      </w:r>
-      <w:r>
-        <w:rPr>
-          <w:rFonts w:asciiTheme="minorHAnsi" w:eastAsia="Times New Roman" w:hAnsiTheme="minorHAnsi" w:cstheme="minorHAnsi"/>
-        </w:rPr>
-        <w:t xml:space="preserve"> }}</w:t>
-      </w:r>
-      <w:r>
-        <w:rPr>
-          <w:rFonts w:asciiTheme="minorHAnsi" w:eastAsia="Times New Roman" w:hAnsiTheme="minorHAnsi" w:cstheme="minorHAnsi"/>
-        </w:rPr>
-        <w:t>, {{</w:t>
-      </w:r>
-      <w:r>
-        <w:rPr>
-          <w:rFonts w:asciiTheme="minorHAnsi" w:eastAsia="Times New Roman" w:hAnsiTheme="minorHAnsi" w:cstheme="minorHAnsi"/>
-        </w:rPr>
-        <w:t xml:space="preserve"> </w:t>
-      </w:r>
-      <w:r>
-        <w:rPr>
-          <w:rFonts w:asciiTheme="minorHAnsi" w:eastAsia="Times New Roman" w:hAnsiTheme="minorHAnsi" w:cstheme="minorHAnsi"/>
-        </w:rPr>
-        <w:t>attorney</w:t>
-      </w:r>
-      <w:r>
-        <w:rPr>
-          <w:rFonts w:asciiTheme="minorHAnsi" w:eastAsia="Times New Roman" w:hAnsiTheme="minorHAnsi" w:cstheme="minorHAnsi"/>
-        </w:rPr>
-        <w:t>[0].address</w:t>
-      </w:r>
-      <w:r>
-        <w:rPr>
-          <w:rFonts w:asciiTheme="minorHAnsi" w:eastAsia="Times New Roman" w:hAnsiTheme="minorHAnsi" w:cstheme="minorHAnsi"/>
-        </w:rPr>
-        <w:t xml:space="preserve"> }}</w:t>
-      </w:r>
-      <w:r>
-        <w:rPr>
-          <w:rFonts w:asciiTheme="minorHAnsi" w:eastAsia="Times New Roman" w:hAnsiTheme="minorHAnsi" w:cstheme="minorHAnsi"/>
-        </w:rPr>
-        <w:t>.</w:t>
-      </w:r>
-      <w:r>
-        <w:rPr>
-          <w:rFonts w:asciiTheme="minorHAnsi" w:eastAsia="Times New Roman" w:hAnsiTheme="minorHAnsi" w:cstheme="minorHAnsi"/>
-        </w:rPr>
-        <w:t xml:space="preserve">  I have made or will make service on </w:t>
-      </w:r>
-      <w:r>
-        <w:rPr>
-          <w:rFonts w:asciiTheme="minorHAnsi" w:eastAsia="Times New Roman" w:hAnsiTheme="minorHAnsi" w:cstheme="minorHAnsi"/>
-        </w:rPr>
-        <w:t>{{ service_date }}</w:t>
-      </w:r>
-    </w:p>
-    <w:p>
-      <w:pPr>
-        <w:rPr>
-          <w:rFonts w:asciiTheme="minorHAnsi" w:eastAsia="Times New Roman" w:hAnsiTheme="minorHAnsi" w:cstheme="minorHAnsi"/>
-        </w:rPr>
-      </w:pPr>
-    </w:p>
-    <w:p>
-      <w:pPr>
-        <w:rPr>
-          <w:rFonts w:asciiTheme="minorHAnsi" w:eastAsia="Times New Roman" w:hAnsiTheme="minorHAnsi" w:cstheme="minorHAnsi"/>
-        </w:rPr>
-      </w:pPr>
-      <w:r>
-        <w:rPr>
-          <w:rFonts w:asciiTheme="minorHAnsi" w:eastAsia="Times New Roman" w:hAnsiTheme="minorHAnsi" w:cstheme="minorHAnsi"/>
-        </w:rPr>
-        <w:t>Signed under the penalties of perjury, </w:t>
-      </w:r>
-    </w:p>
-    <w:p>
-      <w:pPr>
-        <w:rPr>
-          <w:rFonts w:asciiTheme="minorHAnsi" w:eastAsia="Times New Roman" w:hAnsiTheme="minorHAnsi" w:cstheme="minorHAnsi"/>
-        </w:rPr>
-      </w:pPr>
+      <w:proofErr w:type="gramStart"/>
+      <w:r>
+        <w:rPr>
+          <w:rFonts w:asciiTheme="minorHAnsi" w:eastAsia="Times New Roman" w:hAnsiTheme="minorHAnsi" w:cstheme="minorHAnsi"/>
+          <w:bdr w:val="none" w:sz="0" w:space="0" w:color="auto"/>
+        </w:rPr>
+        <w:t>{{ users</w:t>
+      </w:r>
+      <w:proofErr w:type="gramEnd"/>
+      <w:r>
+        <w:rPr>
+          <w:rFonts w:asciiTheme="minorHAnsi" w:eastAsia="Times New Roman" w:hAnsiTheme="minorHAnsi" w:cstheme="minorHAnsi"/>
+          <w:bdr w:val="none" w:sz="0" w:space="0" w:color="auto"/>
+        </w:rPr>
+        <w:t>[0].signature }}</w:t>
+      </w:r>
     </w:p>
     <w:p>
       <w:pPr>
@@ -1019,8 +1003,494 @@
           <w:rFonts w:asciiTheme="minorHAnsi" w:eastAsia="Times New Roman" w:hAnsiTheme="minorHAnsi" w:cstheme="minorHAnsi"/>
           <w:bdr w:val="none" w:sz="0" w:space="0" w:color="auto"/>
         </w:rPr>
-        <w:t>{%p if i == "final" %}</w:t>
-      </w:r>
+        <w:t>{%p endif %}</w:t>
+      </w:r>
+    </w:p>
+    <w:p>
+      <w:pPr>
+        <w:rPr>
+          <w:rFonts w:asciiTheme="minorHAnsi" w:hAnsiTheme="minorHAnsi" w:cstheme="minorHAnsi"/>
+        </w:rPr>
+      </w:pPr>
+      <w:proofErr w:type="gramStart"/>
+      <w:r>
+        <w:rPr>
+          <w:rFonts w:asciiTheme="minorHAnsi" w:hAnsiTheme="minorHAnsi" w:cstheme="minorHAnsi"/>
+        </w:rPr>
+        <w:t xml:space="preserve">{{ </w:t>
+      </w:r>
+      <w:r>
+        <w:rPr>
+          <w:rFonts w:asciiTheme="minorHAnsi" w:hAnsiTheme="minorHAnsi" w:cstheme="minorHAnsi"/>
+        </w:rPr>
+        <w:t>users</w:t>
+      </w:r>
+      <w:proofErr w:type="gramEnd"/>
+      <w:r>
+        <w:rPr>
+          <w:rFonts w:asciiTheme="minorHAnsi" w:hAnsiTheme="minorHAnsi" w:cstheme="minorHAnsi"/>
+        </w:rPr>
+        <w:t>[0]</w:t>
+      </w:r>
+      <w:r>
+        <w:rPr>
+          <w:rFonts w:asciiTheme="minorHAnsi" w:hAnsiTheme="minorHAnsi" w:cstheme="minorHAnsi"/>
+        </w:rPr>
+        <w:t xml:space="preserve"> }} </w:t>
+      </w:r>
+    </w:p>
+    <w:p>
+      <w:pPr>
+        <w:rPr>
+          <w:rFonts w:asciiTheme="minorHAnsi" w:hAnsiTheme="minorHAnsi" w:cstheme="minorHAnsi"/>
+        </w:rPr>
+      </w:pPr>
+      <w:proofErr w:type="gramStart"/>
+      <w:r>
+        <w:rPr>
+          <w:rFonts w:asciiTheme="minorHAnsi" w:hAnsiTheme="minorHAnsi" w:cstheme="minorHAnsi"/>
+        </w:rPr>
+        <w:t>{{ users</w:t>
+      </w:r>
+      <w:proofErr w:type="gramEnd"/>
+      <w:r>
+        <w:rPr>
+          <w:rFonts w:asciiTheme="minorHAnsi" w:hAnsiTheme="minorHAnsi" w:cstheme="minorHAnsi"/>
+        </w:rPr>
+        <w:t>[0].</w:t>
+      </w:r>
+      <w:proofErr w:type="spellStart"/>
+      <w:r>
+        <w:rPr>
+          <w:rFonts w:asciiTheme="minorHAnsi" w:hAnsiTheme="minorHAnsi" w:cstheme="minorHAnsi"/>
+        </w:rPr>
+        <w:t>address.block</w:t>
+      </w:r>
+      <w:proofErr w:type="spellEnd"/>
+      <w:r>
+        <w:rPr>
+          <w:rFonts w:asciiTheme="minorHAnsi" w:hAnsiTheme="minorHAnsi" w:cstheme="minorHAnsi"/>
+        </w:rPr>
+        <w:t>() }}</w:t>
+      </w:r>
+    </w:p>
+    <w:p>
+      <w:pPr>
+        <w:pStyle w:val="HTMLPreformatted"/>
+        <w:shd w:val="clear" w:color="auto" w:fill="FFFFFF"/>
+        <w:rPr>
+          <w:rFonts w:asciiTheme="minorHAnsi" w:hAnsiTheme="minorHAnsi" w:cstheme="minorHAnsi"/>
+          <w:sz w:val="24"/>
+          <w:szCs w:val="24"/>
+        </w:rPr>
+      </w:pPr>
+      <w:proofErr w:type="gramStart"/>
+      <w:r>
+        <w:rPr>
+          <w:rFonts w:asciiTheme="minorHAnsi" w:hAnsiTheme="minorHAnsi" w:cstheme="minorHAnsi"/>
+          <w:sz w:val="24"/>
+          <w:szCs w:val="24"/>
+        </w:rPr>
+        <w:t xml:space="preserve">{{ </w:t>
+      </w:r>
+      <w:proofErr w:type="spellStart"/>
+      <w:r>
+        <w:rPr>
+          <w:rFonts w:asciiTheme="minorHAnsi" w:hAnsiTheme="minorHAnsi" w:cstheme="minorHAnsi"/>
+          <w:sz w:val="24"/>
+          <w:szCs w:val="24"/>
+        </w:rPr>
+        <w:t>showifdef</w:t>
+      </w:r>
+      <w:proofErr w:type="spellEnd"/>
+      <w:proofErr w:type="gramEnd"/>
+      <w:r>
+        <w:rPr>
+          <w:rFonts w:asciiTheme="minorHAnsi" w:hAnsiTheme="minorHAnsi" w:cstheme="minorHAnsi"/>
+          <w:sz w:val="24"/>
+          <w:szCs w:val="24"/>
+        </w:rPr>
+        <w:t>('users[0].</w:t>
+      </w:r>
+      <w:proofErr w:type="spellStart"/>
+      <w:r>
+        <w:rPr>
+          <w:rFonts w:asciiTheme="minorHAnsi" w:hAnsiTheme="minorHAnsi" w:cstheme="minorHAnsi"/>
+          <w:sz w:val="24"/>
+          <w:szCs w:val="24"/>
+        </w:rPr>
+        <w:t>mobile_number</w:t>
+      </w:r>
+      <w:proofErr w:type="spellEnd"/>
+      <w:r>
+        <w:rPr>
+          <w:rFonts w:asciiTheme="minorHAnsi" w:hAnsiTheme="minorHAnsi" w:cstheme="minorHAnsi"/>
+          <w:sz w:val="24"/>
+          <w:szCs w:val="24"/>
+        </w:rPr>
+        <w:t xml:space="preserve">') }} {{ </w:t>
+      </w:r>
+      <w:proofErr w:type="spellStart"/>
+      <w:r>
+        <w:rPr>
+          <w:rFonts w:asciiTheme="minorHAnsi" w:hAnsiTheme="minorHAnsi" w:cstheme="minorHAnsi"/>
+          <w:sz w:val="24"/>
+          <w:szCs w:val="24"/>
+        </w:rPr>
+        <w:t>showifdef</w:t>
+      </w:r>
+      <w:proofErr w:type="spellEnd"/>
+      <w:r>
+        <w:rPr>
+          <w:rFonts w:asciiTheme="minorHAnsi" w:hAnsiTheme="minorHAnsi" w:cstheme="minorHAnsi"/>
+          <w:sz w:val="24"/>
+          <w:szCs w:val="24"/>
+        </w:rPr>
+        <w:t>('users[0].</w:t>
+      </w:r>
+      <w:proofErr w:type="spellStart"/>
+      <w:r>
+        <w:rPr>
+          <w:rFonts w:asciiTheme="minorHAnsi" w:hAnsiTheme="minorHAnsi" w:cstheme="minorHAnsi"/>
+          <w:sz w:val="24"/>
+          <w:szCs w:val="24"/>
+        </w:rPr>
+        <w:t>phone_number</w:t>
+      </w:r>
+      <w:proofErr w:type="spellEnd"/>
+      <w:r>
+        <w:rPr>
+          <w:rFonts w:asciiTheme="minorHAnsi" w:hAnsiTheme="minorHAnsi" w:cstheme="minorHAnsi"/>
+          <w:sz w:val="24"/>
+          <w:szCs w:val="24"/>
+        </w:rPr>
+        <w:t xml:space="preserve">')}} </w:t>
+      </w:r>
+    </w:p>
+    <w:p>
+      <w:pPr>
+        <w:pStyle w:val="HTMLPreformatted"/>
+        <w:shd w:val="clear" w:color="auto" w:fill="FFFFFF"/>
+        <w:rPr>
+          <w:rFonts w:ascii="Calibri" w:hAnsi="Calibri" w:cs="Calibri"/>
+          <w:color w:val="212529"/>
+          <w:sz w:val="24"/>
+          <w:szCs w:val="24"/>
+        </w:rPr>
+      </w:pPr>
+      <w:proofErr w:type="gramStart"/>
+      <w:r>
+        <w:rPr>
+          <w:rFonts w:asciiTheme="minorHAnsi" w:hAnsiTheme="minorHAnsi" w:cstheme="minorHAnsi"/>
+          <w:sz w:val="24"/>
+          <w:szCs w:val="24"/>
+        </w:rPr>
+        <w:t xml:space="preserve">{{ </w:t>
+      </w:r>
+      <w:proofErr w:type="spellStart"/>
+      <w:r>
+        <w:rPr>
+          <w:rFonts w:asciiTheme="minorHAnsi" w:hAnsiTheme="minorHAnsi" w:cstheme="minorHAnsi"/>
+          <w:sz w:val="24"/>
+          <w:szCs w:val="24"/>
+        </w:rPr>
+        <w:t>showifdef</w:t>
+      </w:r>
+      <w:proofErr w:type="spellEnd"/>
+      <w:proofErr w:type="gramEnd"/>
+      <w:r>
+        <w:rPr>
+          <w:rFonts w:ascii="Calibri" w:hAnsi="Calibri" w:cs="Calibri"/>
+          <w:color w:val="212529"/>
+          <w:sz w:val="24"/>
+          <w:szCs w:val="24"/>
+        </w:rPr>
+        <w:t>('users[0].email') }}</w:t>
+      </w:r>
+    </w:p>
+    <w:p>
+      <w:pPr>
+        <w:pStyle w:val="HTMLPreformatted"/>
+        <w:shd w:val="clear" w:color="auto" w:fill="FFFFFF"/>
+        <w:rPr>
+          <w:rFonts w:ascii="Calibri" w:hAnsi="Calibri" w:cs="Calibri"/>
+          <w:color w:val="212529"/>
+          <w:sz w:val="24"/>
+          <w:szCs w:val="24"/>
+        </w:rPr>
+      </w:pPr>
+      <w:proofErr w:type="gramStart"/>
+      <w:r>
+        <w:rPr>
+          <w:rStyle w:val="l"/>
+          <w:rFonts w:ascii="Calibri" w:hAnsi="Calibri" w:cs="Calibri"/>
+          <w:color w:val="212529"/>
+          <w:sz w:val="24"/>
+          <w:szCs w:val="24"/>
+        </w:rPr>
+        <w:lastRenderedPageBreak/>
+        <w:t xml:space="preserve">{{ </w:t>
+      </w:r>
+      <w:proofErr w:type="spellStart"/>
+      <w:r>
+        <w:rPr>
+          <w:rStyle w:val="l"/>
+          <w:rFonts w:ascii="Calibri" w:hAnsi="Calibri" w:cs="Calibri"/>
+          <w:color w:val="212529"/>
+          <w:sz w:val="24"/>
+          <w:szCs w:val="24"/>
+        </w:rPr>
+        <w:t>user</w:t>
+      </w:r>
+      <w:proofErr w:type="gramEnd"/>
+      <w:r>
+        <w:rPr>
+          <w:rStyle w:val="l"/>
+          <w:rFonts w:ascii="Calibri" w:hAnsi="Calibri" w:cs="Calibri"/>
+          <w:color w:val="212529"/>
+          <w:sz w:val="24"/>
+          <w:szCs w:val="24"/>
+        </w:rPr>
+        <w:t>_date</w:t>
+      </w:r>
+      <w:proofErr w:type="spellEnd"/>
+      <w:r>
+        <w:rPr>
+          <w:rStyle w:val="l"/>
+          <w:rFonts w:ascii="Calibri" w:hAnsi="Calibri" w:cs="Calibri"/>
+          <w:color w:val="212529"/>
+          <w:sz w:val="24"/>
+          <w:szCs w:val="24"/>
+        </w:rPr>
+        <w:t xml:space="preserve"> }}</w:t>
+      </w:r>
+    </w:p>
+    <w:p>
+      <w:pPr>
+        <w:jc w:val="center"/>
+        <w:rPr>
+          <w:rFonts w:ascii="Calibri" w:eastAsia="Times New Roman" w:hAnsi="Calibri" w:cs="Calibri"/>
+          <w:color w:val="000000"/>
+        </w:rPr>
+      </w:pPr>
+    </w:p>
+    <w:p>
+      <w:pPr>
+        <w:jc w:val="center"/>
+        <w:rPr>
+          <w:rFonts w:ascii="Calibri" w:eastAsia="Times New Roman" w:hAnsi="Calibri" w:cs="Calibri"/>
+          <w:color w:val="000000"/>
+        </w:rPr>
+      </w:pPr>
+    </w:p>
+    <w:p>
+      <w:pPr>
+        <w:jc w:val="center"/>
+        <w:rPr>
+          <w:rFonts w:ascii="Calibri" w:eastAsia="Times New Roman" w:hAnsi="Calibri" w:cs="Calibri"/>
+          <w:color w:val="000000"/>
+        </w:rPr>
+      </w:pPr>
+    </w:p>
+    <w:p>
+      <w:pPr>
+        <w:jc w:val="center"/>
+        <w:rPr>
+          <w:rFonts w:eastAsia="Times New Roman"/>
+        </w:rPr>
+      </w:pPr>
+      <w:r>
+        <w:rPr>
+          <w:rFonts w:ascii="Calibri" w:eastAsia="Times New Roman" w:hAnsi="Calibri" w:cs="Calibri"/>
+          <w:color w:val="000000"/>
+          <w:u w:val="single"/>
+        </w:rPr>
+        <w:t>CERTIFICATE OF SERVICE</w:t>
+      </w:r>
+    </w:p>
+    <w:p>
+      <w:pPr>
+        <w:rPr>
+          <w:rFonts w:eastAsia="Times New Roman"/>
+        </w:rPr>
+      </w:pPr>
+    </w:p>
+    <w:p>
+      <w:pPr>
+        <w:rPr>
+          <w:rFonts w:asciiTheme="minorHAnsi" w:eastAsia="Times New Roman" w:hAnsiTheme="minorHAnsi" w:cstheme="minorHAnsi"/>
+        </w:rPr>
+      </w:pPr>
+      <w:r>
+        <w:rPr>
+          <w:rFonts w:ascii="Calibri" w:eastAsia="Times New Roman" w:hAnsi="Calibri" w:cs="Calibri"/>
+          <w:color w:val="000000"/>
+        </w:rPr>
+        <w:t xml:space="preserve">Pursuant to Mass. R.A.P. 13 (d), I hereby certify under the penalties of perjury, that I have served or will serve the attached motion upon the attorney of record for each attorney of record, or if the party has no attorney then I made service directly on the self-represented party by </w:t>
+      </w:r>
+      <w:proofErr w:type="gramStart"/>
+      <w:r>
+        <w:rPr>
+          <w:rFonts w:ascii="Calibri" w:eastAsia="Times New Roman" w:hAnsi="Calibri" w:cs="Calibri"/>
+          <w:color w:val="000000"/>
+        </w:rPr>
+        <w:t xml:space="preserve">{{ </w:t>
+      </w:r>
+      <w:proofErr w:type="spellStart"/>
+      <w:r>
+        <w:rPr>
+          <w:rFonts w:ascii="Calibri" w:eastAsia="Times New Roman" w:hAnsi="Calibri" w:cs="Calibri"/>
+          <w:color w:val="000000"/>
+        </w:rPr>
+        <w:t>motion</w:t>
+      </w:r>
+      <w:proofErr w:type="gramEnd"/>
+      <w:r>
+        <w:rPr>
+          <w:rFonts w:ascii="Calibri" w:eastAsia="Times New Roman" w:hAnsi="Calibri" w:cs="Calibri"/>
+          <w:color w:val="000000"/>
+        </w:rPr>
+        <w:t>_delivery</w:t>
+      </w:r>
+      <w:proofErr w:type="spellEnd"/>
+      <w:r>
+        <w:rPr>
+          <w:rFonts w:ascii="Calibri" w:eastAsia="Times New Roman" w:hAnsi="Calibri" w:cs="Calibri"/>
+          <w:color w:val="000000"/>
+        </w:rPr>
+        <w:t xml:space="preserve"> }}</w:t>
+      </w:r>
+      <w:r>
+        <w:rPr>
+          <w:rFonts w:ascii="Calibri" w:eastAsia="Times New Roman" w:hAnsi="Calibri" w:cs="Calibri"/>
+          <w:color w:val="000000"/>
+        </w:rPr>
+        <w:t xml:space="preserve">.  To the following person(s) at the following physical or email address(es): </w:t>
+      </w:r>
+      <w:proofErr w:type="gramStart"/>
+      <w:r>
+        <w:rPr>
+          <w:rFonts w:ascii="Calibri" w:eastAsia="Times New Roman" w:hAnsi="Calibri" w:cs="Calibri"/>
+          <w:color w:val="000000"/>
+        </w:rPr>
+        <w:t xml:space="preserve">{{ </w:t>
+      </w:r>
+      <w:r>
+        <w:rPr>
+          <w:rFonts w:asciiTheme="minorHAnsi" w:eastAsia="Times New Roman" w:hAnsiTheme="minorHAnsi" w:cstheme="minorHAnsi"/>
+        </w:rPr>
+        <w:t>attorney</w:t>
+      </w:r>
+      <w:proofErr w:type="gramEnd"/>
+      <w:r>
+        <w:rPr>
+          <w:rFonts w:asciiTheme="minorHAnsi" w:eastAsia="Times New Roman" w:hAnsiTheme="minorHAnsi" w:cstheme="minorHAnsi"/>
+        </w:rPr>
+        <w:t>[0]</w:t>
+      </w:r>
+      <w:r>
+        <w:rPr>
+          <w:rFonts w:asciiTheme="minorHAnsi" w:eastAsia="Times New Roman" w:hAnsiTheme="minorHAnsi" w:cstheme="minorHAnsi"/>
+        </w:rPr>
+        <w:t xml:space="preserve"> }}</w:t>
+      </w:r>
+      <w:r>
+        <w:rPr>
+          <w:rFonts w:asciiTheme="minorHAnsi" w:eastAsia="Times New Roman" w:hAnsiTheme="minorHAnsi" w:cstheme="minorHAnsi"/>
+        </w:rPr>
+        <w:t>, {{</w:t>
+      </w:r>
+      <w:r>
+        <w:rPr>
+          <w:rFonts w:asciiTheme="minorHAnsi" w:eastAsia="Times New Roman" w:hAnsiTheme="minorHAnsi" w:cstheme="minorHAnsi"/>
+        </w:rPr>
+        <w:t xml:space="preserve"> </w:t>
+      </w:r>
+      <w:r>
+        <w:rPr>
+          <w:rFonts w:asciiTheme="minorHAnsi" w:eastAsia="Times New Roman" w:hAnsiTheme="minorHAnsi" w:cstheme="minorHAnsi"/>
+        </w:rPr>
+        <w:t>attorney</w:t>
+      </w:r>
+      <w:r>
+        <w:rPr>
+          <w:rFonts w:asciiTheme="minorHAnsi" w:eastAsia="Times New Roman" w:hAnsiTheme="minorHAnsi" w:cstheme="minorHAnsi"/>
+        </w:rPr>
+        <w:t>[0].address</w:t>
+      </w:r>
+      <w:r>
+        <w:rPr>
+          <w:rFonts w:asciiTheme="minorHAnsi" w:eastAsia="Times New Roman" w:hAnsiTheme="minorHAnsi" w:cstheme="minorHAnsi"/>
+        </w:rPr>
+        <w:t xml:space="preserve"> }}</w:t>
+      </w:r>
+      <w:r>
+        <w:rPr>
+          <w:rFonts w:asciiTheme="minorHAnsi" w:eastAsia="Times New Roman" w:hAnsiTheme="minorHAnsi" w:cstheme="minorHAnsi"/>
+        </w:rPr>
+        <w:t>.</w:t>
+      </w:r>
+      <w:r>
+        <w:rPr>
+          <w:rFonts w:asciiTheme="minorHAnsi" w:eastAsia="Times New Roman" w:hAnsiTheme="minorHAnsi" w:cstheme="minorHAnsi"/>
+        </w:rPr>
+        <w:t xml:space="preserve">  I have made or will make service on </w:t>
+      </w:r>
+      <w:proofErr w:type="gramStart"/>
+      <w:r>
+        <w:rPr>
+          <w:rFonts w:asciiTheme="minorHAnsi" w:eastAsia="Times New Roman" w:hAnsiTheme="minorHAnsi" w:cstheme="minorHAnsi"/>
+        </w:rPr>
+        <w:t xml:space="preserve">{{ </w:t>
+      </w:r>
+      <w:proofErr w:type="spellStart"/>
+      <w:r>
+        <w:rPr>
+          <w:rFonts w:asciiTheme="minorHAnsi" w:eastAsia="Times New Roman" w:hAnsiTheme="minorHAnsi" w:cstheme="minorHAnsi"/>
+        </w:rPr>
+        <w:t>service</w:t>
+      </w:r>
+      <w:proofErr w:type="gramEnd"/>
+      <w:r>
+        <w:rPr>
+          <w:rFonts w:asciiTheme="minorHAnsi" w:eastAsia="Times New Roman" w:hAnsiTheme="minorHAnsi" w:cstheme="minorHAnsi"/>
+        </w:rPr>
+        <w:t>_date</w:t>
+      </w:r>
+      <w:proofErr w:type="spellEnd"/>
+      <w:r>
+        <w:rPr>
+          <w:rFonts w:asciiTheme="minorHAnsi" w:eastAsia="Times New Roman" w:hAnsiTheme="minorHAnsi" w:cstheme="minorHAnsi"/>
+        </w:rPr>
+        <w:t xml:space="preserve"> }}</w:t>
+      </w:r>
+    </w:p>
+    <w:p>
+      <w:pPr>
+        <w:rPr>
+          <w:rFonts w:asciiTheme="minorHAnsi" w:eastAsia="Times New Roman" w:hAnsiTheme="minorHAnsi" w:cstheme="minorHAnsi"/>
+        </w:rPr>
+      </w:pPr>
+    </w:p>
+    <w:p>
+      <w:pPr>
+        <w:rPr>
+          <w:rFonts w:asciiTheme="minorHAnsi" w:eastAsia="Times New Roman" w:hAnsiTheme="minorHAnsi" w:cstheme="minorHAnsi"/>
+        </w:rPr>
+      </w:pPr>
+      <w:r>
+        <w:rPr>
+          <w:rFonts w:asciiTheme="minorHAnsi" w:eastAsia="Times New Roman" w:hAnsiTheme="minorHAnsi" w:cstheme="minorHAnsi"/>
+        </w:rPr>
+        <w:t>Signed under the penalties of perjury, </w:t>
+      </w:r>
+    </w:p>
+    <w:p>
+      <w:pPr>
+        <w:rPr>
+          <w:rFonts w:asciiTheme="minorHAnsi" w:eastAsia="Times New Roman" w:hAnsiTheme="minorHAnsi" w:cstheme="minorHAnsi"/>
+        </w:rPr>
+      </w:pPr>
     </w:p>
     <w:p>
       <w:pPr>
@@ -1060,7 +1530,23 @@
           <w:rFonts w:asciiTheme="minorHAnsi" w:eastAsia="Times New Roman" w:hAnsiTheme="minorHAnsi" w:cstheme="minorHAnsi"/>
           <w:bdr w:val="none" w:sz="0" w:space="0" w:color="auto"/>
         </w:rPr>
-        <w:t>{{ users[0].signature }}</w:t>
+        <w:t xml:space="preserve">{%p if </w:t>
+      </w:r>
+      <w:proofErr w:type="spellStart"/>
+      <w:r>
+        <w:rPr>
+          <w:rFonts w:asciiTheme="minorHAnsi" w:eastAsia="Times New Roman" w:hAnsiTheme="minorHAnsi" w:cstheme="minorHAnsi"/>
+          <w:bdr w:val="none" w:sz="0" w:space="0" w:color="auto"/>
+        </w:rPr>
+        <w:t>i</w:t>
+      </w:r>
+      <w:proofErr w:type="spellEnd"/>
+      <w:r>
+        <w:rPr>
+          <w:rFonts w:asciiTheme="minorHAnsi" w:eastAsia="Times New Roman" w:hAnsiTheme="minorHAnsi" w:cstheme="minorHAnsi"/>
+          <w:bdr w:val="none" w:sz="0" w:space="0" w:color="auto"/>
+        </w:rPr>
+        <w:t xml:space="preserve"> == "final" %}</w:t>
       </w:r>
     </w:p>
     <w:p>
@@ -1096,6 +1582,56 @@
           <w:bdr w:val="none" w:sz="0" w:space="0" w:color="auto"/>
         </w:rPr>
       </w:pPr>
+      <w:proofErr w:type="gramStart"/>
+      <w:r>
+        <w:rPr>
+          <w:rFonts w:asciiTheme="minorHAnsi" w:eastAsia="Times New Roman" w:hAnsiTheme="minorHAnsi" w:cstheme="minorHAnsi"/>
+          <w:bdr w:val="none" w:sz="0" w:space="0" w:color="auto"/>
+        </w:rPr>
+        <w:t>{{ users</w:t>
+      </w:r>
+      <w:proofErr w:type="gramEnd"/>
+      <w:r>
+        <w:rPr>
+          <w:rFonts w:asciiTheme="minorHAnsi" w:eastAsia="Times New Roman" w:hAnsiTheme="minorHAnsi" w:cstheme="minorHAnsi"/>
+          <w:bdr w:val="none" w:sz="0" w:space="0" w:color="auto"/>
+        </w:rPr>
+        <w:t>[0].signature }}</w:t>
+      </w:r>
+    </w:p>
+    <w:p>
+      <w:pPr>
+        <w:pBdr>
+          <w:top w:val="none" w:sz="0" w:space="0" w:color="auto"/>
+          <w:left w:val="none" w:sz="0" w:space="0" w:color="auto"/>
+          <w:bottom w:val="none" w:sz="0" w:space="0" w:color="auto"/>
+          <w:right w:val="none" w:sz="0" w:space="0" w:color="auto"/>
+          <w:between w:val="none" w:sz="0" w:space="0" w:color="auto"/>
+          <w:bar w:val="none" w:sz="0" w:color="auto"/>
+        </w:pBdr>
+        <w:tabs>
+          <w:tab w:val="left" w:pos="916"/>
+          <w:tab w:val="left" w:pos="1832"/>
+          <w:tab w:val="left" w:pos="2748"/>
+          <w:tab w:val="left" w:pos="3664"/>
+          <w:tab w:val="left" w:pos="4580"/>
+          <w:tab w:val="left" w:pos="5496"/>
+          <w:tab w:val="left" w:pos="6412"/>
+          <w:tab w:val="left" w:pos="7328"/>
+          <w:tab w:val="left" w:pos="8244"/>
+          <w:tab w:val="left" w:pos="9160"/>
+          <w:tab w:val="left" w:pos="10076"/>
+          <w:tab w:val="left" w:pos="10992"/>
+          <w:tab w:val="left" w:pos="11908"/>
+          <w:tab w:val="left" w:pos="12824"/>
+          <w:tab w:val="left" w:pos="13740"/>
+          <w:tab w:val="left" w:pos="14656"/>
+        </w:tabs>
+        <w:rPr>
+          <w:rFonts w:asciiTheme="minorHAnsi" w:eastAsia="Times New Roman" w:hAnsiTheme="minorHAnsi" w:cstheme="minorHAnsi"/>
+          <w:bdr w:val="none" w:sz="0" w:space="0" w:color="auto"/>
+        </w:rPr>
+      </w:pPr>
       <w:r>
         <w:rPr>
           <w:rFonts w:asciiTheme="minorHAnsi" w:eastAsia="Times New Roman" w:hAnsiTheme="minorHAnsi" w:cstheme="minorHAnsi"/>
@@ -1117,6 +1653,7 @@
           <w:rFonts w:asciiTheme="minorHAnsi" w:eastAsia="Times New Roman" w:hAnsiTheme="minorHAnsi" w:cstheme="minorHAnsi"/>
         </w:rPr>
       </w:pPr>
+      <w:proofErr w:type="gramStart"/>
       <w:r>
         <w:rPr>
           <w:rFonts w:asciiTheme="minorHAnsi" w:eastAsia="Times New Roman" w:hAnsiTheme="minorHAnsi" w:cstheme="minorHAnsi"/>
@@ -1127,290 +1664,335 @@
         <w:rPr>
           <w:rFonts w:asciiTheme="minorHAnsi" w:hAnsiTheme="minorHAnsi" w:cstheme="minorHAnsi"/>
         </w:rPr>
-        <w:t>users[0].name.first</w:t>
-      </w:r>
-      <w:r>
-        <w:rPr>
-          <w:rFonts w:asciiTheme="minorHAnsi" w:eastAsia="Times New Roman" w:hAnsiTheme="minorHAnsi" w:cstheme="minorHAnsi"/>
-        </w:rPr>
-        <w:t xml:space="preserve"> }} {{ users[0].name.last }}</w:t>
-      </w:r>
-    </w:p>
-    <w:p>
-      <w:pPr>
-        <w:rPr>
-          <w:rFonts w:ascii="Calibri" w:eastAsia="Times New Roman" w:hAnsi="Calibri" w:cs="Calibri"/>
-          <w:color w:val="000000"/>
-        </w:rPr>
-      </w:pPr>
-      <w:r>
-        <w:rPr>
-          <w:rFonts w:asciiTheme="minorHAnsi" w:eastAsia="Times New Roman" w:hAnsiTheme="minorHAnsi" w:cstheme="minorHAnsi"/>
-        </w:rPr>
-        <w:t>{{ user</w:t>
-      </w:r>
-      <w:r>
-        <w:rPr>
-          <w:rFonts w:ascii="Calibri" w:eastAsia="Times New Roman" w:hAnsi="Calibri" w:cs="Calibri"/>
-          <w:color w:val="000000"/>
-        </w:rPr>
-        <w:t>_date }}</w:t>
-      </w:r>
-    </w:p>
-    <w:p>
-      <w:pPr>
-        <w:jc w:val="center"/>
-        <w:rPr>
-          <w:rFonts w:ascii="Calibri" w:eastAsia="Times New Roman" w:hAnsi="Calibri" w:cs="Calibri"/>
-          <w:color w:val="000000"/>
-        </w:rPr>
-      </w:pPr>
-    </w:p>
-    <w:p>
-      <w:pPr>
-        <w:jc w:val="center"/>
-        <w:rPr>
-          <w:rFonts w:ascii="Calibri" w:eastAsia="Times New Roman" w:hAnsi="Calibri" w:cs="Calibri"/>
-          <w:color w:val="000000"/>
-        </w:rPr>
-      </w:pPr>
-    </w:p>
-    <w:p>
-      <w:pPr>
-        <w:jc w:val="center"/>
-        <w:rPr>
-          <w:rFonts w:ascii="Calibri" w:eastAsia="Times New Roman" w:hAnsi="Calibri" w:cs="Calibri"/>
-          <w:color w:val="000000"/>
-        </w:rPr>
-      </w:pPr>
-    </w:p>
-    <w:p>
-      <w:pPr>
-        <w:jc w:val="center"/>
-        <w:rPr>
-          <w:rFonts w:ascii="Calibri" w:eastAsia="Times New Roman" w:hAnsi="Calibri" w:cs="Calibri"/>
-          <w:color w:val="000000"/>
-        </w:rPr>
-      </w:pPr>
-    </w:p>
-    <w:p>
-      <w:pPr>
-        <w:jc w:val="center"/>
-        <w:rPr>
-          <w:rFonts w:ascii="Calibri" w:eastAsia="Times New Roman" w:hAnsi="Calibri" w:cs="Calibri"/>
-          <w:color w:val="000000"/>
-        </w:rPr>
-      </w:pPr>
-    </w:p>
-    <w:p>
-      <w:pPr>
-        <w:jc w:val="center"/>
-        <w:rPr>
-          <w:rFonts w:ascii="Calibri" w:eastAsia="Times New Roman" w:hAnsi="Calibri" w:cs="Calibri"/>
-          <w:color w:val="000000"/>
-        </w:rPr>
-      </w:pPr>
-    </w:p>
-    <w:p>
-      <w:pPr>
-        <w:jc w:val="center"/>
-        <w:rPr>
-          <w:rFonts w:ascii="Calibri" w:eastAsia="Times New Roman" w:hAnsi="Calibri" w:cs="Calibri"/>
-          <w:color w:val="000000"/>
-        </w:rPr>
-      </w:pPr>
-    </w:p>
-    <w:p>
-      <w:pPr>
-        <w:jc w:val="center"/>
-        <w:rPr>
-          <w:rFonts w:ascii="Calibri" w:eastAsia="Times New Roman" w:hAnsi="Calibri" w:cs="Calibri"/>
-          <w:color w:val="000000"/>
-        </w:rPr>
-      </w:pPr>
-    </w:p>
-    <w:p>
-      <w:pPr>
-        <w:jc w:val="center"/>
-        <w:rPr>
-          <w:rFonts w:ascii="Calibri" w:eastAsia="Times New Roman" w:hAnsi="Calibri" w:cs="Calibri"/>
-          <w:color w:val="000000"/>
-        </w:rPr>
-      </w:pPr>
-    </w:p>
-    <w:p>
-      <w:pPr>
-        <w:jc w:val="center"/>
-        <w:rPr>
-          <w:rFonts w:ascii="Calibri" w:eastAsia="Times New Roman" w:hAnsi="Calibri" w:cs="Calibri"/>
-          <w:color w:val="000000"/>
-        </w:rPr>
-      </w:pPr>
-    </w:p>
-    <w:p>
-      <w:pPr>
-        <w:jc w:val="center"/>
-        <w:rPr>
-          <w:rFonts w:ascii="Calibri" w:eastAsia="Times New Roman" w:hAnsi="Calibri" w:cs="Calibri"/>
-          <w:color w:val="000000"/>
-        </w:rPr>
-      </w:pPr>
-    </w:p>
-    <w:p>
-      <w:pPr>
-        <w:jc w:val="center"/>
-        <w:rPr>
-          <w:rFonts w:ascii="Calibri" w:eastAsia="Times New Roman" w:hAnsi="Calibri" w:cs="Calibri"/>
-          <w:color w:val="000000"/>
-        </w:rPr>
-      </w:pPr>
-    </w:p>
-    <w:p>
-      <w:pPr>
-        <w:jc w:val="center"/>
-        <w:rPr>
-          <w:rFonts w:ascii="Calibri" w:eastAsia="Times New Roman" w:hAnsi="Calibri" w:cs="Calibri"/>
-          <w:color w:val="000000"/>
-        </w:rPr>
-      </w:pPr>
-    </w:p>
-    <w:p>
-      <w:pPr>
-        <w:jc w:val="center"/>
-        <w:rPr>
-          <w:rFonts w:ascii="Calibri" w:eastAsia="Times New Roman" w:hAnsi="Calibri" w:cs="Calibri"/>
-          <w:color w:val="000000"/>
-        </w:rPr>
-      </w:pPr>
-    </w:p>
-    <w:p>
-      <w:pPr>
-        <w:jc w:val="center"/>
-        <w:rPr>
-          <w:rFonts w:ascii="Calibri" w:eastAsia="Times New Roman" w:hAnsi="Calibri" w:cs="Calibri"/>
-          <w:color w:val="000000"/>
-        </w:rPr>
-      </w:pPr>
-    </w:p>
-    <w:p>
-      <w:pPr>
-        <w:jc w:val="center"/>
-        <w:rPr>
-          <w:rFonts w:ascii="Calibri" w:eastAsia="Times New Roman" w:hAnsi="Calibri" w:cs="Calibri"/>
-          <w:color w:val="000000"/>
-        </w:rPr>
-      </w:pPr>
-    </w:p>
-    <w:p>
-      <w:pPr>
-        <w:jc w:val="center"/>
-        <w:rPr>
-          <w:rFonts w:ascii="Calibri" w:eastAsia="Times New Roman" w:hAnsi="Calibri" w:cs="Calibri"/>
-          <w:color w:val="000000"/>
-        </w:rPr>
-      </w:pPr>
-    </w:p>
-    <w:p>
-      <w:pPr>
-        <w:jc w:val="center"/>
-        <w:rPr>
-          <w:rFonts w:ascii="Calibri" w:eastAsia="Times New Roman" w:hAnsi="Calibri" w:cs="Calibri"/>
-          <w:color w:val="000000"/>
-        </w:rPr>
-      </w:pPr>
-    </w:p>
-    <w:p>
-      <w:pPr>
-        <w:jc w:val="center"/>
-        <w:rPr>
-          <w:rFonts w:ascii="Calibri" w:eastAsia="Times New Roman" w:hAnsi="Calibri" w:cs="Calibri"/>
-          <w:color w:val="000000"/>
-        </w:rPr>
-      </w:pPr>
-    </w:p>
-    <w:p>
-      <w:pPr>
-        <w:jc w:val="center"/>
-        <w:rPr>
-          <w:rFonts w:ascii="Calibri" w:eastAsia="Times New Roman" w:hAnsi="Calibri" w:cs="Calibri"/>
-          <w:color w:val="000000"/>
-        </w:rPr>
-      </w:pPr>
-    </w:p>
-    <w:p>
-      <w:pPr>
-        <w:jc w:val="center"/>
-        <w:rPr>
-          <w:rFonts w:ascii="Calibri" w:eastAsia="Times New Roman" w:hAnsi="Calibri" w:cs="Calibri"/>
-          <w:color w:val="000000"/>
-        </w:rPr>
-      </w:pPr>
-    </w:p>
-    <w:p>
-      <w:pPr>
-        <w:jc w:val="center"/>
-        <w:rPr>
-          <w:rFonts w:ascii="Calibri" w:eastAsia="Times New Roman" w:hAnsi="Calibri" w:cs="Calibri"/>
-          <w:color w:val="000000"/>
-        </w:rPr>
-      </w:pPr>
-    </w:p>
-    <w:p>
-      <w:pPr>
-        <w:jc w:val="center"/>
-        <w:rPr>
-          <w:rFonts w:ascii="Calibri" w:eastAsia="Times New Roman" w:hAnsi="Calibri" w:cs="Calibri"/>
-          <w:color w:val="000000"/>
-        </w:rPr>
-      </w:pPr>
-    </w:p>
-    <w:p>
-      <w:pPr>
-        <w:jc w:val="center"/>
-        <w:rPr>
-          <w:rFonts w:ascii="Calibri" w:eastAsia="Times New Roman" w:hAnsi="Calibri" w:cs="Calibri"/>
-          <w:color w:val="000000"/>
-        </w:rPr>
-      </w:pPr>
-    </w:p>
-    <w:p>
-      <w:pPr>
-        <w:rPr>
-          <w:rFonts w:ascii="Calibri" w:eastAsia="Times New Roman" w:hAnsi="Calibri" w:cs="Calibri"/>
-          <w:color w:val="000000"/>
-        </w:rPr>
-      </w:pPr>
-    </w:p>
-    <w:p>
-      <w:pPr>
-        <w:rPr>
-          <w:rFonts w:ascii="Calibri" w:eastAsia="Times New Roman" w:hAnsi="Calibri" w:cs="Calibri"/>
-          <w:color w:val="000000"/>
-        </w:rPr>
-      </w:pPr>
-    </w:p>
-    <w:p>
-      <w:pPr>
-        <w:jc w:val="center"/>
-        <w:rPr>
-          <w:rFonts w:ascii="Calibri" w:eastAsia="Times New Roman" w:hAnsi="Calibri" w:cs="Calibri"/>
-          <w:color w:val="000000"/>
-        </w:rPr>
-      </w:pPr>
-    </w:p>
-    <w:p>
-      <w:pPr>
-        <w:jc w:val="center"/>
-        <w:rPr>
-          <w:rFonts w:eastAsia="Times New Roman"/>
-        </w:rPr>
-      </w:pPr>
-      <w:r>
-        <w:rPr>
-          <w:rFonts w:ascii="Calibri" w:eastAsia="Times New Roman" w:hAnsi="Calibri" w:cs="Calibri"/>
-          <w:color w:val="000000"/>
-        </w:rPr>
-        <w:lastRenderedPageBreak/>
+        <w:t>users</w:t>
+      </w:r>
+      <w:proofErr w:type="gramEnd"/>
+      <w:r>
+        <w:rPr>
+          <w:rFonts w:asciiTheme="minorHAnsi" w:hAnsiTheme="minorHAnsi" w:cstheme="minorHAnsi"/>
+        </w:rPr>
+        <w:t>[0].</w:t>
+      </w:r>
+      <w:proofErr w:type="spellStart"/>
+      <w:r>
+        <w:rPr>
+          <w:rFonts w:asciiTheme="minorHAnsi" w:hAnsiTheme="minorHAnsi" w:cstheme="minorHAnsi"/>
+        </w:rPr>
+        <w:t>name.first</w:t>
+      </w:r>
+      <w:proofErr w:type="spellEnd"/>
+      <w:r>
+        <w:rPr>
+          <w:rFonts w:asciiTheme="minorHAnsi" w:eastAsia="Times New Roman" w:hAnsiTheme="minorHAnsi" w:cstheme="minorHAnsi"/>
+        </w:rPr>
+        <w:t xml:space="preserve"> }} {{ users[0].</w:t>
+      </w:r>
+      <w:proofErr w:type="spellStart"/>
+      <w:r>
+        <w:rPr>
+          <w:rFonts w:asciiTheme="minorHAnsi" w:eastAsia="Times New Roman" w:hAnsiTheme="minorHAnsi" w:cstheme="minorHAnsi"/>
+        </w:rPr>
+        <w:t>name.last</w:t>
+      </w:r>
+      <w:proofErr w:type="spellEnd"/>
+      <w:r>
+        <w:rPr>
+          <w:rFonts w:asciiTheme="minorHAnsi" w:eastAsia="Times New Roman" w:hAnsiTheme="minorHAnsi" w:cstheme="minorHAnsi"/>
+        </w:rPr>
+        <w:t xml:space="preserve"> }}</w:t>
+      </w:r>
+    </w:p>
+    <w:p>
+      <w:pPr>
+        <w:rPr>
+          <w:rFonts w:ascii="Calibri" w:eastAsia="Times New Roman" w:hAnsi="Calibri" w:cs="Calibri"/>
+          <w:color w:val="000000"/>
+        </w:rPr>
+      </w:pPr>
+      <w:proofErr w:type="gramStart"/>
+      <w:r>
+        <w:rPr>
+          <w:rFonts w:asciiTheme="minorHAnsi" w:eastAsia="Times New Roman" w:hAnsiTheme="minorHAnsi" w:cstheme="minorHAnsi"/>
+        </w:rPr>
+        <w:t xml:space="preserve">{{ </w:t>
+      </w:r>
+      <w:proofErr w:type="spellStart"/>
+      <w:r>
+        <w:rPr>
+          <w:rFonts w:asciiTheme="minorHAnsi" w:eastAsia="Times New Roman" w:hAnsiTheme="minorHAnsi" w:cstheme="minorHAnsi"/>
+        </w:rPr>
+        <w:t>user</w:t>
+      </w:r>
+      <w:proofErr w:type="gramEnd"/>
+      <w:r>
+        <w:rPr>
+          <w:rFonts w:ascii="Calibri" w:eastAsia="Times New Roman" w:hAnsi="Calibri" w:cs="Calibri"/>
+          <w:color w:val="000000"/>
+        </w:rPr>
+        <w:t>_date</w:t>
+      </w:r>
+      <w:proofErr w:type="spellEnd"/>
+      <w:r>
+        <w:rPr>
+          <w:rFonts w:ascii="Calibri" w:eastAsia="Times New Roman" w:hAnsi="Calibri" w:cs="Calibri"/>
+          <w:color w:val="000000"/>
+        </w:rPr>
+        <w:t xml:space="preserve"> }}</w:t>
+      </w:r>
+    </w:p>
+    <w:p>
+      <w:pPr>
+        <w:jc w:val="center"/>
+        <w:rPr>
+          <w:rFonts w:ascii="Calibri" w:eastAsia="Times New Roman" w:hAnsi="Calibri" w:cs="Calibri"/>
+          <w:color w:val="000000"/>
+        </w:rPr>
+      </w:pPr>
+    </w:p>
+    <w:p>
+      <w:pPr>
+        <w:jc w:val="center"/>
+        <w:rPr>
+          <w:rFonts w:ascii="Calibri" w:eastAsia="Times New Roman" w:hAnsi="Calibri" w:cs="Calibri"/>
+          <w:color w:val="000000"/>
+        </w:rPr>
+      </w:pPr>
+    </w:p>
+    <w:p>
+      <w:pPr>
+        <w:jc w:val="center"/>
+        <w:rPr>
+          <w:rFonts w:ascii="Calibri" w:eastAsia="Times New Roman" w:hAnsi="Calibri" w:cs="Calibri"/>
+          <w:color w:val="000000"/>
+        </w:rPr>
+      </w:pPr>
+    </w:p>
+    <w:p>
+      <w:pPr>
+        <w:jc w:val="center"/>
+        <w:rPr>
+          <w:rFonts w:ascii="Calibri" w:eastAsia="Times New Roman" w:hAnsi="Calibri" w:cs="Calibri"/>
+          <w:color w:val="000000"/>
+        </w:rPr>
+      </w:pPr>
+    </w:p>
+    <w:p>
+      <w:pPr>
+        <w:jc w:val="center"/>
+        <w:rPr>
+          <w:rFonts w:ascii="Calibri" w:eastAsia="Times New Roman" w:hAnsi="Calibri" w:cs="Calibri"/>
+          <w:color w:val="000000"/>
+        </w:rPr>
+      </w:pPr>
+    </w:p>
+    <w:p>
+      <w:pPr>
+        <w:jc w:val="center"/>
+        <w:rPr>
+          <w:rFonts w:ascii="Calibri" w:eastAsia="Times New Roman" w:hAnsi="Calibri" w:cs="Calibri"/>
+          <w:color w:val="000000"/>
+        </w:rPr>
+      </w:pPr>
+    </w:p>
+    <w:p>
+      <w:pPr>
+        <w:jc w:val="center"/>
+        <w:rPr>
+          <w:rFonts w:ascii="Calibri" w:eastAsia="Times New Roman" w:hAnsi="Calibri" w:cs="Calibri"/>
+          <w:color w:val="000000"/>
+        </w:rPr>
+      </w:pPr>
+    </w:p>
+    <w:p>
+      <w:pPr>
+        <w:jc w:val="center"/>
+        <w:rPr>
+          <w:rFonts w:ascii="Calibri" w:eastAsia="Times New Roman" w:hAnsi="Calibri" w:cs="Calibri"/>
+          <w:color w:val="000000"/>
+        </w:rPr>
+      </w:pPr>
+    </w:p>
+    <w:p>
+      <w:pPr>
+        <w:jc w:val="center"/>
+        <w:rPr>
+          <w:rFonts w:ascii="Calibri" w:eastAsia="Times New Roman" w:hAnsi="Calibri" w:cs="Calibri"/>
+          <w:color w:val="000000"/>
+        </w:rPr>
+      </w:pPr>
+    </w:p>
+    <w:p>
+      <w:pPr>
+        <w:jc w:val="center"/>
+        <w:rPr>
+          <w:rFonts w:ascii="Calibri" w:eastAsia="Times New Roman" w:hAnsi="Calibri" w:cs="Calibri"/>
+          <w:color w:val="000000"/>
+        </w:rPr>
+      </w:pPr>
+    </w:p>
+    <w:p>
+      <w:pPr>
+        <w:jc w:val="center"/>
+        <w:rPr>
+          <w:rFonts w:ascii="Calibri" w:eastAsia="Times New Roman" w:hAnsi="Calibri" w:cs="Calibri"/>
+          <w:color w:val="000000"/>
+        </w:rPr>
+      </w:pPr>
+    </w:p>
+    <w:p>
+      <w:pPr>
+        <w:jc w:val="center"/>
+        <w:rPr>
+          <w:rFonts w:ascii="Calibri" w:eastAsia="Times New Roman" w:hAnsi="Calibri" w:cs="Calibri"/>
+          <w:color w:val="000000"/>
+        </w:rPr>
+      </w:pPr>
+    </w:p>
+    <w:p>
+      <w:pPr>
+        <w:jc w:val="center"/>
+        <w:rPr>
+          <w:rFonts w:ascii="Calibri" w:eastAsia="Times New Roman" w:hAnsi="Calibri" w:cs="Calibri"/>
+          <w:color w:val="000000"/>
+        </w:rPr>
+      </w:pPr>
+    </w:p>
+    <w:p>
+      <w:pPr>
+        <w:jc w:val="center"/>
+        <w:rPr>
+          <w:rFonts w:ascii="Calibri" w:eastAsia="Times New Roman" w:hAnsi="Calibri" w:cs="Calibri"/>
+          <w:color w:val="000000"/>
+        </w:rPr>
+      </w:pPr>
+    </w:p>
+    <w:p>
+      <w:pPr>
+        <w:jc w:val="center"/>
+        <w:rPr>
+          <w:rFonts w:ascii="Calibri" w:eastAsia="Times New Roman" w:hAnsi="Calibri" w:cs="Calibri"/>
+          <w:color w:val="000000"/>
+        </w:rPr>
+      </w:pPr>
+    </w:p>
+    <w:p>
+      <w:pPr>
+        <w:jc w:val="center"/>
+        <w:rPr>
+          <w:rFonts w:ascii="Calibri" w:eastAsia="Times New Roman" w:hAnsi="Calibri" w:cs="Calibri"/>
+          <w:color w:val="000000"/>
+        </w:rPr>
+      </w:pPr>
+    </w:p>
+    <w:p>
+      <w:pPr>
+        <w:jc w:val="center"/>
+        <w:rPr>
+          <w:rFonts w:ascii="Calibri" w:eastAsia="Times New Roman" w:hAnsi="Calibri" w:cs="Calibri"/>
+          <w:color w:val="000000"/>
+        </w:rPr>
+      </w:pPr>
+    </w:p>
+    <w:p>
+      <w:pPr>
+        <w:jc w:val="center"/>
+        <w:rPr>
+          <w:rFonts w:ascii="Calibri" w:eastAsia="Times New Roman" w:hAnsi="Calibri" w:cs="Calibri"/>
+          <w:color w:val="000000"/>
+        </w:rPr>
+      </w:pPr>
+    </w:p>
+    <w:p>
+      <w:pPr>
+        <w:jc w:val="center"/>
+        <w:rPr>
+          <w:rFonts w:ascii="Calibri" w:eastAsia="Times New Roman" w:hAnsi="Calibri" w:cs="Calibri"/>
+          <w:color w:val="000000"/>
+        </w:rPr>
+      </w:pPr>
+    </w:p>
+    <w:p>
+      <w:pPr>
+        <w:jc w:val="center"/>
+        <w:rPr>
+          <w:rFonts w:ascii="Calibri" w:eastAsia="Times New Roman" w:hAnsi="Calibri" w:cs="Calibri"/>
+          <w:color w:val="000000"/>
+        </w:rPr>
+      </w:pPr>
+    </w:p>
+    <w:p>
+      <w:pPr>
+        <w:jc w:val="center"/>
+        <w:rPr>
+          <w:rFonts w:ascii="Calibri" w:eastAsia="Times New Roman" w:hAnsi="Calibri" w:cs="Calibri"/>
+          <w:color w:val="000000"/>
+        </w:rPr>
+      </w:pPr>
+    </w:p>
+    <w:p>
+      <w:pPr>
+        <w:jc w:val="center"/>
+        <w:rPr>
+          <w:rFonts w:ascii="Calibri" w:eastAsia="Times New Roman" w:hAnsi="Calibri" w:cs="Calibri"/>
+          <w:color w:val="000000"/>
+        </w:rPr>
+      </w:pPr>
+    </w:p>
+    <w:p>
+      <w:pPr>
+        <w:jc w:val="center"/>
+        <w:rPr>
+          <w:rFonts w:ascii="Calibri" w:eastAsia="Times New Roman" w:hAnsi="Calibri" w:cs="Calibri"/>
+          <w:color w:val="000000"/>
+        </w:rPr>
+      </w:pPr>
+    </w:p>
+    <w:p>
+      <w:pPr>
+        <w:jc w:val="center"/>
+        <w:rPr>
+          <w:rFonts w:ascii="Calibri" w:eastAsia="Times New Roman" w:hAnsi="Calibri" w:cs="Calibri"/>
+          <w:color w:val="000000"/>
+        </w:rPr>
+      </w:pPr>
+    </w:p>
+    <w:p>
+      <w:pPr>
+        <w:rPr>
+          <w:rFonts w:ascii="Calibri" w:eastAsia="Times New Roman" w:hAnsi="Calibri" w:cs="Calibri"/>
+          <w:color w:val="000000"/>
+        </w:rPr>
+      </w:pPr>
+    </w:p>
+    <w:p>
+      <w:pPr>
+        <w:rPr>
+          <w:rFonts w:ascii="Calibri" w:eastAsia="Times New Roman" w:hAnsi="Calibri" w:cs="Calibri"/>
+          <w:color w:val="000000"/>
+        </w:rPr>
+      </w:pPr>
+    </w:p>
+    <w:p>
+      <w:pPr>
+        <w:jc w:val="center"/>
+        <w:rPr>
+          <w:rFonts w:ascii="Calibri" w:eastAsia="Times New Roman" w:hAnsi="Calibri" w:cs="Calibri"/>
+          <w:color w:val="000000"/>
+        </w:rPr>
+      </w:pPr>
+    </w:p>
+    <w:p>
+      <w:pPr>
+        <w:jc w:val="center"/>
+        <w:rPr>
+          <w:rFonts w:eastAsia="Times New Roman"/>
+        </w:rPr>
+      </w:pPr>
+      <w:r>
+        <w:rPr>
+          <w:rFonts w:ascii="Calibri" w:eastAsia="Times New Roman" w:hAnsi="Calibri" w:cs="Calibri"/>
+          <w:color w:val="000000"/>
+        </w:rPr>
         <w:t>COMMONWEALTH OF MASSACHUSETTS</w:t>
       </w:r>
     </w:p>
@@ -1443,6 +2025,7 @@
           <w:rFonts w:eastAsia="Times New Roman"/>
         </w:rPr>
       </w:pPr>
+      <w:proofErr w:type="gramStart"/>
       <w:r>
         <w:rPr>
           <w:rFonts w:ascii="Calibri" w:eastAsia="Times New Roman" w:hAnsi="Calibri" w:cs="Calibri"/>
@@ -1455,8 +2038,25 @@
           <w:rFonts w:ascii="Calibri" w:eastAsia="Times New Roman" w:hAnsi="Calibri" w:cs="Calibri"/>
           <w:color w:val="000000"/>
         </w:rPr>
-        <w:t xml:space="preserve"> trial_court</w:t>
-      </w:r>
+        <w:t xml:space="preserve"> </w:t>
+      </w:r>
+      <w:proofErr w:type="spellStart"/>
+      <w:r>
+        <w:rPr>
+          <w:rFonts w:ascii="Calibri" w:eastAsia="Times New Roman" w:hAnsi="Calibri" w:cs="Calibri"/>
+          <w:color w:val="000000"/>
+        </w:rPr>
+        <w:t>trial</w:t>
+      </w:r>
+      <w:proofErr w:type="gramEnd"/>
+      <w:r>
+        <w:rPr>
+          <w:rFonts w:ascii="Calibri" w:eastAsia="Times New Roman" w:hAnsi="Calibri" w:cs="Calibri"/>
+          <w:color w:val="000000"/>
+        </w:rPr>
+        <w:t>_court</w:t>
+      </w:r>
+      <w:proofErr w:type="spellEnd"/>
       <w:r>
         <w:rPr>
           <w:rFonts w:ascii="Calibri" w:eastAsia="Times New Roman" w:hAnsi="Calibri" w:cs="Calibri"/>
@@ -1494,14 +2094,56 @@
           <w:rFonts w:ascii="Calibri" w:eastAsia="Times New Roman" w:hAnsi="Calibri" w:cs="Calibri"/>
           <w:color w:val="000000"/>
         </w:rPr>
-        <w:t>{{ docket_number }}</w:t>
-      </w:r>
-    </w:p>
-    <w:p>
-      <w:pPr>
-        <w:ind w:left="2160" w:firstLine="720"/>
-        <w:rPr>
-          <w:rFonts w:eastAsia="Times New Roman"/>
+        <w:t xml:space="preserve">{{ </w:t>
+      </w:r>
+      <w:proofErr w:type="spellStart"/>
+      <w:r>
+        <w:rPr>
+          <w:rFonts w:ascii="Calibri" w:eastAsia="Times New Roman" w:hAnsi="Calibri" w:cs="Calibri"/>
+          <w:color w:val="000000"/>
+        </w:rPr>
+        <w:t>docket_number</w:t>
+      </w:r>
+      <w:proofErr w:type="spellEnd"/>
+      <w:r>
+        <w:rPr>
+          <w:rFonts w:ascii="Calibri" w:eastAsia="Times New Roman" w:hAnsi="Calibri" w:cs="Calibri"/>
+          <w:color w:val="000000"/>
+        </w:rPr>
+        <w:t xml:space="preserve"> }}</w:t>
+      </w:r>
+    </w:p>
+    <w:p>
+      <w:pPr>
+        <w:pBdr>
+          <w:top w:val="none" w:sz="0" w:space="0" w:color="auto"/>
+          <w:left w:val="none" w:sz="0" w:space="0" w:color="auto"/>
+          <w:bottom w:val="none" w:sz="0" w:space="0" w:color="auto"/>
+          <w:right w:val="none" w:sz="0" w:space="0" w:color="auto"/>
+          <w:between w:val="none" w:sz="0" w:space="0" w:color="auto"/>
+          <w:bar w:val="none" w:sz="0" w:color="auto"/>
+        </w:pBdr>
+        <w:tabs>
+          <w:tab w:val="left" w:pos="916"/>
+          <w:tab w:val="left" w:pos="1832"/>
+          <w:tab w:val="left" w:pos="2748"/>
+          <w:tab w:val="left" w:pos="3664"/>
+          <w:tab w:val="left" w:pos="4580"/>
+          <w:tab w:val="left" w:pos="5496"/>
+          <w:tab w:val="left" w:pos="6412"/>
+          <w:tab w:val="left" w:pos="7328"/>
+          <w:tab w:val="left" w:pos="8244"/>
+          <w:tab w:val="left" w:pos="9160"/>
+          <w:tab w:val="left" w:pos="10076"/>
+          <w:tab w:val="left" w:pos="10992"/>
+          <w:tab w:val="left" w:pos="11908"/>
+          <w:tab w:val="left" w:pos="12824"/>
+          <w:tab w:val="left" w:pos="13740"/>
+          <w:tab w:val="left" w:pos="14656"/>
+        </w:tabs>
+        <w:rPr>
+          <w:rFonts w:asciiTheme="minorHAnsi" w:eastAsia="Times New Roman" w:hAnsiTheme="minorHAnsi" w:cstheme="minorHAnsi"/>
+          <w:bdr w:val="none" w:sz="0" w:space="0" w:color="auto"/>
         </w:rPr>
       </w:pPr>
       <w:r>
@@ -1513,10 +2155,100 @@
       </w:r>
       <w:r>
         <w:rPr>
-          <w:rFonts w:ascii="Calibri" w:eastAsia="Times New Roman" w:hAnsi="Calibri" w:cs="Calibri"/>
-          <w:color w:val="000000"/>
-        </w:rPr>
-        <w:t>{{ appeals_docket_number }}</w:t>
+          <w:rFonts w:asciiTheme="minorHAnsi" w:eastAsia="Times New Roman" w:hAnsiTheme="minorHAnsi" w:cstheme="minorHAnsi"/>
+          <w:bdr w:val="none" w:sz="0" w:space="0" w:color="auto"/>
+        </w:rPr>
+        <w:t xml:space="preserve">{% if </w:t>
+      </w:r>
+      <w:proofErr w:type="spellStart"/>
+      <w:r>
+        <w:rPr>
+          <w:rFonts w:asciiTheme="minorHAnsi" w:eastAsia="Times New Roman" w:hAnsiTheme="minorHAnsi" w:cstheme="minorHAnsi"/>
+          <w:bdr w:val="none" w:sz="0" w:space="0" w:color="auto"/>
+        </w:rPr>
+        <w:t>knows_docket_number</w:t>
+      </w:r>
+      <w:proofErr w:type="spellEnd"/>
+      <w:r>
+        <w:rPr>
+          <w:rFonts w:asciiTheme="minorHAnsi" w:eastAsia="Times New Roman" w:hAnsiTheme="minorHAnsi" w:cstheme="minorHAnsi"/>
+          <w:bdr w:val="none" w:sz="0" w:space="0" w:color="auto"/>
+        </w:rPr>
+        <w:t xml:space="preserve"> </w:t>
+      </w:r>
+      <w:r>
+        <w:rPr>
+          <w:rFonts w:asciiTheme="minorHAnsi" w:eastAsia="Times New Roman" w:hAnsiTheme="minorHAnsi" w:cstheme="minorHAnsi"/>
+          <w:bdr w:val="none" w:sz="0" w:space="0" w:color="auto"/>
+        </w:rPr>
+        <w:t>%</w:t>
+      </w:r>
+      <w:r>
+        <w:rPr>
+          <w:rFonts w:asciiTheme="minorHAnsi" w:eastAsia="Times New Roman" w:hAnsiTheme="minorHAnsi" w:cstheme="minorHAnsi"/>
+          <w:bdr w:val="none" w:sz="0" w:space="0" w:color="auto"/>
+        </w:rPr>
+        <w:t>}</w:t>
+      </w:r>
+      <w:r>
+        <w:rPr>
+          <w:rFonts w:asciiTheme="minorHAnsi" w:eastAsia="Times New Roman" w:hAnsiTheme="minorHAnsi" w:cstheme="minorHAnsi"/>
+          <w:bdr w:val="none" w:sz="0" w:space="0" w:color="auto"/>
+        </w:rPr>
+        <w:t xml:space="preserve"> </w:t>
+      </w:r>
+      <w:proofErr w:type="gramStart"/>
+      <w:r>
+        <w:rPr>
+          <w:rFonts w:asciiTheme="minorHAnsi" w:eastAsia="Times New Roman" w:hAnsiTheme="minorHAnsi" w:cstheme="minorHAnsi"/>
+          <w:bdr w:val="none" w:sz="0" w:space="0" w:color="auto"/>
+        </w:rPr>
+        <w:t xml:space="preserve">{{ </w:t>
+      </w:r>
+      <w:proofErr w:type="spellStart"/>
+      <w:r>
+        <w:rPr>
+          <w:rFonts w:ascii="Calibri" w:eastAsia="Times New Roman" w:hAnsi="Calibri" w:cs="Calibri"/>
+          <w:color w:val="000000"/>
+        </w:rPr>
+        <w:t>appeals</w:t>
+      </w:r>
+      <w:proofErr w:type="gramEnd"/>
+      <w:r>
+        <w:rPr>
+          <w:rFonts w:ascii="Calibri" w:eastAsia="Times New Roman" w:hAnsi="Calibri" w:cs="Calibri"/>
+          <w:color w:val="000000"/>
+        </w:rPr>
+        <w:t>_docket_number</w:t>
+      </w:r>
+      <w:proofErr w:type="spellEnd"/>
+      <w:r>
+        <w:rPr>
+          <w:rFonts w:ascii="Calibri" w:eastAsia="Times New Roman" w:hAnsi="Calibri" w:cs="Calibri"/>
+          <w:color w:val="000000"/>
+        </w:rPr>
+        <w:t xml:space="preserve"> </w:t>
+      </w:r>
+      <w:r>
+        <w:rPr>
+          <w:rFonts w:asciiTheme="minorHAnsi" w:eastAsia="Times New Roman" w:hAnsiTheme="minorHAnsi" w:cstheme="minorHAnsi"/>
+          <w:bdr w:val="none" w:sz="0" w:space="0" w:color="auto"/>
+        </w:rPr>
+        <w:t>}}</w:t>
+      </w:r>
+      <w:r>
+        <w:rPr>
+          <w:rFonts w:asciiTheme="minorHAnsi" w:eastAsia="Times New Roman" w:hAnsiTheme="minorHAnsi" w:cstheme="minorHAnsi"/>
+          <w:bdr w:val="none" w:sz="0" w:space="0" w:color="auto"/>
+        </w:rPr>
+        <w:t xml:space="preserve"> </w:t>
+      </w:r>
+      <w:r>
+        <w:rPr>
+          <w:rFonts w:asciiTheme="minorHAnsi" w:eastAsia="Times New Roman" w:hAnsiTheme="minorHAnsi" w:cstheme="minorHAnsi"/>
+          <w:bdr w:val="none" w:sz="0" w:space="0" w:color="auto"/>
+        </w:rPr>
+        <w:t>{% endif %}</w:t>
       </w:r>
     </w:p>
     <w:p>
@@ -1540,6 +2272,7 @@
           <w:rFonts w:eastAsia="Times New Roman"/>
         </w:rPr>
       </w:pPr>
+      <w:proofErr w:type="gramStart"/>
       <w:r>
         <w:rPr>
           <w:rFonts w:ascii="Calibri" w:eastAsia="Times New Roman" w:hAnsi="Calibri" w:cs="Calibri"/>
@@ -1554,6 +2287,7 @@
         </w:rPr>
         <w:t>s</w:t>
       </w:r>
+      <w:proofErr w:type="gramEnd"/>
       <w:r>
         <w:rPr>
           <w:rFonts w:ascii="Calibri" w:eastAsia="Times New Roman" w:hAnsi="Calibri" w:cs="Calibri"/>
@@ -1613,6 +2347,7 @@
           <w:rFonts w:eastAsia="Times New Roman"/>
         </w:rPr>
       </w:pPr>
+      <w:proofErr w:type="gramStart"/>
       <w:r>
         <w:rPr>
           <w:rFonts w:ascii="Calibri" w:eastAsia="Times New Roman" w:hAnsi="Calibri" w:cs="Calibri"/>
@@ -1627,6 +2362,7 @@
         </w:rPr>
         <w:t>s</w:t>
       </w:r>
+      <w:proofErr w:type="gramEnd"/>
       <w:r>
         <w:rPr>
           <w:rFonts w:ascii="Calibri" w:eastAsia="Times New Roman" w:hAnsi="Calibri" w:cs="Calibri"/>
@@ -1734,6 +2470,7 @@
         </w:rPr>
         <w:t xml:space="preserve">{%p if </w:t>
       </w:r>
+      <w:proofErr w:type="spellStart"/>
       <w:r>
         <w:rPr>
           <w:rFonts w:ascii="Calibri" w:eastAsia="Times New Roman" w:hAnsi="Calibri" w:cs="Calibri"/>
@@ -1748,6 +2485,7 @@
         </w:rPr>
         <w:t>s</w:t>
       </w:r>
+      <w:proofErr w:type="spellEnd"/>
       <w:r>
         <w:rPr>
           <w:rFonts w:ascii="Calibri" w:eastAsia="Times New Roman" w:hAnsi="Calibri" w:cs="Calibri"/>
@@ -1794,6 +2532,7 @@
         </w:rPr>
         <w:t xml:space="preserve">{%p for </w:t>
       </w:r>
+      <w:proofErr w:type="spellStart"/>
       <w:r>
         <w:rPr>
           <w:rFonts w:ascii="Calibri" w:eastAsia="Times New Roman" w:hAnsi="Calibri" w:cs="Calibri"/>
@@ -1808,12 +2547,21 @@
         </w:rPr>
         <w:t>_upload</w:t>
       </w:r>
-      <w:r>
-        <w:rPr>
-          <w:rFonts w:ascii="Calibri" w:eastAsia="Times New Roman" w:hAnsi="Calibri" w:cs="Calibri"/>
-          <w:bdr w:val="none" w:sz="0" w:space="0" w:color="auto"/>
-        </w:rPr>
-        <w:t xml:space="preserve"> in doc</w:t>
+      <w:proofErr w:type="spellEnd"/>
+      <w:r>
+        <w:rPr>
+          <w:rFonts w:ascii="Calibri" w:eastAsia="Times New Roman" w:hAnsi="Calibri" w:cs="Calibri"/>
+          <w:bdr w:val="none" w:sz="0" w:space="0" w:color="auto"/>
+        </w:rPr>
+        <w:t xml:space="preserve"> in </w:t>
+      </w:r>
+      <w:proofErr w:type="spellStart"/>
+      <w:r>
+        <w:rPr>
+          <w:rFonts w:ascii="Calibri" w:eastAsia="Times New Roman" w:hAnsi="Calibri" w:cs="Calibri"/>
+          <w:bdr w:val="none" w:sz="0" w:space="0" w:color="auto"/>
+        </w:rPr>
+        <w:t>doc</w:t>
       </w:r>
       <w:r>
         <w:rPr>
@@ -1829,6 +2577,7 @@
         </w:rPr>
         <w:t>s</w:t>
       </w:r>
+      <w:proofErr w:type="spellEnd"/>
       <w:r>
         <w:rPr>
           <w:rFonts w:ascii="Calibri" w:eastAsia="Times New Roman" w:hAnsi="Calibri" w:cs="Calibri"/>
@@ -1868,6 +2617,7 @@
           <w:bdr w:val="none" w:sz="0" w:space="0" w:color="auto"/>
         </w:rPr>
       </w:pPr>
+      <w:proofErr w:type="gramStart"/>
       <w:r>
         <w:rPr>
           <w:rFonts w:ascii="Calibri" w:eastAsia="Times New Roman" w:hAnsi="Calibri" w:cs="Calibri"/>
@@ -1875,6 +2625,7 @@
         </w:rPr>
         <w:t xml:space="preserve">{{ </w:t>
       </w:r>
+      <w:proofErr w:type="spellStart"/>
       <w:r>
         <w:rPr>
           <w:rFonts w:ascii="Calibri" w:eastAsia="Times New Roman" w:hAnsi="Calibri" w:cs="Calibri"/>
@@ -1882,6 +2633,7 @@
         </w:rPr>
         <w:t>doc</w:t>
       </w:r>
+      <w:proofErr w:type="gramEnd"/>
       <w:r>
         <w:rPr>
           <w:rFonts w:ascii="Calibri" w:eastAsia="Times New Roman" w:hAnsi="Calibri" w:cs="Calibri"/>
@@ -1901,7 +2653,15 @@
           <w:rFonts w:ascii="Calibri" w:eastAsia="Times New Roman" w:hAnsi="Calibri" w:cs="Calibri"/>
           <w:bdr w:val="none" w:sz="0" w:space="0" w:color="auto"/>
         </w:rPr>
-        <w:t>filename }}</w:t>
+        <w:t>filename</w:t>
+      </w:r>
+      <w:proofErr w:type="spellEnd"/>
+      <w:r>
+        <w:rPr>
+          <w:rFonts w:ascii="Calibri" w:eastAsia="Times New Roman" w:hAnsi="Calibri" w:cs="Calibri"/>
+          <w:bdr w:val="none" w:sz="0" w:space="0" w:color="auto"/>
+        </w:rPr>
+        <w:t xml:space="preserve"> }}</w:t>
       </w:r>
       <w:r>
         <w:rPr>
@@ -1940,7 +2700,23 @@
           <w:rFonts w:ascii="Calibri" w:eastAsia="Times New Roman" w:hAnsi="Calibri" w:cs="Calibri"/>
           <w:bdr w:val="none" w:sz="0" w:space="0" w:color="auto"/>
         </w:rPr>
-        <w:t>{%p endfor %}</w:t>
+        <w:t xml:space="preserve">{%p </w:t>
+      </w:r>
+      <w:proofErr w:type="spellStart"/>
+      <w:r>
+        <w:rPr>
+          <w:rFonts w:ascii="Calibri" w:eastAsia="Times New Roman" w:hAnsi="Calibri" w:cs="Calibri"/>
+          <w:bdr w:val="none" w:sz="0" w:space="0" w:color="auto"/>
+        </w:rPr>
+        <w:t>endfor</w:t>
+      </w:r>
+      <w:proofErr w:type="spellEnd"/>
+      <w:r>
+        <w:rPr>
+          <w:rFonts w:ascii="Calibri" w:eastAsia="Times New Roman" w:hAnsi="Calibri" w:cs="Calibri"/>
+          <w:bdr w:val="none" w:sz="0" w:space="0" w:color="auto"/>
+        </w:rPr>
+        <w:t xml:space="preserve"> %}</w:t>
       </w:r>
       <w:r>
         <w:rPr>
@@ -2032,6 +2808,7 @@
           <w:szCs w:val="20"/>
         </w:rPr>
       </w:pPr>
+      <w:proofErr w:type="gramStart"/>
       <w:r>
         <w:rPr>
           <w:rFonts w:ascii="Calibri" w:eastAsia="Times New Roman" w:hAnsi="Calibri" w:cs="Calibri"/>
@@ -2039,7 +2816,37 @@
           <w:sz w:val="20"/>
           <w:szCs w:val="20"/>
         </w:rPr>
-        <w:t>{{ doc_uploads }}</w:t>
+        <w:t xml:space="preserve">{{ </w:t>
+      </w:r>
+      <w:proofErr w:type="spellStart"/>
+      <w:r>
+        <w:rPr>
+          <w:rFonts w:ascii="Calibri" w:eastAsia="Times New Roman" w:hAnsi="Calibri" w:cs="Calibri"/>
+          <w:color w:val="000000"/>
+          <w:sz w:val="20"/>
+          <w:szCs w:val="20"/>
+        </w:rPr>
+        <w:t>doc</w:t>
+      </w:r>
+      <w:proofErr w:type="gramEnd"/>
+      <w:r>
+        <w:rPr>
+          <w:rFonts w:ascii="Calibri" w:eastAsia="Times New Roman" w:hAnsi="Calibri" w:cs="Calibri"/>
+          <w:color w:val="000000"/>
+          <w:sz w:val="20"/>
+          <w:szCs w:val="20"/>
+        </w:rPr>
+        <w:t>_uploads</w:t>
+      </w:r>
+      <w:proofErr w:type="spellEnd"/>
+      <w:r>
+        <w:rPr>
+          <w:rFonts w:ascii="Calibri" w:eastAsia="Times New Roman" w:hAnsi="Calibri" w:cs="Calibri"/>
+          <w:color w:val="000000"/>
+          <w:sz w:val="20"/>
+          <w:szCs w:val="20"/>
+        </w:rPr>
+        <w:t xml:space="preserve"> }}</w:t>
       </w:r>
     </w:p>
     <w:p>
@@ -2082,7 +2889,7 @@
 </file>
 
 <file path=word/endnotes.xml><?xml version="1.0" encoding="utf-8"?>
-<w:endnotes xmlns:wpc="http://schemas.microsoft.com/office/word/2010/wordprocessingCanvas" xmlns:cx="http://schemas.microsoft.com/office/drawing/2014/chartex" xmlns:cx1="http://schemas.microsoft.com/office/drawing/2015/9/8/chartex" xmlns:cx2="http://schemas.microsoft.com/office/drawing/2015/10/21/chartex" xmlns:cx3="http://schemas.microsoft.com/office/drawing/2016/5/9/chartex" xmlns:cx4="http://schemas.microsoft.com/office/drawing/2016/5/10/chartex" xmlns:cx5="http://schemas.microsoft.com/office/drawing/2016/5/11/chartex" xmlns:cx6="http://schemas.microsoft.com/office/drawing/2016/5/12/chartex" xmlns:cx7="http://schemas.microsoft.com/office/drawing/2016/5/13/chartex" xmlns:cx8="http://schemas.microsoft.com/office/drawing/2016/5/14/chartex" xmlns:mc="http://schemas.openxmlformats.org/markup-compatibility/2006" xmlns:aink="http://schemas.microsoft.com/office/drawing/2016/ink" xmlns:am3d="http://schemas.microsoft.com/office/drawing/2017/model3d" xmlns:o="urn:schemas-microsoft-com:office:office" xmlns:r="http://schemas.openxmlformats.org/officeDocument/2006/relationships" xmlns:m="http://schemas.openxmlformats.org/officeDocument/2006/math" xmlns:v="urn:schemas-microsoft-com:vml" xmlns:wp14="http://schemas.microsoft.com/office/word/2010/wordprocessingDrawing" xmlns:wp="http://schemas.openxmlformats.org/drawingml/2006/wordprocessingDrawing" xmlns:w10="urn:schemas-microsoft-com:office:word" xmlns:w="http://schemas.openxmlformats.org/wordprocessingml/2006/main" xmlns:w14="http://schemas.microsoft.com/office/word/2010/wordml" xmlns:w15="http://schemas.microsoft.com/office/word/2012/wordml" xmlns:w16cex="http://schemas.microsoft.com/office/word/2018/wordml/cex" xmlns:w16cid="http://schemas.microsoft.com/office/word/2016/wordml/cid" xmlns:w16="http://schemas.microsoft.com/office/word/2018/wordml" xmlns:w16se="http://schemas.microsoft.com/office/word/2015/wordml/symex" xmlns:wpg="http://schemas.microsoft.com/office/word/2010/wordprocessingGroup" xmlns:wpi="http://schemas.microsoft.com/office/word/2010/wordprocessingInk" xmlns:wne="http://schemas.microsoft.com/office/word/2006/wordml" xmlns:wps="http://schemas.microsoft.com/office/word/2010/wordprocessingShape" mc:Ignorable="w14 w15 w16se w16cid w16 w16cex wp14">
+<w:endnotes xmlns:wpc="http://schemas.microsoft.com/office/word/2010/wordprocessingCanvas" xmlns:cx="http://schemas.microsoft.com/office/drawing/2014/chartex" xmlns:cx1="http://schemas.microsoft.com/office/drawing/2015/9/8/chartex" xmlns:cx2="http://schemas.microsoft.com/office/drawing/2015/10/21/chartex" xmlns:cx3="http://schemas.microsoft.com/office/drawing/2016/5/9/chartex" xmlns:cx4="http://schemas.microsoft.com/office/drawing/2016/5/10/chartex" xmlns:cx5="http://schemas.microsoft.com/office/drawing/2016/5/11/chartex" xmlns:cx6="http://schemas.microsoft.com/office/drawing/2016/5/12/chartex" xmlns:cx7="http://schemas.microsoft.com/office/drawing/2016/5/13/chartex" xmlns:cx8="http://schemas.microsoft.com/office/drawing/2016/5/14/chartex" xmlns:mc="http://schemas.openxmlformats.org/markup-compatibility/2006" xmlns:aink="http://schemas.microsoft.com/office/drawing/2016/ink" xmlns:am3d="http://schemas.microsoft.com/office/drawing/2017/model3d" xmlns:o="urn:schemas-microsoft-com:office:office" xmlns:r="http://schemas.openxmlformats.org/officeDocument/2006/relationships" xmlns:m="http://schemas.openxmlformats.org/officeDocument/2006/math" xmlns:v="urn:schemas-microsoft-com:vml" xmlns:wp14="http://schemas.microsoft.com/office/word/2010/wordprocessingDrawing" xmlns:wp="http://schemas.openxmlformats.org/drawingml/2006/wordprocessingDrawing" xmlns:w10="urn:schemas-microsoft-com:office:word" xmlns:w="http://schemas.openxmlformats.org/wordprocessingml/2006/main" xmlns:w14="http://schemas.microsoft.com/office/word/2010/wordml" xmlns:w15="http://schemas.microsoft.com/office/word/2012/wordml" xmlns:w16cex="http://schemas.microsoft.com/office/word/2018/wordml/cex" xmlns:w16cid="http://schemas.microsoft.com/office/word/2016/wordml/cid" xmlns:w16="http://schemas.microsoft.com/office/word/2018/wordml" xmlns:w16sdtdh="http://schemas.microsoft.com/office/word/2020/wordml/sdtdatahash" xmlns:w16se="http://schemas.microsoft.com/office/word/2015/wordml/symex" xmlns:wpg="http://schemas.microsoft.com/office/word/2010/wordprocessingGroup" xmlns:wpi="http://schemas.microsoft.com/office/word/2010/wordprocessingInk" xmlns:wne="http://schemas.microsoft.com/office/word/2006/wordml" xmlns:wps="http://schemas.microsoft.com/office/word/2010/wordprocessingShape" mc:Ignorable="w14 w15 w16se w16cid w16 w16cex w16sdtdh wp14">
   <w:endnote w:type="separator" w:id="-1">
     <w:p>
       <w:r>
@@ -2101,7 +2908,7 @@
 </file>
 
 <file path=word/footer1.xml><?xml version="1.0" encoding="utf-8"?>
-<w:ftr xmlns:wpc="http://schemas.microsoft.com/office/word/2010/wordprocessingCanvas" xmlns:cx="http://schemas.microsoft.com/office/drawing/2014/chartex" xmlns:cx1="http://schemas.microsoft.com/office/drawing/2015/9/8/chartex" xmlns:cx2="http://schemas.microsoft.com/office/drawing/2015/10/21/chartex" xmlns:cx3="http://schemas.microsoft.com/office/drawing/2016/5/9/chartex" xmlns:cx4="http://schemas.microsoft.com/office/drawing/2016/5/10/chartex" xmlns:cx5="http://schemas.microsoft.com/office/drawing/2016/5/11/chartex" xmlns:cx6="http://schemas.microsoft.com/office/drawing/2016/5/12/chartex" xmlns:cx7="http://schemas.microsoft.com/office/drawing/2016/5/13/chartex" xmlns:cx8="http://schemas.microsoft.com/office/drawing/2016/5/14/chartex" xmlns:mc="http://schemas.openxmlformats.org/markup-compatibility/2006" xmlns:aink="http://schemas.microsoft.com/office/drawing/2016/ink" xmlns:am3d="http://schemas.microsoft.com/office/drawing/2017/model3d" xmlns:o="urn:schemas-microsoft-com:office:office" xmlns:r="http://schemas.openxmlformats.org/officeDocument/2006/relationships" xmlns:m="http://schemas.openxmlformats.org/officeDocument/2006/math" xmlns:v="urn:schemas-microsoft-com:vml" xmlns:wp14="http://schemas.microsoft.com/office/word/2010/wordprocessingDrawing" xmlns:wp="http://schemas.openxmlformats.org/drawingml/2006/wordprocessingDrawing" xmlns:w10="urn:schemas-microsoft-com:office:word" xmlns:w="http://schemas.openxmlformats.org/wordprocessingml/2006/main" xmlns:w14="http://schemas.microsoft.com/office/word/2010/wordml" xmlns:w15="http://schemas.microsoft.com/office/word/2012/wordml" xmlns:w16cex="http://schemas.microsoft.com/office/word/2018/wordml/cex" xmlns:w16cid="http://schemas.microsoft.com/office/word/2016/wordml/cid" xmlns:w16="http://schemas.microsoft.com/office/word/2018/wordml" xmlns:w16se="http://schemas.microsoft.com/office/word/2015/wordml/symex" xmlns:wpg="http://schemas.microsoft.com/office/word/2010/wordprocessingGroup" xmlns:wpi="http://schemas.microsoft.com/office/word/2010/wordprocessingInk" xmlns:wne="http://schemas.microsoft.com/office/word/2006/wordml" xmlns:wps="http://schemas.microsoft.com/office/word/2010/wordprocessingShape" mc:Ignorable="w14 w15 w16se w16cid w16 w16cex wp14">
+<w:ftr xmlns:wpc="http://schemas.microsoft.com/office/word/2010/wordprocessingCanvas" xmlns:cx="http://schemas.microsoft.com/office/drawing/2014/chartex" xmlns:cx1="http://schemas.microsoft.com/office/drawing/2015/9/8/chartex" xmlns:cx2="http://schemas.microsoft.com/office/drawing/2015/10/21/chartex" xmlns:cx3="http://schemas.microsoft.com/office/drawing/2016/5/9/chartex" xmlns:cx4="http://schemas.microsoft.com/office/drawing/2016/5/10/chartex" xmlns:cx5="http://schemas.microsoft.com/office/drawing/2016/5/11/chartex" xmlns:cx6="http://schemas.microsoft.com/office/drawing/2016/5/12/chartex" xmlns:cx7="http://schemas.microsoft.com/office/drawing/2016/5/13/chartex" xmlns:cx8="http://schemas.microsoft.com/office/drawing/2016/5/14/chartex" xmlns:mc="http://schemas.openxmlformats.org/markup-compatibility/2006" xmlns:aink="http://schemas.microsoft.com/office/drawing/2016/ink" xmlns:am3d="http://schemas.microsoft.com/office/drawing/2017/model3d" xmlns:o="urn:schemas-microsoft-com:office:office" xmlns:r="http://schemas.openxmlformats.org/officeDocument/2006/relationships" xmlns:m="http://schemas.openxmlformats.org/officeDocument/2006/math" xmlns:v="urn:schemas-microsoft-com:vml" xmlns:wp14="http://schemas.microsoft.com/office/word/2010/wordprocessingDrawing" xmlns:wp="http://schemas.openxmlformats.org/drawingml/2006/wordprocessingDrawing" xmlns:w10="urn:schemas-microsoft-com:office:word" xmlns:w="http://schemas.openxmlformats.org/wordprocessingml/2006/main" xmlns:w14="http://schemas.microsoft.com/office/word/2010/wordml" xmlns:w15="http://schemas.microsoft.com/office/word/2012/wordml" xmlns:w16cex="http://schemas.microsoft.com/office/word/2018/wordml/cex" xmlns:w16cid="http://schemas.microsoft.com/office/word/2016/wordml/cid" xmlns:w16="http://schemas.microsoft.com/office/word/2018/wordml" xmlns:w16sdtdh="http://schemas.microsoft.com/office/word/2020/wordml/sdtdatahash" xmlns:w16se="http://schemas.microsoft.com/office/word/2015/wordml/symex" xmlns:wpg="http://schemas.microsoft.com/office/word/2010/wordprocessingGroup" xmlns:wpi="http://schemas.microsoft.com/office/word/2010/wordprocessingInk" xmlns:wne="http://schemas.microsoft.com/office/word/2006/wordml" xmlns:wps="http://schemas.microsoft.com/office/word/2010/wordprocessingShape" mc:Ignorable="w14 w15 w16se w16cid w16 w16cex w16sdtdh wp14">
   <w:p>
     <w:pPr>
       <w:pStyle w:val="HeaderFooter"/>
@@ -2128,33 +2935,20 @@
     <w:r>
       <w:t>/</w:t>
     </w:r>
-    <w:r>
-      <w:fldChar w:fldCharType="begin"/>
-    </w:r>
-    <w:r>
-      <w:instrText xml:space="preserve"> NUMPAGES </w:instrText>
-    </w:r>
-    <w:r>
-      <w:fldChar w:fldCharType="separate"/>
-    </w:r>
-    <w:r>
-      <w:rPr>
-        <w:noProof/>
-      </w:rPr>
-      <w:t>2</w:t>
-    </w:r>
-    <w:r>
-      <w:rPr>
-        <w:noProof/>
-      </w:rPr>
-      <w:fldChar w:fldCharType="end"/>
-    </w:r>
+    <w:fldSimple w:instr=" NUMPAGES ">
+      <w:r>
+        <w:rPr>
+          <w:noProof/>
+        </w:rPr>
+        <w:t>2</w:t>
+      </w:r>
+    </w:fldSimple>
   </w:p>
 </w:ftr>
 </file>
 
 <file path=word/footnotes.xml><?xml version="1.0" encoding="utf-8"?>
-<w:footnotes xmlns:wpc="http://schemas.microsoft.com/office/word/2010/wordprocessingCanvas" xmlns:cx="http://schemas.microsoft.com/office/drawing/2014/chartex" xmlns:cx1="http://schemas.microsoft.com/office/drawing/2015/9/8/chartex" xmlns:cx2="http://schemas.microsoft.com/office/drawing/2015/10/21/chartex" xmlns:cx3="http://schemas.microsoft.com/office/drawing/2016/5/9/chartex" xmlns:cx4="http://schemas.microsoft.com/office/drawing/2016/5/10/chartex" xmlns:cx5="http://schemas.microsoft.com/office/drawing/2016/5/11/chartex" xmlns:cx6="http://schemas.microsoft.com/office/drawing/2016/5/12/chartex" xmlns:cx7="http://schemas.microsoft.com/office/drawing/2016/5/13/chartex" xmlns:cx8="http://schemas.microsoft.com/office/drawing/2016/5/14/chartex" xmlns:mc="http://schemas.openxmlformats.org/markup-compatibility/2006" xmlns:aink="http://schemas.microsoft.com/office/drawing/2016/ink" xmlns:am3d="http://schemas.microsoft.com/office/drawing/2017/model3d" xmlns:o="urn:schemas-microsoft-com:office:office" xmlns:r="http://schemas.openxmlformats.org/officeDocument/2006/relationships" xmlns:m="http://schemas.openxmlformats.org/officeDocument/2006/math" xmlns:v="urn:schemas-microsoft-com:vml" xmlns:wp14="http://schemas.microsoft.com/office/word/2010/wordprocessingDrawing" xmlns:wp="http://schemas.openxmlformats.org/drawingml/2006/wordprocessingDrawing" xmlns:w10="urn:schemas-microsoft-com:office:word" xmlns:w="http://schemas.openxmlformats.org/wordprocessingml/2006/main" xmlns:w14="http://schemas.microsoft.com/office/word/2010/wordml" xmlns:w15="http://schemas.microsoft.com/office/word/2012/wordml" xmlns:w16cex="http://schemas.microsoft.com/office/word/2018/wordml/cex" xmlns:w16cid="http://schemas.microsoft.com/office/word/2016/wordml/cid" xmlns:w16="http://schemas.microsoft.com/office/word/2018/wordml" xmlns:w16se="http://schemas.microsoft.com/office/word/2015/wordml/symex" xmlns:wpg="http://schemas.microsoft.com/office/word/2010/wordprocessingGroup" xmlns:wpi="http://schemas.microsoft.com/office/word/2010/wordprocessingInk" xmlns:wne="http://schemas.microsoft.com/office/word/2006/wordml" xmlns:wps="http://schemas.microsoft.com/office/word/2010/wordprocessingShape" mc:Ignorable="w14 w15 w16se w16cid w16 w16cex wp14">
+<w:footnotes xmlns:wpc="http://schemas.microsoft.com/office/word/2010/wordprocessingCanvas" xmlns:cx="http://schemas.microsoft.com/office/drawing/2014/chartex" xmlns:cx1="http://schemas.microsoft.com/office/drawing/2015/9/8/chartex" xmlns:cx2="http://schemas.microsoft.com/office/drawing/2015/10/21/chartex" xmlns:cx3="http://schemas.microsoft.com/office/drawing/2016/5/9/chartex" xmlns:cx4="http://schemas.microsoft.com/office/drawing/2016/5/10/chartex" xmlns:cx5="http://schemas.microsoft.com/office/drawing/2016/5/11/chartex" xmlns:cx6="http://schemas.microsoft.com/office/drawing/2016/5/12/chartex" xmlns:cx7="http://schemas.microsoft.com/office/drawing/2016/5/13/chartex" xmlns:cx8="http://schemas.microsoft.com/office/drawing/2016/5/14/chartex" xmlns:mc="http://schemas.openxmlformats.org/markup-compatibility/2006" xmlns:aink="http://schemas.microsoft.com/office/drawing/2016/ink" xmlns:am3d="http://schemas.microsoft.com/office/drawing/2017/model3d" xmlns:o="urn:schemas-microsoft-com:office:office" xmlns:r="http://schemas.openxmlformats.org/officeDocument/2006/relationships" xmlns:m="http://schemas.openxmlformats.org/officeDocument/2006/math" xmlns:v="urn:schemas-microsoft-com:vml" xmlns:wp14="http://schemas.microsoft.com/office/word/2010/wordprocessingDrawing" xmlns:wp="http://schemas.openxmlformats.org/drawingml/2006/wordprocessingDrawing" xmlns:w10="urn:schemas-microsoft-com:office:word" xmlns:w="http://schemas.openxmlformats.org/wordprocessingml/2006/main" xmlns:w14="http://schemas.microsoft.com/office/word/2010/wordml" xmlns:w15="http://schemas.microsoft.com/office/word/2012/wordml" xmlns:w16cex="http://schemas.microsoft.com/office/word/2018/wordml/cex" xmlns:w16cid="http://schemas.microsoft.com/office/word/2016/wordml/cid" xmlns:w16="http://schemas.microsoft.com/office/word/2018/wordml" xmlns:w16sdtdh="http://schemas.microsoft.com/office/word/2020/wordml/sdtdatahash" xmlns:w16se="http://schemas.microsoft.com/office/word/2015/wordml/symex" xmlns:wpg="http://schemas.microsoft.com/office/word/2010/wordprocessingGroup" xmlns:wpi="http://schemas.microsoft.com/office/word/2010/wordprocessingInk" xmlns:wne="http://schemas.microsoft.com/office/word/2006/wordml" xmlns:wps="http://schemas.microsoft.com/office/word/2010/wordprocessingShape" mc:Ignorable="w14 w15 w16se w16cid w16 w16cex w16sdtdh wp14">
   <w:footnote w:type="separator" w:id="-1">
     <w:p>
       <w:r>
@@ -2173,7 +2967,7 @@
 </file>
 
 <file path=word/header1.xml><?xml version="1.0" encoding="utf-8"?>
-<w:hdr xmlns:wpc="http://schemas.microsoft.com/office/word/2010/wordprocessingCanvas" xmlns:cx="http://schemas.microsoft.com/office/drawing/2014/chartex" xmlns:cx1="http://schemas.microsoft.com/office/drawing/2015/9/8/chartex" xmlns:cx2="http://schemas.microsoft.com/office/drawing/2015/10/21/chartex" xmlns:cx3="http://schemas.microsoft.com/office/drawing/2016/5/9/chartex" xmlns:cx4="http://schemas.microsoft.com/office/drawing/2016/5/10/chartex" xmlns:cx5="http://schemas.microsoft.com/office/drawing/2016/5/11/chartex" xmlns:cx6="http://schemas.microsoft.com/office/drawing/2016/5/12/chartex" xmlns:cx7="http://schemas.microsoft.com/office/drawing/2016/5/13/chartex" xmlns:cx8="http://schemas.microsoft.com/office/drawing/2016/5/14/chartex" xmlns:mc="http://schemas.openxmlformats.org/markup-compatibility/2006" xmlns:aink="http://schemas.microsoft.com/office/drawing/2016/ink" xmlns:am3d="http://schemas.microsoft.com/office/drawing/2017/model3d" xmlns:o="urn:schemas-microsoft-com:office:office" xmlns:r="http://schemas.openxmlformats.org/officeDocument/2006/relationships" xmlns:m="http://schemas.openxmlformats.org/officeDocument/2006/math" xmlns:v="urn:schemas-microsoft-com:vml" xmlns:wp14="http://schemas.microsoft.com/office/word/2010/wordprocessingDrawing" xmlns:wp="http://schemas.openxmlformats.org/drawingml/2006/wordprocessingDrawing" xmlns:w10="urn:schemas-microsoft-com:office:word" xmlns:w="http://schemas.openxmlformats.org/wordprocessingml/2006/main" xmlns:w14="http://schemas.microsoft.com/office/word/2010/wordml" xmlns:w15="http://schemas.microsoft.com/office/word/2012/wordml" xmlns:w16cex="http://schemas.microsoft.com/office/word/2018/wordml/cex" xmlns:w16cid="http://schemas.microsoft.com/office/word/2016/wordml/cid" xmlns:w16="http://schemas.microsoft.com/office/word/2018/wordml" xmlns:w16se="http://schemas.microsoft.com/office/word/2015/wordml/symex" xmlns:wpg="http://schemas.microsoft.com/office/word/2010/wordprocessingGroup" xmlns:wpi="http://schemas.microsoft.com/office/word/2010/wordprocessingInk" xmlns:wne="http://schemas.microsoft.com/office/word/2006/wordml" xmlns:wps="http://schemas.microsoft.com/office/word/2010/wordprocessingShape" mc:Ignorable="w14 w15 w16se w16cid w16 w16cex wp14">
+<w:hdr xmlns:wpc="http://schemas.microsoft.com/office/word/2010/wordprocessingCanvas" xmlns:cx="http://schemas.microsoft.com/office/drawing/2014/chartex" xmlns:cx1="http://schemas.microsoft.com/office/drawing/2015/9/8/chartex" xmlns:cx2="http://schemas.microsoft.com/office/drawing/2015/10/21/chartex" xmlns:cx3="http://schemas.microsoft.com/office/drawing/2016/5/9/chartex" xmlns:cx4="http://schemas.microsoft.com/office/drawing/2016/5/10/chartex" xmlns:cx5="http://schemas.microsoft.com/office/drawing/2016/5/11/chartex" xmlns:cx6="http://schemas.microsoft.com/office/drawing/2016/5/12/chartex" xmlns:cx7="http://schemas.microsoft.com/office/drawing/2016/5/13/chartex" xmlns:cx8="http://schemas.microsoft.com/office/drawing/2016/5/14/chartex" xmlns:mc="http://schemas.openxmlformats.org/markup-compatibility/2006" xmlns:aink="http://schemas.microsoft.com/office/drawing/2016/ink" xmlns:am3d="http://schemas.microsoft.com/office/drawing/2017/model3d" xmlns:o="urn:schemas-microsoft-com:office:office" xmlns:r="http://schemas.openxmlformats.org/officeDocument/2006/relationships" xmlns:m="http://schemas.openxmlformats.org/officeDocument/2006/math" xmlns:v="urn:schemas-microsoft-com:vml" xmlns:wp14="http://schemas.microsoft.com/office/word/2010/wordprocessingDrawing" xmlns:wp="http://schemas.openxmlformats.org/drawingml/2006/wordprocessingDrawing" xmlns:w10="urn:schemas-microsoft-com:office:word" xmlns:w="http://schemas.openxmlformats.org/wordprocessingml/2006/main" xmlns:w14="http://schemas.microsoft.com/office/word/2010/wordml" xmlns:w15="http://schemas.microsoft.com/office/word/2012/wordml" xmlns:w16cex="http://schemas.microsoft.com/office/word/2018/wordml/cex" xmlns:w16cid="http://schemas.microsoft.com/office/word/2016/wordml/cid" xmlns:w16="http://schemas.microsoft.com/office/word/2018/wordml" xmlns:w16sdtdh="http://schemas.microsoft.com/office/word/2020/wordml/sdtdatahash" xmlns:w16se="http://schemas.microsoft.com/office/word/2015/wordml/symex" xmlns:wpg="http://schemas.microsoft.com/office/word/2010/wordprocessingGroup" xmlns:wpi="http://schemas.microsoft.com/office/word/2010/wordprocessingInk" xmlns:wne="http://schemas.microsoft.com/office/word/2006/wordml" xmlns:wps="http://schemas.microsoft.com/office/word/2010/wordprocessingShape" mc:Ignorable="w14 w15 w16se w16cid w16 w16cex w16sdtdh wp14">
   <w:p>
     <w:pPr>
       <w:pStyle w:val="HeaderFooter"/>
@@ -2183,7 +2977,7 @@
 </file>
 
 <file path=word/numbering.xml><?xml version="1.0" encoding="utf-8"?>
-<w:numbering xmlns:wpc="http://schemas.microsoft.com/office/word/2010/wordprocessingCanvas" xmlns:cx="http://schemas.microsoft.com/office/drawing/2014/chartex" xmlns:cx1="http://schemas.microsoft.com/office/drawing/2015/9/8/chartex" xmlns:cx2="http://schemas.microsoft.com/office/drawing/2015/10/21/chartex" xmlns:cx3="http://schemas.microsoft.com/office/drawing/2016/5/9/chartex" xmlns:cx4="http://schemas.microsoft.com/office/drawing/2016/5/10/chartex" xmlns:cx5="http://schemas.microsoft.com/office/drawing/2016/5/11/chartex" xmlns:cx6="http://schemas.microsoft.com/office/drawing/2016/5/12/chartex" xmlns:cx7="http://schemas.microsoft.com/office/drawing/2016/5/13/chartex" xmlns:cx8="http://schemas.microsoft.com/office/drawing/2016/5/14/chartex" xmlns:mc="http://schemas.openxmlformats.org/markup-compatibility/2006" xmlns:aink="http://schemas.microsoft.com/office/drawing/2016/ink" xmlns:am3d="http://schemas.microsoft.com/office/drawing/2017/model3d" xmlns:o="urn:schemas-microsoft-com:office:office" xmlns:r="http://schemas.openxmlformats.org/officeDocument/2006/relationships" xmlns:m="http://schemas.openxmlformats.org/officeDocument/2006/math" xmlns:v="urn:schemas-microsoft-com:vml" xmlns:wp14="http://schemas.microsoft.com/office/word/2010/wordprocessingDrawing" xmlns:wp="http://schemas.openxmlformats.org/drawingml/2006/wordprocessingDrawing" xmlns:w10="urn:schemas-microsoft-com:office:word" xmlns:w="http://schemas.openxmlformats.org/wordprocessingml/2006/main" xmlns:w14="http://schemas.microsoft.com/office/word/2010/wordml" xmlns:w15="http://schemas.microsoft.com/office/word/2012/wordml" xmlns:w16cex="http://schemas.microsoft.com/office/word/2018/wordml/cex" xmlns:w16cid="http://schemas.microsoft.com/office/word/2016/wordml/cid" xmlns:w16="http://schemas.microsoft.com/office/word/2018/wordml" xmlns:w16se="http://schemas.microsoft.com/office/word/2015/wordml/symex" xmlns:wpg="http://schemas.microsoft.com/office/word/2010/wordprocessingGroup" xmlns:wpi="http://schemas.microsoft.com/office/word/2010/wordprocessingInk" xmlns:wne="http://schemas.microsoft.com/office/word/2006/wordml" xmlns:wps="http://schemas.microsoft.com/office/word/2010/wordprocessingShape" mc:Ignorable="w14 w15 w16se w16cid w16 w16cex wp14">
+<w:numbering xmlns:wpc="http://schemas.microsoft.com/office/word/2010/wordprocessingCanvas" xmlns:cx="http://schemas.microsoft.com/office/drawing/2014/chartex" xmlns:cx1="http://schemas.microsoft.com/office/drawing/2015/9/8/chartex" xmlns:cx2="http://schemas.microsoft.com/office/drawing/2015/10/21/chartex" xmlns:cx3="http://schemas.microsoft.com/office/drawing/2016/5/9/chartex" xmlns:cx4="http://schemas.microsoft.com/office/drawing/2016/5/10/chartex" xmlns:cx5="http://schemas.microsoft.com/office/drawing/2016/5/11/chartex" xmlns:cx6="http://schemas.microsoft.com/office/drawing/2016/5/12/chartex" xmlns:cx7="http://schemas.microsoft.com/office/drawing/2016/5/13/chartex" xmlns:cx8="http://schemas.microsoft.com/office/drawing/2016/5/14/chartex" xmlns:mc="http://schemas.openxmlformats.org/markup-compatibility/2006" xmlns:aink="http://schemas.microsoft.com/office/drawing/2016/ink" xmlns:am3d="http://schemas.microsoft.com/office/drawing/2017/model3d" xmlns:o="urn:schemas-microsoft-com:office:office" xmlns:r="http://schemas.openxmlformats.org/officeDocument/2006/relationships" xmlns:m="http://schemas.openxmlformats.org/officeDocument/2006/math" xmlns:v="urn:schemas-microsoft-com:vml" xmlns:wp14="http://schemas.microsoft.com/office/word/2010/wordprocessingDrawing" xmlns:wp="http://schemas.openxmlformats.org/drawingml/2006/wordprocessingDrawing" xmlns:w10="urn:schemas-microsoft-com:office:word" xmlns:w="http://schemas.openxmlformats.org/wordprocessingml/2006/main" xmlns:w14="http://schemas.microsoft.com/office/word/2010/wordml" xmlns:w15="http://schemas.microsoft.com/office/word/2012/wordml" xmlns:w16cex="http://schemas.microsoft.com/office/word/2018/wordml/cex" xmlns:w16cid="http://schemas.microsoft.com/office/word/2016/wordml/cid" xmlns:w16="http://schemas.microsoft.com/office/word/2018/wordml" xmlns:w16sdtdh="http://schemas.microsoft.com/office/word/2020/wordml/sdtdatahash" xmlns:w16se="http://schemas.microsoft.com/office/word/2015/wordml/symex" xmlns:wpg="http://schemas.microsoft.com/office/word/2010/wordprocessingGroup" xmlns:wpi="http://schemas.microsoft.com/office/word/2010/wordprocessingInk" xmlns:wne="http://schemas.microsoft.com/office/word/2006/wordml" xmlns:wps="http://schemas.microsoft.com/office/word/2010/wordprocessingShape" mc:Ignorable="w14 w15 w16se w16cid w16 w16cex w16sdtdh wp14">
   <w:abstractNum w:abstractNumId="0" w15:restartNumberingAfterBreak="0">
     <w:nsid w:val="1C286774"/>
     <w:multiLevelType w:val="multilevel"/>
@@ -2424,7 +3218,7 @@
 </file>
 
 <file path=word/styles.xml><?xml version="1.0" encoding="utf-8"?>
-<w:styles xmlns:mc="http://schemas.openxmlformats.org/markup-compatibility/2006" xmlns:r="http://schemas.openxmlformats.org/officeDocument/2006/relationships" xmlns:w="http://schemas.openxmlformats.org/wordprocessingml/2006/main" xmlns:w14="http://schemas.microsoft.com/office/word/2010/wordml" xmlns:w15="http://schemas.microsoft.com/office/word/2012/wordml" xmlns:w16cex="http://schemas.microsoft.com/office/word/2018/wordml/cex" xmlns:w16cid="http://schemas.microsoft.com/office/word/2016/wordml/cid" xmlns:w16="http://schemas.microsoft.com/office/word/2018/wordml" xmlns:w16se="http://schemas.microsoft.com/office/word/2015/wordml/symex" mc:Ignorable="w14 w15 w16se w16cid w16 w16cex">
+<w:styles xmlns:mc="http://schemas.openxmlformats.org/markup-compatibility/2006" xmlns:r="http://schemas.openxmlformats.org/officeDocument/2006/relationships" xmlns:w="http://schemas.openxmlformats.org/wordprocessingml/2006/main" xmlns:w14="http://schemas.microsoft.com/office/word/2010/wordml" xmlns:w15="http://schemas.microsoft.com/office/word/2012/wordml" xmlns:w16cex="http://schemas.microsoft.com/office/word/2018/wordml/cex" xmlns:w16cid="http://schemas.microsoft.com/office/word/2016/wordml/cid" xmlns:w16="http://schemas.microsoft.com/office/word/2018/wordml" xmlns:w16sdtdh="http://schemas.microsoft.com/office/word/2020/wordml/sdtdatahash" xmlns:w16se="http://schemas.microsoft.com/office/word/2015/wordml/symex" mc:Ignorable="w14 w15 w16se w16cid w16 w16cex w16sdtdh">
   <w:docDefaults>
     <w:rPrDefault>
       <w:rPr>

</xml_diff>

<commit_message>
Changes made to the doc upload function (by way of changing the docx template) and attorney question moved (by way of changing variable in order block)
</commit_message>
<xml_diff>
--- a/docassemble/latedocketingstatement/data/templates/late_docketing_statement.docx
+++ b/docassemble/latedocketingstatement/data/templates/late_docketing_statement.docx
@@ -1,6 +1,6 @@
 
 <file path=word/document.xml><?xml version="1.0" encoding="utf-8"?>
-<w:document xmlns:wpc="http://schemas.microsoft.com/office/word/2010/wordprocessingCanvas" xmlns:cx="http://schemas.microsoft.com/office/drawing/2014/chartex" xmlns:cx1="http://schemas.microsoft.com/office/drawing/2015/9/8/chartex" xmlns:cx2="http://schemas.microsoft.com/office/drawing/2015/10/21/chartex" xmlns:cx3="http://schemas.microsoft.com/office/drawing/2016/5/9/chartex" xmlns:cx4="http://schemas.microsoft.com/office/drawing/2016/5/10/chartex" xmlns:cx5="http://schemas.microsoft.com/office/drawing/2016/5/11/chartex" xmlns:cx6="http://schemas.microsoft.com/office/drawing/2016/5/12/chartex" xmlns:cx7="http://schemas.microsoft.com/office/drawing/2016/5/13/chartex" xmlns:cx8="http://schemas.microsoft.com/office/drawing/2016/5/14/chartex" xmlns:mc="http://schemas.openxmlformats.org/markup-compatibility/2006" xmlns:aink="http://schemas.microsoft.com/office/drawing/2016/ink" xmlns:am3d="http://schemas.microsoft.com/office/drawing/2017/model3d" xmlns:o="urn:schemas-microsoft-com:office:office" xmlns:r="http://schemas.openxmlformats.org/officeDocument/2006/relationships" xmlns:m="http://schemas.openxmlformats.org/officeDocument/2006/math" xmlns:v="urn:schemas-microsoft-com:vml" xmlns:wp14="http://schemas.microsoft.com/office/word/2010/wordprocessingDrawing" xmlns:wp="http://schemas.openxmlformats.org/drawingml/2006/wordprocessingDrawing" xmlns:w10="urn:schemas-microsoft-com:office:word" xmlns:w="http://schemas.openxmlformats.org/wordprocessingml/2006/main" xmlns:w14="http://schemas.microsoft.com/office/word/2010/wordml" xmlns:w15="http://schemas.microsoft.com/office/word/2012/wordml" xmlns:w16cex="http://schemas.microsoft.com/office/word/2018/wordml/cex" xmlns:w16cid="http://schemas.microsoft.com/office/word/2016/wordml/cid" xmlns:w16="http://schemas.microsoft.com/office/word/2018/wordml" xmlns:w16sdtdh="http://schemas.microsoft.com/office/word/2020/wordml/sdtdatahash" xmlns:w16se="http://schemas.microsoft.com/office/word/2015/wordml/symex" xmlns:wpg="http://schemas.microsoft.com/office/word/2010/wordprocessingGroup" xmlns:wpi="http://schemas.microsoft.com/office/word/2010/wordprocessingInk" xmlns:wne="http://schemas.microsoft.com/office/word/2006/wordml" xmlns:wps="http://schemas.microsoft.com/office/word/2010/wordprocessingShape" mc:Ignorable="w14 w15 w16se w16cid w16 w16cex w16sdtdh wp14">
+<w:document xmlns:wpc="http://schemas.microsoft.com/office/word/2010/wordprocessingCanvas" xmlns:cx="http://schemas.microsoft.com/office/drawing/2014/chartex" xmlns:cx1="http://schemas.microsoft.com/office/drawing/2015/9/8/chartex" xmlns:cx2="http://schemas.microsoft.com/office/drawing/2015/10/21/chartex" xmlns:cx3="http://schemas.microsoft.com/office/drawing/2016/5/9/chartex" xmlns:cx4="http://schemas.microsoft.com/office/drawing/2016/5/10/chartex" xmlns:cx5="http://schemas.microsoft.com/office/drawing/2016/5/11/chartex" xmlns:cx6="http://schemas.microsoft.com/office/drawing/2016/5/12/chartex" xmlns:cx7="http://schemas.microsoft.com/office/drawing/2016/5/13/chartex" xmlns:cx8="http://schemas.microsoft.com/office/drawing/2016/5/14/chartex" xmlns:mc="http://schemas.openxmlformats.org/markup-compatibility/2006" xmlns:aink="http://schemas.microsoft.com/office/drawing/2016/ink" xmlns:am3d="http://schemas.microsoft.com/office/drawing/2017/model3d" xmlns:o="urn:schemas-microsoft-com:office:office" xmlns:r="http://schemas.openxmlformats.org/officeDocument/2006/relationships" xmlns:m="http://schemas.openxmlformats.org/officeDocument/2006/math" xmlns:v="urn:schemas-microsoft-com:vml" xmlns:wp14="http://schemas.microsoft.com/office/word/2010/wordprocessingDrawing" xmlns:wp="http://schemas.openxmlformats.org/drawingml/2006/wordprocessingDrawing" xmlns:w10="urn:schemas-microsoft-com:office:word" xmlns:w="http://schemas.openxmlformats.org/wordprocessingml/2006/main" xmlns:w14="http://schemas.microsoft.com/office/word/2010/wordml" xmlns:w15="http://schemas.microsoft.com/office/word/2012/wordml" xmlns:w16cex="http://schemas.microsoft.com/office/word/2018/wordml/cex" xmlns:w16cid="http://schemas.microsoft.com/office/word/2016/wordml/cid" xmlns:w16="http://schemas.microsoft.com/office/word/2018/wordml" xmlns:w16se="http://schemas.microsoft.com/office/word/2015/wordml/symex" xmlns:wpg="http://schemas.microsoft.com/office/word/2010/wordprocessingGroup" xmlns:wpi="http://schemas.microsoft.com/office/word/2010/wordprocessingInk" xmlns:wne="http://schemas.microsoft.com/office/word/2006/wordml" xmlns:wps="http://schemas.microsoft.com/office/word/2010/wordprocessingShape" mc:Ignorable="w14 w15 w16se w16cid w16 w16cex wp14">
   <w:body>
     <w:p>
       <w:pPr>
@@ -46,7 +46,6 @@
           <w:rFonts w:eastAsia="Times New Roman"/>
         </w:rPr>
       </w:pPr>
-      <w:proofErr w:type="gramStart"/>
       <w:r>
         <w:rPr>
           <w:rFonts w:ascii="Calibri" w:eastAsia="Times New Roman" w:hAnsi="Calibri" w:cs="Calibri"/>
@@ -59,25 +58,8 @@
           <w:rFonts w:ascii="Calibri" w:eastAsia="Times New Roman" w:hAnsi="Calibri" w:cs="Calibri"/>
           <w:color w:val="000000"/>
         </w:rPr>
-        <w:t xml:space="preserve"> </w:t>
-      </w:r>
-      <w:proofErr w:type="spellStart"/>
-      <w:r>
-        <w:rPr>
-          <w:rFonts w:ascii="Calibri" w:eastAsia="Times New Roman" w:hAnsi="Calibri" w:cs="Calibri"/>
-          <w:color w:val="000000"/>
-        </w:rPr>
-        <w:t>trial</w:t>
-      </w:r>
-      <w:proofErr w:type="gramEnd"/>
-      <w:r>
-        <w:rPr>
-          <w:rFonts w:ascii="Calibri" w:eastAsia="Times New Roman" w:hAnsi="Calibri" w:cs="Calibri"/>
-          <w:color w:val="000000"/>
-        </w:rPr>
-        <w:t>_court</w:t>
-      </w:r>
-      <w:proofErr w:type="spellEnd"/>
+        <w:t xml:space="preserve"> trial_court</w:t>
+      </w:r>
       <w:r>
         <w:rPr>
           <w:rFonts w:ascii="Calibri" w:eastAsia="Times New Roman" w:hAnsi="Calibri" w:cs="Calibri"/>
@@ -106,23 +88,7 @@
           <w:rFonts w:ascii="Calibri" w:eastAsia="Times New Roman" w:hAnsi="Calibri" w:cs="Calibri"/>
           <w:color w:val="000000"/>
         </w:rPr>
-        <w:t xml:space="preserve">{{ </w:t>
-      </w:r>
-      <w:proofErr w:type="spellStart"/>
-      <w:r>
-        <w:rPr>
-          <w:rFonts w:ascii="Calibri" w:eastAsia="Times New Roman" w:hAnsi="Calibri" w:cs="Calibri"/>
-          <w:color w:val="000000"/>
-        </w:rPr>
-        <w:t>docket_number</w:t>
-      </w:r>
-      <w:proofErr w:type="spellEnd"/>
-      <w:r>
-        <w:rPr>
-          <w:rFonts w:ascii="Calibri" w:eastAsia="Times New Roman" w:hAnsi="Calibri" w:cs="Calibri"/>
-          <w:color w:val="000000"/>
-        </w:rPr>
-        <w:t xml:space="preserve"> }}</w:t>
+        <w:t>{{ docket_number }}</w:t>
       </w:r>
     </w:p>
     <w:p>
@@ -172,7 +138,6 @@
         </w:rPr>
         <w:t xml:space="preserve">{% if </w:t>
       </w:r>
-      <w:proofErr w:type="spellStart"/>
       <w:r>
         <w:rPr>
           <w:rFonts w:asciiTheme="minorHAnsi" w:eastAsia="Times New Roman" w:hAnsiTheme="minorHAnsi" w:cstheme="minorHAnsi"/>
@@ -180,7 +145,6 @@
         </w:rPr>
         <w:t>knows_docket_number</w:t>
       </w:r>
-      <w:proofErr w:type="spellEnd"/>
       <w:r>
         <w:rPr>
           <w:rFonts w:asciiTheme="minorHAnsi" w:eastAsia="Times New Roman" w:hAnsiTheme="minorHAnsi" w:cstheme="minorHAnsi"/>
@@ -209,7 +173,6 @@
         </w:rPr>
         <w:t xml:space="preserve"> </w:t>
       </w:r>
-      <w:proofErr w:type="gramStart"/>
       <w:r>
         <w:rPr>
           <w:rFonts w:asciiTheme="minorHAnsi" w:eastAsia="Times New Roman" w:hAnsiTheme="minorHAnsi" w:cstheme="minorHAnsi"/>
@@ -217,27 +180,24 @@
         </w:rPr>
         <w:t xml:space="preserve">{{ </w:t>
       </w:r>
-      <w:proofErr w:type="spellStart"/>
-      <w:r>
-        <w:rPr>
-          <w:rFonts w:ascii="Calibri" w:eastAsia="Times New Roman" w:hAnsi="Calibri" w:cs="Calibri"/>
-          <w:color w:val="000000"/>
-        </w:rPr>
-        <w:t>appeals</w:t>
-      </w:r>
-      <w:proofErr w:type="gramEnd"/>
-      <w:r>
-        <w:rPr>
-          <w:rFonts w:ascii="Calibri" w:eastAsia="Times New Roman" w:hAnsi="Calibri" w:cs="Calibri"/>
-          <w:color w:val="000000"/>
-        </w:rPr>
-        <w:t>_docket_number</w:t>
-      </w:r>
-      <w:proofErr w:type="spellEnd"/>
-      <w:r>
-        <w:rPr>
-          <w:rFonts w:ascii="Calibri" w:eastAsia="Times New Roman" w:hAnsi="Calibri" w:cs="Calibri"/>
-          <w:color w:val="000000"/>
+      <w:r>
+        <w:rPr>
+          <w:rFonts w:ascii="Calibri" w:eastAsia="Times New Roman" w:hAnsi="Calibri" w:cs="Calibri"/>
+          <w:color w:val="000000"/>
+        </w:rPr>
+        <w:t xml:space="preserve">appeals_docket_number </w:t>
+      </w:r>
+      <w:r>
+        <w:rPr>
+          <w:rFonts w:asciiTheme="minorHAnsi" w:eastAsia="Times New Roman" w:hAnsiTheme="minorHAnsi" w:cstheme="minorHAnsi"/>
+          <w:bdr w:val="none" w:sz="0" w:space="0" w:color="auto"/>
+        </w:rPr>
+        <w:t>}}</w:t>
+      </w:r>
+      <w:r>
+        <w:rPr>
+          <w:rFonts w:asciiTheme="minorHAnsi" w:eastAsia="Times New Roman" w:hAnsiTheme="minorHAnsi" w:cstheme="minorHAnsi"/>
+          <w:bdr w:val="none" w:sz="0" w:space="0" w:color="auto"/>
         </w:rPr>
         <w:t xml:space="preserve"> </w:t>
       </w:r>
@@ -246,20 +206,6 @@
           <w:rFonts w:asciiTheme="minorHAnsi" w:eastAsia="Times New Roman" w:hAnsiTheme="minorHAnsi" w:cstheme="minorHAnsi"/>
           <w:bdr w:val="none" w:sz="0" w:space="0" w:color="auto"/>
         </w:rPr>
-        <w:t>}}</w:t>
-      </w:r>
-      <w:r>
-        <w:rPr>
-          <w:rFonts w:asciiTheme="minorHAnsi" w:eastAsia="Times New Roman" w:hAnsiTheme="minorHAnsi" w:cstheme="minorHAnsi"/>
-          <w:bdr w:val="none" w:sz="0" w:space="0" w:color="auto"/>
-        </w:rPr>
-        <w:t xml:space="preserve"> </w:t>
-      </w:r>
-      <w:r>
-        <w:rPr>
-          <w:rFonts w:asciiTheme="minorHAnsi" w:eastAsia="Times New Roman" w:hAnsiTheme="minorHAnsi" w:cstheme="minorHAnsi"/>
-          <w:bdr w:val="none" w:sz="0" w:space="0" w:color="auto"/>
-        </w:rPr>
         <w:t>{% endif %}</w:t>
       </w:r>
     </w:p>
@@ -293,7 +239,6 @@
           <w:color w:val="000000"/>
         </w:rPr>
       </w:pPr>
-      <w:proofErr w:type="gramStart"/>
       <w:r>
         <w:rPr>
           <w:rFonts w:ascii="Calibri" w:eastAsia="Times New Roman" w:hAnsi="Calibri" w:cs="Calibri"/>
@@ -315,7 +260,6 @@
         </w:rPr>
         <w:t>s</w:t>
       </w:r>
-      <w:proofErr w:type="gramEnd"/>
       <w:r>
         <w:rPr>
           <w:rFonts w:ascii="Calibri" w:eastAsia="Times New Roman" w:hAnsi="Calibri" w:cs="Calibri"/>
@@ -375,7 +319,6 @@
           <w:rFonts w:eastAsia="Times New Roman"/>
         </w:rPr>
       </w:pPr>
-      <w:proofErr w:type="gramStart"/>
       <w:r>
         <w:rPr>
           <w:rFonts w:ascii="Calibri" w:eastAsia="Times New Roman" w:hAnsi="Calibri" w:cs="Calibri"/>
@@ -390,7 +333,6 @@
         </w:rPr>
         <w:t>s</w:t>
       </w:r>
-      <w:proofErr w:type="gramEnd"/>
       <w:r>
         <w:rPr>
           <w:rFonts w:ascii="Calibri" w:eastAsia="Times New Roman" w:hAnsi="Calibri" w:cs="Calibri"/>
@@ -510,129 +452,118 @@
         </w:rPr>
         <w:t xml:space="preserve">(2) I received the notice of assembly of the record from the lower court on </w:t>
       </w:r>
-      <w:proofErr w:type="gramStart"/>
-      <w:r>
-        <w:rPr>
-          <w:rFonts w:ascii="Calibri" w:eastAsia="Times New Roman" w:hAnsi="Calibri" w:cs="Calibri"/>
-          <w:color w:val="000000"/>
-        </w:rPr>
-        <w:t xml:space="preserve">{{ </w:t>
-      </w:r>
-      <w:proofErr w:type="spellStart"/>
-      <w:r>
-        <w:rPr>
-          <w:rFonts w:ascii="Calibri" w:eastAsia="Times New Roman" w:hAnsi="Calibri" w:cs="Calibri"/>
-          <w:color w:val="000000"/>
-        </w:rPr>
-        <w:t>notice</w:t>
-      </w:r>
-      <w:proofErr w:type="gramEnd"/>
-      <w:r>
-        <w:rPr>
-          <w:rFonts w:ascii="Calibri" w:eastAsia="Times New Roman" w:hAnsi="Calibri" w:cs="Calibri"/>
-          <w:color w:val="000000"/>
-        </w:rPr>
-        <w:t>_date</w:t>
-      </w:r>
-      <w:proofErr w:type="spellEnd"/>
-      <w:r>
-        <w:rPr>
-          <w:rFonts w:ascii="Calibri" w:eastAsia="Times New Roman" w:hAnsi="Calibri" w:cs="Calibri"/>
-          <w:color w:val="000000"/>
-        </w:rPr>
-        <w:t xml:space="preserve"> }}</w:t>
-      </w:r>
-    </w:p>
-    <w:p>
-      <w:pPr>
-        <w:rPr>
-          <w:rFonts w:eastAsia="Times New Roman"/>
-        </w:rPr>
-      </w:pPr>
-    </w:p>
-    <w:p>
-      <w:pPr>
-        <w:rPr>
-          <w:rFonts w:eastAsia="Times New Roman"/>
-        </w:rPr>
-      </w:pPr>
-      <w:r>
-        <w:rPr>
-          <w:rFonts w:ascii="Calibri" w:eastAsia="Times New Roman" w:hAnsi="Calibri" w:cs="Calibri"/>
-          <w:color w:val="000000"/>
-        </w:rPr>
-        <w:t xml:space="preserve">(3) The appellee </w:t>
-      </w:r>
-      <w:proofErr w:type="gramStart"/>
-      <w:r>
-        <w:rPr>
-          <w:rFonts w:ascii="Calibri" w:eastAsia="Times New Roman" w:hAnsi="Calibri" w:cs="Calibri"/>
-          <w:color w:val="000000"/>
-        </w:rPr>
-        <w:t xml:space="preserve">{{ </w:t>
-      </w:r>
-      <w:proofErr w:type="spellStart"/>
-      <w:r>
-        <w:rPr>
-          <w:rFonts w:ascii="Calibri" w:eastAsia="Times New Roman" w:hAnsi="Calibri" w:cs="Calibri"/>
-          <w:color w:val="000000"/>
-        </w:rPr>
-        <w:t>other</w:t>
-      </w:r>
-      <w:proofErr w:type="gramEnd"/>
-      <w:r>
-        <w:rPr>
-          <w:rFonts w:ascii="Calibri" w:eastAsia="Times New Roman" w:hAnsi="Calibri" w:cs="Calibri"/>
-          <w:color w:val="000000"/>
-        </w:rPr>
-        <w:t>_parties</w:t>
-      </w:r>
-      <w:proofErr w:type="spellEnd"/>
-      <w:r>
-        <w:rPr>
-          <w:rFonts w:ascii="Calibri" w:eastAsia="Times New Roman" w:hAnsi="Calibri" w:cs="Calibri"/>
-          <w:color w:val="000000"/>
-        </w:rPr>
-        <w:t xml:space="preserve"> }}</w:t>
-      </w:r>
-      <w:r>
-        <w:rPr>
-          <w:rFonts w:ascii="Calibri" w:eastAsia="Times New Roman" w:hAnsi="Calibri" w:cs="Calibri"/>
-          <w:color w:val="000000"/>
-        </w:rPr>
-        <w:t xml:space="preserve"> {% if </w:t>
-      </w:r>
-      <w:proofErr w:type="spellStart"/>
-      <w:r>
-        <w:rPr>
-          <w:rFonts w:ascii="Calibri" w:eastAsia="Times New Roman" w:hAnsi="Calibri" w:cs="Calibri"/>
-          <w:color w:val="000000"/>
-        </w:rPr>
-        <w:t>motion_to_dismiss</w:t>
-      </w:r>
-      <w:proofErr w:type="spellEnd"/>
-      <w:r>
-        <w:rPr>
-          <w:rFonts w:ascii="Calibri" w:eastAsia="Times New Roman" w:hAnsi="Calibri" w:cs="Calibri"/>
-          <w:color w:val="000000"/>
-        </w:rPr>
-        <w:t xml:space="preserve"> == True %} has {% else %} has not {% endif %}</w:t>
-      </w:r>
-      <w:r>
-        <w:rPr>
-          <w:rFonts w:ascii="Calibri" w:eastAsia="Times New Roman" w:hAnsi="Calibri" w:cs="Calibri"/>
-          <w:b/>
-          <w:bCs/>
-          <w:color w:val="000000"/>
-        </w:rPr>
-        <w:t xml:space="preserve"> </w:t>
-      </w:r>
-      <w:r>
-        <w:rPr>
-          <w:rFonts w:ascii="Calibri" w:eastAsia="Times New Roman" w:hAnsi="Calibri" w:cs="Calibri"/>
-          <w:color w:val="000000"/>
-        </w:rPr>
-        <w:t>filed a motion to dismiss my appeal in the trial court pursuant to Mass. R.A.P. 10(c).</w:t>
+      <w:r>
+        <w:rPr>
+          <w:rFonts w:ascii="Calibri" w:eastAsia="Times New Roman" w:hAnsi="Calibri" w:cs="Calibri"/>
+          <w:color w:val="000000"/>
+        </w:rPr>
+        <w:t>{{ notice_date }}</w:t>
+      </w:r>
+    </w:p>
+    <w:p>
+      <w:pPr>
+        <w:rPr>
+          <w:rFonts w:ascii="Calibri" w:eastAsia="Times New Roman" w:hAnsi="Calibri" w:cs="Calibri"/>
+          <w:color w:val="000000"/>
+        </w:rPr>
+      </w:pPr>
+    </w:p>
+    <w:p>
+      <w:pPr>
+        <w:rPr>
+          <w:rFonts w:eastAsia="Times New Roman"/>
+        </w:rPr>
+      </w:pPr>
+      <w:r>
+        <w:rPr>
+          <w:rFonts w:ascii="Calibri" w:eastAsia="Times New Roman" w:hAnsi="Calibri" w:cs="Calibri"/>
+          <w:color w:val="000000"/>
+        </w:rPr>
+        <w:t xml:space="preserve">(3) I {% if motion_to_dismiss == True %} have {% </w:t>
+      </w:r>
+      <w:r>
+        <w:rPr>
+          <w:rFonts w:ascii="Calibri" w:eastAsia="Times New Roman" w:hAnsi="Calibri" w:cs="Calibri"/>
+          <w:color w:val="000000"/>
+        </w:rPr>
+        <w:t>el</w:t>
+      </w:r>
+      <w:r>
+        <w:rPr>
+          <w:rFonts w:ascii="Calibri" w:eastAsia="Times New Roman" w:hAnsi="Calibri" w:cs="Calibri"/>
+          <w:color w:val="000000"/>
+        </w:rPr>
+        <w:t>if</w:t>
+      </w:r>
+      <w:r>
+        <w:rPr>
+          <w:rFonts w:ascii="Calibri" w:eastAsia="Times New Roman" w:hAnsi="Calibri" w:cs="Calibri"/>
+          <w:color w:val="000000"/>
+        </w:rPr>
+        <w:t xml:space="preserve"> motion_to_dismiss == False </w:t>
+      </w:r>
+      <w:r>
+        <w:rPr>
+          <w:rFonts w:ascii="Calibri" w:eastAsia="Times New Roman" w:hAnsi="Calibri" w:cs="Calibri"/>
+          <w:color w:val="000000"/>
+        </w:rPr>
+        <w:t xml:space="preserve">%} have not {% </w:t>
+      </w:r>
+      <w:r>
+        <w:rPr>
+          <w:rFonts w:ascii="Calibri" w:eastAsia="Times New Roman" w:hAnsi="Calibri" w:cs="Calibri"/>
+          <w:color w:val="000000"/>
+        </w:rPr>
+        <w:t>el</w:t>
+      </w:r>
+      <w:r>
+        <w:rPr>
+          <w:rFonts w:ascii="Calibri" w:eastAsia="Times New Roman" w:hAnsi="Calibri" w:cs="Calibri"/>
+          <w:color w:val="000000"/>
+        </w:rPr>
+        <w:t>se</w:t>
+      </w:r>
+      <w:r>
+        <w:rPr>
+          <w:rFonts w:ascii="Calibri" w:eastAsia="Times New Roman" w:hAnsi="Calibri" w:cs="Calibri"/>
+          <w:color w:val="000000"/>
+        </w:rPr>
+        <w:t xml:space="preserve"> %} am not sure if I have </w:t>
+      </w:r>
+      <w:r>
+        <w:rPr>
+          <w:rFonts w:ascii="Calibri" w:eastAsia="Times New Roman" w:hAnsi="Calibri" w:cs="Calibri"/>
+          <w:color w:val="000000"/>
+        </w:rPr>
+        <w:t xml:space="preserve">{% </w:t>
+      </w:r>
+      <w:r>
+        <w:rPr>
+          <w:rFonts w:ascii="Calibri" w:eastAsia="Times New Roman" w:hAnsi="Calibri" w:cs="Calibri"/>
+          <w:color w:val="000000"/>
+        </w:rPr>
+        <w:t>e</w:t>
+      </w:r>
+      <w:r>
+        <w:rPr>
+          <w:rFonts w:ascii="Calibri" w:eastAsia="Times New Roman" w:hAnsi="Calibri" w:cs="Calibri"/>
+          <w:color w:val="000000"/>
+        </w:rPr>
+        <w:t>ndif</w:t>
+      </w:r>
+      <w:r>
+        <w:rPr>
+          <w:rFonts w:ascii="Calibri" w:eastAsia="Times New Roman" w:hAnsi="Calibri" w:cs="Calibri"/>
+          <w:color w:val="000000"/>
+        </w:rPr>
+        <w:t xml:space="preserve"> %} </w:t>
+      </w:r>
+      <w:r>
+        <w:rPr>
+          <w:rFonts w:ascii="Calibri" w:eastAsia="Times New Roman" w:hAnsi="Calibri" w:cs="Calibri"/>
+          <w:color w:val="000000"/>
+        </w:rPr>
+        <w:t xml:space="preserve">been served a motion to dismiss by the appellee {{ other_parties }}. </w:t>
       </w:r>
     </w:p>
     <w:p>
@@ -655,7 +586,6 @@
         </w:rPr>
         <w:t xml:space="preserve">(4) Good cause exists to grant leave to late docket this appeal.  See </w:t>
       </w:r>
-      <w:proofErr w:type="spellStart"/>
       <w:r>
         <w:rPr>
           <w:rFonts w:ascii="Calibri" w:eastAsia="Times New Roman" w:hAnsi="Calibri" w:cs="Calibri"/>
@@ -664,7 +594,6 @@
         </w:rPr>
         <w:t>Tisei</w:t>
       </w:r>
-      <w:proofErr w:type="spellEnd"/>
       <w:r>
         <w:rPr>
           <w:rFonts w:ascii="Calibri" w:eastAsia="Times New Roman" w:hAnsi="Calibri" w:cs="Calibri"/>
@@ -723,37 +652,12 @@
         </w:rPr>
         <w:t xml:space="preserve">.  My failure to timely docket this appeal was the result of excusable neglect.  </w:t>
       </w:r>
-      <w:proofErr w:type="gramStart"/>
-      <w:r>
-        <w:rPr>
-          <w:rFonts w:ascii="Calibri" w:eastAsia="Times New Roman" w:hAnsi="Calibri" w:cs="Calibri"/>
-          <w:color w:val="000000"/>
-        </w:rPr>
-        <w:t xml:space="preserve">{{ </w:t>
-      </w:r>
-      <w:proofErr w:type="spellStart"/>
-      <w:r>
-        <w:rPr>
-          <w:rFonts w:ascii="Calibri" w:eastAsia="Times New Roman" w:hAnsi="Calibri" w:cs="Calibri"/>
-          <w:color w:val="000000"/>
-        </w:rPr>
-        <w:t>excuse</w:t>
-      </w:r>
-      <w:proofErr w:type="gramEnd"/>
-      <w:r>
-        <w:rPr>
-          <w:rFonts w:ascii="Calibri" w:eastAsia="Times New Roman" w:hAnsi="Calibri" w:cs="Calibri"/>
-          <w:color w:val="000000"/>
-        </w:rPr>
-        <w:t>_description</w:t>
-      </w:r>
-      <w:proofErr w:type="spellEnd"/>
-      <w:r>
-        <w:rPr>
-          <w:rFonts w:ascii="Calibri" w:eastAsia="Times New Roman" w:hAnsi="Calibri" w:cs="Calibri"/>
-          <w:color w:val="000000"/>
-        </w:rPr>
-        <w:t xml:space="preserve"> }}</w:t>
+      <w:r>
+        <w:rPr>
+          <w:rFonts w:ascii="Calibri" w:eastAsia="Times New Roman" w:hAnsi="Calibri" w:cs="Calibri"/>
+          <w:color w:val="000000"/>
+        </w:rPr>
+        <w:t>{{ excuse_description }}</w:t>
       </w:r>
     </w:p>
     <w:p>
@@ -791,37 +695,12 @@
         </w:rPr>
         <w:t xml:space="preserve">.  This appeal presents at least one meritorious issue on appeal. </w:t>
       </w:r>
-      <w:proofErr w:type="gramStart"/>
-      <w:r>
-        <w:rPr>
-          <w:rFonts w:ascii="Calibri" w:eastAsia="Times New Roman" w:hAnsi="Calibri" w:cs="Calibri"/>
-          <w:color w:val="000000"/>
-        </w:rPr>
-        <w:t xml:space="preserve">{{ </w:t>
-      </w:r>
-      <w:proofErr w:type="spellStart"/>
-      <w:r>
-        <w:rPr>
-          <w:rFonts w:ascii="Calibri" w:eastAsia="Times New Roman" w:hAnsi="Calibri" w:cs="Calibri"/>
-          <w:color w:val="000000"/>
-        </w:rPr>
-        <w:t>issue</w:t>
-      </w:r>
-      <w:proofErr w:type="gramEnd"/>
-      <w:r>
-        <w:rPr>
-          <w:rFonts w:ascii="Calibri" w:eastAsia="Times New Roman" w:hAnsi="Calibri" w:cs="Calibri"/>
-          <w:color w:val="000000"/>
-        </w:rPr>
-        <w:t>_description</w:t>
-      </w:r>
-      <w:proofErr w:type="spellEnd"/>
-      <w:r>
-        <w:rPr>
-          <w:rFonts w:ascii="Calibri" w:eastAsia="Times New Roman" w:hAnsi="Calibri" w:cs="Calibri"/>
-          <w:color w:val="000000"/>
-        </w:rPr>
-        <w:t xml:space="preserve"> }}</w:t>
+      <w:r>
+        <w:rPr>
+          <w:rFonts w:ascii="Calibri" w:eastAsia="Times New Roman" w:hAnsi="Calibri" w:cs="Calibri"/>
+          <w:color w:val="000000"/>
+        </w:rPr>
+        <w:t>{{ issue_description }}</w:t>
       </w:r>
     </w:p>
     <w:p>
@@ -896,23 +775,7 @@
           <w:rFonts w:asciiTheme="minorHAnsi" w:eastAsia="Times New Roman" w:hAnsiTheme="minorHAnsi" w:cstheme="minorHAnsi"/>
           <w:bdr w:val="none" w:sz="0" w:space="0" w:color="auto"/>
         </w:rPr>
-        <w:t xml:space="preserve">{%p if </w:t>
-      </w:r>
-      <w:proofErr w:type="spellStart"/>
-      <w:r>
-        <w:rPr>
-          <w:rFonts w:asciiTheme="minorHAnsi" w:eastAsia="Times New Roman" w:hAnsiTheme="minorHAnsi" w:cstheme="minorHAnsi"/>
-          <w:bdr w:val="none" w:sz="0" w:space="0" w:color="auto"/>
-        </w:rPr>
-        <w:t>i</w:t>
-      </w:r>
-      <w:proofErr w:type="spellEnd"/>
-      <w:r>
-        <w:rPr>
-          <w:rFonts w:asciiTheme="minorHAnsi" w:eastAsia="Times New Roman" w:hAnsiTheme="minorHAnsi" w:cstheme="minorHAnsi"/>
-          <w:bdr w:val="none" w:sz="0" w:space="0" w:color="auto"/>
-        </w:rPr>
-        <w:t xml:space="preserve"> == "final" %}</w:t>
+        <w:t>{%p if i == "final" %}</w:t>
       </w:r>
     </w:p>
     <w:p>
@@ -948,21 +811,12 @@
           <w:bdr w:val="none" w:sz="0" w:space="0" w:color="auto"/>
         </w:rPr>
       </w:pPr>
-      <w:proofErr w:type="gramStart"/>
-      <w:r>
-        <w:rPr>
-          <w:rFonts w:asciiTheme="minorHAnsi" w:eastAsia="Times New Roman" w:hAnsiTheme="minorHAnsi" w:cstheme="minorHAnsi"/>
-          <w:bdr w:val="none" w:sz="0" w:space="0" w:color="auto"/>
-        </w:rPr>
-        <w:t>{{ users</w:t>
-      </w:r>
-      <w:proofErr w:type="gramEnd"/>
-      <w:r>
-        <w:rPr>
-          <w:rFonts w:asciiTheme="minorHAnsi" w:eastAsia="Times New Roman" w:hAnsiTheme="minorHAnsi" w:cstheme="minorHAnsi"/>
-          <w:bdr w:val="none" w:sz="0" w:space="0" w:color="auto"/>
-        </w:rPr>
-        <w:t>[0].signature }}</w:t>
+      <w:r>
+        <w:rPr>
+          <w:rFonts w:asciiTheme="minorHAnsi" w:eastAsia="Times New Roman" w:hAnsiTheme="minorHAnsi" w:cstheme="minorHAnsi"/>
+          <w:bdr w:val="none" w:sz="0" w:space="0" w:color="auto"/>
+        </w:rPr>
+        <w:t>{{ users[0].signature }}</w:t>
       </w:r>
     </w:p>
     <w:p>
@@ -1012,7 +866,6 @@
           <w:rFonts w:asciiTheme="minorHAnsi" w:hAnsiTheme="minorHAnsi" w:cstheme="minorHAnsi"/>
         </w:rPr>
       </w:pPr>
-      <w:proofErr w:type="gramStart"/>
       <w:r>
         <w:rPr>
           <w:rFonts w:asciiTheme="minorHAnsi" w:hAnsiTheme="minorHAnsi" w:cstheme="minorHAnsi"/>
@@ -1023,55 +876,26 @@
         <w:rPr>
           <w:rFonts w:asciiTheme="minorHAnsi" w:hAnsiTheme="minorHAnsi" w:cstheme="minorHAnsi"/>
         </w:rPr>
-        <w:t>users</w:t>
-      </w:r>
-      <w:proofErr w:type="gramEnd"/>
+        <w:t>users[0]</w:t>
+      </w:r>
       <w:r>
         <w:rPr>
           <w:rFonts w:asciiTheme="minorHAnsi" w:hAnsiTheme="minorHAnsi" w:cstheme="minorHAnsi"/>
         </w:rPr>
-        <w:t>[0]</w:t>
-      </w:r>
-      <w:r>
+        <w:t xml:space="preserve"> }} </w:t>
+      </w:r>
+    </w:p>
+    <w:p>
+      <w:pPr>
         <w:rPr>
           <w:rFonts w:asciiTheme="minorHAnsi" w:hAnsiTheme="minorHAnsi" w:cstheme="minorHAnsi"/>
         </w:rPr>
-        <w:t xml:space="preserve"> }} </w:t>
-      </w:r>
-    </w:p>
-    <w:p>
-      <w:pPr>
+      </w:pPr>
+      <w:r>
         <w:rPr>
           <w:rFonts w:asciiTheme="minorHAnsi" w:hAnsiTheme="minorHAnsi" w:cstheme="minorHAnsi"/>
         </w:rPr>
-      </w:pPr>
-      <w:proofErr w:type="gramStart"/>
-      <w:r>
-        <w:rPr>
-          <w:rFonts w:asciiTheme="minorHAnsi" w:hAnsiTheme="minorHAnsi" w:cstheme="minorHAnsi"/>
-        </w:rPr>
-        <w:t>{{ users</w:t>
-      </w:r>
-      <w:proofErr w:type="gramEnd"/>
-      <w:r>
-        <w:rPr>
-          <w:rFonts w:asciiTheme="minorHAnsi" w:hAnsiTheme="minorHAnsi" w:cstheme="minorHAnsi"/>
-        </w:rPr>
-        <w:t>[0].</w:t>
-      </w:r>
-      <w:proofErr w:type="spellStart"/>
-      <w:r>
-        <w:rPr>
-          <w:rFonts w:asciiTheme="minorHAnsi" w:hAnsiTheme="minorHAnsi" w:cstheme="minorHAnsi"/>
-        </w:rPr>
-        <w:t>address.block</w:t>
-      </w:r>
-      <w:proofErr w:type="spellEnd"/>
-      <w:r>
-        <w:rPr>
-          <w:rFonts w:asciiTheme="minorHAnsi" w:hAnsiTheme="minorHAnsi" w:cstheme="minorHAnsi"/>
-        </w:rPr>
-        <w:t>() }}</w:t>
+        <w:t>{{ users[0].address.block() }}</w:t>
       </w:r>
     </w:p>
     <w:p>
@@ -1084,87 +908,14 @@
           <w:szCs w:val="24"/>
         </w:rPr>
       </w:pPr>
-      <w:proofErr w:type="gramStart"/>
       <w:r>
         <w:rPr>
           <w:rFonts w:asciiTheme="minorHAnsi" w:hAnsiTheme="minorHAnsi" w:cstheme="minorHAnsi"/>
           <w:sz w:val="24"/>
           <w:szCs w:val="24"/>
         </w:rPr>
-        <w:t xml:space="preserve">{{ </w:t>
-      </w:r>
-      <w:proofErr w:type="spellStart"/>
-      <w:r>
-        <w:rPr>
-          <w:rFonts w:asciiTheme="minorHAnsi" w:hAnsiTheme="minorHAnsi" w:cstheme="minorHAnsi"/>
-          <w:sz w:val="24"/>
-          <w:szCs w:val="24"/>
-        </w:rPr>
-        <w:t>showifdef</w:t>
-      </w:r>
-      <w:proofErr w:type="spellEnd"/>
-      <w:proofErr w:type="gramEnd"/>
-      <w:r>
-        <w:rPr>
-          <w:rFonts w:asciiTheme="minorHAnsi" w:hAnsiTheme="minorHAnsi" w:cstheme="minorHAnsi"/>
-          <w:sz w:val="24"/>
-          <w:szCs w:val="24"/>
-        </w:rPr>
-        <w:t>('users[0].</w:t>
-      </w:r>
-      <w:proofErr w:type="spellStart"/>
-      <w:r>
-        <w:rPr>
-          <w:rFonts w:asciiTheme="minorHAnsi" w:hAnsiTheme="minorHAnsi" w:cstheme="minorHAnsi"/>
-          <w:sz w:val="24"/>
-          <w:szCs w:val="24"/>
-        </w:rPr>
-        <w:t>mobile_number</w:t>
-      </w:r>
-      <w:proofErr w:type="spellEnd"/>
-      <w:r>
-        <w:rPr>
-          <w:rFonts w:asciiTheme="minorHAnsi" w:hAnsiTheme="minorHAnsi" w:cstheme="minorHAnsi"/>
-          <w:sz w:val="24"/>
-          <w:szCs w:val="24"/>
-        </w:rPr>
-        <w:t xml:space="preserve">') }} {{ </w:t>
-      </w:r>
-      <w:proofErr w:type="spellStart"/>
-      <w:r>
-        <w:rPr>
-          <w:rFonts w:asciiTheme="minorHAnsi" w:hAnsiTheme="minorHAnsi" w:cstheme="minorHAnsi"/>
-          <w:sz w:val="24"/>
-          <w:szCs w:val="24"/>
-        </w:rPr>
-        <w:t>showifdef</w:t>
-      </w:r>
-      <w:proofErr w:type="spellEnd"/>
-      <w:r>
-        <w:rPr>
-          <w:rFonts w:asciiTheme="minorHAnsi" w:hAnsiTheme="minorHAnsi" w:cstheme="minorHAnsi"/>
-          <w:sz w:val="24"/>
-          <w:szCs w:val="24"/>
-        </w:rPr>
-        <w:t>('users[0].</w:t>
-      </w:r>
-      <w:proofErr w:type="spellStart"/>
-      <w:r>
-        <w:rPr>
-          <w:rFonts w:asciiTheme="minorHAnsi" w:hAnsiTheme="minorHAnsi" w:cstheme="minorHAnsi"/>
-          <w:sz w:val="24"/>
-          <w:szCs w:val="24"/>
-        </w:rPr>
-        <w:t>phone_number</w:t>
-      </w:r>
-      <w:proofErr w:type="spellEnd"/>
-      <w:r>
-        <w:rPr>
-          <w:rFonts w:asciiTheme="minorHAnsi" w:hAnsiTheme="minorHAnsi" w:cstheme="minorHAnsi"/>
-          <w:sz w:val="24"/>
-          <w:szCs w:val="24"/>
-        </w:rPr>
-        <w:t xml:space="preserve">')}} </w:t>
+        <w:lastRenderedPageBreak/>
+        <w:t xml:space="preserve">{{ showifdef('users[0].mobile_number') }} {{ showifdef('users[0].phone_number')}} </w:t>
       </w:r>
     </w:p>
     <w:p>
@@ -1178,26 +929,14 @@
           <w:szCs w:val="24"/>
         </w:rPr>
       </w:pPr>
-      <w:proofErr w:type="gramStart"/>
       <w:r>
         <w:rPr>
           <w:rFonts w:asciiTheme="minorHAnsi" w:hAnsiTheme="minorHAnsi" w:cstheme="minorHAnsi"/>
           <w:sz w:val="24"/>
           <w:szCs w:val="24"/>
         </w:rPr>
-        <w:t xml:space="preserve">{{ </w:t>
-      </w:r>
-      <w:proofErr w:type="spellStart"/>
-      <w:r>
-        <w:rPr>
-          <w:rFonts w:asciiTheme="minorHAnsi" w:hAnsiTheme="minorHAnsi" w:cstheme="minorHAnsi"/>
-          <w:sz w:val="24"/>
-          <w:szCs w:val="24"/>
-        </w:rPr>
-        <w:t>showifdef</w:t>
-      </w:r>
-      <w:proofErr w:type="spellEnd"/>
-      <w:proofErr w:type="gramEnd"/>
+        <w:t>{{ showifdef</w:t>
+      </w:r>
       <w:r>
         <w:rPr>
           <w:rFonts w:ascii="Calibri" w:hAnsi="Calibri" w:cs="Calibri"/>
@@ -1219,7 +958,6 @@
           <w:szCs w:val="24"/>
         </w:rPr>
       </w:pPr>
-      <w:proofErr w:type="gramStart"/>
       <w:r>
         <w:rPr>
           <w:rStyle w:val="l"/>
@@ -1228,204 +966,137 @@
           <w:sz w:val="24"/>
           <w:szCs w:val="24"/>
         </w:rPr>
-        <w:lastRenderedPageBreak/>
+        <w:t>{{ user_date }}</w:t>
+      </w:r>
+    </w:p>
+    <w:p>
+      <w:pPr>
+        <w:jc w:val="center"/>
+        <w:rPr>
+          <w:rFonts w:ascii="Calibri" w:eastAsia="Times New Roman" w:hAnsi="Calibri" w:cs="Calibri"/>
+          <w:color w:val="000000"/>
+        </w:rPr>
+      </w:pPr>
+    </w:p>
+    <w:p>
+      <w:pPr>
+        <w:jc w:val="center"/>
+        <w:rPr>
+          <w:rFonts w:ascii="Calibri" w:eastAsia="Times New Roman" w:hAnsi="Calibri" w:cs="Calibri"/>
+          <w:color w:val="000000"/>
+        </w:rPr>
+      </w:pPr>
+    </w:p>
+    <w:p>
+      <w:pPr>
+        <w:jc w:val="center"/>
+        <w:rPr>
+          <w:rFonts w:ascii="Calibri" w:eastAsia="Times New Roman" w:hAnsi="Calibri" w:cs="Calibri"/>
+          <w:color w:val="000000"/>
+        </w:rPr>
+      </w:pPr>
+    </w:p>
+    <w:p>
+      <w:pPr>
+        <w:jc w:val="center"/>
+        <w:rPr>
+          <w:rFonts w:eastAsia="Times New Roman"/>
+        </w:rPr>
+      </w:pPr>
+      <w:r>
+        <w:rPr>
+          <w:rFonts w:ascii="Calibri" w:eastAsia="Times New Roman" w:hAnsi="Calibri" w:cs="Calibri"/>
+          <w:color w:val="000000"/>
+          <w:u w:val="single"/>
+        </w:rPr>
+        <w:t>CERTIFICATE OF SERVICE</w:t>
+      </w:r>
+    </w:p>
+    <w:p>
+      <w:pPr>
+        <w:rPr>
+          <w:rFonts w:eastAsia="Times New Roman"/>
+        </w:rPr>
+      </w:pPr>
+    </w:p>
+    <w:p>
+      <w:pPr>
+        <w:rPr>
+          <w:rFonts w:asciiTheme="minorHAnsi" w:eastAsia="Times New Roman" w:hAnsiTheme="minorHAnsi" w:cstheme="minorHAnsi"/>
+        </w:rPr>
+      </w:pPr>
+      <w:r>
+        <w:rPr>
+          <w:rFonts w:ascii="Calibri" w:eastAsia="Times New Roman" w:hAnsi="Calibri" w:cs="Calibri"/>
+          <w:color w:val="000000"/>
+        </w:rPr>
+        <w:t xml:space="preserve">Pursuant to Mass. R.A.P. 13 (d), I hereby certify under the penalties of perjury, that I have served or will serve the attached motion upon the attorney of record for each attorney of record, or if the party has no attorney then I made service directly on the self-represented party by </w:t>
+      </w:r>
+      <w:r>
+        <w:rPr>
+          <w:rFonts w:ascii="Calibri" w:eastAsia="Times New Roman" w:hAnsi="Calibri" w:cs="Calibri"/>
+          <w:color w:val="000000"/>
+        </w:rPr>
+        <w:t>{{ motion_delivery }}</w:t>
+      </w:r>
+      <w:r>
+        <w:rPr>
+          <w:rFonts w:ascii="Calibri" w:eastAsia="Times New Roman" w:hAnsi="Calibri" w:cs="Calibri"/>
+          <w:color w:val="000000"/>
+        </w:rPr>
+        <w:t xml:space="preserve">.  To the following person(s) at the following physical or email address(es): </w:t>
+      </w:r>
+      <w:r>
+        <w:rPr>
+          <w:rFonts w:ascii="Calibri" w:eastAsia="Times New Roman" w:hAnsi="Calibri" w:cs="Calibri"/>
+          <w:color w:val="000000"/>
+        </w:rPr>
         <w:t xml:space="preserve">{{ </w:t>
       </w:r>
-      <w:proofErr w:type="spellStart"/>
-      <w:r>
-        <w:rPr>
-          <w:rStyle w:val="l"/>
-          <w:rFonts w:ascii="Calibri" w:hAnsi="Calibri" w:cs="Calibri"/>
-          <w:color w:val="212529"/>
-          <w:sz w:val="24"/>
-          <w:szCs w:val="24"/>
-        </w:rPr>
-        <w:t>user</w:t>
-      </w:r>
-      <w:proofErr w:type="gramEnd"/>
-      <w:r>
-        <w:rPr>
-          <w:rStyle w:val="l"/>
-          <w:rFonts w:ascii="Calibri" w:hAnsi="Calibri" w:cs="Calibri"/>
-          <w:color w:val="212529"/>
-          <w:sz w:val="24"/>
-          <w:szCs w:val="24"/>
-        </w:rPr>
-        <w:t>_date</w:t>
-      </w:r>
-      <w:proofErr w:type="spellEnd"/>
-      <w:r>
-        <w:rPr>
-          <w:rStyle w:val="l"/>
-          <w:rFonts w:ascii="Calibri" w:hAnsi="Calibri" w:cs="Calibri"/>
-          <w:color w:val="212529"/>
-          <w:sz w:val="24"/>
-          <w:szCs w:val="24"/>
+      <w:r>
+        <w:rPr>
+          <w:rFonts w:asciiTheme="minorHAnsi" w:eastAsia="Times New Roman" w:hAnsiTheme="minorHAnsi" w:cstheme="minorHAnsi"/>
+        </w:rPr>
+        <w:t>attorney[0]</w:t>
+      </w:r>
+      <w:r>
+        <w:rPr>
+          <w:rFonts w:asciiTheme="minorHAnsi" w:eastAsia="Times New Roman" w:hAnsiTheme="minorHAnsi" w:cstheme="minorHAnsi"/>
         </w:rPr>
         <w:t xml:space="preserve"> }}</w:t>
       </w:r>
-    </w:p>
-    <w:p>
-      <w:pPr>
-        <w:jc w:val="center"/>
-        <w:rPr>
-          <w:rFonts w:ascii="Calibri" w:eastAsia="Times New Roman" w:hAnsi="Calibri" w:cs="Calibri"/>
-          <w:color w:val="000000"/>
-        </w:rPr>
-      </w:pPr>
-    </w:p>
-    <w:p>
-      <w:pPr>
-        <w:jc w:val="center"/>
-        <w:rPr>
-          <w:rFonts w:ascii="Calibri" w:eastAsia="Times New Roman" w:hAnsi="Calibri" w:cs="Calibri"/>
-          <w:color w:val="000000"/>
-        </w:rPr>
-      </w:pPr>
-    </w:p>
-    <w:p>
-      <w:pPr>
-        <w:jc w:val="center"/>
-        <w:rPr>
-          <w:rFonts w:ascii="Calibri" w:eastAsia="Times New Roman" w:hAnsi="Calibri" w:cs="Calibri"/>
-          <w:color w:val="000000"/>
-        </w:rPr>
-      </w:pPr>
-    </w:p>
-    <w:p>
-      <w:pPr>
-        <w:jc w:val="center"/>
-        <w:rPr>
-          <w:rFonts w:eastAsia="Times New Roman"/>
-        </w:rPr>
-      </w:pPr>
-      <w:r>
-        <w:rPr>
-          <w:rFonts w:ascii="Calibri" w:eastAsia="Times New Roman" w:hAnsi="Calibri" w:cs="Calibri"/>
-          <w:color w:val="000000"/>
-          <w:u w:val="single"/>
-        </w:rPr>
-        <w:t>CERTIFICATE OF SERVICE</w:t>
-      </w:r>
-    </w:p>
-    <w:p>
-      <w:pPr>
-        <w:rPr>
-          <w:rFonts w:eastAsia="Times New Roman"/>
-        </w:rPr>
-      </w:pPr>
-    </w:p>
-    <w:p>
-      <w:pPr>
-        <w:rPr>
-          <w:rFonts w:asciiTheme="minorHAnsi" w:eastAsia="Times New Roman" w:hAnsiTheme="minorHAnsi" w:cstheme="minorHAnsi"/>
-        </w:rPr>
-      </w:pPr>
-      <w:r>
-        <w:rPr>
-          <w:rFonts w:ascii="Calibri" w:eastAsia="Times New Roman" w:hAnsi="Calibri" w:cs="Calibri"/>
-          <w:color w:val="000000"/>
-        </w:rPr>
-        <w:t xml:space="preserve">Pursuant to Mass. R.A.P. 13 (d), I hereby certify under the penalties of perjury, that I have served or will serve the attached motion upon the attorney of record for each attorney of record, or if the party has no attorney then I made service directly on the self-represented party by </w:t>
-      </w:r>
-      <w:proofErr w:type="gramStart"/>
-      <w:r>
-        <w:rPr>
-          <w:rFonts w:ascii="Calibri" w:eastAsia="Times New Roman" w:hAnsi="Calibri" w:cs="Calibri"/>
-          <w:color w:val="000000"/>
-        </w:rPr>
-        <w:t xml:space="preserve">{{ </w:t>
-      </w:r>
-      <w:proofErr w:type="spellStart"/>
-      <w:r>
-        <w:rPr>
-          <w:rFonts w:ascii="Calibri" w:eastAsia="Times New Roman" w:hAnsi="Calibri" w:cs="Calibri"/>
-          <w:color w:val="000000"/>
-        </w:rPr>
-        <w:t>motion</w:t>
-      </w:r>
-      <w:proofErr w:type="gramEnd"/>
-      <w:r>
-        <w:rPr>
-          <w:rFonts w:ascii="Calibri" w:eastAsia="Times New Roman" w:hAnsi="Calibri" w:cs="Calibri"/>
-          <w:color w:val="000000"/>
-        </w:rPr>
-        <w:t>_delivery</w:t>
-      </w:r>
-      <w:proofErr w:type="spellEnd"/>
-      <w:r>
-        <w:rPr>
-          <w:rFonts w:ascii="Calibri" w:eastAsia="Times New Roman" w:hAnsi="Calibri" w:cs="Calibri"/>
-          <w:color w:val="000000"/>
+      <w:r>
+        <w:rPr>
+          <w:rFonts w:asciiTheme="minorHAnsi" w:eastAsia="Times New Roman" w:hAnsiTheme="minorHAnsi" w:cstheme="minorHAnsi"/>
+        </w:rPr>
+        <w:t>, {{</w:t>
+      </w:r>
+      <w:r>
+        <w:rPr>
+          <w:rFonts w:asciiTheme="minorHAnsi" w:eastAsia="Times New Roman" w:hAnsiTheme="minorHAnsi" w:cstheme="minorHAnsi"/>
+        </w:rPr>
+        <w:t xml:space="preserve"> </w:t>
+      </w:r>
+      <w:r>
+        <w:rPr>
+          <w:rFonts w:asciiTheme="minorHAnsi" w:eastAsia="Times New Roman" w:hAnsiTheme="minorHAnsi" w:cstheme="minorHAnsi"/>
+        </w:rPr>
+        <w:t>attorney</w:t>
+      </w:r>
+      <w:r>
+        <w:rPr>
+          <w:rFonts w:asciiTheme="minorHAnsi" w:eastAsia="Times New Roman" w:hAnsiTheme="minorHAnsi" w:cstheme="minorHAnsi"/>
+        </w:rPr>
+        <w:t>[0].address</w:t>
+      </w:r>
+      <w:r>
+        <w:rPr>
+          <w:rFonts w:asciiTheme="minorHAnsi" w:eastAsia="Times New Roman" w:hAnsiTheme="minorHAnsi" w:cstheme="minorHAnsi"/>
         </w:rPr>
         <w:t xml:space="preserve"> }}</w:t>
       </w:r>
       <w:r>
         <w:rPr>
-          <w:rFonts w:ascii="Calibri" w:eastAsia="Times New Roman" w:hAnsi="Calibri" w:cs="Calibri"/>
-          <w:color w:val="000000"/>
-        </w:rPr>
-        <w:t xml:space="preserve">.  To the following person(s) at the following physical or email address(es): </w:t>
-      </w:r>
-      <w:proofErr w:type="gramStart"/>
-      <w:r>
-        <w:rPr>
-          <w:rFonts w:ascii="Calibri" w:eastAsia="Times New Roman" w:hAnsi="Calibri" w:cs="Calibri"/>
-          <w:color w:val="000000"/>
-        </w:rPr>
-        <w:t xml:space="preserve">{{ </w:t>
-      </w:r>
-      <w:r>
-        <w:rPr>
-          <w:rFonts w:asciiTheme="minorHAnsi" w:eastAsia="Times New Roman" w:hAnsiTheme="minorHAnsi" w:cstheme="minorHAnsi"/>
-        </w:rPr>
-        <w:t>attorney</w:t>
-      </w:r>
-      <w:proofErr w:type="gramEnd"/>
-      <w:r>
-        <w:rPr>
-          <w:rFonts w:asciiTheme="minorHAnsi" w:eastAsia="Times New Roman" w:hAnsiTheme="minorHAnsi" w:cstheme="minorHAnsi"/>
-        </w:rPr>
-        <w:t>[0]</w:t>
-      </w:r>
-      <w:r>
-        <w:rPr>
-          <w:rFonts w:asciiTheme="minorHAnsi" w:eastAsia="Times New Roman" w:hAnsiTheme="minorHAnsi" w:cstheme="minorHAnsi"/>
-        </w:rPr>
-        <w:t xml:space="preserve"> }}</w:t>
-      </w:r>
-      <w:r>
-        <w:rPr>
-          <w:rFonts w:asciiTheme="minorHAnsi" w:eastAsia="Times New Roman" w:hAnsiTheme="minorHAnsi" w:cstheme="minorHAnsi"/>
-        </w:rPr>
-        <w:t>, {{</w:t>
-      </w:r>
-      <w:r>
-        <w:rPr>
-          <w:rFonts w:asciiTheme="minorHAnsi" w:eastAsia="Times New Roman" w:hAnsiTheme="minorHAnsi" w:cstheme="minorHAnsi"/>
-        </w:rPr>
-        <w:t xml:space="preserve"> </w:t>
-      </w:r>
-      <w:r>
-        <w:rPr>
-          <w:rFonts w:asciiTheme="minorHAnsi" w:eastAsia="Times New Roman" w:hAnsiTheme="minorHAnsi" w:cstheme="minorHAnsi"/>
-        </w:rPr>
-        <w:t>attorney</w:t>
-      </w:r>
-      <w:r>
-        <w:rPr>
-          <w:rFonts w:asciiTheme="minorHAnsi" w:eastAsia="Times New Roman" w:hAnsiTheme="minorHAnsi" w:cstheme="minorHAnsi"/>
-        </w:rPr>
-        <w:t>[0].address</w:t>
-      </w:r>
-      <w:r>
-        <w:rPr>
-          <w:rFonts w:asciiTheme="minorHAnsi" w:eastAsia="Times New Roman" w:hAnsiTheme="minorHAnsi" w:cstheme="minorHAnsi"/>
-        </w:rPr>
-        <w:t xml:space="preserve"> }}</w:t>
-      </w:r>
-      <w:r>
-        <w:rPr>
           <w:rFonts w:asciiTheme="minorHAnsi" w:eastAsia="Times New Roman" w:hAnsiTheme="minorHAnsi" w:cstheme="minorHAnsi"/>
         </w:rPr>
         <w:t>.</w:t>
@@ -1436,33 +1107,11 @@
         </w:rPr>
         <w:t xml:space="preserve">  I have made or will make service on </w:t>
       </w:r>
-      <w:proofErr w:type="gramStart"/>
-      <w:r>
-        <w:rPr>
-          <w:rFonts w:asciiTheme="minorHAnsi" w:eastAsia="Times New Roman" w:hAnsiTheme="minorHAnsi" w:cstheme="minorHAnsi"/>
-        </w:rPr>
-        <w:t xml:space="preserve">{{ </w:t>
-      </w:r>
-      <w:proofErr w:type="spellStart"/>
-      <w:r>
-        <w:rPr>
-          <w:rFonts w:asciiTheme="minorHAnsi" w:eastAsia="Times New Roman" w:hAnsiTheme="minorHAnsi" w:cstheme="minorHAnsi"/>
-        </w:rPr>
-        <w:t>service</w:t>
-      </w:r>
-      <w:proofErr w:type="gramEnd"/>
-      <w:r>
-        <w:rPr>
-          <w:rFonts w:asciiTheme="minorHAnsi" w:eastAsia="Times New Roman" w:hAnsiTheme="minorHAnsi" w:cstheme="minorHAnsi"/>
-        </w:rPr>
-        <w:t>_date</w:t>
-      </w:r>
-      <w:proofErr w:type="spellEnd"/>
-      <w:r>
-        <w:rPr>
-          <w:rFonts w:asciiTheme="minorHAnsi" w:eastAsia="Times New Roman" w:hAnsiTheme="minorHAnsi" w:cstheme="minorHAnsi"/>
-        </w:rPr>
-        <w:t xml:space="preserve"> }}</w:t>
+      <w:r>
+        <w:rPr>
+          <w:rFonts w:asciiTheme="minorHAnsi" w:eastAsia="Times New Roman" w:hAnsiTheme="minorHAnsi" w:cstheme="minorHAnsi"/>
+        </w:rPr>
+        <w:t>{{ service_date }}</w:t>
       </w:r>
     </w:p>
     <w:p>
@@ -1530,23 +1179,7 @@
           <w:rFonts w:asciiTheme="minorHAnsi" w:eastAsia="Times New Roman" w:hAnsiTheme="minorHAnsi" w:cstheme="minorHAnsi"/>
           <w:bdr w:val="none" w:sz="0" w:space="0" w:color="auto"/>
         </w:rPr>
-        <w:t xml:space="preserve">{%p if </w:t>
-      </w:r>
-      <w:proofErr w:type="spellStart"/>
-      <w:r>
-        <w:rPr>
-          <w:rFonts w:asciiTheme="minorHAnsi" w:eastAsia="Times New Roman" w:hAnsiTheme="minorHAnsi" w:cstheme="minorHAnsi"/>
-          <w:bdr w:val="none" w:sz="0" w:space="0" w:color="auto"/>
-        </w:rPr>
-        <w:t>i</w:t>
-      </w:r>
-      <w:proofErr w:type="spellEnd"/>
-      <w:r>
-        <w:rPr>
-          <w:rFonts w:asciiTheme="minorHAnsi" w:eastAsia="Times New Roman" w:hAnsiTheme="minorHAnsi" w:cstheme="minorHAnsi"/>
-          <w:bdr w:val="none" w:sz="0" w:space="0" w:color="auto"/>
-        </w:rPr>
-        <w:t xml:space="preserve"> == "final" %}</w:t>
+        <w:t>{%p if i == "final" %}</w:t>
       </w:r>
     </w:p>
     <w:p>
@@ -1582,21 +1215,12 @@
           <w:bdr w:val="none" w:sz="0" w:space="0" w:color="auto"/>
         </w:rPr>
       </w:pPr>
-      <w:proofErr w:type="gramStart"/>
-      <w:r>
-        <w:rPr>
-          <w:rFonts w:asciiTheme="minorHAnsi" w:eastAsia="Times New Roman" w:hAnsiTheme="minorHAnsi" w:cstheme="minorHAnsi"/>
-          <w:bdr w:val="none" w:sz="0" w:space="0" w:color="auto"/>
-        </w:rPr>
-        <w:t>{{ users</w:t>
-      </w:r>
-      <w:proofErr w:type="gramEnd"/>
-      <w:r>
-        <w:rPr>
-          <w:rFonts w:asciiTheme="minorHAnsi" w:eastAsia="Times New Roman" w:hAnsiTheme="minorHAnsi" w:cstheme="minorHAnsi"/>
-          <w:bdr w:val="none" w:sz="0" w:space="0" w:color="auto"/>
-        </w:rPr>
-        <w:t>[0].signature }}</w:t>
+      <w:r>
+        <w:rPr>
+          <w:rFonts w:asciiTheme="minorHAnsi" w:eastAsia="Times New Roman" w:hAnsiTheme="minorHAnsi" w:cstheme="minorHAnsi"/>
+          <w:bdr w:val="none" w:sz="0" w:space="0" w:color="auto"/>
+        </w:rPr>
+        <w:t>{{ users[0].signature }}</w:t>
       </w:r>
     </w:p>
     <w:p>
@@ -1653,7 +1277,6 @@
           <w:rFonts w:asciiTheme="minorHAnsi" w:eastAsia="Times New Roman" w:hAnsiTheme="minorHAnsi" w:cstheme="minorHAnsi"/>
         </w:rPr>
       </w:pPr>
-      <w:proofErr w:type="gramStart"/>
       <w:r>
         <w:rPr>
           <w:rFonts w:asciiTheme="minorHAnsi" w:eastAsia="Times New Roman" w:hAnsiTheme="minorHAnsi" w:cstheme="minorHAnsi"/>
@@ -1664,80 +1287,34 @@
         <w:rPr>
           <w:rFonts w:asciiTheme="minorHAnsi" w:hAnsiTheme="minorHAnsi" w:cstheme="minorHAnsi"/>
         </w:rPr>
-        <w:t>users</w:t>
-      </w:r>
-      <w:proofErr w:type="gramEnd"/>
-      <w:r>
-        <w:rPr>
-          <w:rFonts w:asciiTheme="minorHAnsi" w:hAnsiTheme="minorHAnsi" w:cstheme="minorHAnsi"/>
-        </w:rPr>
-        <w:t>[0].</w:t>
-      </w:r>
-      <w:proofErr w:type="spellStart"/>
-      <w:r>
-        <w:rPr>
-          <w:rFonts w:asciiTheme="minorHAnsi" w:hAnsiTheme="minorHAnsi" w:cstheme="minorHAnsi"/>
-        </w:rPr>
-        <w:t>name.first</w:t>
-      </w:r>
-      <w:proofErr w:type="spellEnd"/>
-      <w:r>
-        <w:rPr>
-          <w:rFonts w:asciiTheme="minorHAnsi" w:eastAsia="Times New Roman" w:hAnsiTheme="minorHAnsi" w:cstheme="minorHAnsi"/>
-        </w:rPr>
-        <w:t xml:space="preserve"> }} {{ users[0].</w:t>
-      </w:r>
-      <w:proofErr w:type="spellStart"/>
-      <w:r>
-        <w:rPr>
-          <w:rFonts w:asciiTheme="minorHAnsi" w:eastAsia="Times New Roman" w:hAnsiTheme="minorHAnsi" w:cstheme="minorHAnsi"/>
-        </w:rPr>
-        <w:t>name.last</w:t>
-      </w:r>
-      <w:proofErr w:type="spellEnd"/>
-      <w:r>
-        <w:rPr>
-          <w:rFonts w:asciiTheme="minorHAnsi" w:eastAsia="Times New Roman" w:hAnsiTheme="minorHAnsi" w:cstheme="minorHAnsi"/>
-        </w:rPr>
-        <w:t xml:space="preserve"> }}</w:t>
-      </w:r>
-    </w:p>
-    <w:p>
-      <w:pPr>
-        <w:rPr>
-          <w:rFonts w:ascii="Calibri" w:eastAsia="Times New Roman" w:hAnsi="Calibri" w:cs="Calibri"/>
-          <w:color w:val="000000"/>
-        </w:rPr>
-      </w:pPr>
-      <w:proofErr w:type="gramStart"/>
-      <w:r>
-        <w:rPr>
-          <w:rFonts w:asciiTheme="minorHAnsi" w:eastAsia="Times New Roman" w:hAnsiTheme="minorHAnsi" w:cstheme="minorHAnsi"/>
-        </w:rPr>
-        <w:t xml:space="preserve">{{ </w:t>
-      </w:r>
-      <w:proofErr w:type="spellStart"/>
-      <w:r>
-        <w:rPr>
-          <w:rFonts w:asciiTheme="minorHAnsi" w:eastAsia="Times New Roman" w:hAnsiTheme="minorHAnsi" w:cstheme="minorHAnsi"/>
-        </w:rPr>
-        <w:t>user</w:t>
-      </w:r>
-      <w:proofErr w:type="gramEnd"/>
-      <w:r>
-        <w:rPr>
-          <w:rFonts w:ascii="Calibri" w:eastAsia="Times New Roman" w:hAnsi="Calibri" w:cs="Calibri"/>
-          <w:color w:val="000000"/>
-        </w:rPr>
-        <w:t>_date</w:t>
-      </w:r>
-      <w:proofErr w:type="spellEnd"/>
-      <w:r>
-        <w:rPr>
-          <w:rFonts w:ascii="Calibri" w:eastAsia="Times New Roman" w:hAnsi="Calibri" w:cs="Calibri"/>
-          <w:color w:val="000000"/>
-        </w:rPr>
-        <w:t xml:space="preserve"> }}</w:t>
+        <w:t>users[0].name.first</w:t>
+      </w:r>
+      <w:r>
+        <w:rPr>
+          <w:rFonts w:asciiTheme="minorHAnsi" w:eastAsia="Times New Roman" w:hAnsiTheme="minorHAnsi" w:cstheme="minorHAnsi"/>
+        </w:rPr>
+        <w:t xml:space="preserve"> }} {{ users[0].name.last }}</w:t>
+      </w:r>
+    </w:p>
+    <w:p>
+      <w:pPr>
+        <w:rPr>
+          <w:rFonts w:ascii="Calibri" w:eastAsia="Times New Roman" w:hAnsi="Calibri" w:cs="Calibri"/>
+          <w:color w:val="000000"/>
+        </w:rPr>
+      </w:pPr>
+      <w:r>
+        <w:rPr>
+          <w:rFonts w:asciiTheme="minorHAnsi" w:eastAsia="Times New Roman" w:hAnsiTheme="minorHAnsi" w:cstheme="minorHAnsi"/>
+        </w:rPr>
+        <w:t>{{ user</w:t>
+      </w:r>
+      <w:r>
+        <w:rPr>
+          <w:rFonts w:ascii="Calibri" w:eastAsia="Times New Roman" w:hAnsi="Calibri" w:cs="Calibri"/>
+          <w:color w:val="000000"/>
+        </w:rPr>
+        <w:t>_date }}</w:t>
       </w:r>
     </w:p>
     <w:p>
@@ -2025,7 +1602,6 @@
           <w:rFonts w:eastAsia="Times New Roman"/>
         </w:rPr>
       </w:pPr>
-      <w:proofErr w:type="gramStart"/>
       <w:r>
         <w:rPr>
           <w:rFonts w:ascii="Calibri" w:eastAsia="Times New Roman" w:hAnsi="Calibri" w:cs="Calibri"/>
@@ -2038,25 +1614,8 @@
           <w:rFonts w:ascii="Calibri" w:eastAsia="Times New Roman" w:hAnsi="Calibri" w:cs="Calibri"/>
           <w:color w:val="000000"/>
         </w:rPr>
-        <w:t xml:space="preserve"> </w:t>
-      </w:r>
-      <w:proofErr w:type="spellStart"/>
-      <w:r>
-        <w:rPr>
-          <w:rFonts w:ascii="Calibri" w:eastAsia="Times New Roman" w:hAnsi="Calibri" w:cs="Calibri"/>
-          <w:color w:val="000000"/>
-        </w:rPr>
-        <w:t>trial</w:t>
-      </w:r>
-      <w:proofErr w:type="gramEnd"/>
-      <w:r>
-        <w:rPr>
-          <w:rFonts w:ascii="Calibri" w:eastAsia="Times New Roman" w:hAnsi="Calibri" w:cs="Calibri"/>
-          <w:color w:val="000000"/>
-        </w:rPr>
-        <w:t>_court</w:t>
-      </w:r>
-      <w:proofErr w:type="spellEnd"/>
+        <w:t xml:space="preserve"> trial_court</w:t>
+      </w:r>
       <w:r>
         <w:rPr>
           <w:rFonts w:ascii="Calibri" w:eastAsia="Times New Roman" w:hAnsi="Calibri" w:cs="Calibri"/>
@@ -2094,23 +1653,7 @@
           <w:rFonts w:ascii="Calibri" w:eastAsia="Times New Roman" w:hAnsi="Calibri" w:cs="Calibri"/>
           <w:color w:val="000000"/>
         </w:rPr>
-        <w:t xml:space="preserve">{{ </w:t>
-      </w:r>
-      <w:proofErr w:type="spellStart"/>
-      <w:r>
-        <w:rPr>
-          <w:rFonts w:ascii="Calibri" w:eastAsia="Times New Roman" w:hAnsi="Calibri" w:cs="Calibri"/>
-          <w:color w:val="000000"/>
-        </w:rPr>
-        <w:t>docket_number</w:t>
-      </w:r>
-      <w:proofErr w:type="spellEnd"/>
-      <w:r>
-        <w:rPr>
-          <w:rFonts w:ascii="Calibri" w:eastAsia="Times New Roman" w:hAnsi="Calibri" w:cs="Calibri"/>
-          <w:color w:val="000000"/>
-        </w:rPr>
-        <w:t xml:space="preserve"> }}</w:t>
+        <w:t>{{ docket_number }}</w:t>
       </w:r>
     </w:p>
     <w:p>
@@ -2160,7 +1703,6 @@
         </w:rPr>
         <w:t xml:space="preserve">{% if </w:t>
       </w:r>
-      <w:proofErr w:type="spellStart"/>
       <w:r>
         <w:rPr>
           <w:rFonts w:asciiTheme="minorHAnsi" w:eastAsia="Times New Roman" w:hAnsiTheme="minorHAnsi" w:cstheme="minorHAnsi"/>
@@ -2168,7 +1710,6 @@
         </w:rPr>
         <w:t>knows_docket_number</w:t>
       </w:r>
-      <w:proofErr w:type="spellEnd"/>
       <w:r>
         <w:rPr>
           <w:rFonts w:asciiTheme="minorHAnsi" w:eastAsia="Times New Roman" w:hAnsiTheme="minorHAnsi" w:cstheme="minorHAnsi"/>
@@ -2197,7 +1738,6 @@
         </w:rPr>
         <w:t xml:space="preserve"> </w:t>
       </w:r>
-      <w:proofErr w:type="gramStart"/>
       <w:r>
         <w:rPr>
           <w:rFonts w:asciiTheme="minorHAnsi" w:eastAsia="Times New Roman" w:hAnsiTheme="minorHAnsi" w:cstheme="minorHAnsi"/>
@@ -2205,27 +1745,24 @@
         </w:rPr>
         <w:t xml:space="preserve">{{ </w:t>
       </w:r>
-      <w:proofErr w:type="spellStart"/>
-      <w:r>
-        <w:rPr>
-          <w:rFonts w:ascii="Calibri" w:eastAsia="Times New Roman" w:hAnsi="Calibri" w:cs="Calibri"/>
-          <w:color w:val="000000"/>
-        </w:rPr>
-        <w:t>appeals</w:t>
-      </w:r>
-      <w:proofErr w:type="gramEnd"/>
-      <w:r>
-        <w:rPr>
-          <w:rFonts w:ascii="Calibri" w:eastAsia="Times New Roman" w:hAnsi="Calibri" w:cs="Calibri"/>
-          <w:color w:val="000000"/>
-        </w:rPr>
-        <w:t>_docket_number</w:t>
-      </w:r>
-      <w:proofErr w:type="spellEnd"/>
-      <w:r>
-        <w:rPr>
-          <w:rFonts w:ascii="Calibri" w:eastAsia="Times New Roman" w:hAnsi="Calibri" w:cs="Calibri"/>
-          <w:color w:val="000000"/>
+      <w:r>
+        <w:rPr>
+          <w:rFonts w:ascii="Calibri" w:eastAsia="Times New Roman" w:hAnsi="Calibri" w:cs="Calibri"/>
+          <w:color w:val="000000"/>
+        </w:rPr>
+        <w:t xml:space="preserve">appeals_docket_number </w:t>
+      </w:r>
+      <w:r>
+        <w:rPr>
+          <w:rFonts w:asciiTheme="minorHAnsi" w:eastAsia="Times New Roman" w:hAnsiTheme="minorHAnsi" w:cstheme="minorHAnsi"/>
+          <w:bdr w:val="none" w:sz="0" w:space="0" w:color="auto"/>
+        </w:rPr>
+        <w:t>}}</w:t>
+      </w:r>
+      <w:r>
+        <w:rPr>
+          <w:rFonts w:asciiTheme="minorHAnsi" w:eastAsia="Times New Roman" w:hAnsiTheme="minorHAnsi" w:cstheme="minorHAnsi"/>
+          <w:bdr w:val="none" w:sz="0" w:space="0" w:color="auto"/>
         </w:rPr>
         <w:t xml:space="preserve"> </w:t>
       </w:r>
@@ -2234,20 +1771,6 @@
           <w:rFonts w:asciiTheme="minorHAnsi" w:eastAsia="Times New Roman" w:hAnsiTheme="minorHAnsi" w:cstheme="minorHAnsi"/>
           <w:bdr w:val="none" w:sz="0" w:space="0" w:color="auto"/>
         </w:rPr>
-        <w:t>}}</w:t>
-      </w:r>
-      <w:r>
-        <w:rPr>
-          <w:rFonts w:asciiTheme="minorHAnsi" w:eastAsia="Times New Roman" w:hAnsiTheme="minorHAnsi" w:cstheme="minorHAnsi"/>
-          <w:bdr w:val="none" w:sz="0" w:space="0" w:color="auto"/>
-        </w:rPr>
-        <w:t xml:space="preserve"> </w:t>
-      </w:r>
-      <w:r>
-        <w:rPr>
-          <w:rFonts w:asciiTheme="minorHAnsi" w:eastAsia="Times New Roman" w:hAnsiTheme="minorHAnsi" w:cstheme="minorHAnsi"/>
-          <w:bdr w:val="none" w:sz="0" w:space="0" w:color="auto"/>
-        </w:rPr>
         <w:t>{% endif %}</w:t>
       </w:r>
     </w:p>
@@ -2272,7 +1795,6 @@
           <w:rFonts w:eastAsia="Times New Roman"/>
         </w:rPr>
       </w:pPr>
-      <w:proofErr w:type="gramStart"/>
       <w:r>
         <w:rPr>
           <w:rFonts w:ascii="Calibri" w:eastAsia="Times New Roman" w:hAnsi="Calibri" w:cs="Calibri"/>
@@ -2287,7 +1809,6 @@
         </w:rPr>
         <w:t>s</w:t>
       </w:r>
-      <w:proofErr w:type="gramEnd"/>
       <w:r>
         <w:rPr>
           <w:rFonts w:ascii="Calibri" w:eastAsia="Times New Roman" w:hAnsi="Calibri" w:cs="Calibri"/>
@@ -2347,7 +1868,6 @@
           <w:rFonts w:eastAsia="Times New Roman"/>
         </w:rPr>
       </w:pPr>
-      <w:proofErr w:type="gramStart"/>
       <w:r>
         <w:rPr>
           <w:rFonts w:ascii="Calibri" w:eastAsia="Times New Roman" w:hAnsi="Calibri" w:cs="Calibri"/>
@@ -2362,7 +1882,6 @@
         </w:rPr>
         <w:t>s</w:t>
       </w:r>
-      <w:proofErr w:type="gramEnd"/>
       <w:r>
         <w:rPr>
           <w:rFonts w:ascii="Calibri" w:eastAsia="Times New Roman" w:hAnsi="Calibri" w:cs="Calibri"/>
@@ -2470,7 +1989,6 @@
         </w:rPr>
         <w:t xml:space="preserve">{%p if </w:t>
       </w:r>
-      <w:proofErr w:type="spellStart"/>
       <w:r>
         <w:rPr>
           <w:rFonts w:ascii="Calibri" w:eastAsia="Times New Roman" w:hAnsi="Calibri" w:cs="Calibri"/>
@@ -2485,7 +2003,6 @@
         </w:rPr>
         <w:t>s</w:t>
       </w:r>
-      <w:proofErr w:type="spellEnd"/>
       <w:r>
         <w:rPr>
           <w:rFonts w:ascii="Calibri" w:eastAsia="Times New Roman" w:hAnsi="Calibri" w:cs="Calibri"/>
@@ -2532,7 +2049,6 @@
         </w:rPr>
         <w:t xml:space="preserve">{%p for </w:t>
       </w:r>
-      <w:proofErr w:type="spellStart"/>
       <w:r>
         <w:rPr>
           <w:rFonts w:ascii="Calibri" w:eastAsia="Times New Roman" w:hAnsi="Calibri" w:cs="Calibri"/>
@@ -2547,21 +2063,12 @@
         </w:rPr>
         <w:t>_upload</w:t>
       </w:r>
-      <w:proofErr w:type="spellEnd"/>
-      <w:r>
-        <w:rPr>
-          <w:rFonts w:ascii="Calibri" w:eastAsia="Times New Roman" w:hAnsi="Calibri" w:cs="Calibri"/>
-          <w:bdr w:val="none" w:sz="0" w:space="0" w:color="auto"/>
-        </w:rPr>
-        <w:t xml:space="preserve"> in </w:t>
-      </w:r>
-      <w:proofErr w:type="spellStart"/>
-      <w:r>
-        <w:rPr>
-          <w:rFonts w:ascii="Calibri" w:eastAsia="Times New Roman" w:hAnsi="Calibri" w:cs="Calibri"/>
-          <w:bdr w:val="none" w:sz="0" w:space="0" w:color="auto"/>
-        </w:rPr>
-        <w:t>doc</w:t>
+      <w:r>
+        <w:rPr>
+          <w:rFonts w:ascii="Calibri" w:eastAsia="Times New Roman" w:hAnsi="Calibri" w:cs="Calibri"/>
+          <w:bdr w:val="none" w:sz="0" w:space="0" w:color="auto"/>
+        </w:rPr>
+        <w:t xml:space="preserve"> in doc</w:t>
       </w:r>
       <w:r>
         <w:rPr>
@@ -2577,7 +2084,6 @@
         </w:rPr>
         <w:t>s</w:t>
       </w:r>
-      <w:proofErr w:type="spellEnd"/>
       <w:r>
         <w:rPr>
           <w:rFonts w:ascii="Calibri" w:eastAsia="Times New Roman" w:hAnsi="Calibri" w:cs="Calibri"/>
@@ -2617,7 +2123,6 @@
           <w:bdr w:val="none" w:sz="0" w:space="0" w:color="auto"/>
         </w:rPr>
       </w:pPr>
-      <w:proofErr w:type="gramStart"/>
       <w:r>
         <w:rPr>
           <w:rFonts w:ascii="Calibri" w:eastAsia="Times New Roman" w:hAnsi="Calibri" w:cs="Calibri"/>
@@ -2625,7 +2130,6 @@
         </w:rPr>
         <w:t xml:space="preserve">{{ </w:t>
       </w:r>
-      <w:proofErr w:type="spellStart"/>
       <w:r>
         <w:rPr>
           <w:rFonts w:ascii="Calibri" w:eastAsia="Times New Roman" w:hAnsi="Calibri" w:cs="Calibri"/>
@@ -2633,7 +2137,6 @@
         </w:rPr>
         <w:t>doc</w:t>
       </w:r>
-      <w:proofErr w:type="gramEnd"/>
       <w:r>
         <w:rPr>
           <w:rFonts w:ascii="Calibri" w:eastAsia="Times New Roman" w:hAnsi="Calibri" w:cs="Calibri"/>
@@ -2653,15 +2156,7 @@
           <w:rFonts w:ascii="Calibri" w:eastAsia="Times New Roman" w:hAnsi="Calibri" w:cs="Calibri"/>
           <w:bdr w:val="none" w:sz="0" w:space="0" w:color="auto"/>
         </w:rPr>
-        <w:t>filename</w:t>
-      </w:r>
-      <w:proofErr w:type="spellEnd"/>
-      <w:r>
-        <w:rPr>
-          <w:rFonts w:ascii="Calibri" w:eastAsia="Times New Roman" w:hAnsi="Calibri" w:cs="Calibri"/>
-          <w:bdr w:val="none" w:sz="0" w:space="0" w:color="auto"/>
-        </w:rPr>
-        <w:t xml:space="preserve"> }}</w:t>
+        <w:t>filename }}</w:t>
       </w:r>
       <w:r>
         <w:rPr>
@@ -2700,23 +2195,7 @@
           <w:rFonts w:ascii="Calibri" w:eastAsia="Times New Roman" w:hAnsi="Calibri" w:cs="Calibri"/>
           <w:bdr w:val="none" w:sz="0" w:space="0" w:color="auto"/>
         </w:rPr>
-        <w:t xml:space="preserve">{%p </w:t>
-      </w:r>
-      <w:proofErr w:type="spellStart"/>
-      <w:r>
-        <w:rPr>
-          <w:rFonts w:ascii="Calibri" w:eastAsia="Times New Roman" w:hAnsi="Calibri" w:cs="Calibri"/>
-          <w:bdr w:val="none" w:sz="0" w:space="0" w:color="auto"/>
-        </w:rPr>
-        <w:t>endfor</w:t>
-      </w:r>
-      <w:proofErr w:type="spellEnd"/>
-      <w:r>
-        <w:rPr>
-          <w:rFonts w:ascii="Calibri" w:eastAsia="Times New Roman" w:hAnsi="Calibri" w:cs="Calibri"/>
-          <w:bdr w:val="none" w:sz="0" w:space="0" w:color="auto"/>
-        </w:rPr>
-        <w:t xml:space="preserve"> %}</w:t>
+        <w:t>{%p endfor %}</w:t>
       </w:r>
       <w:r>
         <w:rPr>
@@ -2757,126 +2236,7 @@
         </w:rPr>
         <w:t>{%p endif %}</w:t>
       </w:r>
-      <w:r>
-        <w:rPr>
-          <w:rFonts w:ascii="Segoe UI" w:eastAsia="Times New Roman" w:hAnsi="Segoe UI" w:cs="Segoe UI"/>
-          <w:sz w:val="21"/>
-          <w:szCs w:val="21"/>
-          <w:bdr w:val="none" w:sz="0" w:space="0" w:color="auto"/>
-        </w:rPr>
-        <w:t xml:space="preserve"> </w:t>
-      </w:r>
-    </w:p>
-    <w:p>
-      <w:pPr>
-        <w:pBdr>
-          <w:top w:val="none" w:sz="0" w:space="0" w:color="auto"/>
-          <w:left w:val="none" w:sz="0" w:space="0" w:color="auto"/>
-          <w:bottom w:val="none" w:sz="0" w:space="0" w:color="auto"/>
-          <w:right w:val="none" w:sz="0" w:space="0" w:color="auto"/>
-          <w:between w:val="none" w:sz="0" w:space="0" w:color="auto"/>
-          <w:bar w:val="none" w:sz="0" w:color="auto"/>
-        </w:pBdr>
-        <w:spacing w:line="480" w:lineRule="auto"/>
-        <w:textAlignment w:val="baseline"/>
-        <w:rPr>
-          <w:rFonts w:ascii="Segoe UI" w:eastAsia="Times New Roman" w:hAnsi="Segoe UI" w:cs="Segoe UI"/>
-          <w:sz w:val="21"/>
-          <w:szCs w:val="21"/>
-          <w:bdr w:val="none" w:sz="0" w:space="0" w:color="auto"/>
-        </w:rPr>
-      </w:pPr>
-    </w:p>
-    <w:p>
-      <w:pPr>
-        <w:pBdr>
-          <w:top w:val="none" w:sz="0" w:space="0" w:color="auto"/>
-          <w:left w:val="none" w:sz="0" w:space="0" w:color="auto"/>
-          <w:bottom w:val="none" w:sz="0" w:space="0" w:color="auto"/>
-          <w:right w:val="none" w:sz="0" w:space="0" w:color="auto"/>
-          <w:between w:val="none" w:sz="0" w:space="0" w:color="auto"/>
-          <w:bar w:val="none" w:sz="0" w:color="auto"/>
-        </w:pBdr>
-        <w:spacing w:line="480" w:lineRule="auto"/>
-        <w:textAlignment w:val="baseline"/>
-        <w:rPr>
-          <w:rFonts w:ascii="Calibri" w:eastAsia="Times New Roman" w:hAnsi="Calibri" w:cs="Calibri"/>
-          <w:b/>
-          <w:bCs/>
-          <w:color w:val="000000"/>
-          <w:sz w:val="20"/>
-          <w:szCs w:val="20"/>
-        </w:rPr>
-      </w:pPr>
-      <w:proofErr w:type="gramStart"/>
-      <w:r>
-        <w:rPr>
-          <w:rFonts w:ascii="Calibri" w:eastAsia="Times New Roman" w:hAnsi="Calibri" w:cs="Calibri"/>
-          <w:color w:val="000000"/>
-          <w:sz w:val="20"/>
-          <w:szCs w:val="20"/>
-        </w:rPr>
-        <w:t xml:space="preserve">{{ </w:t>
-      </w:r>
-      <w:proofErr w:type="spellStart"/>
-      <w:r>
-        <w:rPr>
-          <w:rFonts w:ascii="Calibri" w:eastAsia="Times New Roman" w:hAnsi="Calibri" w:cs="Calibri"/>
-          <w:color w:val="000000"/>
-          <w:sz w:val="20"/>
-          <w:szCs w:val="20"/>
-        </w:rPr>
-        <w:t>doc</w:t>
-      </w:r>
-      <w:proofErr w:type="gramEnd"/>
-      <w:r>
-        <w:rPr>
-          <w:rFonts w:ascii="Calibri" w:eastAsia="Times New Roman" w:hAnsi="Calibri" w:cs="Calibri"/>
-          <w:color w:val="000000"/>
-          <w:sz w:val="20"/>
-          <w:szCs w:val="20"/>
-        </w:rPr>
-        <w:t>_uploads</w:t>
-      </w:r>
-      <w:proofErr w:type="spellEnd"/>
-      <w:r>
-        <w:rPr>
-          <w:rFonts w:ascii="Calibri" w:eastAsia="Times New Roman" w:hAnsi="Calibri" w:cs="Calibri"/>
-          <w:color w:val="000000"/>
-          <w:sz w:val="20"/>
-          <w:szCs w:val="20"/>
-        </w:rPr>
-        <w:t xml:space="preserve"> }}</w:t>
-      </w:r>
-    </w:p>
-    <w:p>
-      <w:pPr>
-        <w:pBdr>
-          <w:top w:val="none" w:sz="0" w:space="0" w:color="auto"/>
-          <w:left w:val="none" w:sz="0" w:space="0" w:color="auto"/>
-          <w:bottom w:val="none" w:sz="0" w:space="0" w:color="auto"/>
-          <w:right w:val="none" w:sz="0" w:space="0" w:color="auto"/>
-          <w:between w:val="none" w:sz="0" w:space="0" w:color="auto"/>
-          <w:bar w:val="none" w:sz="0" w:color="auto"/>
-        </w:pBdr>
-        <w:spacing w:before="100" w:beforeAutospacing="1" w:after="100" w:afterAutospacing="1"/>
-        <w:rPr>
-          <w:rFonts w:ascii="Segoe UI" w:eastAsia="Times New Roman" w:hAnsi="Segoe UI" w:cs="Segoe UI"/>
-          <w:sz w:val="21"/>
-          <w:szCs w:val="21"/>
-          <w:bdr w:val="none" w:sz="0" w:space="0" w:color="auto"/>
-        </w:rPr>
-      </w:pPr>
-    </w:p>
-    <w:p>
-      <w:pPr>
-        <w:rPr>
-          <w:rFonts w:eastAsia="Times New Roman"/>
-        </w:rPr>
-      </w:pPr>
-    </w:p>
-    <w:p/>
-    <w:p/>
+    </w:p>
     <w:sectPr>
       <w:headerReference w:type="default" r:id="rId7"/>
       <w:footerReference w:type="default" r:id="rId8"/>
@@ -2889,7 +2249,7 @@
 </file>
 
 <file path=word/endnotes.xml><?xml version="1.0" encoding="utf-8"?>
-<w:endnotes xmlns:wpc="http://schemas.microsoft.com/office/word/2010/wordprocessingCanvas" xmlns:cx="http://schemas.microsoft.com/office/drawing/2014/chartex" xmlns:cx1="http://schemas.microsoft.com/office/drawing/2015/9/8/chartex" xmlns:cx2="http://schemas.microsoft.com/office/drawing/2015/10/21/chartex" xmlns:cx3="http://schemas.microsoft.com/office/drawing/2016/5/9/chartex" xmlns:cx4="http://schemas.microsoft.com/office/drawing/2016/5/10/chartex" xmlns:cx5="http://schemas.microsoft.com/office/drawing/2016/5/11/chartex" xmlns:cx6="http://schemas.microsoft.com/office/drawing/2016/5/12/chartex" xmlns:cx7="http://schemas.microsoft.com/office/drawing/2016/5/13/chartex" xmlns:cx8="http://schemas.microsoft.com/office/drawing/2016/5/14/chartex" xmlns:mc="http://schemas.openxmlformats.org/markup-compatibility/2006" xmlns:aink="http://schemas.microsoft.com/office/drawing/2016/ink" xmlns:am3d="http://schemas.microsoft.com/office/drawing/2017/model3d" xmlns:o="urn:schemas-microsoft-com:office:office" xmlns:r="http://schemas.openxmlformats.org/officeDocument/2006/relationships" xmlns:m="http://schemas.openxmlformats.org/officeDocument/2006/math" xmlns:v="urn:schemas-microsoft-com:vml" xmlns:wp14="http://schemas.microsoft.com/office/word/2010/wordprocessingDrawing" xmlns:wp="http://schemas.openxmlformats.org/drawingml/2006/wordprocessingDrawing" xmlns:w10="urn:schemas-microsoft-com:office:word" xmlns:w="http://schemas.openxmlformats.org/wordprocessingml/2006/main" xmlns:w14="http://schemas.microsoft.com/office/word/2010/wordml" xmlns:w15="http://schemas.microsoft.com/office/word/2012/wordml" xmlns:w16cex="http://schemas.microsoft.com/office/word/2018/wordml/cex" xmlns:w16cid="http://schemas.microsoft.com/office/word/2016/wordml/cid" xmlns:w16="http://schemas.microsoft.com/office/word/2018/wordml" xmlns:w16sdtdh="http://schemas.microsoft.com/office/word/2020/wordml/sdtdatahash" xmlns:w16se="http://schemas.microsoft.com/office/word/2015/wordml/symex" xmlns:wpg="http://schemas.microsoft.com/office/word/2010/wordprocessingGroup" xmlns:wpi="http://schemas.microsoft.com/office/word/2010/wordprocessingInk" xmlns:wne="http://schemas.microsoft.com/office/word/2006/wordml" xmlns:wps="http://schemas.microsoft.com/office/word/2010/wordprocessingShape" mc:Ignorable="w14 w15 w16se w16cid w16 w16cex w16sdtdh wp14">
+<w:endnotes xmlns:wpc="http://schemas.microsoft.com/office/word/2010/wordprocessingCanvas" xmlns:cx="http://schemas.microsoft.com/office/drawing/2014/chartex" xmlns:cx1="http://schemas.microsoft.com/office/drawing/2015/9/8/chartex" xmlns:cx2="http://schemas.microsoft.com/office/drawing/2015/10/21/chartex" xmlns:cx3="http://schemas.microsoft.com/office/drawing/2016/5/9/chartex" xmlns:cx4="http://schemas.microsoft.com/office/drawing/2016/5/10/chartex" xmlns:cx5="http://schemas.microsoft.com/office/drawing/2016/5/11/chartex" xmlns:cx6="http://schemas.microsoft.com/office/drawing/2016/5/12/chartex" xmlns:cx7="http://schemas.microsoft.com/office/drawing/2016/5/13/chartex" xmlns:cx8="http://schemas.microsoft.com/office/drawing/2016/5/14/chartex" xmlns:mc="http://schemas.openxmlformats.org/markup-compatibility/2006" xmlns:aink="http://schemas.microsoft.com/office/drawing/2016/ink" xmlns:am3d="http://schemas.microsoft.com/office/drawing/2017/model3d" xmlns:o="urn:schemas-microsoft-com:office:office" xmlns:r="http://schemas.openxmlformats.org/officeDocument/2006/relationships" xmlns:m="http://schemas.openxmlformats.org/officeDocument/2006/math" xmlns:v="urn:schemas-microsoft-com:vml" xmlns:wp14="http://schemas.microsoft.com/office/word/2010/wordprocessingDrawing" xmlns:wp="http://schemas.openxmlformats.org/drawingml/2006/wordprocessingDrawing" xmlns:w10="urn:schemas-microsoft-com:office:word" xmlns:w="http://schemas.openxmlformats.org/wordprocessingml/2006/main" xmlns:w14="http://schemas.microsoft.com/office/word/2010/wordml" xmlns:w15="http://schemas.microsoft.com/office/word/2012/wordml" xmlns:w16cex="http://schemas.microsoft.com/office/word/2018/wordml/cex" xmlns:w16cid="http://schemas.microsoft.com/office/word/2016/wordml/cid" xmlns:w16="http://schemas.microsoft.com/office/word/2018/wordml" xmlns:w16se="http://schemas.microsoft.com/office/word/2015/wordml/symex" xmlns:wpg="http://schemas.microsoft.com/office/word/2010/wordprocessingGroup" xmlns:wpi="http://schemas.microsoft.com/office/word/2010/wordprocessingInk" xmlns:wne="http://schemas.microsoft.com/office/word/2006/wordml" xmlns:wps="http://schemas.microsoft.com/office/word/2010/wordprocessingShape" mc:Ignorable="w14 w15 w16se w16cid w16 w16cex wp14">
   <w:endnote w:type="separator" w:id="-1">
     <w:p>
       <w:r>
@@ -2908,7 +2268,7 @@
 </file>
 
 <file path=word/footer1.xml><?xml version="1.0" encoding="utf-8"?>
-<w:ftr xmlns:wpc="http://schemas.microsoft.com/office/word/2010/wordprocessingCanvas" xmlns:cx="http://schemas.microsoft.com/office/drawing/2014/chartex" xmlns:cx1="http://schemas.microsoft.com/office/drawing/2015/9/8/chartex" xmlns:cx2="http://schemas.microsoft.com/office/drawing/2015/10/21/chartex" xmlns:cx3="http://schemas.microsoft.com/office/drawing/2016/5/9/chartex" xmlns:cx4="http://schemas.microsoft.com/office/drawing/2016/5/10/chartex" xmlns:cx5="http://schemas.microsoft.com/office/drawing/2016/5/11/chartex" xmlns:cx6="http://schemas.microsoft.com/office/drawing/2016/5/12/chartex" xmlns:cx7="http://schemas.microsoft.com/office/drawing/2016/5/13/chartex" xmlns:cx8="http://schemas.microsoft.com/office/drawing/2016/5/14/chartex" xmlns:mc="http://schemas.openxmlformats.org/markup-compatibility/2006" xmlns:aink="http://schemas.microsoft.com/office/drawing/2016/ink" xmlns:am3d="http://schemas.microsoft.com/office/drawing/2017/model3d" xmlns:o="urn:schemas-microsoft-com:office:office" xmlns:r="http://schemas.openxmlformats.org/officeDocument/2006/relationships" xmlns:m="http://schemas.openxmlformats.org/officeDocument/2006/math" xmlns:v="urn:schemas-microsoft-com:vml" xmlns:wp14="http://schemas.microsoft.com/office/word/2010/wordprocessingDrawing" xmlns:wp="http://schemas.openxmlformats.org/drawingml/2006/wordprocessingDrawing" xmlns:w10="urn:schemas-microsoft-com:office:word" xmlns:w="http://schemas.openxmlformats.org/wordprocessingml/2006/main" xmlns:w14="http://schemas.microsoft.com/office/word/2010/wordml" xmlns:w15="http://schemas.microsoft.com/office/word/2012/wordml" xmlns:w16cex="http://schemas.microsoft.com/office/word/2018/wordml/cex" xmlns:w16cid="http://schemas.microsoft.com/office/word/2016/wordml/cid" xmlns:w16="http://schemas.microsoft.com/office/word/2018/wordml" xmlns:w16sdtdh="http://schemas.microsoft.com/office/word/2020/wordml/sdtdatahash" xmlns:w16se="http://schemas.microsoft.com/office/word/2015/wordml/symex" xmlns:wpg="http://schemas.microsoft.com/office/word/2010/wordprocessingGroup" xmlns:wpi="http://schemas.microsoft.com/office/word/2010/wordprocessingInk" xmlns:wne="http://schemas.microsoft.com/office/word/2006/wordml" xmlns:wps="http://schemas.microsoft.com/office/word/2010/wordprocessingShape" mc:Ignorable="w14 w15 w16se w16cid w16 w16cex w16sdtdh wp14">
+<w:ftr xmlns:wpc="http://schemas.microsoft.com/office/word/2010/wordprocessingCanvas" xmlns:cx="http://schemas.microsoft.com/office/drawing/2014/chartex" xmlns:cx1="http://schemas.microsoft.com/office/drawing/2015/9/8/chartex" xmlns:cx2="http://schemas.microsoft.com/office/drawing/2015/10/21/chartex" xmlns:cx3="http://schemas.microsoft.com/office/drawing/2016/5/9/chartex" xmlns:cx4="http://schemas.microsoft.com/office/drawing/2016/5/10/chartex" xmlns:cx5="http://schemas.microsoft.com/office/drawing/2016/5/11/chartex" xmlns:cx6="http://schemas.microsoft.com/office/drawing/2016/5/12/chartex" xmlns:cx7="http://schemas.microsoft.com/office/drawing/2016/5/13/chartex" xmlns:cx8="http://schemas.microsoft.com/office/drawing/2016/5/14/chartex" xmlns:mc="http://schemas.openxmlformats.org/markup-compatibility/2006" xmlns:aink="http://schemas.microsoft.com/office/drawing/2016/ink" xmlns:am3d="http://schemas.microsoft.com/office/drawing/2017/model3d" xmlns:o="urn:schemas-microsoft-com:office:office" xmlns:r="http://schemas.openxmlformats.org/officeDocument/2006/relationships" xmlns:m="http://schemas.openxmlformats.org/officeDocument/2006/math" xmlns:v="urn:schemas-microsoft-com:vml" xmlns:wp14="http://schemas.microsoft.com/office/word/2010/wordprocessingDrawing" xmlns:wp="http://schemas.openxmlformats.org/drawingml/2006/wordprocessingDrawing" xmlns:w10="urn:schemas-microsoft-com:office:word" xmlns:w="http://schemas.openxmlformats.org/wordprocessingml/2006/main" xmlns:w14="http://schemas.microsoft.com/office/word/2010/wordml" xmlns:w15="http://schemas.microsoft.com/office/word/2012/wordml" xmlns:w16cex="http://schemas.microsoft.com/office/word/2018/wordml/cex" xmlns:w16cid="http://schemas.microsoft.com/office/word/2016/wordml/cid" xmlns:w16="http://schemas.microsoft.com/office/word/2018/wordml" xmlns:w16se="http://schemas.microsoft.com/office/word/2015/wordml/symex" xmlns:wpg="http://schemas.microsoft.com/office/word/2010/wordprocessingGroup" xmlns:wpi="http://schemas.microsoft.com/office/word/2010/wordprocessingInk" xmlns:wne="http://schemas.microsoft.com/office/word/2006/wordml" xmlns:wps="http://schemas.microsoft.com/office/word/2010/wordprocessingShape" mc:Ignorable="w14 w15 w16se w16cid w16 w16cex wp14">
   <w:p>
     <w:pPr>
       <w:pStyle w:val="HeaderFooter"/>
@@ -2948,7 +2308,7 @@
 </file>
 
 <file path=word/footnotes.xml><?xml version="1.0" encoding="utf-8"?>
-<w:footnotes xmlns:wpc="http://schemas.microsoft.com/office/word/2010/wordprocessingCanvas" xmlns:cx="http://schemas.microsoft.com/office/drawing/2014/chartex" xmlns:cx1="http://schemas.microsoft.com/office/drawing/2015/9/8/chartex" xmlns:cx2="http://schemas.microsoft.com/office/drawing/2015/10/21/chartex" xmlns:cx3="http://schemas.microsoft.com/office/drawing/2016/5/9/chartex" xmlns:cx4="http://schemas.microsoft.com/office/drawing/2016/5/10/chartex" xmlns:cx5="http://schemas.microsoft.com/office/drawing/2016/5/11/chartex" xmlns:cx6="http://schemas.microsoft.com/office/drawing/2016/5/12/chartex" xmlns:cx7="http://schemas.microsoft.com/office/drawing/2016/5/13/chartex" xmlns:cx8="http://schemas.microsoft.com/office/drawing/2016/5/14/chartex" xmlns:mc="http://schemas.openxmlformats.org/markup-compatibility/2006" xmlns:aink="http://schemas.microsoft.com/office/drawing/2016/ink" xmlns:am3d="http://schemas.microsoft.com/office/drawing/2017/model3d" xmlns:o="urn:schemas-microsoft-com:office:office" xmlns:r="http://schemas.openxmlformats.org/officeDocument/2006/relationships" xmlns:m="http://schemas.openxmlformats.org/officeDocument/2006/math" xmlns:v="urn:schemas-microsoft-com:vml" xmlns:wp14="http://schemas.microsoft.com/office/word/2010/wordprocessingDrawing" xmlns:wp="http://schemas.openxmlformats.org/drawingml/2006/wordprocessingDrawing" xmlns:w10="urn:schemas-microsoft-com:office:word" xmlns:w="http://schemas.openxmlformats.org/wordprocessingml/2006/main" xmlns:w14="http://schemas.microsoft.com/office/word/2010/wordml" xmlns:w15="http://schemas.microsoft.com/office/word/2012/wordml" xmlns:w16cex="http://schemas.microsoft.com/office/word/2018/wordml/cex" xmlns:w16cid="http://schemas.microsoft.com/office/word/2016/wordml/cid" xmlns:w16="http://schemas.microsoft.com/office/word/2018/wordml" xmlns:w16sdtdh="http://schemas.microsoft.com/office/word/2020/wordml/sdtdatahash" xmlns:w16se="http://schemas.microsoft.com/office/word/2015/wordml/symex" xmlns:wpg="http://schemas.microsoft.com/office/word/2010/wordprocessingGroup" xmlns:wpi="http://schemas.microsoft.com/office/word/2010/wordprocessingInk" xmlns:wne="http://schemas.microsoft.com/office/word/2006/wordml" xmlns:wps="http://schemas.microsoft.com/office/word/2010/wordprocessingShape" mc:Ignorable="w14 w15 w16se w16cid w16 w16cex w16sdtdh wp14">
+<w:footnotes xmlns:wpc="http://schemas.microsoft.com/office/word/2010/wordprocessingCanvas" xmlns:cx="http://schemas.microsoft.com/office/drawing/2014/chartex" xmlns:cx1="http://schemas.microsoft.com/office/drawing/2015/9/8/chartex" xmlns:cx2="http://schemas.microsoft.com/office/drawing/2015/10/21/chartex" xmlns:cx3="http://schemas.microsoft.com/office/drawing/2016/5/9/chartex" xmlns:cx4="http://schemas.microsoft.com/office/drawing/2016/5/10/chartex" xmlns:cx5="http://schemas.microsoft.com/office/drawing/2016/5/11/chartex" xmlns:cx6="http://schemas.microsoft.com/office/drawing/2016/5/12/chartex" xmlns:cx7="http://schemas.microsoft.com/office/drawing/2016/5/13/chartex" xmlns:cx8="http://schemas.microsoft.com/office/drawing/2016/5/14/chartex" xmlns:mc="http://schemas.openxmlformats.org/markup-compatibility/2006" xmlns:aink="http://schemas.microsoft.com/office/drawing/2016/ink" xmlns:am3d="http://schemas.microsoft.com/office/drawing/2017/model3d" xmlns:o="urn:schemas-microsoft-com:office:office" xmlns:r="http://schemas.openxmlformats.org/officeDocument/2006/relationships" xmlns:m="http://schemas.openxmlformats.org/officeDocument/2006/math" xmlns:v="urn:schemas-microsoft-com:vml" xmlns:wp14="http://schemas.microsoft.com/office/word/2010/wordprocessingDrawing" xmlns:wp="http://schemas.openxmlformats.org/drawingml/2006/wordprocessingDrawing" xmlns:w10="urn:schemas-microsoft-com:office:word" xmlns:w="http://schemas.openxmlformats.org/wordprocessingml/2006/main" xmlns:w14="http://schemas.microsoft.com/office/word/2010/wordml" xmlns:w15="http://schemas.microsoft.com/office/word/2012/wordml" xmlns:w16cex="http://schemas.microsoft.com/office/word/2018/wordml/cex" xmlns:w16cid="http://schemas.microsoft.com/office/word/2016/wordml/cid" xmlns:w16="http://schemas.microsoft.com/office/word/2018/wordml" xmlns:w16se="http://schemas.microsoft.com/office/word/2015/wordml/symex" xmlns:wpg="http://schemas.microsoft.com/office/word/2010/wordprocessingGroup" xmlns:wpi="http://schemas.microsoft.com/office/word/2010/wordprocessingInk" xmlns:wne="http://schemas.microsoft.com/office/word/2006/wordml" xmlns:wps="http://schemas.microsoft.com/office/word/2010/wordprocessingShape" mc:Ignorable="w14 w15 w16se w16cid w16 w16cex wp14">
   <w:footnote w:type="separator" w:id="-1">
     <w:p>
       <w:r>
@@ -2967,7 +2327,7 @@
 </file>
 
 <file path=word/header1.xml><?xml version="1.0" encoding="utf-8"?>
-<w:hdr xmlns:wpc="http://schemas.microsoft.com/office/word/2010/wordprocessingCanvas" xmlns:cx="http://schemas.microsoft.com/office/drawing/2014/chartex" xmlns:cx1="http://schemas.microsoft.com/office/drawing/2015/9/8/chartex" xmlns:cx2="http://schemas.microsoft.com/office/drawing/2015/10/21/chartex" xmlns:cx3="http://schemas.microsoft.com/office/drawing/2016/5/9/chartex" xmlns:cx4="http://schemas.microsoft.com/office/drawing/2016/5/10/chartex" xmlns:cx5="http://schemas.microsoft.com/office/drawing/2016/5/11/chartex" xmlns:cx6="http://schemas.microsoft.com/office/drawing/2016/5/12/chartex" xmlns:cx7="http://schemas.microsoft.com/office/drawing/2016/5/13/chartex" xmlns:cx8="http://schemas.microsoft.com/office/drawing/2016/5/14/chartex" xmlns:mc="http://schemas.openxmlformats.org/markup-compatibility/2006" xmlns:aink="http://schemas.microsoft.com/office/drawing/2016/ink" xmlns:am3d="http://schemas.microsoft.com/office/drawing/2017/model3d" xmlns:o="urn:schemas-microsoft-com:office:office" xmlns:r="http://schemas.openxmlformats.org/officeDocument/2006/relationships" xmlns:m="http://schemas.openxmlformats.org/officeDocument/2006/math" xmlns:v="urn:schemas-microsoft-com:vml" xmlns:wp14="http://schemas.microsoft.com/office/word/2010/wordprocessingDrawing" xmlns:wp="http://schemas.openxmlformats.org/drawingml/2006/wordprocessingDrawing" xmlns:w10="urn:schemas-microsoft-com:office:word" xmlns:w="http://schemas.openxmlformats.org/wordprocessingml/2006/main" xmlns:w14="http://schemas.microsoft.com/office/word/2010/wordml" xmlns:w15="http://schemas.microsoft.com/office/word/2012/wordml" xmlns:w16cex="http://schemas.microsoft.com/office/word/2018/wordml/cex" xmlns:w16cid="http://schemas.microsoft.com/office/word/2016/wordml/cid" xmlns:w16="http://schemas.microsoft.com/office/word/2018/wordml" xmlns:w16sdtdh="http://schemas.microsoft.com/office/word/2020/wordml/sdtdatahash" xmlns:w16se="http://schemas.microsoft.com/office/word/2015/wordml/symex" xmlns:wpg="http://schemas.microsoft.com/office/word/2010/wordprocessingGroup" xmlns:wpi="http://schemas.microsoft.com/office/word/2010/wordprocessingInk" xmlns:wne="http://schemas.microsoft.com/office/word/2006/wordml" xmlns:wps="http://schemas.microsoft.com/office/word/2010/wordprocessingShape" mc:Ignorable="w14 w15 w16se w16cid w16 w16cex w16sdtdh wp14">
+<w:hdr xmlns:wpc="http://schemas.microsoft.com/office/word/2010/wordprocessingCanvas" xmlns:cx="http://schemas.microsoft.com/office/drawing/2014/chartex" xmlns:cx1="http://schemas.microsoft.com/office/drawing/2015/9/8/chartex" xmlns:cx2="http://schemas.microsoft.com/office/drawing/2015/10/21/chartex" xmlns:cx3="http://schemas.microsoft.com/office/drawing/2016/5/9/chartex" xmlns:cx4="http://schemas.microsoft.com/office/drawing/2016/5/10/chartex" xmlns:cx5="http://schemas.microsoft.com/office/drawing/2016/5/11/chartex" xmlns:cx6="http://schemas.microsoft.com/office/drawing/2016/5/12/chartex" xmlns:cx7="http://schemas.microsoft.com/office/drawing/2016/5/13/chartex" xmlns:cx8="http://schemas.microsoft.com/office/drawing/2016/5/14/chartex" xmlns:mc="http://schemas.openxmlformats.org/markup-compatibility/2006" xmlns:aink="http://schemas.microsoft.com/office/drawing/2016/ink" xmlns:am3d="http://schemas.microsoft.com/office/drawing/2017/model3d" xmlns:o="urn:schemas-microsoft-com:office:office" xmlns:r="http://schemas.openxmlformats.org/officeDocument/2006/relationships" xmlns:m="http://schemas.openxmlformats.org/officeDocument/2006/math" xmlns:v="urn:schemas-microsoft-com:vml" xmlns:wp14="http://schemas.microsoft.com/office/word/2010/wordprocessingDrawing" xmlns:wp="http://schemas.openxmlformats.org/drawingml/2006/wordprocessingDrawing" xmlns:w10="urn:schemas-microsoft-com:office:word" xmlns:w="http://schemas.openxmlformats.org/wordprocessingml/2006/main" xmlns:w14="http://schemas.microsoft.com/office/word/2010/wordml" xmlns:w15="http://schemas.microsoft.com/office/word/2012/wordml" xmlns:w16cex="http://schemas.microsoft.com/office/word/2018/wordml/cex" xmlns:w16cid="http://schemas.microsoft.com/office/word/2016/wordml/cid" xmlns:w16="http://schemas.microsoft.com/office/word/2018/wordml" xmlns:w16se="http://schemas.microsoft.com/office/word/2015/wordml/symex" xmlns:wpg="http://schemas.microsoft.com/office/word/2010/wordprocessingGroup" xmlns:wpi="http://schemas.microsoft.com/office/word/2010/wordprocessingInk" xmlns:wne="http://schemas.microsoft.com/office/word/2006/wordml" xmlns:wps="http://schemas.microsoft.com/office/word/2010/wordprocessingShape" mc:Ignorable="w14 w15 w16se w16cid w16 w16cex wp14">
   <w:p>
     <w:pPr>
       <w:pStyle w:val="HeaderFooter"/>
@@ -2977,7 +2337,7 @@
 </file>
 
 <file path=word/numbering.xml><?xml version="1.0" encoding="utf-8"?>
-<w:numbering xmlns:wpc="http://schemas.microsoft.com/office/word/2010/wordprocessingCanvas" xmlns:cx="http://schemas.microsoft.com/office/drawing/2014/chartex" xmlns:cx1="http://schemas.microsoft.com/office/drawing/2015/9/8/chartex" xmlns:cx2="http://schemas.microsoft.com/office/drawing/2015/10/21/chartex" xmlns:cx3="http://schemas.microsoft.com/office/drawing/2016/5/9/chartex" xmlns:cx4="http://schemas.microsoft.com/office/drawing/2016/5/10/chartex" xmlns:cx5="http://schemas.microsoft.com/office/drawing/2016/5/11/chartex" xmlns:cx6="http://schemas.microsoft.com/office/drawing/2016/5/12/chartex" xmlns:cx7="http://schemas.microsoft.com/office/drawing/2016/5/13/chartex" xmlns:cx8="http://schemas.microsoft.com/office/drawing/2016/5/14/chartex" xmlns:mc="http://schemas.openxmlformats.org/markup-compatibility/2006" xmlns:aink="http://schemas.microsoft.com/office/drawing/2016/ink" xmlns:am3d="http://schemas.microsoft.com/office/drawing/2017/model3d" xmlns:o="urn:schemas-microsoft-com:office:office" xmlns:r="http://schemas.openxmlformats.org/officeDocument/2006/relationships" xmlns:m="http://schemas.openxmlformats.org/officeDocument/2006/math" xmlns:v="urn:schemas-microsoft-com:vml" xmlns:wp14="http://schemas.microsoft.com/office/word/2010/wordprocessingDrawing" xmlns:wp="http://schemas.openxmlformats.org/drawingml/2006/wordprocessingDrawing" xmlns:w10="urn:schemas-microsoft-com:office:word" xmlns:w="http://schemas.openxmlformats.org/wordprocessingml/2006/main" xmlns:w14="http://schemas.microsoft.com/office/word/2010/wordml" xmlns:w15="http://schemas.microsoft.com/office/word/2012/wordml" xmlns:w16cex="http://schemas.microsoft.com/office/word/2018/wordml/cex" xmlns:w16cid="http://schemas.microsoft.com/office/word/2016/wordml/cid" xmlns:w16="http://schemas.microsoft.com/office/word/2018/wordml" xmlns:w16sdtdh="http://schemas.microsoft.com/office/word/2020/wordml/sdtdatahash" xmlns:w16se="http://schemas.microsoft.com/office/word/2015/wordml/symex" xmlns:wpg="http://schemas.microsoft.com/office/word/2010/wordprocessingGroup" xmlns:wpi="http://schemas.microsoft.com/office/word/2010/wordprocessingInk" xmlns:wne="http://schemas.microsoft.com/office/word/2006/wordml" xmlns:wps="http://schemas.microsoft.com/office/word/2010/wordprocessingShape" mc:Ignorable="w14 w15 w16se w16cid w16 w16cex w16sdtdh wp14">
+<w:numbering xmlns:wpc="http://schemas.microsoft.com/office/word/2010/wordprocessingCanvas" xmlns:cx="http://schemas.microsoft.com/office/drawing/2014/chartex" xmlns:cx1="http://schemas.microsoft.com/office/drawing/2015/9/8/chartex" xmlns:cx2="http://schemas.microsoft.com/office/drawing/2015/10/21/chartex" xmlns:cx3="http://schemas.microsoft.com/office/drawing/2016/5/9/chartex" xmlns:cx4="http://schemas.microsoft.com/office/drawing/2016/5/10/chartex" xmlns:cx5="http://schemas.microsoft.com/office/drawing/2016/5/11/chartex" xmlns:cx6="http://schemas.microsoft.com/office/drawing/2016/5/12/chartex" xmlns:cx7="http://schemas.microsoft.com/office/drawing/2016/5/13/chartex" xmlns:cx8="http://schemas.microsoft.com/office/drawing/2016/5/14/chartex" xmlns:mc="http://schemas.openxmlformats.org/markup-compatibility/2006" xmlns:aink="http://schemas.microsoft.com/office/drawing/2016/ink" xmlns:am3d="http://schemas.microsoft.com/office/drawing/2017/model3d" xmlns:o="urn:schemas-microsoft-com:office:office" xmlns:r="http://schemas.openxmlformats.org/officeDocument/2006/relationships" xmlns:m="http://schemas.openxmlformats.org/officeDocument/2006/math" xmlns:v="urn:schemas-microsoft-com:vml" xmlns:wp14="http://schemas.microsoft.com/office/word/2010/wordprocessingDrawing" xmlns:wp="http://schemas.openxmlformats.org/drawingml/2006/wordprocessingDrawing" xmlns:w10="urn:schemas-microsoft-com:office:word" xmlns:w="http://schemas.openxmlformats.org/wordprocessingml/2006/main" xmlns:w14="http://schemas.microsoft.com/office/word/2010/wordml" xmlns:w15="http://schemas.microsoft.com/office/word/2012/wordml" xmlns:w16cex="http://schemas.microsoft.com/office/word/2018/wordml/cex" xmlns:w16cid="http://schemas.microsoft.com/office/word/2016/wordml/cid" xmlns:w16="http://schemas.microsoft.com/office/word/2018/wordml" xmlns:w16se="http://schemas.microsoft.com/office/word/2015/wordml/symex" xmlns:wpg="http://schemas.microsoft.com/office/word/2010/wordprocessingGroup" xmlns:wpi="http://schemas.microsoft.com/office/word/2010/wordprocessingInk" xmlns:wne="http://schemas.microsoft.com/office/word/2006/wordml" xmlns:wps="http://schemas.microsoft.com/office/word/2010/wordprocessingShape" mc:Ignorable="w14 w15 w16se w16cid w16 w16cex wp14">
   <w:abstractNum w:abstractNumId="0" w15:restartNumberingAfterBreak="0">
     <w:nsid w:val="1C286774"/>
     <w:multiLevelType w:val="multilevel"/>
@@ -3218,7 +2578,7 @@
 </file>
 
 <file path=word/styles.xml><?xml version="1.0" encoding="utf-8"?>
-<w:styles xmlns:mc="http://schemas.openxmlformats.org/markup-compatibility/2006" xmlns:r="http://schemas.openxmlformats.org/officeDocument/2006/relationships" xmlns:w="http://schemas.openxmlformats.org/wordprocessingml/2006/main" xmlns:w14="http://schemas.microsoft.com/office/word/2010/wordml" xmlns:w15="http://schemas.microsoft.com/office/word/2012/wordml" xmlns:w16cex="http://schemas.microsoft.com/office/word/2018/wordml/cex" xmlns:w16cid="http://schemas.microsoft.com/office/word/2016/wordml/cid" xmlns:w16="http://schemas.microsoft.com/office/word/2018/wordml" xmlns:w16sdtdh="http://schemas.microsoft.com/office/word/2020/wordml/sdtdatahash" xmlns:w16se="http://schemas.microsoft.com/office/word/2015/wordml/symex" mc:Ignorable="w14 w15 w16se w16cid w16 w16cex w16sdtdh">
+<w:styles xmlns:mc="http://schemas.openxmlformats.org/markup-compatibility/2006" xmlns:r="http://schemas.openxmlformats.org/officeDocument/2006/relationships" xmlns:w="http://schemas.openxmlformats.org/wordprocessingml/2006/main" xmlns:w14="http://schemas.microsoft.com/office/word/2010/wordml" xmlns:w15="http://schemas.microsoft.com/office/word/2012/wordml" xmlns:w16cex="http://schemas.microsoft.com/office/word/2018/wordml/cex" xmlns:w16cid="http://schemas.microsoft.com/office/word/2016/wordml/cid" xmlns:w16="http://schemas.microsoft.com/office/word/2018/wordml" xmlns:w16se="http://schemas.microsoft.com/office/word/2015/wordml/symex" mc:Ignorable="w14 w15 w16se w16cid w16 w16cex">
   <w:docDefaults>
     <w:rPrDefault>
       <w:rPr>

</xml_diff>

<commit_message>
updated trial court to combobox
</commit_message>
<xml_diff>
--- a/docassemble/latedocketingstatement/data/templates/late_docketing_statement.docx
+++ b/docassemble/latedocketingstatement/data/templates/late_docketing_statement.docx
@@ -34,18 +34,20 @@
     </w:p>
     <w:p>
       <w:pPr>
-        <w:rPr>
-          <w:rFonts w:eastAsia="Times New Roman"/>
-        </w:rPr>
-      </w:pPr>
-    </w:p>
-    <w:p>
-      <w:pPr>
-        <w:ind w:left="2160"/>
-        <w:rPr>
-          <w:rFonts w:eastAsia="Times New Roman"/>
-        </w:rPr>
-      </w:pPr>
+        <w:jc w:val="center"/>
+        <w:rPr>
+          <w:rFonts w:eastAsia="Times New Roman"/>
+        </w:rPr>
+      </w:pPr>
+    </w:p>
+    <w:p>
+      <w:pPr>
+        <w:jc w:val="center"/>
+        <w:rPr>
+          <w:rFonts w:eastAsia="Times New Roman"/>
+        </w:rPr>
+      </w:pPr>
+      <w:proofErr w:type="gramStart"/>
       <w:r>
         <w:rPr>
           <w:rFonts w:ascii="Calibri" w:eastAsia="Times New Roman" w:hAnsi="Calibri" w:cs="Calibri"/>
@@ -58,8 +60,25 @@
           <w:rFonts w:ascii="Calibri" w:eastAsia="Times New Roman" w:hAnsi="Calibri" w:cs="Calibri"/>
           <w:color w:val="000000"/>
         </w:rPr>
-        <w:t xml:space="preserve"> trial_court</w:t>
-      </w:r>
+        <w:t xml:space="preserve"> </w:t>
+      </w:r>
+      <w:proofErr w:type="spellStart"/>
+      <w:r>
+        <w:rPr>
+          <w:rFonts w:ascii="Calibri" w:eastAsia="Times New Roman" w:hAnsi="Calibri" w:cs="Calibri"/>
+          <w:color w:val="000000"/>
+        </w:rPr>
+        <w:t>trial</w:t>
+      </w:r>
+      <w:proofErr w:type="gramEnd"/>
+      <w:r>
+        <w:rPr>
+          <w:rFonts w:ascii="Calibri" w:eastAsia="Times New Roman" w:hAnsi="Calibri" w:cs="Calibri"/>
+          <w:color w:val="000000"/>
+        </w:rPr>
+        <w:t>_court</w:t>
+      </w:r>
+      <w:proofErr w:type="spellEnd"/>
       <w:r>
         <w:rPr>
           <w:rFonts w:ascii="Calibri" w:eastAsia="Times New Roman" w:hAnsi="Calibri" w:cs="Calibri"/>
@@ -76,6 +95,14 @@
         </w:rPr>
         <w:t xml:space="preserve"> </w:t>
       </w:r>
+    </w:p>
+    <w:p>
+      <w:pPr>
+        <w:jc w:val="center"/>
+        <w:rPr>
+          <w:rFonts w:eastAsia="Times New Roman"/>
+        </w:rPr>
+      </w:pPr>
       <w:r>
         <w:rPr>
           <w:rFonts w:ascii="Calibri" w:eastAsia="Times New Roman" w:hAnsi="Calibri" w:cs="Calibri"/>
@@ -83,13 +110,825 @@
         </w:rPr>
         <w:t xml:space="preserve">COURT DOCKET NO. </w:t>
       </w:r>
-      <w:r>
-        <w:rPr>
-          <w:rFonts w:ascii="Calibri" w:eastAsia="Times New Roman" w:hAnsi="Calibri" w:cs="Calibri"/>
-          <w:color w:val="000000"/>
-        </w:rPr>
-        <w:t>{{ docket_number }}</w:t>
-      </w:r>
+      <w:proofErr w:type="gramStart"/>
+      <w:r>
+        <w:rPr>
+          <w:rFonts w:ascii="Calibri" w:eastAsia="Times New Roman" w:hAnsi="Calibri" w:cs="Calibri"/>
+          <w:color w:val="000000"/>
+        </w:rPr>
+        <w:t xml:space="preserve">{{ </w:t>
+      </w:r>
+      <w:proofErr w:type="spellStart"/>
+      <w:r>
+        <w:rPr>
+          <w:rFonts w:ascii="Calibri" w:eastAsia="Times New Roman" w:hAnsi="Calibri" w:cs="Calibri"/>
+          <w:color w:val="000000"/>
+        </w:rPr>
+        <w:t>docket</w:t>
+      </w:r>
+      <w:proofErr w:type="gramEnd"/>
+      <w:r>
+        <w:rPr>
+          <w:rFonts w:ascii="Calibri" w:eastAsia="Times New Roman" w:hAnsi="Calibri" w:cs="Calibri"/>
+          <w:color w:val="000000"/>
+        </w:rPr>
+        <w:t>_number</w:t>
+      </w:r>
+      <w:proofErr w:type="spellEnd"/>
+      <w:r>
+        <w:rPr>
+          <w:rFonts w:ascii="Calibri" w:eastAsia="Times New Roman" w:hAnsi="Calibri" w:cs="Calibri"/>
+          <w:color w:val="000000"/>
+        </w:rPr>
+        <w:t xml:space="preserve"> }}</w:t>
+      </w:r>
+    </w:p>
+    <w:p>
+      <w:pPr>
+        <w:jc w:val="center"/>
+        <w:rPr>
+          <w:rFonts w:eastAsia="Times New Roman"/>
+        </w:rPr>
+      </w:pPr>
+      <w:r>
+        <w:rPr>
+          <w:rFonts w:ascii="Calibri" w:eastAsia="Times New Roman" w:hAnsi="Calibri" w:cs="Calibri"/>
+          <w:color w:val="000000"/>
+        </w:rPr>
+        <w:t xml:space="preserve">APPEALS COURT DOCKET NO. </w:t>
+      </w:r>
+      <w:r>
+        <w:rPr>
+          <w:rFonts w:asciiTheme="minorHAnsi" w:eastAsia="Times New Roman" w:hAnsiTheme="minorHAnsi" w:cstheme="minorHAnsi"/>
+          <w:bdr w:val="none" w:sz="0" w:space="0" w:color="auto"/>
+        </w:rPr>
+        <w:t xml:space="preserve">{% if </w:t>
+      </w:r>
+      <w:proofErr w:type="spellStart"/>
+      <w:r>
+        <w:rPr>
+          <w:rFonts w:asciiTheme="minorHAnsi" w:eastAsia="Times New Roman" w:hAnsiTheme="minorHAnsi" w:cstheme="minorHAnsi"/>
+          <w:bdr w:val="none" w:sz="0" w:space="0" w:color="auto"/>
+        </w:rPr>
+        <w:t>knows_docket_number</w:t>
+      </w:r>
+      <w:proofErr w:type="spellEnd"/>
+      <w:r>
+        <w:rPr>
+          <w:rFonts w:asciiTheme="minorHAnsi" w:eastAsia="Times New Roman" w:hAnsiTheme="minorHAnsi" w:cstheme="minorHAnsi"/>
+          <w:bdr w:val="none" w:sz="0" w:space="0" w:color="auto"/>
+        </w:rPr>
+        <w:t xml:space="preserve"> </w:t>
+      </w:r>
+      <w:r>
+        <w:rPr>
+          <w:rFonts w:asciiTheme="minorHAnsi" w:eastAsia="Times New Roman" w:hAnsiTheme="minorHAnsi" w:cstheme="minorHAnsi"/>
+          <w:bdr w:val="none" w:sz="0" w:space="0" w:color="auto"/>
+        </w:rPr>
+        <w:t>%</w:t>
+      </w:r>
+      <w:r>
+        <w:rPr>
+          <w:rFonts w:asciiTheme="minorHAnsi" w:eastAsia="Times New Roman" w:hAnsiTheme="minorHAnsi" w:cstheme="minorHAnsi"/>
+          <w:bdr w:val="none" w:sz="0" w:space="0" w:color="auto"/>
+        </w:rPr>
+        <w:t>}</w:t>
+      </w:r>
+      <w:r>
+        <w:rPr>
+          <w:rFonts w:asciiTheme="minorHAnsi" w:eastAsia="Times New Roman" w:hAnsiTheme="minorHAnsi" w:cstheme="minorHAnsi"/>
+          <w:bdr w:val="none" w:sz="0" w:space="0" w:color="auto"/>
+        </w:rPr>
+        <w:t xml:space="preserve"> </w:t>
+      </w:r>
+      <w:proofErr w:type="gramStart"/>
+      <w:r>
+        <w:rPr>
+          <w:rFonts w:asciiTheme="minorHAnsi" w:eastAsia="Times New Roman" w:hAnsiTheme="minorHAnsi" w:cstheme="minorHAnsi"/>
+          <w:bdr w:val="none" w:sz="0" w:space="0" w:color="auto"/>
+        </w:rPr>
+        <w:t xml:space="preserve">{{ </w:t>
+      </w:r>
+      <w:proofErr w:type="spellStart"/>
+      <w:r>
+        <w:rPr>
+          <w:rFonts w:ascii="Calibri" w:eastAsia="Times New Roman" w:hAnsi="Calibri" w:cs="Calibri"/>
+          <w:color w:val="000000"/>
+        </w:rPr>
+        <w:t>appeals</w:t>
+      </w:r>
+      <w:proofErr w:type="gramEnd"/>
+      <w:r>
+        <w:rPr>
+          <w:rFonts w:ascii="Calibri" w:eastAsia="Times New Roman" w:hAnsi="Calibri" w:cs="Calibri"/>
+          <w:color w:val="000000"/>
+        </w:rPr>
+        <w:t>_docket_number</w:t>
+      </w:r>
+      <w:proofErr w:type="spellEnd"/>
+      <w:r>
+        <w:rPr>
+          <w:rFonts w:ascii="Calibri" w:eastAsia="Times New Roman" w:hAnsi="Calibri" w:cs="Calibri"/>
+          <w:color w:val="000000"/>
+        </w:rPr>
+        <w:t xml:space="preserve"> </w:t>
+      </w:r>
+      <w:r>
+        <w:rPr>
+          <w:rFonts w:asciiTheme="minorHAnsi" w:eastAsia="Times New Roman" w:hAnsiTheme="minorHAnsi" w:cstheme="minorHAnsi"/>
+          <w:bdr w:val="none" w:sz="0" w:space="0" w:color="auto"/>
+        </w:rPr>
+        <w:t>}}</w:t>
+      </w:r>
+      <w:r>
+        <w:rPr>
+          <w:rFonts w:asciiTheme="minorHAnsi" w:eastAsia="Times New Roman" w:hAnsiTheme="minorHAnsi" w:cstheme="minorHAnsi"/>
+          <w:bdr w:val="none" w:sz="0" w:space="0" w:color="auto"/>
+        </w:rPr>
+        <w:t xml:space="preserve"> </w:t>
+      </w:r>
+      <w:r>
+        <w:rPr>
+          <w:rFonts w:asciiTheme="minorHAnsi" w:eastAsia="Times New Roman" w:hAnsiTheme="minorHAnsi" w:cstheme="minorHAnsi"/>
+          <w:bdr w:val="none" w:sz="0" w:space="0" w:color="auto"/>
+        </w:rPr>
+        <w:t>{% endif %}</w:t>
+      </w:r>
+    </w:p>
+    <w:p>
+      <w:pPr>
+        <w:ind w:left="2160" w:firstLine="720"/>
+        <w:rPr>
+          <w:rFonts w:eastAsia="Times New Roman"/>
+        </w:rPr>
+      </w:pPr>
+    </w:p>
+    <w:p>
+      <w:pPr>
+        <w:spacing w:after="240"/>
+        <w:rPr>
+          <w:rFonts w:eastAsia="Times New Roman"/>
+        </w:rPr>
+      </w:pPr>
+      <w:r>
+        <w:rPr>
+          <w:rFonts w:eastAsia="Times New Roman"/>
+        </w:rPr>
+        <w:br/>
+      </w:r>
+    </w:p>
+    <w:p>
+      <w:pPr>
+        <w:jc w:val="center"/>
+        <w:rPr>
+          <w:rFonts w:ascii="Calibri" w:hAnsi="Calibri" w:cs="Calibri"/>
+          <w:color w:val="000000"/>
+        </w:rPr>
+      </w:pPr>
+      <w:proofErr w:type="gramStart"/>
+      <w:r>
+        <w:rPr>
+          <w:rFonts w:ascii="Calibri" w:eastAsia="Times New Roman" w:hAnsi="Calibri" w:cs="Calibri"/>
+          <w:color w:val="000000"/>
+        </w:rPr>
+        <w:t xml:space="preserve">{{ </w:t>
+      </w:r>
+      <w:r>
+        <w:rPr>
+          <w:rFonts w:ascii="Calibri" w:eastAsia="Times New Roman" w:hAnsi="Calibri" w:cs="Calibri"/>
+          <w:color w:val="000000"/>
+        </w:rPr>
+        <w:t>plaintiff</w:t>
+      </w:r>
+      <w:r>
+        <w:rPr>
+          <w:rFonts w:ascii="Calibri" w:eastAsia="Times New Roman" w:hAnsi="Calibri" w:cs="Calibri"/>
+          <w:color w:val="000000"/>
+        </w:rPr>
+        <w:t>s</w:t>
+      </w:r>
+      <w:proofErr w:type="gramEnd"/>
+      <w:r>
+        <w:rPr>
+          <w:rFonts w:ascii="Calibri" w:eastAsia="Times New Roman" w:hAnsi="Calibri" w:cs="Calibri"/>
+          <w:color w:val="000000"/>
+        </w:rPr>
+        <w:t xml:space="preserve"> }}</w:t>
+      </w:r>
+    </w:p>
+    <w:p>
+      <w:pPr>
+        <w:jc w:val="center"/>
+        <w:rPr>
+          <w:rFonts w:eastAsia="Times New Roman"/>
+        </w:rPr>
+      </w:pPr>
+      <w:r>
+        <w:rPr>
+          <w:rFonts w:ascii="Calibri" w:eastAsia="Times New Roman" w:hAnsi="Calibri" w:cs="Calibri"/>
+          <w:color w:val="000000"/>
+        </w:rPr>
+        <w:t>PLAINTIFF(S)</w:t>
+      </w:r>
+    </w:p>
+    <w:p>
+      <w:pPr>
+        <w:rPr>
+          <w:rFonts w:eastAsia="Times New Roman"/>
+        </w:rPr>
+      </w:pPr>
+    </w:p>
+    <w:p>
+      <w:pPr>
+        <w:jc w:val="center"/>
+        <w:rPr>
+          <w:rFonts w:eastAsia="Times New Roman"/>
+        </w:rPr>
+      </w:pPr>
+      <w:r>
+        <w:rPr>
+          <w:rFonts w:ascii="Calibri" w:eastAsia="Times New Roman" w:hAnsi="Calibri" w:cs="Calibri"/>
+          <w:color w:val="000000"/>
+        </w:rPr>
+        <w:t>v.</w:t>
+      </w:r>
+    </w:p>
+    <w:p>
+      <w:pPr>
+        <w:rPr>
+          <w:rFonts w:eastAsia="Times New Roman"/>
+        </w:rPr>
+      </w:pPr>
+    </w:p>
+    <w:p>
+      <w:pPr>
+        <w:jc w:val="center"/>
+        <w:rPr>
+          <w:rFonts w:eastAsia="Times New Roman"/>
+        </w:rPr>
+      </w:pPr>
+      <w:proofErr w:type="gramStart"/>
+      <w:r>
+        <w:rPr>
+          <w:rFonts w:ascii="Calibri" w:eastAsia="Times New Roman" w:hAnsi="Calibri" w:cs="Calibri"/>
+          <w:color w:val="000000"/>
+        </w:rPr>
+        <w:t>{{ defendant</w:t>
+      </w:r>
+      <w:r>
+        <w:rPr>
+          <w:rFonts w:ascii="Calibri" w:eastAsia="Times New Roman" w:hAnsi="Calibri" w:cs="Calibri"/>
+          <w:color w:val="000000"/>
+        </w:rPr>
+        <w:t>s</w:t>
+      </w:r>
+      <w:proofErr w:type="gramEnd"/>
+      <w:r>
+        <w:rPr>
+          <w:rFonts w:ascii="Calibri" w:eastAsia="Times New Roman" w:hAnsi="Calibri" w:cs="Calibri"/>
+          <w:color w:val="000000"/>
+        </w:rPr>
+        <w:t xml:space="preserve"> }}</w:t>
+      </w:r>
+    </w:p>
+    <w:p>
+      <w:pPr>
+        <w:jc w:val="center"/>
+        <w:rPr>
+          <w:rFonts w:eastAsia="Times New Roman"/>
+        </w:rPr>
+      </w:pPr>
+      <w:r>
+        <w:rPr>
+          <w:rFonts w:ascii="Calibri" w:eastAsia="Times New Roman" w:hAnsi="Calibri" w:cs="Calibri"/>
+          <w:smallCaps/>
+          <w:color w:val="000000"/>
+        </w:rPr>
+        <w:t>DEFENDANT(S)</w:t>
+      </w:r>
+    </w:p>
+    <w:p>
+      <w:pPr>
+        <w:rPr>
+          <w:rFonts w:eastAsia="Times New Roman"/>
+        </w:rPr>
+      </w:pPr>
+    </w:p>
+    <w:p>
+      <w:pPr>
+        <w:jc w:val="center"/>
+        <w:rPr>
+          <w:rFonts w:eastAsia="Times New Roman"/>
+        </w:rPr>
+      </w:pPr>
+      <w:r>
+        <w:rPr>
+          <w:rFonts w:ascii="Calibri" w:eastAsia="Times New Roman" w:hAnsi="Calibri" w:cs="Calibri"/>
+          <w:b/>
+          <w:bCs/>
+          <w:smallCaps/>
+          <w:color w:val="000000"/>
+          <w:u w:val="single"/>
+        </w:rPr>
+        <w:t>MOTION FOR</w:t>
+      </w:r>
+      <w:r>
+        <w:rPr>
+          <w:rFonts w:ascii="Calibri" w:eastAsia="Times New Roman" w:hAnsi="Calibri" w:cs="Calibri"/>
+          <w:smallCaps/>
+          <w:color w:val="000000"/>
+          <w:u w:val="single"/>
+        </w:rPr>
+        <w:t xml:space="preserve"> </w:t>
+      </w:r>
+      <w:r>
+        <w:rPr>
+          <w:rFonts w:ascii="Calibri" w:eastAsia="Times New Roman" w:hAnsi="Calibri" w:cs="Calibri"/>
+          <w:b/>
+          <w:bCs/>
+          <w:color w:val="000000"/>
+          <w:u w:val="single"/>
+        </w:rPr>
+        <w:t>LEAVE TO LATE DOCKET APPEAL</w:t>
+      </w:r>
+    </w:p>
+    <w:p>
+      <w:pPr>
+        <w:rPr>
+          <w:rFonts w:eastAsia="Times New Roman"/>
+        </w:rPr>
+      </w:pPr>
+    </w:p>
+    <w:p>
+      <w:pPr>
+        <w:rPr>
+          <w:rFonts w:eastAsia="Times New Roman"/>
+        </w:rPr>
+      </w:pPr>
+      <w:r>
+        <w:rPr>
+          <w:rFonts w:ascii="Calibri" w:eastAsia="Times New Roman" w:hAnsi="Calibri" w:cs="Calibri"/>
+          <w:color w:val="000000"/>
+        </w:rPr>
+        <w:t>(1) Pursuant to Mass. R.A.P. 14(b), I am requesting that the Appeals Court, or a single justice thereof, issue an order enlarging the time for me to enter my appeal on the docket as required by Mass. R.A.P. 10(a)</w:t>
+      </w:r>
+      <w:r>
+        <w:rPr>
+          <w:rFonts w:ascii="Calibri" w:eastAsia="Times New Roman" w:hAnsi="Calibri" w:cs="Calibri"/>
+          <w:b/>
+          <w:bCs/>
+          <w:color w:val="000000"/>
+        </w:rPr>
+        <w:t>.</w:t>
+      </w:r>
+    </w:p>
+    <w:p>
+      <w:pPr>
+        <w:rPr>
+          <w:rFonts w:eastAsia="Times New Roman"/>
+        </w:rPr>
+      </w:pPr>
+    </w:p>
+    <w:p>
+      <w:pPr>
+        <w:rPr>
+          <w:rFonts w:eastAsia="Times New Roman"/>
+        </w:rPr>
+      </w:pPr>
+      <w:r>
+        <w:rPr>
+          <w:rFonts w:ascii="Calibri" w:eastAsia="Times New Roman" w:hAnsi="Calibri" w:cs="Calibri"/>
+          <w:color w:val="000000"/>
+        </w:rPr>
+        <w:t xml:space="preserve">(2) I received the notice of assembly of the record from the lower court on </w:t>
+      </w:r>
+      <w:proofErr w:type="gramStart"/>
+      <w:r>
+        <w:rPr>
+          <w:rFonts w:ascii="Calibri" w:eastAsia="Times New Roman" w:hAnsi="Calibri" w:cs="Calibri"/>
+          <w:color w:val="000000"/>
+        </w:rPr>
+        <w:t xml:space="preserve">{{ </w:t>
+      </w:r>
+      <w:proofErr w:type="spellStart"/>
+      <w:r>
+        <w:rPr>
+          <w:rFonts w:ascii="Calibri" w:eastAsia="Times New Roman" w:hAnsi="Calibri" w:cs="Calibri"/>
+          <w:color w:val="000000"/>
+        </w:rPr>
+        <w:t>notice</w:t>
+      </w:r>
+      <w:proofErr w:type="gramEnd"/>
+      <w:r>
+        <w:rPr>
+          <w:rFonts w:ascii="Calibri" w:eastAsia="Times New Roman" w:hAnsi="Calibri" w:cs="Calibri"/>
+          <w:color w:val="000000"/>
+        </w:rPr>
+        <w:t>_date</w:t>
+      </w:r>
+      <w:proofErr w:type="spellEnd"/>
+      <w:r>
+        <w:rPr>
+          <w:rFonts w:ascii="Calibri" w:eastAsia="Times New Roman" w:hAnsi="Calibri" w:cs="Calibri"/>
+          <w:color w:val="000000"/>
+        </w:rPr>
+        <w:t xml:space="preserve"> }}</w:t>
+      </w:r>
+    </w:p>
+    <w:p>
+      <w:pPr>
+        <w:rPr>
+          <w:rFonts w:ascii="Calibri" w:eastAsia="Times New Roman" w:hAnsi="Calibri" w:cs="Calibri"/>
+          <w:color w:val="000000"/>
+        </w:rPr>
+      </w:pPr>
+    </w:p>
+    <w:p>
+      <w:pPr>
+        <w:rPr>
+          <w:rFonts w:eastAsia="Times New Roman"/>
+        </w:rPr>
+      </w:pPr>
+      <w:r>
+        <w:rPr>
+          <w:rFonts w:ascii="Calibri" w:eastAsia="Times New Roman" w:hAnsi="Calibri" w:cs="Calibri"/>
+          <w:color w:val="000000"/>
+        </w:rPr>
+        <w:t xml:space="preserve">(3) I {% if </w:t>
+      </w:r>
+      <w:proofErr w:type="spellStart"/>
+      <w:r>
+        <w:rPr>
+          <w:rFonts w:ascii="Calibri" w:eastAsia="Times New Roman" w:hAnsi="Calibri" w:cs="Calibri"/>
+          <w:color w:val="000000"/>
+        </w:rPr>
+        <w:t>motion_to_dismiss</w:t>
+      </w:r>
+      <w:proofErr w:type="spellEnd"/>
+      <w:r>
+        <w:rPr>
+          <w:rFonts w:ascii="Calibri" w:eastAsia="Times New Roman" w:hAnsi="Calibri" w:cs="Calibri"/>
+          <w:color w:val="000000"/>
+        </w:rPr>
+        <w:t xml:space="preserve"> == True %} have {% </w:t>
+      </w:r>
+      <w:proofErr w:type="spellStart"/>
+      <w:r>
+        <w:rPr>
+          <w:rFonts w:ascii="Calibri" w:eastAsia="Times New Roman" w:hAnsi="Calibri" w:cs="Calibri"/>
+          <w:color w:val="000000"/>
+        </w:rPr>
+        <w:t>el</w:t>
+      </w:r>
+      <w:r>
+        <w:rPr>
+          <w:rFonts w:ascii="Calibri" w:eastAsia="Times New Roman" w:hAnsi="Calibri" w:cs="Calibri"/>
+          <w:color w:val="000000"/>
+        </w:rPr>
+        <w:t>if</w:t>
+      </w:r>
+      <w:proofErr w:type="spellEnd"/>
+      <w:r>
+        <w:rPr>
+          <w:rFonts w:ascii="Calibri" w:eastAsia="Times New Roman" w:hAnsi="Calibri" w:cs="Calibri"/>
+          <w:color w:val="000000"/>
+        </w:rPr>
+        <w:t xml:space="preserve"> </w:t>
+      </w:r>
+      <w:proofErr w:type="spellStart"/>
+      <w:r>
+        <w:rPr>
+          <w:rFonts w:ascii="Calibri" w:eastAsia="Times New Roman" w:hAnsi="Calibri" w:cs="Calibri"/>
+          <w:color w:val="000000"/>
+        </w:rPr>
+        <w:t>motion_to_dismiss</w:t>
+      </w:r>
+      <w:proofErr w:type="spellEnd"/>
+      <w:r>
+        <w:rPr>
+          <w:rFonts w:ascii="Calibri" w:eastAsia="Times New Roman" w:hAnsi="Calibri" w:cs="Calibri"/>
+          <w:color w:val="000000"/>
+        </w:rPr>
+        <w:t xml:space="preserve"> == False </w:t>
+      </w:r>
+      <w:r>
+        <w:rPr>
+          <w:rFonts w:ascii="Calibri" w:eastAsia="Times New Roman" w:hAnsi="Calibri" w:cs="Calibri"/>
+          <w:color w:val="000000"/>
+        </w:rPr>
+        <w:t xml:space="preserve">%} have not {% </w:t>
+      </w:r>
+      <w:r>
+        <w:rPr>
+          <w:rFonts w:ascii="Calibri" w:eastAsia="Times New Roman" w:hAnsi="Calibri" w:cs="Calibri"/>
+          <w:color w:val="000000"/>
+        </w:rPr>
+        <w:t>el</w:t>
+      </w:r>
+      <w:r>
+        <w:rPr>
+          <w:rFonts w:ascii="Calibri" w:eastAsia="Times New Roman" w:hAnsi="Calibri" w:cs="Calibri"/>
+          <w:color w:val="000000"/>
+        </w:rPr>
+        <w:t>se</w:t>
+      </w:r>
+      <w:r>
+        <w:rPr>
+          <w:rFonts w:ascii="Calibri" w:eastAsia="Times New Roman" w:hAnsi="Calibri" w:cs="Calibri"/>
+          <w:color w:val="000000"/>
+        </w:rPr>
+        <w:t xml:space="preserve"> %} am not sure if I have </w:t>
+      </w:r>
+      <w:r>
+        <w:rPr>
+          <w:rFonts w:ascii="Calibri" w:eastAsia="Times New Roman" w:hAnsi="Calibri" w:cs="Calibri"/>
+          <w:color w:val="000000"/>
+        </w:rPr>
+        <w:t xml:space="preserve">{% </w:t>
+      </w:r>
+      <w:r>
+        <w:rPr>
+          <w:rFonts w:ascii="Calibri" w:eastAsia="Times New Roman" w:hAnsi="Calibri" w:cs="Calibri"/>
+          <w:color w:val="000000"/>
+        </w:rPr>
+        <w:t>e</w:t>
+      </w:r>
+      <w:r>
+        <w:rPr>
+          <w:rFonts w:ascii="Calibri" w:eastAsia="Times New Roman" w:hAnsi="Calibri" w:cs="Calibri"/>
+          <w:color w:val="000000"/>
+        </w:rPr>
+        <w:t>ndif</w:t>
+      </w:r>
+      <w:r>
+        <w:rPr>
+          <w:rFonts w:ascii="Calibri" w:eastAsia="Times New Roman" w:hAnsi="Calibri" w:cs="Calibri"/>
+          <w:color w:val="000000"/>
+        </w:rPr>
+        <w:t xml:space="preserve"> %} </w:t>
+      </w:r>
+      <w:r>
+        <w:rPr>
+          <w:rFonts w:ascii="Calibri" w:eastAsia="Times New Roman" w:hAnsi="Calibri" w:cs="Calibri"/>
+          <w:color w:val="000000"/>
+        </w:rPr>
+        <w:t xml:space="preserve">been served a motion to dismiss by the appellee </w:t>
+      </w:r>
+      <w:proofErr w:type="gramStart"/>
+      <w:r>
+        <w:rPr>
+          <w:rFonts w:ascii="Calibri" w:eastAsia="Times New Roman" w:hAnsi="Calibri" w:cs="Calibri"/>
+          <w:color w:val="000000"/>
+        </w:rPr>
+        <w:t xml:space="preserve">{{ </w:t>
+      </w:r>
+      <w:proofErr w:type="spellStart"/>
+      <w:r>
+        <w:rPr>
+          <w:rFonts w:ascii="Calibri" w:eastAsia="Times New Roman" w:hAnsi="Calibri" w:cs="Calibri"/>
+          <w:color w:val="000000"/>
+        </w:rPr>
+        <w:t>other</w:t>
+      </w:r>
+      <w:proofErr w:type="gramEnd"/>
+      <w:r>
+        <w:rPr>
+          <w:rFonts w:ascii="Calibri" w:eastAsia="Times New Roman" w:hAnsi="Calibri" w:cs="Calibri"/>
+          <w:color w:val="000000"/>
+        </w:rPr>
+        <w:t>_parties</w:t>
+      </w:r>
+      <w:proofErr w:type="spellEnd"/>
+      <w:r>
+        <w:rPr>
+          <w:rFonts w:ascii="Calibri" w:eastAsia="Times New Roman" w:hAnsi="Calibri" w:cs="Calibri"/>
+          <w:color w:val="000000"/>
+        </w:rPr>
+        <w:t xml:space="preserve"> }}. </w:t>
+      </w:r>
+    </w:p>
+    <w:p>
+      <w:pPr>
+        <w:rPr>
+          <w:rFonts w:eastAsia="Times New Roman"/>
+        </w:rPr>
+      </w:pPr>
+    </w:p>
+    <w:p>
+      <w:pPr>
+        <w:rPr>
+          <w:rFonts w:eastAsia="Times New Roman"/>
+        </w:rPr>
+      </w:pPr>
+      <w:r>
+        <w:rPr>
+          <w:rFonts w:ascii="Calibri" w:eastAsia="Times New Roman" w:hAnsi="Calibri" w:cs="Calibri"/>
+          <w:color w:val="000000"/>
+        </w:rPr>
+        <w:t xml:space="preserve">(4) Good cause exists to grant leave to late docket this appeal.  See </w:t>
+      </w:r>
+      <w:proofErr w:type="spellStart"/>
+      <w:r>
+        <w:rPr>
+          <w:rFonts w:ascii="Calibri" w:eastAsia="Times New Roman" w:hAnsi="Calibri" w:cs="Calibri"/>
+          <w:color w:val="000000"/>
+          <w:u w:val="single"/>
+        </w:rPr>
+        <w:t>Tisei</w:t>
+      </w:r>
+      <w:proofErr w:type="spellEnd"/>
+      <w:r>
+        <w:rPr>
+          <w:rFonts w:ascii="Calibri" w:eastAsia="Times New Roman" w:hAnsi="Calibri" w:cs="Calibri"/>
+          <w:color w:val="000000"/>
+        </w:rPr>
+        <w:t xml:space="preserve"> v. </w:t>
+      </w:r>
+      <w:r>
+        <w:rPr>
+          <w:rFonts w:ascii="Calibri" w:eastAsia="Times New Roman" w:hAnsi="Calibri" w:cs="Calibri"/>
+          <w:color w:val="000000"/>
+          <w:u w:val="single"/>
+        </w:rPr>
+        <w:t>Building Inspector of Marlborough</w:t>
+      </w:r>
+      <w:r>
+        <w:rPr>
+          <w:rFonts w:ascii="Calibri" w:eastAsia="Times New Roman" w:hAnsi="Calibri" w:cs="Calibri"/>
+          <w:color w:val="000000"/>
+        </w:rPr>
+        <w:t>, 3 Mass. App. Ct. 377, 378-79 (1975).  </w:t>
+      </w:r>
+    </w:p>
+    <w:p>
+      <w:pPr>
+        <w:rPr>
+          <w:rFonts w:eastAsia="Times New Roman"/>
+        </w:rPr>
+      </w:pPr>
+    </w:p>
+    <w:p>
+      <w:pPr>
+        <w:rPr>
+          <w:rFonts w:eastAsia="Times New Roman"/>
+        </w:rPr>
+      </w:pPr>
+      <w:r>
+        <w:rPr>
+          <w:rFonts w:ascii="Calibri" w:eastAsia="Times New Roman" w:hAnsi="Calibri" w:cs="Calibri"/>
+          <w:color w:val="000000"/>
+        </w:rPr>
+        <w:t xml:space="preserve">(5) </w:t>
+      </w:r>
+      <w:r>
+        <w:rPr>
+          <w:rFonts w:ascii="Calibri" w:eastAsia="Times New Roman" w:hAnsi="Calibri" w:cs="Calibri"/>
+          <w:color w:val="000000"/>
+          <w:u w:val="single"/>
+        </w:rPr>
+        <w:t>Excusable neglect</w:t>
+      </w:r>
+      <w:r>
+        <w:rPr>
+          <w:rFonts w:ascii="Calibri" w:eastAsia="Times New Roman" w:hAnsi="Calibri" w:cs="Calibri"/>
+          <w:color w:val="000000"/>
+        </w:rPr>
+        <w:t xml:space="preserve">.  My failure to timely docket this appeal was the result of excusable neglect.  </w:t>
+      </w:r>
+      <w:proofErr w:type="gramStart"/>
+      <w:r>
+        <w:rPr>
+          <w:rFonts w:ascii="Calibri" w:eastAsia="Times New Roman" w:hAnsi="Calibri" w:cs="Calibri"/>
+          <w:color w:val="000000"/>
+        </w:rPr>
+        <w:t xml:space="preserve">{{ </w:t>
+      </w:r>
+      <w:proofErr w:type="spellStart"/>
+      <w:r>
+        <w:rPr>
+          <w:rFonts w:ascii="Calibri" w:eastAsia="Times New Roman" w:hAnsi="Calibri" w:cs="Calibri"/>
+          <w:color w:val="000000"/>
+        </w:rPr>
+        <w:t>excuse</w:t>
+      </w:r>
+      <w:proofErr w:type="gramEnd"/>
+      <w:r>
+        <w:rPr>
+          <w:rFonts w:ascii="Calibri" w:eastAsia="Times New Roman" w:hAnsi="Calibri" w:cs="Calibri"/>
+          <w:color w:val="000000"/>
+        </w:rPr>
+        <w:t>_description</w:t>
+      </w:r>
+      <w:proofErr w:type="spellEnd"/>
+      <w:r>
+        <w:rPr>
+          <w:rFonts w:ascii="Calibri" w:eastAsia="Times New Roman" w:hAnsi="Calibri" w:cs="Calibri"/>
+          <w:color w:val="000000"/>
+        </w:rPr>
+        <w:t xml:space="preserve"> }}</w:t>
+      </w:r>
+    </w:p>
+    <w:p>
+      <w:pPr>
+        <w:rPr>
+          <w:rFonts w:eastAsia="Times New Roman"/>
+        </w:rPr>
+      </w:pPr>
+    </w:p>
+    <w:p>
+      <w:pPr>
+        <w:rPr>
+          <w:rFonts w:eastAsia="Times New Roman"/>
+        </w:rPr>
+      </w:pPr>
+      <w:r>
+        <w:rPr>
+          <w:rFonts w:ascii="Calibri" w:eastAsia="Times New Roman" w:hAnsi="Calibri" w:cs="Calibri"/>
+          <w:color w:val="000000"/>
+        </w:rPr>
+        <w:t xml:space="preserve">(6) </w:t>
+      </w:r>
+      <w:r>
+        <w:rPr>
+          <w:rFonts w:ascii="Calibri" w:eastAsia="Times New Roman" w:hAnsi="Calibri" w:cs="Calibri"/>
+          <w:color w:val="000000"/>
+          <w:u w:val="single"/>
+        </w:rPr>
+        <w:t>Meritorious issue on appeal</w:t>
+      </w:r>
+      <w:r>
+        <w:rPr>
+          <w:rFonts w:ascii="Calibri" w:eastAsia="Times New Roman" w:hAnsi="Calibri" w:cs="Calibri"/>
+          <w:color w:val="000000"/>
+        </w:rPr>
+        <w:t xml:space="preserve">.  This appeal presents at least one meritorious issue on appeal. </w:t>
+      </w:r>
+      <w:proofErr w:type="gramStart"/>
+      <w:r>
+        <w:rPr>
+          <w:rFonts w:ascii="Calibri" w:eastAsia="Times New Roman" w:hAnsi="Calibri" w:cs="Calibri"/>
+          <w:color w:val="000000"/>
+        </w:rPr>
+        <w:t xml:space="preserve">{{ </w:t>
+      </w:r>
+      <w:proofErr w:type="spellStart"/>
+      <w:r>
+        <w:rPr>
+          <w:rFonts w:ascii="Calibri" w:eastAsia="Times New Roman" w:hAnsi="Calibri" w:cs="Calibri"/>
+          <w:color w:val="000000"/>
+        </w:rPr>
+        <w:t>issue</w:t>
+      </w:r>
+      <w:proofErr w:type="gramEnd"/>
+      <w:r>
+        <w:rPr>
+          <w:rFonts w:ascii="Calibri" w:eastAsia="Times New Roman" w:hAnsi="Calibri" w:cs="Calibri"/>
+          <w:color w:val="000000"/>
+        </w:rPr>
+        <w:t>_description</w:t>
+      </w:r>
+      <w:proofErr w:type="spellEnd"/>
+      <w:r>
+        <w:rPr>
+          <w:rFonts w:ascii="Calibri" w:eastAsia="Times New Roman" w:hAnsi="Calibri" w:cs="Calibri"/>
+          <w:color w:val="000000"/>
+        </w:rPr>
+        <w:t xml:space="preserve"> }}</w:t>
+      </w:r>
+    </w:p>
+    <w:p>
+      <w:pPr>
+        <w:rPr>
+          <w:rFonts w:eastAsia="Times New Roman"/>
+        </w:rPr>
+      </w:pPr>
+    </w:p>
+    <w:p>
+      <w:pPr>
+        <w:rPr>
+          <w:rFonts w:asciiTheme="minorHAnsi" w:eastAsia="Times New Roman" w:hAnsiTheme="minorHAnsi" w:cstheme="minorHAnsi"/>
+        </w:rPr>
+      </w:pPr>
+      <w:r>
+        <w:rPr>
+          <w:rFonts w:ascii="Calibri" w:eastAsia="Times New Roman" w:hAnsi="Calibri" w:cs="Calibri"/>
+          <w:color w:val="000000"/>
+        </w:rPr>
+        <w:t>(7</w:t>
+      </w:r>
+      <w:r>
+        <w:rPr>
+          <w:rFonts w:asciiTheme="minorHAnsi" w:eastAsia="Times New Roman" w:hAnsiTheme="minorHAnsi" w:cstheme="minorHAnsi"/>
+        </w:rPr>
+        <w:t>) For these reasons, I request leave to late docket this appeal.</w:t>
+      </w:r>
+    </w:p>
+    <w:p>
+      <w:pPr>
+        <w:rPr>
+          <w:rFonts w:asciiTheme="minorHAnsi" w:eastAsia="Times New Roman" w:hAnsiTheme="minorHAnsi" w:cstheme="minorHAnsi"/>
+        </w:rPr>
+      </w:pPr>
     </w:p>
     <w:p>
       <w:pPr>
@@ -126,616 +965,11 @@
       </w:pPr>
       <w:r>
         <w:rPr>
-          <w:rFonts w:ascii="Calibri" w:eastAsia="Times New Roman" w:hAnsi="Calibri" w:cs="Calibri"/>
-          <w:color w:val="000000"/>
-        </w:rPr>
-        <w:t xml:space="preserve">APPEALS COURT DOCKET NO. </w:t>
-      </w:r>
-      <w:r>
-        <w:rPr>
-          <w:rFonts w:asciiTheme="minorHAnsi" w:eastAsia="Times New Roman" w:hAnsiTheme="minorHAnsi" w:cstheme="minorHAnsi"/>
-          <w:bdr w:val="none" w:sz="0" w:space="0" w:color="auto"/>
-        </w:rPr>
-        <w:t xml:space="preserve">{% if </w:t>
-      </w:r>
-      <w:r>
-        <w:rPr>
-          <w:rFonts w:asciiTheme="minorHAnsi" w:eastAsia="Times New Roman" w:hAnsiTheme="minorHAnsi" w:cstheme="minorHAnsi"/>
-          <w:bdr w:val="none" w:sz="0" w:space="0" w:color="auto"/>
-        </w:rPr>
-        <w:t>knows_docket_number</w:t>
-      </w:r>
-      <w:r>
-        <w:rPr>
-          <w:rFonts w:asciiTheme="minorHAnsi" w:eastAsia="Times New Roman" w:hAnsiTheme="minorHAnsi" w:cstheme="minorHAnsi"/>
-          <w:bdr w:val="none" w:sz="0" w:space="0" w:color="auto"/>
-        </w:rPr>
-        <w:t xml:space="preserve"> </w:t>
-      </w:r>
-      <w:r>
-        <w:rPr>
-          <w:rFonts w:asciiTheme="minorHAnsi" w:eastAsia="Times New Roman" w:hAnsiTheme="minorHAnsi" w:cstheme="minorHAnsi"/>
-          <w:bdr w:val="none" w:sz="0" w:space="0" w:color="auto"/>
-        </w:rPr>
-        <w:t>%</w:t>
-      </w:r>
-      <w:r>
-        <w:rPr>
-          <w:rFonts w:asciiTheme="minorHAnsi" w:eastAsia="Times New Roman" w:hAnsiTheme="minorHAnsi" w:cstheme="minorHAnsi"/>
-          <w:bdr w:val="none" w:sz="0" w:space="0" w:color="auto"/>
-        </w:rPr>
-        <w:t>}</w:t>
-      </w:r>
-      <w:r>
-        <w:rPr>
-          <w:rFonts w:asciiTheme="minorHAnsi" w:eastAsia="Times New Roman" w:hAnsiTheme="minorHAnsi" w:cstheme="minorHAnsi"/>
-          <w:bdr w:val="none" w:sz="0" w:space="0" w:color="auto"/>
-        </w:rPr>
-        <w:t xml:space="preserve"> </w:t>
-      </w:r>
-      <w:r>
-        <w:rPr>
-          <w:rFonts w:asciiTheme="minorHAnsi" w:eastAsia="Times New Roman" w:hAnsiTheme="minorHAnsi" w:cstheme="minorHAnsi"/>
-          <w:bdr w:val="none" w:sz="0" w:space="0" w:color="auto"/>
-        </w:rPr>
-        <w:t xml:space="preserve">{{ </w:t>
-      </w:r>
-      <w:r>
-        <w:rPr>
-          <w:rFonts w:ascii="Calibri" w:eastAsia="Times New Roman" w:hAnsi="Calibri" w:cs="Calibri"/>
-          <w:color w:val="000000"/>
-        </w:rPr>
-        <w:t xml:space="preserve">appeals_docket_number </w:t>
-      </w:r>
-      <w:r>
-        <w:rPr>
-          <w:rFonts w:asciiTheme="minorHAnsi" w:eastAsia="Times New Roman" w:hAnsiTheme="minorHAnsi" w:cstheme="minorHAnsi"/>
-          <w:bdr w:val="none" w:sz="0" w:space="0" w:color="auto"/>
-        </w:rPr>
-        <w:t>}}</w:t>
-      </w:r>
-      <w:r>
-        <w:rPr>
-          <w:rFonts w:asciiTheme="minorHAnsi" w:eastAsia="Times New Roman" w:hAnsiTheme="minorHAnsi" w:cstheme="minorHAnsi"/>
-          <w:bdr w:val="none" w:sz="0" w:space="0" w:color="auto"/>
-        </w:rPr>
-        <w:t xml:space="preserve"> </w:t>
-      </w:r>
-      <w:r>
-        <w:rPr>
-          <w:rFonts w:asciiTheme="minorHAnsi" w:eastAsia="Times New Roman" w:hAnsiTheme="minorHAnsi" w:cstheme="minorHAnsi"/>
-          <w:bdr w:val="none" w:sz="0" w:space="0" w:color="auto"/>
-        </w:rPr>
-        <w:t>{% endif %}</w:t>
-      </w:r>
-    </w:p>
-    <w:p>
-      <w:pPr>
-        <w:ind w:left="2160" w:firstLine="720"/>
-        <w:rPr>
-          <w:rFonts w:eastAsia="Times New Roman"/>
-        </w:rPr>
-      </w:pPr>
-    </w:p>
-    <w:p>
-      <w:pPr>
-        <w:spacing w:after="240"/>
-        <w:rPr>
-          <w:rFonts w:eastAsia="Times New Roman"/>
-        </w:rPr>
-      </w:pPr>
-      <w:r>
-        <w:rPr>
-          <w:rFonts w:eastAsia="Times New Roman"/>
-        </w:rPr>
-        <w:br/>
-      </w:r>
-    </w:p>
-    <w:p>
-      <w:pPr>
-        <w:jc w:val="center"/>
-        <w:rPr>
-          <w:rFonts w:ascii="Calibri" w:hAnsi="Calibri" w:cs="Calibri"/>
-          <w:color w:val="000000"/>
-        </w:rPr>
-      </w:pPr>
-      <w:r>
-        <w:rPr>
-          <w:rFonts w:ascii="Calibri" w:eastAsia="Times New Roman" w:hAnsi="Calibri" w:cs="Calibri"/>
-          <w:color w:val="000000"/>
-        </w:rPr>
-        <w:t xml:space="preserve">{{ </w:t>
-      </w:r>
-      <w:r>
-        <w:rPr>
-          <w:rFonts w:ascii="Calibri" w:eastAsia="Times New Roman" w:hAnsi="Calibri" w:cs="Calibri"/>
-          <w:color w:val="000000"/>
-        </w:rPr>
-        <w:t>plaintiff</w:t>
-      </w:r>
-      <w:r>
-        <w:rPr>
-          <w:rFonts w:ascii="Calibri" w:eastAsia="Times New Roman" w:hAnsi="Calibri" w:cs="Calibri"/>
-          <w:color w:val="000000"/>
-        </w:rPr>
-        <w:t>s</w:t>
-      </w:r>
-      <w:r>
-        <w:rPr>
-          <w:rFonts w:ascii="Calibri" w:eastAsia="Times New Roman" w:hAnsi="Calibri" w:cs="Calibri"/>
-          <w:color w:val="000000"/>
-        </w:rPr>
-        <w:t xml:space="preserve"> }}</w:t>
-      </w:r>
-    </w:p>
-    <w:p>
-      <w:pPr>
-        <w:jc w:val="center"/>
-        <w:rPr>
-          <w:rFonts w:eastAsia="Times New Roman"/>
-        </w:rPr>
-      </w:pPr>
-      <w:r>
-        <w:rPr>
-          <w:rFonts w:ascii="Calibri" w:eastAsia="Times New Roman" w:hAnsi="Calibri" w:cs="Calibri"/>
-          <w:color w:val="000000"/>
-        </w:rPr>
-        <w:t>PLAINTIFF(S)</w:t>
-      </w:r>
-    </w:p>
-    <w:p>
-      <w:pPr>
-        <w:rPr>
-          <w:rFonts w:eastAsia="Times New Roman"/>
-        </w:rPr>
-      </w:pPr>
-    </w:p>
-    <w:p>
-      <w:pPr>
-        <w:jc w:val="center"/>
-        <w:rPr>
-          <w:rFonts w:eastAsia="Times New Roman"/>
-        </w:rPr>
-      </w:pPr>
-      <w:r>
-        <w:rPr>
-          <w:rFonts w:ascii="Calibri" w:eastAsia="Times New Roman" w:hAnsi="Calibri" w:cs="Calibri"/>
-          <w:color w:val="000000"/>
-        </w:rPr>
-        <w:t>v.</w:t>
-      </w:r>
-    </w:p>
-    <w:p>
-      <w:pPr>
-        <w:rPr>
-          <w:rFonts w:eastAsia="Times New Roman"/>
-        </w:rPr>
-      </w:pPr>
-    </w:p>
-    <w:p>
-      <w:pPr>
-        <w:jc w:val="center"/>
-        <w:rPr>
-          <w:rFonts w:eastAsia="Times New Roman"/>
-        </w:rPr>
-      </w:pPr>
-      <w:r>
-        <w:rPr>
-          <w:rFonts w:ascii="Calibri" w:eastAsia="Times New Roman" w:hAnsi="Calibri" w:cs="Calibri"/>
-          <w:color w:val="000000"/>
-        </w:rPr>
-        <w:t>{{ defendant</w:t>
-      </w:r>
-      <w:r>
-        <w:rPr>
-          <w:rFonts w:ascii="Calibri" w:eastAsia="Times New Roman" w:hAnsi="Calibri" w:cs="Calibri"/>
-          <w:color w:val="000000"/>
-        </w:rPr>
-        <w:t>s</w:t>
-      </w:r>
-      <w:r>
-        <w:rPr>
-          <w:rFonts w:ascii="Calibri" w:eastAsia="Times New Roman" w:hAnsi="Calibri" w:cs="Calibri"/>
-          <w:color w:val="000000"/>
-        </w:rPr>
-        <w:t xml:space="preserve"> }}</w:t>
-      </w:r>
-    </w:p>
-    <w:p>
-      <w:pPr>
-        <w:jc w:val="center"/>
-        <w:rPr>
-          <w:rFonts w:eastAsia="Times New Roman"/>
-        </w:rPr>
-      </w:pPr>
-      <w:r>
-        <w:rPr>
-          <w:rFonts w:ascii="Calibri" w:eastAsia="Times New Roman" w:hAnsi="Calibri" w:cs="Calibri"/>
-          <w:smallCaps/>
-          <w:color w:val="000000"/>
-        </w:rPr>
-        <w:t>DEFENDANT(S)</w:t>
-      </w:r>
-    </w:p>
-    <w:p>
-      <w:pPr>
-        <w:rPr>
-          <w:rFonts w:eastAsia="Times New Roman"/>
-        </w:rPr>
-      </w:pPr>
-    </w:p>
-    <w:p>
-      <w:pPr>
-        <w:jc w:val="center"/>
-        <w:rPr>
-          <w:rFonts w:eastAsia="Times New Roman"/>
-        </w:rPr>
-      </w:pPr>
-      <w:r>
-        <w:rPr>
-          <w:rFonts w:ascii="Calibri" w:eastAsia="Times New Roman" w:hAnsi="Calibri" w:cs="Calibri"/>
-          <w:b/>
-          <w:bCs/>
-          <w:smallCaps/>
-          <w:color w:val="000000"/>
-          <w:u w:val="single"/>
-        </w:rPr>
-        <w:t>MOTION FOR</w:t>
-      </w:r>
-      <w:r>
-        <w:rPr>
-          <w:rFonts w:ascii="Calibri" w:eastAsia="Times New Roman" w:hAnsi="Calibri" w:cs="Calibri"/>
-          <w:smallCaps/>
-          <w:color w:val="000000"/>
-          <w:u w:val="single"/>
-        </w:rPr>
-        <w:t xml:space="preserve"> </w:t>
-      </w:r>
-      <w:r>
-        <w:rPr>
-          <w:rFonts w:ascii="Calibri" w:eastAsia="Times New Roman" w:hAnsi="Calibri" w:cs="Calibri"/>
-          <w:b/>
-          <w:bCs/>
-          <w:color w:val="000000"/>
-          <w:u w:val="single"/>
-        </w:rPr>
-        <w:t>LEAVE TO LATE DOCKET APPEAL</w:t>
-      </w:r>
-    </w:p>
-    <w:p>
-      <w:pPr>
-        <w:rPr>
-          <w:rFonts w:eastAsia="Times New Roman"/>
-        </w:rPr>
-      </w:pPr>
-    </w:p>
-    <w:p>
-      <w:pPr>
-        <w:rPr>
-          <w:rFonts w:eastAsia="Times New Roman"/>
-        </w:rPr>
-      </w:pPr>
-      <w:r>
-        <w:rPr>
-          <w:rFonts w:ascii="Calibri" w:eastAsia="Times New Roman" w:hAnsi="Calibri" w:cs="Calibri"/>
-          <w:color w:val="000000"/>
-        </w:rPr>
-        <w:t>(1) Pursuant to Mass. R.A.P. 14(b), I am requesting that the Appeals Court, or a single justice thereof, issue an order enlarging the time for me to enter my appeal on the docket as required by Mass. R.A.P. 10(a)</w:t>
-      </w:r>
-      <w:r>
-        <w:rPr>
-          <w:rFonts w:ascii="Calibri" w:eastAsia="Times New Roman" w:hAnsi="Calibri" w:cs="Calibri"/>
-          <w:b/>
-          <w:bCs/>
-          <w:color w:val="000000"/>
-        </w:rPr>
-        <w:t>.</w:t>
-      </w:r>
-    </w:p>
-    <w:p>
-      <w:pPr>
-        <w:rPr>
-          <w:rFonts w:eastAsia="Times New Roman"/>
-        </w:rPr>
-      </w:pPr>
-    </w:p>
-    <w:p>
-      <w:pPr>
-        <w:rPr>
-          <w:rFonts w:eastAsia="Times New Roman"/>
-        </w:rPr>
-      </w:pPr>
-      <w:r>
-        <w:rPr>
-          <w:rFonts w:ascii="Calibri" w:eastAsia="Times New Roman" w:hAnsi="Calibri" w:cs="Calibri"/>
-          <w:color w:val="000000"/>
-        </w:rPr>
-        <w:t xml:space="preserve">(2) I received the notice of assembly of the record from the lower court on </w:t>
-      </w:r>
-      <w:r>
-        <w:rPr>
-          <w:rFonts w:ascii="Calibri" w:eastAsia="Times New Roman" w:hAnsi="Calibri" w:cs="Calibri"/>
-          <w:color w:val="000000"/>
-        </w:rPr>
-        <w:t>{{ notice_date }}</w:t>
-      </w:r>
-    </w:p>
-    <w:p>
-      <w:pPr>
-        <w:rPr>
-          <w:rFonts w:ascii="Calibri" w:eastAsia="Times New Roman" w:hAnsi="Calibri" w:cs="Calibri"/>
-          <w:color w:val="000000"/>
-        </w:rPr>
-      </w:pPr>
-    </w:p>
-    <w:p>
-      <w:pPr>
-        <w:rPr>
-          <w:rFonts w:eastAsia="Times New Roman"/>
-        </w:rPr>
-      </w:pPr>
-      <w:r>
-        <w:rPr>
-          <w:rFonts w:ascii="Calibri" w:eastAsia="Times New Roman" w:hAnsi="Calibri" w:cs="Calibri"/>
-          <w:color w:val="000000"/>
-        </w:rPr>
-        <w:t xml:space="preserve">(3) I {% if motion_to_dismiss == True %} have {% </w:t>
-      </w:r>
-      <w:r>
-        <w:rPr>
-          <w:rFonts w:ascii="Calibri" w:eastAsia="Times New Roman" w:hAnsi="Calibri" w:cs="Calibri"/>
-          <w:color w:val="000000"/>
-        </w:rPr>
-        <w:t>el</w:t>
-      </w:r>
-      <w:r>
-        <w:rPr>
-          <w:rFonts w:ascii="Calibri" w:eastAsia="Times New Roman" w:hAnsi="Calibri" w:cs="Calibri"/>
-          <w:color w:val="000000"/>
-        </w:rPr>
-        <w:t>if</w:t>
-      </w:r>
-      <w:r>
-        <w:rPr>
-          <w:rFonts w:ascii="Calibri" w:eastAsia="Times New Roman" w:hAnsi="Calibri" w:cs="Calibri"/>
-          <w:color w:val="000000"/>
-        </w:rPr>
-        <w:t xml:space="preserve"> motion_to_dismiss == False </w:t>
-      </w:r>
-      <w:r>
-        <w:rPr>
-          <w:rFonts w:ascii="Calibri" w:eastAsia="Times New Roman" w:hAnsi="Calibri" w:cs="Calibri"/>
-          <w:color w:val="000000"/>
-        </w:rPr>
-        <w:t xml:space="preserve">%} have not {% </w:t>
-      </w:r>
-      <w:r>
-        <w:rPr>
-          <w:rFonts w:ascii="Calibri" w:eastAsia="Times New Roman" w:hAnsi="Calibri" w:cs="Calibri"/>
-          <w:color w:val="000000"/>
-        </w:rPr>
-        <w:t>el</w:t>
-      </w:r>
-      <w:r>
-        <w:rPr>
-          <w:rFonts w:ascii="Calibri" w:eastAsia="Times New Roman" w:hAnsi="Calibri" w:cs="Calibri"/>
-          <w:color w:val="000000"/>
-        </w:rPr>
-        <w:t>se</w:t>
-      </w:r>
-      <w:r>
-        <w:rPr>
-          <w:rFonts w:ascii="Calibri" w:eastAsia="Times New Roman" w:hAnsi="Calibri" w:cs="Calibri"/>
-          <w:color w:val="000000"/>
-        </w:rPr>
-        <w:t xml:space="preserve"> %} am not sure if I have </w:t>
-      </w:r>
-      <w:r>
-        <w:rPr>
-          <w:rFonts w:ascii="Calibri" w:eastAsia="Times New Roman" w:hAnsi="Calibri" w:cs="Calibri"/>
-          <w:color w:val="000000"/>
-        </w:rPr>
-        <w:t xml:space="preserve">{% </w:t>
-      </w:r>
-      <w:r>
-        <w:rPr>
-          <w:rFonts w:ascii="Calibri" w:eastAsia="Times New Roman" w:hAnsi="Calibri" w:cs="Calibri"/>
-          <w:color w:val="000000"/>
-        </w:rPr>
-        <w:t>e</w:t>
-      </w:r>
-      <w:r>
-        <w:rPr>
-          <w:rFonts w:ascii="Calibri" w:eastAsia="Times New Roman" w:hAnsi="Calibri" w:cs="Calibri"/>
-          <w:color w:val="000000"/>
-        </w:rPr>
-        <w:t>ndif</w:t>
-      </w:r>
-      <w:r>
-        <w:rPr>
-          <w:rFonts w:ascii="Calibri" w:eastAsia="Times New Roman" w:hAnsi="Calibri" w:cs="Calibri"/>
-          <w:color w:val="000000"/>
-        </w:rPr>
-        <w:t xml:space="preserve"> %} </w:t>
-      </w:r>
-      <w:r>
-        <w:rPr>
-          <w:rFonts w:ascii="Calibri" w:eastAsia="Times New Roman" w:hAnsi="Calibri" w:cs="Calibri"/>
-          <w:color w:val="000000"/>
-        </w:rPr>
-        <w:t xml:space="preserve">been served a motion to dismiss by the appellee {{ other_parties }}. </w:t>
-      </w:r>
-    </w:p>
-    <w:p>
-      <w:pPr>
-        <w:rPr>
-          <w:rFonts w:eastAsia="Times New Roman"/>
-        </w:rPr>
-      </w:pPr>
-    </w:p>
-    <w:p>
-      <w:pPr>
-        <w:rPr>
-          <w:rFonts w:eastAsia="Times New Roman"/>
-        </w:rPr>
-      </w:pPr>
-      <w:r>
-        <w:rPr>
-          <w:rFonts w:ascii="Calibri" w:eastAsia="Times New Roman" w:hAnsi="Calibri" w:cs="Calibri"/>
-          <w:color w:val="000000"/>
-        </w:rPr>
-        <w:t xml:space="preserve">(4) Good cause exists to grant leave to late docket this appeal.  See </w:t>
-      </w:r>
-      <w:r>
-        <w:rPr>
-          <w:rFonts w:ascii="Calibri" w:eastAsia="Times New Roman" w:hAnsi="Calibri" w:cs="Calibri"/>
-          <w:color w:val="000000"/>
-          <w:u w:val="single"/>
-        </w:rPr>
-        <w:t>Tisei</w:t>
-      </w:r>
-      <w:r>
-        <w:rPr>
-          <w:rFonts w:ascii="Calibri" w:eastAsia="Times New Roman" w:hAnsi="Calibri" w:cs="Calibri"/>
-          <w:color w:val="000000"/>
-        </w:rPr>
-        <w:t xml:space="preserve"> v. </w:t>
-      </w:r>
-      <w:r>
-        <w:rPr>
-          <w:rFonts w:ascii="Calibri" w:eastAsia="Times New Roman" w:hAnsi="Calibri" w:cs="Calibri"/>
-          <w:color w:val="000000"/>
-          <w:u w:val="single"/>
-        </w:rPr>
-        <w:t>Building Inspector of Marlborough</w:t>
-      </w:r>
-      <w:r>
-        <w:rPr>
-          <w:rFonts w:ascii="Calibri" w:eastAsia="Times New Roman" w:hAnsi="Calibri" w:cs="Calibri"/>
-          <w:color w:val="000000"/>
-        </w:rPr>
-        <w:t>, 3 Mass. App. Ct. 377, 378-79 (1975).  </w:t>
-      </w:r>
-    </w:p>
-    <w:p>
-      <w:pPr>
-        <w:rPr>
-          <w:rFonts w:eastAsia="Times New Roman"/>
-        </w:rPr>
-      </w:pPr>
-    </w:p>
-    <w:p>
-      <w:pPr>
-        <w:rPr>
-          <w:rFonts w:eastAsia="Times New Roman"/>
-        </w:rPr>
-      </w:pPr>
-      <w:r>
-        <w:rPr>
-          <w:rFonts w:ascii="Calibri" w:eastAsia="Times New Roman" w:hAnsi="Calibri" w:cs="Calibri"/>
-          <w:color w:val="000000"/>
-        </w:rPr>
-        <w:t xml:space="preserve">(5) </w:t>
-      </w:r>
-      <w:r>
-        <w:rPr>
-          <w:rFonts w:ascii="Calibri" w:eastAsia="Times New Roman" w:hAnsi="Calibri" w:cs="Calibri"/>
-          <w:color w:val="000000"/>
-          <w:u w:val="single"/>
-        </w:rPr>
-        <w:t>Excusable neglect</w:t>
-      </w:r>
-      <w:r>
-        <w:rPr>
-          <w:rFonts w:ascii="Calibri" w:eastAsia="Times New Roman" w:hAnsi="Calibri" w:cs="Calibri"/>
-          <w:color w:val="000000"/>
-        </w:rPr>
-        <w:t xml:space="preserve">.  My failure to timely docket this appeal was the result of excusable neglect.  </w:t>
-      </w:r>
-      <w:r>
-        <w:rPr>
-          <w:rFonts w:ascii="Calibri" w:eastAsia="Times New Roman" w:hAnsi="Calibri" w:cs="Calibri"/>
-          <w:color w:val="000000"/>
-        </w:rPr>
-        <w:t>{{ excuse_description }}</w:t>
-      </w:r>
-    </w:p>
-    <w:p>
-      <w:pPr>
-        <w:rPr>
-          <w:rFonts w:eastAsia="Times New Roman"/>
-        </w:rPr>
-      </w:pPr>
-    </w:p>
-    <w:p>
-      <w:pPr>
-        <w:rPr>
-          <w:rFonts w:eastAsia="Times New Roman"/>
-        </w:rPr>
-      </w:pPr>
-      <w:r>
-        <w:rPr>
-          <w:rFonts w:ascii="Calibri" w:eastAsia="Times New Roman" w:hAnsi="Calibri" w:cs="Calibri"/>
-          <w:color w:val="000000"/>
-        </w:rPr>
-        <w:t xml:space="preserve">(6) </w:t>
-      </w:r>
-      <w:r>
-        <w:rPr>
-          <w:rFonts w:ascii="Calibri" w:eastAsia="Times New Roman" w:hAnsi="Calibri" w:cs="Calibri"/>
-          <w:color w:val="000000"/>
-          <w:u w:val="single"/>
-        </w:rPr>
-        <w:t>Meritorious issue on appeal</w:t>
-      </w:r>
-      <w:r>
-        <w:rPr>
-          <w:rFonts w:ascii="Calibri" w:eastAsia="Times New Roman" w:hAnsi="Calibri" w:cs="Calibri"/>
-          <w:color w:val="000000"/>
-        </w:rPr>
-        <w:t xml:space="preserve">.  This appeal presents at least one meritorious issue on appeal. </w:t>
-      </w:r>
-      <w:r>
-        <w:rPr>
-          <w:rFonts w:ascii="Calibri" w:eastAsia="Times New Roman" w:hAnsi="Calibri" w:cs="Calibri"/>
-          <w:color w:val="000000"/>
-        </w:rPr>
-        <w:t>{{ issue_description }}</w:t>
-      </w:r>
-    </w:p>
-    <w:p>
-      <w:pPr>
-        <w:rPr>
-          <w:rFonts w:eastAsia="Times New Roman"/>
-        </w:rPr>
-      </w:pPr>
-    </w:p>
-    <w:p>
-      <w:pPr>
-        <w:rPr>
-          <w:rFonts w:asciiTheme="minorHAnsi" w:eastAsia="Times New Roman" w:hAnsiTheme="minorHAnsi" w:cstheme="minorHAnsi"/>
-        </w:rPr>
-      </w:pPr>
-      <w:r>
-        <w:rPr>
-          <w:rFonts w:ascii="Calibri" w:eastAsia="Times New Roman" w:hAnsi="Calibri" w:cs="Calibri"/>
-          <w:color w:val="000000"/>
-        </w:rPr>
-        <w:t>(7</w:t>
-      </w:r>
-      <w:r>
-        <w:rPr>
-          <w:rFonts w:asciiTheme="minorHAnsi" w:eastAsia="Times New Roman" w:hAnsiTheme="minorHAnsi" w:cstheme="minorHAnsi"/>
-        </w:rPr>
-        <w:t>) For these reasons, I request leave to late docket this appeal.</w:t>
-      </w:r>
-    </w:p>
-    <w:p>
-      <w:pPr>
-        <w:rPr>
-          <w:rFonts w:asciiTheme="minorHAnsi" w:eastAsia="Times New Roman" w:hAnsiTheme="minorHAnsi" w:cstheme="minorHAnsi"/>
-        </w:rPr>
-      </w:pPr>
+          <w:rFonts w:asciiTheme="minorHAnsi" w:eastAsia="Times New Roman" w:hAnsiTheme="minorHAnsi" w:cstheme="minorHAnsi"/>
+          <w:bdr w:val="none" w:sz="0" w:space="0" w:color="auto"/>
+        </w:rPr>
+        <w:t>{%p if i == "final" %}</w:t>
+      </w:r>
     </w:p>
     <w:p>
       <w:pPr>
@@ -770,12 +1004,21 @@
           <w:bdr w:val="none" w:sz="0" w:space="0" w:color="auto"/>
         </w:rPr>
       </w:pPr>
-      <w:r>
-        <w:rPr>
-          <w:rFonts w:asciiTheme="minorHAnsi" w:eastAsia="Times New Roman" w:hAnsiTheme="minorHAnsi" w:cstheme="minorHAnsi"/>
-          <w:bdr w:val="none" w:sz="0" w:space="0" w:color="auto"/>
-        </w:rPr>
-        <w:t>{%p if i == "final" %}</w:t>
+      <w:proofErr w:type="gramStart"/>
+      <w:r>
+        <w:rPr>
+          <w:rFonts w:asciiTheme="minorHAnsi" w:eastAsia="Times New Roman" w:hAnsiTheme="minorHAnsi" w:cstheme="minorHAnsi"/>
+          <w:bdr w:val="none" w:sz="0" w:space="0" w:color="auto"/>
+        </w:rPr>
+        <w:t>{{ users</w:t>
+      </w:r>
+      <w:proofErr w:type="gramEnd"/>
+      <w:r>
+        <w:rPr>
+          <w:rFonts w:asciiTheme="minorHAnsi" w:eastAsia="Times New Roman" w:hAnsiTheme="minorHAnsi" w:cstheme="minorHAnsi"/>
+          <w:bdr w:val="none" w:sz="0" w:space="0" w:color="auto"/>
+        </w:rPr>
+        <w:t>[0].signature }}</w:t>
       </w:r>
     </w:p>
     <w:p>
@@ -816,8 +1059,494 @@
           <w:rFonts w:asciiTheme="minorHAnsi" w:eastAsia="Times New Roman" w:hAnsiTheme="minorHAnsi" w:cstheme="minorHAnsi"/>
           <w:bdr w:val="none" w:sz="0" w:space="0" w:color="auto"/>
         </w:rPr>
-        <w:t>{{ users[0].signature }}</w:t>
-      </w:r>
+        <w:t>{%p endif %}</w:t>
+      </w:r>
+    </w:p>
+    <w:p>
+      <w:pPr>
+        <w:rPr>
+          <w:rFonts w:asciiTheme="minorHAnsi" w:hAnsiTheme="minorHAnsi" w:cstheme="minorHAnsi"/>
+        </w:rPr>
+      </w:pPr>
+      <w:proofErr w:type="gramStart"/>
+      <w:r>
+        <w:rPr>
+          <w:rFonts w:asciiTheme="minorHAnsi" w:hAnsiTheme="minorHAnsi" w:cstheme="minorHAnsi"/>
+        </w:rPr>
+        <w:t xml:space="preserve">{{ </w:t>
+      </w:r>
+      <w:r>
+        <w:rPr>
+          <w:rFonts w:asciiTheme="minorHAnsi" w:hAnsiTheme="minorHAnsi" w:cstheme="minorHAnsi"/>
+        </w:rPr>
+        <w:t>users</w:t>
+      </w:r>
+      <w:proofErr w:type="gramEnd"/>
+      <w:r>
+        <w:rPr>
+          <w:rFonts w:asciiTheme="minorHAnsi" w:hAnsiTheme="minorHAnsi" w:cstheme="minorHAnsi"/>
+        </w:rPr>
+        <w:t>[0]</w:t>
+      </w:r>
+      <w:r>
+        <w:rPr>
+          <w:rFonts w:asciiTheme="minorHAnsi" w:hAnsiTheme="minorHAnsi" w:cstheme="minorHAnsi"/>
+        </w:rPr>
+        <w:t xml:space="preserve"> }} </w:t>
+      </w:r>
+    </w:p>
+    <w:p>
+      <w:pPr>
+        <w:rPr>
+          <w:rFonts w:asciiTheme="minorHAnsi" w:hAnsiTheme="minorHAnsi" w:cstheme="minorHAnsi"/>
+        </w:rPr>
+      </w:pPr>
+      <w:proofErr w:type="gramStart"/>
+      <w:r>
+        <w:rPr>
+          <w:rFonts w:asciiTheme="minorHAnsi" w:hAnsiTheme="minorHAnsi" w:cstheme="minorHAnsi"/>
+        </w:rPr>
+        <w:lastRenderedPageBreak/>
+        <w:t>{{ users</w:t>
+      </w:r>
+      <w:proofErr w:type="gramEnd"/>
+      <w:r>
+        <w:rPr>
+          <w:rFonts w:asciiTheme="minorHAnsi" w:hAnsiTheme="minorHAnsi" w:cstheme="minorHAnsi"/>
+        </w:rPr>
+        <w:t>[0].</w:t>
+      </w:r>
+      <w:proofErr w:type="spellStart"/>
+      <w:r>
+        <w:rPr>
+          <w:rFonts w:asciiTheme="minorHAnsi" w:hAnsiTheme="minorHAnsi" w:cstheme="minorHAnsi"/>
+        </w:rPr>
+        <w:t>address.block</w:t>
+      </w:r>
+      <w:proofErr w:type="spellEnd"/>
+      <w:r>
+        <w:rPr>
+          <w:rFonts w:asciiTheme="minorHAnsi" w:hAnsiTheme="minorHAnsi" w:cstheme="minorHAnsi"/>
+        </w:rPr>
+        <w:t>() }}</w:t>
+      </w:r>
+    </w:p>
+    <w:p>
+      <w:pPr>
+        <w:pStyle w:val="HTMLPreformatted"/>
+        <w:shd w:val="clear" w:color="auto" w:fill="FFFFFF"/>
+        <w:rPr>
+          <w:rFonts w:asciiTheme="minorHAnsi" w:hAnsiTheme="minorHAnsi" w:cstheme="minorHAnsi"/>
+          <w:sz w:val="24"/>
+          <w:szCs w:val="24"/>
+        </w:rPr>
+      </w:pPr>
+      <w:proofErr w:type="gramStart"/>
+      <w:r>
+        <w:rPr>
+          <w:rFonts w:asciiTheme="minorHAnsi" w:hAnsiTheme="minorHAnsi" w:cstheme="minorHAnsi"/>
+          <w:sz w:val="24"/>
+          <w:szCs w:val="24"/>
+        </w:rPr>
+        <w:t xml:space="preserve">{{ </w:t>
+      </w:r>
+      <w:proofErr w:type="spellStart"/>
+      <w:r>
+        <w:rPr>
+          <w:rFonts w:asciiTheme="minorHAnsi" w:hAnsiTheme="minorHAnsi" w:cstheme="minorHAnsi"/>
+          <w:sz w:val="24"/>
+          <w:szCs w:val="24"/>
+        </w:rPr>
+        <w:t>showifdef</w:t>
+      </w:r>
+      <w:proofErr w:type="spellEnd"/>
+      <w:proofErr w:type="gramEnd"/>
+      <w:r>
+        <w:rPr>
+          <w:rFonts w:asciiTheme="minorHAnsi" w:hAnsiTheme="minorHAnsi" w:cstheme="minorHAnsi"/>
+          <w:sz w:val="24"/>
+          <w:szCs w:val="24"/>
+        </w:rPr>
+        <w:t>('users[0].</w:t>
+      </w:r>
+      <w:proofErr w:type="spellStart"/>
+      <w:r>
+        <w:rPr>
+          <w:rFonts w:asciiTheme="minorHAnsi" w:hAnsiTheme="minorHAnsi" w:cstheme="minorHAnsi"/>
+          <w:sz w:val="24"/>
+          <w:szCs w:val="24"/>
+        </w:rPr>
+        <w:t>mobile_number</w:t>
+      </w:r>
+      <w:proofErr w:type="spellEnd"/>
+      <w:r>
+        <w:rPr>
+          <w:rFonts w:asciiTheme="minorHAnsi" w:hAnsiTheme="minorHAnsi" w:cstheme="minorHAnsi"/>
+          <w:sz w:val="24"/>
+          <w:szCs w:val="24"/>
+        </w:rPr>
+        <w:t xml:space="preserve">') }} {{ </w:t>
+      </w:r>
+      <w:proofErr w:type="spellStart"/>
+      <w:r>
+        <w:rPr>
+          <w:rFonts w:asciiTheme="minorHAnsi" w:hAnsiTheme="minorHAnsi" w:cstheme="minorHAnsi"/>
+          <w:sz w:val="24"/>
+          <w:szCs w:val="24"/>
+        </w:rPr>
+        <w:t>showifdef</w:t>
+      </w:r>
+      <w:proofErr w:type="spellEnd"/>
+      <w:r>
+        <w:rPr>
+          <w:rFonts w:asciiTheme="minorHAnsi" w:hAnsiTheme="minorHAnsi" w:cstheme="minorHAnsi"/>
+          <w:sz w:val="24"/>
+          <w:szCs w:val="24"/>
+        </w:rPr>
+        <w:t>('users[0].</w:t>
+      </w:r>
+      <w:proofErr w:type="spellStart"/>
+      <w:r>
+        <w:rPr>
+          <w:rFonts w:asciiTheme="minorHAnsi" w:hAnsiTheme="minorHAnsi" w:cstheme="minorHAnsi"/>
+          <w:sz w:val="24"/>
+          <w:szCs w:val="24"/>
+        </w:rPr>
+        <w:t>phone_number</w:t>
+      </w:r>
+      <w:proofErr w:type="spellEnd"/>
+      <w:r>
+        <w:rPr>
+          <w:rFonts w:asciiTheme="minorHAnsi" w:hAnsiTheme="minorHAnsi" w:cstheme="minorHAnsi"/>
+          <w:sz w:val="24"/>
+          <w:szCs w:val="24"/>
+        </w:rPr>
+        <w:t xml:space="preserve">')}} </w:t>
+      </w:r>
+    </w:p>
+    <w:p>
+      <w:pPr>
+        <w:pStyle w:val="HTMLPreformatted"/>
+        <w:shd w:val="clear" w:color="auto" w:fill="FFFFFF"/>
+        <w:rPr>
+          <w:rFonts w:ascii="Calibri" w:hAnsi="Calibri" w:cs="Calibri"/>
+          <w:color w:val="212529"/>
+          <w:sz w:val="24"/>
+          <w:szCs w:val="24"/>
+        </w:rPr>
+      </w:pPr>
+      <w:proofErr w:type="gramStart"/>
+      <w:r>
+        <w:rPr>
+          <w:rFonts w:asciiTheme="minorHAnsi" w:hAnsiTheme="minorHAnsi" w:cstheme="minorHAnsi"/>
+          <w:sz w:val="24"/>
+          <w:szCs w:val="24"/>
+        </w:rPr>
+        <w:t xml:space="preserve">{{ </w:t>
+      </w:r>
+      <w:proofErr w:type="spellStart"/>
+      <w:r>
+        <w:rPr>
+          <w:rFonts w:asciiTheme="minorHAnsi" w:hAnsiTheme="minorHAnsi" w:cstheme="minorHAnsi"/>
+          <w:sz w:val="24"/>
+          <w:szCs w:val="24"/>
+        </w:rPr>
+        <w:t>showifdef</w:t>
+      </w:r>
+      <w:proofErr w:type="spellEnd"/>
+      <w:proofErr w:type="gramEnd"/>
+      <w:r>
+        <w:rPr>
+          <w:rFonts w:ascii="Calibri" w:hAnsi="Calibri" w:cs="Calibri"/>
+          <w:color w:val="212529"/>
+          <w:sz w:val="24"/>
+          <w:szCs w:val="24"/>
+        </w:rPr>
+        <w:t>('users[0].email') }}</w:t>
+      </w:r>
+    </w:p>
+    <w:p>
+      <w:pPr>
+        <w:pStyle w:val="HTMLPreformatted"/>
+        <w:shd w:val="clear" w:color="auto" w:fill="FFFFFF"/>
+        <w:rPr>
+          <w:rFonts w:ascii="Calibri" w:hAnsi="Calibri" w:cs="Calibri"/>
+          <w:color w:val="212529"/>
+          <w:sz w:val="24"/>
+          <w:szCs w:val="24"/>
+        </w:rPr>
+      </w:pPr>
+      <w:proofErr w:type="gramStart"/>
+      <w:r>
+        <w:rPr>
+          <w:rStyle w:val="l"/>
+          <w:rFonts w:ascii="Calibri" w:hAnsi="Calibri" w:cs="Calibri"/>
+          <w:color w:val="212529"/>
+          <w:sz w:val="24"/>
+          <w:szCs w:val="24"/>
+        </w:rPr>
+        <w:t xml:space="preserve">{{ </w:t>
+      </w:r>
+      <w:proofErr w:type="spellStart"/>
+      <w:r>
+        <w:rPr>
+          <w:rStyle w:val="l"/>
+          <w:rFonts w:ascii="Calibri" w:hAnsi="Calibri" w:cs="Calibri"/>
+          <w:color w:val="212529"/>
+          <w:sz w:val="24"/>
+          <w:szCs w:val="24"/>
+        </w:rPr>
+        <w:t>user</w:t>
+      </w:r>
+      <w:proofErr w:type="gramEnd"/>
+      <w:r>
+        <w:rPr>
+          <w:rStyle w:val="l"/>
+          <w:rFonts w:ascii="Calibri" w:hAnsi="Calibri" w:cs="Calibri"/>
+          <w:color w:val="212529"/>
+          <w:sz w:val="24"/>
+          <w:szCs w:val="24"/>
+        </w:rPr>
+        <w:t>_date</w:t>
+      </w:r>
+      <w:proofErr w:type="spellEnd"/>
+      <w:r>
+        <w:rPr>
+          <w:rStyle w:val="l"/>
+          <w:rFonts w:ascii="Calibri" w:hAnsi="Calibri" w:cs="Calibri"/>
+          <w:color w:val="212529"/>
+          <w:sz w:val="24"/>
+          <w:szCs w:val="24"/>
+        </w:rPr>
+        <w:t xml:space="preserve"> }}</w:t>
+      </w:r>
+    </w:p>
+    <w:p>
+      <w:pPr>
+        <w:jc w:val="center"/>
+        <w:rPr>
+          <w:rFonts w:ascii="Calibri" w:eastAsia="Times New Roman" w:hAnsi="Calibri" w:cs="Calibri"/>
+          <w:color w:val="000000"/>
+        </w:rPr>
+      </w:pPr>
+    </w:p>
+    <w:p>
+      <w:pPr>
+        <w:jc w:val="center"/>
+        <w:rPr>
+          <w:rFonts w:ascii="Calibri" w:eastAsia="Times New Roman" w:hAnsi="Calibri" w:cs="Calibri"/>
+          <w:color w:val="000000"/>
+        </w:rPr>
+      </w:pPr>
+    </w:p>
+    <w:p>
+      <w:pPr>
+        <w:jc w:val="center"/>
+        <w:rPr>
+          <w:rFonts w:ascii="Calibri" w:eastAsia="Times New Roman" w:hAnsi="Calibri" w:cs="Calibri"/>
+          <w:color w:val="000000"/>
+        </w:rPr>
+      </w:pPr>
+    </w:p>
+    <w:p>
+      <w:pPr>
+        <w:jc w:val="center"/>
+        <w:rPr>
+          <w:rFonts w:eastAsia="Times New Roman"/>
+        </w:rPr>
+      </w:pPr>
+      <w:r>
+        <w:rPr>
+          <w:rFonts w:ascii="Calibri" w:eastAsia="Times New Roman" w:hAnsi="Calibri" w:cs="Calibri"/>
+          <w:color w:val="000000"/>
+          <w:u w:val="single"/>
+        </w:rPr>
+        <w:t>CERTIFICATE OF SERVICE</w:t>
+      </w:r>
+    </w:p>
+    <w:p>
+      <w:pPr>
+        <w:rPr>
+          <w:rFonts w:eastAsia="Times New Roman"/>
+        </w:rPr>
+      </w:pPr>
+    </w:p>
+    <w:p>
+      <w:pPr>
+        <w:rPr>
+          <w:rFonts w:asciiTheme="minorHAnsi" w:eastAsia="Times New Roman" w:hAnsiTheme="minorHAnsi" w:cstheme="minorHAnsi"/>
+        </w:rPr>
+      </w:pPr>
+      <w:r>
+        <w:rPr>
+          <w:rFonts w:ascii="Calibri" w:eastAsia="Times New Roman" w:hAnsi="Calibri" w:cs="Calibri"/>
+          <w:color w:val="000000"/>
+        </w:rPr>
+        <w:t xml:space="preserve">Pursuant to Mass. R.A.P. 13 (d), I hereby certify under the penalties of perjury, that I have served or will serve the attached motion upon the attorney of record for each attorney of record, or if the party has no attorney then I made service directly on the self-represented party by </w:t>
+      </w:r>
+      <w:proofErr w:type="gramStart"/>
+      <w:r>
+        <w:rPr>
+          <w:rFonts w:ascii="Calibri" w:eastAsia="Times New Roman" w:hAnsi="Calibri" w:cs="Calibri"/>
+          <w:color w:val="000000"/>
+        </w:rPr>
+        <w:t xml:space="preserve">{{ </w:t>
+      </w:r>
+      <w:proofErr w:type="spellStart"/>
+      <w:r>
+        <w:rPr>
+          <w:rFonts w:ascii="Calibri" w:eastAsia="Times New Roman" w:hAnsi="Calibri" w:cs="Calibri"/>
+          <w:color w:val="000000"/>
+        </w:rPr>
+        <w:t>motion</w:t>
+      </w:r>
+      <w:proofErr w:type="gramEnd"/>
+      <w:r>
+        <w:rPr>
+          <w:rFonts w:ascii="Calibri" w:eastAsia="Times New Roman" w:hAnsi="Calibri" w:cs="Calibri"/>
+          <w:color w:val="000000"/>
+        </w:rPr>
+        <w:t>_delivery</w:t>
+      </w:r>
+      <w:proofErr w:type="spellEnd"/>
+      <w:r>
+        <w:rPr>
+          <w:rFonts w:ascii="Calibri" w:eastAsia="Times New Roman" w:hAnsi="Calibri" w:cs="Calibri"/>
+          <w:color w:val="000000"/>
+        </w:rPr>
+        <w:t xml:space="preserve"> }}</w:t>
+      </w:r>
+      <w:r>
+        <w:rPr>
+          <w:rFonts w:ascii="Calibri" w:eastAsia="Times New Roman" w:hAnsi="Calibri" w:cs="Calibri"/>
+          <w:color w:val="000000"/>
+        </w:rPr>
+        <w:t xml:space="preserve">.  To the following person(s) at the following physical or email address(es): </w:t>
+      </w:r>
+      <w:proofErr w:type="gramStart"/>
+      <w:r>
+        <w:rPr>
+          <w:rFonts w:ascii="Calibri" w:eastAsia="Times New Roman" w:hAnsi="Calibri" w:cs="Calibri"/>
+          <w:color w:val="000000"/>
+        </w:rPr>
+        <w:t xml:space="preserve">{{ </w:t>
+      </w:r>
+      <w:r>
+        <w:rPr>
+          <w:rFonts w:asciiTheme="minorHAnsi" w:eastAsia="Times New Roman" w:hAnsiTheme="minorHAnsi" w:cstheme="minorHAnsi"/>
+        </w:rPr>
+        <w:t>attorney</w:t>
+      </w:r>
+      <w:proofErr w:type="gramEnd"/>
+      <w:r>
+        <w:rPr>
+          <w:rFonts w:asciiTheme="minorHAnsi" w:eastAsia="Times New Roman" w:hAnsiTheme="minorHAnsi" w:cstheme="minorHAnsi"/>
+        </w:rPr>
+        <w:t>[0]</w:t>
+      </w:r>
+      <w:r>
+        <w:rPr>
+          <w:rFonts w:asciiTheme="minorHAnsi" w:eastAsia="Times New Roman" w:hAnsiTheme="minorHAnsi" w:cstheme="minorHAnsi"/>
+        </w:rPr>
+        <w:t xml:space="preserve"> }}</w:t>
+      </w:r>
+      <w:r>
+        <w:rPr>
+          <w:rFonts w:asciiTheme="minorHAnsi" w:eastAsia="Times New Roman" w:hAnsiTheme="minorHAnsi" w:cstheme="minorHAnsi"/>
+        </w:rPr>
+        <w:t>, {{</w:t>
+      </w:r>
+      <w:r>
+        <w:rPr>
+          <w:rFonts w:asciiTheme="minorHAnsi" w:eastAsia="Times New Roman" w:hAnsiTheme="minorHAnsi" w:cstheme="minorHAnsi"/>
+        </w:rPr>
+        <w:t xml:space="preserve"> </w:t>
+      </w:r>
+      <w:r>
+        <w:rPr>
+          <w:rFonts w:asciiTheme="minorHAnsi" w:eastAsia="Times New Roman" w:hAnsiTheme="minorHAnsi" w:cstheme="minorHAnsi"/>
+        </w:rPr>
+        <w:t>attorney</w:t>
+      </w:r>
+      <w:r>
+        <w:rPr>
+          <w:rFonts w:asciiTheme="minorHAnsi" w:eastAsia="Times New Roman" w:hAnsiTheme="minorHAnsi" w:cstheme="minorHAnsi"/>
+        </w:rPr>
+        <w:t>[0].address</w:t>
+      </w:r>
+      <w:r>
+        <w:rPr>
+          <w:rFonts w:asciiTheme="minorHAnsi" w:eastAsia="Times New Roman" w:hAnsiTheme="minorHAnsi" w:cstheme="minorHAnsi"/>
+        </w:rPr>
+        <w:t xml:space="preserve"> }}</w:t>
+      </w:r>
+      <w:r>
+        <w:rPr>
+          <w:rFonts w:asciiTheme="minorHAnsi" w:eastAsia="Times New Roman" w:hAnsiTheme="minorHAnsi" w:cstheme="minorHAnsi"/>
+        </w:rPr>
+        <w:t>.</w:t>
+      </w:r>
+      <w:r>
+        <w:rPr>
+          <w:rFonts w:asciiTheme="minorHAnsi" w:eastAsia="Times New Roman" w:hAnsiTheme="minorHAnsi" w:cstheme="minorHAnsi"/>
+        </w:rPr>
+        <w:t xml:space="preserve">  I have made or will make service on </w:t>
+      </w:r>
+      <w:proofErr w:type="gramStart"/>
+      <w:r>
+        <w:rPr>
+          <w:rFonts w:asciiTheme="minorHAnsi" w:eastAsia="Times New Roman" w:hAnsiTheme="minorHAnsi" w:cstheme="minorHAnsi"/>
+        </w:rPr>
+        <w:t xml:space="preserve">{{ </w:t>
+      </w:r>
+      <w:proofErr w:type="spellStart"/>
+      <w:r>
+        <w:rPr>
+          <w:rFonts w:asciiTheme="minorHAnsi" w:eastAsia="Times New Roman" w:hAnsiTheme="minorHAnsi" w:cstheme="minorHAnsi"/>
+        </w:rPr>
+        <w:t>service</w:t>
+      </w:r>
+      <w:proofErr w:type="gramEnd"/>
+      <w:r>
+        <w:rPr>
+          <w:rFonts w:asciiTheme="minorHAnsi" w:eastAsia="Times New Roman" w:hAnsiTheme="minorHAnsi" w:cstheme="minorHAnsi"/>
+        </w:rPr>
+        <w:t>_date</w:t>
+      </w:r>
+      <w:proofErr w:type="spellEnd"/>
+      <w:r>
+        <w:rPr>
+          <w:rFonts w:asciiTheme="minorHAnsi" w:eastAsia="Times New Roman" w:hAnsiTheme="minorHAnsi" w:cstheme="minorHAnsi"/>
+        </w:rPr>
+        <w:t xml:space="preserve"> }}</w:t>
+      </w:r>
+    </w:p>
+    <w:p>
+      <w:pPr>
+        <w:rPr>
+          <w:rFonts w:asciiTheme="minorHAnsi" w:eastAsia="Times New Roman" w:hAnsiTheme="minorHAnsi" w:cstheme="minorHAnsi"/>
+        </w:rPr>
+      </w:pPr>
+    </w:p>
+    <w:p>
+      <w:pPr>
+        <w:rPr>
+          <w:rFonts w:asciiTheme="minorHAnsi" w:eastAsia="Times New Roman" w:hAnsiTheme="minorHAnsi" w:cstheme="minorHAnsi"/>
+        </w:rPr>
+      </w:pPr>
+      <w:r>
+        <w:rPr>
+          <w:rFonts w:asciiTheme="minorHAnsi" w:eastAsia="Times New Roman" w:hAnsiTheme="minorHAnsi" w:cstheme="minorHAnsi"/>
+        </w:rPr>
+        <w:t>Signed under the penalties of perjury, </w:t>
+      </w:r>
+    </w:p>
+    <w:p>
+      <w:pPr>
+        <w:rPr>
+          <w:rFonts w:asciiTheme="minorHAnsi" w:eastAsia="Times New Roman" w:hAnsiTheme="minorHAnsi" w:cstheme="minorHAnsi"/>
+        </w:rPr>
+      </w:pPr>
     </w:p>
     <w:p>
       <w:pPr>
@@ -857,289 +1586,8 @@
           <w:rFonts w:asciiTheme="minorHAnsi" w:eastAsia="Times New Roman" w:hAnsiTheme="minorHAnsi" w:cstheme="minorHAnsi"/>
           <w:bdr w:val="none" w:sz="0" w:space="0" w:color="auto"/>
         </w:rPr>
-        <w:t>{%p endif %}</w:t>
-      </w:r>
-    </w:p>
-    <w:p>
-      <w:pPr>
-        <w:rPr>
-          <w:rFonts w:asciiTheme="minorHAnsi" w:hAnsiTheme="minorHAnsi" w:cstheme="minorHAnsi"/>
-        </w:rPr>
-      </w:pPr>
-      <w:r>
-        <w:rPr>
-          <w:rFonts w:asciiTheme="minorHAnsi" w:hAnsiTheme="minorHAnsi" w:cstheme="minorHAnsi"/>
-        </w:rPr>
-        <w:t xml:space="preserve">{{ </w:t>
-      </w:r>
-      <w:r>
-        <w:rPr>
-          <w:rFonts w:asciiTheme="minorHAnsi" w:hAnsiTheme="minorHAnsi" w:cstheme="minorHAnsi"/>
-        </w:rPr>
-        <w:t>users[0]</w:t>
-      </w:r>
-      <w:r>
-        <w:rPr>
-          <w:rFonts w:asciiTheme="minorHAnsi" w:hAnsiTheme="minorHAnsi" w:cstheme="minorHAnsi"/>
-        </w:rPr>
-        <w:t xml:space="preserve"> }} </w:t>
-      </w:r>
-    </w:p>
-    <w:p>
-      <w:pPr>
-        <w:rPr>
-          <w:rFonts w:asciiTheme="minorHAnsi" w:hAnsiTheme="minorHAnsi" w:cstheme="minorHAnsi"/>
-        </w:rPr>
-      </w:pPr>
-      <w:r>
-        <w:rPr>
-          <w:rFonts w:asciiTheme="minorHAnsi" w:hAnsiTheme="minorHAnsi" w:cstheme="minorHAnsi"/>
-        </w:rPr>
-        <w:t>{{ users[0].address.block() }}</w:t>
-      </w:r>
-    </w:p>
-    <w:p>
-      <w:pPr>
-        <w:pStyle w:val="HTMLPreformatted"/>
-        <w:shd w:val="clear" w:color="auto" w:fill="FFFFFF"/>
-        <w:rPr>
-          <w:rFonts w:asciiTheme="minorHAnsi" w:hAnsiTheme="minorHAnsi" w:cstheme="minorHAnsi"/>
-          <w:sz w:val="24"/>
-          <w:szCs w:val="24"/>
-        </w:rPr>
-      </w:pPr>
-      <w:r>
-        <w:rPr>
-          <w:rFonts w:asciiTheme="minorHAnsi" w:hAnsiTheme="minorHAnsi" w:cstheme="minorHAnsi"/>
-          <w:sz w:val="24"/>
-          <w:szCs w:val="24"/>
-        </w:rPr>
-        <w:lastRenderedPageBreak/>
-        <w:t xml:space="preserve">{{ showifdef('users[0].mobile_number') }} {{ showifdef('users[0].phone_number')}} </w:t>
-      </w:r>
-    </w:p>
-    <w:p>
-      <w:pPr>
-        <w:pStyle w:val="HTMLPreformatted"/>
-        <w:shd w:val="clear" w:color="auto" w:fill="FFFFFF"/>
-        <w:rPr>
-          <w:rFonts w:ascii="Calibri" w:hAnsi="Calibri" w:cs="Calibri"/>
-          <w:color w:val="212529"/>
-          <w:sz w:val="24"/>
-          <w:szCs w:val="24"/>
-        </w:rPr>
-      </w:pPr>
-      <w:r>
-        <w:rPr>
-          <w:rFonts w:asciiTheme="minorHAnsi" w:hAnsiTheme="minorHAnsi" w:cstheme="minorHAnsi"/>
-          <w:sz w:val="24"/>
-          <w:szCs w:val="24"/>
-        </w:rPr>
-        <w:t>{{ showifdef</w:t>
-      </w:r>
-      <w:r>
-        <w:rPr>
-          <w:rFonts w:ascii="Calibri" w:hAnsi="Calibri" w:cs="Calibri"/>
-          <w:color w:val="212529"/>
-          <w:sz w:val="24"/>
-          <w:szCs w:val="24"/>
-        </w:rPr>
-        <w:t>('users[0].email') }}</w:t>
-      </w:r>
-    </w:p>
-    <w:p>
-      <w:pPr>
-        <w:pStyle w:val="HTMLPreformatted"/>
-        <w:shd w:val="clear" w:color="auto" w:fill="FFFFFF"/>
-        <w:rPr>
-          <w:rFonts w:ascii="Calibri" w:hAnsi="Calibri" w:cs="Calibri"/>
-          <w:color w:val="212529"/>
-          <w:sz w:val="24"/>
-          <w:szCs w:val="24"/>
-        </w:rPr>
-      </w:pPr>
-      <w:r>
-        <w:rPr>
-          <w:rStyle w:val="l"/>
-          <w:rFonts w:ascii="Calibri" w:hAnsi="Calibri" w:cs="Calibri"/>
-          <w:color w:val="212529"/>
-          <w:sz w:val="24"/>
-          <w:szCs w:val="24"/>
-        </w:rPr>
-        <w:t>{{ user_date }}</w:t>
-      </w:r>
-    </w:p>
-    <w:p>
-      <w:pPr>
-        <w:jc w:val="center"/>
-        <w:rPr>
-          <w:rFonts w:ascii="Calibri" w:eastAsia="Times New Roman" w:hAnsi="Calibri" w:cs="Calibri"/>
-          <w:color w:val="000000"/>
-        </w:rPr>
-      </w:pPr>
-    </w:p>
-    <w:p>
-      <w:pPr>
-        <w:jc w:val="center"/>
-        <w:rPr>
-          <w:rFonts w:ascii="Calibri" w:eastAsia="Times New Roman" w:hAnsi="Calibri" w:cs="Calibri"/>
-          <w:color w:val="000000"/>
-        </w:rPr>
-      </w:pPr>
-    </w:p>
-    <w:p>
-      <w:pPr>
-        <w:jc w:val="center"/>
-        <w:rPr>
-          <w:rFonts w:ascii="Calibri" w:eastAsia="Times New Roman" w:hAnsi="Calibri" w:cs="Calibri"/>
-          <w:color w:val="000000"/>
-        </w:rPr>
-      </w:pPr>
-    </w:p>
-    <w:p>
-      <w:pPr>
-        <w:jc w:val="center"/>
-        <w:rPr>
-          <w:rFonts w:eastAsia="Times New Roman"/>
-        </w:rPr>
-      </w:pPr>
-      <w:r>
-        <w:rPr>
-          <w:rFonts w:ascii="Calibri" w:eastAsia="Times New Roman" w:hAnsi="Calibri" w:cs="Calibri"/>
-          <w:color w:val="000000"/>
-          <w:u w:val="single"/>
-        </w:rPr>
-        <w:t>CERTIFICATE OF SERVICE</w:t>
-      </w:r>
-    </w:p>
-    <w:p>
-      <w:pPr>
-        <w:rPr>
-          <w:rFonts w:eastAsia="Times New Roman"/>
-        </w:rPr>
-      </w:pPr>
-    </w:p>
-    <w:p>
-      <w:pPr>
-        <w:rPr>
-          <w:rFonts w:asciiTheme="minorHAnsi" w:eastAsia="Times New Roman" w:hAnsiTheme="minorHAnsi" w:cstheme="minorHAnsi"/>
-        </w:rPr>
-      </w:pPr>
-      <w:r>
-        <w:rPr>
-          <w:rFonts w:ascii="Calibri" w:eastAsia="Times New Roman" w:hAnsi="Calibri" w:cs="Calibri"/>
-          <w:color w:val="000000"/>
-        </w:rPr>
-        <w:t xml:space="preserve">Pursuant to Mass. R.A.P. 13 (d), I hereby certify under the penalties of perjury, that I have served or will serve the attached motion upon the attorney of record for each attorney of record, or if the party has no attorney then I made service directly on the self-represented party by </w:t>
-      </w:r>
-      <w:r>
-        <w:rPr>
-          <w:rFonts w:ascii="Calibri" w:eastAsia="Times New Roman" w:hAnsi="Calibri" w:cs="Calibri"/>
-          <w:color w:val="000000"/>
-        </w:rPr>
-        <w:t>{{ motion_delivery }}</w:t>
-      </w:r>
-      <w:r>
-        <w:rPr>
-          <w:rFonts w:ascii="Calibri" w:eastAsia="Times New Roman" w:hAnsi="Calibri" w:cs="Calibri"/>
-          <w:color w:val="000000"/>
-        </w:rPr>
-        <w:t xml:space="preserve">.  To the following person(s) at the following physical or email address(es): </w:t>
-      </w:r>
-      <w:r>
-        <w:rPr>
-          <w:rFonts w:ascii="Calibri" w:eastAsia="Times New Roman" w:hAnsi="Calibri" w:cs="Calibri"/>
-          <w:color w:val="000000"/>
-        </w:rPr>
-        <w:t xml:space="preserve">{{ </w:t>
-      </w:r>
-      <w:r>
-        <w:rPr>
-          <w:rFonts w:asciiTheme="minorHAnsi" w:eastAsia="Times New Roman" w:hAnsiTheme="minorHAnsi" w:cstheme="minorHAnsi"/>
-        </w:rPr>
-        <w:t>attorney[0]</w:t>
-      </w:r>
-      <w:r>
-        <w:rPr>
-          <w:rFonts w:asciiTheme="minorHAnsi" w:eastAsia="Times New Roman" w:hAnsiTheme="minorHAnsi" w:cstheme="minorHAnsi"/>
-        </w:rPr>
-        <w:t xml:space="preserve"> }}</w:t>
-      </w:r>
-      <w:r>
-        <w:rPr>
-          <w:rFonts w:asciiTheme="minorHAnsi" w:eastAsia="Times New Roman" w:hAnsiTheme="minorHAnsi" w:cstheme="minorHAnsi"/>
-        </w:rPr>
-        <w:t>, {{</w:t>
-      </w:r>
-      <w:r>
-        <w:rPr>
-          <w:rFonts w:asciiTheme="minorHAnsi" w:eastAsia="Times New Roman" w:hAnsiTheme="minorHAnsi" w:cstheme="minorHAnsi"/>
-        </w:rPr>
-        <w:t xml:space="preserve"> </w:t>
-      </w:r>
-      <w:r>
-        <w:rPr>
-          <w:rFonts w:asciiTheme="minorHAnsi" w:eastAsia="Times New Roman" w:hAnsiTheme="minorHAnsi" w:cstheme="minorHAnsi"/>
-        </w:rPr>
-        <w:t>attorney</w:t>
-      </w:r>
-      <w:r>
-        <w:rPr>
-          <w:rFonts w:asciiTheme="minorHAnsi" w:eastAsia="Times New Roman" w:hAnsiTheme="minorHAnsi" w:cstheme="minorHAnsi"/>
-        </w:rPr>
-        <w:t>[0].address</w:t>
-      </w:r>
-      <w:r>
-        <w:rPr>
-          <w:rFonts w:asciiTheme="minorHAnsi" w:eastAsia="Times New Roman" w:hAnsiTheme="minorHAnsi" w:cstheme="minorHAnsi"/>
-        </w:rPr>
-        <w:t xml:space="preserve"> }}</w:t>
-      </w:r>
-      <w:r>
-        <w:rPr>
-          <w:rFonts w:asciiTheme="minorHAnsi" w:eastAsia="Times New Roman" w:hAnsiTheme="minorHAnsi" w:cstheme="minorHAnsi"/>
-        </w:rPr>
-        <w:t>.</w:t>
-      </w:r>
-      <w:r>
-        <w:rPr>
-          <w:rFonts w:asciiTheme="minorHAnsi" w:eastAsia="Times New Roman" w:hAnsiTheme="minorHAnsi" w:cstheme="minorHAnsi"/>
-        </w:rPr>
-        <w:t xml:space="preserve">  I have made or will make service on </w:t>
-      </w:r>
-      <w:r>
-        <w:rPr>
-          <w:rFonts w:asciiTheme="minorHAnsi" w:eastAsia="Times New Roman" w:hAnsiTheme="minorHAnsi" w:cstheme="minorHAnsi"/>
-        </w:rPr>
-        <w:t>{{ service_date }}</w:t>
-      </w:r>
-    </w:p>
-    <w:p>
-      <w:pPr>
-        <w:rPr>
-          <w:rFonts w:asciiTheme="minorHAnsi" w:eastAsia="Times New Roman" w:hAnsiTheme="minorHAnsi" w:cstheme="minorHAnsi"/>
-        </w:rPr>
-      </w:pPr>
-    </w:p>
-    <w:p>
-      <w:pPr>
-        <w:rPr>
-          <w:rFonts w:asciiTheme="minorHAnsi" w:eastAsia="Times New Roman" w:hAnsiTheme="minorHAnsi" w:cstheme="minorHAnsi"/>
-        </w:rPr>
-      </w:pPr>
-      <w:r>
-        <w:rPr>
-          <w:rFonts w:asciiTheme="minorHAnsi" w:eastAsia="Times New Roman" w:hAnsiTheme="minorHAnsi" w:cstheme="minorHAnsi"/>
-        </w:rPr>
-        <w:t>Signed under the penalties of perjury, </w:t>
-      </w:r>
-    </w:p>
-    <w:p>
-      <w:pPr>
-        <w:rPr>
-          <w:rFonts w:asciiTheme="minorHAnsi" w:eastAsia="Times New Roman" w:hAnsiTheme="minorHAnsi" w:cstheme="minorHAnsi"/>
-        </w:rPr>
-      </w:pPr>
+        <w:t>{%p if i == "final" %}</w:t>
+      </w:r>
     </w:p>
     <w:p>
       <w:pPr>
@@ -1174,12 +1622,21 @@
           <w:bdr w:val="none" w:sz="0" w:space="0" w:color="auto"/>
         </w:rPr>
       </w:pPr>
-      <w:r>
-        <w:rPr>
-          <w:rFonts w:asciiTheme="minorHAnsi" w:eastAsia="Times New Roman" w:hAnsiTheme="minorHAnsi" w:cstheme="minorHAnsi"/>
-          <w:bdr w:val="none" w:sz="0" w:space="0" w:color="auto"/>
-        </w:rPr>
-        <w:t>{%p if i == "final" %}</w:t>
+      <w:proofErr w:type="gramStart"/>
+      <w:r>
+        <w:rPr>
+          <w:rFonts w:asciiTheme="minorHAnsi" w:eastAsia="Times New Roman" w:hAnsiTheme="minorHAnsi" w:cstheme="minorHAnsi"/>
+          <w:bdr w:val="none" w:sz="0" w:space="0" w:color="auto"/>
+        </w:rPr>
+        <w:t>{{ users</w:t>
+      </w:r>
+      <w:proofErr w:type="gramEnd"/>
+      <w:r>
+        <w:rPr>
+          <w:rFonts w:asciiTheme="minorHAnsi" w:eastAsia="Times New Roman" w:hAnsiTheme="minorHAnsi" w:cstheme="minorHAnsi"/>
+          <w:bdr w:val="none" w:sz="0" w:space="0" w:color="auto"/>
+        </w:rPr>
+        <w:t>[0].signature }}</w:t>
       </w:r>
     </w:p>
     <w:p>
@@ -1220,47 +1677,6 @@
           <w:rFonts w:asciiTheme="minorHAnsi" w:eastAsia="Times New Roman" w:hAnsiTheme="minorHAnsi" w:cstheme="minorHAnsi"/>
           <w:bdr w:val="none" w:sz="0" w:space="0" w:color="auto"/>
         </w:rPr>
-        <w:t>{{ users[0].signature }}</w:t>
-      </w:r>
-    </w:p>
-    <w:p>
-      <w:pPr>
-        <w:pBdr>
-          <w:top w:val="none" w:sz="0" w:space="0" w:color="auto"/>
-          <w:left w:val="none" w:sz="0" w:space="0" w:color="auto"/>
-          <w:bottom w:val="none" w:sz="0" w:space="0" w:color="auto"/>
-          <w:right w:val="none" w:sz="0" w:space="0" w:color="auto"/>
-          <w:between w:val="none" w:sz="0" w:space="0" w:color="auto"/>
-          <w:bar w:val="none" w:sz="0" w:color="auto"/>
-        </w:pBdr>
-        <w:tabs>
-          <w:tab w:val="left" w:pos="916"/>
-          <w:tab w:val="left" w:pos="1832"/>
-          <w:tab w:val="left" w:pos="2748"/>
-          <w:tab w:val="left" w:pos="3664"/>
-          <w:tab w:val="left" w:pos="4580"/>
-          <w:tab w:val="left" w:pos="5496"/>
-          <w:tab w:val="left" w:pos="6412"/>
-          <w:tab w:val="left" w:pos="7328"/>
-          <w:tab w:val="left" w:pos="8244"/>
-          <w:tab w:val="left" w:pos="9160"/>
-          <w:tab w:val="left" w:pos="10076"/>
-          <w:tab w:val="left" w:pos="10992"/>
-          <w:tab w:val="left" w:pos="11908"/>
-          <w:tab w:val="left" w:pos="12824"/>
-          <w:tab w:val="left" w:pos="13740"/>
-          <w:tab w:val="left" w:pos="14656"/>
-        </w:tabs>
-        <w:rPr>
-          <w:rFonts w:asciiTheme="minorHAnsi" w:eastAsia="Times New Roman" w:hAnsiTheme="minorHAnsi" w:cstheme="minorHAnsi"/>
-          <w:bdr w:val="none" w:sz="0" w:space="0" w:color="auto"/>
-        </w:rPr>
-      </w:pPr>
-      <w:r>
-        <w:rPr>
-          <w:rFonts w:asciiTheme="minorHAnsi" w:eastAsia="Times New Roman" w:hAnsiTheme="minorHAnsi" w:cstheme="minorHAnsi"/>
-          <w:bdr w:val="none" w:sz="0" w:space="0" w:color="auto"/>
-        </w:rPr>
         <w:t>{%p endif %}</w:t>
       </w:r>
     </w:p>
@@ -1277,6 +1693,7 @@
           <w:rFonts w:asciiTheme="minorHAnsi" w:eastAsia="Times New Roman" w:hAnsiTheme="minorHAnsi" w:cstheme="minorHAnsi"/>
         </w:rPr>
       </w:pPr>
+      <w:proofErr w:type="gramStart"/>
       <w:r>
         <w:rPr>
           <w:rFonts w:asciiTheme="minorHAnsi" w:eastAsia="Times New Roman" w:hAnsiTheme="minorHAnsi" w:cstheme="minorHAnsi"/>
@@ -1287,289 +1704,300 @@
         <w:rPr>
           <w:rFonts w:asciiTheme="minorHAnsi" w:hAnsiTheme="minorHAnsi" w:cstheme="minorHAnsi"/>
         </w:rPr>
-        <w:t>users[0].name.first</w:t>
-      </w:r>
-      <w:r>
-        <w:rPr>
-          <w:rFonts w:asciiTheme="minorHAnsi" w:eastAsia="Times New Roman" w:hAnsiTheme="minorHAnsi" w:cstheme="minorHAnsi"/>
-        </w:rPr>
-        <w:t xml:space="preserve"> }} {{ users[0].name.last }}</w:t>
-      </w:r>
-    </w:p>
-    <w:p>
-      <w:pPr>
-        <w:rPr>
-          <w:rFonts w:ascii="Calibri" w:eastAsia="Times New Roman" w:hAnsi="Calibri" w:cs="Calibri"/>
-          <w:color w:val="000000"/>
-        </w:rPr>
-      </w:pPr>
-      <w:r>
-        <w:rPr>
-          <w:rFonts w:asciiTheme="minorHAnsi" w:eastAsia="Times New Roman" w:hAnsiTheme="minorHAnsi" w:cstheme="minorHAnsi"/>
-        </w:rPr>
-        <w:t>{{ user</w:t>
-      </w:r>
-      <w:r>
-        <w:rPr>
-          <w:rFonts w:ascii="Calibri" w:eastAsia="Times New Roman" w:hAnsi="Calibri" w:cs="Calibri"/>
-          <w:color w:val="000000"/>
-        </w:rPr>
-        <w:t>_date }}</w:t>
-      </w:r>
-    </w:p>
-    <w:p>
-      <w:pPr>
-        <w:jc w:val="center"/>
-        <w:rPr>
-          <w:rFonts w:ascii="Calibri" w:eastAsia="Times New Roman" w:hAnsi="Calibri" w:cs="Calibri"/>
-          <w:color w:val="000000"/>
-        </w:rPr>
-      </w:pPr>
-    </w:p>
-    <w:p>
-      <w:pPr>
-        <w:jc w:val="center"/>
-        <w:rPr>
-          <w:rFonts w:ascii="Calibri" w:eastAsia="Times New Roman" w:hAnsi="Calibri" w:cs="Calibri"/>
-          <w:color w:val="000000"/>
-        </w:rPr>
-      </w:pPr>
-    </w:p>
-    <w:p>
-      <w:pPr>
-        <w:jc w:val="center"/>
-        <w:rPr>
-          <w:rFonts w:ascii="Calibri" w:eastAsia="Times New Roman" w:hAnsi="Calibri" w:cs="Calibri"/>
-          <w:color w:val="000000"/>
-        </w:rPr>
-      </w:pPr>
-    </w:p>
-    <w:p>
-      <w:pPr>
-        <w:jc w:val="center"/>
-        <w:rPr>
-          <w:rFonts w:ascii="Calibri" w:eastAsia="Times New Roman" w:hAnsi="Calibri" w:cs="Calibri"/>
-          <w:color w:val="000000"/>
-        </w:rPr>
-      </w:pPr>
-    </w:p>
-    <w:p>
-      <w:pPr>
-        <w:jc w:val="center"/>
-        <w:rPr>
-          <w:rFonts w:ascii="Calibri" w:eastAsia="Times New Roman" w:hAnsi="Calibri" w:cs="Calibri"/>
-          <w:color w:val="000000"/>
-        </w:rPr>
-      </w:pPr>
-    </w:p>
-    <w:p>
-      <w:pPr>
-        <w:jc w:val="center"/>
-        <w:rPr>
-          <w:rFonts w:ascii="Calibri" w:eastAsia="Times New Roman" w:hAnsi="Calibri" w:cs="Calibri"/>
-          <w:color w:val="000000"/>
-        </w:rPr>
-      </w:pPr>
-    </w:p>
-    <w:p>
-      <w:pPr>
-        <w:jc w:val="center"/>
-        <w:rPr>
-          <w:rFonts w:ascii="Calibri" w:eastAsia="Times New Roman" w:hAnsi="Calibri" w:cs="Calibri"/>
-          <w:color w:val="000000"/>
-        </w:rPr>
-      </w:pPr>
-    </w:p>
-    <w:p>
-      <w:pPr>
-        <w:jc w:val="center"/>
-        <w:rPr>
-          <w:rFonts w:ascii="Calibri" w:eastAsia="Times New Roman" w:hAnsi="Calibri" w:cs="Calibri"/>
-          <w:color w:val="000000"/>
-        </w:rPr>
-      </w:pPr>
-    </w:p>
-    <w:p>
-      <w:pPr>
-        <w:jc w:val="center"/>
-        <w:rPr>
-          <w:rFonts w:ascii="Calibri" w:eastAsia="Times New Roman" w:hAnsi="Calibri" w:cs="Calibri"/>
-          <w:color w:val="000000"/>
-        </w:rPr>
-      </w:pPr>
-    </w:p>
-    <w:p>
-      <w:pPr>
-        <w:jc w:val="center"/>
-        <w:rPr>
-          <w:rFonts w:ascii="Calibri" w:eastAsia="Times New Roman" w:hAnsi="Calibri" w:cs="Calibri"/>
-          <w:color w:val="000000"/>
-        </w:rPr>
-      </w:pPr>
-    </w:p>
-    <w:p>
-      <w:pPr>
-        <w:jc w:val="center"/>
-        <w:rPr>
-          <w:rFonts w:ascii="Calibri" w:eastAsia="Times New Roman" w:hAnsi="Calibri" w:cs="Calibri"/>
-          <w:color w:val="000000"/>
-        </w:rPr>
-      </w:pPr>
-    </w:p>
-    <w:p>
-      <w:pPr>
-        <w:jc w:val="center"/>
-        <w:rPr>
-          <w:rFonts w:ascii="Calibri" w:eastAsia="Times New Roman" w:hAnsi="Calibri" w:cs="Calibri"/>
-          <w:color w:val="000000"/>
-        </w:rPr>
-      </w:pPr>
-    </w:p>
-    <w:p>
-      <w:pPr>
-        <w:jc w:val="center"/>
-        <w:rPr>
-          <w:rFonts w:ascii="Calibri" w:eastAsia="Times New Roman" w:hAnsi="Calibri" w:cs="Calibri"/>
-          <w:color w:val="000000"/>
-        </w:rPr>
-      </w:pPr>
-    </w:p>
-    <w:p>
-      <w:pPr>
-        <w:jc w:val="center"/>
-        <w:rPr>
-          <w:rFonts w:ascii="Calibri" w:eastAsia="Times New Roman" w:hAnsi="Calibri" w:cs="Calibri"/>
-          <w:color w:val="000000"/>
-        </w:rPr>
-      </w:pPr>
-    </w:p>
-    <w:p>
-      <w:pPr>
-        <w:jc w:val="center"/>
-        <w:rPr>
-          <w:rFonts w:ascii="Calibri" w:eastAsia="Times New Roman" w:hAnsi="Calibri" w:cs="Calibri"/>
-          <w:color w:val="000000"/>
-        </w:rPr>
-      </w:pPr>
-    </w:p>
-    <w:p>
-      <w:pPr>
-        <w:jc w:val="center"/>
-        <w:rPr>
-          <w:rFonts w:ascii="Calibri" w:eastAsia="Times New Roman" w:hAnsi="Calibri" w:cs="Calibri"/>
-          <w:color w:val="000000"/>
-        </w:rPr>
-      </w:pPr>
-    </w:p>
-    <w:p>
-      <w:pPr>
-        <w:jc w:val="center"/>
-        <w:rPr>
-          <w:rFonts w:ascii="Calibri" w:eastAsia="Times New Roman" w:hAnsi="Calibri" w:cs="Calibri"/>
-          <w:color w:val="000000"/>
-        </w:rPr>
-      </w:pPr>
-    </w:p>
-    <w:p>
-      <w:pPr>
-        <w:jc w:val="center"/>
-        <w:rPr>
-          <w:rFonts w:ascii="Calibri" w:eastAsia="Times New Roman" w:hAnsi="Calibri" w:cs="Calibri"/>
-          <w:color w:val="000000"/>
-        </w:rPr>
-      </w:pPr>
-    </w:p>
-    <w:p>
-      <w:pPr>
-        <w:jc w:val="center"/>
-        <w:rPr>
-          <w:rFonts w:ascii="Calibri" w:eastAsia="Times New Roman" w:hAnsi="Calibri" w:cs="Calibri"/>
-          <w:color w:val="000000"/>
-        </w:rPr>
-      </w:pPr>
-    </w:p>
-    <w:p>
-      <w:pPr>
-        <w:jc w:val="center"/>
-        <w:rPr>
-          <w:rFonts w:ascii="Calibri" w:eastAsia="Times New Roman" w:hAnsi="Calibri" w:cs="Calibri"/>
-          <w:color w:val="000000"/>
-        </w:rPr>
-      </w:pPr>
-    </w:p>
-    <w:p>
-      <w:pPr>
-        <w:jc w:val="center"/>
-        <w:rPr>
-          <w:rFonts w:ascii="Calibri" w:eastAsia="Times New Roman" w:hAnsi="Calibri" w:cs="Calibri"/>
-          <w:color w:val="000000"/>
-        </w:rPr>
-      </w:pPr>
-    </w:p>
-    <w:p>
-      <w:pPr>
-        <w:jc w:val="center"/>
-        <w:rPr>
-          <w:rFonts w:ascii="Calibri" w:eastAsia="Times New Roman" w:hAnsi="Calibri" w:cs="Calibri"/>
-          <w:color w:val="000000"/>
-        </w:rPr>
-      </w:pPr>
-    </w:p>
-    <w:p>
-      <w:pPr>
-        <w:jc w:val="center"/>
-        <w:rPr>
-          <w:rFonts w:ascii="Calibri" w:eastAsia="Times New Roman" w:hAnsi="Calibri" w:cs="Calibri"/>
-          <w:color w:val="000000"/>
-        </w:rPr>
-      </w:pPr>
-    </w:p>
-    <w:p>
-      <w:pPr>
-        <w:jc w:val="center"/>
-        <w:rPr>
-          <w:rFonts w:ascii="Calibri" w:eastAsia="Times New Roman" w:hAnsi="Calibri" w:cs="Calibri"/>
-          <w:color w:val="000000"/>
-        </w:rPr>
-      </w:pPr>
-    </w:p>
-    <w:p>
-      <w:pPr>
-        <w:rPr>
-          <w:rFonts w:ascii="Calibri" w:eastAsia="Times New Roman" w:hAnsi="Calibri" w:cs="Calibri"/>
-          <w:color w:val="000000"/>
-        </w:rPr>
-      </w:pPr>
-    </w:p>
-    <w:p>
-      <w:pPr>
-        <w:rPr>
-          <w:rFonts w:ascii="Calibri" w:eastAsia="Times New Roman" w:hAnsi="Calibri" w:cs="Calibri"/>
-          <w:color w:val="000000"/>
-        </w:rPr>
-      </w:pPr>
-    </w:p>
-    <w:p>
-      <w:pPr>
-        <w:jc w:val="center"/>
-        <w:rPr>
-          <w:rFonts w:ascii="Calibri" w:eastAsia="Times New Roman" w:hAnsi="Calibri" w:cs="Calibri"/>
-          <w:color w:val="000000"/>
-        </w:rPr>
-      </w:pPr>
-    </w:p>
-    <w:p>
-      <w:pPr>
-        <w:jc w:val="center"/>
-        <w:rPr>
-          <w:rFonts w:eastAsia="Times New Roman"/>
-        </w:rPr>
-      </w:pPr>
-      <w:r>
-        <w:rPr>
-          <w:rFonts w:ascii="Calibri" w:eastAsia="Times New Roman" w:hAnsi="Calibri" w:cs="Calibri"/>
-          <w:color w:val="000000"/>
-        </w:rPr>
+        <w:t>users</w:t>
+      </w:r>
+      <w:proofErr w:type="gramEnd"/>
+      <w:r>
+        <w:rPr>
+          <w:rFonts w:asciiTheme="minorHAnsi" w:hAnsiTheme="minorHAnsi" w:cstheme="minorHAnsi"/>
+        </w:rPr>
+        <w:t>[0].</w:t>
+      </w:r>
+      <w:proofErr w:type="spellStart"/>
+      <w:r>
+        <w:rPr>
+          <w:rFonts w:asciiTheme="minorHAnsi" w:hAnsiTheme="minorHAnsi" w:cstheme="minorHAnsi"/>
+        </w:rPr>
+        <w:t>name.first</w:t>
+      </w:r>
+      <w:proofErr w:type="spellEnd"/>
+      <w:r>
+        <w:rPr>
+          <w:rFonts w:asciiTheme="minorHAnsi" w:eastAsia="Times New Roman" w:hAnsiTheme="minorHAnsi" w:cstheme="minorHAnsi"/>
+        </w:rPr>
+        <w:t xml:space="preserve"> }} {{ users[0].</w:t>
+      </w:r>
+      <w:proofErr w:type="spellStart"/>
+      <w:r>
+        <w:rPr>
+          <w:rFonts w:asciiTheme="minorHAnsi" w:eastAsia="Times New Roman" w:hAnsiTheme="minorHAnsi" w:cstheme="minorHAnsi"/>
+        </w:rPr>
+        <w:t>name.last</w:t>
+      </w:r>
+      <w:proofErr w:type="spellEnd"/>
+      <w:r>
+        <w:rPr>
+          <w:rFonts w:asciiTheme="minorHAnsi" w:eastAsia="Times New Roman" w:hAnsiTheme="minorHAnsi" w:cstheme="minorHAnsi"/>
+        </w:rPr>
+        <w:t xml:space="preserve"> }}</w:t>
+      </w:r>
+    </w:p>
+    <w:p>
+      <w:pPr>
+        <w:rPr>
+          <w:rFonts w:ascii="Calibri" w:eastAsia="Times New Roman" w:hAnsi="Calibri" w:cs="Calibri"/>
+          <w:color w:val="000000"/>
+        </w:rPr>
+      </w:pPr>
+      <w:proofErr w:type="gramStart"/>
+      <w:r>
+        <w:rPr>
+          <w:rFonts w:asciiTheme="minorHAnsi" w:eastAsia="Times New Roman" w:hAnsiTheme="minorHAnsi" w:cstheme="minorHAnsi"/>
+        </w:rPr>
+        <w:t xml:space="preserve">{{ </w:t>
+      </w:r>
+      <w:proofErr w:type="spellStart"/>
+      <w:r>
+        <w:rPr>
+          <w:rFonts w:asciiTheme="minorHAnsi" w:eastAsia="Times New Roman" w:hAnsiTheme="minorHAnsi" w:cstheme="minorHAnsi"/>
+        </w:rPr>
+        <w:t>user</w:t>
+      </w:r>
+      <w:proofErr w:type="gramEnd"/>
+      <w:r>
+        <w:rPr>
+          <w:rFonts w:ascii="Calibri" w:eastAsia="Times New Roman" w:hAnsi="Calibri" w:cs="Calibri"/>
+          <w:color w:val="000000"/>
+        </w:rPr>
+        <w:t>_date</w:t>
+      </w:r>
+      <w:proofErr w:type="spellEnd"/>
+      <w:r>
+        <w:rPr>
+          <w:rFonts w:ascii="Calibri" w:eastAsia="Times New Roman" w:hAnsi="Calibri" w:cs="Calibri"/>
+          <w:color w:val="000000"/>
+        </w:rPr>
+        <w:t xml:space="preserve"> }}</w:t>
+      </w:r>
+    </w:p>
+    <w:p>
+      <w:pPr>
+        <w:jc w:val="center"/>
+        <w:rPr>
+          <w:rFonts w:ascii="Calibri" w:eastAsia="Times New Roman" w:hAnsi="Calibri" w:cs="Calibri"/>
+          <w:color w:val="000000"/>
+        </w:rPr>
+      </w:pPr>
+    </w:p>
+    <w:p>
+      <w:pPr>
+        <w:jc w:val="center"/>
+        <w:rPr>
+          <w:rFonts w:ascii="Calibri" w:eastAsia="Times New Roman" w:hAnsi="Calibri" w:cs="Calibri"/>
+          <w:color w:val="000000"/>
+        </w:rPr>
+      </w:pPr>
+    </w:p>
+    <w:p>
+      <w:pPr>
+        <w:jc w:val="center"/>
+        <w:rPr>
+          <w:rFonts w:ascii="Calibri" w:eastAsia="Times New Roman" w:hAnsi="Calibri" w:cs="Calibri"/>
+          <w:color w:val="000000"/>
+        </w:rPr>
+      </w:pPr>
+    </w:p>
+    <w:p>
+      <w:pPr>
+        <w:jc w:val="center"/>
+        <w:rPr>
+          <w:rFonts w:ascii="Calibri" w:eastAsia="Times New Roman" w:hAnsi="Calibri" w:cs="Calibri"/>
+          <w:color w:val="000000"/>
+        </w:rPr>
+      </w:pPr>
+    </w:p>
+    <w:p>
+      <w:pPr>
+        <w:jc w:val="center"/>
+        <w:rPr>
+          <w:rFonts w:ascii="Calibri" w:eastAsia="Times New Roman" w:hAnsi="Calibri" w:cs="Calibri"/>
+          <w:color w:val="000000"/>
+        </w:rPr>
+      </w:pPr>
+    </w:p>
+    <w:p>
+      <w:pPr>
+        <w:jc w:val="center"/>
+        <w:rPr>
+          <w:rFonts w:ascii="Calibri" w:eastAsia="Times New Roman" w:hAnsi="Calibri" w:cs="Calibri"/>
+          <w:color w:val="000000"/>
+        </w:rPr>
+      </w:pPr>
+    </w:p>
+    <w:p>
+      <w:pPr>
+        <w:jc w:val="center"/>
+        <w:rPr>
+          <w:rFonts w:ascii="Calibri" w:eastAsia="Times New Roman" w:hAnsi="Calibri" w:cs="Calibri"/>
+          <w:color w:val="000000"/>
+        </w:rPr>
+      </w:pPr>
+    </w:p>
+    <w:p>
+      <w:pPr>
+        <w:jc w:val="center"/>
+        <w:rPr>
+          <w:rFonts w:ascii="Calibri" w:eastAsia="Times New Roman" w:hAnsi="Calibri" w:cs="Calibri"/>
+          <w:color w:val="000000"/>
+        </w:rPr>
+      </w:pPr>
+    </w:p>
+    <w:p>
+      <w:pPr>
+        <w:jc w:val="center"/>
+        <w:rPr>
+          <w:rFonts w:ascii="Calibri" w:eastAsia="Times New Roman" w:hAnsi="Calibri" w:cs="Calibri"/>
+          <w:color w:val="000000"/>
+        </w:rPr>
+      </w:pPr>
+    </w:p>
+    <w:p>
+      <w:pPr>
+        <w:jc w:val="center"/>
+        <w:rPr>
+          <w:rFonts w:ascii="Calibri" w:eastAsia="Times New Roman" w:hAnsi="Calibri" w:cs="Calibri"/>
+          <w:color w:val="000000"/>
+        </w:rPr>
+      </w:pPr>
+    </w:p>
+    <w:p>
+      <w:pPr>
+        <w:jc w:val="center"/>
+        <w:rPr>
+          <w:rFonts w:ascii="Calibri" w:eastAsia="Times New Roman" w:hAnsi="Calibri" w:cs="Calibri"/>
+          <w:color w:val="000000"/>
+        </w:rPr>
+      </w:pPr>
+    </w:p>
+    <w:p>
+      <w:pPr>
+        <w:jc w:val="center"/>
+        <w:rPr>
+          <w:rFonts w:ascii="Calibri" w:eastAsia="Times New Roman" w:hAnsi="Calibri" w:cs="Calibri"/>
+          <w:color w:val="000000"/>
+        </w:rPr>
+      </w:pPr>
+    </w:p>
+    <w:p>
+      <w:pPr>
+        <w:jc w:val="center"/>
+        <w:rPr>
+          <w:rFonts w:ascii="Calibri" w:eastAsia="Times New Roman" w:hAnsi="Calibri" w:cs="Calibri"/>
+          <w:color w:val="000000"/>
+        </w:rPr>
+      </w:pPr>
+    </w:p>
+    <w:p>
+      <w:pPr>
+        <w:jc w:val="center"/>
+        <w:rPr>
+          <w:rFonts w:ascii="Calibri" w:eastAsia="Times New Roman" w:hAnsi="Calibri" w:cs="Calibri"/>
+          <w:color w:val="000000"/>
+        </w:rPr>
+      </w:pPr>
+    </w:p>
+    <w:p>
+      <w:pPr>
+        <w:jc w:val="center"/>
+        <w:rPr>
+          <w:rFonts w:ascii="Calibri" w:eastAsia="Times New Roman" w:hAnsi="Calibri" w:cs="Calibri"/>
+          <w:color w:val="000000"/>
+        </w:rPr>
+      </w:pPr>
+    </w:p>
+    <w:p>
+      <w:pPr>
+        <w:jc w:val="center"/>
+        <w:rPr>
+          <w:rFonts w:ascii="Calibri" w:eastAsia="Times New Roman" w:hAnsi="Calibri" w:cs="Calibri"/>
+          <w:color w:val="000000"/>
+        </w:rPr>
+      </w:pPr>
+    </w:p>
+    <w:p>
+      <w:pPr>
+        <w:jc w:val="center"/>
+        <w:rPr>
+          <w:rFonts w:ascii="Calibri" w:eastAsia="Times New Roman" w:hAnsi="Calibri" w:cs="Calibri"/>
+          <w:color w:val="000000"/>
+        </w:rPr>
+      </w:pPr>
+    </w:p>
+    <w:p>
+      <w:pPr>
+        <w:jc w:val="center"/>
+        <w:rPr>
+          <w:rFonts w:ascii="Calibri" w:eastAsia="Times New Roman" w:hAnsi="Calibri" w:cs="Calibri"/>
+          <w:color w:val="000000"/>
+        </w:rPr>
+      </w:pPr>
+    </w:p>
+    <w:p>
+      <w:pPr>
+        <w:jc w:val="center"/>
+        <w:rPr>
+          <w:rFonts w:ascii="Calibri" w:eastAsia="Times New Roman" w:hAnsi="Calibri" w:cs="Calibri"/>
+          <w:color w:val="000000"/>
+        </w:rPr>
+      </w:pPr>
+    </w:p>
+    <w:p>
+      <w:pPr>
+        <w:jc w:val="center"/>
+        <w:rPr>
+          <w:rFonts w:ascii="Calibri" w:eastAsia="Times New Roman" w:hAnsi="Calibri" w:cs="Calibri"/>
+          <w:color w:val="000000"/>
+        </w:rPr>
+      </w:pPr>
+    </w:p>
+    <w:p>
+      <w:pPr>
+        <w:rPr>
+          <w:rFonts w:ascii="Calibri" w:eastAsia="Times New Roman" w:hAnsi="Calibri" w:cs="Calibri"/>
+          <w:color w:val="000000"/>
+        </w:rPr>
+      </w:pPr>
+    </w:p>
+    <w:p>
+      <w:pPr>
+        <w:rPr>
+          <w:rFonts w:ascii="Calibri" w:eastAsia="Times New Roman" w:hAnsi="Calibri" w:cs="Calibri"/>
+          <w:color w:val="000000"/>
+        </w:rPr>
+      </w:pPr>
+    </w:p>
+    <w:p>
+      <w:pPr>
+        <w:jc w:val="center"/>
+        <w:rPr>
+          <w:rFonts w:ascii="Calibri" w:eastAsia="Times New Roman" w:hAnsi="Calibri" w:cs="Calibri"/>
+          <w:color w:val="000000"/>
+        </w:rPr>
+      </w:pPr>
+    </w:p>
+    <w:p>
+      <w:pPr>
+        <w:jc w:val="center"/>
+        <w:rPr>
+          <w:rFonts w:eastAsia="Times New Roman"/>
+        </w:rPr>
+      </w:pPr>
+      <w:r>
+        <w:rPr>
+          <w:rFonts w:ascii="Calibri" w:eastAsia="Times New Roman" w:hAnsi="Calibri" w:cs="Calibri"/>
+          <w:color w:val="000000"/>
+        </w:rPr>
+        <w:lastRenderedPageBreak/>
         <w:t>COMMONWEALTH OF MASSACHUSETTS</w:t>
       </w:r>
     </w:p>
@@ -1590,18 +2018,12 @@
     </w:p>
     <w:p>
       <w:pPr>
-        <w:rPr>
-          <w:rFonts w:eastAsia="Times New Roman"/>
-        </w:rPr>
-      </w:pPr>
-    </w:p>
-    <w:p>
-      <w:pPr>
-        <w:ind w:left="2160"/>
-        <w:rPr>
-          <w:rFonts w:eastAsia="Times New Roman"/>
-        </w:rPr>
-      </w:pPr>
+        <w:jc w:val="center"/>
+        <w:rPr>
+          <w:rFonts w:eastAsia="Times New Roman"/>
+        </w:rPr>
+      </w:pPr>
+      <w:proofErr w:type="gramStart"/>
       <w:r>
         <w:rPr>
           <w:rFonts w:ascii="Calibri" w:eastAsia="Times New Roman" w:hAnsi="Calibri" w:cs="Calibri"/>
@@ -1614,8 +2036,25 @@
           <w:rFonts w:ascii="Calibri" w:eastAsia="Times New Roman" w:hAnsi="Calibri" w:cs="Calibri"/>
           <w:color w:val="000000"/>
         </w:rPr>
-        <w:t xml:space="preserve"> trial_court</w:t>
-      </w:r>
+        <w:t xml:space="preserve"> </w:t>
+      </w:r>
+      <w:proofErr w:type="spellStart"/>
+      <w:r>
+        <w:rPr>
+          <w:rFonts w:ascii="Calibri" w:eastAsia="Times New Roman" w:hAnsi="Calibri" w:cs="Calibri"/>
+          <w:color w:val="000000"/>
+        </w:rPr>
+        <w:t>trial</w:t>
+      </w:r>
+      <w:proofErr w:type="gramEnd"/>
+      <w:r>
+        <w:rPr>
+          <w:rFonts w:ascii="Calibri" w:eastAsia="Times New Roman" w:hAnsi="Calibri" w:cs="Calibri"/>
+          <w:color w:val="000000"/>
+        </w:rPr>
+        <w:t>_court</w:t>
+      </w:r>
+      <w:proofErr w:type="spellEnd"/>
       <w:r>
         <w:rPr>
           <w:rFonts w:ascii="Calibri" w:eastAsia="Times New Roman" w:hAnsi="Calibri" w:cs="Calibri"/>
@@ -1653,40 +2092,30 @@
           <w:rFonts w:ascii="Calibri" w:eastAsia="Times New Roman" w:hAnsi="Calibri" w:cs="Calibri"/>
           <w:color w:val="000000"/>
         </w:rPr>
-        <w:t>{{ docket_number }}</w:t>
-      </w:r>
-    </w:p>
-    <w:p>
-      <w:pPr>
-        <w:pBdr>
-          <w:top w:val="none" w:sz="0" w:space="0" w:color="auto"/>
-          <w:left w:val="none" w:sz="0" w:space="0" w:color="auto"/>
-          <w:bottom w:val="none" w:sz="0" w:space="0" w:color="auto"/>
-          <w:right w:val="none" w:sz="0" w:space="0" w:color="auto"/>
-          <w:between w:val="none" w:sz="0" w:space="0" w:color="auto"/>
-          <w:bar w:val="none" w:sz="0" w:color="auto"/>
-        </w:pBdr>
-        <w:tabs>
-          <w:tab w:val="left" w:pos="916"/>
-          <w:tab w:val="left" w:pos="1832"/>
-          <w:tab w:val="left" w:pos="2748"/>
-          <w:tab w:val="left" w:pos="3664"/>
-          <w:tab w:val="left" w:pos="4580"/>
-          <w:tab w:val="left" w:pos="5496"/>
-          <w:tab w:val="left" w:pos="6412"/>
-          <w:tab w:val="left" w:pos="7328"/>
-          <w:tab w:val="left" w:pos="8244"/>
-          <w:tab w:val="left" w:pos="9160"/>
-          <w:tab w:val="left" w:pos="10076"/>
-          <w:tab w:val="left" w:pos="10992"/>
-          <w:tab w:val="left" w:pos="11908"/>
-          <w:tab w:val="left" w:pos="12824"/>
-          <w:tab w:val="left" w:pos="13740"/>
-          <w:tab w:val="left" w:pos="14656"/>
-        </w:tabs>
-        <w:rPr>
-          <w:rFonts w:asciiTheme="minorHAnsi" w:eastAsia="Times New Roman" w:hAnsiTheme="minorHAnsi" w:cstheme="minorHAnsi"/>
-          <w:bdr w:val="none" w:sz="0" w:space="0" w:color="auto"/>
+        <w:t xml:space="preserve">{{ </w:t>
+      </w:r>
+      <w:proofErr w:type="spellStart"/>
+      <w:r>
+        <w:rPr>
+          <w:rFonts w:ascii="Calibri" w:eastAsia="Times New Roman" w:hAnsi="Calibri" w:cs="Calibri"/>
+          <w:color w:val="000000"/>
+        </w:rPr>
+        <w:t>docket_number</w:t>
+      </w:r>
+      <w:proofErr w:type="spellEnd"/>
+      <w:r>
+        <w:rPr>
+          <w:rFonts w:ascii="Calibri" w:eastAsia="Times New Roman" w:hAnsi="Calibri" w:cs="Calibri"/>
+          <w:color w:val="000000"/>
+        </w:rPr>
+        <w:t xml:space="preserve"> }}</w:t>
+      </w:r>
+    </w:p>
+    <w:p>
+      <w:pPr>
+        <w:jc w:val="center"/>
+        <w:rPr>
+          <w:rFonts w:eastAsia="Times New Roman"/>
         </w:rPr>
       </w:pPr>
       <w:r>
@@ -1703,6 +2132,7 @@
         </w:rPr>
         <w:t xml:space="preserve">{% if </w:t>
       </w:r>
+      <w:proofErr w:type="spellStart"/>
       <w:r>
         <w:rPr>
           <w:rFonts w:asciiTheme="minorHAnsi" w:eastAsia="Times New Roman" w:hAnsiTheme="minorHAnsi" w:cstheme="minorHAnsi"/>
@@ -1710,6 +2140,7 @@
         </w:rPr>
         <w:t>knows_docket_number</w:t>
       </w:r>
+      <w:proofErr w:type="spellEnd"/>
       <w:r>
         <w:rPr>
           <w:rFonts w:asciiTheme="minorHAnsi" w:eastAsia="Times New Roman" w:hAnsiTheme="minorHAnsi" w:cstheme="minorHAnsi"/>
@@ -1738,6 +2169,7 @@
         </w:rPr>
         <w:t xml:space="preserve"> </w:t>
       </w:r>
+      <w:proofErr w:type="gramStart"/>
       <w:r>
         <w:rPr>
           <w:rFonts w:asciiTheme="minorHAnsi" w:eastAsia="Times New Roman" w:hAnsiTheme="minorHAnsi" w:cstheme="minorHAnsi"/>
@@ -1745,12 +2177,29 @@
         </w:rPr>
         <w:t xml:space="preserve">{{ </w:t>
       </w:r>
-      <w:r>
-        <w:rPr>
-          <w:rFonts w:ascii="Calibri" w:eastAsia="Times New Roman" w:hAnsi="Calibri" w:cs="Calibri"/>
-          <w:color w:val="000000"/>
-        </w:rPr>
-        <w:t xml:space="preserve">appeals_docket_number </w:t>
+      <w:proofErr w:type="spellStart"/>
+      <w:r>
+        <w:rPr>
+          <w:rFonts w:ascii="Calibri" w:eastAsia="Times New Roman" w:hAnsi="Calibri" w:cs="Calibri"/>
+          <w:color w:val="000000"/>
+        </w:rPr>
+        <w:t>appeals</w:t>
+      </w:r>
+      <w:proofErr w:type="gramEnd"/>
+      <w:r>
+        <w:rPr>
+          <w:rFonts w:ascii="Calibri" w:eastAsia="Times New Roman" w:hAnsi="Calibri" w:cs="Calibri"/>
+          <w:color w:val="000000"/>
+        </w:rPr>
+        <w:t>_docket_number</w:t>
+      </w:r>
+      <w:proofErr w:type="spellEnd"/>
+      <w:r>
+        <w:rPr>
+          <w:rFonts w:ascii="Calibri" w:eastAsia="Times New Roman" w:hAnsi="Calibri" w:cs="Calibri"/>
+          <w:color w:val="000000"/>
+        </w:rPr>
+        <w:t xml:space="preserve"> </w:t>
       </w:r>
       <w:r>
         <w:rPr>
@@ -1795,6 +2244,7 @@
           <w:rFonts w:eastAsia="Times New Roman"/>
         </w:rPr>
       </w:pPr>
+      <w:proofErr w:type="gramStart"/>
       <w:r>
         <w:rPr>
           <w:rFonts w:ascii="Calibri" w:eastAsia="Times New Roman" w:hAnsi="Calibri" w:cs="Calibri"/>
@@ -1809,6 +2259,7 @@
         </w:rPr>
         <w:t>s</w:t>
       </w:r>
+      <w:proofErr w:type="gramEnd"/>
       <w:r>
         <w:rPr>
           <w:rFonts w:ascii="Calibri" w:eastAsia="Times New Roman" w:hAnsi="Calibri" w:cs="Calibri"/>
@@ -1868,6 +2319,7 @@
           <w:rFonts w:eastAsia="Times New Roman"/>
         </w:rPr>
       </w:pPr>
+      <w:proofErr w:type="gramStart"/>
       <w:r>
         <w:rPr>
           <w:rFonts w:ascii="Calibri" w:eastAsia="Times New Roman" w:hAnsi="Calibri" w:cs="Calibri"/>
@@ -1882,6 +2334,7 @@
         </w:rPr>
         <w:t>s</w:t>
       </w:r>
+      <w:proofErr w:type="gramEnd"/>
       <w:r>
         <w:rPr>
           <w:rFonts w:ascii="Calibri" w:eastAsia="Times New Roman" w:hAnsi="Calibri" w:cs="Calibri"/>
@@ -1989,6 +2442,7 @@
         </w:rPr>
         <w:t xml:space="preserve">{%p if </w:t>
       </w:r>
+      <w:proofErr w:type="spellStart"/>
       <w:r>
         <w:rPr>
           <w:rFonts w:ascii="Calibri" w:eastAsia="Times New Roman" w:hAnsi="Calibri" w:cs="Calibri"/>
@@ -2003,6 +2457,7 @@
         </w:rPr>
         <w:t>s</w:t>
       </w:r>
+      <w:proofErr w:type="spellEnd"/>
       <w:r>
         <w:rPr>
           <w:rFonts w:ascii="Calibri" w:eastAsia="Times New Roman" w:hAnsi="Calibri" w:cs="Calibri"/>
@@ -2049,6 +2504,7 @@
         </w:rPr>
         <w:t xml:space="preserve">{%p for </w:t>
       </w:r>
+      <w:proofErr w:type="spellStart"/>
       <w:r>
         <w:rPr>
           <w:rFonts w:ascii="Calibri" w:eastAsia="Times New Roman" w:hAnsi="Calibri" w:cs="Calibri"/>
@@ -2063,12 +2519,21 @@
         </w:rPr>
         <w:t>_upload</w:t>
       </w:r>
-      <w:r>
-        <w:rPr>
-          <w:rFonts w:ascii="Calibri" w:eastAsia="Times New Roman" w:hAnsi="Calibri" w:cs="Calibri"/>
-          <w:bdr w:val="none" w:sz="0" w:space="0" w:color="auto"/>
-        </w:rPr>
-        <w:t xml:space="preserve"> in doc</w:t>
+      <w:proofErr w:type="spellEnd"/>
+      <w:r>
+        <w:rPr>
+          <w:rFonts w:ascii="Calibri" w:eastAsia="Times New Roman" w:hAnsi="Calibri" w:cs="Calibri"/>
+          <w:bdr w:val="none" w:sz="0" w:space="0" w:color="auto"/>
+        </w:rPr>
+        <w:t xml:space="preserve"> in </w:t>
+      </w:r>
+      <w:proofErr w:type="spellStart"/>
+      <w:r>
+        <w:rPr>
+          <w:rFonts w:ascii="Calibri" w:eastAsia="Times New Roman" w:hAnsi="Calibri" w:cs="Calibri"/>
+          <w:bdr w:val="none" w:sz="0" w:space="0" w:color="auto"/>
+        </w:rPr>
+        <w:t>doc</w:t>
       </w:r>
       <w:r>
         <w:rPr>
@@ -2084,6 +2549,7 @@
         </w:rPr>
         <w:t>s</w:t>
       </w:r>
+      <w:proofErr w:type="spellEnd"/>
       <w:r>
         <w:rPr>
           <w:rFonts w:ascii="Calibri" w:eastAsia="Times New Roman" w:hAnsi="Calibri" w:cs="Calibri"/>
@@ -2123,6 +2589,7 @@
           <w:bdr w:val="none" w:sz="0" w:space="0" w:color="auto"/>
         </w:rPr>
       </w:pPr>
+      <w:proofErr w:type="gramStart"/>
       <w:r>
         <w:rPr>
           <w:rFonts w:ascii="Calibri" w:eastAsia="Times New Roman" w:hAnsi="Calibri" w:cs="Calibri"/>
@@ -2130,6 +2597,7 @@
         </w:rPr>
         <w:t xml:space="preserve">{{ </w:t>
       </w:r>
+      <w:proofErr w:type="spellStart"/>
       <w:r>
         <w:rPr>
           <w:rFonts w:ascii="Calibri" w:eastAsia="Times New Roman" w:hAnsi="Calibri" w:cs="Calibri"/>
@@ -2137,6 +2605,7 @@
         </w:rPr>
         <w:t>doc</w:t>
       </w:r>
+      <w:proofErr w:type="gramEnd"/>
       <w:r>
         <w:rPr>
           <w:rFonts w:ascii="Calibri" w:eastAsia="Times New Roman" w:hAnsi="Calibri" w:cs="Calibri"/>
@@ -2156,7 +2625,15 @@
           <w:rFonts w:ascii="Calibri" w:eastAsia="Times New Roman" w:hAnsi="Calibri" w:cs="Calibri"/>
           <w:bdr w:val="none" w:sz="0" w:space="0" w:color="auto"/>
         </w:rPr>
-        <w:t>filename }}</w:t>
+        <w:t>filename</w:t>
+      </w:r>
+      <w:proofErr w:type="spellEnd"/>
+      <w:r>
+        <w:rPr>
+          <w:rFonts w:ascii="Calibri" w:eastAsia="Times New Roman" w:hAnsi="Calibri" w:cs="Calibri"/>
+          <w:bdr w:val="none" w:sz="0" w:space="0" w:color="auto"/>
+        </w:rPr>
+        <w:t xml:space="preserve"> }}</w:t>
       </w:r>
       <w:r>
         <w:rPr>
@@ -2195,7 +2672,23 @@
           <w:rFonts w:ascii="Calibri" w:eastAsia="Times New Roman" w:hAnsi="Calibri" w:cs="Calibri"/>
           <w:bdr w:val="none" w:sz="0" w:space="0" w:color="auto"/>
         </w:rPr>
-        <w:t>{%p endfor %}</w:t>
+        <w:t xml:space="preserve">{%p </w:t>
+      </w:r>
+      <w:proofErr w:type="spellStart"/>
+      <w:r>
+        <w:rPr>
+          <w:rFonts w:ascii="Calibri" w:eastAsia="Times New Roman" w:hAnsi="Calibri" w:cs="Calibri"/>
+          <w:bdr w:val="none" w:sz="0" w:space="0" w:color="auto"/>
+        </w:rPr>
+        <w:t>endfor</w:t>
+      </w:r>
+      <w:proofErr w:type="spellEnd"/>
+      <w:r>
+        <w:rPr>
+          <w:rFonts w:ascii="Calibri" w:eastAsia="Times New Roman" w:hAnsi="Calibri" w:cs="Calibri"/>
+          <w:bdr w:val="none" w:sz="0" w:space="0" w:color="auto"/>
+        </w:rPr>
+        <w:t xml:space="preserve"> %}</w:t>
       </w:r>
       <w:r>
         <w:rPr>
@@ -2295,14 +2788,27 @@
     <w:r>
       <w:t>/</w:t>
     </w:r>
-    <w:fldSimple w:instr=" NUMPAGES ">
-      <w:r>
-        <w:rPr>
-          <w:noProof/>
-        </w:rPr>
-        <w:t>2</w:t>
-      </w:r>
-    </w:fldSimple>
+    <w:r>
+      <w:fldChar w:fldCharType="begin"/>
+    </w:r>
+    <w:r>
+      <w:instrText xml:space="preserve"> NUMPAGES </w:instrText>
+    </w:r>
+    <w:r>
+      <w:fldChar w:fldCharType="separate"/>
+    </w:r>
+    <w:r>
+      <w:rPr>
+        <w:noProof/>
+      </w:rPr>
+      <w:t>2</w:t>
+    </w:r>
+    <w:r>
+      <w:rPr>
+        <w:noProof/>
+      </w:rPr>
+      <w:fldChar w:fldCharType="end"/>
+    </w:r>
   </w:p>
 </w:ftr>
 </file>

</xml_diff>

<commit_message>
Changed the user phone number label in docx
</commit_message>
<xml_diff>
--- a/docassemble/latedocketingstatement/data/templates/late_docketing_statement.docx
+++ b/docassemble/latedocketingstatement/data/templates/late_docketing_statement.docx
@@ -1133,29 +1133,32 @@
     </w:p>
     <w:p>
       <w:pPr>
-        <w:pStyle w:val="HTMLPreformatted"/>
-        <w:shd w:val="clear" w:color="auto" w:fill="FFFFFF"/>
-        <w:rPr>
-          <w:rFonts w:asciiTheme="minorHAnsi" w:hAnsiTheme="minorHAnsi" w:cstheme="minorHAnsi"/>
-          <w:sz w:val="24"/>
-          <w:szCs w:val="24"/>
+        <w:pBdr>
+          <w:top w:val="none" w:sz="0" w:space="0" w:color="auto"/>
+          <w:left w:val="none" w:sz="0" w:space="0" w:color="auto"/>
+          <w:bottom w:val="none" w:sz="0" w:space="0" w:color="auto"/>
+          <w:right w:val="none" w:sz="0" w:space="0" w:color="auto"/>
+          <w:between w:val="none" w:sz="0" w:space="0" w:color="auto"/>
+          <w:bar w:val="none" w:sz="0" w:color="auto"/>
+        </w:pBdr>
+        <w:rPr>
+          <w:rFonts w:asciiTheme="minorHAnsi" w:eastAsia="Times New Roman" w:hAnsiTheme="minorHAnsi" w:cs="Segoe UI"/>
+          <w:bdr w:val="none" w:sz="0" w:space="0" w:color="auto"/>
         </w:rPr>
       </w:pPr>
       <w:proofErr w:type="gramStart"/>
       <w:r>
         <w:rPr>
-          <w:rFonts w:asciiTheme="minorHAnsi" w:hAnsiTheme="minorHAnsi" w:cstheme="minorHAnsi"/>
-          <w:sz w:val="24"/>
-          <w:szCs w:val="24"/>
+          <w:rFonts w:asciiTheme="minorHAnsi" w:eastAsia="Times New Roman" w:hAnsiTheme="minorHAnsi" w:cs="Segoe UI"/>
+          <w:bdr w:val="none" w:sz="0" w:space="0" w:color="auto"/>
         </w:rPr>
         <w:t xml:space="preserve">{{ </w:t>
       </w:r>
       <w:proofErr w:type="spellStart"/>
       <w:r>
         <w:rPr>
-          <w:rFonts w:asciiTheme="minorHAnsi" w:hAnsiTheme="minorHAnsi" w:cstheme="minorHAnsi"/>
-          <w:sz w:val="24"/>
-          <w:szCs w:val="24"/>
+          <w:rFonts w:asciiTheme="minorHAnsi" w:eastAsia="Times New Roman" w:hAnsiTheme="minorHAnsi" w:cs="Segoe UI"/>
+          <w:bdr w:val="none" w:sz="0" w:space="0" w:color="auto"/>
         </w:rPr>
         <w:t>showifdef</w:t>
       </w:r>
@@ -1163,65 +1166,33 @@
       <w:proofErr w:type="gramEnd"/>
       <w:r>
         <w:rPr>
-          <w:rFonts w:asciiTheme="minorHAnsi" w:hAnsiTheme="minorHAnsi" w:cstheme="minorHAnsi"/>
-          <w:sz w:val="24"/>
-          <w:szCs w:val="24"/>
-        </w:rPr>
-        <w:t>('users[0].</w:t>
+          <w:rFonts w:asciiTheme="minorHAnsi" w:eastAsia="Times New Roman" w:hAnsiTheme="minorHAnsi" w:cs="Segoe UI"/>
+          <w:bdr w:val="none" w:sz="0" w:space="0" w:color="auto"/>
+        </w:rPr>
+        <w:t>('user[0].</w:t>
       </w:r>
       <w:proofErr w:type="spellStart"/>
       <w:r>
         <w:rPr>
-          <w:rFonts w:asciiTheme="minorHAnsi" w:hAnsiTheme="minorHAnsi" w:cstheme="minorHAnsi"/>
-          <w:sz w:val="24"/>
-          <w:szCs w:val="24"/>
-        </w:rPr>
-        <w:t>mobile_number</w:t>
+          <w:rFonts w:asciiTheme="minorHAnsi" w:eastAsia="Times New Roman" w:hAnsiTheme="minorHAnsi" w:cs="Segoe UI"/>
+          <w:bdr w:val="none" w:sz="0" w:space="0" w:color="auto"/>
+        </w:rPr>
+        <w:t>phone_numbers</w:t>
       </w:r>
       <w:proofErr w:type="spellEnd"/>
       <w:r>
         <w:rPr>
-          <w:rFonts w:asciiTheme="minorHAnsi" w:hAnsiTheme="minorHAnsi" w:cstheme="minorHAnsi"/>
-          <w:sz w:val="24"/>
-          <w:szCs w:val="24"/>
-        </w:rPr>
-        <w:t xml:space="preserve">') }} {{ </w:t>
-      </w:r>
-      <w:proofErr w:type="spellStart"/>
-      <w:r>
-        <w:rPr>
-          <w:rFonts w:asciiTheme="minorHAnsi" w:hAnsiTheme="minorHAnsi" w:cstheme="minorHAnsi"/>
-          <w:sz w:val="24"/>
-          <w:szCs w:val="24"/>
-        </w:rPr>
-        <w:t>showifdef</w:t>
-      </w:r>
-      <w:proofErr w:type="spellEnd"/>
-      <w:r>
-        <w:rPr>
-          <w:rFonts w:asciiTheme="minorHAnsi" w:hAnsiTheme="minorHAnsi" w:cstheme="minorHAnsi"/>
-          <w:sz w:val="24"/>
-          <w:szCs w:val="24"/>
-        </w:rPr>
-        <w:t>('users[0].</w:t>
-      </w:r>
-      <w:proofErr w:type="spellStart"/>
-      <w:r>
-        <w:rPr>
-          <w:rFonts w:asciiTheme="minorHAnsi" w:hAnsiTheme="minorHAnsi" w:cstheme="minorHAnsi"/>
-          <w:sz w:val="24"/>
-          <w:szCs w:val="24"/>
-        </w:rPr>
-        <w:t>phone_number</w:t>
-      </w:r>
-      <w:proofErr w:type="spellEnd"/>
-      <w:r>
-        <w:rPr>
-          <w:rFonts w:asciiTheme="minorHAnsi" w:hAnsiTheme="minorHAnsi" w:cstheme="minorHAnsi"/>
-          <w:sz w:val="24"/>
-          <w:szCs w:val="24"/>
-        </w:rPr>
-        <w:t xml:space="preserve">')}} </w:t>
+          <w:rFonts w:asciiTheme="minorHAnsi" w:eastAsia="Times New Roman" w:hAnsiTheme="minorHAnsi" w:cs="Segoe UI"/>
+          <w:bdr w:val="none" w:sz="0" w:space="0" w:color="auto"/>
+        </w:rPr>
+        <w:t>()')</w:t>
+      </w:r>
+      <w:r>
+        <w:rPr>
+          <w:rFonts w:asciiTheme="minorHAnsi" w:eastAsia="Times New Roman" w:hAnsiTheme="minorHAnsi" w:cs="Segoe UI"/>
+          <w:bdr w:val="none" w:sz="0" w:space="0" w:color="auto"/>
+        </w:rPr>
+        <w:t xml:space="preserve"> }}</w:t>
       </w:r>
     </w:p>
     <w:p>
@@ -2788,27 +2759,14 @@
     <w:r>
       <w:t>/</w:t>
     </w:r>
-    <w:r>
-      <w:fldChar w:fldCharType="begin"/>
-    </w:r>
-    <w:r>
-      <w:instrText xml:space="preserve"> NUMPAGES </w:instrText>
-    </w:r>
-    <w:r>
-      <w:fldChar w:fldCharType="separate"/>
-    </w:r>
-    <w:r>
-      <w:rPr>
-        <w:noProof/>
-      </w:rPr>
-      <w:t>2</w:t>
-    </w:r>
-    <w:r>
-      <w:rPr>
-        <w:noProof/>
-      </w:rPr>
-      <w:fldChar w:fldCharType="end"/>
-    </w:r>
+    <w:fldSimple w:instr=" NUMPAGES ">
+      <w:r>
+        <w:rPr>
+          <w:noProof/>
+        </w:rPr>
+        <w:t>2</w:t>
+      </w:r>
+    </w:fldSimple>
   </w:p>
 </w:ftr>
 </file>

</xml_diff>

<commit_message>
changed formatting on docx
</commit_message>
<xml_diff>
--- a/docassemble/latedocketingstatement/data/templates/late_docketing_statement.docx
+++ b/docassemble/latedocketingstatement/data/templates/late_docketing_statement.docx
@@ -270,12 +270,6 @@
           <w:rFonts w:eastAsia="Times New Roman"/>
         </w:rPr>
       </w:pPr>
-      <w:r>
-        <w:rPr>
-          <w:rFonts w:eastAsia="Times New Roman"/>
-        </w:rPr>
-        <w:br/>
-      </w:r>
     </w:p>
     <w:p>
       <w:pPr>
@@ -1099,20 +1093,25 @@
       <w:pPr>
         <w:rPr>
           <w:rFonts w:asciiTheme="minorHAnsi" w:hAnsiTheme="minorHAnsi" w:cstheme="minorHAnsi"/>
+          <w:sz w:val="22"/>
+          <w:szCs w:val="22"/>
         </w:rPr>
       </w:pPr>
       <w:proofErr w:type="gramStart"/>
       <w:r>
         <w:rPr>
           <w:rFonts w:asciiTheme="minorHAnsi" w:hAnsiTheme="minorHAnsi" w:cstheme="minorHAnsi"/>
-        </w:rPr>
-        <w:lastRenderedPageBreak/>
+          <w:sz w:val="22"/>
+          <w:szCs w:val="22"/>
+        </w:rPr>
         <w:t>{{ users</w:t>
       </w:r>
       <w:proofErr w:type="gramEnd"/>
       <w:r>
         <w:rPr>
           <w:rFonts w:asciiTheme="minorHAnsi" w:hAnsiTheme="minorHAnsi" w:cstheme="minorHAnsi"/>
+          <w:sz w:val="22"/>
+          <w:szCs w:val="22"/>
         </w:rPr>
         <w:t>[0].</w:t>
       </w:r>
@@ -1120,6 +1119,8 @@
       <w:r>
         <w:rPr>
           <w:rFonts w:asciiTheme="minorHAnsi" w:hAnsiTheme="minorHAnsi" w:cstheme="minorHAnsi"/>
+          <w:sz w:val="22"/>
+          <w:szCs w:val="22"/>
         </w:rPr>
         <w:t>address.block</w:t>
       </w:r>
@@ -1127,6 +1128,8 @@
       <w:r>
         <w:rPr>
           <w:rFonts w:asciiTheme="minorHAnsi" w:hAnsiTheme="minorHAnsi" w:cstheme="minorHAnsi"/>
+          <w:sz w:val="22"/>
+          <w:szCs w:val="22"/>
         </w:rPr>
         <w:t>() }}</w:t>
       </w:r>
@@ -1137,16 +1140,16 @@
         <w:shd w:val="clear" w:color="auto" w:fill="FFFFFF"/>
         <w:rPr>
           <w:rFonts w:asciiTheme="minorHAnsi" w:hAnsiTheme="minorHAnsi" w:cstheme="minorHAnsi"/>
-          <w:sz w:val="24"/>
-          <w:szCs w:val="24"/>
+          <w:sz w:val="22"/>
+          <w:szCs w:val="22"/>
         </w:rPr>
       </w:pPr>
       <w:proofErr w:type="gramStart"/>
       <w:r>
         <w:rPr>
           <w:rFonts w:asciiTheme="minorHAnsi" w:hAnsiTheme="minorHAnsi" w:cstheme="minorHAnsi"/>
-          <w:sz w:val="24"/>
-          <w:szCs w:val="24"/>
+          <w:sz w:val="22"/>
+          <w:szCs w:val="22"/>
         </w:rPr>
         <w:t xml:space="preserve">{{ </w:t>
       </w:r>
@@ -1154,8 +1157,8 @@
       <w:r>
         <w:rPr>
           <w:rFonts w:asciiTheme="minorHAnsi" w:hAnsiTheme="minorHAnsi" w:cstheme="minorHAnsi"/>
-          <w:sz w:val="24"/>
-          <w:szCs w:val="24"/>
+          <w:sz w:val="22"/>
+          <w:szCs w:val="22"/>
         </w:rPr>
         <w:t>showifdef</w:t>
       </w:r>
@@ -1164,8 +1167,8 @@
       <w:r>
         <w:rPr>
           <w:rFonts w:asciiTheme="minorHAnsi" w:hAnsiTheme="minorHAnsi" w:cstheme="minorHAnsi"/>
-          <w:sz w:val="24"/>
-          <w:szCs w:val="24"/>
+          <w:sz w:val="22"/>
+          <w:szCs w:val="22"/>
         </w:rPr>
         <w:t>('users[0].</w:t>
       </w:r>
@@ -1173,8 +1176,8 @@
       <w:r>
         <w:rPr>
           <w:rFonts w:asciiTheme="minorHAnsi" w:hAnsiTheme="minorHAnsi" w:cstheme="minorHAnsi"/>
-          <w:sz w:val="24"/>
-          <w:szCs w:val="24"/>
+          <w:sz w:val="22"/>
+          <w:szCs w:val="22"/>
         </w:rPr>
         <w:t>mobile_number</w:t>
       </w:r>
@@ -1182,8 +1185,8 @@
       <w:r>
         <w:rPr>
           <w:rFonts w:asciiTheme="minorHAnsi" w:hAnsiTheme="minorHAnsi" w:cstheme="minorHAnsi"/>
-          <w:sz w:val="24"/>
-          <w:szCs w:val="24"/>
+          <w:sz w:val="22"/>
+          <w:szCs w:val="22"/>
         </w:rPr>
         <w:t xml:space="preserve">') }} {{ </w:t>
       </w:r>
@@ -1191,8 +1194,8 @@
       <w:r>
         <w:rPr>
           <w:rFonts w:asciiTheme="minorHAnsi" w:hAnsiTheme="minorHAnsi" w:cstheme="minorHAnsi"/>
-          <w:sz w:val="24"/>
-          <w:szCs w:val="24"/>
+          <w:sz w:val="22"/>
+          <w:szCs w:val="22"/>
         </w:rPr>
         <w:t>showifdef</w:t>
       </w:r>
@@ -1200,8 +1203,8 @@
       <w:r>
         <w:rPr>
           <w:rFonts w:asciiTheme="minorHAnsi" w:hAnsiTheme="minorHAnsi" w:cstheme="minorHAnsi"/>
-          <w:sz w:val="24"/>
-          <w:szCs w:val="24"/>
+          <w:sz w:val="22"/>
+          <w:szCs w:val="22"/>
         </w:rPr>
         <w:t>('users[0].</w:t>
       </w:r>
@@ -1209,8 +1212,8 @@
       <w:r>
         <w:rPr>
           <w:rFonts w:asciiTheme="minorHAnsi" w:hAnsiTheme="minorHAnsi" w:cstheme="minorHAnsi"/>
-          <w:sz w:val="24"/>
-          <w:szCs w:val="24"/>
+          <w:sz w:val="22"/>
+          <w:szCs w:val="22"/>
         </w:rPr>
         <w:t>phone_number</w:t>
       </w:r>
@@ -1218,8 +1221,8 @@
       <w:r>
         <w:rPr>
           <w:rFonts w:asciiTheme="minorHAnsi" w:hAnsiTheme="minorHAnsi" w:cstheme="minorHAnsi"/>
-          <w:sz w:val="24"/>
-          <w:szCs w:val="24"/>
+          <w:sz w:val="22"/>
+          <w:szCs w:val="22"/>
         </w:rPr>
         <w:t xml:space="preserve">')}} </w:t>
       </w:r>
@@ -1231,25 +1234,26 @@
         <w:rPr>
           <w:rFonts w:ascii="Calibri" w:hAnsi="Calibri" w:cs="Calibri"/>
           <w:color w:val="212529"/>
-          <w:sz w:val="24"/>
-          <w:szCs w:val="24"/>
+          <w:sz w:val="22"/>
+          <w:szCs w:val="22"/>
         </w:rPr>
       </w:pPr>
       <w:proofErr w:type="gramStart"/>
       <w:r>
         <w:rPr>
           <w:rFonts w:asciiTheme="minorHAnsi" w:hAnsiTheme="minorHAnsi" w:cstheme="minorHAnsi"/>
-          <w:sz w:val="24"/>
-          <w:szCs w:val="24"/>
-        </w:rPr>
+          <w:sz w:val="22"/>
+          <w:szCs w:val="22"/>
+        </w:rPr>
+        <w:lastRenderedPageBreak/>
         <w:t xml:space="preserve">{{ </w:t>
       </w:r>
       <w:proofErr w:type="spellStart"/>
       <w:r>
         <w:rPr>
           <w:rFonts w:asciiTheme="minorHAnsi" w:hAnsiTheme="minorHAnsi" w:cstheme="minorHAnsi"/>
-          <w:sz w:val="24"/>
-          <w:szCs w:val="24"/>
+          <w:sz w:val="22"/>
+          <w:szCs w:val="22"/>
         </w:rPr>
         <w:t>showifdef</w:t>
       </w:r>
@@ -1259,8 +1263,8 @@
         <w:rPr>
           <w:rFonts w:ascii="Calibri" w:hAnsi="Calibri" w:cs="Calibri"/>
           <w:color w:val="212529"/>
-          <w:sz w:val="24"/>
-          <w:szCs w:val="24"/>
+          <w:sz w:val="22"/>
+          <w:szCs w:val="22"/>
         </w:rPr>
         <w:t>('users[0].email') }}</w:t>
       </w:r>
@@ -1272,8 +1276,8 @@
         <w:rPr>
           <w:rFonts w:ascii="Calibri" w:hAnsi="Calibri" w:cs="Calibri"/>
           <w:color w:val="212529"/>
-          <w:sz w:val="24"/>
-          <w:szCs w:val="24"/>
+          <w:sz w:val="22"/>
+          <w:szCs w:val="22"/>
         </w:rPr>
       </w:pPr>
       <w:proofErr w:type="gramStart"/>
@@ -1282,8 +1286,8 @@
           <w:rStyle w:val="l"/>
           <w:rFonts w:ascii="Calibri" w:hAnsi="Calibri" w:cs="Calibri"/>
           <w:color w:val="212529"/>
-          <w:sz w:val="24"/>
-          <w:szCs w:val="24"/>
+          <w:sz w:val="22"/>
+          <w:szCs w:val="22"/>
         </w:rPr>
         <w:t xml:space="preserve">{{ </w:t>
       </w:r>
@@ -1293,8 +1297,8 @@
           <w:rStyle w:val="l"/>
           <w:rFonts w:ascii="Calibri" w:hAnsi="Calibri" w:cs="Calibri"/>
           <w:color w:val="212529"/>
-          <w:sz w:val="24"/>
-          <w:szCs w:val="24"/>
+          <w:sz w:val="22"/>
+          <w:szCs w:val="22"/>
         </w:rPr>
         <w:t>user</w:t>
       </w:r>
@@ -1304,8 +1308,8 @@
           <w:rStyle w:val="l"/>
           <w:rFonts w:ascii="Calibri" w:hAnsi="Calibri" w:cs="Calibri"/>
           <w:color w:val="212529"/>
-          <w:sz w:val="24"/>
-          <w:szCs w:val="24"/>
+          <w:sz w:val="22"/>
+          <w:szCs w:val="22"/>
         </w:rPr>
         <w:t>_date</w:t>
       </w:r>
@@ -1315,8 +1319,8 @@
           <w:rStyle w:val="l"/>
           <w:rFonts w:ascii="Calibri" w:hAnsi="Calibri" w:cs="Calibri"/>
           <w:color w:val="212529"/>
-          <w:sz w:val="24"/>
-          <w:szCs w:val="24"/>
+          <w:sz w:val="22"/>
+          <w:szCs w:val="22"/>
         </w:rPr>
         <w:t xml:space="preserve"> }}</w:t>
       </w:r>
@@ -1962,23 +1966,42 @@
     </w:p>
     <w:p>
       <w:pPr>
-        <w:rPr>
-          <w:rFonts w:ascii="Calibri" w:eastAsia="Times New Roman" w:hAnsi="Calibri" w:cs="Calibri"/>
-          <w:color w:val="000000"/>
-        </w:rPr>
-      </w:pPr>
-    </w:p>
-    <w:p>
-      <w:pPr>
-        <w:rPr>
-          <w:rFonts w:ascii="Calibri" w:eastAsia="Times New Roman" w:hAnsi="Calibri" w:cs="Calibri"/>
-          <w:color w:val="000000"/>
-        </w:rPr>
-      </w:pPr>
-    </w:p>
-    <w:p>
-      <w:pPr>
-        <w:jc w:val="center"/>
+        <w:jc w:val="center"/>
+        <w:rPr>
+          <w:rFonts w:ascii="Calibri" w:eastAsia="Times New Roman" w:hAnsi="Calibri" w:cs="Calibri"/>
+          <w:color w:val="000000"/>
+        </w:rPr>
+      </w:pPr>
+    </w:p>
+    <w:p>
+      <w:pPr>
+        <w:jc w:val="center"/>
+        <w:rPr>
+          <w:rFonts w:ascii="Calibri" w:eastAsia="Times New Roman" w:hAnsi="Calibri" w:cs="Calibri"/>
+          <w:color w:val="000000"/>
+        </w:rPr>
+      </w:pPr>
+    </w:p>
+    <w:p>
+      <w:pPr>
+        <w:jc w:val="center"/>
+        <w:rPr>
+          <w:rFonts w:ascii="Calibri" w:eastAsia="Times New Roman" w:hAnsi="Calibri" w:cs="Calibri"/>
+          <w:color w:val="000000"/>
+        </w:rPr>
+      </w:pPr>
+    </w:p>
+    <w:p>
+      <w:pPr>
+        <w:jc w:val="center"/>
+        <w:rPr>
+          <w:rFonts w:ascii="Calibri" w:eastAsia="Times New Roman" w:hAnsi="Calibri" w:cs="Calibri"/>
+          <w:color w:val="000000"/>
+        </w:rPr>
+      </w:pPr>
+    </w:p>
+    <w:p>
+      <w:pPr>
         <w:rPr>
           <w:rFonts w:ascii="Calibri" w:eastAsia="Times New Roman" w:hAnsi="Calibri" w:cs="Calibri"/>
           <w:color w:val="000000"/>

</xml_diff>